<commit_message>
Updated with Hydrate/Solvate Notes
</commit_message>
<xml_diff>
--- a/Working QA Team Folders/Guidance documents/Work Instructions CCDD.docx
+++ b/Working QA Team Folders/Guidance documents/Work Instructions CCDD.docx
@@ -1,6 +1,6 @@
 
 <file path=word/document.xml><?xml version="1.0" encoding="utf-8"?>
-<w:document xmlns:wpc="http://schemas.microsoft.com/office/word/2010/wordprocessingCanvas" xmlns:cx="http://schemas.microsoft.com/office/drawing/2014/chartex" xmlns:cx1="http://schemas.microsoft.com/office/drawing/2015/9/8/chartex" xmlns:cx2="http://schemas.microsoft.com/office/drawing/2015/10/21/chartex" xmlns:cx3="http://schemas.microsoft.com/office/drawing/2016/5/9/chartex" xmlns:cx4="http://schemas.microsoft.com/office/drawing/2016/5/10/chartex" xmlns:cx5="http://schemas.microsoft.com/office/drawing/2016/5/11/chartex" xmlns:cx6="http://schemas.microsoft.com/office/drawing/2016/5/12/chartex" xmlns:cx7="http://schemas.microsoft.com/office/drawing/2016/5/13/chartex" xmlns:cx8="http://schemas.microsoft.com/office/drawing/2016/5/14/chartex" xmlns:mc="http://schemas.openxmlformats.org/markup-compatibility/2006" xmlns:aink="http://schemas.microsoft.com/office/drawing/2016/ink" xmlns:am3d="http://schemas.microsoft.com/office/drawing/2017/model3d" xmlns:o="urn:schemas-microsoft-com:office:office" xmlns:r="http://schemas.openxmlformats.org/officeDocument/2006/relationships" xmlns:m="http://schemas.openxmlformats.org/officeDocument/2006/math" xmlns:v="urn:schemas-microsoft-com:vml" xmlns:wp14="http://schemas.microsoft.com/office/word/2010/wordprocessingDrawing" xmlns:wp="http://schemas.openxmlformats.org/drawingml/2006/wordprocessingDrawing" xmlns:w10="urn:schemas-microsoft-com:office:word" xmlns:w="http://schemas.openxmlformats.org/wordprocessingml/2006/main" xmlns:w14="http://schemas.microsoft.com/office/word/2010/wordml" xmlns:w15="http://schemas.microsoft.com/office/word/2012/wordml" xmlns:w16cid="http://schemas.microsoft.com/office/word/2016/wordml/cid" xmlns:w16se="http://schemas.microsoft.com/office/word/2015/wordml/symex" xmlns:wpg="http://schemas.microsoft.com/office/word/2010/wordprocessingGroup" xmlns:wpi="http://schemas.microsoft.com/office/word/2010/wordprocessingInk" xmlns:wne="http://schemas.microsoft.com/office/word/2006/wordml" xmlns:wps="http://schemas.microsoft.com/office/word/2010/wordprocessingShape" mc:Ignorable="w14 w15 w16se w16cid wp14">
+<w:document xmlns:wpc="http://schemas.microsoft.com/office/word/2010/wordprocessingCanvas" xmlns:mc="http://schemas.openxmlformats.org/markup-compatibility/2006" xmlns:o="urn:schemas-microsoft-com:office:office" xmlns:r="http://schemas.openxmlformats.org/officeDocument/2006/relationships" xmlns:m="http://schemas.openxmlformats.org/officeDocument/2006/math" xmlns:v="urn:schemas-microsoft-com:vml" xmlns:wp14="http://schemas.microsoft.com/office/word/2010/wordprocessingDrawing" xmlns:wp="http://schemas.openxmlformats.org/drawingml/2006/wordprocessingDrawing" xmlns:w10="urn:schemas-microsoft-com:office:word" xmlns:w="http://schemas.openxmlformats.org/wordprocessingml/2006/main" xmlns:w14="http://schemas.microsoft.com/office/word/2010/wordml" xmlns:w15="http://schemas.microsoft.com/office/word/2012/wordml" xmlns:wpg="http://schemas.microsoft.com/office/word/2010/wordprocessingGroup" xmlns:wpi="http://schemas.microsoft.com/office/word/2010/wordprocessingInk" xmlns:wne="http://schemas.microsoft.com/office/word/2006/wordml" xmlns:wps="http://schemas.microsoft.com/office/word/2010/wordprocessingShape" mc:Ignorable="w14 w15 wp14">
   <w:body>
     <w:p>
       <w:pPr>
@@ -252,21 +252,7 @@
         <w:rPr>
           <w:rFonts w:ascii="Arial" w:hAnsi="Arial" w:cs="Arial"/>
         </w:rPr>
-        <w:t xml:space="preserve"> on how to maintain the various supporting data (in addition to the DPD) that goes into the generation of the CCDD </w:t>
-      </w:r>
-      <w:proofErr w:type="gramStart"/>
-      <w:r>
-        <w:rPr>
-          <w:rFonts w:ascii="Arial" w:hAnsi="Arial" w:cs="Arial"/>
-        </w:rPr>
-        <w:t>on a monthly basis</w:t>
-      </w:r>
-      <w:proofErr w:type="gramEnd"/>
-      <w:r>
-        <w:rPr>
-          <w:rFonts w:ascii="Arial" w:hAnsi="Arial" w:cs="Arial"/>
-        </w:rPr>
-        <w:t>.</w:t>
+        <w:t xml:space="preserve"> on how to maintain the various supporting data (in addition to the DPD) that goes into the generation of the CCDD on a monthly basis.</w:t>
       </w:r>
     </w:p>
     <w:p>
@@ -4694,30 +4680,20 @@
     </w:p>
     <w:p>
       <w:pPr>
-        <w:pStyle w:val="Heading1"/>
-        <w:rPr>
-          <w:rFonts w:ascii="Arial" w:hAnsi="Arial" w:cs="Arial"/>
-          <w:color w:val="auto"/>
-          <w:sz w:val="20"/>
-          <w:szCs w:val="20"/>
+        <w:rPr>
+          <w:rFonts w:ascii="Arial" w:hAnsi="Arial" w:cs="Arial"/>
         </w:rPr>
       </w:pPr>
       <w:r>
         <w:rPr>
           <w:rFonts w:ascii="Arial" w:hAnsi="Arial" w:cs="Arial"/>
           <w:b/>
-          <w:color w:val="auto"/>
-          <w:sz w:val="20"/>
-          <w:szCs w:val="20"/>
         </w:rPr>
         <w:t xml:space="preserve">CCDD </w:t>
       </w:r>
       <w:r>
         <w:rPr>
           <w:rFonts w:ascii="Arial" w:hAnsi="Arial" w:cs="Arial"/>
-          <w:color w:val="auto"/>
-          <w:sz w:val="20"/>
-          <w:szCs w:val="20"/>
         </w:rPr>
         <w:t xml:space="preserve">is a flag that is used to identify which TMs will be included in the generation of QA Release files.  </w:t>
       </w:r>
@@ -4729,70 +4705,51 @@
           <w:rFonts w:ascii="Arial" w:hAnsi="Arial" w:cs="Arial"/>
         </w:rPr>
       </w:pPr>
+      <w:proofErr w:type="gramStart"/>
       <w:r>
         <w:rPr>
           <w:rFonts w:ascii="Arial" w:hAnsi="Arial" w:cs="Arial"/>
           <w:b/>
         </w:rPr>
-        <w:t xml:space="preserve">top250name </w:t>
-      </w:r>
-      <w:r>
-        <w:rPr>
-          <w:rFonts w:ascii="Arial" w:hAnsi="Arial" w:cs="Arial"/>
-        </w:rPr>
-        <w:t>is the name of the ingredient from the IMS top 250 ingredients that was used for the initial releases of the CCDD.  This is not used in the generation of CCDD files</w:t>
-      </w:r>
-    </w:p>
-    <w:p>
-      <w:pPr>
-        <w:pStyle w:val="Heading1"/>
-        <w:rPr>
-          <w:rFonts w:ascii="Arial" w:hAnsi="Arial" w:cs="Arial"/>
-          <w:color w:val="auto"/>
-          <w:sz w:val="20"/>
-          <w:szCs w:val="20"/>
+        <w:t>top250name</w:t>
+      </w:r>
+      <w:proofErr w:type="gramEnd"/>
+      <w:r>
+        <w:rPr>
+          <w:rFonts w:ascii="Arial" w:hAnsi="Arial" w:cs="Arial"/>
+        </w:rPr>
+        <w:t xml:space="preserve"> is the name of the ingredient from the IMS top 250 ingredients that was used for the initial releases of the CCDD.  This is not used in the generation of CCDD files</w:t>
+      </w:r>
+    </w:p>
+    <w:p>
+      <w:pPr>
+        <w:rPr>
+          <w:rFonts w:ascii="Arial" w:hAnsi="Arial" w:cs="Arial"/>
+        </w:rPr>
+      </w:pPr>
+    </w:p>
+    <w:p>
+      <w:pPr>
+        <w:rPr>
+          <w:rFonts w:ascii="Arial" w:hAnsi="Arial" w:cs="Arial"/>
         </w:rPr>
       </w:pPr>
       <w:proofErr w:type="spellStart"/>
+      <w:proofErr w:type="gramStart"/>
       <w:r>
         <w:rPr>
           <w:rFonts w:ascii="Arial" w:hAnsi="Arial" w:cs="Arial"/>
           <w:b/>
-          <w:color w:val="auto"/>
-          <w:sz w:val="20"/>
-          <w:szCs w:val="20"/>
         </w:rPr>
         <w:t>dpd_ingredient</w:t>
       </w:r>
       <w:proofErr w:type="spellEnd"/>
-      <w:r>
-        <w:rPr>
-          <w:rFonts w:ascii="Arial" w:hAnsi="Arial" w:cs="Arial"/>
-          <w:color w:val="auto"/>
-          <w:sz w:val="20"/>
-          <w:szCs w:val="20"/>
-        </w:rPr>
-        <w:t xml:space="preserve"> is the name of the ingredient as found in the DPD.  When generating the CCDD files, they do a string match to extract ingredients from the </w:t>
-      </w:r>
-      <w:proofErr w:type="gramStart"/>
-      <w:r>
-        <w:rPr>
-          <w:rFonts w:ascii="Arial" w:hAnsi="Arial" w:cs="Arial"/>
-          <w:color w:val="auto"/>
-          <w:sz w:val="20"/>
-          <w:szCs w:val="20"/>
-        </w:rPr>
-        <w:t>DPD</w:t>
-      </w:r>
       <w:proofErr w:type="gramEnd"/>
       <w:r>
         <w:rPr>
           <w:rFonts w:ascii="Arial" w:hAnsi="Arial" w:cs="Arial"/>
-          <w:color w:val="auto"/>
-          <w:sz w:val="20"/>
-          <w:szCs w:val="20"/>
-        </w:rPr>
-        <w:t xml:space="preserve"> so it is important that the name appear exactly as it is captured in the DPD with respect to case sensitivity.  </w:t>
+        </w:rPr>
+        <w:t xml:space="preserve"> is the name of the ingredient as found in the DPD.  When generating the CCDD files, they do a string match to extract ingredients from the DPD so it is important that the name appear exactly as it is captured in the DPD with respect to case sensitivity.  </w:t>
       </w:r>
     </w:p>
     <w:p/>
@@ -4904,21 +4861,7 @@
         <w:rPr>
           <w:rFonts w:ascii="Arial" w:hAnsi="Arial" w:cs="Arial"/>
         </w:rPr>
-        <w:t xml:space="preserve">The waters of hydration will be </w:t>
-      </w:r>
-      <w:proofErr w:type="gramStart"/>
-      <w:r>
-        <w:rPr>
-          <w:rFonts w:ascii="Arial" w:hAnsi="Arial" w:cs="Arial"/>
-        </w:rPr>
-        <w:t>include</w:t>
-      </w:r>
-      <w:proofErr w:type="gramEnd"/>
-      <w:r>
-        <w:rPr>
-          <w:rFonts w:ascii="Arial" w:hAnsi="Arial" w:cs="Arial"/>
-        </w:rPr>
-        <w:t xml:space="preserve"> in the MP formal name.</w:t>
+        <w:t>The waters of hydration will be include in the MP formal name.</w:t>
       </w:r>
     </w:p>
     <w:p>
@@ -4950,6 +4893,323 @@
       </w:r>
     </w:p>
     <w:p/>
+    <w:p>
+      <w:pPr>
+        <w:pStyle w:val="Heading2"/>
+        <w:rPr>
+          <w:color w:val="FF0000"/>
+        </w:rPr>
+      </w:pPr>
+      <w:r>
+        <w:rPr>
+          <w:color w:val="FF0000"/>
+        </w:rPr>
+        <w:t>Further Notes on Solvates and Hydrates in the NTP</w:t>
+      </w:r>
+    </w:p>
+    <w:p>
+      <w:pPr>
+        <w:rPr>
+          <w:rFonts w:ascii="Arial" w:hAnsi="Arial" w:cs="Arial"/>
+          <w:color w:val="FF0000"/>
+          <w:sz w:val="21"/>
+          <w:szCs w:val="21"/>
+          <w:shd w:val="clear" w:color="auto" w:fill="FFFFFF"/>
+        </w:rPr>
+      </w:pPr>
+      <w:r>
+        <w:rPr>
+          <w:rFonts w:ascii="Arial" w:hAnsi="Arial" w:cs="Arial"/>
+          <w:color w:val="FF0000"/>
+        </w:rPr>
+        <w:t>The Editorial Guidelines state that “w</w:t>
+      </w:r>
+      <w:r>
+        <w:rPr>
+          <w:rFonts w:ascii="Arial" w:hAnsi="Arial" w:cs="Arial"/>
+          <w:color w:val="FF0000"/>
+          <w:sz w:val="21"/>
+          <w:szCs w:val="21"/>
+          <w:shd w:val="clear" w:color="auto" w:fill="FFFFFF"/>
+        </w:rPr>
+        <w:t>hen generating the NTP, the hydration/solvation information would be disregarded in the precise ingredient substance.  This provides a smaller, more clinically acceptable set of NTPs for prescribing but continues to maintain the granular detail of actual manufactured products in the MP”.</w:t>
+      </w:r>
+    </w:p>
+    <w:p>
+      <w:pPr>
+        <w:rPr>
+          <w:rFonts w:ascii="Arial" w:hAnsi="Arial" w:cs="Arial"/>
+          <w:color w:val="FF0000"/>
+          <w:sz w:val="21"/>
+          <w:szCs w:val="21"/>
+          <w:shd w:val="clear" w:color="auto" w:fill="FFFFFF"/>
+        </w:rPr>
+      </w:pPr>
+    </w:p>
+    <w:p>
+      <w:pPr>
+        <w:rPr>
+          <w:rFonts w:ascii="Arial" w:hAnsi="Arial" w:cs="Arial"/>
+          <w:color w:val="FF0000"/>
+        </w:rPr>
+      </w:pPr>
+      <w:r>
+        <w:rPr>
+          <w:rFonts w:ascii="Arial" w:hAnsi="Arial" w:cs="Arial"/>
+          <w:color w:val="FF0000"/>
+        </w:rPr>
+        <w:t xml:space="preserve">The </w:t>
+      </w:r>
+      <w:proofErr w:type="spellStart"/>
+      <w:r>
+        <w:rPr>
+          <w:rFonts w:ascii="Arial" w:hAnsi="Arial" w:cs="Arial"/>
+          <w:color w:val="FF0000"/>
+        </w:rPr>
+        <w:t>ntp_ing</w:t>
+      </w:r>
+      <w:proofErr w:type="spellEnd"/>
+      <w:r>
+        <w:rPr>
+          <w:rFonts w:ascii="Arial" w:hAnsi="Arial" w:cs="Arial"/>
+          <w:color w:val="FF0000"/>
+        </w:rPr>
+        <w:t xml:space="preserve"> field in the Ingredient Stem table described above will have the substance name for the NTP which should not have </w:t>
+      </w:r>
+      <w:r>
+        <w:rPr>
+          <w:rFonts w:ascii="Arial" w:hAnsi="Arial" w:cs="Arial"/>
+          <w:i/>
+          <w:color w:val="FF0000"/>
+        </w:rPr>
+        <w:t>any</w:t>
+      </w:r>
+      <w:r>
+        <w:rPr>
+          <w:rFonts w:ascii="Arial" w:hAnsi="Arial" w:cs="Arial"/>
+          <w:color w:val="FF0000"/>
+        </w:rPr>
+        <w:t xml:space="preserve"> solvation/hydration information.  Some substances have both a solvate and a hydrate; both should be removed for the NTP precise ingredient substance (which usually means that the NTP precise ingredient substance is equivalent to the basis of strength substance.</w:t>
+      </w:r>
+    </w:p>
+    <w:p>
+      <w:pPr>
+        <w:rPr>
+          <w:rFonts w:ascii="Arial" w:hAnsi="Arial" w:cs="Arial"/>
+          <w:b/>
+          <w:color w:val="FF0000"/>
+        </w:rPr>
+      </w:pPr>
+      <w:r>
+        <w:rPr>
+          <w:rFonts w:ascii="Arial" w:hAnsi="Arial" w:cs="Arial"/>
+          <w:b/>
+          <w:color w:val="FF0000"/>
+        </w:rPr>
+        <w:t>For example:</w:t>
+      </w:r>
+    </w:p>
+    <w:p>
+      <w:pPr>
+        <w:rPr>
+          <w:rFonts w:ascii="Arial" w:hAnsi="Arial" w:cs="Arial"/>
+          <w:color w:val="FF0000"/>
+        </w:rPr>
+      </w:pPr>
+      <w:r>
+        <w:rPr>
+          <w:rFonts w:ascii="Arial" w:hAnsi="Arial" w:cs="Arial"/>
+          <w:color w:val="FF0000"/>
+        </w:rPr>
+        <w:t xml:space="preserve">DIN 02278499 DOM-AZITHROMYCIN (azithromycin (azithromycin monohydrate </w:t>
+      </w:r>
+      <w:proofErr w:type="spellStart"/>
+      <w:r>
+        <w:rPr>
+          <w:rFonts w:ascii="Arial" w:hAnsi="Arial" w:cs="Arial"/>
+          <w:color w:val="FF0000"/>
+        </w:rPr>
+        <w:t>hemiethanolate</w:t>
+      </w:r>
+      <w:proofErr w:type="spellEnd"/>
+      <w:r>
+        <w:rPr>
+          <w:rFonts w:ascii="Arial" w:hAnsi="Arial" w:cs="Arial"/>
+          <w:color w:val="FF0000"/>
+        </w:rPr>
+        <w:t>) 250 mg oral tablet) DOMINIO</w:t>
+      </w:r>
+      <w:bookmarkStart w:id="0" w:name="_GoBack"/>
+      <w:bookmarkEnd w:id="0"/>
+      <w:r>
+        <w:rPr>
+          <w:rFonts w:ascii="Arial" w:hAnsi="Arial" w:cs="Arial"/>
+          <w:color w:val="FF0000"/>
+        </w:rPr>
+        <w:t>N PHARMACAL</w:t>
+      </w:r>
+    </w:p>
+    <w:p>
+      <w:pPr>
+        <w:rPr>
+          <w:rFonts w:ascii="Arial" w:hAnsi="Arial" w:cs="Arial"/>
+          <w:color w:val="FF0000"/>
+        </w:rPr>
+      </w:pPr>
+      <w:r>
+        <w:rPr>
+          <w:rFonts w:ascii="Arial" w:hAnsi="Arial" w:cs="Arial"/>
+          <w:color w:val="FF0000"/>
+        </w:rPr>
+        <w:lastRenderedPageBreak/>
+        <w:t xml:space="preserve">The precise ingredient substance is both a monohydrate and a </w:t>
+      </w:r>
+      <w:proofErr w:type="spellStart"/>
+      <w:r>
+        <w:rPr>
+          <w:rFonts w:ascii="Arial" w:hAnsi="Arial" w:cs="Arial"/>
+          <w:color w:val="FF0000"/>
+        </w:rPr>
+        <w:t>hemiethanolate</w:t>
+      </w:r>
+      <w:proofErr w:type="spellEnd"/>
+      <w:r>
+        <w:rPr>
+          <w:rFonts w:ascii="Arial" w:hAnsi="Arial" w:cs="Arial"/>
+          <w:color w:val="FF0000"/>
+        </w:rPr>
+        <w:t xml:space="preserve"> </w:t>
+      </w:r>
+      <w:r>
+        <w:rPr>
+          <w:rFonts w:ascii="Arial" w:hAnsi="Arial" w:cs="Arial"/>
+          <w:color w:val="FF0000"/>
+        </w:rPr>
+        <w:t xml:space="preserve">– for every two azithromycin moieties there are two water molecules and one ethanol molecule acting as solvates.  However, the NTP will disregard both of these as they have no clinical significance, meaning that the </w:t>
+      </w:r>
+      <w:proofErr w:type="spellStart"/>
+      <w:r>
+        <w:rPr>
+          <w:rFonts w:ascii="Arial" w:hAnsi="Arial" w:cs="Arial"/>
+          <w:color w:val="FF0000"/>
+        </w:rPr>
+        <w:t>ntp_ing</w:t>
+      </w:r>
+      <w:proofErr w:type="spellEnd"/>
+      <w:r>
+        <w:rPr>
+          <w:rFonts w:ascii="Arial" w:hAnsi="Arial" w:cs="Arial"/>
+          <w:color w:val="FF0000"/>
+        </w:rPr>
+        <w:t xml:space="preserve"> should be (just) “azithromycin” as shown below:</w:t>
+      </w:r>
+    </w:p>
+    <w:p>
+      <w:pPr>
+        <w:rPr>
+          <w:rFonts w:ascii="Arial" w:hAnsi="Arial" w:cs="Arial"/>
+          <w:color w:val="FF0000"/>
+        </w:rPr>
+      </w:pPr>
+    </w:p>
+    <w:p>
+      <w:pPr>
+        <w:rPr>
+          <w:rFonts w:ascii="Arial" w:hAnsi="Arial" w:cs="Arial"/>
+          <w:color w:val="FF0000"/>
+        </w:rPr>
+      </w:pPr>
+      <w:r>
+        <w:rPr>
+          <w:color w:val="FF0000"/>
+        </w:rPr>
+        <w:drawing>
+          <wp:inline distT="0" distB="0" distL="0" distR="0">
+            <wp:extent cx="5731510" cy="429047"/>
+            <wp:effectExtent l="0" t="0" r="2540" b="9525"/>
+            <wp:docPr id="3" name="Picture 3"/>
+            <wp:cNvGraphicFramePr>
+              <a:graphicFrameLocks xmlns:a="http://schemas.openxmlformats.org/drawingml/2006/main" noChangeAspect="1"/>
+            </wp:cNvGraphicFramePr>
+            <a:graphic xmlns:a="http://schemas.openxmlformats.org/drawingml/2006/main">
+              <a:graphicData uri="http://schemas.openxmlformats.org/drawingml/2006/picture">
+                <pic:pic xmlns:pic="http://schemas.openxmlformats.org/drawingml/2006/picture">
+                  <pic:nvPicPr>
+                    <pic:cNvPr id="0" name="Picture 1"/>
+                    <pic:cNvPicPr>
+                      <a:picLocks noChangeAspect="1" noChangeArrowheads="1"/>
+                    </pic:cNvPicPr>
+                  </pic:nvPicPr>
+                  <pic:blipFill>
+                    <a:blip r:embed="rId5">
+                      <a:extLst>
+                        <a:ext uri="{28A0092B-C50C-407E-A947-70E740481C1C}">
+                          <a14:useLocalDpi xmlns:a14="http://schemas.microsoft.com/office/drawing/2010/main" val="0"/>
+                        </a:ext>
+                      </a:extLst>
+                    </a:blip>
+                    <a:srcRect/>
+                    <a:stretch>
+                      <a:fillRect/>
+                    </a:stretch>
+                  </pic:blipFill>
+                  <pic:spPr bwMode="auto">
+                    <a:xfrm>
+                      <a:off x="0" y="0"/>
+                      <a:ext cx="5731510" cy="429047"/>
+                    </a:xfrm>
+                    <a:prstGeom prst="rect">
+                      <a:avLst/>
+                    </a:prstGeom>
+                    <a:noFill/>
+                    <a:ln>
+                      <a:noFill/>
+                    </a:ln>
+                  </pic:spPr>
+                </pic:pic>
+              </a:graphicData>
+            </a:graphic>
+          </wp:inline>
+        </w:drawing>
+      </w:r>
+    </w:p>
+    <w:p>
+      <w:pPr>
+        <w:rPr>
+          <w:rFonts w:ascii="Arial" w:hAnsi="Arial" w:cs="Arial"/>
+          <w:color w:val="FF0000"/>
+        </w:rPr>
+      </w:pPr>
+    </w:p>
+    <w:p>
+      <w:pPr>
+        <w:rPr>
+          <w:rFonts w:ascii="Arial" w:hAnsi="Arial" w:cs="Arial"/>
+          <w:color w:val="FF0000"/>
+        </w:rPr>
+      </w:pPr>
+      <w:r>
+        <w:rPr>
+          <w:rFonts w:ascii="Arial" w:hAnsi="Arial" w:cs="Arial"/>
+          <w:color w:val="FF0000"/>
+        </w:rPr>
+        <w:t xml:space="preserve">This will give an NTP of “azithromycin 250 mg oral tablet” to be associated with the </w:t>
+      </w:r>
+      <w:r>
+        <w:rPr>
+          <w:rFonts w:ascii="Arial" w:hAnsi="Arial" w:cs="Arial"/>
+          <w:color w:val="FF0000"/>
+        </w:rPr>
+        <w:t>DOM-AZITHROMYCIN</w:t>
+      </w:r>
+      <w:r>
+        <w:rPr>
+          <w:rFonts w:ascii="Arial" w:hAnsi="Arial" w:cs="Arial"/>
+          <w:color w:val="FF0000"/>
+        </w:rPr>
+        <w:t xml:space="preserve"> product.  [JMJ 20180626]</w:t>
+      </w:r>
+    </w:p>
     <w:p>
       <w:pPr>
         <w:rPr>
@@ -5951,7 +6211,25 @@
                 <w:b/>
                 <w:bCs/>
               </w:rPr>
-              <w:t xml:space="preserve"> dipropionate 100 mcg per actuation pressurised inhalatio</w:t>
+              <w:t xml:space="preserve"> </w:t>
+            </w:r>
+            <w:proofErr w:type="spellStart"/>
+            <w:r>
+              <w:rPr>
+                <w:rFonts w:ascii="Arial" w:hAnsi="Arial" w:cs="Arial"/>
+                <w:b/>
+                <w:bCs/>
+              </w:rPr>
+              <w:t>dipropionate</w:t>
+            </w:r>
+            <w:proofErr w:type="spellEnd"/>
+            <w:r>
+              <w:rPr>
+                <w:rFonts w:ascii="Arial" w:hAnsi="Arial" w:cs="Arial"/>
+                <w:b/>
+                <w:bCs/>
+              </w:rPr>
+              <w:t xml:space="preserve"> 100 mcg per actuation pressurised inhalatio</w:t>
             </w:r>
             <w:r>
               <w:rPr>
@@ -7215,6 +7493,7 @@
           <w:rFonts w:ascii="Arial" w:hAnsi="Arial" w:cs="Arial"/>
           <w:b/>
         </w:rPr>
+        <w:lastRenderedPageBreak/>
         <w:t>Used for:</w:t>
       </w:r>
       <w:r>
@@ -9164,6 +9443,7 @@
                 <w:rFonts w:ascii="Arial" w:hAnsi="Arial" w:cs="Arial"/>
                 <w:b/>
               </w:rPr>
+              <w:lastRenderedPageBreak/>
               <w:t xml:space="preserve">Concentration strength </w:t>
             </w:r>
           </w:p>
@@ -10691,8 +10971,8 @@
       <w:pPr>
         <w:pStyle w:val="Heading2"/>
       </w:pPr>
-      <w:bookmarkStart w:id="0" w:name="_Strength_Units_of"/>
-      <w:bookmarkEnd w:id="0"/>
+      <w:bookmarkStart w:id="1" w:name="_Strength_Units_of"/>
+      <w:bookmarkEnd w:id="1"/>
       <w:r>
         <w:t>Strength Units of Measure</w:t>
       </w:r>
@@ -10707,7 +10987,14 @@
         <w:rPr>
           <w:rFonts w:ascii="Arial" w:hAnsi="Arial" w:cs="Arial"/>
         </w:rPr>
-        <w:t xml:space="preserve">Unfortunately, there is currently no consistency on when to use which unit of measure to describe strength in the DPD (e.g. no rule that “if product strengths less than or equal to 1 mg use microgram strengths”).  </w:t>
+        <w:t xml:space="preserve">Unfortunately, there is currently no consistency on when to use which unit of measure to describe strength in the DPD (e.g. no rule that “if product strengths less than or equal to 1 mg use microgram </w:t>
+      </w:r>
+      <w:r>
+        <w:rPr>
+          <w:rFonts w:ascii="Arial" w:hAnsi="Arial" w:cs="Arial"/>
+        </w:rPr>
+        <w:lastRenderedPageBreak/>
+        <w:t xml:space="preserve">strengths”).  </w:t>
       </w:r>
       <w:r>
         <w:rPr>
@@ -10727,13 +11014,27 @@
         <w:rPr>
           <w:rFonts w:ascii="Arial" w:hAnsi="Arial" w:cs="Arial"/>
         </w:rPr>
-        <w:t xml:space="preserve"> component as “ethinyl </w:t>
+        <w:t xml:space="preserve"> component as “</w:t>
       </w:r>
       <w:proofErr w:type="spellStart"/>
       <w:r>
         <w:rPr>
           <w:rFonts w:ascii="Arial" w:hAnsi="Arial" w:cs="Arial"/>
         </w:rPr>
+        <w:t>ethinyl</w:t>
+      </w:r>
+      <w:proofErr w:type="spellEnd"/>
+      <w:r>
+        <w:rPr>
+          <w:rFonts w:ascii="Arial" w:hAnsi="Arial" w:cs="Arial"/>
+        </w:rPr>
+        <w:t xml:space="preserve"> </w:t>
+      </w:r>
+      <w:proofErr w:type="spellStart"/>
+      <w:r>
+        <w:rPr>
+          <w:rFonts w:ascii="Arial" w:hAnsi="Arial" w:cs="Arial"/>
+        </w:rPr>
         <w:t>estradiol</w:t>
       </w:r>
       <w:proofErr w:type="spellEnd"/>
@@ -10741,13 +11042,27 @@
         <w:rPr>
           <w:rFonts w:ascii="Arial" w:hAnsi="Arial" w:cs="Arial"/>
         </w:rPr>
-        <w:t xml:space="preserve"> 0.035 mg” and another as “ethinyl </w:t>
+        <w:t xml:space="preserve"> 0.035 mg” and another as “</w:t>
       </w:r>
       <w:proofErr w:type="spellStart"/>
       <w:r>
         <w:rPr>
           <w:rFonts w:ascii="Arial" w:hAnsi="Arial" w:cs="Arial"/>
         </w:rPr>
+        <w:t>ethinyl</w:t>
+      </w:r>
+      <w:proofErr w:type="spellEnd"/>
+      <w:r>
+        <w:rPr>
+          <w:rFonts w:ascii="Arial" w:hAnsi="Arial" w:cs="Arial"/>
+        </w:rPr>
+        <w:t xml:space="preserve"> </w:t>
+      </w:r>
+      <w:proofErr w:type="spellStart"/>
+      <w:r>
+        <w:rPr>
+          <w:rFonts w:ascii="Arial" w:hAnsi="Arial" w:cs="Arial"/>
+        </w:rPr>
         <w:t>estradiol</w:t>
       </w:r>
       <w:proofErr w:type="spellEnd"/>
@@ -10869,13 +11184,27 @@
         <w:rPr>
           <w:rFonts w:ascii="Arial" w:hAnsi="Arial" w:cs="Arial"/>
         </w:rPr>
-        <w:t xml:space="preserve">digoxin, clonidine, dutasteride, </w:t>
+        <w:t xml:space="preserve">digoxin, clonidine, </w:t>
       </w:r>
       <w:proofErr w:type="spellStart"/>
       <w:r>
         <w:rPr>
           <w:rFonts w:ascii="Arial" w:hAnsi="Arial" w:cs="Arial"/>
         </w:rPr>
+        <w:t>dutasteride</w:t>
+      </w:r>
+      <w:proofErr w:type="spellEnd"/>
+      <w:r>
+        <w:rPr>
+          <w:rFonts w:ascii="Arial" w:hAnsi="Arial" w:cs="Arial"/>
+        </w:rPr>
+        <w:t xml:space="preserve">, </w:t>
+      </w:r>
+      <w:proofErr w:type="spellStart"/>
+      <w:r>
+        <w:rPr>
+          <w:rFonts w:ascii="Arial" w:hAnsi="Arial" w:cs="Arial"/>
+        </w:rPr>
         <w:t>nitroglycerin</w:t>
       </w:r>
       <w:proofErr w:type="spellEnd"/>
@@ -10883,8 +11212,16 @@
         <w:rPr>
           <w:rFonts w:ascii="Arial" w:hAnsi="Arial" w:cs="Arial"/>
         </w:rPr>
-        <w:t>, naloxone and tamsulosin</w:t>
-      </w:r>
+        <w:t xml:space="preserve">, naloxone and </w:t>
+      </w:r>
+      <w:proofErr w:type="spellStart"/>
+      <w:r>
+        <w:rPr>
+          <w:rFonts w:ascii="Arial" w:hAnsi="Arial" w:cs="Arial"/>
+        </w:rPr>
+        <w:t>tamsulosin</w:t>
+      </w:r>
+      <w:proofErr w:type="spellEnd"/>
       <w:r>
         <w:rPr>
           <w:rFonts w:ascii="Arial" w:hAnsi="Arial" w:cs="Arial"/>
@@ -11957,6 +12294,7 @@
               <w:rPr>
                 <w:rFonts w:ascii="Arial" w:hAnsi="Arial" w:cs="Arial"/>
               </w:rPr>
+              <w:lastRenderedPageBreak/>
               <w:t>EXOTOCILLIN 250mg CAPS JOES GENERICS INC</w:t>
             </w:r>
           </w:p>
@@ -13179,6 +13517,7 @@
                 <w:szCs w:val="22"/>
                 <w:lang w:eastAsia="en-GB"/>
               </w:rPr>
+              <w:lastRenderedPageBreak/>
               <w:t>drug_code</w:t>
             </w:r>
             <w:proofErr w:type="spellEnd"/>
@@ -17332,6 +17671,7 @@
           <w:rFonts w:ascii="Arial" w:hAnsi="Arial" w:cs="Arial"/>
           <w:b/>
         </w:rPr>
+        <w:lastRenderedPageBreak/>
         <w:t>uop_size_insert</w:t>
       </w:r>
       <w:proofErr w:type="spellEnd"/>
@@ -18857,6 +19197,7 @@
       </w:pPr>
       <w:proofErr w:type="spellStart"/>
       <w:r>
+        <w:lastRenderedPageBreak/>
         <w:t>UoP</w:t>
       </w:r>
       <w:proofErr w:type="spellEnd"/>
@@ -19422,35 +19763,7 @@
         <w:rPr>
           <w:rFonts w:ascii="Arial" w:hAnsi="Arial" w:cs="Arial"/>
         </w:rPr>
-        <w:t xml:space="preserve"> that has the </w:t>
-      </w:r>
-      <w:proofErr w:type="gramStart"/>
-      <w:r>
-        <w:rPr>
-          <w:rFonts w:ascii="Arial" w:hAnsi="Arial" w:cs="Arial"/>
-        </w:rPr>
-        <w:t>particular combination</w:t>
-      </w:r>
-      <w:proofErr w:type="gramEnd"/>
-      <w:r>
-        <w:rPr>
-          <w:rFonts w:ascii="Arial" w:hAnsi="Arial" w:cs="Arial"/>
-        </w:rPr>
-        <w:t xml:space="preserve"> of dose form and route of administration and this limits what can be done.  For example: </w:t>
-      </w:r>
-      <w:proofErr w:type="gramStart"/>
-      <w:r>
-        <w:rPr>
-          <w:rFonts w:ascii="Arial" w:hAnsi="Arial" w:cs="Arial"/>
-        </w:rPr>
-        <w:t>the</w:t>
-      </w:r>
-      <w:proofErr w:type="gramEnd"/>
-      <w:r>
-        <w:rPr>
-          <w:rFonts w:ascii="Arial" w:hAnsi="Arial" w:cs="Arial"/>
-        </w:rPr>
-        <w:t xml:space="preserve"> Dose Form Transform cannot currently (June 2018) “correct” the dose form for nebuliser solutions, where the DPD nebuliser products have the dose form as “solution” and the route of administration as “inhalation” since other products (the Respimat inhalers) also use this combination and the correct dose form for these is “inhalation solution”.</w:t>
+        <w:t xml:space="preserve"> that has the particular combination of dose form and route of administration and this limits what can be done.  For example: the Dose Form Transform cannot currently (June 2018) “correct” the dose form for nebuliser solutions, where the DPD nebuliser products have the dose form as “solution” and the route of administration as “inhalation” since other products (the Respimat inhalers) also use this combination and the correct dose form for these is “inhalation solution”.</w:t>
       </w:r>
     </w:p>
     <w:p>
@@ -19546,6 +19859,7 @@
                 <w:rFonts w:ascii="Arial" w:hAnsi="Arial" w:cs="Arial"/>
                 <w:b/>
               </w:rPr>
+              <w:lastRenderedPageBreak/>
               <w:t>drug_code</w:t>
             </w:r>
             <w:proofErr w:type="spellEnd"/>
@@ -19827,7 +20141,27 @@
                 <w:sz w:val="22"/>
                 <w:szCs w:val="22"/>
               </w:rPr>
-              <w:t xml:space="preserve"> 150 mcg and ethinyl </w:t>
+              <w:t xml:space="preserve"> 150 mcg and </w:t>
+            </w:r>
+            <w:proofErr w:type="spellStart"/>
+            <w:r>
+              <w:rPr>
+                <w:rFonts w:ascii="Calibri" w:hAnsi="Calibri"/>
+                <w:color w:val="000000"/>
+                <w:sz w:val="22"/>
+                <w:szCs w:val="22"/>
+              </w:rPr>
+              <w:t>ethinyl</w:t>
+            </w:r>
+            <w:proofErr w:type="spellEnd"/>
+            <w:r>
+              <w:rPr>
+                <w:rFonts w:ascii="Calibri" w:hAnsi="Calibri"/>
+                <w:color w:val="000000"/>
+                <w:sz w:val="22"/>
+                <w:szCs w:val="22"/>
+              </w:rPr>
+              <w:t xml:space="preserve"> </w:t>
             </w:r>
             <w:proofErr w:type="spellStart"/>
             <w:r>
@@ -19963,7 +20297,27 @@
                 <w:sz w:val="22"/>
                 <w:szCs w:val="22"/>
               </w:rPr>
-              <w:t xml:space="preserve"> 150 mcg and ethinyl </w:t>
+              <w:t xml:space="preserve"> 150 mcg and </w:t>
+            </w:r>
+            <w:proofErr w:type="spellStart"/>
+            <w:r>
+              <w:rPr>
+                <w:rFonts w:ascii="Calibri" w:hAnsi="Calibri"/>
+                <w:color w:val="000000"/>
+                <w:sz w:val="22"/>
+                <w:szCs w:val="22"/>
+              </w:rPr>
+              <w:t>ethinyl</w:t>
+            </w:r>
+            <w:proofErr w:type="spellEnd"/>
+            <w:r>
+              <w:rPr>
+                <w:rFonts w:ascii="Calibri" w:hAnsi="Calibri"/>
+                <w:color w:val="000000"/>
+                <w:sz w:val="22"/>
+                <w:szCs w:val="22"/>
+              </w:rPr>
+              <w:t xml:space="preserve"> </w:t>
             </w:r>
             <w:proofErr w:type="spellStart"/>
             <w:r>
@@ -20187,7 +20541,27 @@
                 <w:sz w:val="22"/>
                 <w:szCs w:val="22"/>
               </w:rPr>
-              <w:t xml:space="preserve"> 150 mcg and ethinyl </w:t>
+              <w:t xml:space="preserve"> 150 mcg and </w:t>
+            </w:r>
+            <w:proofErr w:type="spellStart"/>
+            <w:r>
+              <w:rPr>
+                <w:rFonts w:ascii="Calibri" w:hAnsi="Calibri"/>
+                <w:color w:val="000000"/>
+                <w:sz w:val="22"/>
+                <w:szCs w:val="22"/>
+              </w:rPr>
+              <w:t>ethinyl</w:t>
+            </w:r>
+            <w:proofErr w:type="spellEnd"/>
+            <w:r>
+              <w:rPr>
+                <w:rFonts w:ascii="Calibri" w:hAnsi="Calibri"/>
+                <w:color w:val="000000"/>
+                <w:sz w:val="22"/>
+                <w:szCs w:val="22"/>
+              </w:rPr>
+              <w:t xml:space="preserve"> </w:t>
             </w:r>
             <w:proofErr w:type="spellStart"/>
             <w:r>
@@ -20323,7 +20697,27 @@
                 <w:sz w:val="22"/>
                 <w:szCs w:val="22"/>
               </w:rPr>
-              <w:t xml:space="preserve"> 150 mcg and ethinyl </w:t>
+              <w:t xml:space="preserve"> 150 mcg and </w:t>
+            </w:r>
+            <w:proofErr w:type="spellStart"/>
+            <w:r>
+              <w:rPr>
+                <w:rFonts w:ascii="Calibri" w:hAnsi="Calibri"/>
+                <w:color w:val="000000"/>
+                <w:sz w:val="22"/>
+                <w:szCs w:val="22"/>
+              </w:rPr>
+              <w:t>ethinyl</w:t>
+            </w:r>
+            <w:proofErr w:type="spellEnd"/>
+            <w:r>
+              <w:rPr>
+                <w:rFonts w:ascii="Calibri" w:hAnsi="Calibri"/>
+                <w:color w:val="000000"/>
+                <w:sz w:val="22"/>
+                <w:szCs w:val="22"/>
+              </w:rPr>
+              <w:t xml:space="preserve"> </w:t>
             </w:r>
             <w:proofErr w:type="spellStart"/>
             <w:r>
@@ -21106,7 +21500,14 @@
         <w:rPr>
           <w:rFonts w:ascii="Arial" w:hAnsi="Arial" w:cs="Arial"/>
         </w:rPr>
-        <w:t>] where Component Y may not be fully specified (e.g. “diluent solution” or “lactose tablet”)</w:t>
+        <w:t xml:space="preserve">] where Component Y may not be fully specified (e.g. “diluent </w:t>
+      </w:r>
+      <w:r>
+        <w:rPr>
+          <w:rFonts w:ascii="Arial" w:hAnsi="Arial" w:cs="Arial"/>
+        </w:rPr>
+        <w:lastRenderedPageBreak/>
+        <w:t>solution” or “lactose tablet”)</w:t>
       </w:r>
       <w:r>
         <w:rPr>
@@ -21572,6 +21973,7 @@
         <w:pStyle w:val="Heading2"/>
       </w:pPr>
       <w:r>
+        <w:lastRenderedPageBreak/>
         <w:t>Dual Chamber Products</w:t>
       </w:r>
     </w:p>
@@ -21599,7 +22001,7 @@
                     </pic:cNvPicPr>
                   </pic:nvPicPr>
                   <pic:blipFill>
-                    <a:blip r:embed="rId5" r:link="rId6">
+                    <a:blip r:embed="rId6" r:link="rId7">
                       <a:extLst>
                         <a:ext uri="{28A0092B-C50C-407E-A947-70E740481C1C}">
                           <a14:useLocalDpi xmlns:a14="http://schemas.microsoft.com/office/drawing/2010/main" val="0"/>
@@ -21656,7 +22058,7 @@
                     </pic:cNvPicPr>
                   </pic:nvPicPr>
                   <pic:blipFill>
-                    <a:blip r:embed="rId7" cstate="print">
+                    <a:blip r:embed="rId8" cstate="print">
                       <a:extLst>
                         <a:ext uri="{28A0092B-C50C-407E-A947-70E740481C1C}">
                           <a14:useLocalDpi xmlns:a14="http://schemas.microsoft.com/office/drawing/2010/main" val="0"/>
@@ -22188,7 +22590,21 @@
               <w:rPr>
                 <w:rFonts w:ascii="Arial" w:hAnsi="Arial" w:cs="Arial"/>
               </w:rPr>
-              <w:t xml:space="preserve">,  Flovent, QVAR, </w:t>
+              <w:t xml:space="preserve">,  </w:t>
+            </w:r>
+            <w:proofErr w:type="spellStart"/>
+            <w:r>
+              <w:rPr>
+                <w:rFonts w:ascii="Arial" w:hAnsi="Arial" w:cs="Arial"/>
+              </w:rPr>
+              <w:t>Flovent</w:t>
+            </w:r>
+            <w:proofErr w:type="spellEnd"/>
+            <w:r>
+              <w:rPr>
+                <w:rFonts w:ascii="Arial" w:hAnsi="Arial" w:cs="Arial"/>
+              </w:rPr>
+              <w:t xml:space="preserve">, QVAR, </w:t>
             </w:r>
             <w:proofErr w:type="spellStart"/>
             <w:r>
@@ -22391,13 +22807,41 @@
               <w:rPr>
                 <w:rFonts w:ascii="Arial" w:hAnsi="Arial" w:cs="Arial"/>
               </w:rPr>
-              <w:t xml:space="preserve"> Ellipta, Asmanex </w:t>
+              <w:t xml:space="preserve"> </w:t>
             </w:r>
             <w:proofErr w:type="spellStart"/>
             <w:r>
               <w:rPr>
                 <w:rFonts w:ascii="Arial" w:hAnsi="Arial" w:cs="Arial"/>
               </w:rPr>
+              <w:t>Ellipta</w:t>
+            </w:r>
+            <w:proofErr w:type="spellEnd"/>
+            <w:r>
+              <w:rPr>
+                <w:rFonts w:ascii="Arial" w:hAnsi="Arial" w:cs="Arial"/>
+              </w:rPr>
+              <w:t xml:space="preserve">, </w:t>
+            </w:r>
+            <w:proofErr w:type="spellStart"/>
+            <w:r>
+              <w:rPr>
+                <w:rFonts w:ascii="Arial" w:hAnsi="Arial" w:cs="Arial"/>
+              </w:rPr>
+              <w:t>Asmanex</w:t>
+            </w:r>
+            <w:proofErr w:type="spellEnd"/>
+            <w:r>
+              <w:rPr>
+                <w:rFonts w:ascii="Arial" w:hAnsi="Arial" w:cs="Arial"/>
+              </w:rPr>
+              <w:t xml:space="preserve"> </w:t>
+            </w:r>
+            <w:proofErr w:type="spellStart"/>
+            <w:r>
+              <w:rPr>
+                <w:rFonts w:ascii="Arial" w:hAnsi="Arial" w:cs="Arial"/>
+              </w:rPr>
               <w:t>Twisthaler</w:t>
             </w:r>
             <w:proofErr w:type="spellEnd"/>
@@ -22405,7 +22849,21 @@
               <w:rPr>
                 <w:rFonts w:ascii="Arial" w:hAnsi="Arial" w:cs="Arial"/>
               </w:rPr>
-              <w:t xml:space="preserve">, Pulmicort </w:t>
+              <w:t xml:space="preserve">, </w:t>
+            </w:r>
+            <w:proofErr w:type="spellStart"/>
+            <w:r>
+              <w:rPr>
+                <w:rFonts w:ascii="Arial" w:hAnsi="Arial" w:cs="Arial"/>
+              </w:rPr>
+              <w:t>Pulmicort</w:t>
+            </w:r>
+            <w:proofErr w:type="spellEnd"/>
+            <w:r>
+              <w:rPr>
+                <w:rFonts w:ascii="Arial" w:hAnsi="Arial" w:cs="Arial"/>
+              </w:rPr>
+              <w:t xml:space="preserve"> </w:t>
             </w:r>
             <w:proofErr w:type="spellStart"/>
             <w:r>
@@ -22593,13 +23051,27 @@
               <w:rPr>
                 <w:rFonts w:ascii="Arial" w:hAnsi="Arial" w:cs="Arial"/>
               </w:rPr>
-              <w:t xml:space="preserve">, Serevent </w:t>
+              <w:t xml:space="preserve">, </w:t>
             </w:r>
             <w:proofErr w:type="spellStart"/>
             <w:r>
               <w:rPr>
                 <w:rFonts w:ascii="Arial" w:hAnsi="Arial" w:cs="Arial"/>
               </w:rPr>
+              <w:t>Serevent</w:t>
+            </w:r>
+            <w:proofErr w:type="spellEnd"/>
+            <w:r>
+              <w:rPr>
+                <w:rFonts w:ascii="Arial" w:hAnsi="Arial" w:cs="Arial"/>
+              </w:rPr>
+              <w:t xml:space="preserve"> </w:t>
+            </w:r>
+            <w:proofErr w:type="spellStart"/>
+            <w:r>
+              <w:rPr>
+                <w:rFonts w:ascii="Arial" w:hAnsi="Arial" w:cs="Arial"/>
+              </w:rPr>
               <w:t>Diskhaler</w:t>
             </w:r>
             <w:proofErr w:type="spellEnd"/>
@@ -22631,6 +23103,7 @@
               <w:rPr>
                 <w:rFonts w:ascii="Arial" w:hAnsi="Arial" w:cs="Arial"/>
               </w:rPr>
+              <w:lastRenderedPageBreak/>
               <w:t>separate</w:t>
             </w:r>
             <w:r>
@@ -22657,6 +23130,7 @@
               <w:rPr>
                 <w:rFonts w:ascii="Arial" w:hAnsi="Arial" w:cs="Arial"/>
               </w:rPr>
+              <w:lastRenderedPageBreak/>
               <w:t>Mist inhalers</w:t>
             </w:r>
           </w:p>
@@ -22768,8 +23242,30 @@
               <w:rPr>
                 <w:rFonts w:ascii="Arial" w:hAnsi="Arial" w:cs="Arial"/>
               </w:rPr>
-              <w:t xml:space="preserve"> Respimat, Spiriva Respimat</w:t>
-            </w:r>
+              <w:t xml:space="preserve"> </w:t>
+            </w:r>
+            <w:proofErr w:type="spellStart"/>
+            <w:r>
+              <w:rPr>
+                <w:rFonts w:ascii="Arial" w:hAnsi="Arial" w:cs="Arial"/>
+              </w:rPr>
+              <w:t>Respimat</w:t>
+            </w:r>
+            <w:proofErr w:type="spellEnd"/>
+            <w:r>
+              <w:rPr>
+                <w:rFonts w:ascii="Arial" w:hAnsi="Arial" w:cs="Arial"/>
+              </w:rPr>
+              <w:t xml:space="preserve">, Spiriva </w:t>
+            </w:r>
+            <w:proofErr w:type="spellStart"/>
+            <w:r>
+              <w:rPr>
+                <w:rFonts w:ascii="Arial" w:hAnsi="Arial" w:cs="Arial"/>
+              </w:rPr>
+              <w:t>Respimat</w:t>
+            </w:r>
+            <w:proofErr w:type="spellEnd"/>
           </w:p>
         </w:tc>
         <w:tc>
@@ -23287,7 +23783,7 @@
 </file>
 
 <file path=word/numbering.xml><?xml version="1.0" encoding="utf-8"?>
-<w:numbering xmlns:wpc="http://schemas.microsoft.com/office/word/2010/wordprocessingCanvas" xmlns:cx="http://schemas.microsoft.com/office/drawing/2014/chartex" xmlns:cx1="http://schemas.microsoft.com/office/drawing/2015/9/8/chartex" xmlns:cx2="http://schemas.microsoft.com/office/drawing/2015/10/21/chartex" xmlns:cx3="http://schemas.microsoft.com/office/drawing/2016/5/9/chartex" xmlns:cx4="http://schemas.microsoft.com/office/drawing/2016/5/10/chartex" xmlns:cx5="http://schemas.microsoft.com/office/drawing/2016/5/11/chartex" xmlns:cx6="http://schemas.microsoft.com/office/drawing/2016/5/12/chartex" xmlns:cx7="http://schemas.microsoft.com/office/drawing/2016/5/13/chartex" xmlns:cx8="http://schemas.microsoft.com/office/drawing/2016/5/14/chartex" xmlns:mc="http://schemas.openxmlformats.org/markup-compatibility/2006" xmlns:aink="http://schemas.microsoft.com/office/drawing/2016/ink" xmlns:am3d="http://schemas.microsoft.com/office/drawing/2017/model3d" xmlns:o="urn:schemas-microsoft-com:office:office" xmlns:r="http://schemas.openxmlformats.org/officeDocument/2006/relationships" xmlns:m="http://schemas.openxmlformats.org/officeDocument/2006/math" xmlns:v="urn:schemas-microsoft-com:vml" xmlns:wp14="http://schemas.microsoft.com/office/word/2010/wordprocessingDrawing" xmlns:wp="http://schemas.openxmlformats.org/drawingml/2006/wordprocessingDrawing" xmlns:w10="urn:schemas-microsoft-com:office:word" xmlns:w="http://schemas.openxmlformats.org/wordprocessingml/2006/main" xmlns:w14="http://schemas.microsoft.com/office/word/2010/wordml" xmlns:w15="http://schemas.microsoft.com/office/word/2012/wordml" xmlns:w16cid="http://schemas.microsoft.com/office/word/2016/wordml/cid" xmlns:w16se="http://schemas.microsoft.com/office/word/2015/wordml/symex" xmlns:wpg="http://schemas.microsoft.com/office/word/2010/wordprocessingGroup" xmlns:wpi="http://schemas.microsoft.com/office/word/2010/wordprocessingInk" xmlns:wne="http://schemas.microsoft.com/office/word/2006/wordml" xmlns:wps="http://schemas.microsoft.com/office/word/2010/wordprocessingShape" mc:Ignorable="w14 w15 w16se w16cid wp14">
+<w:numbering xmlns:wpc="http://schemas.microsoft.com/office/word/2010/wordprocessingCanvas" xmlns:mc="http://schemas.openxmlformats.org/markup-compatibility/2006" xmlns:o="urn:schemas-microsoft-com:office:office" xmlns:r="http://schemas.openxmlformats.org/officeDocument/2006/relationships" xmlns:m="http://schemas.openxmlformats.org/officeDocument/2006/math" xmlns:v="urn:schemas-microsoft-com:vml" xmlns:wp14="http://schemas.microsoft.com/office/word/2010/wordprocessingDrawing" xmlns:wp="http://schemas.openxmlformats.org/drawingml/2006/wordprocessingDrawing" xmlns:w10="urn:schemas-microsoft-com:office:word" xmlns:w="http://schemas.openxmlformats.org/wordprocessingml/2006/main" xmlns:w14="http://schemas.microsoft.com/office/word/2010/wordml" xmlns:w15="http://schemas.microsoft.com/office/word/2012/wordml" xmlns:wpg="http://schemas.microsoft.com/office/word/2010/wordprocessingGroup" xmlns:wpi="http://schemas.microsoft.com/office/word/2010/wordprocessingInk" xmlns:wne="http://schemas.microsoft.com/office/word/2006/wordml" xmlns:wps="http://schemas.microsoft.com/office/word/2010/wordprocessingShape" mc:Ignorable="w14 w15 wp14">
   <w:abstractNum w:abstractNumId="0" w15:restartNumberingAfterBreak="0">
     <w:nsid w:val="22D4649B"/>
     <w:multiLevelType w:val="hybridMultilevel"/>
@@ -24110,7 +24606,7 @@
 </file>
 
 <file path=word/styles.xml><?xml version="1.0" encoding="utf-8"?>
-<w:styles xmlns:mc="http://schemas.openxmlformats.org/markup-compatibility/2006" xmlns:r="http://schemas.openxmlformats.org/officeDocument/2006/relationships" xmlns:w="http://schemas.openxmlformats.org/wordprocessingml/2006/main" xmlns:w14="http://schemas.microsoft.com/office/word/2010/wordml" xmlns:w15="http://schemas.microsoft.com/office/word/2012/wordml" xmlns:w16cid="http://schemas.microsoft.com/office/word/2016/wordml/cid" xmlns:w16se="http://schemas.microsoft.com/office/word/2015/wordml/symex" mc:Ignorable="w14 w15 w16se w16cid">
+<w:styles xmlns:mc="http://schemas.openxmlformats.org/markup-compatibility/2006" xmlns:r="http://schemas.openxmlformats.org/officeDocument/2006/relationships" xmlns:w="http://schemas.openxmlformats.org/wordprocessingml/2006/main" xmlns:w14="http://schemas.microsoft.com/office/word/2010/wordml" xmlns:w15="http://schemas.microsoft.com/office/word/2012/wordml" mc:Ignorable="w14 w15">
   <w:docDefaults>
     <w:rPrDefault>
       <w:rPr>
@@ -24120,7 +24616,7 @@
     </w:rPrDefault>
     <w:pPrDefault/>
   </w:docDefaults>
-  <w:latentStyles w:defLockedState="0" w:defUIPriority="99" w:defSemiHidden="0" w:defUnhideWhenUsed="0" w:defQFormat="0" w:count="375">
+  <w:latentStyles w:defLockedState="0" w:defUIPriority="99" w:defSemiHidden="0" w:defUnhideWhenUsed="0" w:defQFormat="0" w:count="371">
     <w:lsdException w:name="Normal" w:uiPriority="0" w:qFormat="1"/>
     <w:lsdException w:name="heading 1" w:uiPriority="9" w:qFormat="1"/>
     <w:lsdException w:name="heading 2" w:semiHidden="1" w:uiPriority="9" w:unhideWhenUsed="1" w:qFormat="1"/>
@@ -24492,10 +24988,6 @@
     <w:lsdException w:name="List Table 5 Dark Accent 6" w:uiPriority="50"/>
     <w:lsdException w:name="List Table 6 Colorful Accent 6" w:uiPriority="51"/>
     <w:lsdException w:name="List Table 7 Colorful Accent 6" w:uiPriority="52"/>
-    <w:lsdException w:name="Mention" w:semiHidden="1" w:unhideWhenUsed="1"/>
-    <w:lsdException w:name="Smart Hyperlink" w:semiHidden="1" w:unhideWhenUsed="1"/>
-    <w:lsdException w:name="Hashtag" w:semiHidden="1" w:unhideWhenUsed="1"/>
-    <w:lsdException w:name="Unresolved Mention" w:semiHidden="1" w:unhideWhenUsed="1"/>
   </w:latentStyles>
   <w:style w:type="paragraph" w:default="1" w:styleId="Normal">
     <w:name w:val="Normal"/>

</xml_diff>

<commit_message>
Added insulin naming documentation
</commit_message>
<xml_diff>
--- a/Working QA Team Folders/Guidance documents/Work Instructions CCDD.docx
+++ b/Working QA Team Folders/Guidance documents/Work Instructions CCDD.docx
@@ -1,6 +1,6 @@
 
 <file path=word/document.xml><?xml version="1.0" encoding="utf-8"?>
-<w:document xmlns:wpc="http://schemas.microsoft.com/office/word/2010/wordprocessingCanvas" xmlns:mc="http://schemas.openxmlformats.org/markup-compatibility/2006" xmlns:o="urn:schemas-microsoft-com:office:office" xmlns:r="http://schemas.openxmlformats.org/officeDocument/2006/relationships" xmlns:m="http://schemas.openxmlformats.org/officeDocument/2006/math" xmlns:v="urn:schemas-microsoft-com:vml" xmlns:wp14="http://schemas.microsoft.com/office/word/2010/wordprocessingDrawing" xmlns:wp="http://schemas.openxmlformats.org/drawingml/2006/wordprocessingDrawing" xmlns:w10="urn:schemas-microsoft-com:office:word" xmlns:w="http://schemas.openxmlformats.org/wordprocessingml/2006/main" xmlns:w14="http://schemas.microsoft.com/office/word/2010/wordml" xmlns:w15="http://schemas.microsoft.com/office/word/2012/wordml" xmlns:wpg="http://schemas.microsoft.com/office/word/2010/wordprocessingGroup" xmlns:wpi="http://schemas.microsoft.com/office/word/2010/wordprocessingInk" xmlns:wne="http://schemas.microsoft.com/office/word/2006/wordml" xmlns:wps="http://schemas.microsoft.com/office/word/2010/wordprocessingShape" mc:Ignorable="w14 w15 wp14">
+<w:document xmlns:wpc="http://schemas.microsoft.com/office/word/2010/wordprocessingCanvas" xmlns:mc="http://schemas.openxmlformats.org/markup-compatibility/2006" xmlns:o="urn:schemas-microsoft-com:office:office" xmlns:r="http://schemas.openxmlformats.org/officeDocument/2006/relationships" xmlns:m="http://schemas.openxmlformats.org/officeDocument/2006/math" xmlns:v="urn:schemas-microsoft-com:vml" xmlns:wp14="http://schemas.microsoft.com/office/word/2010/wordprocessingDrawing" xmlns:wp="http://schemas.openxmlformats.org/drawingml/2006/wordprocessingDrawing" xmlns:w10="urn:schemas-microsoft-com:office:word" xmlns:w="http://schemas.openxmlformats.org/wordprocessingml/2006/main" xmlns:w14="http://schemas.microsoft.com/office/word/2010/wordml" xmlns:wpg="http://schemas.microsoft.com/office/word/2010/wordprocessingGroup" xmlns:wpi="http://schemas.microsoft.com/office/word/2010/wordprocessingInk" xmlns:wne="http://schemas.microsoft.com/office/word/2006/wordml" xmlns:wps="http://schemas.microsoft.com/office/word/2010/wordprocessingShape" mc:Ignorable="w14 wp14">
   <w:body>
     <w:p>
       <w:pPr>
@@ -5037,16 +5037,7 @@
           <w:rFonts w:ascii="Arial" w:hAnsi="Arial" w:cs="Arial"/>
           <w:color w:val="FF0000"/>
         </w:rPr>
-        <w:t>) 250 mg oral tablet) DOMINIO</w:t>
-      </w:r>
-      <w:bookmarkStart w:id="0" w:name="_GoBack"/>
-      <w:bookmarkEnd w:id="0"/>
-      <w:r>
-        <w:rPr>
-          <w:rFonts w:ascii="Arial" w:hAnsi="Arial" w:cs="Arial"/>
-          <w:color w:val="FF0000"/>
-        </w:rPr>
-        <w:t>N PHARMACAL</w:t>
+        <w:t>) 250 mg oral tablet) DOMINION PHARMACAL</w:t>
       </w:r>
     </w:p>
     <w:p>
@@ -5121,7 +5112,9 @@
       </w:pPr>
       <w:r>
         <w:rPr>
+          <w:noProof/>
           <w:color w:val="FF0000"/>
+          <w:lang w:val="en-CA" w:eastAsia="en-CA"/>
         </w:rPr>
         <w:drawing>
           <wp:inline distT="0" distB="0" distL="0" distR="0">
@@ -5141,7 +5134,7 @@
                     </pic:cNvPicPr>
                   </pic:nvPicPr>
                   <pic:blipFill>
-                    <a:blip r:embed="rId5">
+                    <a:blip r:embed="rId6">
                       <a:extLst>
                         <a:ext uri="{28A0092B-C50C-407E-A947-70E740481C1C}">
                           <a14:useLocalDpi xmlns:a14="http://schemas.microsoft.com/office/drawing/2010/main" val="0"/>
@@ -5193,21 +5186,7 @@
           <w:rFonts w:ascii="Arial" w:hAnsi="Arial" w:cs="Arial"/>
           <w:color w:val="FF0000"/>
         </w:rPr>
-        <w:t xml:space="preserve">This will give an NTP of “azithromycin 250 mg oral tablet” to be associated with the </w:t>
-      </w:r>
-      <w:r>
-        <w:rPr>
-          <w:rFonts w:ascii="Arial" w:hAnsi="Arial" w:cs="Arial"/>
-          <w:color w:val="FF0000"/>
-        </w:rPr>
-        <w:t>DOM-AZITHROMYCIN</w:t>
-      </w:r>
-      <w:r>
-        <w:rPr>
-          <w:rFonts w:ascii="Arial" w:hAnsi="Arial" w:cs="Arial"/>
-          <w:color w:val="FF0000"/>
-        </w:rPr>
-        <w:t xml:space="preserve"> product.  [JMJ 20180626]</w:t>
+        <w:t>This will give an NTP of “azithromycin 250 mg oral tablet” to be associated with the DOM-AZITHROMYCIN product.  [JMJ 20180626]</w:t>
       </w:r>
     </w:p>
     <w:p>
@@ -10971,8 +10950,8 @@
       <w:pPr>
         <w:pStyle w:val="Heading2"/>
       </w:pPr>
-      <w:bookmarkStart w:id="1" w:name="_Strength_Units_of"/>
-      <w:bookmarkEnd w:id="1"/>
+      <w:bookmarkStart w:id="0" w:name="_Strength_Units_of"/>
+      <w:bookmarkEnd w:id="0"/>
       <w:r>
         <w:t>Strength Units of Measure</w:t>
       </w:r>
@@ -12294,8 +12273,14 @@
               <w:rPr>
                 <w:rFonts w:ascii="Arial" w:hAnsi="Arial" w:cs="Arial"/>
               </w:rPr>
+              <w:t xml:space="preserve">EXOTOCILLIN 250mg CAPS JOES </w:t>
+            </w:r>
+            <w:r>
+              <w:rPr>
+                <w:rFonts w:ascii="Arial" w:hAnsi="Arial" w:cs="Arial"/>
+              </w:rPr>
               <w:lastRenderedPageBreak/>
-              <w:t>EXOTOCILLIN 250mg CAPS JOES GENERICS INC</w:t>
+              <w:t>GENERICS INC</w:t>
             </w:r>
           </w:p>
         </w:tc>
@@ -12314,6 +12299,7 @@
               <w:rPr>
                 <w:rFonts w:ascii="Arial" w:hAnsi="Arial" w:cs="Arial"/>
               </w:rPr>
+              <w:lastRenderedPageBreak/>
               <w:t>exotocillin</w:t>
             </w:r>
             <w:proofErr w:type="spellEnd"/>
@@ -12341,6 +12327,7 @@
               <w:rPr>
                 <w:rFonts w:ascii="Arial" w:hAnsi="Arial" w:cs="Arial"/>
               </w:rPr>
+              <w:lastRenderedPageBreak/>
               <w:t>EXOTOCILLIN 500mg CAPS JOES GENERICS INC</w:t>
             </w:r>
           </w:p>
@@ -19859,7 +19846,6 @@
                 <w:rFonts w:ascii="Arial" w:hAnsi="Arial" w:cs="Arial"/>
                 <w:b/>
               </w:rPr>
-              <w:lastRenderedPageBreak/>
               <w:t>drug_code</w:t>
             </w:r>
             <w:proofErr w:type="spellEnd"/>
@@ -19883,7 +19869,15 @@
                 <w:rFonts w:ascii="Arial" w:hAnsi="Arial" w:cs="Arial"/>
                 <w:b/>
               </w:rPr>
-              <w:t>drug_identification_number</w:t>
+              <w:t>drug_identification_n</w:t>
+            </w:r>
+            <w:r>
+              <w:rPr>
+                <w:rFonts w:ascii="Arial" w:hAnsi="Arial" w:cs="Arial"/>
+                <w:b/>
+              </w:rPr>
+              <w:lastRenderedPageBreak/>
+              <w:t>umber</w:t>
             </w:r>
             <w:proofErr w:type="spellEnd"/>
           </w:p>
@@ -19906,6 +19900,7 @@
                 <w:rFonts w:ascii="Arial" w:hAnsi="Arial" w:cs="Arial"/>
                 <w:b/>
               </w:rPr>
+              <w:lastRenderedPageBreak/>
               <w:t>mp_formal_name</w:t>
             </w:r>
             <w:proofErr w:type="spellEnd"/>
@@ -19981,6 +19976,7 @@
                 <w:sz w:val="22"/>
                 <w:szCs w:val="22"/>
               </w:rPr>
+              <w:lastRenderedPageBreak/>
               <w:t>74243</w:t>
             </w:r>
           </w:p>
@@ -21500,14 +21496,7 @@
         <w:rPr>
           <w:rFonts w:ascii="Arial" w:hAnsi="Arial" w:cs="Arial"/>
         </w:rPr>
-        <w:t xml:space="preserve">] where Component Y may not be fully specified (e.g. “diluent </w:t>
-      </w:r>
-      <w:r>
-        <w:rPr>
-          <w:rFonts w:ascii="Arial" w:hAnsi="Arial" w:cs="Arial"/>
-        </w:rPr>
-        <w:lastRenderedPageBreak/>
-        <w:t>solution” or “lactose tablet”)</w:t>
+        <w:t>] where Component Y may not be fully specified (e.g. “diluent solution” or “lactose tablet”)</w:t>
       </w:r>
       <w:r>
         <w:rPr>
@@ -21973,7 +21962,6 @@
         <w:pStyle w:val="Heading2"/>
       </w:pPr>
       <w:r>
-        <w:lastRenderedPageBreak/>
         <w:t>Dual Chamber Products</w:t>
       </w:r>
     </w:p>
@@ -21981,7 +21969,7 @@
       <w:r>
         <w:rPr>
           <w:noProof/>
-          <w:lang w:eastAsia="en-GB"/>
+          <w:lang w:val="en-CA" w:eastAsia="en-CA"/>
         </w:rPr>
         <w:drawing>
           <wp:inline distT="0" distB="0" distL="0" distR="0">
@@ -22001,7 +21989,7 @@
                     </pic:cNvPicPr>
                   </pic:nvPicPr>
                   <pic:blipFill>
-                    <a:blip r:embed="rId6" r:link="rId7">
+                    <a:blip r:embed="rId7" r:link="rId8">
                       <a:extLst>
                         <a:ext uri="{28A0092B-C50C-407E-A947-70E740481C1C}">
                           <a14:useLocalDpi xmlns:a14="http://schemas.microsoft.com/office/drawing/2010/main" val="0"/>
@@ -22038,7 +22026,7 @@
       <w:r>
         <w:rPr>
           <w:noProof/>
-          <w:lang w:eastAsia="en-GB"/>
+          <w:lang w:val="en-CA" w:eastAsia="en-CA"/>
         </w:rPr>
         <w:drawing>
           <wp:inline distT="0" distB="0" distL="0" distR="0">
@@ -22058,7 +22046,7 @@
                     </pic:cNvPicPr>
                   </pic:nvPicPr>
                   <pic:blipFill>
-                    <a:blip r:embed="rId8" cstate="print">
+                    <a:blip r:embed="rId9" cstate="print">
                       <a:extLst>
                         <a:ext uri="{28A0092B-C50C-407E-A947-70E740481C1C}">
                           <a14:useLocalDpi xmlns:a14="http://schemas.microsoft.com/office/drawing/2010/main" val="0"/>
@@ -22100,6 +22088,7 @@
         <w:rPr>
           <w:rFonts w:ascii="Arial" w:hAnsi="Arial" w:cs="Arial"/>
         </w:rPr>
+        <w:lastRenderedPageBreak/>
         <w:t>Some products</w:t>
       </w:r>
       <w:r>
@@ -22309,12 +22298,12 @@
         <w:tblLook w:val="04A0" w:firstRow="1" w:lastRow="0" w:firstColumn="1" w:lastColumn="0" w:noHBand="0" w:noVBand="1"/>
       </w:tblPr>
       <w:tblGrid>
-        <w:gridCol w:w="1269"/>
-        <w:gridCol w:w="1296"/>
-        <w:gridCol w:w="1415"/>
-        <w:gridCol w:w="1274"/>
-        <w:gridCol w:w="1695"/>
-        <w:gridCol w:w="2067"/>
+        <w:gridCol w:w="1271"/>
+        <w:gridCol w:w="1295"/>
+        <w:gridCol w:w="1417"/>
+        <w:gridCol w:w="1276"/>
+        <w:gridCol w:w="1701"/>
+        <w:gridCol w:w="2075"/>
       </w:tblGrid>
       <w:tr>
         <w:tc>
@@ -22618,7 +22607,21 @@
               <w:rPr>
                 <w:rFonts w:ascii="Arial" w:hAnsi="Arial" w:cs="Arial"/>
               </w:rPr>
-              <w:t xml:space="preserve">, Ventolin, </w:t>
+              <w:t xml:space="preserve">, </w:t>
+            </w:r>
+            <w:proofErr w:type="spellStart"/>
+            <w:r>
+              <w:rPr>
+                <w:rFonts w:ascii="Arial" w:hAnsi="Arial" w:cs="Arial"/>
+              </w:rPr>
+              <w:t>Ventolin</w:t>
+            </w:r>
+            <w:proofErr w:type="spellEnd"/>
+            <w:r>
+              <w:rPr>
+                <w:rFonts w:ascii="Arial" w:hAnsi="Arial" w:cs="Arial"/>
+              </w:rPr>
+              <w:t xml:space="preserve">, </w:t>
             </w:r>
             <w:proofErr w:type="spellStart"/>
             <w:r>
@@ -22775,11 +22778,19 @@
                 <w:rFonts w:ascii="Arial" w:hAnsi="Arial" w:cs="Arial"/>
               </w:rPr>
             </w:pPr>
-            <w:r>
-              <w:rPr>
-                <w:rFonts w:ascii="Arial" w:hAnsi="Arial" w:cs="Arial"/>
-              </w:rPr>
-              <w:t xml:space="preserve">Advair </w:t>
+            <w:proofErr w:type="spellStart"/>
+            <w:r>
+              <w:rPr>
+                <w:rFonts w:ascii="Arial" w:hAnsi="Arial" w:cs="Arial"/>
+              </w:rPr>
+              <w:t>Advair</w:t>
+            </w:r>
+            <w:proofErr w:type="spellEnd"/>
+            <w:r>
+              <w:rPr>
+                <w:rFonts w:ascii="Arial" w:hAnsi="Arial" w:cs="Arial"/>
+              </w:rPr>
+              <w:t xml:space="preserve"> </w:t>
             </w:r>
             <w:proofErr w:type="spellStart"/>
             <w:r>
@@ -23103,7 +23114,6 @@
               <w:rPr>
                 <w:rFonts w:ascii="Arial" w:hAnsi="Arial" w:cs="Arial"/>
               </w:rPr>
-              <w:lastRenderedPageBreak/>
               <w:t>separate</w:t>
             </w:r>
             <w:r>
@@ -23130,7 +23140,6 @@
               <w:rPr>
                 <w:rFonts w:ascii="Arial" w:hAnsi="Arial" w:cs="Arial"/>
               </w:rPr>
-              <w:lastRenderedPageBreak/>
               <w:t>Mist inhalers</w:t>
             </w:r>
           </w:p>
@@ -23339,7 +23348,14 @@
               <w:rPr>
                 <w:rFonts w:ascii="Arial" w:hAnsi="Arial" w:cs="Arial"/>
               </w:rPr>
-              <w:t>nebuliser suspension (as appropriate)</w:t>
+              <w:t xml:space="preserve">nebuliser suspension </w:t>
+            </w:r>
+            <w:r>
+              <w:rPr>
+                <w:rFonts w:ascii="Arial" w:hAnsi="Arial" w:cs="Arial"/>
+              </w:rPr>
+              <w:lastRenderedPageBreak/>
+              <w:t>(as appropriate)</w:t>
             </w:r>
           </w:p>
         </w:tc>
@@ -23357,6 +23373,7 @@
               <w:rPr>
                 <w:rFonts w:ascii="Arial" w:hAnsi="Arial" w:cs="Arial"/>
               </w:rPr>
+              <w:lastRenderedPageBreak/>
               <w:t xml:space="preserve"> per x mL</w:t>
             </w:r>
             <w:r>
@@ -23772,6 +23789,657 @@
         <w:t>.</w:t>
       </w:r>
     </w:p>
+    <w:p>
+      <w:pPr>
+        <w:rPr>
+          <w:rFonts w:ascii="Arial" w:hAnsi="Arial" w:cs="Arial"/>
+        </w:rPr>
+      </w:pPr>
+    </w:p>
+    <w:p>
+      <w:pPr>
+        <w:rPr>
+          <w:rFonts w:ascii="Arial" w:hAnsi="Arial" w:cs="Arial"/>
+        </w:rPr>
+      </w:pPr>
+    </w:p>
+    <w:p>
+      <w:pPr>
+        <w:pStyle w:val="BodyText"/>
+        <w:spacing w:after="0" w:line="200" w:lineRule="atLeast"/>
+        <w:rPr>
+          <w:rFonts w:ascii="Arial" w:hAnsi="Arial"/>
+          <w:color w:val="FF3333"/>
+        </w:rPr>
+      </w:pPr>
+      <w:r>
+        <w:rPr>
+          <w:rFonts w:ascii="Calibri Light" w:hAnsi="Calibri Light" w:cs="Arial"/>
+          <w:color w:val="FF3333"/>
+          <w:sz w:val="32"/>
+          <w:szCs w:val="32"/>
+        </w:rPr>
+        <w:t xml:space="preserve">Naming of </w:t>
+      </w:r>
+      <w:proofErr w:type="spellStart"/>
+      <w:r>
+        <w:rPr>
+          <w:rFonts w:ascii="Calibri Light" w:hAnsi="Calibri Light" w:cs="Arial"/>
+          <w:color w:val="FF3333"/>
+          <w:sz w:val="32"/>
+          <w:szCs w:val="32"/>
+        </w:rPr>
+        <w:t>Insulins</w:t>
+      </w:r>
+      <w:proofErr w:type="spellEnd"/>
+      <w:r>
+        <w:rPr>
+          <w:rFonts w:ascii="Calibri Light" w:hAnsi="Calibri Light" w:cs="Arial"/>
+          <w:color w:val="FF3333"/>
+          <w:sz w:val="32"/>
+          <w:szCs w:val="32"/>
+        </w:rPr>
+        <w:t xml:space="preserve"> in CCDD</w:t>
+      </w:r>
+    </w:p>
+    <w:p>
+      <w:pPr>
+        <w:pStyle w:val="BodyText"/>
+        <w:spacing w:after="0" w:line="200" w:lineRule="atLeast"/>
+        <w:rPr>
+          <w:rFonts w:ascii="Arial" w:hAnsi="Arial"/>
+          <w:color w:val="FF3333"/>
+        </w:rPr>
+      </w:pPr>
+    </w:p>
+    <w:p>
+      <w:pPr>
+        <w:pStyle w:val="BodyText"/>
+        <w:spacing w:after="0" w:line="200" w:lineRule="atLeast"/>
+        <w:rPr>
+          <w:rFonts w:ascii="Arial" w:hAnsi="Arial"/>
+          <w:color w:val="FF3333"/>
+        </w:rPr>
+      </w:pPr>
+      <w:r>
+        <w:rPr>
+          <w:rFonts w:ascii="Arial" w:hAnsi="Arial"/>
+          <w:color w:val="FF3333"/>
+        </w:rPr>
+        <w:t xml:space="preserve">Across jurisdictions there are various terms used to refer to natural or native insulin such as soluble, regular or </w:t>
+      </w:r>
+      <w:proofErr w:type="spellStart"/>
+      <w:proofErr w:type="gramStart"/>
+      <w:r>
+        <w:rPr>
+          <w:rFonts w:ascii="Arial" w:hAnsi="Arial"/>
+          <w:color w:val="FF3333"/>
+        </w:rPr>
+        <w:t>toronto</w:t>
+      </w:r>
+      <w:proofErr w:type="spellEnd"/>
+      <w:proofErr w:type="gramEnd"/>
+      <w:r>
+        <w:rPr>
+          <w:rFonts w:ascii="Arial" w:hAnsi="Arial"/>
+          <w:color w:val="FF3333"/>
+        </w:rPr>
+        <w:t xml:space="preserve">. In the CCDD, natural insulin is simply referred to as insulin, followed by its source (insulin human, insulin pork). When the insulin molecule or formulation has been modified in some way, the modifier will follow the term insulin (e.g., insulin </w:t>
+      </w:r>
+      <w:proofErr w:type="spellStart"/>
+      <w:r>
+        <w:rPr>
+          <w:rFonts w:ascii="Arial" w:hAnsi="Arial"/>
+          <w:color w:val="FF3333"/>
+        </w:rPr>
+        <w:t>isophane</w:t>
+      </w:r>
+      <w:proofErr w:type="spellEnd"/>
+      <w:r>
+        <w:rPr>
+          <w:rFonts w:ascii="Arial" w:hAnsi="Arial"/>
+          <w:color w:val="FF3333"/>
+        </w:rPr>
+        <w:t xml:space="preserve">, insulin </w:t>
+      </w:r>
+      <w:proofErr w:type="spellStart"/>
+      <w:r>
+        <w:rPr>
+          <w:rFonts w:ascii="Arial" w:hAnsi="Arial"/>
+          <w:color w:val="FF3333"/>
+        </w:rPr>
+        <w:t>aspart</w:t>
+      </w:r>
+      <w:proofErr w:type="spellEnd"/>
+      <w:r>
+        <w:rPr>
+          <w:rFonts w:ascii="Arial" w:hAnsi="Arial"/>
+          <w:color w:val="FF3333"/>
+        </w:rPr>
+        <w:t xml:space="preserve">, insulin </w:t>
+      </w:r>
+      <w:proofErr w:type="spellStart"/>
+      <w:r>
+        <w:rPr>
+          <w:rFonts w:ascii="Arial" w:hAnsi="Arial"/>
+          <w:color w:val="FF3333"/>
+        </w:rPr>
+        <w:t>lispro</w:t>
+      </w:r>
+      <w:proofErr w:type="spellEnd"/>
+      <w:r>
+        <w:rPr>
+          <w:rFonts w:ascii="Arial" w:hAnsi="Arial"/>
+          <w:color w:val="FF3333"/>
+        </w:rPr>
+        <w:t xml:space="preserve">). Canadian marketed insulin </w:t>
+      </w:r>
+      <w:proofErr w:type="spellStart"/>
+      <w:r>
+        <w:rPr>
+          <w:rFonts w:ascii="Arial" w:hAnsi="Arial"/>
+          <w:color w:val="FF3333"/>
+        </w:rPr>
+        <w:t>isophane</w:t>
+      </w:r>
+      <w:proofErr w:type="spellEnd"/>
+      <w:r>
+        <w:rPr>
+          <w:rFonts w:ascii="Arial" w:hAnsi="Arial"/>
+          <w:color w:val="FF3333"/>
+        </w:rPr>
+        <w:t xml:space="preserve"> products may originate from human or pork and therefore the source will be specified. As all recombinant analogues are derived from human insulin, human is implied and therefore “human” is not used in the name.</w:t>
+      </w:r>
+    </w:p>
+    <w:p>
+      <w:pPr>
+        <w:pStyle w:val="BodyText"/>
+        <w:spacing w:after="0" w:line="200" w:lineRule="atLeast"/>
+        <w:rPr>
+          <w:rFonts w:ascii="Arial" w:hAnsi="Arial"/>
+          <w:color w:val="FF3333"/>
+        </w:rPr>
+      </w:pPr>
+    </w:p>
+    <w:tbl>
+      <w:tblPr>
+        <w:tblW w:w="0" w:type="auto"/>
+        <w:tblInd w:w="55" w:type="dxa"/>
+        <w:tblLayout w:type="fixed"/>
+        <w:tblCellMar>
+          <w:top w:w="55" w:type="dxa"/>
+          <w:left w:w="55" w:type="dxa"/>
+          <w:bottom w:w="55" w:type="dxa"/>
+          <w:right w:w="55" w:type="dxa"/>
+        </w:tblCellMar>
+        <w:tblLook w:val="04A0" w:firstRow="1" w:lastRow="0" w:firstColumn="1" w:lastColumn="0" w:noHBand="0" w:noVBand="1"/>
+      </w:tblPr>
+      <w:tblGrid>
+        <w:gridCol w:w="4143"/>
+      </w:tblGrid>
+      <w:tr>
+        <w:tc>
+          <w:tcPr>
+            <w:tcW w:w="4143" w:type="dxa"/>
+            <w:tcBorders>
+              <w:top w:val="single" w:sz="2" w:space="0" w:color="000000"/>
+              <w:left w:val="single" w:sz="2" w:space="0" w:color="000000"/>
+              <w:bottom w:val="single" w:sz="2" w:space="0" w:color="000000"/>
+              <w:right w:val="single" w:sz="2" w:space="0" w:color="000000"/>
+            </w:tcBorders>
+            <w:hideMark/>
+          </w:tcPr>
+          <w:p>
+            <w:pPr>
+              <w:pStyle w:val="BodyText"/>
+              <w:spacing w:after="0" w:line="200" w:lineRule="atLeast"/>
+              <w:rPr>
+                <w:lang w:eastAsia="ar-SA"/>
+              </w:rPr>
+            </w:pPr>
+            <w:r>
+              <w:rPr>
+                <w:rFonts w:ascii="Arial" w:hAnsi="Arial"/>
+                <w:b/>
+                <w:bCs/>
+                <w:color w:val="FF3333"/>
+              </w:rPr>
+              <w:t>Insulin Concepts in CCDD</w:t>
+            </w:r>
+          </w:p>
+        </w:tc>
+      </w:tr>
+      <w:tr>
+        <w:tc>
+          <w:tcPr>
+            <w:tcW w:w="4143" w:type="dxa"/>
+            <w:tcBorders>
+              <w:top w:val="nil"/>
+              <w:left w:val="single" w:sz="2" w:space="0" w:color="000000"/>
+              <w:bottom w:val="single" w:sz="2" w:space="0" w:color="000000"/>
+              <w:right w:val="single" w:sz="2" w:space="0" w:color="000000"/>
+            </w:tcBorders>
+            <w:hideMark/>
+          </w:tcPr>
+          <w:p>
+            <w:pPr>
+              <w:pStyle w:val="BodyText"/>
+              <w:spacing w:after="0" w:line="200" w:lineRule="atLeast"/>
+              <w:rPr>
+                <w:rFonts w:ascii="Arial" w:eastAsia="SimSun" w:hAnsi="Arial"/>
+                <w:color w:val="FF3333"/>
+                <w:lang w:eastAsia="ar-SA"/>
+              </w:rPr>
+            </w:pPr>
+            <w:r>
+              <w:rPr>
+                <w:rFonts w:ascii="Arial" w:hAnsi="Arial"/>
+                <w:color w:val="FF3333"/>
+              </w:rPr>
+              <w:t xml:space="preserve">Insulin </w:t>
+            </w:r>
+            <w:proofErr w:type="spellStart"/>
+            <w:r>
+              <w:rPr>
+                <w:rFonts w:ascii="Arial" w:hAnsi="Arial"/>
+                <w:color w:val="FF3333"/>
+              </w:rPr>
+              <w:t>aspart</w:t>
+            </w:r>
+            <w:proofErr w:type="spellEnd"/>
+          </w:p>
+          <w:p>
+            <w:pPr>
+              <w:pStyle w:val="BodyText"/>
+              <w:spacing w:after="0" w:line="200" w:lineRule="atLeast"/>
+              <w:rPr>
+                <w:rFonts w:ascii="Arial" w:hAnsi="Arial"/>
+                <w:color w:val="FF3333"/>
+              </w:rPr>
+            </w:pPr>
+            <w:r>
+              <w:rPr>
+                <w:rFonts w:ascii="Arial" w:hAnsi="Arial"/>
+                <w:color w:val="FF3333"/>
+              </w:rPr>
+              <w:t xml:space="preserve">Insulin </w:t>
+            </w:r>
+            <w:proofErr w:type="spellStart"/>
+            <w:r>
+              <w:rPr>
+                <w:rFonts w:ascii="Arial" w:hAnsi="Arial"/>
+                <w:color w:val="FF3333"/>
+              </w:rPr>
+              <w:t>aspart</w:t>
+            </w:r>
+            <w:proofErr w:type="spellEnd"/>
+            <w:r>
+              <w:rPr>
+                <w:rFonts w:ascii="Arial" w:hAnsi="Arial"/>
+                <w:color w:val="FF3333"/>
+              </w:rPr>
+              <w:t xml:space="preserve"> and insulin </w:t>
+            </w:r>
+            <w:proofErr w:type="spellStart"/>
+            <w:r>
+              <w:rPr>
+                <w:rFonts w:ascii="Arial" w:hAnsi="Arial"/>
+                <w:color w:val="FF3333"/>
+              </w:rPr>
+              <w:t>aspart</w:t>
+            </w:r>
+            <w:proofErr w:type="spellEnd"/>
+            <w:r>
+              <w:rPr>
+                <w:rFonts w:ascii="Arial" w:hAnsi="Arial"/>
+                <w:color w:val="FF3333"/>
+              </w:rPr>
+              <w:t xml:space="preserve"> protamine</w:t>
+            </w:r>
+          </w:p>
+          <w:p>
+            <w:pPr>
+              <w:pStyle w:val="BodyText"/>
+              <w:spacing w:after="0" w:line="200" w:lineRule="atLeast"/>
+              <w:rPr>
+                <w:rFonts w:ascii="Arial" w:hAnsi="Arial"/>
+                <w:color w:val="FF3333"/>
+              </w:rPr>
+            </w:pPr>
+            <w:r>
+              <w:rPr>
+                <w:rFonts w:ascii="Arial" w:hAnsi="Arial"/>
+                <w:color w:val="FF3333"/>
+              </w:rPr>
+              <w:t xml:space="preserve">Insulin </w:t>
+            </w:r>
+            <w:proofErr w:type="spellStart"/>
+            <w:r>
+              <w:rPr>
+                <w:rFonts w:ascii="Arial" w:hAnsi="Arial"/>
+                <w:color w:val="FF3333"/>
+              </w:rPr>
+              <w:t>degludec</w:t>
+            </w:r>
+            <w:proofErr w:type="spellEnd"/>
+          </w:p>
+          <w:p>
+            <w:pPr>
+              <w:pStyle w:val="BodyText"/>
+              <w:spacing w:after="0" w:line="200" w:lineRule="atLeast"/>
+              <w:rPr>
+                <w:rFonts w:ascii="Arial" w:hAnsi="Arial"/>
+                <w:color w:val="FF3333"/>
+              </w:rPr>
+            </w:pPr>
+            <w:r>
+              <w:rPr>
+                <w:rFonts w:ascii="Arial" w:hAnsi="Arial"/>
+                <w:color w:val="FF3333"/>
+              </w:rPr>
+              <w:t xml:space="preserve">Insulin </w:t>
+            </w:r>
+            <w:proofErr w:type="spellStart"/>
+            <w:r>
+              <w:rPr>
+                <w:rFonts w:ascii="Arial" w:hAnsi="Arial"/>
+                <w:color w:val="FF3333"/>
+              </w:rPr>
+              <w:t>detemir</w:t>
+            </w:r>
+            <w:proofErr w:type="spellEnd"/>
+          </w:p>
+          <w:p>
+            <w:pPr>
+              <w:pStyle w:val="BodyText"/>
+              <w:spacing w:after="0" w:line="200" w:lineRule="atLeast"/>
+              <w:rPr>
+                <w:rFonts w:ascii="Arial" w:hAnsi="Arial"/>
+                <w:color w:val="FF3333"/>
+              </w:rPr>
+            </w:pPr>
+            <w:r>
+              <w:rPr>
+                <w:rFonts w:ascii="Arial" w:hAnsi="Arial"/>
+                <w:color w:val="FF3333"/>
+              </w:rPr>
+              <w:t xml:space="preserve">Insulin </w:t>
+            </w:r>
+            <w:proofErr w:type="spellStart"/>
+            <w:r>
+              <w:rPr>
+                <w:rFonts w:ascii="Arial" w:hAnsi="Arial"/>
+                <w:color w:val="FF3333"/>
+              </w:rPr>
+              <w:t>glargine</w:t>
+            </w:r>
+            <w:proofErr w:type="spellEnd"/>
+          </w:p>
+          <w:p>
+            <w:pPr>
+              <w:pStyle w:val="BodyText"/>
+              <w:spacing w:after="0" w:line="200" w:lineRule="atLeast"/>
+              <w:rPr>
+                <w:rFonts w:ascii="Arial" w:hAnsi="Arial"/>
+                <w:color w:val="FF3333"/>
+              </w:rPr>
+            </w:pPr>
+            <w:r>
+              <w:rPr>
+                <w:rFonts w:ascii="Arial" w:hAnsi="Arial"/>
+                <w:color w:val="FF3333"/>
+              </w:rPr>
+              <w:t xml:space="preserve">Insulin </w:t>
+            </w:r>
+            <w:proofErr w:type="spellStart"/>
+            <w:r>
+              <w:rPr>
+                <w:rFonts w:ascii="Arial" w:hAnsi="Arial"/>
+                <w:color w:val="FF3333"/>
+              </w:rPr>
+              <w:t>glulisine</w:t>
+            </w:r>
+            <w:proofErr w:type="spellEnd"/>
+          </w:p>
+          <w:p>
+            <w:pPr>
+              <w:pStyle w:val="BodyText"/>
+              <w:spacing w:after="0" w:line="200" w:lineRule="atLeast"/>
+              <w:rPr>
+                <w:rFonts w:ascii="Arial" w:hAnsi="Arial"/>
+                <w:color w:val="FF3333"/>
+              </w:rPr>
+            </w:pPr>
+            <w:r>
+              <w:rPr>
+                <w:rFonts w:ascii="Arial" w:hAnsi="Arial"/>
+                <w:color w:val="FF3333"/>
+              </w:rPr>
+              <w:t>Insulin human</w:t>
+            </w:r>
+          </w:p>
+          <w:p>
+            <w:pPr>
+              <w:pStyle w:val="BodyText"/>
+              <w:spacing w:after="0" w:line="200" w:lineRule="atLeast"/>
+              <w:rPr>
+                <w:rFonts w:ascii="Arial" w:hAnsi="Arial"/>
+                <w:color w:val="FF3333"/>
+              </w:rPr>
+            </w:pPr>
+            <w:r>
+              <w:rPr>
+                <w:rFonts w:ascii="Arial" w:hAnsi="Arial"/>
+                <w:color w:val="FF3333"/>
+              </w:rPr>
+              <w:t xml:space="preserve">insulin human and insulin </w:t>
+            </w:r>
+            <w:proofErr w:type="spellStart"/>
+            <w:r>
+              <w:rPr>
+                <w:rFonts w:ascii="Arial" w:hAnsi="Arial"/>
+                <w:color w:val="FF3333"/>
+              </w:rPr>
+              <w:t>isophane</w:t>
+            </w:r>
+            <w:proofErr w:type="spellEnd"/>
+            <w:r>
+              <w:rPr>
+                <w:rFonts w:ascii="Arial" w:hAnsi="Arial"/>
+                <w:color w:val="FF3333"/>
+              </w:rPr>
+              <w:t xml:space="preserve"> human</w:t>
+            </w:r>
+          </w:p>
+          <w:p>
+            <w:pPr>
+              <w:pStyle w:val="BodyText"/>
+              <w:spacing w:after="0" w:line="200" w:lineRule="atLeast"/>
+              <w:rPr>
+                <w:rFonts w:ascii="Arial" w:hAnsi="Arial"/>
+                <w:color w:val="FF3333"/>
+              </w:rPr>
+            </w:pPr>
+            <w:r>
+              <w:rPr>
+                <w:rFonts w:ascii="Arial" w:hAnsi="Arial"/>
+                <w:color w:val="FF3333"/>
+              </w:rPr>
+              <w:t xml:space="preserve">Insulin </w:t>
+            </w:r>
+            <w:proofErr w:type="spellStart"/>
+            <w:r>
+              <w:rPr>
+                <w:rFonts w:ascii="Arial" w:hAnsi="Arial"/>
+                <w:color w:val="FF3333"/>
+              </w:rPr>
+              <w:t>isophane</w:t>
+            </w:r>
+            <w:proofErr w:type="spellEnd"/>
+            <w:r>
+              <w:rPr>
+                <w:rFonts w:ascii="Arial" w:hAnsi="Arial"/>
+                <w:color w:val="FF3333"/>
+              </w:rPr>
+              <w:t xml:space="preserve"> human</w:t>
+            </w:r>
+          </w:p>
+          <w:p>
+            <w:pPr>
+              <w:pStyle w:val="BodyText"/>
+              <w:spacing w:after="0" w:line="200" w:lineRule="atLeast"/>
+              <w:rPr>
+                <w:rFonts w:ascii="Arial" w:hAnsi="Arial"/>
+                <w:color w:val="FF3333"/>
+              </w:rPr>
+            </w:pPr>
+            <w:r>
+              <w:rPr>
+                <w:rFonts w:ascii="Arial" w:hAnsi="Arial"/>
+                <w:color w:val="FF3333"/>
+              </w:rPr>
+              <w:t xml:space="preserve">Insulin </w:t>
+            </w:r>
+            <w:proofErr w:type="spellStart"/>
+            <w:r>
+              <w:rPr>
+                <w:rFonts w:ascii="Arial" w:hAnsi="Arial"/>
+                <w:color w:val="FF3333"/>
+              </w:rPr>
+              <w:t>isophane</w:t>
+            </w:r>
+            <w:proofErr w:type="spellEnd"/>
+            <w:r>
+              <w:rPr>
+                <w:rFonts w:ascii="Arial" w:hAnsi="Arial"/>
+                <w:color w:val="FF3333"/>
+              </w:rPr>
+              <w:t xml:space="preserve"> pork</w:t>
+            </w:r>
+          </w:p>
+          <w:p>
+            <w:pPr>
+              <w:pStyle w:val="BodyText"/>
+              <w:spacing w:after="0" w:line="200" w:lineRule="atLeast"/>
+              <w:rPr>
+                <w:rFonts w:ascii="Arial" w:hAnsi="Arial"/>
+                <w:color w:val="FF3333"/>
+              </w:rPr>
+            </w:pPr>
+            <w:r>
+              <w:rPr>
+                <w:rFonts w:ascii="Arial" w:hAnsi="Arial"/>
+                <w:color w:val="FF3333"/>
+              </w:rPr>
+              <w:lastRenderedPageBreak/>
+              <w:t xml:space="preserve">Insulin </w:t>
+            </w:r>
+            <w:proofErr w:type="spellStart"/>
+            <w:r>
+              <w:rPr>
+                <w:rFonts w:ascii="Arial" w:hAnsi="Arial"/>
+                <w:color w:val="FF3333"/>
+              </w:rPr>
+              <w:t>lispro</w:t>
+            </w:r>
+            <w:bookmarkStart w:id="1" w:name="_GoBack"/>
+            <w:bookmarkEnd w:id="1"/>
+            <w:proofErr w:type="spellEnd"/>
+          </w:p>
+          <w:p>
+            <w:pPr>
+              <w:pStyle w:val="BodyText"/>
+              <w:spacing w:after="0" w:line="200" w:lineRule="atLeast"/>
+              <w:rPr>
+                <w:rFonts w:ascii="Arial" w:hAnsi="Arial"/>
+                <w:color w:val="FF3333"/>
+              </w:rPr>
+            </w:pPr>
+            <w:r>
+              <w:rPr>
+                <w:rFonts w:ascii="Arial" w:hAnsi="Arial"/>
+                <w:color w:val="FF3333"/>
+              </w:rPr>
+              <w:t xml:space="preserve">Insulin </w:t>
+            </w:r>
+            <w:proofErr w:type="spellStart"/>
+            <w:r>
+              <w:rPr>
+                <w:rFonts w:ascii="Arial" w:hAnsi="Arial"/>
+                <w:color w:val="FF3333"/>
+              </w:rPr>
+              <w:t>lispro</w:t>
+            </w:r>
+            <w:proofErr w:type="spellEnd"/>
+            <w:r>
+              <w:rPr>
+                <w:rFonts w:ascii="Arial" w:hAnsi="Arial"/>
+                <w:color w:val="FF3333"/>
+              </w:rPr>
+              <w:t xml:space="preserve"> and insulin </w:t>
+            </w:r>
+            <w:proofErr w:type="spellStart"/>
+            <w:r>
+              <w:rPr>
+                <w:rFonts w:ascii="Arial" w:hAnsi="Arial"/>
+                <w:color w:val="FF3333"/>
+              </w:rPr>
+              <w:t>lispro</w:t>
+            </w:r>
+            <w:proofErr w:type="spellEnd"/>
+            <w:r>
+              <w:rPr>
+                <w:rFonts w:ascii="Arial" w:hAnsi="Arial"/>
+                <w:color w:val="FF3333"/>
+              </w:rPr>
+              <w:t xml:space="preserve"> protamine</w:t>
+            </w:r>
+          </w:p>
+          <w:p>
+            <w:pPr>
+              <w:pStyle w:val="BodyText"/>
+              <w:spacing w:after="0" w:line="200" w:lineRule="atLeast"/>
+              <w:rPr>
+                <w:lang w:eastAsia="ar-SA"/>
+              </w:rPr>
+            </w:pPr>
+            <w:r>
+              <w:rPr>
+                <w:rFonts w:ascii="Arial" w:hAnsi="Arial"/>
+                <w:color w:val="FF3333"/>
+              </w:rPr>
+              <w:t>Insulin pork</w:t>
+            </w:r>
+          </w:p>
+        </w:tc>
+      </w:tr>
+    </w:tbl>
+    <w:p>
+      <w:pPr>
+        <w:pStyle w:val="BodyText"/>
+        <w:spacing w:after="0" w:line="200" w:lineRule="atLeast"/>
+        <w:rPr>
+          <w:rFonts w:ascii="Arial" w:eastAsia="SimSun" w:hAnsi="Arial"/>
+          <w:color w:val="FF3333"/>
+          <w:lang w:eastAsia="ar-SA"/>
+        </w:rPr>
+      </w:pPr>
+      <w:r>
+        <w:rPr>
+          <w:rFonts w:ascii="Arial" w:hAnsi="Arial"/>
+          <w:color w:val="FF3333"/>
+        </w:rPr>
+        <w:lastRenderedPageBreak/>
+        <w:t>[JH 20180710]</w:t>
+      </w:r>
+    </w:p>
+    <w:p>
+      <w:pPr>
+        <w:rPr>
+          <w:rFonts w:ascii="Arial" w:hAnsi="Arial" w:cs="Arial"/>
+        </w:rPr>
+      </w:pPr>
+    </w:p>
     <w:sectPr>
       <w:pgSz w:w="11906" w:h="16838"/>
       <w:pgMar w:top="1440" w:right="1440" w:bottom="1440" w:left="1440" w:header="708" w:footer="708" w:gutter="0"/>
@@ -23783,8 +24451,8 @@
 </file>
 
 <file path=word/numbering.xml><?xml version="1.0" encoding="utf-8"?>
-<w:numbering xmlns:wpc="http://schemas.microsoft.com/office/word/2010/wordprocessingCanvas" xmlns:mc="http://schemas.openxmlformats.org/markup-compatibility/2006" xmlns:o="urn:schemas-microsoft-com:office:office" xmlns:r="http://schemas.openxmlformats.org/officeDocument/2006/relationships" xmlns:m="http://schemas.openxmlformats.org/officeDocument/2006/math" xmlns:v="urn:schemas-microsoft-com:vml" xmlns:wp14="http://schemas.microsoft.com/office/word/2010/wordprocessingDrawing" xmlns:wp="http://schemas.openxmlformats.org/drawingml/2006/wordprocessingDrawing" xmlns:w10="urn:schemas-microsoft-com:office:word" xmlns:w="http://schemas.openxmlformats.org/wordprocessingml/2006/main" xmlns:w14="http://schemas.microsoft.com/office/word/2010/wordml" xmlns:w15="http://schemas.microsoft.com/office/word/2012/wordml" xmlns:wpg="http://schemas.microsoft.com/office/word/2010/wordprocessingGroup" xmlns:wpi="http://schemas.microsoft.com/office/word/2010/wordprocessingInk" xmlns:wne="http://schemas.microsoft.com/office/word/2006/wordml" xmlns:wps="http://schemas.microsoft.com/office/word/2010/wordprocessingShape" mc:Ignorable="w14 w15 wp14">
-  <w:abstractNum w:abstractNumId="0" w15:restartNumberingAfterBreak="0">
+<w:numbering xmlns:wpc="http://schemas.microsoft.com/office/word/2010/wordprocessingCanvas" xmlns:mc="http://schemas.openxmlformats.org/markup-compatibility/2006" xmlns:o="urn:schemas-microsoft-com:office:office" xmlns:r="http://schemas.openxmlformats.org/officeDocument/2006/relationships" xmlns:m="http://schemas.openxmlformats.org/officeDocument/2006/math" xmlns:v="urn:schemas-microsoft-com:vml" xmlns:wp14="http://schemas.microsoft.com/office/word/2010/wordprocessingDrawing" xmlns:wp="http://schemas.openxmlformats.org/drawingml/2006/wordprocessingDrawing" xmlns:w10="urn:schemas-microsoft-com:office:word" xmlns:w="http://schemas.openxmlformats.org/wordprocessingml/2006/main" xmlns:w14="http://schemas.microsoft.com/office/word/2010/wordml" xmlns:wpg="http://schemas.microsoft.com/office/word/2010/wordprocessingGroup" xmlns:wpi="http://schemas.microsoft.com/office/word/2010/wordprocessingInk" xmlns:wne="http://schemas.microsoft.com/office/word/2006/wordml" xmlns:wps="http://schemas.microsoft.com/office/word/2010/wordprocessingShape" mc:Ignorable="w14 wp14">
+  <w:abstractNum w:abstractNumId="0">
     <w:nsid w:val="22D4649B"/>
     <w:multiLevelType w:val="hybridMultilevel"/>
     <w:tmpl w:val="B854DD3C"/>
@@ -23897,7 +24565,7 @@
       </w:rPr>
     </w:lvl>
   </w:abstractNum>
-  <w:abstractNum w:abstractNumId="1" w15:restartNumberingAfterBreak="0">
+  <w:abstractNum w:abstractNumId="1">
     <w:nsid w:val="2CBF5C92"/>
     <w:multiLevelType w:val="hybridMultilevel"/>
     <w:tmpl w:val="E46A57F0"/>
@@ -23986,7 +24654,7 @@
       </w:pPr>
     </w:lvl>
   </w:abstractNum>
-  <w:abstractNum w:abstractNumId="2" w15:restartNumberingAfterBreak="0">
+  <w:abstractNum w:abstractNumId="2">
     <w:nsid w:val="45EA6B7E"/>
     <w:multiLevelType w:val="hybridMultilevel"/>
     <w:tmpl w:val="3312CA2A"/>
@@ -24099,7 +24767,7 @@
       </w:rPr>
     </w:lvl>
   </w:abstractNum>
-  <w:abstractNum w:abstractNumId="3" w15:restartNumberingAfterBreak="0">
+  <w:abstractNum w:abstractNumId="3">
     <w:nsid w:val="46BC4B70"/>
     <w:multiLevelType w:val="hybridMultilevel"/>
     <w:tmpl w:val="8618C24C"/>
@@ -24239,7 +24907,7 @@
       </w:rPr>
     </w:lvl>
   </w:abstractNum>
-  <w:abstractNum w:abstractNumId="4" w15:restartNumberingAfterBreak="0">
+  <w:abstractNum w:abstractNumId="4">
     <w:nsid w:val="4A5F6FB1"/>
     <w:multiLevelType w:val="hybridMultilevel"/>
     <w:tmpl w:val="25F21A70"/>
@@ -24328,7 +24996,7 @@
       </w:pPr>
     </w:lvl>
   </w:abstractNum>
-  <w:abstractNum w:abstractNumId="5" w15:restartNumberingAfterBreak="0">
+  <w:abstractNum w:abstractNumId="5">
     <w:nsid w:val="69CB520A"/>
     <w:multiLevelType w:val="hybridMultilevel"/>
     <w:tmpl w:val="4B6A9C3C"/>
@@ -24441,7 +25109,7 @@
       </w:rPr>
     </w:lvl>
   </w:abstractNum>
-  <w:abstractNum w:abstractNumId="6" w15:restartNumberingAfterBreak="0">
+  <w:abstractNum w:abstractNumId="6">
     <w:nsid w:val="6DF35F0F"/>
     <w:multiLevelType w:val="hybridMultilevel"/>
     <w:tmpl w:val="097893CE"/>
@@ -24606,7 +25274,7 @@
 </file>
 
 <file path=word/styles.xml><?xml version="1.0" encoding="utf-8"?>
-<w:styles xmlns:mc="http://schemas.openxmlformats.org/markup-compatibility/2006" xmlns:r="http://schemas.openxmlformats.org/officeDocument/2006/relationships" xmlns:w="http://schemas.openxmlformats.org/wordprocessingml/2006/main" xmlns:w14="http://schemas.microsoft.com/office/word/2010/wordml" xmlns:w15="http://schemas.microsoft.com/office/word/2012/wordml" mc:Ignorable="w14 w15">
+<w:styles xmlns:mc="http://schemas.openxmlformats.org/markup-compatibility/2006" xmlns:r="http://schemas.openxmlformats.org/officeDocument/2006/relationships" xmlns:w="http://schemas.openxmlformats.org/wordprocessingml/2006/main" xmlns:w14="http://schemas.microsoft.com/office/word/2010/wordml" mc:Ignorable="w14">
   <w:docDefaults>
     <w:rPrDefault>
       <w:rPr>
@@ -24616,378 +25284,144 @@
     </w:rPrDefault>
     <w:pPrDefault/>
   </w:docDefaults>
-  <w:latentStyles w:defLockedState="0" w:defUIPriority="99" w:defSemiHidden="0" w:defUnhideWhenUsed="0" w:defQFormat="0" w:count="371">
-    <w:lsdException w:name="Normal" w:uiPriority="0" w:qFormat="1"/>
-    <w:lsdException w:name="heading 1" w:uiPriority="9" w:qFormat="1"/>
-    <w:lsdException w:name="heading 2" w:semiHidden="1" w:uiPriority="9" w:unhideWhenUsed="1" w:qFormat="1"/>
-    <w:lsdException w:name="heading 3" w:semiHidden="1" w:uiPriority="9" w:unhideWhenUsed="1" w:qFormat="1"/>
-    <w:lsdException w:name="heading 4" w:semiHidden="1" w:uiPriority="9" w:unhideWhenUsed="1" w:qFormat="1"/>
-    <w:lsdException w:name="heading 5" w:semiHidden="1" w:uiPriority="9" w:unhideWhenUsed="1" w:qFormat="1"/>
-    <w:lsdException w:name="heading 6" w:semiHidden="1" w:uiPriority="9" w:unhideWhenUsed="1" w:qFormat="1"/>
-    <w:lsdException w:name="heading 7" w:semiHidden="1" w:uiPriority="9" w:unhideWhenUsed="1" w:qFormat="1"/>
-    <w:lsdException w:name="heading 8" w:semiHidden="1" w:uiPriority="9" w:unhideWhenUsed="1" w:qFormat="1"/>
-    <w:lsdException w:name="heading 9" w:semiHidden="1" w:uiPriority="9" w:unhideWhenUsed="1" w:qFormat="1"/>
-    <w:lsdException w:name="index 1" w:semiHidden="1" w:unhideWhenUsed="1"/>
-    <w:lsdException w:name="index 2" w:semiHidden="1" w:unhideWhenUsed="1"/>
-    <w:lsdException w:name="index 3" w:semiHidden="1" w:unhideWhenUsed="1"/>
-    <w:lsdException w:name="index 4" w:semiHidden="1" w:unhideWhenUsed="1"/>
-    <w:lsdException w:name="index 5" w:semiHidden="1" w:unhideWhenUsed="1"/>
-    <w:lsdException w:name="index 6" w:semiHidden="1" w:unhideWhenUsed="1"/>
-    <w:lsdException w:name="index 7" w:semiHidden="1" w:unhideWhenUsed="1"/>
-    <w:lsdException w:name="index 8" w:semiHidden="1" w:unhideWhenUsed="1"/>
-    <w:lsdException w:name="index 9" w:semiHidden="1" w:unhideWhenUsed="1"/>
-    <w:lsdException w:name="toc 1" w:semiHidden="1" w:uiPriority="39" w:unhideWhenUsed="1"/>
-    <w:lsdException w:name="toc 2" w:semiHidden="1" w:uiPriority="39" w:unhideWhenUsed="1"/>
-    <w:lsdException w:name="toc 3" w:semiHidden="1" w:uiPriority="39" w:unhideWhenUsed="1"/>
-    <w:lsdException w:name="toc 4" w:semiHidden="1" w:uiPriority="39" w:unhideWhenUsed="1"/>
-    <w:lsdException w:name="toc 5" w:semiHidden="1" w:uiPriority="39" w:unhideWhenUsed="1"/>
-    <w:lsdException w:name="toc 6" w:semiHidden="1" w:uiPriority="39" w:unhideWhenUsed="1"/>
-    <w:lsdException w:name="toc 7" w:semiHidden="1" w:uiPriority="39" w:unhideWhenUsed="1"/>
-    <w:lsdException w:name="toc 8" w:semiHidden="1" w:uiPriority="39" w:unhideWhenUsed="1"/>
-    <w:lsdException w:name="toc 9" w:semiHidden="1" w:uiPriority="39" w:unhideWhenUsed="1"/>
-    <w:lsdException w:name="Normal Indent" w:semiHidden="1" w:unhideWhenUsed="1"/>
-    <w:lsdException w:name="footnote text" w:semiHidden="1" w:unhideWhenUsed="1"/>
-    <w:lsdException w:name="annotation text" w:semiHidden="1" w:unhideWhenUsed="1"/>
-    <w:lsdException w:name="header" w:semiHidden="1" w:unhideWhenUsed="1"/>
-    <w:lsdException w:name="footer" w:semiHidden="1" w:unhideWhenUsed="1"/>
-    <w:lsdException w:name="index heading" w:semiHidden="1" w:unhideWhenUsed="1"/>
-    <w:lsdException w:name="caption" w:semiHidden="1" w:uiPriority="35" w:unhideWhenUsed="1" w:qFormat="1"/>
-    <w:lsdException w:name="table of figures" w:semiHidden="1" w:unhideWhenUsed="1"/>
-    <w:lsdException w:name="envelope address" w:semiHidden="1" w:unhideWhenUsed="1"/>
-    <w:lsdException w:name="envelope return" w:semiHidden="1" w:unhideWhenUsed="1"/>
-    <w:lsdException w:name="footnote reference" w:semiHidden="1" w:unhideWhenUsed="1"/>
-    <w:lsdException w:name="annotation reference" w:semiHidden="1" w:unhideWhenUsed="1"/>
-    <w:lsdException w:name="line number" w:semiHidden="1" w:unhideWhenUsed="1"/>
-    <w:lsdException w:name="page number" w:semiHidden="1" w:unhideWhenUsed="1"/>
-    <w:lsdException w:name="endnote reference" w:semiHidden="1" w:unhideWhenUsed="1"/>
-    <w:lsdException w:name="endnote text" w:semiHidden="1" w:unhideWhenUsed="1"/>
-    <w:lsdException w:name="table of authorities" w:semiHidden="1" w:unhideWhenUsed="1"/>
-    <w:lsdException w:name="macro" w:semiHidden="1" w:unhideWhenUsed="1"/>
-    <w:lsdException w:name="toa heading" w:semiHidden="1" w:unhideWhenUsed="1"/>
-    <w:lsdException w:name="List" w:semiHidden="1" w:unhideWhenUsed="1"/>
-    <w:lsdException w:name="List Bullet" w:semiHidden="1" w:unhideWhenUsed="1"/>
-    <w:lsdException w:name="List Number" w:semiHidden="1" w:unhideWhenUsed="1"/>
-    <w:lsdException w:name="List 2" w:semiHidden="1" w:unhideWhenUsed="1"/>
-    <w:lsdException w:name="List 3" w:semiHidden="1" w:unhideWhenUsed="1"/>
-    <w:lsdException w:name="List 4" w:semiHidden="1" w:unhideWhenUsed="1"/>
-    <w:lsdException w:name="List 5" w:semiHidden="1" w:unhideWhenUsed="1"/>
-    <w:lsdException w:name="List Bullet 2" w:semiHidden="1" w:unhideWhenUsed="1"/>
-    <w:lsdException w:name="List Bullet 3" w:semiHidden="1" w:unhideWhenUsed="1"/>
-    <w:lsdException w:name="List Bullet 4" w:semiHidden="1" w:unhideWhenUsed="1"/>
-    <w:lsdException w:name="List Bullet 5" w:semiHidden="1" w:unhideWhenUsed="1"/>
-    <w:lsdException w:name="List Number 2" w:semiHidden="1" w:unhideWhenUsed="1"/>
-    <w:lsdException w:name="List Number 3" w:semiHidden="1" w:unhideWhenUsed="1"/>
-    <w:lsdException w:name="List Number 4" w:semiHidden="1" w:unhideWhenUsed="1"/>
-    <w:lsdException w:name="List Number 5" w:semiHidden="1" w:unhideWhenUsed="1"/>
-    <w:lsdException w:name="Title" w:uiPriority="10" w:qFormat="1"/>
-    <w:lsdException w:name="Closing" w:semiHidden="1" w:unhideWhenUsed="1"/>
-    <w:lsdException w:name="Signature" w:semiHidden="1" w:unhideWhenUsed="1"/>
-    <w:lsdException w:name="Default Paragraph Font" w:semiHidden="1" w:uiPriority="1" w:unhideWhenUsed="1"/>
-    <w:lsdException w:name="Body Text" w:semiHidden="1" w:unhideWhenUsed="1"/>
-    <w:lsdException w:name="Body Text Indent" w:semiHidden="1" w:unhideWhenUsed="1"/>
-    <w:lsdException w:name="List Continue" w:semiHidden="1" w:unhideWhenUsed="1"/>
-    <w:lsdException w:name="List Continue 2" w:semiHidden="1" w:unhideWhenUsed="1"/>
-    <w:lsdException w:name="List Continue 3" w:semiHidden="1" w:unhideWhenUsed="1"/>
-    <w:lsdException w:name="List Continue 4" w:semiHidden="1" w:unhideWhenUsed="1"/>
-    <w:lsdException w:name="List Continue 5" w:semiHidden="1" w:unhideWhenUsed="1"/>
-    <w:lsdException w:name="Message Header" w:semiHidden="1" w:unhideWhenUsed="1"/>
-    <w:lsdException w:name="Subtitle" w:uiPriority="11" w:qFormat="1"/>
-    <w:lsdException w:name="Salutation" w:semiHidden="1" w:unhideWhenUsed="1"/>
-    <w:lsdException w:name="Date" w:semiHidden="1" w:unhideWhenUsed="1"/>
-    <w:lsdException w:name="Body Text First Indent" w:semiHidden="1" w:unhideWhenUsed="1"/>
-    <w:lsdException w:name="Body Text First Indent 2" w:semiHidden="1" w:unhideWhenUsed="1"/>
-    <w:lsdException w:name="Note Heading" w:semiHidden="1" w:unhideWhenUsed="1"/>
-    <w:lsdException w:name="Body Text 2" w:semiHidden="1" w:unhideWhenUsed="1"/>
-    <w:lsdException w:name="Body Text 3" w:semiHidden="1" w:unhideWhenUsed="1"/>
-    <w:lsdException w:name="Body Text Indent 2" w:semiHidden="1" w:unhideWhenUsed="1"/>
-    <w:lsdException w:name="Body Text Indent 3" w:semiHidden="1" w:unhideWhenUsed="1"/>
-    <w:lsdException w:name="Block Text" w:semiHidden="1" w:unhideWhenUsed="1"/>
-    <w:lsdException w:name="Hyperlink" w:semiHidden="1" w:unhideWhenUsed="1"/>
-    <w:lsdException w:name="FollowedHyperlink" w:semiHidden="1" w:unhideWhenUsed="1"/>
-    <w:lsdException w:name="Strong" w:uiPriority="22" w:qFormat="1"/>
-    <w:lsdException w:name="Emphasis" w:uiPriority="20" w:qFormat="1"/>
-    <w:lsdException w:name="Document Map" w:semiHidden="1" w:unhideWhenUsed="1"/>
-    <w:lsdException w:name="Plain Text" w:semiHidden="1" w:unhideWhenUsed="1"/>
-    <w:lsdException w:name="E-mail Signature" w:semiHidden="1" w:unhideWhenUsed="1"/>
-    <w:lsdException w:name="HTML Top of Form" w:semiHidden="1" w:unhideWhenUsed="1"/>
-    <w:lsdException w:name="HTML Bottom of Form" w:semiHidden="1" w:unhideWhenUsed="1"/>
-    <w:lsdException w:name="Normal (Web)" w:semiHidden="1" w:unhideWhenUsed="1"/>
-    <w:lsdException w:name="HTML Acronym" w:semiHidden="1" w:unhideWhenUsed="1"/>
-    <w:lsdException w:name="HTML Address" w:semiHidden="1" w:unhideWhenUsed="1"/>
-    <w:lsdException w:name="HTML Cite" w:semiHidden="1" w:unhideWhenUsed="1"/>
-    <w:lsdException w:name="HTML Code" w:semiHidden="1" w:unhideWhenUsed="1"/>
-    <w:lsdException w:name="HTML Definition" w:semiHidden="1" w:unhideWhenUsed="1"/>
-    <w:lsdException w:name="HTML Keyboard" w:semiHidden="1" w:unhideWhenUsed="1"/>
-    <w:lsdException w:name="HTML Preformatted" w:semiHidden="1" w:unhideWhenUsed="1"/>
-    <w:lsdException w:name="HTML Sample" w:semiHidden="1" w:unhideWhenUsed="1"/>
-    <w:lsdException w:name="HTML Typewriter" w:semiHidden="1" w:unhideWhenUsed="1"/>
-    <w:lsdException w:name="HTML Variable" w:semiHidden="1" w:unhideWhenUsed="1"/>
-    <w:lsdException w:name="Normal Table" w:semiHidden="1" w:unhideWhenUsed="1"/>
-    <w:lsdException w:name="annotation subject" w:semiHidden="1" w:unhideWhenUsed="1"/>
-    <w:lsdException w:name="No List" w:semiHidden="1" w:unhideWhenUsed="1"/>
-    <w:lsdException w:name="Outline List 1" w:semiHidden="1" w:unhideWhenUsed="1"/>
-    <w:lsdException w:name="Outline List 2" w:semiHidden="1" w:unhideWhenUsed="1"/>
-    <w:lsdException w:name="Outline List 3" w:semiHidden="1" w:unhideWhenUsed="1"/>
-    <w:lsdException w:name="Table Simple 1" w:semiHidden="1" w:unhideWhenUsed="1"/>
-    <w:lsdException w:name="Table Simple 2" w:semiHidden="1" w:unhideWhenUsed="1"/>
-    <w:lsdException w:name="Table Simple 3" w:semiHidden="1" w:unhideWhenUsed="1"/>
-    <w:lsdException w:name="Table Classic 1" w:semiHidden="1" w:unhideWhenUsed="1"/>
-    <w:lsdException w:name="Table Classic 2" w:semiHidden="1" w:unhideWhenUsed="1"/>
-    <w:lsdException w:name="Table Classic 3" w:semiHidden="1" w:unhideWhenUsed="1"/>
-    <w:lsdException w:name="Table Classic 4" w:semiHidden="1" w:unhideWhenUsed="1"/>
-    <w:lsdException w:name="Table Colorful 1" w:semiHidden="1" w:unhideWhenUsed="1"/>
-    <w:lsdException w:name="Table Colorful 2" w:semiHidden="1" w:unhideWhenUsed="1"/>
-    <w:lsdException w:name="Table Colorful 3" w:semiHidden="1" w:unhideWhenUsed="1"/>
-    <w:lsdException w:name="Table Columns 1" w:semiHidden="1" w:unhideWhenUsed="1"/>
-    <w:lsdException w:name="Table Columns 2" w:semiHidden="1" w:unhideWhenUsed="1"/>
-    <w:lsdException w:name="Table Columns 3" w:semiHidden="1" w:unhideWhenUsed="1"/>
-    <w:lsdException w:name="Table Columns 4" w:semiHidden="1" w:unhideWhenUsed="1"/>
-    <w:lsdException w:name="Table Columns 5" w:semiHidden="1" w:unhideWhenUsed="1"/>
-    <w:lsdException w:name="Table Grid 1" w:semiHidden="1" w:unhideWhenUsed="1"/>
-    <w:lsdException w:name="Table Grid 2" w:semiHidden="1" w:unhideWhenUsed="1"/>
-    <w:lsdException w:name="Table Grid 3" w:semiHidden="1" w:unhideWhenUsed="1"/>
-    <w:lsdException w:name="Table Grid 4" w:semiHidden="1" w:unhideWhenUsed="1"/>
-    <w:lsdException w:name="Table Grid 5" w:semiHidden="1" w:unhideWhenUsed="1"/>
-    <w:lsdException w:name="Table Grid 6" w:semiHidden="1" w:unhideWhenUsed="1"/>
-    <w:lsdException w:name="Table Grid 7" w:semiHidden="1" w:unhideWhenUsed="1"/>
-    <w:lsdException w:name="Table Grid 8" w:semiHidden="1" w:unhideWhenUsed="1"/>
-    <w:lsdException w:name="Table List 1" w:semiHidden="1" w:unhideWhenUsed="1"/>
-    <w:lsdException w:name="Table List 2" w:semiHidden="1" w:unhideWhenUsed="1"/>
-    <w:lsdException w:name="Table List 3" w:semiHidden="1" w:unhideWhenUsed="1"/>
-    <w:lsdException w:name="Table List 4" w:semiHidden="1" w:unhideWhenUsed="1"/>
-    <w:lsdException w:name="Table List 5" w:semiHidden="1" w:unhideWhenUsed="1"/>
-    <w:lsdException w:name="Table List 6" w:semiHidden="1" w:unhideWhenUsed="1"/>
-    <w:lsdException w:name="Table List 7" w:semiHidden="1" w:unhideWhenUsed="1"/>
-    <w:lsdException w:name="Table List 8" w:semiHidden="1" w:unhideWhenUsed="1"/>
-    <w:lsdException w:name="Table 3D effects 1" w:semiHidden="1" w:unhideWhenUsed="1"/>
-    <w:lsdException w:name="Table 3D effects 2" w:semiHidden="1" w:unhideWhenUsed="1"/>
-    <w:lsdException w:name="Table 3D effects 3" w:semiHidden="1" w:unhideWhenUsed="1"/>
-    <w:lsdException w:name="Table Contemporary" w:semiHidden="1" w:unhideWhenUsed="1"/>
-    <w:lsdException w:name="Table Elegant" w:semiHidden="1" w:unhideWhenUsed="1"/>
-    <w:lsdException w:name="Table Professional" w:semiHidden="1" w:unhideWhenUsed="1"/>
-    <w:lsdException w:name="Table Subtle 1" w:semiHidden="1" w:unhideWhenUsed="1"/>
-    <w:lsdException w:name="Table Subtle 2" w:semiHidden="1" w:unhideWhenUsed="1"/>
-    <w:lsdException w:name="Table Web 1" w:semiHidden="1" w:unhideWhenUsed="1"/>
-    <w:lsdException w:name="Table Web 2" w:semiHidden="1" w:unhideWhenUsed="1"/>
-    <w:lsdException w:name="Table Web 3" w:semiHidden="1" w:unhideWhenUsed="1"/>
-    <w:lsdException w:name="Balloon Text" w:semiHidden="1" w:unhideWhenUsed="1"/>
-    <w:lsdException w:name="Table Grid" w:uiPriority="39"/>
-    <w:lsdException w:name="Table Theme" w:semiHidden="1" w:unhideWhenUsed="1"/>
-    <w:lsdException w:name="Placeholder Text" w:semiHidden="1"/>
-    <w:lsdException w:name="No Spacing" w:uiPriority="1" w:qFormat="1"/>
-    <w:lsdException w:name="Light Shading" w:uiPriority="60"/>
-    <w:lsdException w:name="Light List" w:uiPriority="61"/>
-    <w:lsdException w:name="Light Grid" w:uiPriority="62"/>
-    <w:lsdException w:name="Medium Shading 1" w:uiPriority="63"/>
-    <w:lsdException w:name="Medium Shading 2" w:uiPriority="64"/>
-    <w:lsdException w:name="Medium List 1" w:uiPriority="65"/>
-    <w:lsdException w:name="Medium List 2" w:uiPriority="66"/>
-    <w:lsdException w:name="Medium Grid 1" w:uiPriority="67"/>
-    <w:lsdException w:name="Medium Grid 2" w:uiPriority="68"/>
-    <w:lsdException w:name="Medium Grid 3" w:uiPriority="69"/>
-    <w:lsdException w:name="Dark List" w:uiPriority="70"/>
-    <w:lsdException w:name="Colorful Shading" w:uiPriority="71"/>
-    <w:lsdException w:name="Colorful List" w:uiPriority="72"/>
-    <w:lsdException w:name="Colorful Grid" w:uiPriority="73"/>
-    <w:lsdException w:name="Light Shading Accent 1" w:uiPriority="60"/>
-    <w:lsdException w:name="Light List Accent 1" w:uiPriority="61"/>
-    <w:lsdException w:name="Light Grid Accent 1" w:uiPriority="62"/>
-    <w:lsdException w:name="Medium Shading 1 Accent 1" w:uiPriority="63"/>
-    <w:lsdException w:name="Medium Shading 2 Accent 1" w:uiPriority="64"/>
-    <w:lsdException w:name="Medium List 1 Accent 1" w:uiPriority="65"/>
-    <w:lsdException w:name="Revision" w:semiHidden="1"/>
-    <w:lsdException w:name="List Paragraph" w:uiPriority="34" w:qFormat="1"/>
-    <w:lsdException w:name="Quote" w:uiPriority="29" w:qFormat="1"/>
-    <w:lsdException w:name="Intense Quote" w:uiPriority="30" w:qFormat="1"/>
-    <w:lsdException w:name="Medium List 2 Accent 1" w:uiPriority="66"/>
-    <w:lsdException w:name="Medium Grid 1 Accent 1" w:uiPriority="67"/>
-    <w:lsdException w:name="Medium Grid 2 Accent 1" w:uiPriority="68"/>
-    <w:lsdException w:name="Medium Grid 3 Accent 1" w:uiPriority="69"/>
-    <w:lsdException w:name="Dark List Accent 1" w:uiPriority="70"/>
-    <w:lsdException w:name="Colorful Shading Accent 1" w:uiPriority="71"/>
-    <w:lsdException w:name="Colorful List Accent 1" w:uiPriority="72"/>
-    <w:lsdException w:name="Colorful Grid Accent 1" w:uiPriority="73"/>
-    <w:lsdException w:name="Light Shading Accent 2" w:uiPriority="60"/>
-    <w:lsdException w:name="Light List Accent 2" w:uiPriority="61"/>
-    <w:lsdException w:name="Light Grid Accent 2" w:uiPriority="62"/>
-    <w:lsdException w:name="Medium Shading 1 Accent 2" w:uiPriority="63"/>
-    <w:lsdException w:name="Medium Shading 2 Accent 2" w:uiPriority="64"/>
-    <w:lsdException w:name="Medium List 1 Accent 2" w:uiPriority="65"/>
-    <w:lsdException w:name="Medium List 2 Accent 2" w:uiPriority="66"/>
-    <w:lsdException w:name="Medium Grid 1 Accent 2" w:uiPriority="67"/>
-    <w:lsdException w:name="Medium Grid 2 Accent 2" w:uiPriority="68"/>
-    <w:lsdException w:name="Medium Grid 3 Accent 2" w:uiPriority="69"/>
-    <w:lsdException w:name="Dark List Accent 2" w:uiPriority="70"/>
-    <w:lsdException w:name="Colorful Shading Accent 2" w:uiPriority="71"/>
-    <w:lsdException w:name="Colorful List Accent 2" w:uiPriority="72"/>
-    <w:lsdException w:name="Colorful Grid Accent 2" w:uiPriority="73"/>
-    <w:lsdException w:name="Light Shading Accent 3" w:uiPriority="60"/>
-    <w:lsdException w:name="Light List Accent 3" w:uiPriority="61"/>
-    <w:lsdException w:name="Light Grid Accent 3" w:uiPriority="62"/>
-    <w:lsdException w:name="Medium Shading 1 Accent 3" w:uiPriority="63"/>
-    <w:lsdException w:name="Medium Shading 2 Accent 3" w:uiPriority="64"/>
-    <w:lsdException w:name="Medium List 1 Accent 3" w:uiPriority="65"/>
-    <w:lsdException w:name="Medium List 2 Accent 3" w:uiPriority="66"/>
-    <w:lsdException w:name="Medium Grid 1 Accent 3" w:uiPriority="67"/>
-    <w:lsdException w:name="Medium Grid 2 Accent 3" w:uiPriority="68"/>
-    <w:lsdException w:name="Medium Grid 3 Accent 3" w:uiPriority="69"/>
-    <w:lsdException w:name="Dark List Accent 3" w:uiPriority="70"/>
-    <w:lsdException w:name="Colorful Shading Accent 3" w:uiPriority="71"/>
-    <w:lsdException w:name="Colorful List Accent 3" w:uiPriority="72"/>
-    <w:lsdException w:name="Colorful Grid Accent 3" w:uiPriority="73"/>
-    <w:lsdException w:name="Light Shading Accent 4" w:uiPriority="60"/>
-    <w:lsdException w:name="Light List Accent 4" w:uiPriority="61"/>
-    <w:lsdException w:name="Light Grid Accent 4" w:uiPriority="62"/>
-    <w:lsdException w:name="Medium Shading 1 Accent 4" w:uiPriority="63"/>
-    <w:lsdException w:name="Medium Shading 2 Accent 4" w:uiPriority="64"/>
-    <w:lsdException w:name="Medium List 1 Accent 4" w:uiPriority="65"/>
-    <w:lsdException w:name="Medium List 2 Accent 4" w:uiPriority="66"/>
-    <w:lsdException w:name="Medium Grid 1 Accent 4" w:uiPriority="67"/>
-    <w:lsdException w:name="Medium Grid 2 Accent 4" w:uiPriority="68"/>
-    <w:lsdException w:name="Medium Grid 3 Accent 4" w:uiPriority="69"/>
-    <w:lsdException w:name="Dark List Accent 4" w:uiPriority="70"/>
-    <w:lsdException w:name="Colorful Shading Accent 4" w:uiPriority="71"/>
-    <w:lsdException w:name="Colorful List Accent 4" w:uiPriority="72"/>
-    <w:lsdException w:name="Colorful Grid Accent 4" w:uiPriority="73"/>
-    <w:lsdException w:name="Light Shading Accent 5" w:uiPriority="60"/>
-    <w:lsdException w:name="Light List Accent 5" w:uiPriority="61"/>
-    <w:lsdException w:name="Light Grid Accent 5" w:uiPriority="62"/>
-    <w:lsdException w:name="Medium Shading 1 Accent 5" w:uiPriority="63"/>
-    <w:lsdException w:name="Medium Shading 2 Accent 5" w:uiPriority="64"/>
-    <w:lsdException w:name="Medium List 1 Accent 5" w:uiPriority="65"/>
-    <w:lsdException w:name="Medium List 2 Accent 5" w:uiPriority="66"/>
-    <w:lsdException w:name="Medium Grid 1 Accent 5" w:uiPriority="67"/>
-    <w:lsdException w:name="Medium Grid 2 Accent 5" w:uiPriority="68"/>
-    <w:lsdException w:name="Medium Grid 3 Accent 5" w:uiPriority="69"/>
-    <w:lsdException w:name="Dark List Accent 5" w:uiPriority="70"/>
-    <w:lsdException w:name="Colorful Shading Accent 5" w:uiPriority="71"/>
-    <w:lsdException w:name="Colorful List Accent 5" w:uiPriority="72"/>
-    <w:lsdException w:name="Colorful Grid Accent 5" w:uiPriority="73"/>
-    <w:lsdException w:name="Light Shading Accent 6" w:uiPriority="60"/>
-    <w:lsdException w:name="Light List Accent 6" w:uiPriority="61"/>
-    <w:lsdException w:name="Light Grid Accent 6" w:uiPriority="62"/>
-    <w:lsdException w:name="Medium Shading 1 Accent 6" w:uiPriority="63"/>
-    <w:lsdException w:name="Medium Shading 2 Accent 6" w:uiPriority="64"/>
-    <w:lsdException w:name="Medium List 1 Accent 6" w:uiPriority="65"/>
-    <w:lsdException w:name="Medium List 2 Accent 6" w:uiPriority="66"/>
-    <w:lsdException w:name="Medium Grid 1 Accent 6" w:uiPriority="67"/>
-    <w:lsdException w:name="Medium Grid 2 Accent 6" w:uiPriority="68"/>
-    <w:lsdException w:name="Medium Grid 3 Accent 6" w:uiPriority="69"/>
-    <w:lsdException w:name="Dark List Accent 6" w:uiPriority="70"/>
-    <w:lsdException w:name="Colorful Shading Accent 6" w:uiPriority="71"/>
-    <w:lsdException w:name="Colorful List Accent 6" w:uiPriority="72"/>
-    <w:lsdException w:name="Colorful Grid Accent 6" w:uiPriority="73"/>
-    <w:lsdException w:name="Subtle Emphasis" w:uiPriority="19" w:qFormat="1"/>
-    <w:lsdException w:name="Intense Emphasis" w:uiPriority="21" w:qFormat="1"/>
-    <w:lsdException w:name="Subtle Reference" w:uiPriority="31" w:qFormat="1"/>
-    <w:lsdException w:name="Intense Reference" w:uiPriority="32" w:qFormat="1"/>
-    <w:lsdException w:name="Book Title" w:uiPriority="33" w:qFormat="1"/>
-    <w:lsdException w:name="Bibliography" w:semiHidden="1" w:uiPriority="37" w:unhideWhenUsed="1"/>
-    <w:lsdException w:name="TOC Heading" w:semiHidden="1" w:uiPriority="39" w:unhideWhenUsed="1" w:qFormat="1"/>
-    <w:lsdException w:name="Plain Table 1" w:uiPriority="41"/>
-    <w:lsdException w:name="Plain Table 2" w:uiPriority="42"/>
-    <w:lsdException w:name="Plain Table 3" w:uiPriority="43"/>
-    <w:lsdException w:name="Plain Table 4" w:uiPriority="44"/>
-    <w:lsdException w:name="Plain Table 5" w:uiPriority="45"/>
-    <w:lsdException w:name="Grid Table Light" w:uiPriority="40"/>
-    <w:lsdException w:name="Grid Table 1 Light" w:uiPriority="46"/>
-    <w:lsdException w:name="Grid Table 2" w:uiPriority="47"/>
-    <w:lsdException w:name="Grid Table 3" w:uiPriority="48"/>
-    <w:lsdException w:name="Grid Table 4" w:uiPriority="49"/>
-    <w:lsdException w:name="Grid Table 5 Dark" w:uiPriority="50"/>
-    <w:lsdException w:name="Grid Table 6 Colorful" w:uiPriority="51"/>
-    <w:lsdException w:name="Grid Table 7 Colorful" w:uiPriority="52"/>
-    <w:lsdException w:name="Grid Table 1 Light Accent 1" w:uiPriority="46"/>
-    <w:lsdException w:name="Grid Table 2 Accent 1" w:uiPriority="47"/>
-    <w:lsdException w:name="Grid Table 3 Accent 1" w:uiPriority="48"/>
-    <w:lsdException w:name="Grid Table 4 Accent 1" w:uiPriority="49"/>
-    <w:lsdException w:name="Grid Table 5 Dark Accent 1" w:uiPriority="50"/>
-    <w:lsdException w:name="Grid Table 6 Colorful Accent 1" w:uiPriority="51"/>
-    <w:lsdException w:name="Grid Table 7 Colorful Accent 1" w:uiPriority="52"/>
-    <w:lsdException w:name="Grid Table 1 Light Accent 2" w:uiPriority="46"/>
-    <w:lsdException w:name="Grid Table 2 Accent 2" w:uiPriority="47"/>
-    <w:lsdException w:name="Grid Table 3 Accent 2" w:uiPriority="48"/>
-    <w:lsdException w:name="Grid Table 4 Accent 2" w:uiPriority="49"/>
-    <w:lsdException w:name="Grid Table 5 Dark Accent 2" w:uiPriority="50"/>
-    <w:lsdException w:name="Grid Table 6 Colorful Accent 2" w:uiPriority="51"/>
-    <w:lsdException w:name="Grid Table 7 Colorful Accent 2" w:uiPriority="52"/>
-    <w:lsdException w:name="Grid Table 1 Light Accent 3" w:uiPriority="46"/>
-    <w:lsdException w:name="Grid Table 2 Accent 3" w:uiPriority="47"/>
-    <w:lsdException w:name="Grid Table 3 Accent 3" w:uiPriority="48"/>
-    <w:lsdException w:name="Grid Table 4 Accent 3" w:uiPriority="49"/>
-    <w:lsdException w:name="Grid Table 5 Dark Accent 3" w:uiPriority="50"/>
-    <w:lsdException w:name="Grid Table 6 Colorful Accent 3" w:uiPriority="51"/>
-    <w:lsdException w:name="Grid Table 7 Colorful Accent 3" w:uiPriority="52"/>
-    <w:lsdException w:name="Grid Table 1 Light Accent 4" w:uiPriority="46"/>
-    <w:lsdException w:name="Grid Table 2 Accent 4" w:uiPriority="47"/>
-    <w:lsdException w:name="Grid Table 3 Accent 4" w:uiPriority="48"/>
-    <w:lsdException w:name="Grid Table 4 Accent 4" w:uiPriority="49"/>
-    <w:lsdException w:name="Grid Table 5 Dark Accent 4" w:uiPriority="50"/>
-    <w:lsdException w:name="Grid Table 6 Colorful Accent 4" w:uiPriority="51"/>
-    <w:lsdException w:name="Grid Table 7 Colorful Accent 4" w:uiPriority="52"/>
-    <w:lsdException w:name="Grid Table 1 Light Accent 5" w:uiPriority="46"/>
-    <w:lsdException w:name="Grid Table 2 Accent 5" w:uiPriority="47"/>
-    <w:lsdException w:name="Grid Table 3 Accent 5" w:uiPriority="48"/>
-    <w:lsdException w:name="Grid Table 4 Accent 5" w:uiPriority="49"/>
-    <w:lsdException w:name="Grid Table 5 Dark Accent 5" w:uiPriority="50"/>
-    <w:lsdException w:name="Grid Table 6 Colorful Accent 5" w:uiPriority="51"/>
-    <w:lsdException w:name="Grid Table 7 Colorful Accent 5" w:uiPriority="52"/>
-    <w:lsdException w:name="Grid Table 1 Light Accent 6" w:uiPriority="46"/>
-    <w:lsdException w:name="Grid Table 2 Accent 6" w:uiPriority="47"/>
-    <w:lsdException w:name="Grid Table 3 Accent 6" w:uiPriority="48"/>
-    <w:lsdException w:name="Grid Table 4 Accent 6" w:uiPriority="49"/>
-    <w:lsdException w:name="Grid Table 5 Dark Accent 6" w:uiPriority="50"/>
-    <w:lsdException w:name="Grid Table 6 Colorful Accent 6" w:uiPriority="51"/>
-    <w:lsdException w:name="Grid Table 7 Colorful Accent 6" w:uiPriority="52"/>
-    <w:lsdException w:name="List Table 1 Light" w:uiPriority="46"/>
-    <w:lsdException w:name="List Table 2" w:uiPriority="47"/>
-    <w:lsdException w:name="List Table 3" w:uiPriority="48"/>
-    <w:lsdException w:name="List Table 4" w:uiPriority="49"/>
-    <w:lsdException w:name="List Table 5 Dark" w:uiPriority="50"/>
-    <w:lsdException w:name="List Table 6 Colorful" w:uiPriority="51"/>
-    <w:lsdException w:name="List Table 7 Colorful" w:uiPriority="52"/>
-    <w:lsdException w:name="List Table 1 Light Accent 1" w:uiPriority="46"/>
-    <w:lsdException w:name="List Table 2 Accent 1" w:uiPriority="47"/>
-    <w:lsdException w:name="List Table 3 Accent 1" w:uiPriority="48"/>
-    <w:lsdException w:name="List Table 4 Accent 1" w:uiPriority="49"/>
-    <w:lsdException w:name="List Table 5 Dark Accent 1" w:uiPriority="50"/>
-    <w:lsdException w:name="List Table 6 Colorful Accent 1" w:uiPriority="51"/>
-    <w:lsdException w:name="List Table 7 Colorful Accent 1" w:uiPriority="52"/>
-    <w:lsdException w:name="List Table 1 Light Accent 2" w:uiPriority="46"/>
-    <w:lsdException w:name="List Table 2 Accent 2" w:uiPriority="47"/>
-    <w:lsdException w:name="List Table 3 Accent 2" w:uiPriority="48"/>
-    <w:lsdException w:name="List Table 4 Accent 2" w:uiPriority="49"/>
-    <w:lsdException w:name="List Table 5 Dark Accent 2" w:uiPriority="50"/>
-    <w:lsdException w:name="List Table 6 Colorful Accent 2" w:uiPriority="51"/>
-    <w:lsdException w:name="List Table 7 Colorful Accent 2" w:uiPriority="52"/>
-    <w:lsdException w:name="List Table 1 Light Accent 3" w:uiPriority="46"/>
-    <w:lsdException w:name="List Table 2 Accent 3" w:uiPriority="47"/>
-    <w:lsdException w:name="List Table 3 Accent 3" w:uiPriority="48"/>
-    <w:lsdException w:name="List Table 4 Accent 3" w:uiPriority="49"/>
-    <w:lsdException w:name="List Table 5 Dark Accent 3" w:uiPriority="50"/>
-    <w:lsdException w:name="List Table 6 Colorful Accent 3" w:uiPriority="51"/>
-    <w:lsdException w:name="List Table 7 Colorful Accent 3" w:uiPriority="52"/>
-    <w:lsdException w:name="List Table 1 Light Accent 4" w:uiPriority="46"/>
-    <w:lsdException w:name="List Table 2 Accent 4" w:uiPriority="47"/>
-    <w:lsdException w:name="List Table 3 Accent 4" w:uiPriority="48"/>
-    <w:lsdException w:name="List Table 4 Accent 4" w:uiPriority="49"/>
-    <w:lsdException w:name="List Table 5 Dark Accent 4" w:uiPriority="50"/>
-    <w:lsdException w:name="List Table 6 Colorful Accent 4" w:uiPriority="51"/>
-    <w:lsdException w:name="List Table 7 Colorful Accent 4" w:uiPriority="52"/>
-    <w:lsdException w:name="List Table 1 Light Accent 5" w:uiPriority="46"/>
-    <w:lsdException w:name="List Table 2 Accent 5" w:uiPriority="47"/>
-    <w:lsdException w:name="List Table 3 Accent 5" w:uiPriority="48"/>
-    <w:lsdException w:name="List Table 4 Accent 5" w:uiPriority="49"/>
-    <w:lsdException w:name="List Table 5 Dark Accent 5" w:uiPriority="50"/>
-    <w:lsdException w:name="List Table 6 Colorful Accent 5" w:uiPriority="51"/>
-    <w:lsdException w:name="List Table 7 Colorful Accent 5" w:uiPriority="52"/>
-    <w:lsdException w:name="List Table 1 Light Accent 6" w:uiPriority="46"/>
-    <w:lsdException w:name="List Table 2 Accent 6" w:uiPriority="47"/>
-    <w:lsdException w:name="List Table 3 Accent 6" w:uiPriority="48"/>
-    <w:lsdException w:name="List Table 4 Accent 6" w:uiPriority="49"/>
-    <w:lsdException w:name="List Table 5 Dark Accent 6" w:uiPriority="50"/>
-    <w:lsdException w:name="List Table 6 Colorful Accent 6" w:uiPriority="51"/>
-    <w:lsdException w:name="List Table 7 Colorful Accent 6" w:uiPriority="52"/>
+  <w:latentStyles w:defLockedState="0" w:defUIPriority="99" w:defSemiHidden="1" w:defUnhideWhenUsed="1" w:defQFormat="0" w:count="267">
+    <w:lsdException w:name="Normal" w:semiHidden="0" w:uiPriority="0" w:unhideWhenUsed="0" w:qFormat="1"/>
+    <w:lsdException w:name="heading 1" w:semiHidden="0" w:uiPriority="9" w:unhideWhenUsed="0" w:qFormat="1"/>
+    <w:lsdException w:name="heading 2" w:uiPriority="9" w:qFormat="1"/>
+    <w:lsdException w:name="heading 3" w:uiPriority="9" w:qFormat="1"/>
+    <w:lsdException w:name="heading 4" w:uiPriority="9" w:qFormat="1"/>
+    <w:lsdException w:name="heading 5" w:uiPriority="9" w:qFormat="1"/>
+    <w:lsdException w:name="heading 6" w:uiPriority="9" w:qFormat="1"/>
+    <w:lsdException w:name="heading 7" w:uiPriority="9" w:qFormat="1"/>
+    <w:lsdException w:name="heading 8" w:uiPriority="9" w:qFormat="1"/>
+    <w:lsdException w:name="heading 9" w:uiPriority="9" w:qFormat="1"/>
+    <w:lsdException w:name="toc 1" w:uiPriority="39"/>
+    <w:lsdException w:name="toc 2" w:uiPriority="39"/>
+    <w:lsdException w:name="toc 3" w:uiPriority="39"/>
+    <w:lsdException w:name="toc 4" w:uiPriority="39"/>
+    <w:lsdException w:name="toc 5" w:uiPriority="39"/>
+    <w:lsdException w:name="toc 6" w:uiPriority="39"/>
+    <w:lsdException w:name="toc 7" w:uiPriority="39"/>
+    <w:lsdException w:name="toc 8" w:uiPriority="39"/>
+    <w:lsdException w:name="toc 9" w:uiPriority="39"/>
+    <w:lsdException w:name="caption" w:uiPriority="35" w:qFormat="1"/>
+    <w:lsdException w:name="Title" w:semiHidden="0" w:uiPriority="10" w:unhideWhenUsed="0" w:qFormat="1"/>
+    <w:lsdException w:name="Default Paragraph Font" w:uiPriority="1"/>
+    <w:lsdException w:name="Subtitle" w:semiHidden="0" w:uiPriority="11" w:unhideWhenUsed="0" w:qFormat="1"/>
+    <w:lsdException w:name="Strong" w:semiHidden="0" w:uiPriority="22" w:unhideWhenUsed="0" w:qFormat="1"/>
+    <w:lsdException w:name="Emphasis" w:semiHidden="0" w:uiPriority="20" w:unhideWhenUsed="0" w:qFormat="1"/>
+    <w:lsdException w:name="Table Grid" w:semiHidden="0" w:uiPriority="39" w:unhideWhenUsed="0"/>
+    <w:lsdException w:name="Placeholder Text" w:unhideWhenUsed="0"/>
+    <w:lsdException w:name="No Spacing" w:semiHidden="0" w:uiPriority="1" w:unhideWhenUsed="0" w:qFormat="1"/>
+    <w:lsdException w:name="Light Shading" w:semiHidden="0" w:uiPriority="60" w:unhideWhenUsed="0"/>
+    <w:lsdException w:name="Light List" w:semiHidden="0" w:uiPriority="61" w:unhideWhenUsed="0"/>
+    <w:lsdException w:name="Light Grid" w:semiHidden="0" w:uiPriority="62" w:unhideWhenUsed="0"/>
+    <w:lsdException w:name="Medium Shading 1" w:semiHidden="0" w:uiPriority="63" w:unhideWhenUsed="0"/>
+    <w:lsdException w:name="Medium Shading 2" w:semiHidden="0" w:uiPriority="64" w:unhideWhenUsed="0"/>
+    <w:lsdException w:name="Medium List 1" w:semiHidden="0" w:uiPriority="65" w:unhideWhenUsed="0"/>
+    <w:lsdException w:name="Medium List 2" w:semiHidden="0" w:uiPriority="66" w:unhideWhenUsed="0"/>
+    <w:lsdException w:name="Medium Grid 1" w:semiHidden="0" w:uiPriority="67" w:unhideWhenUsed="0"/>
+    <w:lsdException w:name="Medium Grid 2" w:semiHidden="0" w:uiPriority="68" w:unhideWhenUsed="0"/>
+    <w:lsdException w:name="Medium Grid 3" w:semiHidden="0" w:uiPriority="69" w:unhideWhenUsed="0"/>
+    <w:lsdException w:name="Dark List" w:semiHidden="0" w:uiPriority="70" w:unhideWhenUsed="0"/>
+    <w:lsdException w:name="Colorful Shading" w:semiHidden="0" w:uiPriority="71" w:unhideWhenUsed="0"/>
+    <w:lsdException w:name="Colorful List" w:semiHidden="0" w:uiPriority="72" w:unhideWhenUsed="0"/>
+    <w:lsdException w:name="Colorful Grid" w:semiHidden="0" w:uiPriority="73" w:unhideWhenUsed="0"/>
+    <w:lsdException w:name="Light Shading Accent 1" w:semiHidden="0" w:uiPriority="60" w:unhideWhenUsed="0"/>
+    <w:lsdException w:name="Light List Accent 1" w:semiHidden="0" w:uiPriority="61" w:unhideWhenUsed="0"/>
+    <w:lsdException w:name="Light Grid Accent 1" w:semiHidden="0" w:uiPriority="62" w:unhideWhenUsed="0"/>
+    <w:lsdException w:name="Medium Shading 1 Accent 1" w:semiHidden="0" w:uiPriority="63" w:unhideWhenUsed="0"/>
+    <w:lsdException w:name="Medium Shading 2 Accent 1" w:semiHidden="0" w:uiPriority="64" w:unhideWhenUsed="0"/>
+    <w:lsdException w:name="Medium List 1 Accent 1" w:semiHidden="0" w:uiPriority="65" w:unhideWhenUsed="0"/>
+    <w:lsdException w:name="Revision" w:unhideWhenUsed="0"/>
+    <w:lsdException w:name="List Paragraph" w:semiHidden="0" w:uiPriority="34" w:unhideWhenUsed="0" w:qFormat="1"/>
+    <w:lsdException w:name="Quote" w:semiHidden="0" w:uiPriority="29" w:unhideWhenUsed="0" w:qFormat="1"/>
+    <w:lsdException w:name="Intense Quote" w:semiHidden="0" w:uiPriority="30" w:unhideWhenUsed="0" w:qFormat="1"/>
+    <w:lsdException w:name="Medium List 2 Accent 1" w:semiHidden="0" w:uiPriority="66" w:unhideWhenUsed="0"/>
+    <w:lsdException w:name="Medium Grid 1 Accent 1" w:semiHidden="0" w:uiPriority="67" w:unhideWhenUsed="0"/>
+    <w:lsdException w:name="Medium Grid 2 Accent 1" w:semiHidden="0" w:uiPriority="68" w:unhideWhenUsed="0"/>
+    <w:lsdException w:name="Medium Grid 3 Accent 1" w:semiHidden="0" w:uiPriority="69" w:unhideWhenUsed="0"/>
+    <w:lsdException w:name="Dark List Accent 1" w:semiHidden="0" w:uiPriority="70" w:unhideWhenUsed="0"/>
+    <w:lsdException w:name="Colorful Shading Accent 1" w:semiHidden="0" w:uiPriority="71" w:unhideWhenUsed="0"/>
+    <w:lsdException w:name="Colorful List Accent 1" w:semiHidden="0" w:uiPriority="72" w:unhideWhenUsed="0"/>
+    <w:lsdException w:name="Colorful Grid Accent 1" w:semiHidden="0" w:uiPriority="73" w:unhideWhenUsed="0"/>
+    <w:lsdException w:name="Light Shading Accent 2" w:semiHidden="0" w:uiPriority="60" w:unhideWhenUsed="0"/>
+    <w:lsdException w:name="Light List Accent 2" w:semiHidden="0" w:uiPriority="61" w:unhideWhenUsed="0"/>
+    <w:lsdException w:name="Light Grid Accent 2" w:semiHidden="0" w:uiPriority="62" w:unhideWhenUsed="0"/>
+    <w:lsdException w:name="Medium Shading 1 Accent 2" w:semiHidden="0" w:uiPriority="63" w:unhideWhenUsed="0"/>
+    <w:lsdException w:name="Medium Shading 2 Accent 2" w:semiHidden="0" w:uiPriority="64" w:unhideWhenUsed="0"/>
+    <w:lsdException w:name="Medium List 1 Accent 2" w:semiHidden="0" w:uiPriority="65" w:unhideWhenUsed="0"/>
+    <w:lsdException w:name="Medium List 2 Accent 2" w:semiHidden="0" w:uiPriority="66" w:unhideWhenUsed="0"/>
+    <w:lsdException w:name="Medium Grid 1 Accent 2" w:semiHidden="0" w:uiPriority="67" w:unhideWhenUsed="0"/>
+    <w:lsdException w:name="Medium Grid 2 Accent 2" w:semiHidden="0" w:uiPriority="68" w:unhideWhenUsed="0"/>
+    <w:lsdException w:name="Medium Grid 3 Accent 2" w:semiHidden="0" w:uiPriority="69" w:unhideWhenUsed="0"/>
+    <w:lsdException w:name="Dark List Accent 2" w:semiHidden="0" w:uiPriority="70" w:unhideWhenUsed="0"/>
+    <w:lsdException w:name="Colorful Shading Accent 2" w:semiHidden="0" w:uiPriority="71" w:unhideWhenUsed="0"/>
+    <w:lsdException w:name="Colorful List Accent 2" w:semiHidden="0" w:uiPriority="72" w:unhideWhenUsed="0"/>
+    <w:lsdException w:name="Colorful Grid Accent 2" w:semiHidden="0" w:uiPriority="73" w:unhideWhenUsed="0"/>
+    <w:lsdException w:name="Light Shading Accent 3" w:semiHidden="0" w:uiPriority="60" w:unhideWhenUsed="0"/>
+    <w:lsdException w:name="Light List Accent 3" w:semiHidden="0" w:uiPriority="61" w:unhideWhenUsed="0"/>
+    <w:lsdException w:name="Light Grid Accent 3" w:semiHidden="0" w:uiPriority="62" w:unhideWhenUsed="0"/>
+    <w:lsdException w:name="Medium Shading 1 Accent 3" w:semiHidden="0" w:uiPriority="63" w:unhideWhenUsed="0"/>
+    <w:lsdException w:name="Medium Shading 2 Accent 3" w:semiHidden="0" w:uiPriority="64" w:unhideWhenUsed="0"/>
+    <w:lsdException w:name="Medium List 1 Accent 3" w:semiHidden="0" w:uiPriority="65" w:unhideWhenUsed="0"/>
+    <w:lsdException w:name="Medium List 2 Accent 3" w:semiHidden="0" w:uiPriority="66" w:unhideWhenUsed="0"/>
+    <w:lsdException w:name="Medium Grid 1 Accent 3" w:semiHidden="0" w:uiPriority="67" w:unhideWhenUsed="0"/>
+    <w:lsdException w:name="Medium Grid 2 Accent 3" w:semiHidden="0" w:uiPriority="68" w:unhideWhenUsed="0"/>
+    <w:lsdException w:name="Medium Grid 3 Accent 3" w:semiHidden="0" w:uiPriority="69" w:unhideWhenUsed="0"/>
+    <w:lsdException w:name="Dark List Accent 3" w:semiHidden="0" w:uiPriority="70" w:unhideWhenUsed="0"/>
+    <w:lsdException w:name="Colorful Shading Accent 3" w:semiHidden="0" w:uiPriority="71" w:unhideWhenUsed="0"/>
+    <w:lsdException w:name="Colorful List Accent 3" w:semiHidden="0" w:uiPriority="72" w:unhideWhenUsed="0"/>
+    <w:lsdException w:name="Colorful Grid Accent 3" w:semiHidden="0" w:uiPriority="73" w:unhideWhenUsed="0"/>
+    <w:lsdException w:name="Light Shading Accent 4" w:semiHidden="0" w:uiPriority="60" w:unhideWhenUsed="0"/>
+    <w:lsdException w:name="Light List Accent 4" w:semiHidden="0" w:uiPriority="61" w:unhideWhenUsed="0"/>
+    <w:lsdException w:name="Light Grid Accent 4" w:semiHidden="0" w:uiPriority="62" w:unhideWhenUsed="0"/>
+    <w:lsdException w:name="Medium Shading 1 Accent 4" w:semiHidden="0" w:uiPriority="63" w:unhideWhenUsed="0"/>
+    <w:lsdException w:name="Medium Shading 2 Accent 4" w:semiHidden="0" w:uiPriority="64" w:unhideWhenUsed="0"/>
+    <w:lsdException w:name="Medium List 1 Accent 4" w:semiHidden="0" w:uiPriority="65" w:unhideWhenUsed="0"/>
+    <w:lsdException w:name="Medium List 2 Accent 4" w:semiHidden="0" w:uiPriority="66" w:unhideWhenUsed="0"/>
+    <w:lsdException w:name="Medium Grid 1 Accent 4" w:semiHidden="0" w:uiPriority="67" w:unhideWhenUsed="0"/>
+    <w:lsdException w:name="Medium Grid 2 Accent 4" w:semiHidden="0" w:uiPriority="68" w:unhideWhenUsed="0"/>
+    <w:lsdException w:name="Medium Grid 3 Accent 4" w:semiHidden="0" w:uiPriority="69" w:unhideWhenUsed="0"/>
+    <w:lsdException w:name="Dark List Accent 4" w:semiHidden="0" w:uiPriority="70" w:unhideWhenUsed="0"/>
+    <w:lsdException w:name="Colorful Shading Accent 4" w:semiHidden="0" w:uiPriority="71" w:unhideWhenUsed="0"/>
+    <w:lsdException w:name="Colorful List Accent 4" w:semiHidden="0" w:uiPriority="72" w:unhideWhenUsed="0"/>
+    <w:lsdException w:name="Colorful Grid Accent 4" w:semiHidden="0" w:uiPriority="73" w:unhideWhenUsed="0"/>
+    <w:lsdException w:name="Light Shading Accent 5" w:semiHidden="0" w:uiPriority="60" w:unhideWhenUsed="0"/>
+    <w:lsdException w:name="Light List Accent 5" w:semiHidden="0" w:uiPriority="61" w:unhideWhenUsed="0"/>
+    <w:lsdException w:name="Light Grid Accent 5" w:semiHidden="0" w:uiPriority="62" w:unhideWhenUsed="0"/>
+    <w:lsdException w:name="Medium Shading 1 Accent 5" w:semiHidden="0" w:uiPriority="63" w:unhideWhenUsed="0"/>
+    <w:lsdException w:name="Medium Shading 2 Accent 5" w:semiHidden="0" w:uiPriority="64" w:unhideWhenUsed="0"/>
+    <w:lsdException w:name="Medium List 1 Accent 5" w:semiHidden="0" w:uiPriority="65" w:unhideWhenUsed="0"/>
+    <w:lsdException w:name="Medium List 2 Accent 5" w:semiHidden="0" w:uiPriority="66" w:unhideWhenUsed="0"/>
+    <w:lsdException w:name="Medium Grid 1 Accent 5" w:semiHidden="0" w:uiPriority="67" w:unhideWhenUsed="0"/>
+    <w:lsdException w:name="Medium Grid 2 Accent 5" w:semiHidden="0" w:uiPriority="68" w:unhideWhenUsed="0"/>
+    <w:lsdException w:name="Medium Grid 3 Accent 5" w:semiHidden="0" w:uiPriority="69" w:unhideWhenUsed="0"/>
+    <w:lsdException w:name="Dark List Accent 5" w:semiHidden="0" w:uiPriority="70" w:unhideWhenUsed="0"/>
+    <w:lsdException w:name="Colorful Shading Accent 5" w:semiHidden="0" w:uiPriority="71" w:unhideWhenUsed="0"/>
+    <w:lsdException w:name="Colorful List Accent 5" w:semiHidden="0" w:uiPriority="72" w:unhideWhenUsed="0"/>
+    <w:lsdException w:name="Colorful Grid Accent 5" w:semiHidden="0" w:uiPriority="73" w:unhideWhenUsed="0"/>
+    <w:lsdException w:name="Light Shading Accent 6" w:semiHidden="0" w:uiPriority="60" w:unhideWhenUsed="0"/>
+    <w:lsdException w:name="Light List Accent 6" w:semiHidden="0" w:uiPriority="61" w:unhideWhenUsed="0"/>
+    <w:lsdException w:name="Light Grid Accent 6" w:semiHidden="0" w:uiPriority="62" w:unhideWhenUsed="0"/>
+    <w:lsdException w:name="Medium Shading 1 Accent 6" w:semiHidden="0" w:uiPriority="63" w:unhideWhenUsed="0"/>
+    <w:lsdException w:name="Medium Shading 2 Accent 6" w:semiHidden="0" w:uiPriority="64" w:unhideWhenUsed="0"/>
+    <w:lsdException w:name="Medium List 1 Accent 6" w:semiHidden="0" w:uiPriority="65" w:unhideWhenUsed="0"/>
+    <w:lsdException w:name="Medium List 2 Accent 6" w:semiHidden="0" w:uiPriority="66" w:unhideWhenUsed="0"/>
+    <w:lsdException w:name="Medium Grid 1 Accent 6" w:semiHidden="0" w:uiPriority="67" w:unhideWhenUsed="0"/>
+    <w:lsdException w:name="Medium Grid 2 Accent 6" w:semiHidden="0" w:uiPriority="68" w:unhideWhenUsed="0"/>
+    <w:lsdException w:name="Medium Grid 3 Accent 6" w:semiHidden="0" w:uiPriority="69" w:unhideWhenUsed="0"/>
+    <w:lsdException w:name="Dark List Accent 6" w:semiHidden="0" w:uiPriority="70" w:unhideWhenUsed="0"/>
+    <w:lsdException w:name="Colorful Shading Accent 6" w:semiHidden="0" w:uiPriority="71" w:unhideWhenUsed="0"/>
+    <w:lsdException w:name="Colorful List Accent 6" w:semiHidden="0" w:uiPriority="72" w:unhideWhenUsed="0"/>
+    <w:lsdException w:name="Colorful Grid Accent 6" w:semiHidden="0" w:uiPriority="73" w:unhideWhenUsed="0"/>
+    <w:lsdException w:name="Subtle Emphasis" w:semiHidden="0" w:uiPriority="19" w:unhideWhenUsed="0" w:qFormat="1"/>
+    <w:lsdException w:name="Intense Emphasis" w:semiHidden="0" w:uiPriority="21" w:unhideWhenUsed="0" w:qFormat="1"/>
+    <w:lsdException w:name="Subtle Reference" w:semiHidden="0" w:uiPriority="31" w:unhideWhenUsed="0" w:qFormat="1"/>
+    <w:lsdException w:name="Intense Reference" w:semiHidden="0" w:uiPriority="32" w:unhideWhenUsed="0" w:qFormat="1"/>
+    <w:lsdException w:name="Book Title" w:semiHidden="0" w:uiPriority="33" w:unhideWhenUsed="0" w:qFormat="1"/>
+    <w:lsdException w:name="Bibliography" w:uiPriority="37"/>
+    <w:lsdException w:name="TOC Heading" w:uiPriority="39" w:qFormat="1"/>
   </w:latentStyles>
   <w:style w:type="paragraph" w:default="1" w:styleId="Normal">
     <w:name w:val="Normal"/>
@@ -25285,6 +25719,509 @@
       <w:u w:val="single"/>
     </w:rPr>
   </w:style>
+  <w:style w:type="paragraph" w:styleId="BalloonText">
+    <w:name w:val="Balloon Text"/>
+    <w:basedOn w:val="Normal"/>
+    <w:link w:val="BalloonTextChar"/>
+    <w:uiPriority w:val="99"/>
+    <w:semiHidden/>
+    <w:unhideWhenUsed/>
+    <w:rsid w:val="00551F52"/>
+    <w:rPr>
+      <w:rFonts w:ascii="Tahoma" w:hAnsi="Tahoma" w:cs="Tahoma"/>
+      <w:sz w:val="16"/>
+      <w:szCs w:val="16"/>
+    </w:rPr>
+  </w:style>
+  <w:style w:type="character" w:customStyle="1" w:styleId="BalloonTextChar">
+    <w:name w:val="Balloon Text Char"/>
+    <w:basedOn w:val="DefaultParagraphFont"/>
+    <w:link w:val="BalloonText"/>
+    <w:uiPriority w:val="99"/>
+    <w:semiHidden/>
+    <w:rsid w:val="00551F52"/>
+    <w:rPr>
+      <w:rFonts w:ascii="Tahoma" w:hAnsi="Tahoma" w:cs="Tahoma"/>
+      <w:sz w:val="16"/>
+      <w:szCs w:val="16"/>
+    </w:rPr>
+  </w:style>
+</w:styles>
+</file>
+
+<file path=word/stylesWithEffects.xml><?xml version="1.0" encoding="utf-8"?>
+<w:styles xmlns:wpc="http://schemas.microsoft.com/office/word/2010/wordprocessingCanvas" xmlns:mc="http://schemas.openxmlformats.org/markup-compatibility/2006" xmlns:o="urn:schemas-microsoft-com:office:office" xmlns:r="http://schemas.openxmlformats.org/officeDocument/2006/relationships" xmlns:m="http://schemas.openxmlformats.org/officeDocument/2006/math" xmlns:v="urn:schemas-microsoft-com:vml" xmlns:wp14="http://schemas.microsoft.com/office/word/2010/wordprocessingDrawing" xmlns:wp="http://schemas.openxmlformats.org/drawingml/2006/wordprocessingDrawing" xmlns:w10="urn:schemas-microsoft-com:office:word" xmlns:w="http://schemas.openxmlformats.org/wordprocessingml/2006/main" xmlns:w14="http://schemas.microsoft.com/office/word/2010/wordml" xmlns:wpg="http://schemas.microsoft.com/office/word/2010/wordprocessingGroup" xmlns:wpi="http://schemas.microsoft.com/office/word/2010/wordprocessingInk" xmlns:wne="http://schemas.microsoft.com/office/word/2006/wordml" xmlns:wps="http://schemas.microsoft.com/office/word/2010/wordprocessingShape" mc:Ignorable="w14 wp14">
+  <w:docDefaults>
+    <w:rPrDefault>
+      <w:rPr>
+        <w:rFonts w:ascii="Times New Roman" w:eastAsiaTheme="minorHAnsi" w:hAnsi="Times New Roman" w:cs="Times New Roman"/>
+        <w:lang w:val="en-GB" w:eastAsia="en-US" w:bidi="ar-SA"/>
+      </w:rPr>
+    </w:rPrDefault>
+    <w:pPrDefault/>
+  </w:docDefaults>
+  <w:latentStyles w:defLockedState="0" w:defUIPriority="99" w:defSemiHidden="1" w:defUnhideWhenUsed="1" w:defQFormat="0" w:count="267">
+    <w:lsdException w:name="Normal" w:semiHidden="0" w:uiPriority="0" w:unhideWhenUsed="0" w:qFormat="1"/>
+    <w:lsdException w:name="heading 1" w:semiHidden="0" w:uiPriority="9" w:unhideWhenUsed="0" w:qFormat="1"/>
+    <w:lsdException w:name="heading 2" w:uiPriority="9" w:qFormat="1"/>
+    <w:lsdException w:name="heading 3" w:uiPriority="9" w:qFormat="1"/>
+    <w:lsdException w:name="heading 4" w:uiPriority="9" w:qFormat="1"/>
+    <w:lsdException w:name="heading 5" w:uiPriority="9" w:qFormat="1"/>
+    <w:lsdException w:name="heading 6" w:uiPriority="9" w:qFormat="1"/>
+    <w:lsdException w:name="heading 7" w:uiPriority="9" w:qFormat="1"/>
+    <w:lsdException w:name="heading 8" w:uiPriority="9" w:qFormat="1"/>
+    <w:lsdException w:name="heading 9" w:uiPriority="9" w:qFormat="1"/>
+    <w:lsdException w:name="toc 1" w:uiPriority="39"/>
+    <w:lsdException w:name="toc 2" w:uiPriority="39"/>
+    <w:lsdException w:name="toc 3" w:uiPriority="39"/>
+    <w:lsdException w:name="toc 4" w:uiPriority="39"/>
+    <w:lsdException w:name="toc 5" w:uiPriority="39"/>
+    <w:lsdException w:name="toc 6" w:uiPriority="39"/>
+    <w:lsdException w:name="toc 7" w:uiPriority="39"/>
+    <w:lsdException w:name="toc 8" w:uiPriority="39"/>
+    <w:lsdException w:name="toc 9" w:uiPriority="39"/>
+    <w:lsdException w:name="caption" w:uiPriority="35" w:qFormat="1"/>
+    <w:lsdException w:name="Title" w:semiHidden="0" w:uiPriority="10" w:unhideWhenUsed="0" w:qFormat="1"/>
+    <w:lsdException w:name="Default Paragraph Font" w:uiPriority="1"/>
+    <w:lsdException w:name="Subtitle" w:semiHidden="0" w:uiPriority="11" w:unhideWhenUsed="0" w:qFormat="1"/>
+    <w:lsdException w:name="Strong" w:semiHidden="0" w:uiPriority="22" w:unhideWhenUsed="0" w:qFormat="1"/>
+    <w:lsdException w:name="Emphasis" w:semiHidden="0" w:uiPriority="20" w:unhideWhenUsed="0" w:qFormat="1"/>
+    <w:lsdException w:name="Table Grid" w:semiHidden="0" w:uiPriority="39" w:unhideWhenUsed="0"/>
+    <w:lsdException w:name="Placeholder Text" w:unhideWhenUsed="0"/>
+    <w:lsdException w:name="No Spacing" w:semiHidden="0" w:uiPriority="1" w:unhideWhenUsed="0" w:qFormat="1"/>
+    <w:lsdException w:name="Light Shading" w:semiHidden="0" w:uiPriority="60" w:unhideWhenUsed="0"/>
+    <w:lsdException w:name="Light List" w:semiHidden="0" w:uiPriority="61" w:unhideWhenUsed="0"/>
+    <w:lsdException w:name="Light Grid" w:semiHidden="0" w:uiPriority="62" w:unhideWhenUsed="0"/>
+    <w:lsdException w:name="Medium Shading 1" w:semiHidden="0" w:uiPriority="63" w:unhideWhenUsed="0"/>
+    <w:lsdException w:name="Medium Shading 2" w:semiHidden="0" w:uiPriority="64" w:unhideWhenUsed="0"/>
+    <w:lsdException w:name="Medium List 1" w:semiHidden="0" w:uiPriority="65" w:unhideWhenUsed="0"/>
+    <w:lsdException w:name="Medium List 2" w:semiHidden="0" w:uiPriority="66" w:unhideWhenUsed="0"/>
+    <w:lsdException w:name="Medium Grid 1" w:semiHidden="0" w:uiPriority="67" w:unhideWhenUsed="0"/>
+    <w:lsdException w:name="Medium Grid 2" w:semiHidden="0" w:uiPriority="68" w:unhideWhenUsed="0"/>
+    <w:lsdException w:name="Medium Grid 3" w:semiHidden="0" w:uiPriority="69" w:unhideWhenUsed="0"/>
+    <w:lsdException w:name="Dark List" w:semiHidden="0" w:uiPriority="70" w:unhideWhenUsed="0"/>
+    <w:lsdException w:name="Colorful Shading" w:semiHidden="0" w:uiPriority="71" w:unhideWhenUsed="0"/>
+    <w:lsdException w:name="Colorful List" w:semiHidden="0" w:uiPriority="72" w:unhideWhenUsed="0"/>
+    <w:lsdException w:name="Colorful Grid" w:semiHidden="0" w:uiPriority="73" w:unhideWhenUsed="0"/>
+    <w:lsdException w:name="Light Shading Accent 1" w:semiHidden="0" w:uiPriority="60" w:unhideWhenUsed="0"/>
+    <w:lsdException w:name="Light List Accent 1" w:semiHidden="0" w:uiPriority="61" w:unhideWhenUsed="0"/>
+    <w:lsdException w:name="Light Grid Accent 1" w:semiHidden="0" w:uiPriority="62" w:unhideWhenUsed="0"/>
+    <w:lsdException w:name="Medium Shading 1 Accent 1" w:semiHidden="0" w:uiPriority="63" w:unhideWhenUsed="0"/>
+    <w:lsdException w:name="Medium Shading 2 Accent 1" w:semiHidden="0" w:uiPriority="64" w:unhideWhenUsed="0"/>
+    <w:lsdException w:name="Medium List 1 Accent 1" w:semiHidden="0" w:uiPriority="65" w:unhideWhenUsed="0"/>
+    <w:lsdException w:name="Revision" w:unhideWhenUsed="0"/>
+    <w:lsdException w:name="List Paragraph" w:semiHidden="0" w:uiPriority="34" w:unhideWhenUsed="0" w:qFormat="1"/>
+    <w:lsdException w:name="Quote" w:semiHidden="0" w:uiPriority="29" w:unhideWhenUsed="0" w:qFormat="1"/>
+    <w:lsdException w:name="Intense Quote" w:semiHidden="0" w:uiPriority="30" w:unhideWhenUsed="0" w:qFormat="1"/>
+    <w:lsdException w:name="Medium List 2 Accent 1" w:semiHidden="0" w:uiPriority="66" w:unhideWhenUsed="0"/>
+    <w:lsdException w:name="Medium Grid 1 Accent 1" w:semiHidden="0" w:uiPriority="67" w:unhideWhenUsed="0"/>
+    <w:lsdException w:name="Medium Grid 2 Accent 1" w:semiHidden="0" w:uiPriority="68" w:unhideWhenUsed="0"/>
+    <w:lsdException w:name="Medium Grid 3 Accent 1" w:semiHidden="0" w:uiPriority="69" w:unhideWhenUsed="0"/>
+    <w:lsdException w:name="Dark List Accent 1" w:semiHidden="0" w:uiPriority="70" w:unhideWhenUsed="0"/>
+    <w:lsdException w:name="Colorful Shading Accent 1" w:semiHidden="0" w:uiPriority="71" w:unhideWhenUsed="0"/>
+    <w:lsdException w:name="Colorful List Accent 1" w:semiHidden="0" w:uiPriority="72" w:unhideWhenUsed="0"/>
+    <w:lsdException w:name="Colorful Grid Accent 1" w:semiHidden="0" w:uiPriority="73" w:unhideWhenUsed="0"/>
+    <w:lsdException w:name="Light Shading Accent 2" w:semiHidden="0" w:uiPriority="60" w:unhideWhenUsed="0"/>
+    <w:lsdException w:name="Light List Accent 2" w:semiHidden="0" w:uiPriority="61" w:unhideWhenUsed="0"/>
+    <w:lsdException w:name="Light Grid Accent 2" w:semiHidden="0" w:uiPriority="62" w:unhideWhenUsed="0"/>
+    <w:lsdException w:name="Medium Shading 1 Accent 2" w:semiHidden="0" w:uiPriority="63" w:unhideWhenUsed="0"/>
+    <w:lsdException w:name="Medium Shading 2 Accent 2" w:semiHidden="0" w:uiPriority="64" w:unhideWhenUsed="0"/>
+    <w:lsdException w:name="Medium List 1 Accent 2" w:semiHidden="0" w:uiPriority="65" w:unhideWhenUsed="0"/>
+    <w:lsdException w:name="Medium List 2 Accent 2" w:semiHidden="0" w:uiPriority="66" w:unhideWhenUsed="0"/>
+    <w:lsdException w:name="Medium Grid 1 Accent 2" w:semiHidden="0" w:uiPriority="67" w:unhideWhenUsed="0"/>
+    <w:lsdException w:name="Medium Grid 2 Accent 2" w:semiHidden="0" w:uiPriority="68" w:unhideWhenUsed="0"/>
+    <w:lsdException w:name="Medium Grid 3 Accent 2" w:semiHidden="0" w:uiPriority="69" w:unhideWhenUsed="0"/>
+    <w:lsdException w:name="Dark List Accent 2" w:semiHidden="0" w:uiPriority="70" w:unhideWhenUsed="0"/>
+    <w:lsdException w:name="Colorful Shading Accent 2" w:semiHidden="0" w:uiPriority="71" w:unhideWhenUsed="0"/>
+    <w:lsdException w:name="Colorful List Accent 2" w:semiHidden="0" w:uiPriority="72" w:unhideWhenUsed="0"/>
+    <w:lsdException w:name="Colorful Grid Accent 2" w:semiHidden="0" w:uiPriority="73" w:unhideWhenUsed="0"/>
+    <w:lsdException w:name="Light Shading Accent 3" w:semiHidden="0" w:uiPriority="60" w:unhideWhenUsed="0"/>
+    <w:lsdException w:name="Light List Accent 3" w:semiHidden="0" w:uiPriority="61" w:unhideWhenUsed="0"/>
+    <w:lsdException w:name="Light Grid Accent 3" w:semiHidden="0" w:uiPriority="62" w:unhideWhenUsed="0"/>
+    <w:lsdException w:name="Medium Shading 1 Accent 3" w:semiHidden="0" w:uiPriority="63" w:unhideWhenUsed="0"/>
+    <w:lsdException w:name="Medium Shading 2 Accent 3" w:semiHidden="0" w:uiPriority="64" w:unhideWhenUsed="0"/>
+    <w:lsdException w:name="Medium List 1 Accent 3" w:semiHidden="0" w:uiPriority="65" w:unhideWhenUsed="0"/>
+    <w:lsdException w:name="Medium List 2 Accent 3" w:semiHidden="0" w:uiPriority="66" w:unhideWhenUsed="0"/>
+    <w:lsdException w:name="Medium Grid 1 Accent 3" w:semiHidden="0" w:uiPriority="67" w:unhideWhenUsed="0"/>
+    <w:lsdException w:name="Medium Grid 2 Accent 3" w:semiHidden="0" w:uiPriority="68" w:unhideWhenUsed="0"/>
+    <w:lsdException w:name="Medium Grid 3 Accent 3" w:semiHidden="0" w:uiPriority="69" w:unhideWhenUsed="0"/>
+    <w:lsdException w:name="Dark List Accent 3" w:semiHidden="0" w:uiPriority="70" w:unhideWhenUsed="0"/>
+    <w:lsdException w:name="Colorful Shading Accent 3" w:semiHidden="0" w:uiPriority="71" w:unhideWhenUsed="0"/>
+    <w:lsdException w:name="Colorful List Accent 3" w:semiHidden="0" w:uiPriority="72" w:unhideWhenUsed="0"/>
+    <w:lsdException w:name="Colorful Grid Accent 3" w:semiHidden="0" w:uiPriority="73" w:unhideWhenUsed="0"/>
+    <w:lsdException w:name="Light Shading Accent 4" w:semiHidden="0" w:uiPriority="60" w:unhideWhenUsed="0"/>
+    <w:lsdException w:name="Light List Accent 4" w:semiHidden="0" w:uiPriority="61" w:unhideWhenUsed="0"/>
+    <w:lsdException w:name="Light Grid Accent 4" w:semiHidden="0" w:uiPriority="62" w:unhideWhenUsed="0"/>
+    <w:lsdException w:name="Medium Shading 1 Accent 4" w:semiHidden="0" w:uiPriority="63" w:unhideWhenUsed="0"/>
+    <w:lsdException w:name="Medium Shading 2 Accent 4" w:semiHidden="0" w:uiPriority="64" w:unhideWhenUsed="0"/>
+    <w:lsdException w:name="Medium List 1 Accent 4" w:semiHidden="0" w:uiPriority="65" w:unhideWhenUsed="0"/>
+    <w:lsdException w:name="Medium List 2 Accent 4" w:semiHidden="0" w:uiPriority="66" w:unhideWhenUsed="0"/>
+    <w:lsdException w:name="Medium Grid 1 Accent 4" w:semiHidden="0" w:uiPriority="67" w:unhideWhenUsed="0"/>
+    <w:lsdException w:name="Medium Grid 2 Accent 4" w:semiHidden="0" w:uiPriority="68" w:unhideWhenUsed="0"/>
+    <w:lsdException w:name="Medium Grid 3 Accent 4" w:semiHidden="0" w:uiPriority="69" w:unhideWhenUsed="0"/>
+    <w:lsdException w:name="Dark List Accent 4" w:semiHidden="0" w:uiPriority="70" w:unhideWhenUsed="0"/>
+    <w:lsdException w:name="Colorful Shading Accent 4" w:semiHidden="0" w:uiPriority="71" w:unhideWhenUsed="0"/>
+    <w:lsdException w:name="Colorful List Accent 4" w:semiHidden="0" w:uiPriority="72" w:unhideWhenUsed="0"/>
+    <w:lsdException w:name="Colorful Grid Accent 4" w:semiHidden="0" w:uiPriority="73" w:unhideWhenUsed="0"/>
+    <w:lsdException w:name="Light Shading Accent 5" w:semiHidden="0" w:uiPriority="60" w:unhideWhenUsed="0"/>
+    <w:lsdException w:name="Light List Accent 5" w:semiHidden="0" w:uiPriority="61" w:unhideWhenUsed="0"/>
+    <w:lsdException w:name="Light Grid Accent 5" w:semiHidden="0" w:uiPriority="62" w:unhideWhenUsed="0"/>
+    <w:lsdException w:name="Medium Shading 1 Accent 5" w:semiHidden="0" w:uiPriority="63" w:unhideWhenUsed="0"/>
+    <w:lsdException w:name="Medium Shading 2 Accent 5" w:semiHidden="0" w:uiPriority="64" w:unhideWhenUsed="0"/>
+    <w:lsdException w:name="Medium List 1 Accent 5" w:semiHidden="0" w:uiPriority="65" w:unhideWhenUsed="0"/>
+    <w:lsdException w:name="Medium List 2 Accent 5" w:semiHidden="0" w:uiPriority="66" w:unhideWhenUsed="0"/>
+    <w:lsdException w:name="Medium Grid 1 Accent 5" w:semiHidden="0" w:uiPriority="67" w:unhideWhenUsed="0"/>
+    <w:lsdException w:name="Medium Grid 2 Accent 5" w:semiHidden="0" w:uiPriority="68" w:unhideWhenUsed="0"/>
+    <w:lsdException w:name="Medium Grid 3 Accent 5" w:semiHidden="0" w:uiPriority="69" w:unhideWhenUsed="0"/>
+    <w:lsdException w:name="Dark List Accent 5" w:semiHidden="0" w:uiPriority="70" w:unhideWhenUsed="0"/>
+    <w:lsdException w:name="Colorful Shading Accent 5" w:semiHidden="0" w:uiPriority="71" w:unhideWhenUsed="0"/>
+    <w:lsdException w:name="Colorful List Accent 5" w:semiHidden="0" w:uiPriority="72" w:unhideWhenUsed="0"/>
+    <w:lsdException w:name="Colorful Grid Accent 5" w:semiHidden="0" w:uiPriority="73" w:unhideWhenUsed="0"/>
+    <w:lsdException w:name="Light Shading Accent 6" w:semiHidden="0" w:uiPriority="60" w:unhideWhenUsed="0"/>
+    <w:lsdException w:name="Light List Accent 6" w:semiHidden="0" w:uiPriority="61" w:unhideWhenUsed="0"/>
+    <w:lsdException w:name="Light Grid Accent 6" w:semiHidden="0" w:uiPriority="62" w:unhideWhenUsed="0"/>
+    <w:lsdException w:name="Medium Shading 1 Accent 6" w:semiHidden="0" w:uiPriority="63" w:unhideWhenUsed="0"/>
+    <w:lsdException w:name="Medium Shading 2 Accent 6" w:semiHidden="0" w:uiPriority="64" w:unhideWhenUsed="0"/>
+    <w:lsdException w:name="Medium List 1 Accent 6" w:semiHidden="0" w:uiPriority="65" w:unhideWhenUsed="0"/>
+    <w:lsdException w:name="Medium List 2 Accent 6" w:semiHidden="0" w:uiPriority="66" w:unhideWhenUsed="0"/>
+    <w:lsdException w:name="Medium Grid 1 Accent 6" w:semiHidden="0" w:uiPriority="67" w:unhideWhenUsed="0"/>
+    <w:lsdException w:name="Medium Grid 2 Accent 6" w:semiHidden="0" w:uiPriority="68" w:unhideWhenUsed="0"/>
+    <w:lsdException w:name="Medium Grid 3 Accent 6" w:semiHidden="0" w:uiPriority="69" w:unhideWhenUsed="0"/>
+    <w:lsdException w:name="Dark List Accent 6" w:semiHidden="0" w:uiPriority="70" w:unhideWhenUsed="0"/>
+    <w:lsdException w:name="Colorful Shading Accent 6" w:semiHidden="0" w:uiPriority="71" w:unhideWhenUsed="0"/>
+    <w:lsdException w:name="Colorful List Accent 6" w:semiHidden="0" w:uiPriority="72" w:unhideWhenUsed="0"/>
+    <w:lsdException w:name="Colorful Grid Accent 6" w:semiHidden="0" w:uiPriority="73" w:unhideWhenUsed="0"/>
+    <w:lsdException w:name="Subtle Emphasis" w:semiHidden="0" w:uiPriority="19" w:unhideWhenUsed="0" w:qFormat="1"/>
+    <w:lsdException w:name="Intense Emphasis" w:semiHidden="0" w:uiPriority="21" w:unhideWhenUsed="0" w:qFormat="1"/>
+    <w:lsdException w:name="Subtle Reference" w:semiHidden="0" w:uiPriority="31" w:unhideWhenUsed="0" w:qFormat="1"/>
+    <w:lsdException w:name="Intense Reference" w:semiHidden="0" w:uiPriority="32" w:unhideWhenUsed="0" w:qFormat="1"/>
+    <w:lsdException w:name="Book Title" w:semiHidden="0" w:uiPriority="33" w:unhideWhenUsed="0" w:qFormat="1"/>
+    <w:lsdException w:name="Bibliography" w:uiPriority="37"/>
+    <w:lsdException w:name="TOC Heading" w:uiPriority="39" w:qFormat="1"/>
+  </w:latentStyles>
+  <w:style w:type="paragraph" w:default="1" w:styleId="Normal">
+    <w:name w:val="Normal"/>
+    <w:qFormat/>
+    <w:rsid w:val="007E27B8"/>
+  </w:style>
+  <w:style w:type="paragraph" w:styleId="Heading1">
+    <w:name w:val="heading 1"/>
+    <w:basedOn w:val="Normal"/>
+    <w:next w:val="Normal"/>
+    <w:link w:val="Heading1Char"/>
+    <w:uiPriority w:val="9"/>
+    <w:qFormat/>
+    <w:rsid w:val="002563AF"/>
+    <w:pPr>
+      <w:keepNext/>
+      <w:keepLines/>
+      <w:spacing w:before="240"/>
+      <w:outlineLvl w:val="0"/>
+    </w:pPr>
+    <w:rPr>
+      <w:rFonts w:asciiTheme="majorHAnsi" w:eastAsiaTheme="majorEastAsia" w:hAnsiTheme="majorHAnsi" w:cstheme="majorBidi"/>
+      <w:color w:val="2E74B5" w:themeColor="accent1" w:themeShade="BF"/>
+      <w:sz w:val="32"/>
+      <w:szCs w:val="32"/>
+    </w:rPr>
+  </w:style>
+  <w:style w:type="paragraph" w:styleId="Heading2">
+    <w:name w:val="heading 2"/>
+    <w:basedOn w:val="Normal"/>
+    <w:next w:val="Normal"/>
+    <w:link w:val="Heading2Char"/>
+    <w:uiPriority w:val="9"/>
+    <w:unhideWhenUsed/>
+    <w:qFormat/>
+    <w:rsid w:val="002563AF"/>
+    <w:pPr>
+      <w:keepNext/>
+      <w:keepLines/>
+      <w:spacing w:before="40"/>
+      <w:outlineLvl w:val="1"/>
+    </w:pPr>
+    <w:rPr>
+      <w:rFonts w:asciiTheme="majorHAnsi" w:eastAsiaTheme="majorEastAsia" w:hAnsiTheme="majorHAnsi" w:cstheme="majorBidi"/>
+      <w:color w:val="2E74B5" w:themeColor="accent1" w:themeShade="BF"/>
+      <w:sz w:val="26"/>
+      <w:szCs w:val="26"/>
+    </w:rPr>
+  </w:style>
+  <w:style w:type="paragraph" w:styleId="Heading3">
+    <w:name w:val="heading 3"/>
+    <w:basedOn w:val="Normal"/>
+    <w:next w:val="Normal"/>
+    <w:link w:val="Heading3Char"/>
+    <w:uiPriority w:val="9"/>
+    <w:unhideWhenUsed/>
+    <w:qFormat/>
+    <w:rsid w:val="000A4110"/>
+    <w:pPr>
+      <w:keepNext/>
+      <w:keepLines/>
+      <w:spacing w:before="40"/>
+      <w:outlineLvl w:val="2"/>
+    </w:pPr>
+    <w:rPr>
+      <w:rFonts w:asciiTheme="majorHAnsi" w:eastAsiaTheme="majorEastAsia" w:hAnsiTheme="majorHAnsi" w:cstheme="majorBidi"/>
+      <w:color w:val="1F4D78" w:themeColor="accent1" w:themeShade="7F"/>
+      <w:sz w:val="24"/>
+      <w:szCs w:val="24"/>
+    </w:rPr>
+  </w:style>
+  <w:style w:type="character" w:default="1" w:styleId="DefaultParagraphFont">
+    <w:name w:val="Default Paragraph Font"/>
+    <w:uiPriority w:val="1"/>
+    <w:semiHidden/>
+    <w:unhideWhenUsed/>
+  </w:style>
+  <w:style w:type="table" w:default="1" w:styleId="TableNormal">
+    <w:name w:val="Normal Table"/>
+    <w:uiPriority w:val="99"/>
+    <w:semiHidden/>
+    <w:unhideWhenUsed/>
+    <w:tblPr>
+      <w:tblInd w:w="0" w:type="dxa"/>
+      <w:tblCellMar>
+        <w:top w:w="0" w:type="dxa"/>
+        <w:left w:w="108" w:type="dxa"/>
+        <w:bottom w:w="0" w:type="dxa"/>
+        <w:right w:w="108" w:type="dxa"/>
+      </w:tblCellMar>
+    </w:tblPr>
+  </w:style>
+  <w:style w:type="numbering" w:default="1" w:styleId="NoList">
+    <w:name w:val="No List"/>
+    <w:uiPriority w:val="99"/>
+    <w:semiHidden/>
+    <w:unhideWhenUsed/>
+  </w:style>
+  <w:style w:type="character" w:customStyle="1" w:styleId="Heading1Char">
+    <w:name w:val="Heading 1 Char"/>
+    <w:basedOn w:val="DefaultParagraphFont"/>
+    <w:link w:val="Heading1"/>
+    <w:uiPriority w:val="9"/>
+    <w:rsid w:val="002563AF"/>
+    <w:rPr>
+      <w:rFonts w:asciiTheme="majorHAnsi" w:eastAsiaTheme="majorEastAsia" w:hAnsiTheme="majorHAnsi" w:cstheme="majorBidi"/>
+      <w:color w:val="2E74B5" w:themeColor="accent1" w:themeShade="BF"/>
+      <w:sz w:val="32"/>
+      <w:szCs w:val="32"/>
+    </w:rPr>
+  </w:style>
+  <w:style w:type="paragraph" w:styleId="Title">
+    <w:name w:val="Title"/>
+    <w:basedOn w:val="Normal"/>
+    <w:next w:val="Normal"/>
+    <w:link w:val="TitleChar"/>
+    <w:uiPriority w:val="10"/>
+    <w:qFormat/>
+    <w:rsid w:val="002563AF"/>
+    <w:pPr>
+      <w:contextualSpacing/>
+    </w:pPr>
+    <w:rPr>
+      <w:rFonts w:asciiTheme="majorHAnsi" w:eastAsiaTheme="majorEastAsia" w:hAnsiTheme="majorHAnsi" w:cstheme="majorBidi"/>
+      <w:spacing w:val="-10"/>
+      <w:kern w:val="28"/>
+      <w:sz w:val="56"/>
+      <w:szCs w:val="56"/>
+    </w:rPr>
+  </w:style>
+  <w:style w:type="character" w:customStyle="1" w:styleId="TitleChar">
+    <w:name w:val="Title Char"/>
+    <w:basedOn w:val="DefaultParagraphFont"/>
+    <w:link w:val="Title"/>
+    <w:uiPriority w:val="10"/>
+    <w:rsid w:val="002563AF"/>
+    <w:rPr>
+      <w:rFonts w:asciiTheme="majorHAnsi" w:eastAsiaTheme="majorEastAsia" w:hAnsiTheme="majorHAnsi" w:cstheme="majorBidi"/>
+      <w:spacing w:val="-10"/>
+      <w:kern w:val="28"/>
+      <w:sz w:val="56"/>
+      <w:szCs w:val="56"/>
+    </w:rPr>
+  </w:style>
+  <w:style w:type="character" w:customStyle="1" w:styleId="Heading2Char">
+    <w:name w:val="Heading 2 Char"/>
+    <w:basedOn w:val="DefaultParagraphFont"/>
+    <w:link w:val="Heading2"/>
+    <w:uiPriority w:val="9"/>
+    <w:rsid w:val="002563AF"/>
+    <w:rPr>
+      <w:rFonts w:asciiTheme="majorHAnsi" w:eastAsiaTheme="majorEastAsia" w:hAnsiTheme="majorHAnsi" w:cstheme="majorBidi"/>
+      <w:color w:val="2E74B5" w:themeColor="accent1" w:themeShade="BF"/>
+      <w:sz w:val="26"/>
+      <w:szCs w:val="26"/>
+    </w:rPr>
+  </w:style>
+  <w:style w:type="character" w:customStyle="1" w:styleId="Heading3Char">
+    <w:name w:val="Heading 3 Char"/>
+    <w:basedOn w:val="DefaultParagraphFont"/>
+    <w:link w:val="Heading3"/>
+    <w:uiPriority w:val="9"/>
+    <w:rsid w:val="000A4110"/>
+    <w:rPr>
+      <w:rFonts w:asciiTheme="majorHAnsi" w:eastAsiaTheme="majorEastAsia" w:hAnsiTheme="majorHAnsi" w:cstheme="majorBidi"/>
+      <w:color w:val="1F4D78" w:themeColor="accent1" w:themeShade="7F"/>
+      <w:sz w:val="24"/>
+      <w:szCs w:val="24"/>
+    </w:rPr>
+  </w:style>
+  <w:style w:type="table" w:styleId="TableGrid">
+    <w:name w:val="Table Grid"/>
+    <w:basedOn w:val="TableNormal"/>
+    <w:uiPriority w:val="39"/>
+    <w:rsid w:val="00F738B1"/>
+    <w:tblPr>
+      <w:tblBorders>
+        <w:top w:val="single" w:sz="4" w:space="0" w:color="auto"/>
+        <w:left w:val="single" w:sz="4" w:space="0" w:color="auto"/>
+        <w:bottom w:val="single" w:sz="4" w:space="0" w:color="auto"/>
+        <w:right w:val="single" w:sz="4" w:space="0" w:color="auto"/>
+        <w:insideH w:val="single" w:sz="4" w:space="0" w:color="auto"/>
+        <w:insideV w:val="single" w:sz="4" w:space="0" w:color="auto"/>
+      </w:tblBorders>
+    </w:tblPr>
+  </w:style>
+  <w:style w:type="paragraph" w:styleId="NormalWeb">
+    <w:name w:val="Normal (Web)"/>
+    <w:basedOn w:val="Normal"/>
+    <w:uiPriority w:val="99"/>
+    <w:semiHidden/>
+    <w:unhideWhenUsed/>
+    <w:rsid w:val="00F738B1"/>
+    <w:pPr>
+      <w:spacing w:before="100" w:beforeAutospacing="1" w:after="100" w:afterAutospacing="1"/>
+    </w:pPr>
+    <w:rPr>
+      <w:rFonts w:eastAsia="Times New Roman"/>
+      <w:sz w:val="24"/>
+      <w:szCs w:val="24"/>
+      <w:lang w:eastAsia="en-GB"/>
+    </w:rPr>
+  </w:style>
+  <w:style w:type="paragraph" w:styleId="ListParagraph">
+    <w:name w:val="List Paragraph"/>
+    <w:basedOn w:val="Normal"/>
+    <w:uiPriority w:val="34"/>
+    <w:qFormat/>
+    <w:rsid w:val="00F738B1"/>
+    <w:pPr>
+      <w:ind w:left="720"/>
+      <w:contextualSpacing/>
+    </w:pPr>
+    <w:rPr>
+      <w:rFonts w:eastAsia="Times New Roman"/>
+      <w:sz w:val="24"/>
+      <w:szCs w:val="24"/>
+      <w:lang w:eastAsia="en-GB"/>
+    </w:rPr>
+  </w:style>
+  <w:style w:type="character" w:styleId="Strong">
+    <w:name w:val="Strong"/>
+    <w:basedOn w:val="DefaultParagraphFont"/>
+    <w:uiPriority w:val="22"/>
+    <w:qFormat/>
+    <w:rsid w:val="00EC0E5D"/>
+    <w:rPr>
+      <w:b/>
+      <w:bCs/>
+    </w:rPr>
+  </w:style>
+  <w:style w:type="paragraph" w:customStyle="1" w:styleId="BODY">
+    <w:name w:val="BODY."/>
+    <w:basedOn w:val="BodyText"/>
+    <w:link w:val="BODYChar"/>
+    <w:uiPriority w:val="1"/>
+    <w:qFormat/>
+    <w:rsid w:val="00F71A11"/>
+    <w:pPr>
+      <w:spacing w:before="261" w:after="0"/>
+      <w:ind w:left="480"/>
+    </w:pPr>
+    <w:rPr>
+      <w:rFonts w:ascii="Calibri" w:eastAsia="Calibri" w:hAnsi="Calibri"/>
+      <w:color w:val="757575"/>
+      <w:spacing w:val="-3"/>
+      <w:sz w:val="24"/>
+      <w:szCs w:val="24"/>
+      <w:lang w:val="en-US"/>
+    </w:rPr>
+  </w:style>
+  <w:style w:type="character" w:customStyle="1" w:styleId="BODYChar">
+    <w:name w:val="BODY. Char"/>
+    <w:basedOn w:val="BodyTextChar"/>
+    <w:link w:val="BODY"/>
+    <w:uiPriority w:val="1"/>
+    <w:rsid w:val="00F71A11"/>
+    <w:rPr>
+      <w:rFonts w:ascii="Calibri" w:eastAsia="Calibri" w:hAnsi="Calibri"/>
+      <w:color w:val="757575"/>
+      <w:spacing w:val="-3"/>
+      <w:sz w:val="24"/>
+      <w:szCs w:val="24"/>
+      <w:lang w:val="en-US"/>
+    </w:rPr>
+  </w:style>
+  <w:style w:type="paragraph" w:styleId="BodyText">
+    <w:name w:val="Body Text"/>
+    <w:basedOn w:val="Normal"/>
+    <w:link w:val="BodyTextChar"/>
+    <w:uiPriority w:val="99"/>
+    <w:semiHidden/>
+    <w:unhideWhenUsed/>
+    <w:rsid w:val="00F71A11"/>
+    <w:pPr>
+      <w:spacing w:after="120"/>
+    </w:pPr>
+  </w:style>
+  <w:style w:type="character" w:customStyle="1" w:styleId="BodyTextChar">
+    <w:name w:val="Body Text Char"/>
+    <w:basedOn w:val="DefaultParagraphFont"/>
+    <w:link w:val="BodyText"/>
+    <w:uiPriority w:val="99"/>
+    <w:semiHidden/>
+    <w:rsid w:val="00F71A11"/>
+  </w:style>
+  <w:style w:type="character" w:styleId="Hyperlink">
+    <w:name w:val="Hyperlink"/>
+    <w:basedOn w:val="DefaultParagraphFont"/>
+    <w:uiPriority w:val="99"/>
+    <w:unhideWhenUsed/>
+    <w:rsid w:val="00296696"/>
+    <w:rPr>
+      <w:color w:val="0563C1" w:themeColor="hyperlink"/>
+      <w:u w:val="single"/>
+    </w:rPr>
+  </w:style>
+  <w:style w:type="paragraph" w:styleId="BalloonText">
+    <w:name w:val="Balloon Text"/>
+    <w:basedOn w:val="Normal"/>
+    <w:link w:val="BalloonTextChar"/>
+    <w:uiPriority w:val="99"/>
+    <w:semiHidden/>
+    <w:unhideWhenUsed/>
+    <w:rsid w:val="00551F52"/>
+    <w:rPr>
+      <w:rFonts w:ascii="Tahoma" w:hAnsi="Tahoma" w:cs="Tahoma"/>
+      <w:sz w:val="16"/>
+      <w:szCs w:val="16"/>
+    </w:rPr>
+  </w:style>
+  <w:style w:type="character" w:customStyle="1" w:styleId="BalloonTextChar">
+    <w:name w:val="Balloon Text Char"/>
+    <w:basedOn w:val="DefaultParagraphFont"/>
+    <w:link w:val="BalloonText"/>
+    <w:uiPriority w:val="99"/>
+    <w:semiHidden/>
+    <w:rsid w:val="00551F52"/>
+    <w:rPr>
+      <w:rFonts w:ascii="Tahoma" w:hAnsi="Tahoma" w:cs="Tahoma"/>
+      <w:sz w:val="16"/>
+      <w:szCs w:val="16"/>
+    </w:rPr>
+  </w:style>
 </w:styles>
 </file>
 
@@ -25543,7 +26480,7 @@
   <a:extraClrSchemeLst/>
   <a:extLst>
     <a:ext uri="{05A4C25C-085E-4340-85A3-A5531E510DB2}">
-      <thm15:themeFamily xmlns:thm15="http://schemas.microsoft.com/office/thememl/2012/main" name="Office Theme" id="{62F939B6-93AF-4DB8-9C6B-D6C7DFDC589F}" vid="{4A3C46E8-61CC-4603-A589-7422A47A8E4A}"/>
+      <thm15:themeFamily xmlns:thm15="http://schemas.microsoft.com/office/thememl/2012/main" xmlns="" name="Office Theme" id="{62F939B6-93AF-4DB8-9C6B-D6C7DFDC589F}" vid="{4A3C46E8-61CC-4603-A589-7422A47A8E4A}"/>
     </a:ext>
   </a:extLst>
 </a:theme>

</xml_diff>

<commit_message>
Removed previous file and removed (2) from title of current file
</commit_message>
<xml_diff>
--- a/Working QA Team Folders/Guidance documents/Work Instructions CCDD.docx
+++ b/Working QA Team Folders/Guidance documents/Work Instructions CCDD.docx
@@ -1,12 +1,14 @@
 
 <file path=word/document.xml><?xml version="1.0" encoding="utf-8"?>
-<w:document xmlns:wpc="http://schemas.microsoft.com/office/word/2010/wordprocessingCanvas" xmlns:mc="http://schemas.openxmlformats.org/markup-compatibility/2006" xmlns:o="urn:schemas-microsoft-com:office:office" xmlns:r="http://schemas.openxmlformats.org/officeDocument/2006/relationships" xmlns:m="http://schemas.openxmlformats.org/officeDocument/2006/math" xmlns:v="urn:schemas-microsoft-com:vml" xmlns:wp14="http://schemas.microsoft.com/office/word/2010/wordprocessingDrawing" xmlns:wp="http://schemas.openxmlformats.org/drawingml/2006/wordprocessingDrawing" xmlns:w10="urn:schemas-microsoft-com:office:word" xmlns:w="http://schemas.openxmlformats.org/wordprocessingml/2006/main" xmlns:w14="http://schemas.microsoft.com/office/word/2010/wordml" xmlns:wpg="http://schemas.microsoft.com/office/word/2010/wordprocessingGroup" xmlns:wpi="http://schemas.microsoft.com/office/word/2010/wordprocessingInk" xmlns:wne="http://schemas.microsoft.com/office/word/2006/wordml" xmlns:wps="http://schemas.microsoft.com/office/word/2010/wordprocessingShape" mc:Ignorable="w14 wp14">
+<w:document xmlns:wpc="http://schemas.microsoft.com/office/word/2010/wordprocessingCanvas" xmlns:cx="http://schemas.microsoft.com/office/drawing/2014/chartex" xmlns:cx1="http://schemas.microsoft.com/office/drawing/2015/9/8/chartex" xmlns:cx2="http://schemas.microsoft.com/office/drawing/2015/10/21/chartex" xmlns:cx3="http://schemas.microsoft.com/office/drawing/2016/5/9/chartex" xmlns:cx4="http://schemas.microsoft.com/office/drawing/2016/5/10/chartex" xmlns:cx5="http://schemas.microsoft.com/office/drawing/2016/5/11/chartex" xmlns:cx6="http://schemas.microsoft.com/office/drawing/2016/5/12/chartex" xmlns:cx7="http://schemas.microsoft.com/office/drawing/2016/5/13/chartex" xmlns:cx8="http://schemas.microsoft.com/office/drawing/2016/5/14/chartex" xmlns:mc="http://schemas.openxmlformats.org/markup-compatibility/2006" xmlns:aink="http://schemas.microsoft.com/office/drawing/2016/ink" xmlns:am3d="http://schemas.microsoft.com/office/drawing/2017/model3d" xmlns:o="urn:schemas-microsoft-com:office:office" xmlns:r="http://schemas.openxmlformats.org/officeDocument/2006/relationships" xmlns:m="http://schemas.openxmlformats.org/officeDocument/2006/math" xmlns:v="urn:schemas-microsoft-com:vml" xmlns:wp14="http://schemas.microsoft.com/office/word/2010/wordprocessingDrawing" xmlns:wp="http://schemas.openxmlformats.org/drawingml/2006/wordprocessingDrawing" xmlns:w10="urn:schemas-microsoft-com:office:word" xmlns:w="http://schemas.openxmlformats.org/wordprocessingml/2006/main" xmlns:w14="http://schemas.microsoft.com/office/word/2010/wordml" xmlns:w15="http://schemas.microsoft.com/office/word/2012/wordml" xmlns:w16cid="http://schemas.microsoft.com/office/word/2016/wordml/cid" xmlns:w16se="http://schemas.microsoft.com/office/word/2015/wordml/symex" xmlns:wpg="http://schemas.microsoft.com/office/word/2010/wordprocessingGroup" xmlns:wpi="http://schemas.microsoft.com/office/word/2010/wordprocessingInk" xmlns:wne="http://schemas.microsoft.com/office/word/2006/wordml" xmlns:wps="http://schemas.microsoft.com/office/word/2010/wordprocessingShape" mc:Ignorable="w14 w15 w16se w16cid wp14">
   <w:body>
     <w:p>
       <w:pPr>
         <w:pStyle w:val="Heading1"/>
         <w:jc w:val="center"/>
       </w:pPr>
+      <w:bookmarkStart w:id="0" w:name="_GoBack"/>
+      <w:bookmarkEnd w:id="0"/>
       <w:r>
         <w:t>Canadian Clinical Drug Dataset</w:t>
       </w:r>
@@ -4705,7 +4707,6 @@
           <w:rFonts w:ascii="Arial" w:hAnsi="Arial" w:cs="Arial"/>
         </w:rPr>
       </w:pPr>
-      <w:proofErr w:type="gramStart"/>
       <w:r>
         <w:rPr>
           <w:rFonts w:ascii="Arial" w:hAnsi="Arial" w:cs="Arial"/>
@@ -4713,7 +4714,6 @@
         </w:rPr>
         <w:t>top250name</w:t>
       </w:r>
-      <w:proofErr w:type="gramEnd"/>
       <w:r>
         <w:rPr>
           <w:rFonts w:ascii="Arial" w:hAnsi="Arial" w:cs="Arial"/>
@@ -4735,7 +4735,6 @@
         </w:rPr>
       </w:pPr>
       <w:proofErr w:type="spellStart"/>
-      <w:proofErr w:type="gramStart"/>
       <w:r>
         <w:rPr>
           <w:rFonts w:ascii="Arial" w:hAnsi="Arial" w:cs="Arial"/>
@@ -4744,7 +4743,6 @@
         <w:t>dpd_ingredient</w:t>
       </w:r>
       <w:proofErr w:type="spellEnd"/>
-      <w:proofErr w:type="gramEnd"/>
       <w:r>
         <w:rPr>
           <w:rFonts w:ascii="Arial" w:hAnsi="Arial" w:cs="Arial"/>
@@ -5114,7 +5112,7 @@
         <w:rPr>
           <w:noProof/>
           <w:color w:val="FF0000"/>
-          <w:lang w:val="en-CA" w:eastAsia="en-CA"/>
+          <w:lang w:eastAsia="en-GB"/>
         </w:rPr>
         <w:drawing>
           <wp:inline distT="0" distB="0" distL="0" distR="0">
@@ -5134,7 +5132,7 @@
                     </pic:cNvPicPr>
                   </pic:nvPicPr>
                   <pic:blipFill>
-                    <a:blip r:embed="rId6">
+                    <a:blip r:embed="rId5">
                       <a:extLst>
                         <a:ext uri="{28A0092B-C50C-407E-A947-70E740481C1C}">
                           <a14:useLocalDpi xmlns:a14="http://schemas.microsoft.com/office/drawing/2010/main" val="0"/>
@@ -6190,25 +6188,7 @@
                 <w:b/>
                 <w:bCs/>
               </w:rPr>
-              <w:t xml:space="preserve"> </w:t>
-            </w:r>
-            <w:proofErr w:type="spellStart"/>
-            <w:r>
-              <w:rPr>
-                <w:rFonts w:ascii="Arial" w:hAnsi="Arial" w:cs="Arial"/>
-                <w:b/>
-                <w:bCs/>
-              </w:rPr>
-              <w:t>dipropionate</w:t>
-            </w:r>
-            <w:proofErr w:type="spellEnd"/>
-            <w:r>
-              <w:rPr>
-                <w:rFonts w:ascii="Arial" w:hAnsi="Arial" w:cs="Arial"/>
-                <w:b/>
-                <w:bCs/>
-              </w:rPr>
-              <w:t xml:space="preserve"> 100 mcg per actuation pressurised inhalatio</w:t>
+              <w:t xml:space="preserve"> dipropionate 100 mcg per actuation pressurised inhalatio</w:t>
             </w:r>
             <w:r>
               <w:rPr>
@@ -10950,8 +10930,8 @@
       <w:pPr>
         <w:pStyle w:val="Heading2"/>
       </w:pPr>
-      <w:bookmarkStart w:id="0" w:name="_Strength_Units_of"/>
-      <w:bookmarkEnd w:id="0"/>
+      <w:bookmarkStart w:id="1" w:name="_Strength_Units_of"/>
+      <w:bookmarkEnd w:id="1"/>
       <w:r>
         <w:t>Strength Units of Measure</w:t>
       </w:r>
@@ -10993,21 +10973,21 @@
         <w:rPr>
           <w:rFonts w:ascii="Arial" w:hAnsi="Arial" w:cs="Arial"/>
         </w:rPr>
-        <w:t xml:space="preserve"> component as “</w:t>
+        <w:t xml:space="preserve"> component as “ethinyl </w:t>
       </w:r>
       <w:proofErr w:type="spellStart"/>
       <w:r>
         <w:rPr>
           <w:rFonts w:ascii="Arial" w:hAnsi="Arial" w:cs="Arial"/>
         </w:rPr>
-        <w:t>ethinyl</w:t>
+        <w:t>estradiol</w:t>
       </w:r>
       <w:proofErr w:type="spellEnd"/>
       <w:r>
         <w:rPr>
           <w:rFonts w:ascii="Arial" w:hAnsi="Arial" w:cs="Arial"/>
         </w:rPr>
-        <w:t xml:space="preserve"> </w:t>
+        <w:t xml:space="preserve"> 0.035 mg” and another as “ethinyl </w:t>
       </w:r>
       <w:proofErr w:type="spellStart"/>
       <w:r>
@@ -11021,186 +11001,136 @@
         <w:rPr>
           <w:rFonts w:ascii="Arial" w:hAnsi="Arial" w:cs="Arial"/>
         </w:rPr>
-        <w:t xml:space="preserve"> 0.035 mg” and another as “</w:t>
+        <w:t xml:space="preserve"> 35 mcg” [see detail in CCDD Issue document 18]. </w:t>
+      </w:r>
+    </w:p>
+    <w:p>
+      <w:pPr>
+        <w:rPr>
+          <w:rFonts w:ascii="Arial" w:hAnsi="Arial" w:cs="Arial"/>
+        </w:rPr>
+      </w:pPr>
+    </w:p>
+    <w:p>
+      <w:pPr>
+        <w:rPr>
+          <w:rFonts w:ascii="Arial" w:hAnsi="Arial" w:cs="Arial"/>
+        </w:rPr>
+      </w:pPr>
+      <w:r>
+        <w:rPr>
+          <w:rFonts w:ascii="Arial" w:hAnsi="Arial" w:cs="Arial"/>
+        </w:rPr>
+        <w:t xml:space="preserve">However, as an </w:t>
+      </w:r>
+      <w:r>
+        <w:rPr>
+          <w:rFonts w:ascii="Arial" w:hAnsi="Arial" w:cs="Arial"/>
+        </w:rPr>
+        <w:t xml:space="preserve">interchange terminology, promoting interoperability for </w:t>
       </w:r>
       <w:proofErr w:type="spellStart"/>
       <w:r>
         <w:rPr>
           <w:rFonts w:ascii="Arial" w:hAnsi="Arial" w:cs="Arial"/>
         </w:rPr>
-        <w:t>ethinyl</w:t>
+        <w:t>ePrescribing</w:t>
       </w:r>
       <w:proofErr w:type="spellEnd"/>
       <w:r>
         <w:rPr>
           <w:rFonts w:ascii="Arial" w:hAnsi="Arial" w:cs="Arial"/>
         </w:rPr>
-        <w:t xml:space="preserve"> </w:t>
+        <w:t>, medication profiles and medication reconciliation etc., the CCDD, particularly for the NTP Formal Name, requires consistency of representation of strength within product groups for safety and usability.</w:t>
+      </w:r>
+    </w:p>
+    <w:p>
+      <w:pPr>
+        <w:rPr>
+          <w:rFonts w:ascii="Arial" w:hAnsi="Arial" w:cs="Arial"/>
+        </w:rPr>
+      </w:pPr>
+    </w:p>
+    <w:p>
+      <w:pPr>
+        <w:rPr>
+          <w:rFonts w:ascii="Arial" w:hAnsi="Arial" w:cs="Arial"/>
+        </w:rPr>
+      </w:pPr>
+      <w:r>
+        <w:rPr>
+          <w:rFonts w:ascii="Arial" w:hAnsi="Arial" w:cs="Arial"/>
+        </w:rPr>
+        <w:t xml:space="preserve">The decision for </w:t>
+      </w:r>
+      <w:r>
+        <w:rPr>
+          <w:rFonts w:ascii="Arial" w:hAnsi="Arial" w:cs="Arial"/>
+        </w:rPr>
+        <w:t>the combined oral contraceptive</w:t>
+      </w:r>
+      <w:r>
+        <w:rPr>
+          <w:rFonts w:ascii="Arial" w:hAnsi="Arial" w:cs="Arial"/>
+        </w:rPr>
+        <w:t xml:space="preserve"> product group was for “the </w:t>
+      </w:r>
+      <w:r>
+        <w:rPr>
+          <w:rFonts w:ascii="Arial" w:hAnsi="Arial" w:cs="Arial"/>
+        </w:rPr>
+        <w:t xml:space="preserve">CCDD NTP Formal Name representation of strength for oral contraceptives </w:t>
+      </w:r>
+      <w:r>
+        <w:rPr>
+          <w:rFonts w:ascii="Arial" w:hAnsi="Arial" w:cs="Arial"/>
+        </w:rPr>
+        <w:t>to</w:t>
+      </w:r>
+      <w:r>
+        <w:rPr>
+          <w:rFonts w:ascii="Arial" w:hAnsi="Arial" w:cs="Arial"/>
+        </w:rPr>
+        <w:t xml:space="preserve"> use whole numbers of micrograms rather than the decimal representation of milligrams when appropriate</w:t>
+      </w:r>
+      <w:r>
+        <w:rPr>
+          <w:rFonts w:ascii="Arial" w:hAnsi="Arial" w:cs="Arial"/>
+        </w:rPr>
+        <w:t xml:space="preserve">”.  </w:t>
+      </w:r>
+      <w:r>
+        <w:rPr>
+          <w:rFonts w:ascii="Arial" w:hAnsi="Arial" w:cs="Arial"/>
+        </w:rPr>
+        <w:t>But</w:t>
+      </w:r>
+      <w:r>
+        <w:rPr>
+          <w:rFonts w:ascii="Arial" w:hAnsi="Arial" w:cs="Arial"/>
+        </w:rPr>
+        <w:t xml:space="preserve"> for other products (notably </w:t>
+      </w:r>
+      <w:r>
+        <w:rPr>
+          <w:rFonts w:ascii="Arial" w:hAnsi="Arial" w:cs="Arial"/>
+        </w:rPr>
+        <w:t xml:space="preserve">digoxin, clonidine, dutasteride, </w:t>
       </w:r>
       <w:proofErr w:type="spellStart"/>
       <w:r>
         <w:rPr>
           <w:rFonts w:ascii="Arial" w:hAnsi="Arial" w:cs="Arial"/>
         </w:rPr>
-        <w:t>estradiol</w:t>
+        <w:t>nitroglycerin</w:t>
       </w:r>
       <w:proofErr w:type="spellEnd"/>
       <w:r>
         <w:rPr>
           <w:rFonts w:ascii="Arial" w:hAnsi="Arial" w:cs="Arial"/>
         </w:rPr>
-        <w:t xml:space="preserve"> 35 mcg” [see detail in CCDD Issue document 18]. </w:t>
-      </w:r>
-    </w:p>
-    <w:p>
-      <w:pPr>
-        <w:rPr>
-          <w:rFonts w:ascii="Arial" w:hAnsi="Arial" w:cs="Arial"/>
-        </w:rPr>
-      </w:pPr>
-    </w:p>
-    <w:p>
-      <w:pPr>
-        <w:rPr>
-          <w:rFonts w:ascii="Arial" w:hAnsi="Arial" w:cs="Arial"/>
-        </w:rPr>
-      </w:pPr>
-      <w:r>
-        <w:rPr>
-          <w:rFonts w:ascii="Arial" w:hAnsi="Arial" w:cs="Arial"/>
-        </w:rPr>
-        <w:t xml:space="preserve">However, as an </w:t>
-      </w:r>
-      <w:r>
-        <w:rPr>
-          <w:rFonts w:ascii="Arial" w:hAnsi="Arial" w:cs="Arial"/>
-        </w:rPr>
-        <w:t xml:space="preserve">interchange terminology, promoting interoperability for </w:t>
-      </w:r>
-      <w:proofErr w:type="spellStart"/>
-      <w:r>
-        <w:rPr>
-          <w:rFonts w:ascii="Arial" w:hAnsi="Arial" w:cs="Arial"/>
-        </w:rPr>
-        <w:t>ePrescribing</w:t>
-      </w:r>
-      <w:proofErr w:type="spellEnd"/>
-      <w:r>
-        <w:rPr>
-          <w:rFonts w:ascii="Arial" w:hAnsi="Arial" w:cs="Arial"/>
-        </w:rPr>
-        <w:t>, medication profiles and medication reconciliation etc., the CCDD, particularly for the NTP Formal Name, requires consistency of representation of strength within product groups for safety and usability.</w:t>
-      </w:r>
-    </w:p>
-    <w:p>
-      <w:pPr>
-        <w:rPr>
-          <w:rFonts w:ascii="Arial" w:hAnsi="Arial" w:cs="Arial"/>
-        </w:rPr>
-      </w:pPr>
-    </w:p>
-    <w:p>
-      <w:pPr>
-        <w:rPr>
-          <w:rFonts w:ascii="Arial" w:hAnsi="Arial" w:cs="Arial"/>
-        </w:rPr>
-      </w:pPr>
-      <w:r>
-        <w:rPr>
-          <w:rFonts w:ascii="Arial" w:hAnsi="Arial" w:cs="Arial"/>
-        </w:rPr>
-        <w:t xml:space="preserve">The decision for </w:t>
-      </w:r>
-      <w:r>
-        <w:rPr>
-          <w:rFonts w:ascii="Arial" w:hAnsi="Arial" w:cs="Arial"/>
-        </w:rPr>
-        <w:t>the combined oral contraceptive</w:t>
-      </w:r>
-      <w:r>
-        <w:rPr>
-          <w:rFonts w:ascii="Arial" w:hAnsi="Arial" w:cs="Arial"/>
-        </w:rPr>
-        <w:t xml:space="preserve"> product group was for “the </w:t>
-      </w:r>
-      <w:r>
-        <w:rPr>
-          <w:rFonts w:ascii="Arial" w:hAnsi="Arial" w:cs="Arial"/>
-        </w:rPr>
-        <w:t xml:space="preserve">CCDD NTP Formal Name representation of strength for oral contraceptives </w:t>
-      </w:r>
-      <w:r>
-        <w:rPr>
-          <w:rFonts w:ascii="Arial" w:hAnsi="Arial" w:cs="Arial"/>
-        </w:rPr>
-        <w:t>to</w:t>
-      </w:r>
-      <w:r>
-        <w:rPr>
-          <w:rFonts w:ascii="Arial" w:hAnsi="Arial" w:cs="Arial"/>
-        </w:rPr>
-        <w:t xml:space="preserve"> use whole numbers of micrograms rather than the decimal representation of milligrams when appropriate</w:t>
-      </w:r>
-      <w:r>
-        <w:rPr>
-          <w:rFonts w:ascii="Arial" w:hAnsi="Arial" w:cs="Arial"/>
-        </w:rPr>
-        <w:t xml:space="preserve">”.  </w:t>
-      </w:r>
-      <w:r>
-        <w:rPr>
-          <w:rFonts w:ascii="Arial" w:hAnsi="Arial" w:cs="Arial"/>
-        </w:rPr>
-        <w:t>But</w:t>
-      </w:r>
-      <w:r>
-        <w:rPr>
-          <w:rFonts w:ascii="Arial" w:hAnsi="Arial" w:cs="Arial"/>
-        </w:rPr>
-        <w:t xml:space="preserve"> for other products (notably </w:t>
-      </w:r>
-      <w:r>
-        <w:rPr>
-          <w:rFonts w:ascii="Arial" w:hAnsi="Arial" w:cs="Arial"/>
-        </w:rPr>
-        <w:t xml:space="preserve">digoxin, clonidine, </w:t>
-      </w:r>
-      <w:proofErr w:type="spellStart"/>
-      <w:r>
-        <w:rPr>
-          <w:rFonts w:ascii="Arial" w:hAnsi="Arial" w:cs="Arial"/>
-        </w:rPr>
-        <w:t>dutasteride</w:t>
-      </w:r>
-      <w:proofErr w:type="spellEnd"/>
-      <w:r>
-        <w:rPr>
-          <w:rFonts w:ascii="Arial" w:hAnsi="Arial" w:cs="Arial"/>
-        </w:rPr>
-        <w:t xml:space="preserve">, </w:t>
-      </w:r>
-      <w:proofErr w:type="spellStart"/>
-      <w:r>
-        <w:rPr>
-          <w:rFonts w:ascii="Arial" w:hAnsi="Arial" w:cs="Arial"/>
-        </w:rPr>
-        <w:t>nitroglycerin</w:t>
-      </w:r>
-      <w:proofErr w:type="spellEnd"/>
-      <w:r>
-        <w:rPr>
-          <w:rFonts w:ascii="Arial" w:hAnsi="Arial" w:cs="Arial"/>
-        </w:rPr>
-        <w:t xml:space="preserve">, naloxone and </w:t>
-      </w:r>
-      <w:proofErr w:type="spellStart"/>
-      <w:r>
-        <w:rPr>
-          <w:rFonts w:ascii="Arial" w:hAnsi="Arial" w:cs="Arial"/>
-        </w:rPr>
-        <w:t>tamsulosin</w:t>
-      </w:r>
-      <w:proofErr w:type="spellEnd"/>
+        <w:t>, naloxone and tamsulosin</w:t>
+      </w:r>
       <w:r>
         <w:rPr>
           <w:rFonts w:ascii="Arial" w:hAnsi="Arial" w:cs="Arial"/>
@@ -12273,14 +12203,8 @@
               <w:rPr>
                 <w:rFonts w:ascii="Arial" w:hAnsi="Arial" w:cs="Arial"/>
               </w:rPr>
-              <w:t xml:space="preserve">EXOTOCILLIN 250mg CAPS JOES </w:t>
-            </w:r>
-            <w:r>
-              <w:rPr>
-                <w:rFonts w:ascii="Arial" w:hAnsi="Arial" w:cs="Arial"/>
-              </w:rPr>
               <w:lastRenderedPageBreak/>
-              <w:t>GENERICS INC</w:t>
+              <w:t>EXOTOCILLIN 250mg CAPS JOES GENERICS INC</w:t>
             </w:r>
           </w:p>
         </w:tc>
@@ -12299,7 +12223,6 @@
               <w:rPr>
                 <w:rFonts w:ascii="Arial" w:hAnsi="Arial" w:cs="Arial"/>
               </w:rPr>
-              <w:lastRenderedPageBreak/>
               <w:t>exotocillin</w:t>
             </w:r>
             <w:proofErr w:type="spellEnd"/>
@@ -12327,7 +12250,6 @@
               <w:rPr>
                 <w:rFonts w:ascii="Arial" w:hAnsi="Arial" w:cs="Arial"/>
               </w:rPr>
-              <w:lastRenderedPageBreak/>
               <w:t>EXOTOCILLIN 500mg CAPS JOES GENERICS INC</w:t>
             </w:r>
           </w:p>
@@ -19846,6 +19768,7 @@
                 <w:rFonts w:ascii="Arial" w:hAnsi="Arial" w:cs="Arial"/>
                 <w:b/>
               </w:rPr>
+              <w:lastRenderedPageBreak/>
               <w:t>drug_code</w:t>
             </w:r>
             <w:proofErr w:type="spellEnd"/>
@@ -19869,15 +19792,7 @@
                 <w:rFonts w:ascii="Arial" w:hAnsi="Arial" w:cs="Arial"/>
                 <w:b/>
               </w:rPr>
-              <w:t>drug_identification_n</w:t>
-            </w:r>
-            <w:r>
-              <w:rPr>
-                <w:rFonts w:ascii="Arial" w:hAnsi="Arial" w:cs="Arial"/>
-                <w:b/>
-              </w:rPr>
-              <w:lastRenderedPageBreak/>
-              <w:t>umber</w:t>
+              <w:t>drug_identification_number</w:t>
             </w:r>
             <w:proofErr w:type="spellEnd"/>
           </w:p>
@@ -19900,7 +19815,6 @@
                 <w:rFonts w:ascii="Arial" w:hAnsi="Arial" w:cs="Arial"/>
                 <w:b/>
               </w:rPr>
-              <w:lastRenderedPageBreak/>
               <w:t>mp_formal_name</w:t>
             </w:r>
             <w:proofErr w:type="spellEnd"/>
@@ -19976,7 +19890,6 @@
                 <w:sz w:val="22"/>
                 <w:szCs w:val="22"/>
               </w:rPr>
-              <w:lastRenderedPageBreak/>
               <w:t>74243</w:t>
             </w:r>
           </w:p>
@@ -20137,27 +20050,7 @@
                 <w:sz w:val="22"/>
                 <w:szCs w:val="22"/>
               </w:rPr>
-              <w:t xml:space="preserve"> 150 mcg and </w:t>
-            </w:r>
-            <w:proofErr w:type="spellStart"/>
-            <w:r>
-              <w:rPr>
-                <w:rFonts w:ascii="Calibri" w:hAnsi="Calibri"/>
-                <w:color w:val="000000"/>
-                <w:sz w:val="22"/>
-                <w:szCs w:val="22"/>
-              </w:rPr>
-              <w:t>ethinyl</w:t>
-            </w:r>
-            <w:proofErr w:type="spellEnd"/>
-            <w:r>
-              <w:rPr>
-                <w:rFonts w:ascii="Calibri" w:hAnsi="Calibri"/>
-                <w:color w:val="000000"/>
-                <w:sz w:val="22"/>
-                <w:szCs w:val="22"/>
-              </w:rPr>
-              <w:t xml:space="preserve"> </w:t>
+              <w:t xml:space="preserve"> 150 mcg and ethinyl </w:t>
             </w:r>
             <w:proofErr w:type="spellStart"/>
             <w:r>
@@ -20293,27 +20186,7 @@
                 <w:sz w:val="22"/>
                 <w:szCs w:val="22"/>
               </w:rPr>
-              <w:t xml:space="preserve"> 150 mcg and </w:t>
-            </w:r>
-            <w:proofErr w:type="spellStart"/>
-            <w:r>
-              <w:rPr>
-                <w:rFonts w:ascii="Calibri" w:hAnsi="Calibri"/>
-                <w:color w:val="000000"/>
-                <w:sz w:val="22"/>
-                <w:szCs w:val="22"/>
-              </w:rPr>
-              <w:t>ethinyl</w:t>
-            </w:r>
-            <w:proofErr w:type="spellEnd"/>
-            <w:r>
-              <w:rPr>
-                <w:rFonts w:ascii="Calibri" w:hAnsi="Calibri"/>
-                <w:color w:val="000000"/>
-                <w:sz w:val="22"/>
-                <w:szCs w:val="22"/>
-              </w:rPr>
-              <w:t xml:space="preserve"> </w:t>
+              <w:t xml:space="preserve"> 150 mcg and ethinyl </w:t>
             </w:r>
             <w:proofErr w:type="spellStart"/>
             <w:r>
@@ -20537,27 +20410,7 @@
                 <w:sz w:val="22"/>
                 <w:szCs w:val="22"/>
               </w:rPr>
-              <w:t xml:space="preserve"> 150 mcg and </w:t>
-            </w:r>
-            <w:proofErr w:type="spellStart"/>
-            <w:r>
-              <w:rPr>
-                <w:rFonts w:ascii="Calibri" w:hAnsi="Calibri"/>
-                <w:color w:val="000000"/>
-                <w:sz w:val="22"/>
-                <w:szCs w:val="22"/>
-              </w:rPr>
-              <w:t>ethinyl</w:t>
-            </w:r>
-            <w:proofErr w:type="spellEnd"/>
-            <w:r>
-              <w:rPr>
-                <w:rFonts w:ascii="Calibri" w:hAnsi="Calibri"/>
-                <w:color w:val="000000"/>
-                <w:sz w:val="22"/>
-                <w:szCs w:val="22"/>
-              </w:rPr>
-              <w:t xml:space="preserve"> </w:t>
+              <w:t xml:space="preserve"> 150 mcg and ethinyl </w:t>
             </w:r>
             <w:proofErr w:type="spellStart"/>
             <w:r>
@@ -20693,27 +20546,7 @@
                 <w:sz w:val="22"/>
                 <w:szCs w:val="22"/>
               </w:rPr>
-              <w:t xml:space="preserve"> 150 mcg and </w:t>
-            </w:r>
-            <w:proofErr w:type="spellStart"/>
-            <w:r>
-              <w:rPr>
-                <w:rFonts w:ascii="Calibri" w:hAnsi="Calibri"/>
-                <w:color w:val="000000"/>
-                <w:sz w:val="22"/>
-                <w:szCs w:val="22"/>
-              </w:rPr>
-              <w:t>ethinyl</w:t>
-            </w:r>
-            <w:proofErr w:type="spellEnd"/>
-            <w:r>
-              <w:rPr>
-                <w:rFonts w:ascii="Calibri" w:hAnsi="Calibri"/>
-                <w:color w:val="000000"/>
-                <w:sz w:val="22"/>
-                <w:szCs w:val="22"/>
-              </w:rPr>
-              <w:t xml:space="preserve"> </w:t>
+              <w:t xml:space="preserve"> 150 mcg and ethinyl </w:t>
             </w:r>
             <w:proofErr w:type="spellStart"/>
             <w:r>
@@ -21496,7 +21329,14 @@
         <w:rPr>
           <w:rFonts w:ascii="Arial" w:hAnsi="Arial" w:cs="Arial"/>
         </w:rPr>
-        <w:t>] where Component Y may not be fully specified (e.g. “diluent solution” or “lactose tablet”)</w:t>
+        <w:t xml:space="preserve">] where Component Y may not be fully specified (e.g. “diluent </w:t>
+      </w:r>
+      <w:r>
+        <w:rPr>
+          <w:rFonts w:ascii="Arial" w:hAnsi="Arial" w:cs="Arial"/>
+        </w:rPr>
+        <w:lastRenderedPageBreak/>
+        <w:t>solution” or “lactose tablet”)</w:t>
       </w:r>
       <w:r>
         <w:rPr>
@@ -21950,16 +21790,421 @@
         <w:t>Film coated tablets – not included in CCDD dose forms</w:t>
       </w:r>
     </w:p>
-    <w:p>
-      <w:pPr>
-        <w:rPr>
-          <w:rFonts w:ascii="Arial" w:hAnsi="Arial" w:cs="Arial"/>
-        </w:rPr>
-      </w:pPr>
-    </w:p>
+    <w:p/>
     <w:p>
       <w:pPr>
         <w:pStyle w:val="Heading2"/>
+        <w:rPr>
+          <w:color w:val="FF0000"/>
+        </w:rPr>
+      </w:pPr>
+      <w:r>
+        <w:rPr>
+          <w:color w:val="FF0000"/>
+        </w:rPr>
+        <w:t>Lotions</w:t>
+      </w:r>
+    </w:p>
+    <w:p>
+      <w:pPr>
+        <w:rPr>
+          <w:rFonts w:ascii="Arial" w:hAnsi="Arial" w:cs="Arial"/>
+          <w:color w:val="FF0000"/>
+        </w:rPr>
+      </w:pPr>
+      <w:r>
+        <w:rPr>
+          <w:rFonts w:ascii="Arial" w:hAnsi="Arial" w:cs="Arial"/>
+          <w:color w:val="FF0000"/>
+        </w:rPr>
+        <w:t>“Lotion” is not an EDQM standard dose form (although there is a concept called an “eye lotion”, defined as “Liquid sterile single-dose or multidose preparation consisting of an aqueous solution intended for washing or bathing the eye”; here the implication of the lotion appears to be the sense of “washing” the eye, which is explicitly stated in the administration method characteristic (bathing/rinsing/washing)).</w:t>
+      </w:r>
+    </w:p>
+    <w:p>
+      <w:pPr>
+        <w:rPr>
+          <w:rFonts w:ascii="Arial" w:hAnsi="Arial" w:cs="Arial"/>
+          <w:color w:val="FF0000"/>
+        </w:rPr>
+      </w:pPr>
+    </w:p>
+    <w:p>
+      <w:pPr>
+        <w:rPr>
+          <w:rFonts w:ascii="Arial" w:hAnsi="Arial" w:cs="Arial"/>
+          <w:color w:val="FF0000"/>
+        </w:rPr>
+      </w:pPr>
+      <w:r>
+        <w:rPr>
+          <w:rFonts w:ascii="Arial" w:hAnsi="Arial" w:cs="Arial"/>
+          <w:color w:val="FF0000"/>
+        </w:rPr>
+        <w:t>The Merriam-Webster medical dictionary defines a lotion as “</w:t>
+      </w:r>
+      <w:r>
+        <w:rPr>
+          <w:rFonts w:ascii="Arial" w:hAnsi="Arial" w:cs="Arial"/>
+          <w:i/>
+          <w:color w:val="FF0000"/>
+        </w:rPr>
+        <w:t>a liquid usually aqueous medicinal preparation containing one or more insoluble substances and applied externally for skin disorders</w:t>
+      </w:r>
+      <w:r>
+        <w:rPr>
+          <w:rFonts w:ascii="Arial" w:hAnsi="Arial" w:cs="Arial"/>
+          <w:color w:val="FF0000"/>
+        </w:rPr>
+        <w:t>”.  This definition hints at the problem; products called “lotions” must be either:</w:t>
+      </w:r>
+    </w:p>
+    <w:p>
+      <w:pPr>
+        <w:pStyle w:val="ListParagraph"/>
+        <w:numPr>
+          <w:ilvl w:val="0"/>
+          <w:numId w:val="6"/>
+        </w:numPr>
+        <w:rPr>
+          <w:rFonts w:ascii="Arial" w:hAnsi="Arial" w:cs="Arial"/>
+          <w:color w:val="FF0000"/>
+          <w:sz w:val="20"/>
+        </w:rPr>
+      </w:pPr>
+      <w:r>
+        <w:rPr>
+          <w:rFonts w:ascii="Arial" w:hAnsi="Arial" w:cs="Arial"/>
+          <w:color w:val="FF0000"/>
+          <w:sz w:val="20"/>
+        </w:rPr>
+        <w:lastRenderedPageBreak/>
+        <w:t xml:space="preserve">a </w:t>
+      </w:r>
+      <w:r>
+        <w:rPr>
+          <w:rFonts w:ascii="Arial" w:hAnsi="Arial" w:cs="Arial"/>
+          <w:b/>
+          <w:color w:val="FF0000"/>
+          <w:sz w:val="20"/>
+        </w:rPr>
+        <w:t>cutaneous solution</w:t>
+      </w:r>
+      <w:r>
+        <w:rPr>
+          <w:rFonts w:ascii="Arial" w:hAnsi="Arial" w:cs="Arial"/>
+          <w:color w:val="FF0000"/>
+          <w:sz w:val="20"/>
+        </w:rPr>
+        <w:t xml:space="preserve">, where agents have been used to make an insoluble </w:t>
+      </w:r>
+      <w:r>
+        <w:rPr>
+          <w:rFonts w:ascii="Arial" w:hAnsi="Arial" w:cs="Arial"/>
+          <w:color w:val="FF0000"/>
+          <w:sz w:val="20"/>
+        </w:rPr>
+        <w:t xml:space="preserve">active </w:t>
+      </w:r>
+      <w:r>
+        <w:rPr>
+          <w:rFonts w:ascii="Arial" w:hAnsi="Arial" w:cs="Arial"/>
+          <w:color w:val="FF0000"/>
+          <w:sz w:val="20"/>
+        </w:rPr>
+        <w:t>substance (such as a corticosteroid) “soluble” in the liquid phase; the most common agents being some of the long chain alcohols (such as propylene glycol)</w:t>
+      </w:r>
+    </w:p>
+    <w:p>
+      <w:pPr>
+        <w:pStyle w:val="ListParagraph"/>
+        <w:numPr>
+          <w:ilvl w:val="0"/>
+          <w:numId w:val="6"/>
+        </w:numPr>
+        <w:rPr>
+          <w:rFonts w:ascii="Arial" w:hAnsi="Arial" w:cs="Arial"/>
+          <w:color w:val="FF0000"/>
+          <w:sz w:val="20"/>
+        </w:rPr>
+      </w:pPr>
+      <w:r>
+        <w:rPr>
+          <w:rFonts w:ascii="Arial" w:hAnsi="Arial" w:cs="Arial"/>
+          <w:color w:val="FF0000"/>
+          <w:sz w:val="20"/>
+        </w:rPr>
+        <w:t xml:space="preserve">a </w:t>
+      </w:r>
+      <w:r>
+        <w:rPr>
+          <w:rFonts w:ascii="Arial" w:hAnsi="Arial" w:cs="Arial"/>
+          <w:b/>
+          <w:color w:val="FF0000"/>
+          <w:sz w:val="20"/>
+        </w:rPr>
+        <w:t>cutaneous suspension</w:t>
+      </w:r>
+      <w:r>
+        <w:rPr>
+          <w:rFonts w:ascii="Arial" w:hAnsi="Arial" w:cs="Arial"/>
+          <w:color w:val="FF0000"/>
+          <w:sz w:val="20"/>
+        </w:rPr>
+        <w:t>, where particles of the</w:t>
+      </w:r>
+      <w:r>
+        <w:rPr>
+          <w:rFonts w:ascii="Arial" w:hAnsi="Arial" w:cs="Arial"/>
+          <w:color w:val="FF0000"/>
+          <w:sz w:val="20"/>
+        </w:rPr>
+        <w:t xml:space="preserve"> insoluble</w:t>
+      </w:r>
+      <w:r>
+        <w:rPr>
+          <w:rFonts w:ascii="Arial" w:hAnsi="Arial" w:cs="Arial"/>
+          <w:color w:val="FF0000"/>
+          <w:sz w:val="20"/>
+        </w:rPr>
+        <w:t xml:space="preserve"> active substance are suspended in the liquid phase</w:t>
+      </w:r>
+      <w:r>
+        <w:rPr>
+          <w:rFonts w:ascii="Arial" w:hAnsi="Arial" w:cs="Arial"/>
+          <w:color w:val="FF0000"/>
+          <w:sz w:val="20"/>
+        </w:rPr>
+        <w:t xml:space="preserve"> often with the help of a suspending agent; [example: calamine lotion]</w:t>
+      </w:r>
+    </w:p>
+    <w:p>
+      <w:pPr>
+        <w:pStyle w:val="ListParagraph"/>
+        <w:numPr>
+          <w:ilvl w:val="0"/>
+          <w:numId w:val="6"/>
+        </w:numPr>
+        <w:rPr>
+          <w:rFonts w:ascii="Arial" w:eastAsiaTheme="minorHAnsi" w:hAnsi="Arial" w:cs="Arial"/>
+          <w:color w:val="FF0000"/>
+          <w:sz w:val="20"/>
+          <w:szCs w:val="20"/>
+          <w:lang w:eastAsia="en-US"/>
+        </w:rPr>
+      </w:pPr>
+      <w:r>
+        <w:rPr>
+          <w:rFonts w:ascii="Arial" w:hAnsi="Arial" w:cs="Arial"/>
+          <w:color w:val="FF0000"/>
+          <w:sz w:val="20"/>
+        </w:rPr>
+        <w:t xml:space="preserve">a </w:t>
+      </w:r>
+      <w:r>
+        <w:rPr>
+          <w:rFonts w:ascii="Arial" w:hAnsi="Arial" w:cs="Arial"/>
+          <w:b/>
+          <w:color w:val="FF0000"/>
+          <w:sz w:val="20"/>
+        </w:rPr>
+        <w:t>cutaneous emulsion</w:t>
+      </w:r>
+      <w:r>
+        <w:rPr>
+          <w:rFonts w:ascii="Arial" w:hAnsi="Arial" w:cs="Arial"/>
+          <w:color w:val="FF0000"/>
+          <w:sz w:val="20"/>
+        </w:rPr>
+        <w:t xml:space="preserve">, where the active substance is dissolved in a hydrophobic liquid, </w:t>
+      </w:r>
+      <w:r>
+        <w:rPr>
+          <w:rFonts w:ascii="Arial" w:eastAsiaTheme="minorHAnsi" w:hAnsi="Arial" w:cs="Arial"/>
+          <w:color w:val="FF0000"/>
+          <w:sz w:val="20"/>
+          <w:szCs w:val="20"/>
+          <w:lang w:eastAsia="en-US"/>
+        </w:rPr>
+        <w:t>small droplets of which are emulsified into the hydrophilic liquid [example: benzoyl peroxide]</w:t>
+      </w:r>
+    </w:p>
+    <w:p>
+      <w:pPr>
+        <w:rPr>
+          <w:rFonts w:ascii="Arial" w:hAnsi="Arial" w:cs="Arial"/>
+          <w:color w:val="FF0000"/>
+        </w:rPr>
+      </w:pPr>
+      <w:r>
+        <w:rPr>
+          <w:rFonts w:ascii="Arial" w:hAnsi="Arial" w:cs="Arial"/>
+          <w:color w:val="FF0000"/>
+        </w:rPr>
+        <w:t>Because of this variation and because the use of “lotion” as a dose form has been somewhat loosely</w:t>
+      </w:r>
+      <w:r>
+        <w:rPr>
+          <w:rFonts w:ascii="Arial" w:hAnsi="Arial" w:cs="Arial"/>
+          <w:color w:val="545454"/>
+          <w:shd w:val="clear" w:color="auto" w:fill="FFFFFF"/>
+        </w:rPr>
+        <w:t xml:space="preserve"> </w:t>
+      </w:r>
+      <w:r>
+        <w:rPr>
+          <w:rFonts w:ascii="Arial" w:hAnsi="Arial" w:cs="Arial"/>
+          <w:color w:val="FF0000"/>
+        </w:rPr>
+        <w:t>applied in the past</w:t>
+      </w:r>
+      <w:r>
+        <w:rPr>
+          <w:rFonts w:ascii="Arial" w:hAnsi="Arial" w:cs="Arial"/>
+          <w:color w:val="FF0000"/>
+        </w:rPr>
+        <w:t>, it is not possible to do a “dose form transform” on products that have the DPD dose form.</w:t>
+      </w:r>
+    </w:p>
+    <w:p>
+      <w:pPr>
+        <w:rPr>
+          <w:rFonts w:ascii="Arial" w:hAnsi="Arial" w:cs="Arial"/>
+          <w:color w:val="FF0000"/>
+        </w:rPr>
+      </w:pPr>
+      <w:r>
+        <w:rPr>
+          <w:rFonts w:ascii="Arial" w:hAnsi="Arial" w:cs="Arial"/>
+          <w:color w:val="FF0000"/>
+        </w:rPr>
+        <w:t>It can be very difficult, even with full product monographs and lists of excipients, to know exactly how a particular</w:t>
+      </w:r>
+      <w:r>
+        <w:rPr>
+          <w:rFonts w:ascii="Arial" w:hAnsi="Arial" w:cs="Arial"/>
+          <w:color w:val="FF0000"/>
+        </w:rPr>
+        <w:t xml:space="preserve"> “lotion”</w:t>
+      </w:r>
+      <w:r>
+        <w:rPr>
+          <w:rFonts w:ascii="Arial" w:hAnsi="Arial" w:cs="Arial"/>
+          <w:color w:val="FF0000"/>
+        </w:rPr>
+        <w:t xml:space="preserve"> product is formulated</w:t>
+      </w:r>
+      <w:r>
+        <w:rPr>
+          <w:rFonts w:ascii="Arial" w:hAnsi="Arial" w:cs="Arial"/>
+          <w:color w:val="FF0000"/>
+        </w:rPr>
+        <w:t>, so even trying to make changes to individual products (or groups of products) is challenging.</w:t>
+      </w:r>
+    </w:p>
+    <w:p>
+      <w:pPr>
+        <w:rPr>
+          <w:rFonts w:ascii="Arial" w:hAnsi="Arial" w:cs="Arial"/>
+          <w:color w:val="FF0000"/>
+        </w:rPr>
+      </w:pPr>
+    </w:p>
+    <w:p>
+      <w:pPr>
+        <w:rPr>
+          <w:rFonts w:ascii="Arial" w:hAnsi="Arial" w:cs="Arial"/>
+          <w:color w:val="FF0000"/>
+        </w:rPr>
+      </w:pPr>
+      <w:r>
+        <w:rPr>
+          <w:rFonts w:ascii="Arial" w:hAnsi="Arial" w:cs="Arial"/>
+          <w:color w:val="FF0000"/>
+        </w:rPr>
+        <w:t xml:space="preserve">For products already released with an NTP dose form of “lotion” unless there is a customer query (as there has been for one or two products), this dose form will continue to be used (e.g. </w:t>
+      </w:r>
+      <w:r>
+        <w:rPr>
+          <w:rFonts w:ascii="Arial" w:hAnsi="Arial" w:cs="Arial"/>
+          <w:color w:val="FF0000"/>
+        </w:rPr>
+        <w:t>betamethasone (betamethasone valerate) 0.1 % lotion</w:t>
+      </w:r>
+      <w:r>
+        <w:rPr>
+          <w:rFonts w:ascii="Arial" w:hAnsi="Arial" w:cs="Arial"/>
+          <w:color w:val="FF0000"/>
+        </w:rPr>
+        <w:t>)</w:t>
+      </w:r>
+      <w:r>
+        <w:rPr>
+          <w:rFonts w:ascii="Arial" w:hAnsi="Arial" w:cs="Arial"/>
+          <w:color w:val="FF0000"/>
+        </w:rPr>
+        <w:t xml:space="preserve"> until or unless a more accurate dose form can be found</w:t>
+      </w:r>
+      <w:r>
+        <w:rPr>
+          <w:rFonts w:ascii="Arial" w:hAnsi="Arial" w:cs="Arial"/>
+          <w:color w:val="FF0000"/>
+        </w:rPr>
+        <w:t xml:space="preserve">.  For all new NTPs, if at all possible, the DPD dose form should be one of </w:t>
+      </w:r>
+      <w:r>
+        <w:rPr>
+          <w:rFonts w:ascii="Arial" w:hAnsi="Arial" w:cs="Arial"/>
+          <w:color w:val="FF0000"/>
+        </w:rPr>
+        <w:t>cutaneous solution/ cutaneous suspension/ cutaneous emulsion</w:t>
+      </w:r>
+      <w:r>
+        <w:rPr>
+          <w:rFonts w:ascii="Arial" w:hAnsi="Arial" w:cs="Arial"/>
+          <w:color w:val="FF0000"/>
+        </w:rPr>
+        <w:t xml:space="preserve"> and so the NTP will have the correct dose form on generation.  If this is not possible, then </w:t>
+      </w:r>
+      <w:r>
+        <w:rPr>
+          <w:rFonts w:ascii="Arial" w:hAnsi="Arial" w:cs="Arial"/>
+          <w:color w:val="FF0000"/>
+        </w:rPr>
+        <w:t>new NTPs may also use the dose form of</w:t>
+      </w:r>
+      <w:r>
+        <w:rPr>
+          <w:rFonts w:ascii="Arial" w:hAnsi="Arial" w:cs="Arial"/>
+          <w:color w:val="FF0000"/>
+        </w:rPr>
+        <w:t xml:space="preserve"> “lotion”.</w:t>
+      </w:r>
+    </w:p>
+    <w:p>
+      <w:pPr>
+        <w:rPr>
+          <w:rFonts w:ascii="Arial" w:hAnsi="Arial" w:cs="Arial"/>
+          <w:color w:val="FF0000"/>
+        </w:rPr>
+      </w:pPr>
+      <w:r>
+        <w:rPr>
+          <w:rFonts w:ascii="Arial" w:hAnsi="Arial" w:cs="Arial"/>
+          <w:color w:val="FF0000"/>
+        </w:rPr>
+        <w:t>[JMJ 20180717]</w:t>
+      </w:r>
+    </w:p>
+    <w:p>
+      <w:pPr>
+        <w:rPr>
+          <w:rFonts w:ascii="Arial" w:hAnsi="Arial" w:cs="Arial"/>
+        </w:rPr>
+      </w:pPr>
+    </w:p>
+    <w:p>
+      <w:pPr>
+        <w:pStyle w:val="Heading2"/>
       </w:pPr>
       <w:r>
         <w:t>Dual Chamber Products</w:t>
@@ -21969,7 +22214,7 @@
       <w:r>
         <w:rPr>
           <w:noProof/>
-          <w:lang w:val="en-CA" w:eastAsia="en-CA"/>
+          <w:lang w:eastAsia="en-GB"/>
         </w:rPr>
         <w:drawing>
           <wp:inline distT="0" distB="0" distL="0" distR="0">
@@ -21989,7 +22234,7 @@
                     </pic:cNvPicPr>
                   </pic:nvPicPr>
                   <pic:blipFill>
-                    <a:blip r:embed="rId7" r:link="rId8">
+                    <a:blip r:embed="rId6" r:link="rId7">
                       <a:extLst>
                         <a:ext uri="{28A0092B-C50C-407E-A947-70E740481C1C}">
                           <a14:useLocalDpi xmlns:a14="http://schemas.microsoft.com/office/drawing/2010/main" val="0"/>
@@ -22026,7 +22271,7 @@
       <w:r>
         <w:rPr>
           <w:noProof/>
-          <w:lang w:val="en-CA" w:eastAsia="en-CA"/>
+          <w:lang w:eastAsia="en-GB"/>
         </w:rPr>
         <w:drawing>
           <wp:inline distT="0" distB="0" distL="0" distR="0">
@@ -22046,7 +22291,7 @@
                     </pic:cNvPicPr>
                   </pic:nvPicPr>
                   <pic:blipFill>
-                    <a:blip r:embed="rId9" cstate="print">
+                    <a:blip r:embed="rId8" cstate="print">
                       <a:extLst>
                         <a:ext uri="{28A0092B-C50C-407E-A947-70E740481C1C}">
                           <a14:useLocalDpi xmlns:a14="http://schemas.microsoft.com/office/drawing/2010/main" val="0"/>
@@ -22088,195 +22333,195 @@
         <w:rPr>
           <w:rFonts w:ascii="Arial" w:hAnsi="Arial" w:cs="Arial"/>
         </w:rPr>
+        <w:t>Some products</w:t>
+      </w:r>
+      <w:r>
+        <w:rPr>
+          <w:rFonts w:ascii="Arial" w:hAnsi="Arial" w:cs="Arial"/>
+        </w:rPr>
+        <w:t>, usually powders for solution or suspension for injection,</w:t>
+      </w:r>
+      <w:r>
+        <w:rPr>
+          <w:rFonts w:ascii="Arial" w:hAnsi="Arial" w:cs="Arial"/>
+        </w:rPr>
+        <w:t xml:space="preserve"> are presented in an intimate container that contains two chambers</w:t>
+      </w:r>
+      <w:r>
+        <w:rPr>
+          <w:rFonts w:ascii="Arial" w:hAnsi="Arial" w:cs="Arial"/>
+        </w:rPr>
+        <w:t>, usually separated by some sort of bung or plug.  The bung or plug barrier is removed (usually by being mechanically pushed though) just prior to administration, dissolving the powder that was held in one chamber in the diluent in the other chamber.</w:t>
+      </w:r>
+    </w:p>
+    <w:p>
+      <w:pPr>
+        <w:rPr>
+          <w:rFonts w:ascii="Arial" w:hAnsi="Arial" w:cs="Arial"/>
+        </w:rPr>
+      </w:pPr>
+    </w:p>
+    <w:p>
+      <w:pPr>
+        <w:rPr>
+          <w:rFonts w:ascii="Arial" w:hAnsi="Arial" w:cs="Arial"/>
+        </w:rPr>
+      </w:pPr>
+      <w:r>
+        <w:rPr>
+          <w:rFonts w:ascii="Arial" w:hAnsi="Arial" w:cs="Arial"/>
+        </w:rPr>
+        <w:t>In CCDD, products specifically supplied with a diluent are considered combination products and are described using the following format:</w:t>
+      </w:r>
+    </w:p>
+    <w:p>
+      <w:pPr>
+        <w:rPr>
+          <w:rFonts w:ascii="Arial" w:hAnsi="Arial" w:cs="Arial"/>
+        </w:rPr>
+      </w:pPr>
+      <w:r>
+        <w:rPr>
+          <w:rFonts w:ascii="Arial" w:hAnsi="Arial" w:cs="Arial"/>
+        </w:rPr>
+        <w:t>&lt;substance&gt; &lt;strength</w:t>
+      </w:r>
+      <w:r>
+        <w:rPr>
+          <w:rFonts w:ascii="Arial" w:hAnsi="Arial" w:cs="Arial"/>
+        </w:rPr>
+        <w:t xml:space="preserve"> </w:t>
+      </w:r>
+      <w:r>
+        <w:rPr>
+          <w:rFonts w:ascii="Arial" w:hAnsi="Arial" w:cs="Arial"/>
+        </w:rPr>
+        <w:t>per vial&gt; &lt;dose form) with diluent solution</w:t>
+      </w:r>
+    </w:p>
+    <w:p>
+      <w:pPr>
+        <w:rPr>
+          <w:rFonts w:ascii="Arial" w:hAnsi="Arial" w:cs="Arial"/>
+        </w:rPr>
+      </w:pPr>
+      <w:r>
+        <w:rPr>
+          <w:rFonts w:ascii="Arial" w:hAnsi="Arial" w:cs="Arial"/>
+        </w:rPr>
+        <w:t xml:space="preserve">Example: </w:t>
+      </w:r>
+      <w:r>
+        <w:rPr>
+          <w:rFonts w:ascii="Arial" w:hAnsi="Arial" w:cs="Arial"/>
+        </w:rPr>
+        <w:t>risperidone 25 mg per vial powder for prolonged-release suspension for injection with diluent solution</w:t>
+      </w:r>
+    </w:p>
+    <w:p>
+      <w:pPr>
+        <w:rPr>
+          <w:rFonts w:ascii="Arial" w:hAnsi="Arial" w:cs="Arial"/>
+        </w:rPr>
+      </w:pPr>
+    </w:p>
+    <w:p>
+      <w:pPr>
+        <w:rPr>
+          <w:rFonts w:ascii="Arial" w:hAnsi="Arial" w:cs="Arial"/>
+        </w:rPr>
+      </w:pPr>
+      <w:r>
+        <w:rPr>
+          <w:rFonts w:ascii="Arial" w:hAnsi="Arial" w:cs="Arial"/>
+        </w:rPr>
+        <w:t>Dual chamber products are also considered combination products, but are described using the following pattern:</w:t>
+      </w:r>
+    </w:p>
+    <w:p>
+      <w:pPr>
+        <w:rPr>
+          <w:rFonts w:ascii="Arial" w:hAnsi="Arial" w:cs="Arial"/>
+        </w:rPr>
+      </w:pPr>
+      <w:r>
+        <w:rPr>
+          <w:rFonts w:ascii="Arial" w:hAnsi="Arial" w:cs="Arial"/>
+        </w:rPr>
+        <w:t>&lt;substance&gt; &lt;strength&gt; &lt;dose form) with diluent solution per vial</w:t>
+      </w:r>
+    </w:p>
+    <w:p>
+      <w:pPr>
+        <w:rPr>
+          <w:rFonts w:ascii="Arial" w:hAnsi="Arial" w:cs="Arial"/>
+        </w:rPr>
+      </w:pPr>
+      <w:r>
+        <w:rPr>
+          <w:rFonts w:ascii="Arial" w:hAnsi="Arial" w:cs="Arial"/>
+        </w:rPr>
+        <w:t xml:space="preserve">Example: </w:t>
+      </w:r>
+      <w:r>
+        <w:rPr>
+          <w:rFonts w:ascii="Arial" w:hAnsi="Arial" w:cs="Arial"/>
+        </w:rPr>
+        <w:t>hydrocortisone (hydrocortisone sodium succinate) 1 g powder for solution for injection with diluent solution per vial</w:t>
+      </w:r>
+    </w:p>
+    <w:p>
+      <w:pPr>
+        <w:rPr>
+          <w:rFonts w:ascii="Arial" w:hAnsi="Arial" w:cs="Arial"/>
+        </w:rPr>
+      </w:pPr>
+      <w:r>
+        <w:rPr>
+          <w:rFonts w:ascii="Arial" w:hAnsi="Arial" w:cs="Arial"/>
+        </w:rPr>
+        <w:t xml:space="preserve">This pattern differentiates dual chamber products from combination products, and by having the “per vial” (or per syringe) at the end, it indicates that both the active ingredient substance </w:t>
+      </w:r>
+      <w:r>
+        <w:rPr>
+          <w:rFonts w:ascii="Arial" w:hAnsi="Arial" w:cs="Arial"/>
+          <w:i/>
+        </w:rPr>
+        <w:t>and</w:t>
+      </w:r>
+      <w:r>
+        <w:rPr>
+          <w:rFonts w:ascii="Arial" w:hAnsi="Arial" w:cs="Arial"/>
+        </w:rPr>
+        <w:t xml:space="preserve"> the diluent are in the intimate container together.</w:t>
+      </w:r>
+    </w:p>
+    <w:p>
+      <w:pPr>
+        <w:rPr>
+          <w:rFonts w:ascii="Arial" w:hAnsi="Arial" w:cs="Arial"/>
+        </w:rPr>
+      </w:pPr>
+      <w:r>
+        <w:rPr>
+          <w:rFonts w:ascii="Arial" w:hAnsi="Arial" w:cs="Arial"/>
+        </w:rPr>
+        <w:t>All combination product information is authored manually and added into the CCDD generation process, so this change in pattern order can be maintained without needing any change to the generation process.</w:t>
+      </w:r>
+    </w:p>
+    <w:p>
+      <w:pPr>
+        <w:rPr>
+          <w:rFonts w:ascii="Arial" w:hAnsi="Arial" w:cs="Arial"/>
+        </w:rPr>
+      </w:pPr>
+    </w:p>
+    <w:p>
+      <w:pPr>
+        <w:pStyle w:val="Heading2"/>
+      </w:pPr>
+      <w:r>
         <w:lastRenderedPageBreak/>
-        <w:t>Some products</w:t>
-      </w:r>
-      <w:r>
-        <w:rPr>
-          <w:rFonts w:ascii="Arial" w:hAnsi="Arial" w:cs="Arial"/>
-        </w:rPr>
-        <w:t>, usually powders for solution or suspension for injection,</w:t>
-      </w:r>
-      <w:r>
-        <w:rPr>
-          <w:rFonts w:ascii="Arial" w:hAnsi="Arial" w:cs="Arial"/>
-        </w:rPr>
-        <w:t xml:space="preserve"> are presented in an intimate container that contains two chambers</w:t>
-      </w:r>
-      <w:r>
-        <w:rPr>
-          <w:rFonts w:ascii="Arial" w:hAnsi="Arial" w:cs="Arial"/>
-        </w:rPr>
-        <w:t>, usually separated by some sort of bung or plug.  The bung or plug barrier is removed (usually by being mechanically pushed though) just prior to administration, dissolving the powder that was held in one chamber in the diluent in the other chamber.</w:t>
-      </w:r>
-    </w:p>
-    <w:p>
-      <w:pPr>
-        <w:rPr>
-          <w:rFonts w:ascii="Arial" w:hAnsi="Arial" w:cs="Arial"/>
-        </w:rPr>
-      </w:pPr>
-    </w:p>
-    <w:p>
-      <w:pPr>
-        <w:rPr>
-          <w:rFonts w:ascii="Arial" w:hAnsi="Arial" w:cs="Arial"/>
-        </w:rPr>
-      </w:pPr>
-      <w:r>
-        <w:rPr>
-          <w:rFonts w:ascii="Arial" w:hAnsi="Arial" w:cs="Arial"/>
-        </w:rPr>
-        <w:t>In CCDD, products specifically supplied with a diluent are considered combination products and are described using the following format:</w:t>
-      </w:r>
-    </w:p>
-    <w:p>
-      <w:pPr>
-        <w:rPr>
-          <w:rFonts w:ascii="Arial" w:hAnsi="Arial" w:cs="Arial"/>
-        </w:rPr>
-      </w:pPr>
-      <w:r>
-        <w:rPr>
-          <w:rFonts w:ascii="Arial" w:hAnsi="Arial" w:cs="Arial"/>
-        </w:rPr>
-        <w:t>&lt;substance&gt; &lt;strength</w:t>
-      </w:r>
-      <w:r>
-        <w:rPr>
-          <w:rFonts w:ascii="Arial" w:hAnsi="Arial" w:cs="Arial"/>
-        </w:rPr>
-        <w:t xml:space="preserve"> </w:t>
-      </w:r>
-      <w:r>
-        <w:rPr>
-          <w:rFonts w:ascii="Arial" w:hAnsi="Arial" w:cs="Arial"/>
-        </w:rPr>
-        <w:t>per vial&gt; &lt;dose form) with diluent solution</w:t>
-      </w:r>
-    </w:p>
-    <w:p>
-      <w:pPr>
-        <w:rPr>
-          <w:rFonts w:ascii="Arial" w:hAnsi="Arial" w:cs="Arial"/>
-        </w:rPr>
-      </w:pPr>
-      <w:r>
-        <w:rPr>
-          <w:rFonts w:ascii="Arial" w:hAnsi="Arial" w:cs="Arial"/>
-        </w:rPr>
-        <w:t xml:space="preserve">Example: </w:t>
-      </w:r>
-      <w:r>
-        <w:rPr>
-          <w:rFonts w:ascii="Arial" w:hAnsi="Arial" w:cs="Arial"/>
-        </w:rPr>
-        <w:t>risperidone 25 mg per vial powder for prolonged-release suspension for injection with diluent solution</w:t>
-      </w:r>
-    </w:p>
-    <w:p>
-      <w:pPr>
-        <w:rPr>
-          <w:rFonts w:ascii="Arial" w:hAnsi="Arial" w:cs="Arial"/>
-        </w:rPr>
-      </w:pPr>
-    </w:p>
-    <w:p>
-      <w:pPr>
-        <w:rPr>
-          <w:rFonts w:ascii="Arial" w:hAnsi="Arial" w:cs="Arial"/>
-        </w:rPr>
-      </w:pPr>
-      <w:r>
-        <w:rPr>
-          <w:rFonts w:ascii="Arial" w:hAnsi="Arial" w:cs="Arial"/>
-        </w:rPr>
-        <w:t>Dual chamber products are also considered combination products, but are described using the following pattern:</w:t>
-      </w:r>
-    </w:p>
-    <w:p>
-      <w:pPr>
-        <w:rPr>
-          <w:rFonts w:ascii="Arial" w:hAnsi="Arial" w:cs="Arial"/>
-        </w:rPr>
-      </w:pPr>
-      <w:r>
-        <w:rPr>
-          <w:rFonts w:ascii="Arial" w:hAnsi="Arial" w:cs="Arial"/>
-        </w:rPr>
-        <w:t>&lt;substance&gt; &lt;strength&gt; &lt;dose form) with diluent solution per vial</w:t>
-      </w:r>
-    </w:p>
-    <w:p>
-      <w:pPr>
-        <w:rPr>
-          <w:rFonts w:ascii="Arial" w:hAnsi="Arial" w:cs="Arial"/>
-        </w:rPr>
-      </w:pPr>
-      <w:r>
-        <w:rPr>
-          <w:rFonts w:ascii="Arial" w:hAnsi="Arial" w:cs="Arial"/>
-        </w:rPr>
-        <w:t xml:space="preserve">Example: </w:t>
-      </w:r>
-      <w:r>
-        <w:rPr>
-          <w:rFonts w:ascii="Arial" w:hAnsi="Arial" w:cs="Arial"/>
-        </w:rPr>
-        <w:t>hydrocortisone (hydrocortisone sodium succinate) 1 g powder for solution for injection with diluent solution per vial</w:t>
-      </w:r>
-    </w:p>
-    <w:p>
-      <w:pPr>
-        <w:rPr>
-          <w:rFonts w:ascii="Arial" w:hAnsi="Arial" w:cs="Arial"/>
-        </w:rPr>
-      </w:pPr>
-      <w:r>
-        <w:rPr>
-          <w:rFonts w:ascii="Arial" w:hAnsi="Arial" w:cs="Arial"/>
-        </w:rPr>
-        <w:t xml:space="preserve">This pattern differentiates dual chamber products from combination products, and by having the “per vial” (or per syringe) at the end, it indicates that both the active ingredient substance </w:t>
-      </w:r>
-      <w:r>
-        <w:rPr>
-          <w:rFonts w:ascii="Arial" w:hAnsi="Arial" w:cs="Arial"/>
-          <w:i/>
-        </w:rPr>
-        <w:t>and</w:t>
-      </w:r>
-      <w:r>
-        <w:rPr>
-          <w:rFonts w:ascii="Arial" w:hAnsi="Arial" w:cs="Arial"/>
-        </w:rPr>
-        <w:t xml:space="preserve"> the diluent are in the intimate container together.</w:t>
-      </w:r>
-    </w:p>
-    <w:p>
-      <w:pPr>
-        <w:rPr>
-          <w:rFonts w:ascii="Arial" w:hAnsi="Arial" w:cs="Arial"/>
-        </w:rPr>
-      </w:pPr>
-      <w:r>
-        <w:rPr>
-          <w:rFonts w:ascii="Arial" w:hAnsi="Arial" w:cs="Arial"/>
-        </w:rPr>
-        <w:t>All combination product information is authored manually and added into the CCDD generation process, so this change in pattern order can be maintained without needing any change to the generation process.</w:t>
-      </w:r>
-    </w:p>
-    <w:p>
-      <w:pPr>
-        <w:rPr>
-          <w:rFonts w:ascii="Arial" w:hAnsi="Arial" w:cs="Arial"/>
-        </w:rPr>
-      </w:pPr>
-    </w:p>
-    <w:p>
-      <w:pPr>
-        <w:pStyle w:val="Heading2"/>
-      </w:pPr>
-      <w:r>
         <w:t>Respiratory Product</w:t>
       </w:r>
       <w:r>
@@ -22298,12 +22543,12 @@
         <w:tblLook w:val="04A0" w:firstRow="1" w:lastRow="0" w:firstColumn="1" w:lastColumn="0" w:noHBand="0" w:noVBand="1"/>
       </w:tblPr>
       <w:tblGrid>
-        <w:gridCol w:w="1271"/>
-        <w:gridCol w:w="1295"/>
-        <w:gridCol w:w="1417"/>
-        <w:gridCol w:w="1276"/>
-        <w:gridCol w:w="1701"/>
-        <w:gridCol w:w="2075"/>
+        <w:gridCol w:w="1269"/>
+        <w:gridCol w:w="1296"/>
+        <w:gridCol w:w="1415"/>
+        <w:gridCol w:w="1274"/>
+        <w:gridCol w:w="1695"/>
+        <w:gridCol w:w="2067"/>
       </w:tblGrid>
       <w:tr>
         <w:tc>
@@ -22579,49 +22824,21 @@
               <w:rPr>
                 <w:rFonts w:ascii="Arial" w:hAnsi="Arial" w:cs="Arial"/>
               </w:rPr>
-              <w:t xml:space="preserve">,  </w:t>
+              <w:t xml:space="preserve">,  Flovent, QVAR, </w:t>
             </w:r>
             <w:proofErr w:type="spellStart"/>
             <w:r>
               <w:rPr>
                 <w:rFonts w:ascii="Arial" w:hAnsi="Arial" w:cs="Arial"/>
               </w:rPr>
-              <w:t>Flovent</w:t>
+              <w:t>Sprivia</w:t>
             </w:r>
             <w:proofErr w:type="spellEnd"/>
             <w:r>
               <w:rPr>
                 <w:rFonts w:ascii="Arial" w:hAnsi="Arial" w:cs="Arial"/>
               </w:rPr>
-              <w:t xml:space="preserve">, QVAR, </w:t>
-            </w:r>
-            <w:proofErr w:type="spellStart"/>
-            <w:r>
-              <w:rPr>
-                <w:rFonts w:ascii="Arial" w:hAnsi="Arial" w:cs="Arial"/>
-              </w:rPr>
-              <w:t>Sprivia</w:t>
-            </w:r>
-            <w:proofErr w:type="spellEnd"/>
-            <w:r>
-              <w:rPr>
-                <w:rFonts w:ascii="Arial" w:hAnsi="Arial" w:cs="Arial"/>
-              </w:rPr>
-              <w:t xml:space="preserve">, </w:t>
-            </w:r>
-            <w:proofErr w:type="spellStart"/>
-            <w:r>
-              <w:rPr>
-                <w:rFonts w:ascii="Arial" w:hAnsi="Arial" w:cs="Arial"/>
-              </w:rPr>
-              <w:t>Ventolin</w:t>
-            </w:r>
-            <w:proofErr w:type="spellEnd"/>
-            <w:r>
-              <w:rPr>
-                <w:rFonts w:ascii="Arial" w:hAnsi="Arial" w:cs="Arial"/>
-              </w:rPr>
-              <w:t xml:space="preserve">, </w:t>
+              <w:t xml:space="preserve">, Ventolin, </w:t>
             </w:r>
             <w:proofErr w:type="spellStart"/>
             <w:r>
@@ -22778,103 +22995,53 @@
                 <w:rFonts w:ascii="Arial" w:hAnsi="Arial" w:cs="Arial"/>
               </w:rPr>
             </w:pPr>
+            <w:r>
+              <w:rPr>
+                <w:rFonts w:ascii="Arial" w:hAnsi="Arial" w:cs="Arial"/>
+              </w:rPr>
+              <w:t xml:space="preserve">Advair </w:t>
+            </w:r>
             <w:proofErr w:type="spellStart"/>
             <w:r>
               <w:rPr>
                 <w:rFonts w:ascii="Arial" w:hAnsi="Arial" w:cs="Arial"/>
               </w:rPr>
-              <w:t>Advair</w:t>
+              <w:t>Diskus</w:t>
             </w:r>
             <w:proofErr w:type="spellEnd"/>
             <w:r>
               <w:rPr>
                 <w:rFonts w:ascii="Arial" w:hAnsi="Arial" w:cs="Arial"/>
               </w:rPr>
-              <w:t xml:space="preserve"> </w:t>
+              <w:t xml:space="preserve">, </w:t>
             </w:r>
             <w:proofErr w:type="spellStart"/>
             <w:r>
               <w:rPr>
                 <w:rFonts w:ascii="Arial" w:hAnsi="Arial" w:cs="Arial"/>
               </w:rPr>
-              <w:t>Diskus</w:t>
+              <w:t>Incruse</w:t>
             </w:r>
             <w:proofErr w:type="spellEnd"/>
             <w:r>
               <w:rPr>
                 <w:rFonts w:ascii="Arial" w:hAnsi="Arial" w:cs="Arial"/>
               </w:rPr>
-              <w:t xml:space="preserve">, </w:t>
+              <w:t xml:space="preserve"> Ellipta, Asmanex </w:t>
             </w:r>
             <w:proofErr w:type="spellStart"/>
             <w:r>
               <w:rPr>
                 <w:rFonts w:ascii="Arial" w:hAnsi="Arial" w:cs="Arial"/>
               </w:rPr>
-              <w:t>Incruse</w:t>
+              <w:t>Twisthaler</w:t>
             </w:r>
             <w:proofErr w:type="spellEnd"/>
             <w:r>
               <w:rPr>
                 <w:rFonts w:ascii="Arial" w:hAnsi="Arial" w:cs="Arial"/>
               </w:rPr>
-              <w:t xml:space="preserve"> </w:t>
-            </w:r>
-            <w:proofErr w:type="spellStart"/>
-            <w:r>
-              <w:rPr>
-                <w:rFonts w:ascii="Arial" w:hAnsi="Arial" w:cs="Arial"/>
-              </w:rPr>
-              <w:t>Ellipta</w:t>
-            </w:r>
-            <w:proofErr w:type="spellEnd"/>
-            <w:r>
-              <w:rPr>
-                <w:rFonts w:ascii="Arial" w:hAnsi="Arial" w:cs="Arial"/>
-              </w:rPr>
-              <w:t xml:space="preserve">, </w:t>
-            </w:r>
-            <w:proofErr w:type="spellStart"/>
-            <w:r>
-              <w:rPr>
-                <w:rFonts w:ascii="Arial" w:hAnsi="Arial" w:cs="Arial"/>
-              </w:rPr>
-              <w:t>Asmanex</w:t>
-            </w:r>
-            <w:proofErr w:type="spellEnd"/>
-            <w:r>
-              <w:rPr>
-                <w:rFonts w:ascii="Arial" w:hAnsi="Arial" w:cs="Arial"/>
-              </w:rPr>
-              <w:t xml:space="preserve"> </w:t>
-            </w:r>
-            <w:proofErr w:type="spellStart"/>
-            <w:r>
-              <w:rPr>
-                <w:rFonts w:ascii="Arial" w:hAnsi="Arial" w:cs="Arial"/>
-              </w:rPr>
-              <w:t>Twisthaler</w:t>
-            </w:r>
-            <w:proofErr w:type="spellEnd"/>
-            <w:r>
-              <w:rPr>
-                <w:rFonts w:ascii="Arial" w:hAnsi="Arial" w:cs="Arial"/>
-              </w:rPr>
-              <w:t xml:space="preserve">, </w:t>
-            </w:r>
-            <w:proofErr w:type="spellStart"/>
-            <w:r>
-              <w:rPr>
-                <w:rFonts w:ascii="Arial" w:hAnsi="Arial" w:cs="Arial"/>
-              </w:rPr>
-              <w:t>Pulmicort</w:t>
-            </w:r>
-            <w:proofErr w:type="spellEnd"/>
-            <w:r>
-              <w:rPr>
-                <w:rFonts w:ascii="Arial" w:hAnsi="Arial" w:cs="Arial"/>
-              </w:rPr>
-              <w:t xml:space="preserve"> </w:t>
+              <w:t xml:space="preserve">, Pulmicort </w:t>
             </w:r>
             <w:proofErr w:type="spellStart"/>
             <w:r>
@@ -23062,21 +23229,7 @@
               <w:rPr>
                 <w:rFonts w:ascii="Arial" w:hAnsi="Arial" w:cs="Arial"/>
               </w:rPr>
-              <w:t xml:space="preserve">, </w:t>
-            </w:r>
-            <w:proofErr w:type="spellStart"/>
-            <w:r>
-              <w:rPr>
-                <w:rFonts w:ascii="Arial" w:hAnsi="Arial" w:cs="Arial"/>
-              </w:rPr>
-              <w:t>Serevent</w:t>
-            </w:r>
-            <w:proofErr w:type="spellEnd"/>
-            <w:r>
-              <w:rPr>
-                <w:rFonts w:ascii="Arial" w:hAnsi="Arial" w:cs="Arial"/>
-              </w:rPr>
-              <w:t xml:space="preserve"> </w:t>
+              <w:t xml:space="preserve">, Serevent </w:t>
             </w:r>
             <w:proofErr w:type="spellStart"/>
             <w:r>
@@ -23251,30 +23404,8 @@
               <w:rPr>
                 <w:rFonts w:ascii="Arial" w:hAnsi="Arial" w:cs="Arial"/>
               </w:rPr>
-              <w:t xml:space="preserve"> </w:t>
-            </w:r>
-            <w:proofErr w:type="spellStart"/>
-            <w:r>
-              <w:rPr>
-                <w:rFonts w:ascii="Arial" w:hAnsi="Arial" w:cs="Arial"/>
-              </w:rPr>
-              <w:t>Respimat</w:t>
-            </w:r>
-            <w:proofErr w:type="spellEnd"/>
-            <w:r>
-              <w:rPr>
-                <w:rFonts w:ascii="Arial" w:hAnsi="Arial" w:cs="Arial"/>
-              </w:rPr>
-              <w:t xml:space="preserve">, Spiriva </w:t>
-            </w:r>
-            <w:proofErr w:type="spellStart"/>
-            <w:r>
-              <w:rPr>
-                <w:rFonts w:ascii="Arial" w:hAnsi="Arial" w:cs="Arial"/>
-              </w:rPr>
-              <w:t>Respimat</w:t>
-            </w:r>
-            <w:proofErr w:type="spellEnd"/>
+              <w:t xml:space="preserve"> Respimat, Spiriva Respimat</w:t>
+            </w:r>
           </w:p>
         </w:tc>
         <w:tc>
@@ -23348,14 +23479,7 @@
               <w:rPr>
                 <w:rFonts w:ascii="Arial" w:hAnsi="Arial" w:cs="Arial"/>
               </w:rPr>
-              <w:t xml:space="preserve">nebuliser suspension </w:t>
-            </w:r>
-            <w:r>
-              <w:rPr>
-                <w:rFonts w:ascii="Arial" w:hAnsi="Arial" w:cs="Arial"/>
-              </w:rPr>
-              <w:lastRenderedPageBreak/>
-              <w:t>(as appropriate)</w:t>
+              <w:t>nebuliser suspension (as appropriate)</w:t>
             </w:r>
           </w:p>
         </w:tc>
@@ -23373,7 +23497,6 @@
               <w:rPr>
                 <w:rFonts w:ascii="Arial" w:hAnsi="Arial" w:cs="Arial"/>
               </w:rPr>
-              <w:lastRenderedPageBreak/>
               <w:t xml:space="preserve"> per x mL</w:t>
             </w:r>
             <w:r>
@@ -23819,27 +23942,7 @@
           <w:sz w:val="32"/>
           <w:szCs w:val="32"/>
         </w:rPr>
-        <w:t xml:space="preserve">Naming of </w:t>
-      </w:r>
-      <w:proofErr w:type="spellStart"/>
-      <w:r>
-        <w:rPr>
-          <w:rFonts w:ascii="Calibri Light" w:hAnsi="Calibri Light" w:cs="Arial"/>
-          <w:color w:val="FF3333"/>
-          <w:sz w:val="32"/>
-          <w:szCs w:val="32"/>
-        </w:rPr>
-        <w:t>Insulins</w:t>
-      </w:r>
-      <w:proofErr w:type="spellEnd"/>
-      <w:r>
-        <w:rPr>
-          <w:rFonts w:ascii="Calibri Light" w:hAnsi="Calibri Light" w:cs="Arial"/>
-          <w:color w:val="FF3333"/>
-          <w:sz w:val="32"/>
-          <w:szCs w:val="32"/>
-        </w:rPr>
-        <w:t xml:space="preserve"> in CCDD</w:t>
+        <w:t>Naming of Insulins in CCDD</w:t>
       </w:r>
     </w:p>
     <w:p>
@@ -23868,23 +23971,19 @@
         </w:rPr>
         <w:t xml:space="preserve">Across jurisdictions there are various terms used to refer to natural or native insulin such as soluble, regular or </w:t>
       </w:r>
-      <w:proofErr w:type="spellStart"/>
-      <w:proofErr w:type="gramStart"/>
       <w:r>
         <w:rPr>
           <w:rFonts w:ascii="Arial" w:hAnsi="Arial"/>
           <w:color w:val="FF3333"/>
         </w:rPr>
-        <w:t>toronto</w:t>
-      </w:r>
-      <w:proofErr w:type="spellEnd"/>
-      <w:proofErr w:type="gramEnd"/>
+        <w:t>T</w:t>
+      </w:r>
       <w:r>
         <w:rPr>
           <w:rFonts w:ascii="Arial" w:hAnsi="Arial"/>
           <w:color w:val="FF3333"/>
         </w:rPr>
-        <w:t xml:space="preserve">. In the CCDD, natural insulin is simply referred to as insulin, followed by its source (insulin human, insulin pork). When the insulin molecule or formulation has been modified in some way, the modifier will follow the term insulin (e.g., insulin </w:t>
+        <w:t xml:space="preserve">oronto. In the CCDD, natural insulin is simply referred to as insulin, followed by its source (insulin human, insulin pork). When the insulin molecule or formulation has been modified in some way, the modifier will follow the term insulin (e.g., insulin isophane, insulin </w:t>
       </w:r>
       <w:proofErr w:type="spellStart"/>
       <w:r>
@@ -23892,7 +23991,7 @@
           <w:rFonts w:ascii="Arial" w:hAnsi="Arial"/>
           <w:color w:val="FF3333"/>
         </w:rPr>
-        <w:t>isophane</w:t>
+        <w:t>aspart</w:t>
       </w:r>
       <w:proofErr w:type="spellEnd"/>
       <w:r>
@@ -23900,55 +23999,7 @@
           <w:rFonts w:ascii="Arial" w:hAnsi="Arial"/>
           <w:color w:val="FF3333"/>
         </w:rPr>
-        <w:t xml:space="preserve">, insulin </w:t>
-      </w:r>
-      <w:proofErr w:type="spellStart"/>
-      <w:r>
-        <w:rPr>
-          <w:rFonts w:ascii="Arial" w:hAnsi="Arial"/>
-          <w:color w:val="FF3333"/>
-        </w:rPr>
-        <w:t>aspart</w:t>
-      </w:r>
-      <w:proofErr w:type="spellEnd"/>
-      <w:r>
-        <w:rPr>
-          <w:rFonts w:ascii="Arial" w:hAnsi="Arial"/>
-          <w:color w:val="FF3333"/>
-        </w:rPr>
-        <w:t xml:space="preserve">, insulin </w:t>
-      </w:r>
-      <w:proofErr w:type="spellStart"/>
-      <w:r>
-        <w:rPr>
-          <w:rFonts w:ascii="Arial" w:hAnsi="Arial"/>
-          <w:color w:val="FF3333"/>
-        </w:rPr>
-        <w:t>lispro</w:t>
-      </w:r>
-      <w:proofErr w:type="spellEnd"/>
-      <w:r>
-        <w:rPr>
-          <w:rFonts w:ascii="Arial" w:hAnsi="Arial"/>
-          <w:color w:val="FF3333"/>
-        </w:rPr>
-        <w:t xml:space="preserve">). Canadian marketed insulin </w:t>
-      </w:r>
-      <w:proofErr w:type="spellStart"/>
-      <w:r>
-        <w:rPr>
-          <w:rFonts w:ascii="Arial" w:hAnsi="Arial"/>
-          <w:color w:val="FF3333"/>
-        </w:rPr>
-        <w:t>isophane</w:t>
-      </w:r>
-      <w:proofErr w:type="spellEnd"/>
-      <w:r>
-        <w:rPr>
-          <w:rFonts w:ascii="Arial" w:hAnsi="Arial"/>
-          <w:color w:val="FF3333"/>
-        </w:rPr>
-        <w:t xml:space="preserve"> products may originate from human or pork and therefore the source will be specified. As all recombinant analogues are derived from human insulin, human is implied and therefore “human” is not used in the name.</w:t>
+        <w:t>, insulin lispro). Canadian marketed insulin isophane products may originate from human or pork and therefore the source will be specified. As all recombinant analogues are derived from human insulin, human is implied and therefore “human” is not used in the name.</w:t>
       </w:r>
     </w:p>
     <w:p>
@@ -24137,17 +24188,25 @@
                 <w:rFonts w:ascii="Arial" w:hAnsi="Arial"/>
                 <w:color w:val="FF3333"/>
               </w:rPr>
-              <w:t xml:space="preserve">Insulin </w:t>
-            </w:r>
-            <w:proofErr w:type="spellStart"/>
-            <w:r>
+              <w:t>Insulin detemir</w:t>
+            </w:r>
+          </w:p>
+          <w:p>
+            <w:pPr>
+              <w:pStyle w:val="BodyText"/>
+              <w:spacing w:after="0" w:line="200" w:lineRule="atLeast"/>
               <w:rPr>
                 <w:rFonts w:ascii="Arial" w:hAnsi="Arial"/>
                 <w:color w:val="FF3333"/>
               </w:rPr>
-              <w:t>detemir</w:t>
-            </w:r>
-            <w:proofErr w:type="spellEnd"/>
+            </w:pPr>
+            <w:r>
+              <w:rPr>
+                <w:rFonts w:ascii="Arial" w:hAnsi="Arial"/>
+                <w:color w:val="FF3333"/>
+              </w:rPr>
+              <w:t>Insulin glargine</w:t>
+            </w:r>
           </w:p>
           <w:p>
             <w:pPr>
@@ -24171,7 +24230,7 @@
                 <w:rFonts w:ascii="Arial" w:hAnsi="Arial"/>
                 <w:color w:val="FF3333"/>
               </w:rPr>
-              <w:t>glargine</w:t>
+              <w:t>glulisine</w:t>
             </w:r>
             <w:proofErr w:type="spellEnd"/>
           </w:p>
@@ -24189,17 +24248,25 @@
                 <w:rFonts w:ascii="Arial" w:hAnsi="Arial"/>
                 <w:color w:val="FF3333"/>
               </w:rPr>
-              <w:t xml:space="preserve">Insulin </w:t>
-            </w:r>
-            <w:proofErr w:type="spellStart"/>
-            <w:r>
+              <w:t>Insulin human</w:t>
+            </w:r>
+          </w:p>
+          <w:p>
+            <w:pPr>
+              <w:pStyle w:val="BodyText"/>
+              <w:spacing w:after="0" w:line="200" w:lineRule="atLeast"/>
               <w:rPr>
                 <w:rFonts w:ascii="Arial" w:hAnsi="Arial"/>
                 <w:color w:val="FF3333"/>
               </w:rPr>
-              <w:t>glulisine</w:t>
-            </w:r>
-            <w:proofErr w:type="spellEnd"/>
+            </w:pPr>
+            <w:r>
+              <w:rPr>
+                <w:rFonts w:ascii="Arial" w:hAnsi="Arial"/>
+                <w:color w:val="FF3333"/>
+              </w:rPr>
+              <w:t>insulin human and insulin isophane human</w:t>
+            </w:r>
           </w:p>
           <w:p>
             <w:pPr>
@@ -24215,7 +24282,7 @@
                 <w:rFonts w:ascii="Arial" w:hAnsi="Arial"/>
                 <w:color w:val="FF3333"/>
               </w:rPr>
-              <w:t>Insulin human</w:t>
+              <w:t>Insulin isophane human</w:t>
             </w:r>
           </w:p>
           <w:p>
@@ -24232,23 +24299,24 @@
                 <w:rFonts w:ascii="Arial" w:hAnsi="Arial"/>
                 <w:color w:val="FF3333"/>
               </w:rPr>
-              <w:t xml:space="preserve">insulin human and insulin </w:t>
-            </w:r>
-            <w:proofErr w:type="spellStart"/>
-            <w:r>
+              <w:t>Insulin isophane pork</w:t>
+            </w:r>
+          </w:p>
+          <w:p>
+            <w:pPr>
+              <w:pStyle w:val="BodyText"/>
+              <w:spacing w:after="0" w:line="200" w:lineRule="atLeast"/>
               <w:rPr>
                 <w:rFonts w:ascii="Arial" w:hAnsi="Arial"/>
                 <w:color w:val="FF3333"/>
               </w:rPr>
-              <w:t>isophane</w:t>
-            </w:r>
-            <w:proofErr w:type="spellEnd"/>
+            </w:pPr>
             <w:r>
               <w:rPr>
                 <w:rFonts w:ascii="Arial" w:hAnsi="Arial"/>
                 <w:color w:val="FF3333"/>
               </w:rPr>
-              <w:t xml:space="preserve"> human</w:t>
+              <w:t>Insulin lispro</w:t>
             </w:r>
           </w:p>
           <w:p>
@@ -24265,134 +24333,7 @@
                 <w:rFonts w:ascii="Arial" w:hAnsi="Arial"/>
                 <w:color w:val="FF3333"/>
               </w:rPr>
-              <w:t xml:space="preserve">Insulin </w:t>
-            </w:r>
-            <w:proofErr w:type="spellStart"/>
-            <w:r>
-              <w:rPr>
-                <w:rFonts w:ascii="Arial" w:hAnsi="Arial"/>
-                <w:color w:val="FF3333"/>
-              </w:rPr>
-              <w:t>isophane</w:t>
-            </w:r>
-            <w:proofErr w:type="spellEnd"/>
-            <w:r>
-              <w:rPr>
-                <w:rFonts w:ascii="Arial" w:hAnsi="Arial"/>
-                <w:color w:val="FF3333"/>
-              </w:rPr>
-              <w:t xml:space="preserve"> human</w:t>
-            </w:r>
-          </w:p>
-          <w:p>
-            <w:pPr>
-              <w:pStyle w:val="BodyText"/>
-              <w:spacing w:after="0" w:line="200" w:lineRule="atLeast"/>
-              <w:rPr>
-                <w:rFonts w:ascii="Arial" w:hAnsi="Arial"/>
-                <w:color w:val="FF3333"/>
-              </w:rPr>
-            </w:pPr>
-            <w:r>
-              <w:rPr>
-                <w:rFonts w:ascii="Arial" w:hAnsi="Arial"/>
-                <w:color w:val="FF3333"/>
-              </w:rPr>
-              <w:t xml:space="preserve">Insulin </w:t>
-            </w:r>
-            <w:proofErr w:type="spellStart"/>
-            <w:r>
-              <w:rPr>
-                <w:rFonts w:ascii="Arial" w:hAnsi="Arial"/>
-                <w:color w:val="FF3333"/>
-              </w:rPr>
-              <w:t>isophane</w:t>
-            </w:r>
-            <w:proofErr w:type="spellEnd"/>
-            <w:r>
-              <w:rPr>
-                <w:rFonts w:ascii="Arial" w:hAnsi="Arial"/>
-                <w:color w:val="FF3333"/>
-              </w:rPr>
-              <w:t xml:space="preserve"> pork</w:t>
-            </w:r>
-          </w:p>
-          <w:p>
-            <w:pPr>
-              <w:pStyle w:val="BodyText"/>
-              <w:spacing w:after="0" w:line="200" w:lineRule="atLeast"/>
-              <w:rPr>
-                <w:rFonts w:ascii="Arial" w:hAnsi="Arial"/>
-                <w:color w:val="FF3333"/>
-              </w:rPr>
-            </w:pPr>
-            <w:r>
-              <w:rPr>
-                <w:rFonts w:ascii="Arial" w:hAnsi="Arial"/>
-                <w:color w:val="FF3333"/>
-              </w:rPr>
-              <w:lastRenderedPageBreak/>
-              <w:t xml:space="preserve">Insulin </w:t>
-            </w:r>
-            <w:proofErr w:type="spellStart"/>
-            <w:r>
-              <w:rPr>
-                <w:rFonts w:ascii="Arial" w:hAnsi="Arial"/>
-                <w:color w:val="FF3333"/>
-              </w:rPr>
-              <w:t>lispro</w:t>
-            </w:r>
-            <w:bookmarkStart w:id="1" w:name="_GoBack"/>
-            <w:bookmarkEnd w:id="1"/>
-            <w:proofErr w:type="spellEnd"/>
-          </w:p>
-          <w:p>
-            <w:pPr>
-              <w:pStyle w:val="BodyText"/>
-              <w:spacing w:after="0" w:line="200" w:lineRule="atLeast"/>
-              <w:rPr>
-                <w:rFonts w:ascii="Arial" w:hAnsi="Arial"/>
-                <w:color w:val="FF3333"/>
-              </w:rPr>
-            </w:pPr>
-            <w:r>
-              <w:rPr>
-                <w:rFonts w:ascii="Arial" w:hAnsi="Arial"/>
-                <w:color w:val="FF3333"/>
-              </w:rPr>
-              <w:t xml:space="preserve">Insulin </w:t>
-            </w:r>
-            <w:proofErr w:type="spellStart"/>
-            <w:r>
-              <w:rPr>
-                <w:rFonts w:ascii="Arial" w:hAnsi="Arial"/>
-                <w:color w:val="FF3333"/>
-              </w:rPr>
-              <w:t>lispro</w:t>
-            </w:r>
-            <w:proofErr w:type="spellEnd"/>
-            <w:r>
-              <w:rPr>
-                <w:rFonts w:ascii="Arial" w:hAnsi="Arial"/>
-                <w:color w:val="FF3333"/>
-              </w:rPr>
-              <w:t xml:space="preserve"> and insulin </w:t>
-            </w:r>
-            <w:proofErr w:type="spellStart"/>
-            <w:r>
-              <w:rPr>
-                <w:rFonts w:ascii="Arial" w:hAnsi="Arial"/>
-                <w:color w:val="FF3333"/>
-              </w:rPr>
-              <w:t>lispro</w:t>
-            </w:r>
-            <w:proofErr w:type="spellEnd"/>
-            <w:r>
-              <w:rPr>
-                <w:rFonts w:ascii="Arial" w:hAnsi="Arial"/>
-                <w:color w:val="FF3333"/>
-              </w:rPr>
-              <w:t xml:space="preserve"> protamine</w:t>
+              <w:t>Insulin lispro and insulin lispro protamine</w:t>
             </w:r>
           </w:p>
           <w:p>
@@ -24429,7 +24370,6 @@
           <w:rFonts w:ascii="Arial" w:hAnsi="Arial"/>
           <w:color w:val="FF3333"/>
         </w:rPr>
-        <w:lastRenderedPageBreak/>
         <w:t>[JH 20180710]</w:t>
       </w:r>
     </w:p>
@@ -24451,8 +24391,8 @@
 </file>
 
 <file path=word/numbering.xml><?xml version="1.0" encoding="utf-8"?>
-<w:numbering xmlns:wpc="http://schemas.microsoft.com/office/word/2010/wordprocessingCanvas" xmlns:mc="http://schemas.openxmlformats.org/markup-compatibility/2006" xmlns:o="urn:schemas-microsoft-com:office:office" xmlns:r="http://schemas.openxmlformats.org/officeDocument/2006/relationships" xmlns:m="http://schemas.openxmlformats.org/officeDocument/2006/math" xmlns:v="urn:schemas-microsoft-com:vml" xmlns:wp14="http://schemas.microsoft.com/office/word/2010/wordprocessingDrawing" xmlns:wp="http://schemas.openxmlformats.org/drawingml/2006/wordprocessingDrawing" xmlns:w10="urn:schemas-microsoft-com:office:word" xmlns:w="http://schemas.openxmlformats.org/wordprocessingml/2006/main" xmlns:w14="http://schemas.microsoft.com/office/word/2010/wordml" xmlns:wpg="http://schemas.microsoft.com/office/word/2010/wordprocessingGroup" xmlns:wpi="http://schemas.microsoft.com/office/word/2010/wordprocessingInk" xmlns:wne="http://schemas.microsoft.com/office/word/2006/wordml" xmlns:wps="http://schemas.microsoft.com/office/word/2010/wordprocessingShape" mc:Ignorable="w14 wp14">
-  <w:abstractNum w:abstractNumId="0">
+<w:numbering xmlns:wpc="http://schemas.microsoft.com/office/word/2010/wordprocessingCanvas" xmlns:cx="http://schemas.microsoft.com/office/drawing/2014/chartex" xmlns:cx1="http://schemas.microsoft.com/office/drawing/2015/9/8/chartex" xmlns:cx2="http://schemas.microsoft.com/office/drawing/2015/10/21/chartex" xmlns:cx3="http://schemas.microsoft.com/office/drawing/2016/5/9/chartex" xmlns:cx4="http://schemas.microsoft.com/office/drawing/2016/5/10/chartex" xmlns:cx5="http://schemas.microsoft.com/office/drawing/2016/5/11/chartex" xmlns:cx6="http://schemas.microsoft.com/office/drawing/2016/5/12/chartex" xmlns:cx7="http://schemas.microsoft.com/office/drawing/2016/5/13/chartex" xmlns:cx8="http://schemas.microsoft.com/office/drawing/2016/5/14/chartex" xmlns:mc="http://schemas.openxmlformats.org/markup-compatibility/2006" xmlns:aink="http://schemas.microsoft.com/office/drawing/2016/ink" xmlns:am3d="http://schemas.microsoft.com/office/drawing/2017/model3d" xmlns:o="urn:schemas-microsoft-com:office:office" xmlns:r="http://schemas.openxmlformats.org/officeDocument/2006/relationships" xmlns:m="http://schemas.openxmlformats.org/officeDocument/2006/math" xmlns:v="urn:schemas-microsoft-com:vml" xmlns:wp14="http://schemas.microsoft.com/office/word/2010/wordprocessingDrawing" xmlns:wp="http://schemas.openxmlformats.org/drawingml/2006/wordprocessingDrawing" xmlns:w10="urn:schemas-microsoft-com:office:word" xmlns:w="http://schemas.openxmlformats.org/wordprocessingml/2006/main" xmlns:w14="http://schemas.microsoft.com/office/word/2010/wordml" xmlns:w15="http://schemas.microsoft.com/office/word/2012/wordml" xmlns:w16cid="http://schemas.microsoft.com/office/word/2016/wordml/cid" xmlns:w16se="http://schemas.microsoft.com/office/word/2015/wordml/symex" xmlns:wpg="http://schemas.microsoft.com/office/word/2010/wordprocessingGroup" xmlns:wpi="http://schemas.microsoft.com/office/word/2010/wordprocessingInk" xmlns:wne="http://schemas.microsoft.com/office/word/2006/wordml" xmlns:wps="http://schemas.microsoft.com/office/word/2010/wordprocessingShape" mc:Ignorable="w14 w15 w16se w16cid wp14">
+  <w:abstractNum w:abstractNumId="0" w15:restartNumberingAfterBreak="0">
     <w:nsid w:val="22D4649B"/>
     <w:multiLevelType w:val="hybridMultilevel"/>
     <w:tmpl w:val="B854DD3C"/>
@@ -24565,7 +24505,7 @@
       </w:rPr>
     </w:lvl>
   </w:abstractNum>
-  <w:abstractNum w:abstractNumId="1">
+  <w:abstractNum w:abstractNumId="1" w15:restartNumberingAfterBreak="0">
     <w:nsid w:val="2CBF5C92"/>
     <w:multiLevelType w:val="hybridMultilevel"/>
     <w:tmpl w:val="E46A57F0"/>
@@ -24654,7 +24594,7 @@
       </w:pPr>
     </w:lvl>
   </w:abstractNum>
-  <w:abstractNum w:abstractNumId="2">
+  <w:abstractNum w:abstractNumId="2" w15:restartNumberingAfterBreak="0">
     <w:nsid w:val="45EA6B7E"/>
     <w:multiLevelType w:val="hybridMultilevel"/>
     <w:tmpl w:val="3312CA2A"/>
@@ -24767,7 +24707,7 @@
       </w:rPr>
     </w:lvl>
   </w:abstractNum>
-  <w:abstractNum w:abstractNumId="3">
+  <w:abstractNum w:abstractNumId="3" w15:restartNumberingAfterBreak="0">
     <w:nsid w:val="46BC4B70"/>
     <w:multiLevelType w:val="hybridMultilevel"/>
     <w:tmpl w:val="8618C24C"/>
@@ -24907,7 +24847,7 @@
       </w:rPr>
     </w:lvl>
   </w:abstractNum>
-  <w:abstractNum w:abstractNumId="4">
+  <w:abstractNum w:abstractNumId="4" w15:restartNumberingAfterBreak="0">
     <w:nsid w:val="4A5F6FB1"/>
     <w:multiLevelType w:val="hybridMultilevel"/>
     <w:tmpl w:val="25F21A70"/>
@@ -24996,17 +24936,17 @@
       </w:pPr>
     </w:lvl>
   </w:abstractNum>
-  <w:abstractNum w:abstractNumId="5">
-    <w:nsid w:val="69CB520A"/>
+  <w:abstractNum w:abstractNumId="5" w15:restartNumberingAfterBreak="0">
+    <w:nsid w:val="533C7319"/>
     <w:multiLevelType w:val="hybridMultilevel"/>
-    <w:tmpl w:val="4B6A9C3C"/>
-    <w:lvl w:ilvl="0" w:tplc="08090009">
+    <w:tmpl w:val="71A0A01A"/>
+    <w:lvl w:ilvl="0" w:tplc="0809000B">
       <w:start w:val="1"/>
       <w:numFmt w:val="bullet"/>
-      <w:lvlText w:val=""/>
+      <w:lvlText w:val=""/>
       <w:lvlJc w:val="left"/>
       <w:pPr>
-        <w:ind w:left="720" w:hanging="360"/>
+        <w:ind w:left="770" w:hanging="360"/>
       </w:pPr>
       <w:rPr>
         <w:rFonts w:ascii="Wingdings" w:hAnsi="Wingdings" w:hint="default"/>
@@ -25018,7 +24958,7 @@
       <w:lvlText w:val="o"/>
       <w:lvlJc w:val="left"/>
       <w:pPr>
-        <w:ind w:left="1440" w:hanging="360"/>
+        <w:ind w:left="1490" w:hanging="360"/>
       </w:pPr>
       <w:rPr>
         <w:rFonts w:ascii="Courier New" w:hAnsi="Courier New" w:cs="Courier New" w:hint="default"/>
@@ -25030,7 +24970,7 @@
       <w:lvlText w:val=""/>
       <w:lvlJc w:val="left"/>
       <w:pPr>
-        <w:ind w:left="2160" w:hanging="360"/>
+        <w:ind w:left="2210" w:hanging="360"/>
       </w:pPr>
       <w:rPr>
         <w:rFonts w:ascii="Wingdings" w:hAnsi="Wingdings" w:hint="default"/>
@@ -25042,7 +24982,7 @@
       <w:lvlText w:val=""/>
       <w:lvlJc w:val="left"/>
       <w:pPr>
-        <w:ind w:left="2880" w:hanging="360"/>
+        <w:ind w:left="2930" w:hanging="360"/>
       </w:pPr>
       <w:rPr>
         <w:rFonts w:ascii="Symbol" w:hAnsi="Symbol" w:hint="default"/>
@@ -25054,7 +24994,7 @@
       <w:lvlText w:val="o"/>
       <w:lvlJc w:val="left"/>
       <w:pPr>
-        <w:ind w:left="3600" w:hanging="360"/>
+        <w:ind w:left="3650" w:hanging="360"/>
       </w:pPr>
       <w:rPr>
         <w:rFonts w:ascii="Courier New" w:hAnsi="Courier New" w:cs="Courier New" w:hint="default"/>
@@ -25066,7 +25006,7 @@
       <w:lvlText w:val=""/>
       <w:lvlJc w:val="left"/>
       <w:pPr>
-        <w:ind w:left="4320" w:hanging="360"/>
+        <w:ind w:left="4370" w:hanging="360"/>
       </w:pPr>
       <w:rPr>
         <w:rFonts w:ascii="Wingdings" w:hAnsi="Wingdings" w:hint="default"/>
@@ -25078,7 +25018,7 @@
       <w:lvlText w:val=""/>
       <w:lvlJc w:val="left"/>
       <w:pPr>
-        <w:ind w:left="5040" w:hanging="360"/>
+        <w:ind w:left="5090" w:hanging="360"/>
       </w:pPr>
       <w:rPr>
         <w:rFonts w:ascii="Symbol" w:hAnsi="Symbol" w:hint="default"/>
@@ -25090,7 +25030,7 @@
       <w:lvlText w:val="o"/>
       <w:lvlJc w:val="left"/>
       <w:pPr>
-        <w:ind w:left="5760" w:hanging="360"/>
+        <w:ind w:left="5810" w:hanging="360"/>
       </w:pPr>
       <w:rPr>
         <w:rFonts w:ascii="Courier New" w:hAnsi="Courier New" w:cs="Courier New" w:hint="default"/>
@@ -25102,14 +25042,127 @@
       <w:lvlText w:val=""/>
       <w:lvlJc w:val="left"/>
       <w:pPr>
-        <w:ind w:left="6480" w:hanging="360"/>
+        <w:ind w:left="6530" w:hanging="360"/>
       </w:pPr>
       <w:rPr>
         <w:rFonts w:ascii="Wingdings" w:hAnsi="Wingdings" w:hint="default"/>
       </w:rPr>
     </w:lvl>
   </w:abstractNum>
-  <w:abstractNum w:abstractNumId="6">
+  <w:abstractNum w:abstractNumId="6" w15:restartNumberingAfterBreak="0">
+    <w:nsid w:val="69CB520A"/>
+    <w:multiLevelType w:val="hybridMultilevel"/>
+    <w:tmpl w:val="4B6A9C3C"/>
+    <w:lvl w:ilvl="0" w:tplc="08090009">
+      <w:start w:val="1"/>
+      <w:numFmt w:val="bullet"/>
+      <w:lvlText w:val=""/>
+      <w:lvlJc w:val="left"/>
+      <w:pPr>
+        <w:ind w:left="720" w:hanging="360"/>
+      </w:pPr>
+      <w:rPr>
+        <w:rFonts w:ascii="Wingdings" w:hAnsi="Wingdings" w:hint="default"/>
+      </w:rPr>
+    </w:lvl>
+    <w:lvl w:ilvl="1" w:tplc="08090003" w:tentative="1">
+      <w:start w:val="1"/>
+      <w:numFmt w:val="bullet"/>
+      <w:lvlText w:val="o"/>
+      <w:lvlJc w:val="left"/>
+      <w:pPr>
+        <w:ind w:left="1440" w:hanging="360"/>
+      </w:pPr>
+      <w:rPr>
+        <w:rFonts w:ascii="Courier New" w:hAnsi="Courier New" w:cs="Courier New" w:hint="default"/>
+      </w:rPr>
+    </w:lvl>
+    <w:lvl w:ilvl="2" w:tplc="08090005" w:tentative="1">
+      <w:start w:val="1"/>
+      <w:numFmt w:val="bullet"/>
+      <w:lvlText w:val=""/>
+      <w:lvlJc w:val="left"/>
+      <w:pPr>
+        <w:ind w:left="2160" w:hanging="360"/>
+      </w:pPr>
+      <w:rPr>
+        <w:rFonts w:ascii="Wingdings" w:hAnsi="Wingdings" w:hint="default"/>
+      </w:rPr>
+    </w:lvl>
+    <w:lvl w:ilvl="3" w:tplc="08090001" w:tentative="1">
+      <w:start w:val="1"/>
+      <w:numFmt w:val="bullet"/>
+      <w:lvlText w:val=""/>
+      <w:lvlJc w:val="left"/>
+      <w:pPr>
+        <w:ind w:left="2880" w:hanging="360"/>
+      </w:pPr>
+      <w:rPr>
+        <w:rFonts w:ascii="Symbol" w:hAnsi="Symbol" w:hint="default"/>
+      </w:rPr>
+    </w:lvl>
+    <w:lvl w:ilvl="4" w:tplc="08090003" w:tentative="1">
+      <w:start w:val="1"/>
+      <w:numFmt w:val="bullet"/>
+      <w:lvlText w:val="o"/>
+      <w:lvlJc w:val="left"/>
+      <w:pPr>
+        <w:ind w:left="3600" w:hanging="360"/>
+      </w:pPr>
+      <w:rPr>
+        <w:rFonts w:ascii="Courier New" w:hAnsi="Courier New" w:cs="Courier New" w:hint="default"/>
+      </w:rPr>
+    </w:lvl>
+    <w:lvl w:ilvl="5" w:tplc="08090005" w:tentative="1">
+      <w:start w:val="1"/>
+      <w:numFmt w:val="bullet"/>
+      <w:lvlText w:val=""/>
+      <w:lvlJc w:val="left"/>
+      <w:pPr>
+        <w:ind w:left="4320" w:hanging="360"/>
+      </w:pPr>
+      <w:rPr>
+        <w:rFonts w:ascii="Wingdings" w:hAnsi="Wingdings" w:hint="default"/>
+      </w:rPr>
+    </w:lvl>
+    <w:lvl w:ilvl="6" w:tplc="08090001" w:tentative="1">
+      <w:start w:val="1"/>
+      <w:numFmt w:val="bullet"/>
+      <w:lvlText w:val=""/>
+      <w:lvlJc w:val="left"/>
+      <w:pPr>
+        <w:ind w:left="5040" w:hanging="360"/>
+      </w:pPr>
+      <w:rPr>
+        <w:rFonts w:ascii="Symbol" w:hAnsi="Symbol" w:hint="default"/>
+      </w:rPr>
+    </w:lvl>
+    <w:lvl w:ilvl="7" w:tplc="08090003" w:tentative="1">
+      <w:start w:val="1"/>
+      <w:numFmt w:val="bullet"/>
+      <w:lvlText w:val="o"/>
+      <w:lvlJc w:val="left"/>
+      <w:pPr>
+        <w:ind w:left="5760" w:hanging="360"/>
+      </w:pPr>
+      <w:rPr>
+        <w:rFonts w:ascii="Courier New" w:hAnsi="Courier New" w:cs="Courier New" w:hint="default"/>
+      </w:rPr>
+    </w:lvl>
+    <w:lvl w:ilvl="8" w:tplc="08090005" w:tentative="1">
+      <w:start w:val="1"/>
+      <w:numFmt w:val="bullet"/>
+      <w:lvlText w:val=""/>
+      <w:lvlJc w:val="left"/>
+      <w:pPr>
+        <w:ind w:left="6480" w:hanging="360"/>
+      </w:pPr>
+      <w:rPr>
+        <w:rFonts w:ascii="Wingdings" w:hAnsi="Wingdings" w:hint="default"/>
+      </w:rPr>
+    </w:lvl>
+  </w:abstractNum>
+  <w:abstractNum w:abstractNumId="7" w15:restartNumberingAfterBreak="0">
     <w:nsid w:val="6DF35F0F"/>
     <w:multiLevelType w:val="hybridMultilevel"/>
     <w:tmpl w:val="097893CE"/>
@@ -25253,7 +25306,7 @@
     <w:abstractNumId w:val="3"/>
   </w:num>
   <w:num w:numId="2">
-    <w:abstractNumId w:val="6"/>
+    <w:abstractNumId w:val="7"/>
   </w:num>
   <w:num w:numId="3">
     <w:abstractNumId w:val="0"/>
@@ -25268,13 +25321,16 @@
     <w:abstractNumId w:val="2"/>
   </w:num>
   <w:num w:numId="7">
+    <w:abstractNumId w:val="6"/>
+  </w:num>
+  <w:num w:numId="8">
     <w:abstractNumId w:val="5"/>
   </w:num>
 </w:numbering>
 </file>
 
 <file path=word/styles.xml><?xml version="1.0" encoding="utf-8"?>
-<w:styles xmlns:mc="http://schemas.openxmlformats.org/markup-compatibility/2006" xmlns:r="http://schemas.openxmlformats.org/officeDocument/2006/relationships" xmlns:w="http://schemas.openxmlformats.org/wordprocessingml/2006/main" xmlns:w14="http://schemas.microsoft.com/office/word/2010/wordml" mc:Ignorable="w14">
+<w:styles xmlns:mc="http://schemas.openxmlformats.org/markup-compatibility/2006" xmlns:r="http://schemas.openxmlformats.org/officeDocument/2006/relationships" xmlns:w="http://schemas.openxmlformats.org/wordprocessingml/2006/main" xmlns:w14="http://schemas.microsoft.com/office/word/2010/wordml" xmlns:w15="http://schemas.microsoft.com/office/word/2012/wordml" xmlns:w16cid="http://schemas.microsoft.com/office/word/2016/wordml/cid" xmlns:w16se="http://schemas.microsoft.com/office/word/2015/wordml/symex" mc:Ignorable="w14 w15 w16se w16cid">
   <w:docDefaults>
     <w:rPrDefault>
       <w:rPr>
@@ -25284,620 +25340,379 @@
     </w:rPrDefault>
     <w:pPrDefault/>
   </w:docDefaults>
-  <w:latentStyles w:defLockedState="0" w:defUIPriority="99" w:defSemiHidden="1" w:defUnhideWhenUsed="1" w:defQFormat="0" w:count="267">
-    <w:lsdException w:name="Normal" w:semiHidden="0" w:uiPriority="0" w:unhideWhenUsed="0" w:qFormat="1"/>
-    <w:lsdException w:name="heading 1" w:semiHidden="0" w:uiPriority="9" w:unhideWhenUsed="0" w:qFormat="1"/>
-    <w:lsdException w:name="heading 2" w:uiPriority="9" w:qFormat="1"/>
-    <w:lsdException w:name="heading 3" w:uiPriority="9" w:qFormat="1"/>
-    <w:lsdException w:name="heading 4" w:uiPriority="9" w:qFormat="1"/>
-    <w:lsdException w:name="heading 5" w:uiPriority="9" w:qFormat="1"/>
-    <w:lsdException w:name="heading 6" w:uiPriority="9" w:qFormat="1"/>
-    <w:lsdException w:name="heading 7" w:uiPriority="9" w:qFormat="1"/>
-    <w:lsdException w:name="heading 8" w:uiPriority="9" w:qFormat="1"/>
-    <w:lsdException w:name="heading 9" w:uiPriority="9" w:qFormat="1"/>
-    <w:lsdException w:name="toc 1" w:uiPriority="39"/>
-    <w:lsdException w:name="toc 2" w:uiPriority="39"/>
-    <w:lsdException w:name="toc 3" w:uiPriority="39"/>
-    <w:lsdException w:name="toc 4" w:uiPriority="39"/>
-    <w:lsdException w:name="toc 5" w:uiPriority="39"/>
-    <w:lsdException w:name="toc 6" w:uiPriority="39"/>
-    <w:lsdException w:name="toc 7" w:uiPriority="39"/>
-    <w:lsdException w:name="toc 8" w:uiPriority="39"/>
-    <w:lsdException w:name="toc 9" w:uiPriority="39"/>
-    <w:lsdException w:name="caption" w:uiPriority="35" w:qFormat="1"/>
-    <w:lsdException w:name="Title" w:semiHidden="0" w:uiPriority="10" w:unhideWhenUsed="0" w:qFormat="1"/>
-    <w:lsdException w:name="Default Paragraph Font" w:uiPriority="1"/>
-    <w:lsdException w:name="Subtitle" w:semiHidden="0" w:uiPriority="11" w:unhideWhenUsed="0" w:qFormat="1"/>
-    <w:lsdException w:name="Strong" w:semiHidden="0" w:uiPriority="22" w:unhideWhenUsed="0" w:qFormat="1"/>
-    <w:lsdException w:name="Emphasis" w:semiHidden="0" w:uiPriority="20" w:unhideWhenUsed="0" w:qFormat="1"/>
-    <w:lsdException w:name="Table Grid" w:semiHidden="0" w:uiPriority="39" w:unhideWhenUsed="0"/>
-    <w:lsdException w:name="Placeholder Text" w:unhideWhenUsed="0"/>
-    <w:lsdException w:name="No Spacing" w:semiHidden="0" w:uiPriority="1" w:unhideWhenUsed="0" w:qFormat="1"/>
-    <w:lsdException w:name="Light Shading" w:semiHidden="0" w:uiPriority="60" w:unhideWhenUsed="0"/>
-    <w:lsdException w:name="Light List" w:semiHidden="0" w:uiPriority="61" w:unhideWhenUsed="0"/>
-    <w:lsdException w:name="Light Grid" w:semiHidden="0" w:uiPriority="62" w:unhideWhenUsed="0"/>
-    <w:lsdException w:name="Medium Shading 1" w:semiHidden="0" w:uiPriority="63" w:unhideWhenUsed="0"/>
-    <w:lsdException w:name="Medium Shading 2" w:semiHidden="0" w:uiPriority="64" w:unhideWhenUsed="0"/>
-    <w:lsdException w:name="Medium List 1" w:semiHidden="0" w:uiPriority="65" w:unhideWhenUsed="0"/>
-    <w:lsdException w:name="Medium List 2" w:semiHidden="0" w:uiPriority="66" w:unhideWhenUsed="0"/>
-    <w:lsdException w:name="Medium Grid 1" w:semiHidden="0" w:uiPriority="67" w:unhideWhenUsed="0"/>
-    <w:lsdException w:name="Medium Grid 2" w:semiHidden="0" w:uiPriority="68" w:unhideWhenUsed="0"/>
-    <w:lsdException w:name="Medium Grid 3" w:semiHidden="0" w:uiPriority="69" w:unhideWhenUsed="0"/>
-    <w:lsdException w:name="Dark List" w:semiHidden="0" w:uiPriority="70" w:unhideWhenUsed="0"/>
-    <w:lsdException w:name="Colorful Shading" w:semiHidden="0" w:uiPriority="71" w:unhideWhenUsed="0"/>
-    <w:lsdException w:name="Colorful List" w:semiHidden="0" w:uiPriority="72" w:unhideWhenUsed="0"/>
-    <w:lsdException w:name="Colorful Grid" w:semiHidden="0" w:uiPriority="73" w:unhideWhenUsed="0"/>
-    <w:lsdException w:name="Light Shading Accent 1" w:semiHidden="0" w:uiPriority="60" w:unhideWhenUsed="0"/>
-    <w:lsdException w:name="Light List Accent 1" w:semiHidden="0" w:uiPriority="61" w:unhideWhenUsed="0"/>
-    <w:lsdException w:name="Light Grid Accent 1" w:semiHidden="0" w:uiPriority="62" w:unhideWhenUsed="0"/>
-    <w:lsdException w:name="Medium Shading 1 Accent 1" w:semiHidden="0" w:uiPriority="63" w:unhideWhenUsed="0"/>
-    <w:lsdException w:name="Medium Shading 2 Accent 1" w:semiHidden="0" w:uiPriority="64" w:unhideWhenUsed="0"/>
-    <w:lsdException w:name="Medium List 1 Accent 1" w:semiHidden="0" w:uiPriority="65" w:unhideWhenUsed="0"/>
-    <w:lsdException w:name="Revision" w:unhideWhenUsed="0"/>
-    <w:lsdException w:name="List Paragraph" w:semiHidden="0" w:uiPriority="34" w:unhideWhenUsed="0" w:qFormat="1"/>
-    <w:lsdException w:name="Quote" w:semiHidden="0" w:uiPriority="29" w:unhideWhenUsed="0" w:qFormat="1"/>
-    <w:lsdException w:name="Intense Quote" w:semiHidden="0" w:uiPriority="30" w:unhideWhenUsed="0" w:qFormat="1"/>
-    <w:lsdException w:name="Medium List 2 Accent 1" w:semiHidden="0" w:uiPriority="66" w:unhideWhenUsed="0"/>
-    <w:lsdException w:name="Medium Grid 1 Accent 1" w:semiHidden="0" w:uiPriority="67" w:unhideWhenUsed="0"/>
-    <w:lsdException w:name="Medium Grid 2 Accent 1" w:semiHidden="0" w:uiPriority="68" w:unhideWhenUsed="0"/>
-    <w:lsdException w:name="Medium Grid 3 Accent 1" w:semiHidden="0" w:uiPriority="69" w:unhideWhenUsed="0"/>
-    <w:lsdException w:name="Dark List Accent 1" w:semiHidden="0" w:uiPriority="70" w:unhideWhenUsed="0"/>
-    <w:lsdException w:name="Colorful Shading Accent 1" w:semiHidden="0" w:uiPriority="71" w:unhideWhenUsed="0"/>
-    <w:lsdException w:name="Colorful List Accent 1" w:semiHidden="0" w:uiPriority="72" w:unhideWhenUsed="0"/>
-    <w:lsdException w:name="Colorful Grid Accent 1" w:semiHidden="0" w:uiPriority="73" w:unhideWhenUsed="0"/>
-    <w:lsdException w:name="Light Shading Accent 2" w:semiHidden="0" w:uiPriority="60" w:unhideWhenUsed="0"/>
-    <w:lsdException w:name="Light List Accent 2" w:semiHidden="0" w:uiPriority="61" w:unhideWhenUsed="0"/>
-    <w:lsdException w:name="Light Grid Accent 2" w:semiHidden="0" w:uiPriority="62" w:unhideWhenUsed="0"/>
-    <w:lsdException w:name="Medium Shading 1 Accent 2" w:semiHidden="0" w:uiPriority="63" w:unhideWhenUsed="0"/>
-    <w:lsdException w:name="Medium Shading 2 Accent 2" w:semiHidden="0" w:uiPriority="64" w:unhideWhenUsed="0"/>
-    <w:lsdException w:name="Medium List 1 Accent 2" w:semiHidden="0" w:uiPriority="65" w:unhideWhenUsed="0"/>
-    <w:lsdException w:name="Medium List 2 Accent 2" w:semiHidden="0" w:uiPriority="66" w:unhideWhenUsed="0"/>
-    <w:lsdException w:name="Medium Grid 1 Accent 2" w:semiHidden="0" w:uiPriority="67" w:unhideWhenUsed="0"/>
-    <w:lsdException w:name="Medium Grid 2 Accent 2" w:semiHidden="0" w:uiPriority="68" w:unhideWhenUsed="0"/>
-    <w:lsdException w:name="Medium Grid 3 Accent 2" w:semiHidden="0" w:uiPriority="69" w:unhideWhenUsed="0"/>
-    <w:lsdException w:name="Dark List Accent 2" w:semiHidden="0" w:uiPriority="70" w:unhideWhenUsed="0"/>
-    <w:lsdException w:name="Colorful Shading Accent 2" w:semiHidden="0" w:uiPriority="71" w:unhideWhenUsed="0"/>
-    <w:lsdException w:name="Colorful List Accent 2" w:semiHidden="0" w:uiPriority="72" w:unhideWhenUsed="0"/>
-    <w:lsdException w:name="Colorful Grid Accent 2" w:semiHidden="0" w:uiPriority="73" w:unhideWhenUsed="0"/>
-    <w:lsdException w:name="Light Shading Accent 3" w:semiHidden="0" w:uiPriority="60" w:unhideWhenUsed="0"/>
-    <w:lsdException w:name="Light List Accent 3" w:semiHidden="0" w:uiPriority="61" w:unhideWhenUsed="0"/>
-    <w:lsdException w:name="Light Grid Accent 3" w:semiHidden="0" w:uiPriority="62" w:unhideWhenUsed="0"/>
-    <w:lsdException w:name="Medium Shading 1 Accent 3" w:semiHidden="0" w:uiPriority="63" w:unhideWhenUsed="0"/>
-    <w:lsdException w:name="Medium Shading 2 Accent 3" w:semiHidden="0" w:uiPriority="64" w:unhideWhenUsed="0"/>
-    <w:lsdException w:name="Medium List 1 Accent 3" w:semiHidden="0" w:uiPriority="65" w:unhideWhenUsed="0"/>
-    <w:lsdException w:name="Medium List 2 Accent 3" w:semiHidden="0" w:uiPriority="66" w:unhideWhenUsed="0"/>
-    <w:lsdException w:name="Medium Grid 1 Accent 3" w:semiHidden="0" w:uiPriority="67" w:unhideWhenUsed="0"/>
-    <w:lsdException w:name="Medium Grid 2 Accent 3" w:semiHidden="0" w:uiPriority="68" w:unhideWhenUsed="0"/>
-    <w:lsdException w:name="Medium Grid 3 Accent 3" w:semiHidden="0" w:uiPriority="69" w:unhideWhenUsed="0"/>
-    <w:lsdException w:name="Dark List Accent 3" w:semiHidden="0" w:uiPriority="70" w:unhideWhenUsed="0"/>
-    <w:lsdException w:name="Colorful Shading Accent 3" w:semiHidden="0" w:uiPriority="71" w:unhideWhenUsed="0"/>
-    <w:lsdException w:name="Colorful List Accent 3" w:semiHidden="0" w:uiPriority="72" w:unhideWhenUsed="0"/>
-    <w:lsdException w:name="Colorful Grid Accent 3" w:semiHidden="0" w:uiPriority="73" w:unhideWhenUsed="0"/>
-    <w:lsdException w:name="Light Shading Accent 4" w:semiHidden="0" w:uiPriority="60" w:unhideWhenUsed="0"/>
-    <w:lsdException w:name="Light List Accent 4" w:semiHidden="0" w:uiPriority="61" w:unhideWhenUsed="0"/>
-    <w:lsdException w:name="Light Grid Accent 4" w:semiHidden="0" w:uiPriority="62" w:unhideWhenUsed="0"/>
-    <w:lsdException w:name="Medium Shading 1 Accent 4" w:semiHidden="0" w:uiPriority="63" w:unhideWhenUsed="0"/>
-    <w:lsdException w:name="Medium Shading 2 Accent 4" w:semiHidden="0" w:uiPriority="64" w:unhideWhenUsed="0"/>
-    <w:lsdException w:name="Medium List 1 Accent 4" w:semiHidden="0" w:uiPriority="65" w:unhideWhenUsed="0"/>
-    <w:lsdException w:name="Medium List 2 Accent 4" w:semiHidden="0" w:uiPriority="66" w:unhideWhenUsed="0"/>
-    <w:lsdException w:name="Medium Grid 1 Accent 4" w:semiHidden="0" w:uiPriority="67" w:unhideWhenUsed="0"/>
-    <w:lsdException w:name="Medium Grid 2 Accent 4" w:semiHidden="0" w:uiPriority="68" w:unhideWhenUsed="0"/>
-    <w:lsdException w:name="Medium Grid 3 Accent 4" w:semiHidden="0" w:uiPriority="69" w:unhideWhenUsed="0"/>
-    <w:lsdException w:name="Dark List Accent 4" w:semiHidden="0" w:uiPriority="70" w:unhideWhenUsed="0"/>
-    <w:lsdException w:name="Colorful Shading Accent 4" w:semiHidden="0" w:uiPriority="71" w:unhideWhenUsed="0"/>
-    <w:lsdException w:name="Colorful List Accent 4" w:semiHidden="0" w:uiPriority="72" w:unhideWhenUsed="0"/>
-    <w:lsdException w:name="Colorful Grid Accent 4" w:semiHidden="0" w:uiPriority="73" w:unhideWhenUsed="0"/>
-    <w:lsdException w:name="Light Shading Accent 5" w:semiHidden="0" w:uiPriority="60" w:unhideWhenUsed="0"/>
-    <w:lsdException w:name="Light List Accent 5" w:semiHidden="0" w:uiPriority="61" w:unhideWhenUsed="0"/>
-    <w:lsdException w:name="Light Grid Accent 5" w:semiHidden="0" w:uiPriority="62" w:unhideWhenUsed="0"/>
-    <w:lsdException w:name="Medium Shading 1 Accent 5" w:semiHidden="0" w:uiPriority="63" w:unhideWhenUsed="0"/>
-    <w:lsdException w:name="Medium Shading 2 Accent 5" w:semiHidden="0" w:uiPriority="64" w:unhideWhenUsed="0"/>
-    <w:lsdException w:name="Medium List 1 Accent 5" w:semiHidden="0" w:uiPriority="65" w:unhideWhenUsed="0"/>
-    <w:lsdException w:name="Medium List 2 Accent 5" w:semiHidden="0" w:uiPriority="66" w:unhideWhenUsed="0"/>
-    <w:lsdException w:name="Medium Grid 1 Accent 5" w:semiHidden="0" w:uiPriority="67" w:unhideWhenUsed="0"/>
-    <w:lsdException w:name="Medium Grid 2 Accent 5" w:semiHidden="0" w:uiPriority="68" w:unhideWhenUsed="0"/>
-    <w:lsdException w:name="Medium Grid 3 Accent 5" w:semiHidden="0" w:uiPriority="69" w:unhideWhenUsed="0"/>
-    <w:lsdException w:name="Dark List Accent 5" w:semiHidden="0" w:uiPriority="70" w:unhideWhenUsed="0"/>
-    <w:lsdException w:name="Colorful Shading Accent 5" w:semiHidden="0" w:uiPriority="71" w:unhideWhenUsed="0"/>
-    <w:lsdException w:name="Colorful List Accent 5" w:semiHidden="0" w:uiPriority="72" w:unhideWhenUsed="0"/>
-    <w:lsdException w:name="Colorful Grid Accent 5" w:semiHidden="0" w:uiPriority="73" w:unhideWhenUsed="0"/>
-    <w:lsdException w:name="Light Shading Accent 6" w:semiHidden="0" w:uiPriority="60" w:unhideWhenUsed="0"/>
-    <w:lsdException w:name="Light List Accent 6" w:semiHidden="0" w:uiPriority="61" w:unhideWhenUsed="0"/>
-    <w:lsdException w:name="Light Grid Accent 6" w:semiHidden="0" w:uiPriority="62" w:unhideWhenUsed="0"/>
-    <w:lsdException w:name="Medium Shading 1 Accent 6" w:semiHidden="0" w:uiPriority="63" w:unhideWhenUsed="0"/>
-    <w:lsdException w:name="Medium Shading 2 Accent 6" w:semiHidden="0" w:uiPriority="64" w:unhideWhenUsed="0"/>
-    <w:lsdException w:name="Medium List 1 Accent 6" w:semiHidden="0" w:uiPriority="65" w:unhideWhenUsed="0"/>
-    <w:lsdException w:name="Medium List 2 Accent 6" w:semiHidden="0" w:uiPriority="66" w:unhideWhenUsed="0"/>
-    <w:lsdException w:name="Medium Grid 1 Accent 6" w:semiHidden="0" w:uiPriority="67" w:unhideWhenUsed="0"/>
-    <w:lsdException w:name="Medium Grid 2 Accent 6" w:semiHidden="0" w:uiPriority="68" w:unhideWhenUsed="0"/>
-    <w:lsdException w:name="Medium Grid 3 Accent 6" w:semiHidden="0" w:uiPriority="69" w:unhideWhenUsed="0"/>
-    <w:lsdException w:name="Dark List Accent 6" w:semiHidden="0" w:uiPriority="70" w:unhideWhenUsed="0"/>
-    <w:lsdException w:name="Colorful Shading Accent 6" w:semiHidden="0" w:uiPriority="71" w:unhideWhenUsed="0"/>
-    <w:lsdException w:name="Colorful List Accent 6" w:semiHidden="0" w:uiPriority="72" w:unhideWhenUsed="0"/>
-    <w:lsdException w:name="Colorful Grid Accent 6" w:semiHidden="0" w:uiPriority="73" w:unhideWhenUsed="0"/>
-    <w:lsdException w:name="Subtle Emphasis" w:semiHidden="0" w:uiPriority="19" w:unhideWhenUsed="0" w:qFormat="1"/>
-    <w:lsdException w:name="Intense Emphasis" w:semiHidden="0" w:uiPriority="21" w:unhideWhenUsed="0" w:qFormat="1"/>
-    <w:lsdException w:name="Subtle Reference" w:semiHidden="0" w:uiPriority="31" w:unhideWhenUsed="0" w:qFormat="1"/>
-    <w:lsdException w:name="Intense Reference" w:semiHidden="0" w:uiPriority="32" w:unhideWhenUsed="0" w:qFormat="1"/>
-    <w:lsdException w:name="Book Title" w:semiHidden="0" w:uiPriority="33" w:unhideWhenUsed="0" w:qFormat="1"/>
-    <w:lsdException w:name="Bibliography" w:uiPriority="37"/>
-    <w:lsdException w:name="TOC Heading" w:uiPriority="39" w:qFormat="1"/>
-  </w:latentStyles>
-  <w:style w:type="paragraph" w:default="1" w:styleId="Normal">
-    <w:name w:val="Normal"/>
-    <w:qFormat/>
-    <w:rsid w:val="007E27B8"/>
-  </w:style>
-  <w:style w:type="paragraph" w:styleId="Heading1">
-    <w:name w:val="heading 1"/>
-    <w:basedOn w:val="Normal"/>
-    <w:next w:val="Normal"/>
-    <w:link w:val="Heading1Char"/>
-    <w:uiPriority w:val="9"/>
-    <w:qFormat/>
-    <w:rsid w:val="002563AF"/>
-    <w:pPr>
-      <w:keepNext/>
-      <w:keepLines/>
-      <w:spacing w:before="240"/>
-      <w:outlineLvl w:val="0"/>
-    </w:pPr>
-    <w:rPr>
-      <w:rFonts w:asciiTheme="majorHAnsi" w:eastAsiaTheme="majorEastAsia" w:hAnsiTheme="majorHAnsi" w:cstheme="majorBidi"/>
-      <w:color w:val="2E74B5" w:themeColor="accent1" w:themeShade="BF"/>
-      <w:sz w:val="32"/>
-      <w:szCs w:val="32"/>
-    </w:rPr>
-  </w:style>
-  <w:style w:type="paragraph" w:styleId="Heading2">
-    <w:name w:val="heading 2"/>
-    <w:basedOn w:val="Normal"/>
-    <w:next w:val="Normal"/>
-    <w:link w:val="Heading2Char"/>
-    <w:uiPriority w:val="9"/>
-    <w:unhideWhenUsed/>
-    <w:qFormat/>
-    <w:rsid w:val="002563AF"/>
-    <w:pPr>
-      <w:keepNext/>
-      <w:keepLines/>
-      <w:spacing w:before="40"/>
-      <w:outlineLvl w:val="1"/>
-    </w:pPr>
-    <w:rPr>
-      <w:rFonts w:asciiTheme="majorHAnsi" w:eastAsiaTheme="majorEastAsia" w:hAnsiTheme="majorHAnsi" w:cstheme="majorBidi"/>
-      <w:color w:val="2E74B5" w:themeColor="accent1" w:themeShade="BF"/>
-      <w:sz w:val="26"/>
-      <w:szCs w:val="26"/>
-    </w:rPr>
-  </w:style>
-  <w:style w:type="paragraph" w:styleId="Heading3">
-    <w:name w:val="heading 3"/>
-    <w:basedOn w:val="Normal"/>
-    <w:next w:val="Normal"/>
-    <w:link w:val="Heading3Char"/>
-    <w:uiPriority w:val="9"/>
-    <w:unhideWhenUsed/>
-    <w:qFormat/>
-    <w:rsid w:val="000A4110"/>
-    <w:pPr>
-      <w:keepNext/>
-      <w:keepLines/>
-      <w:spacing w:before="40"/>
-      <w:outlineLvl w:val="2"/>
-    </w:pPr>
-    <w:rPr>
-      <w:rFonts w:asciiTheme="majorHAnsi" w:eastAsiaTheme="majorEastAsia" w:hAnsiTheme="majorHAnsi" w:cstheme="majorBidi"/>
-      <w:color w:val="1F4D78" w:themeColor="accent1" w:themeShade="7F"/>
-      <w:sz w:val="24"/>
-      <w:szCs w:val="24"/>
-    </w:rPr>
-  </w:style>
-  <w:style w:type="character" w:default="1" w:styleId="DefaultParagraphFont">
-    <w:name w:val="Default Paragraph Font"/>
-    <w:uiPriority w:val="1"/>
-    <w:semiHidden/>
-    <w:unhideWhenUsed/>
-  </w:style>
-  <w:style w:type="table" w:default="1" w:styleId="TableNormal">
-    <w:name w:val="Normal Table"/>
-    <w:uiPriority w:val="99"/>
-    <w:semiHidden/>
-    <w:unhideWhenUsed/>
-    <w:tblPr>
-      <w:tblInd w:w="0" w:type="dxa"/>
-      <w:tblCellMar>
-        <w:top w:w="0" w:type="dxa"/>
-        <w:left w:w="108" w:type="dxa"/>
-        <w:bottom w:w="0" w:type="dxa"/>
-        <w:right w:w="108" w:type="dxa"/>
-      </w:tblCellMar>
-    </w:tblPr>
-  </w:style>
-  <w:style w:type="numbering" w:default="1" w:styleId="NoList">
-    <w:name w:val="No List"/>
-    <w:uiPriority w:val="99"/>
-    <w:semiHidden/>
-    <w:unhideWhenUsed/>
-  </w:style>
-  <w:style w:type="character" w:customStyle="1" w:styleId="Heading1Char">
-    <w:name w:val="Heading 1 Char"/>
-    <w:basedOn w:val="DefaultParagraphFont"/>
-    <w:link w:val="Heading1"/>
-    <w:uiPriority w:val="9"/>
-    <w:rsid w:val="002563AF"/>
-    <w:rPr>
-      <w:rFonts w:asciiTheme="majorHAnsi" w:eastAsiaTheme="majorEastAsia" w:hAnsiTheme="majorHAnsi" w:cstheme="majorBidi"/>
-      <w:color w:val="2E74B5" w:themeColor="accent1" w:themeShade="BF"/>
-      <w:sz w:val="32"/>
-      <w:szCs w:val="32"/>
-    </w:rPr>
-  </w:style>
-  <w:style w:type="paragraph" w:styleId="Title">
-    <w:name w:val="Title"/>
-    <w:basedOn w:val="Normal"/>
-    <w:next w:val="Normal"/>
-    <w:link w:val="TitleChar"/>
-    <w:uiPriority w:val="10"/>
-    <w:qFormat/>
-    <w:rsid w:val="002563AF"/>
-    <w:pPr>
-      <w:contextualSpacing/>
-    </w:pPr>
-    <w:rPr>
-      <w:rFonts w:asciiTheme="majorHAnsi" w:eastAsiaTheme="majorEastAsia" w:hAnsiTheme="majorHAnsi" w:cstheme="majorBidi"/>
-      <w:spacing w:val="-10"/>
-      <w:kern w:val="28"/>
-      <w:sz w:val="56"/>
-      <w:szCs w:val="56"/>
-    </w:rPr>
-  </w:style>
-  <w:style w:type="character" w:customStyle="1" w:styleId="TitleChar">
-    <w:name w:val="Title Char"/>
-    <w:basedOn w:val="DefaultParagraphFont"/>
-    <w:link w:val="Title"/>
-    <w:uiPriority w:val="10"/>
-    <w:rsid w:val="002563AF"/>
-    <w:rPr>
-      <w:rFonts w:asciiTheme="majorHAnsi" w:eastAsiaTheme="majorEastAsia" w:hAnsiTheme="majorHAnsi" w:cstheme="majorBidi"/>
-      <w:spacing w:val="-10"/>
-      <w:kern w:val="28"/>
-      <w:sz w:val="56"/>
-      <w:szCs w:val="56"/>
-    </w:rPr>
-  </w:style>
-  <w:style w:type="character" w:customStyle="1" w:styleId="Heading2Char">
-    <w:name w:val="Heading 2 Char"/>
-    <w:basedOn w:val="DefaultParagraphFont"/>
-    <w:link w:val="Heading2"/>
-    <w:uiPriority w:val="9"/>
-    <w:rsid w:val="002563AF"/>
-    <w:rPr>
-      <w:rFonts w:asciiTheme="majorHAnsi" w:eastAsiaTheme="majorEastAsia" w:hAnsiTheme="majorHAnsi" w:cstheme="majorBidi"/>
-      <w:color w:val="2E74B5" w:themeColor="accent1" w:themeShade="BF"/>
-      <w:sz w:val="26"/>
-      <w:szCs w:val="26"/>
-    </w:rPr>
-  </w:style>
-  <w:style w:type="character" w:customStyle="1" w:styleId="Heading3Char">
-    <w:name w:val="Heading 3 Char"/>
-    <w:basedOn w:val="DefaultParagraphFont"/>
-    <w:link w:val="Heading3"/>
-    <w:uiPriority w:val="9"/>
-    <w:rsid w:val="000A4110"/>
-    <w:rPr>
-      <w:rFonts w:asciiTheme="majorHAnsi" w:eastAsiaTheme="majorEastAsia" w:hAnsiTheme="majorHAnsi" w:cstheme="majorBidi"/>
-      <w:color w:val="1F4D78" w:themeColor="accent1" w:themeShade="7F"/>
-      <w:sz w:val="24"/>
-      <w:szCs w:val="24"/>
-    </w:rPr>
-  </w:style>
-  <w:style w:type="table" w:styleId="TableGrid">
-    <w:name w:val="Table Grid"/>
-    <w:basedOn w:val="TableNormal"/>
-    <w:uiPriority w:val="39"/>
-    <w:rsid w:val="00F738B1"/>
-    <w:tblPr>
-      <w:tblBorders>
-        <w:top w:val="single" w:sz="4" w:space="0" w:color="auto"/>
-        <w:left w:val="single" w:sz="4" w:space="0" w:color="auto"/>
-        <w:bottom w:val="single" w:sz="4" w:space="0" w:color="auto"/>
-        <w:right w:val="single" w:sz="4" w:space="0" w:color="auto"/>
-        <w:insideH w:val="single" w:sz="4" w:space="0" w:color="auto"/>
-        <w:insideV w:val="single" w:sz="4" w:space="0" w:color="auto"/>
-      </w:tblBorders>
-    </w:tblPr>
-  </w:style>
-  <w:style w:type="paragraph" w:styleId="NormalWeb">
-    <w:name w:val="Normal (Web)"/>
-    <w:basedOn w:val="Normal"/>
-    <w:uiPriority w:val="99"/>
-    <w:semiHidden/>
-    <w:unhideWhenUsed/>
-    <w:rsid w:val="00F738B1"/>
-    <w:pPr>
-      <w:spacing w:before="100" w:beforeAutospacing="1" w:after="100" w:afterAutospacing="1"/>
-    </w:pPr>
-    <w:rPr>
-      <w:rFonts w:eastAsia="Times New Roman"/>
-      <w:sz w:val="24"/>
-      <w:szCs w:val="24"/>
-      <w:lang w:eastAsia="en-GB"/>
-    </w:rPr>
-  </w:style>
-  <w:style w:type="paragraph" w:styleId="ListParagraph">
-    <w:name w:val="List Paragraph"/>
-    <w:basedOn w:val="Normal"/>
-    <w:uiPriority w:val="34"/>
-    <w:qFormat/>
-    <w:rsid w:val="00F738B1"/>
-    <w:pPr>
-      <w:ind w:left="720"/>
-      <w:contextualSpacing/>
-    </w:pPr>
-    <w:rPr>
-      <w:rFonts w:eastAsia="Times New Roman"/>
-      <w:sz w:val="24"/>
-      <w:szCs w:val="24"/>
-      <w:lang w:eastAsia="en-GB"/>
-    </w:rPr>
-  </w:style>
-  <w:style w:type="character" w:styleId="Strong">
-    <w:name w:val="Strong"/>
-    <w:basedOn w:val="DefaultParagraphFont"/>
-    <w:uiPriority w:val="22"/>
-    <w:qFormat/>
-    <w:rsid w:val="00EC0E5D"/>
-    <w:rPr>
-      <w:b/>
-      <w:bCs/>
-    </w:rPr>
-  </w:style>
-  <w:style w:type="paragraph" w:customStyle="1" w:styleId="BODY">
-    <w:name w:val="BODY."/>
-    <w:basedOn w:val="BodyText"/>
-    <w:link w:val="BODYChar"/>
-    <w:uiPriority w:val="1"/>
-    <w:qFormat/>
-    <w:rsid w:val="00F71A11"/>
-    <w:pPr>
-      <w:spacing w:before="261" w:after="0"/>
-      <w:ind w:left="480"/>
-    </w:pPr>
-    <w:rPr>
-      <w:rFonts w:ascii="Calibri" w:eastAsia="Calibri" w:hAnsi="Calibri"/>
-      <w:color w:val="757575"/>
-      <w:spacing w:val="-3"/>
-      <w:sz w:val="24"/>
-      <w:szCs w:val="24"/>
-      <w:lang w:val="en-US"/>
-    </w:rPr>
-  </w:style>
-  <w:style w:type="character" w:customStyle="1" w:styleId="BODYChar">
-    <w:name w:val="BODY. Char"/>
-    <w:basedOn w:val="BodyTextChar"/>
-    <w:link w:val="BODY"/>
-    <w:uiPriority w:val="1"/>
-    <w:rsid w:val="00F71A11"/>
-    <w:rPr>
-      <w:rFonts w:ascii="Calibri" w:eastAsia="Calibri" w:hAnsi="Calibri"/>
-      <w:color w:val="757575"/>
-      <w:spacing w:val="-3"/>
-      <w:sz w:val="24"/>
-      <w:szCs w:val="24"/>
-      <w:lang w:val="en-US"/>
-    </w:rPr>
-  </w:style>
-  <w:style w:type="paragraph" w:styleId="BodyText">
-    <w:name w:val="Body Text"/>
-    <w:basedOn w:val="Normal"/>
-    <w:link w:val="BodyTextChar"/>
-    <w:uiPriority w:val="99"/>
-    <w:semiHidden/>
-    <w:unhideWhenUsed/>
-    <w:rsid w:val="00F71A11"/>
-    <w:pPr>
-      <w:spacing w:after="120"/>
-    </w:pPr>
-  </w:style>
-  <w:style w:type="character" w:customStyle="1" w:styleId="BodyTextChar">
-    <w:name w:val="Body Text Char"/>
-    <w:basedOn w:val="DefaultParagraphFont"/>
-    <w:link w:val="BodyText"/>
-    <w:uiPriority w:val="99"/>
-    <w:semiHidden/>
-    <w:rsid w:val="00F71A11"/>
-  </w:style>
-  <w:style w:type="character" w:styleId="Hyperlink">
-    <w:name w:val="Hyperlink"/>
-    <w:basedOn w:val="DefaultParagraphFont"/>
-    <w:uiPriority w:val="99"/>
-    <w:unhideWhenUsed/>
-    <w:rsid w:val="00296696"/>
-    <w:rPr>
-      <w:color w:val="0563C1" w:themeColor="hyperlink"/>
-      <w:u w:val="single"/>
-    </w:rPr>
-  </w:style>
-  <w:style w:type="paragraph" w:styleId="BalloonText">
-    <w:name w:val="Balloon Text"/>
-    <w:basedOn w:val="Normal"/>
-    <w:link w:val="BalloonTextChar"/>
-    <w:uiPriority w:val="99"/>
-    <w:semiHidden/>
-    <w:unhideWhenUsed/>
-    <w:rsid w:val="00551F52"/>
-    <w:rPr>
-      <w:rFonts w:ascii="Tahoma" w:hAnsi="Tahoma" w:cs="Tahoma"/>
-      <w:sz w:val="16"/>
-      <w:szCs w:val="16"/>
-    </w:rPr>
-  </w:style>
-  <w:style w:type="character" w:customStyle="1" w:styleId="BalloonTextChar">
-    <w:name w:val="Balloon Text Char"/>
-    <w:basedOn w:val="DefaultParagraphFont"/>
-    <w:link w:val="BalloonText"/>
-    <w:uiPriority w:val="99"/>
-    <w:semiHidden/>
-    <w:rsid w:val="00551F52"/>
-    <w:rPr>
-      <w:rFonts w:ascii="Tahoma" w:hAnsi="Tahoma" w:cs="Tahoma"/>
-      <w:sz w:val="16"/>
-      <w:szCs w:val="16"/>
-    </w:rPr>
-  </w:style>
-</w:styles>
-</file>
-
-<file path=word/stylesWithEffects.xml><?xml version="1.0" encoding="utf-8"?>
-<w:styles xmlns:wpc="http://schemas.microsoft.com/office/word/2010/wordprocessingCanvas" xmlns:mc="http://schemas.openxmlformats.org/markup-compatibility/2006" xmlns:o="urn:schemas-microsoft-com:office:office" xmlns:r="http://schemas.openxmlformats.org/officeDocument/2006/relationships" xmlns:m="http://schemas.openxmlformats.org/officeDocument/2006/math" xmlns:v="urn:schemas-microsoft-com:vml" xmlns:wp14="http://schemas.microsoft.com/office/word/2010/wordprocessingDrawing" xmlns:wp="http://schemas.openxmlformats.org/drawingml/2006/wordprocessingDrawing" xmlns:w10="urn:schemas-microsoft-com:office:word" xmlns:w="http://schemas.openxmlformats.org/wordprocessingml/2006/main" xmlns:w14="http://schemas.microsoft.com/office/word/2010/wordml" xmlns:wpg="http://schemas.microsoft.com/office/word/2010/wordprocessingGroup" xmlns:wpi="http://schemas.microsoft.com/office/word/2010/wordprocessingInk" xmlns:wne="http://schemas.microsoft.com/office/word/2006/wordml" xmlns:wps="http://schemas.microsoft.com/office/word/2010/wordprocessingShape" mc:Ignorable="w14 wp14">
-  <w:docDefaults>
-    <w:rPrDefault>
-      <w:rPr>
-        <w:rFonts w:ascii="Times New Roman" w:eastAsiaTheme="minorHAnsi" w:hAnsi="Times New Roman" w:cs="Times New Roman"/>
-        <w:lang w:val="en-GB" w:eastAsia="en-US" w:bidi="ar-SA"/>
-      </w:rPr>
-    </w:rPrDefault>
-    <w:pPrDefault/>
-  </w:docDefaults>
-  <w:latentStyles w:defLockedState="0" w:defUIPriority="99" w:defSemiHidden="1" w:defUnhideWhenUsed="1" w:defQFormat="0" w:count="267">
-    <w:lsdException w:name="Normal" w:semiHidden="0" w:uiPriority="0" w:unhideWhenUsed="0" w:qFormat="1"/>
-    <w:lsdException w:name="heading 1" w:semiHidden="0" w:uiPriority="9" w:unhideWhenUsed="0" w:qFormat="1"/>
-    <w:lsdException w:name="heading 2" w:uiPriority="9" w:qFormat="1"/>
-    <w:lsdException w:name="heading 3" w:uiPriority="9" w:qFormat="1"/>
-    <w:lsdException w:name="heading 4" w:uiPriority="9" w:qFormat="1"/>
-    <w:lsdException w:name="heading 5" w:uiPriority="9" w:qFormat="1"/>
-    <w:lsdException w:name="heading 6" w:uiPriority="9" w:qFormat="1"/>
-    <w:lsdException w:name="heading 7" w:uiPriority="9" w:qFormat="1"/>
-    <w:lsdException w:name="heading 8" w:uiPriority="9" w:qFormat="1"/>
-    <w:lsdException w:name="heading 9" w:uiPriority="9" w:qFormat="1"/>
-    <w:lsdException w:name="toc 1" w:uiPriority="39"/>
-    <w:lsdException w:name="toc 2" w:uiPriority="39"/>
-    <w:lsdException w:name="toc 3" w:uiPriority="39"/>
-    <w:lsdException w:name="toc 4" w:uiPriority="39"/>
-    <w:lsdException w:name="toc 5" w:uiPriority="39"/>
-    <w:lsdException w:name="toc 6" w:uiPriority="39"/>
-    <w:lsdException w:name="toc 7" w:uiPriority="39"/>
-    <w:lsdException w:name="toc 8" w:uiPriority="39"/>
-    <w:lsdException w:name="toc 9" w:uiPriority="39"/>
-    <w:lsdException w:name="caption" w:uiPriority="35" w:qFormat="1"/>
-    <w:lsdException w:name="Title" w:semiHidden="0" w:uiPriority="10" w:unhideWhenUsed="0" w:qFormat="1"/>
-    <w:lsdException w:name="Default Paragraph Font" w:uiPriority="1"/>
-    <w:lsdException w:name="Subtitle" w:semiHidden="0" w:uiPriority="11" w:unhideWhenUsed="0" w:qFormat="1"/>
-    <w:lsdException w:name="Strong" w:semiHidden="0" w:uiPriority="22" w:unhideWhenUsed="0" w:qFormat="1"/>
-    <w:lsdException w:name="Emphasis" w:semiHidden="0" w:uiPriority="20" w:unhideWhenUsed="0" w:qFormat="1"/>
-    <w:lsdException w:name="Table Grid" w:semiHidden="0" w:uiPriority="39" w:unhideWhenUsed="0"/>
-    <w:lsdException w:name="Placeholder Text" w:unhideWhenUsed="0"/>
-    <w:lsdException w:name="No Spacing" w:semiHidden="0" w:uiPriority="1" w:unhideWhenUsed="0" w:qFormat="1"/>
-    <w:lsdException w:name="Light Shading" w:semiHidden="0" w:uiPriority="60" w:unhideWhenUsed="0"/>
-    <w:lsdException w:name="Light List" w:semiHidden="0" w:uiPriority="61" w:unhideWhenUsed="0"/>
-    <w:lsdException w:name="Light Grid" w:semiHidden="0" w:uiPriority="62" w:unhideWhenUsed="0"/>
-    <w:lsdException w:name="Medium Shading 1" w:semiHidden="0" w:uiPriority="63" w:unhideWhenUsed="0"/>
-    <w:lsdException w:name="Medium Shading 2" w:semiHidden="0" w:uiPriority="64" w:unhideWhenUsed="0"/>
-    <w:lsdException w:name="Medium List 1" w:semiHidden="0" w:uiPriority="65" w:unhideWhenUsed="0"/>
-    <w:lsdException w:name="Medium List 2" w:semiHidden="0" w:uiPriority="66" w:unhideWhenUsed="0"/>
-    <w:lsdException w:name="Medium Grid 1" w:semiHidden="0" w:uiPriority="67" w:unhideWhenUsed="0"/>
-    <w:lsdException w:name="Medium Grid 2" w:semiHidden="0" w:uiPriority="68" w:unhideWhenUsed="0"/>
-    <w:lsdException w:name="Medium Grid 3" w:semiHidden="0" w:uiPriority="69" w:unhideWhenUsed="0"/>
-    <w:lsdException w:name="Dark List" w:semiHidden="0" w:uiPriority="70" w:unhideWhenUsed="0"/>
-    <w:lsdException w:name="Colorful Shading" w:semiHidden="0" w:uiPriority="71" w:unhideWhenUsed="0"/>
-    <w:lsdException w:name="Colorful List" w:semiHidden="0" w:uiPriority="72" w:unhideWhenUsed="0"/>
-    <w:lsdException w:name="Colorful Grid" w:semiHidden="0" w:uiPriority="73" w:unhideWhenUsed="0"/>
-    <w:lsdException w:name="Light Shading Accent 1" w:semiHidden="0" w:uiPriority="60" w:unhideWhenUsed="0"/>
-    <w:lsdException w:name="Light List Accent 1" w:semiHidden="0" w:uiPriority="61" w:unhideWhenUsed="0"/>
-    <w:lsdException w:name="Light Grid Accent 1" w:semiHidden="0" w:uiPriority="62" w:unhideWhenUsed="0"/>
-    <w:lsdException w:name="Medium Shading 1 Accent 1" w:semiHidden="0" w:uiPriority="63" w:unhideWhenUsed="0"/>
-    <w:lsdException w:name="Medium Shading 2 Accent 1" w:semiHidden="0" w:uiPriority="64" w:unhideWhenUsed="0"/>
-    <w:lsdException w:name="Medium List 1 Accent 1" w:semiHidden="0" w:uiPriority="65" w:unhideWhenUsed="0"/>
-    <w:lsdException w:name="Revision" w:unhideWhenUsed="0"/>
-    <w:lsdException w:name="List Paragraph" w:semiHidden="0" w:uiPriority="34" w:unhideWhenUsed="0" w:qFormat="1"/>
-    <w:lsdException w:name="Quote" w:semiHidden="0" w:uiPriority="29" w:unhideWhenUsed="0" w:qFormat="1"/>
-    <w:lsdException w:name="Intense Quote" w:semiHidden="0" w:uiPriority="30" w:unhideWhenUsed="0" w:qFormat="1"/>
-    <w:lsdException w:name="Medium List 2 Accent 1" w:semiHidden="0" w:uiPriority="66" w:unhideWhenUsed="0"/>
-    <w:lsdException w:name="Medium Grid 1 Accent 1" w:semiHidden="0" w:uiPriority="67" w:unhideWhenUsed="0"/>
-    <w:lsdException w:name="Medium Grid 2 Accent 1" w:semiHidden="0" w:uiPriority="68" w:unhideWhenUsed="0"/>
-    <w:lsdException w:name="Medium Grid 3 Accent 1" w:semiHidden="0" w:uiPriority="69" w:unhideWhenUsed="0"/>
-    <w:lsdException w:name="Dark List Accent 1" w:semiHidden="0" w:uiPriority="70" w:unhideWhenUsed="0"/>
-    <w:lsdException w:name="Colorful Shading Accent 1" w:semiHidden="0" w:uiPriority="71" w:unhideWhenUsed="0"/>
-    <w:lsdException w:name="Colorful List Accent 1" w:semiHidden="0" w:uiPriority="72" w:unhideWhenUsed="0"/>
-    <w:lsdException w:name="Colorful Grid Accent 1" w:semiHidden="0" w:uiPriority="73" w:unhideWhenUsed="0"/>
-    <w:lsdException w:name="Light Shading Accent 2" w:semiHidden="0" w:uiPriority="60" w:unhideWhenUsed="0"/>
-    <w:lsdException w:name="Light List Accent 2" w:semiHidden="0" w:uiPriority="61" w:unhideWhenUsed="0"/>
-    <w:lsdException w:name="Light Grid Accent 2" w:semiHidden="0" w:uiPriority="62" w:unhideWhenUsed="0"/>
-    <w:lsdException w:name="Medium Shading 1 Accent 2" w:semiHidden="0" w:uiPriority="63" w:unhideWhenUsed="0"/>
-    <w:lsdException w:name="Medium Shading 2 Accent 2" w:semiHidden="0" w:uiPriority="64" w:unhideWhenUsed="0"/>
-    <w:lsdException w:name="Medium List 1 Accent 2" w:semiHidden="0" w:uiPriority="65" w:unhideWhenUsed="0"/>
-    <w:lsdException w:name="Medium List 2 Accent 2" w:semiHidden="0" w:uiPriority="66" w:unhideWhenUsed="0"/>
-    <w:lsdException w:name="Medium Grid 1 Accent 2" w:semiHidden="0" w:uiPriority="67" w:unhideWhenUsed="0"/>
-    <w:lsdException w:name="Medium Grid 2 Accent 2" w:semiHidden="0" w:uiPriority="68" w:unhideWhenUsed="0"/>
-    <w:lsdException w:name="Medium Grid 3 Accent 2" w:semiHidden="0" w:uiPriority="69" w:unhideWhenUsed="0"/>
-    <w:lsdException w:name="Dark List Accent 2" w:semiHidden="0" w:uiPriority="70" w:unhideWhenUsed="0"/>
-    <w:lsdException w:name="Colorful Shading Accent 2" w:semiHidden="0" w:uiPriority="71" w:unhideWhenUsed="0"/>
-    <w:lsdException w:name="Colorful List Accent 2" w:semiHidden="0" w:uiPriority="72" w:unhideWhenUsed="0"/>
-    <w:lsdException w:name="Colorful Grid Accent 2" w:semiHidden="0" w:uiPriority="73" w:unhideWhenUsed="0"/>
-    <w:lsdException w:name="Light Shading Accent 3" w:semiHidden="0" w:uiPriority="60" w:unhideWhenUsed="0"/>
-    <w:lsdException w:name="Light List Accent 3" w:semiHidden="0" w:uiPriority="61" w:unhideWhenUsed="0"/>
-    <w:lsdException w:name="Light Grid Accent 3" w:semiHidden="0" w:uiPriority="62" w:unhideWhenUsed="0"/>
-    <w:lsdException w:name="Medium Shading 1 Accent 3" w:semiHidden="0" w:uiPriority="63" w:unhideWhenUsed="0"/>
-    <w:lsdException w:name="Medium Shading 2 Accent 3" w:semiHidden="0" w:uiPriority="64" w:unhideWhenUsed="0"/>
-    <w:lsdException w:name="Medium List 1 Accent 3" w:semiHidden="0" w:uiPriority="65" w:unhideWhenUsed="0"/>
-    <w:lsdException w:name="Medium List 2 Accent 3" w:semiHidden="0" w:uiPriority="66" w:unhideWhenUsed="0"/>
-    <w:lsdException w:name="Medium Grid 1 Accent 3" w:semiHidden="0" w:uiPriority="67" w:unhideWhenUsed="0"/>
-    <w:lsdException w:name="Medium Grid 2 Accent 3" w:semiHidden="0" w:uiPriority="68" w:unhideWhenUsed="0"/>
-    <w:lsdException w:name="Medium Grid 3 Accent 3" w:semiHidden="0" w:uiPriority="69" w:unhideWhenUsed="0"/>
-    <w:lsdException w:name="Dark List Accent 3" w:semiHidden="0" w:uiPriority="70" w:unhideWhenUsed="0"/>
-    <w:lsdException w:name="Colorful Shading Accent 3" w:semiHidden="0" w:uiPriority="71" w:unhideWhenUsed="0"/>
-    <w:lsdException w:name="Colorful List Accent 3" w:semiHidden="0" w:uiPriority="72" w:unhideWhenUsed="0"/>
-    <w:lsdException w:name="Colorful Grid Accent 3" w:semiHidden="0" w:uiPriority="73" w:unhideWhenUsed="0"/>
-    <w:lsdException w:name="Light Shading Accent 4" w:semiHidden="0" w:uiPriority="60" w:unhideWhenUsed="0"/>
-    <w:lsdException w:name="Light List Accent 4" w:semiHidden="0" w:uiPriority="61" w:unhideWhenUsed="0"/>
-    <w:lsdException w:name="Light Grid Accent 4" w:semiHidden="0" w:uiPriority="62" w:unhideWhenUsed="0"/>
-    <w:lsdException w:name="Medium Shading 1 Accent 4" w:semiHidden="0" w:uiPriority="63" w:unhideWhenUsed="0"/>
-    <w:lsdException w:name="Medium Shading 2 Accent 4" w:semiHidden="0" w:uiPriority="64" w:unhideWhenUsed="0"/>
-    <w:lsdException w:name="Medium List 1 Accent 4" w:semiHidden="0" w:uiPriority="65" w:unhideWhenUsed="0"/>
-    <w:lsdException w:name="Medium List 2 Accent 4" w:semiHidden="0" w:uiPriority="66" w:unhideWhenUsed="0"/>
-    <w:lsdException w:name="Medium Grid 1 Accent 4" w:semiHidden="0" w:uiPriority="67" w:unhideWhenUsed="0"/>
-    <w:lsdException w:name="Medium Grid 2 Accent 4" w:semiHidden="0" w:uiPriority="68" w:unhideWhenUsed="0"/>
-    <w:lsdException w:name="Medium Grid 3 Accent 4" w:semiHidden="0" w:uiPriority="69" w:unhideWhenUsed="0"/>
-    <w:lsdException w:name="Dark List Accent 4" w:semiHidden="0" w:uiPriority="70" w:unhideWhenUsed="0"/>
-    <w:lsdException w:name="Colorful Shading Accent 4" w:semiHidden="0" w:uiPriority="71" w:unhideWhenUsed="0"/>
-    <w:lsdException w:name="Colorful List Accent 4" w:semiHidden="0" w:uiPriority="72" w:unhideWhenUsed="0"/>
-    <w:lsdException w:name="Colorful Grid Accent 4" w:semiHidden="0" w:uiPriority="73" w:unhideWhenUsed="0"/>
-    <w:lsdException w:name="Light Shading Accent 5" w:semiHidden="0" w:uiPriority="60" w:unhideWhenUsed="0"/>
-    <w:lsdException w:name="Light List Accent 5" w:semiHidden="0" w:uiPriority="61" w:unhideWhenUsed="0"/>
-    <w:lsdException w:name="Light Grid Accent 5" w:semiHidden="0" w:uiPriority="62" w:unhideWhenUsed="0"/>
-    <w:lsdException w:name="Medium Shading 1 Accent 5" w:semiHidden="0" w:uiPriority="63" w:unhideWhenUsed="0"/>
-    <w:lsdException w:name="Medium Shading 2 Accent 5" w:semiHidden="0" w:uiPriority="64" w:unhideWhenUsed="0"/>
-    <w:lsdException w:name="Medium List 1 Accent 5" w:semiHidden="0" w:uiPriority="65" w:unhideWhenUsed="0"/>
-    <w:lsdException w:name="Medium List 2 Accent 5" w:semiHidden="0" w:uiPriority="66" w:unhideWhenUsed="0"/>
-    <w:lsdException w:name="Medium Grid 1 Accent 5" w:semiHidden="0" w:uiPriority="67" w:unhideWhenUsed="0"/>
-    <w:lsdException w:name="Medium Grid 2 Accent 5" w:semiHidden="0" w:uiPriority="68" w:unhideWhenUsed="0"/>
-    <w:lsdException w:name="Medium Grid 3 Accent 5" w:semiHidden="0" w:uiPriority="69" w:unhideWhenUsed="0"/>
-    <w:lsdException w:name="Dark List Accent 5" w:semiHidden="0" w:uiPriority="70" w:unhideWhenUsed="0"/>
-    <w:lsdException w:name="Colorful Shading Accent 5" w:semiHidden="0" w:uiPriority="71" w:unhideWhenUsed="0"/>
-    <w:lsdException w:name="Colorful List Accent 5" w:semiHidden="0" w:uiPriority="72" w:unhideWhenUsed="0"/>
-    <w:lsdException w:name="Colorful Grid Accent 5" w:semiHidden="0" w:uiPriority="73" w:unhideWhenUsed="0"/>
-    <w:lsdException w:name="Light Shading Accent 6" w:semiHidden="0" w:uiPriority="60" w:unhideWhenUsed="0"/>
-    <w:lsdException w:name="Light List Accent 6" w:semiHidden="0" w:uiPriority="61" w:unhideWhenUsed="0"/>
-    <w:lsdException w:name="Light Grid Accent 6" w:semiHidden="0" w:uiPriority="62" w:unhideWhenUsed="0"/>
-    <w:lsdException w:name="Medium Shading 1 Accent 6" w:semiHidden="0" w:uiPriority="63" w:unhideWhenUsed="0"/>
-    <w:lsdException w:name="Medium Shading 2 Accent 6" w:semiHidden="0" w:uiPriority="64" w:unhideWhenUsed="0"/>
-    <w:lsdException w:name="Medium List 1 Accent 6" w:semiHidden="0" w:uiPriority="65" w:unhideWhenUsed="0"/>
-    <w:lsdException w:name="Medium List 2 Accent 6" w:semiHidden="0" w:uiPriority="66" w:unhideWhenUsed="0"/>
-    <w:lsdException w:name="Medium Grid 1 Accent 6" w:semiHidden="0" w:uiPriority="67" w:unhideWhenUsed="0"/>
-    <w:lsdException w:name="Medium Grid 2 Accent 6" w:semiHidden="0" w:uiPriority="68" w:unhideWhenUsed="0"/>
-    <w:lsdException w:name="Medium Grid 3 Accent 6" w:semiHidden="0" w:uiPriority="69" w:unhideWhenUsed="0"/>
-    <w:lsdException w:name="Dark List Accent 6" w:semiHidden="0" w:uiPriority="70" w:unhideWhenUsed="0"/>
-    <w:lsdException w:name="Colorful Shading Accent 6" w:semiHidden="0" w:uiPriority="71" w:unhideWhenUsed="0"/>
-    <w:lsdException w:name="Colorful List Accent 6" w:semiHidden="0" w:uiPriority="72" w:unhideWhenUsed="0"/>
-    <w:lsdException w:name="Colorful Grid Accent 6" w:semiHidden="0" w:uiPriority="73" w:unhideWhenUsed="0"/>
-    <w:lsdException w:name="Subtle Emphasis" w:semiHidden="0" w:uiPriority="19" w:unhideWhenUsed="0" w:qFormat="1"/>
-    <w:lsdException w:name="Intense Emphasis" w:semiHidden="0" w:uiPriority="21" w:unhideWhenUsed="0" w:qFormat="1"/>
-    <w:lsdException w:name="Subtle Reference" w:semiHidden="0" w:uiPriority="31" w:unhideWhenUsed="0" w:qFormat="1"/>
-    <w:lsdException w:name="Intense Reference" w:semiHidden="0" w:uiPriority="32" w:unhideWhenUsed="0" w:qFormat="1"/>
-    <w:lsdException w:name="Book Title" w:semiHidden="0" w:uiPriority="33" w:unhideWhenUsed="0" w:qFormat="1"/>
-    <w:lsdException w:name="Bibliography" w:uiPriority="37"/>
-    <w:lsdException w:name="TOC Heading" w:uiPriority="39" w:qFormat="1"/>
+  <w:latentStyles w:defLockedState="0" w:defUIPriority="99" w:defSemiHidden="0" w:defUnhideWhenUsed="0" w:defQFormat="0" w:count="375">
+    <w:lsdException w:name="Normal" w:uiPriority="0" w:qFormat="1"/>
+    <w:lsdException w:name="heading 1" w:uiPriority="9" w:qFormat="1"/>
+    <w:lsdException w:name="heading 2" w:semiHidden="1" w:uiPriority="9" w:unhideWhenUsed="1" w:qFormat="1"/>
+    <w:lsdException w:name="heading 3" w:semiHidden="1" w:uiPriority="9" w:unhideWhenUsed="1" w:qFormat="1"/>
+    <w:lsdException w:name="heading 4" w:semiHidden="1" w:uiPriority="9" w:unhideWhenUsed="1" w:qFormat="1"/>
+    <w:lsdException w:name="heading 5" w:semiHidden="1" w:uiPriority="9" w:unhideWhenUsed="1" w:qFormat="1"/>
+    <w:lsdException w:name="heading 6" w:semiHidden="1" w:uiPriority="9" w:unhideWhenUsed="1" w:qFormat="1"/>
+    <w:lsdException w:name="heading 7" w:semiHidden="1" w:uiPriority="9" w:unhideWhenUsed="1" w:qFormat="1"/>
+    <w:lsdException w:name="heading 8" w:semiHidden="1" w:uiPriority="9" w:unhideWhenUsed="1" w:qFormat="1"/>
+    <w:lsdException w:name="heading 9" w:semiHidden="1" w:uiPriority="9" w:unhideWhenUsed="1" w:qFormat="1"/>
+    <w:lsdException w:name="index 1" w:semiHidden="1" w:unhideWhenUsed="1"/>
+    <w:lsdException w:name="index 2" w:semiHidden="1" w:unhideWhenUsed="1"/>
+    <w:lsdException w:name="index 3" w:semiHidden="1" w:unhideWhenUsed="1"/>
+    <w:lsdException w:name="index 4" w:semiHidden="1" w:unhideWhenUsed="1"/>
+    <w:lsdException w:name="index 5" w:semiHidden="1" w:unhideWhenUsed="1"/>
+    <w:lsdException w:name="index 6" w:semiHidden="1" w:unhideWhenUsed="1"/>
+    <w:lsdException w:name="index 7" w:semiHidden="1" w:unhideWhenUsed="1"/>
+    <w:lsdException w:name="index 8" w:semiHidden="1" w:unhideWhenUsed="1"/>
+    <w:lsdException w:name="index 9" w:semiHidden="1" w:unhideWhenUsed="1"/>
+    <w:lsdException w:name="toc 1" w:semiHidden="1" w:uiPriority="39" w:unhideWhenUsed="1"/>
+    <w:lsdException w:name="toc 2" w:semiHidden="1" w:uiPriority="39" w:unhideWhenUsed="1"/>
+    <w:lsdException w:name="toc 3" w:semiHidden="1" w:uiPriority="39" w:unhideWhenUsed="1"/>
+    <w:lsdException w:name="toc 4" w:semiHidden="1" w:uiPriority="39" w:unhideWhenUsed="1"/>
+    <w:lsdException w:name="toc 5" w:semiHidden="1" w:uiPriority="39" w:unhideWhenUsed="1"/>
+    <w:lsdException w:name="toc 6" w:semiHidden="1" w:uiPriority="39" w:unhideWhenUsed="1"/>
+    <w:lsdException w:name="toc 7" w:semiHidden="1" w:uiPriority="39" w:unhideWhenUsed="1"/>
+    <w:lsdException w:name="toc 8" w:semiHidden="1" w:uiPriority="39" w:unhideWhenUsed="1"/>
+    <w:lsdException w:name="toc 9" w:semiHidden="1" w:uiPriority="39" w:unhideWhenUsed="1"/>
+    <w:lsdException w:name="Normal Indent" w:semiHidden="1" w:unhideWhenUsed="1"/>
+    <w:lsdException w:name="footnote text" w:semiHidden="1" w:unhideWhenUsed="1"/>
+    <w:lsdException w:name="annotation text" w:semiHidden="1" w:unhideWhenUsed="1"/>
+    <w:lsdException w:name="header" w:semiHidden="1" w:unhideWhenUsed="1"/>
+    <w:lsdException w:name="footer" w:semiHidden="1" w:unhideWhenUsed="1"/>
+    <w:lsdException w:name="index heading" w:semiHidden="1" w:unhideWhenUsed="1"/>
+    <w:lsdException w:name="caption" w:semiHidden="1" w:uiPriority="35" w:unhideWhenUsed="1" w:qFormat="1"/>
+    <w:lsdException w:name="table of figures" w:semiHidden="1" w:unhideWhenUsed="1"/>
+    <w:lsdException w:name="envelope address" w:semiHidden="1" w:unhideWhenUsed="1"/>
+    <w:lsdException w:name="envelope return" w:semiHidden="1" w:unhideWhenUsed="1"/>
+    <w:lsdException w:name="footnote reference" w:semiHidden="1" w:unhideWhenUsed="1"/>
+    <w:lsdException w:name="annotation reference" w:semiHidden="1" w:unhideWhenUsed="1"/>
+    <w:lsdException w:name="line number" w:semiHidden="1" w:unhideWhenUsed="1"/>
+    <w:lsdException w:name="page number" w:semiHidden="1" w:unhideWhenUsed="1"/>
+    <w:lsdException w:name="endnote reference" w:semiHidden="1" w:unhideWhenUsed="1"/>
+    <w:lsdException w:name="endnote text" w:semiHidden="1" w:unhideWhenUsed="1"/>
+    <w:lsdException w:name="table of authorities" w:semiHidden="1" w:unhideWhenUsed="1"/>
+    <w:lsdException w:name="macro" w:semiHidden="1" w:unhideWhenUsed="1"/>
+    <w:lsdException w:name="toa heading" w:semiHidden="1" w:unhideWhenUsed="1"/>
+    <w:lsdException w:name="List" w:semiHidden="1" w:unhideWhenUsed="1"/>
+    <w:lsdException w:name="List Bullet" w:semiHidden="1" w:unhideWhenUsed="1"/>
+    <w:lsdException w:name="List Number" w:semiHidden="1" w:unhideWhenUsed="1"/>
+    <w:lsdException w:name="List 2" w:semiHidden="1" w:unhideWhenUsed="1"/>
+    <w:lsdException w:name="List 3" w:semiHidden="1" w:unhideWhenUsed="1"/>
+    <w:lsdException w:name="List 4" w:semiHidden="1" w:unhideWhenUsed="1"/>
+    <w:lsdException w:name="List 5" w:semiHidden="1" w:unhideWhenUsed="1"/>
+    <w:lsdException w:name="List Bullet 2" w:semiHidden="1" w:unhideWhenUsed="1"/>
+    <w:lsdException w:name="List Bullet 3" w:semiHidden="1" w:unhideWhenUsed="1"/>
+    <w:lsdException w:name="List Bullet 4" w:semiHidden="1" w:unhideWhenUsed="1"/>
+    <w:lsdException w:name="List Bullet 5" w:semiHidden="1" w:unhideWhenUsed="1"/>
+    <w:lsdException w:name="List Number 2" w:semiHidden="1" w:unhideWhenUsed="1"/>
+    <w:lsdException w:name="List Number 3" w:semiHidden="1" w:unhideWhenUsed="1"/>
+    <w:lsdException w:name="List Number 4" w:semiHidden="1" w:unhideWhenUsed="1"/>
+    <w:lsdException w:name="List Number 5" w:semiHidden="1" w:unhideWhenUsed="1"/>
+    <w:lsdException w:name="Title" w:uiPriority="10" w:qFormat="1"/>
+    <w:lsdException w:name="Closing" w:semiHidden="1" w:unhideWhenUsed="1"/>
+    <w:lsdException w:name="Signature" w:semiHidden="1" w:unhideWhenUsed="1"/>
+    <w:lsdException w:name="Default Paragraph Font" w:semiHidden="1" w:uiPriority="1" w:unhideWhenUsed="1"/>
+    <w:lsdException w:name="Body Text" w:semiHidden="1" w:unhideWhenUsed="1"/>
+    <w:lsdException w:name="Body Text Indent" w:semiHidden="1" w:unhideWhenUsed="1"/>
+    <w:lsdException w:name="List Continue" w:semiHidden="1" w:unhideWhenUsed="1"/>
+    <w:lsdException w:name="List Continue 2" w:semiHidden="1" w:unhideWhenUsed="1"/>
+    <w:lsdException w:name="List Continue 3" w:semiHidden="1" w:unhideWhenUsed="1"/>
+    <w:lsdException w:name="List Continue 4" w:semiHidden="1" w:unhideWhenUsed="1"/>
+    <w:lsdException w:name="List Continue 5" w:semiHidden="1" w:unhideWhenUsed="1"/>
+    <w:lsdException w:name="Message Header" w:semiHidden="1" w:unhideWhenUsed="1"/>
+    <w:lsdException w:name="Subtitle" w:uiPriority="11" w:qFormat="1"/>
+    <w:lsdException w:name="Salutation" w:semiHidden="1" w:unhideWhenUsed="1"/>
+    <w:lsdException w:name="Date" w:semiHidden="1" w:unhideWhenUsed="1"/>
+    <w:lsdException w:name="Body Text First Indent" w:semiHidden="1" w:unhideWhenUsed="1"/>
+    <w:lsdException w:name="Body Text First Indent 2" w:semiHidden="1" w:unhideWhenUsed="1"/>
+    <w:lsdException w:name="Note Heading" w:semiHidden="1" w:unhideWhenUsed="1"/>
+    <w:lsdException w:name="Body Text 2" w:semiHidden="1" w:unhideWhenUsed="1"/>
+    <w:lsdException w:name="Body Text 3" w:semiHidden="1" w:unhideWhenUsed="1"/>
+    <w:lsdException w:name="Body Text Indent 2" w:semiHidden="1" w:unhideWhenUsed="1"/>
+    <w:lsdException w:name="Body Text Indent 3" w:semiHidden="1" w:unhideWhenUsed="1"/>
+    <w:lsdException w:name="Block Text" w:semiHidden="1" w:unhideWhenUsed="1"/>
+    <w:lsdException w:name="Hyperlink" w:semiHidden="1" w:unhideWhenUsed="1"/>
+    <w:lsdException w:name="FollowedHyperlink" w:semiHidden="1" w:unhideWhenUsed="1"/>
+    <w:lsdException w:name="Strong" w:uiPriority="22" w:qFormat="1"/>
+    <w:lsdException w:name="Emphasis" w:uiPriority="20" w:qFormat="1"/>
+    <w:lsdException w:name="Document Map" w:semiHidden="1" w:unhideWhenUsed="1"/>
+    <w:lsdException w:name="Plain Text" w:semiHidden="1" w:unhideWhenUsed="1"/>
+    <w:lsdException w:name="E-mail Signature" w:semiHidden="1" w:unhideWhenUsed="1"/>
+    <w:lsdException w:name="HTML Top of Form" w:semiHidden="1" w:unhideWhenUsed="1"/>
+    <w:lsdException w:name="HTML Bottom of Form" w:semiHidden="1" w:unhideWhenUsed="1"/>
+    <w:lsdException w:name="Normal (Web)" w:semiHidden="1" w:unhideWhenUsed="1"/>
+    <w:lsdException w:name="HTML Acronym" w:semiHidden="1" w:unhideWhenUsed="1"/>
+    <w:lsdException w:name="HTML Address" w:semiHidden="1" w:unhideWhenUsed="1"/>
+    <w:lsdException w:name="HTML Cite" w:semiHidden="1" w:unhideWhenUsed="1"/>
+    <w:lsdException w:name="HTML Code" w:semiHidden="1" w:unhideWhenUsed="1"/>
+    <w:lsdException w:name="HTML Definition" w:semiHidden="1" w:unhideWhenUsed="1"/>
+    <w:lsdException w:name="HTML Keyboard" w:semiHidden="1" w:unhideWhenUsed="1"/>
+    <w:lsdException w:name="HTML Preformatted" w:semiHidden="1" w:unhideWhenUsed="1"/>
+    <w:lsdException w:name="HTML Sample" w:semiHidden="1" w:unhideWhenUsed="1"/>
+    <w:lsdException w:name="HTML Typewriter" w:semiHidden="1" w:unhideWhenUsed="1"/>
+    <w:lsdException w:name="HTML Variable" w:semiHidden="1" w:unhideWhenUsed="1"/>
+    <w:lsdException w:name="annotation subject" w:semiHidden="1" w:unhideWhenUsed="1"/>
+    <w:lsdException w:name="No List" w:semiHidden="1" w:unhideWhenUsed="1"/>
+    <w:lsdException w:name="Outline List 1" w:semiHidden="1" w:unhideWhenUsed="1"/>
+    <w:lsdException w:name="Outline List 2" w:semiHidden="1" w:unhideWhenUsed="1"/>
+    <w:lsdException w:name="Outline List 3" w:semiHidden="1" w:unhideWhenUsed="1"/>
+    <w:lsdException w:name="Table Simple 1" w:semiHidden="1" w:unhideWhenUsed="1"/>
+    <w:lsdException w:name="Table Simple 2" w:semiHidden="1" w:unhideWhenUsed="1"/>
+    <w:lsdException w:name="Table Simple 3" w:semiHidden="1" w:unhideWhenUsed="1"/>
+    <w:lsdException w:name="Table Classic 1" w:semiHidden="1" w:unhideWhenUsed="1"/>
+    <w:lsdException w:name="Table Classic 2" w:semiHidden="1" w:unhideWhenUsed="1"/>
+    <w:lsdException w:name="Table Classic 3" w:semiHidden="1" w:unhideWhenUsed="1"/>
+    <w:lsdException w:name="Table Classic 4" w:semiHidden="1" w:unhideWhenUsed="1"/>
+    <w:lsdException w:name="Table Colorful 1" w:semiHidden="1" w:unhideWhenUsed="1"/>
+    <w:lsdException w:name="Table Colorful 2" w:semiHidden="1" w:unhideWhenUsed="1"/>
+    <w:lsdException w:name="Table Colorful 3" w:semiHidden="1" w:unhideWhenUsed="1"/>
+    <w:lsdException w:name="Table Columns 1" w:semiHidden="1" w:unhideWhenUsed="1"/>
+    <w:lsdException w:name="Table Columns 2" w:semiHidden="1" w:unhideWhenUsed="1"/>
+    <w:lsdException w:name="Table Columns 3" w:semiHidden="1" w:unhideWhenUsed="1"/>
+    <w:lsdException w:name="Table Columns 4" w:semiHidden="1" w:unhideWhenUsed="1"/>
+    <w:lsdException w:name="Table Columns 5" w:semiHidden="1" w:unhideWhenUsed="1"/>
+    <w:lsdException w:name="Table Grid 1" w:semiHidden="1" w:unhideWhenUsed="1"/>
+    <w:lsdException w:name="Table Grid 2" w:semiHidden="1" w:unhideWhenUsed="1"/>
+    <w:lsdException w:name="Table Grid 3" w:semiHidden="1" w:unhideWhenUsed="1"/>
+    <w:lsdException w:name="Table Grid 4" w:semiHidden="1" w:unhideWhenUsed="1"/>
+    <w:lsdException w:name="Table Grid 5" w:semiHidden="1" w:unhideWhenUsed="1"/>
+    <w:lsdException w:name="Table Grid 6" w:semiHidden="1" w:unhideWhenUsed="1"/>
+    <w:lsdException w:name="Table Grid 7" w:semiHidden="1" w:unhideWhenUsed="1"/>
+    <w:lsdException w:name="Table Grid 8" w:semiHidden="1" w:unhideWhenUsed="1"/>
+    <w:lsdException w:name="Table List 1" w:semiHidden="1" w:unhideWhenUsed="1"/>
+    <w:lsdException w:name="Table List 2" w:semiHidden="1" w:unhideWhenUsed="1"/>
+    <w:lsdException w:name="Table List 3" w:semiHidden="1" w:unhideWhenUsed="1"/>
+    <w:lsdException w:name="Table List 4" w:semiHidden="1" w:unhideWhenUsed="1"/>
+    <w:lsdException w:name="Table List 5" w:semiHidden="1" w:unhideWhenUsed="1"/>
+    <w:lsdException w:name="Table List 6" w:semiHidden="1" w:unhideWhenUsed="1"/>
+    <w:lsdException w:name="Table List 7" w:semiHidden="1" w:unhideWhenUsed="1"/>
+    <w:lsdException w:name="Table List 8" w:semiHidden="1" w:unhideWhenUsed="1"/>
+    <w:lsdException w:name="Table 3D effects 1" w:semiHidden="1" w:unhideWhenUsed="1"/>
+    <w:lsdException w:name="Table 3D effects 2" w:semiHidden="1" w:unhideWhenUsed="1"/>
+    <w:lsdException w:name="Table 3D effects 3" w:semiHidden="1" w:unhideWhenUsed="1"/>
+    <w:lsdException w:name="Table Contemporary" w:semiHidden="1" w:unhideWhenUsed="1"/>
+    <w:lsdException w:name="Table Elegant" w:semiHidden="1" w:unhideWhenUsed="1"/>
+    <w:lsdException w:name="Table Professional" w:semiHidden="1" w:unhideWhenUsed="1"/>
+    <w:lsdException w:name="Table Subtle 1" w:semiHidden="1" w:unhideWhenUsed="1"/>
+    <w:lsdException w:name="Table Web 1" w:semiHidden="1" w:unhideWhenUsed="1"/>
+    <w:lsdException w:name="Table Web 2" w:semiHidden="1" w:unhideWhenUsed="1"/>
+    <w:lsdException w:name="Balloon Text" w:semiHidden="1" w:unhideWhenUsed="1"/>
+    <w:lsdException w:name="Table Grid" w:uiPriority="39"/>
+    <w:lsdException w:name="Table Theme" w:semiHidden="1" w:unhideWhenUsed="1"/>
+    <w:lsdException w:name="Placeholder Text" w:semiHidden="1"/>
+    <w:lsdException w:name="No Spacing" w:uiPriority="1" w:qFormat="1"/>
+    <w:lsdException w:name="Light Shading" w:uiPriority="60"/>
+    <w:lsdException w:name="Light List" w:uiPriority="61"/>
+    <w:lsdException w:name="Light Grid" w:uiPriority="62"/>
+    <w:lsdException w:name="Medium Shading 1" w:uiPriority="63"/>
+    <w:lsdException w:name="Medium Shading 2" w:uiPriority="64"/>
+    <w:lsdException w:name="Medium List 1" w:uiPriority="65"/>
+    <w:lsdException w:name="Medium List 2" w:uiPriority="66"/>
+    <w:lsdException w:name="Medium Grid 1" w:uiPriority="67"/>
+    <w:lsdException w:name="Medium Grid 2" w:uiPriority="68"/>
+    <w:lsdException w:name="Medium Grid 3" w:uiPriority="69"/>
+    <w:lsdException w:name="Dark List" w:uiPriority="70"/>
+    <w:lsdException w:name="Colorful Shading" w:uiPriority="71"/>
+    <w:lsdException w:name="Colorful List" w:uiPriority="72"/>
+    <w:lsdException w:name="Colorful Grid" w:uiPriority="73"/>
+    <w:lsdException w:name="Light Shading Accent 1" w:uiPriority="60"/>
+    <w:lsdException w:name="Light List Accent 1" w:uiPriority="61"/>
+    <w:lsdException w:name="Light Grid Accent 1" w:uiPriority="62"/>
+    <w:lsdException w:name="Medium Shading 1 Accent 1" w:uiPriority="63"/>
+    <w:lsdException w:name="Medium Shading 2 Accent 1" w:uiPriority="64"/>
+    <w:lsdException w:name="Medium List 1 Accent 1" w:uiPriority="65"/>
+    <w:lsdException w:name="Revision" w:semiHidden="1"/>
+    <w:lsdException w:name="List Paragraph" w:uiPriority="34" w:qFormat="1"/>
+    <w:lsdException w:name="Quote" w:uiPriority="29" w:qFormat="1"/>
+    <w:lsdException w:name="Intense Quote" w:uiPriority="30" w:qFormat="1"/>
+    <w:lsdException w:name="Medium List 2 Accent 1" w:uiPriority="66"/>
+    <w:lsdException w:name="Medium Grid 1 Accent 1" w:uiPriority="67"/>
+    <w:lsdException w:name="Medium Grid 2 Accent 1" w:uiPriority="68"/>
+    <w:lsdException w:name="Medium Grid 3 Accent 1" w:uiPriority="69"/>
+    <w:lsdException w:name="Dark List Accent 1" w:uiPriority="70"/>
+    <w:lsdException w:name="Colorful Shading Accent 1" w:uiPriority="71"/>
+    <w:lsdException w:name="Colorful List Accent 1" w:uiPriority="72"/>
+    <w:lsdException w:name="Colorful Grid Accent 1" w:uiPriority="73"/>
+    <w:lsdException w:name="Light Shading Accent 2" w:uiPriority="60"/>
+    <w:lsdException w:name="Light List Accent 2" w:uiPriority="61"/>
+    <w:lsdException w:name="Light Grid Accent 2" w:uiPriority="62"/>
+    <w:lsdException w:name="Medium Shading 1 Accent 2" w:uiPriority="63"/>
+    <w:lsdException w:name="Medium Shading 2 Accent 2" w:uiPriority="64"/>
+    <w:lsdException w:name="Medium List 1 Accent 2" w:uiPriority="65"/>
+    <w:lsdException w:name="Medium List 2 Accent 2" w:uiPriority="66"/>
+    <w:lsdException w:name="Medium Grid 1 Accent 2" w:uiPriority="67"/>
+    <w:lsdException w:name="Medium Grid 2 Accent 2" w:uiPriority="68"/>
+    <w:lsdException w:name="Medium Grid 3 Accent 2" w:uiPriority="69"/>
+    <w:lsdException w:name="Dark List Accent 2" w:uiPriority="70"/>
+    <w:lsdException w:name="Colorful Shading Accent 2" w:uiPriority="71"/>
+    <w:lsdException w:name="Colorful List Accent 2" w:uiPriority="72"/>
+    <w:lsdException w:name="Colorful Grid Accent 2" w:uiPriority="73"/>
+    <w:lsdException w:name="Light Shading Accent 3" w:uiPriority="60"/>
+    <w:lsdException w:name="Light List Accent 3" w:uiPriority="61"/>
+    <w:lsdException w:name="Light Grid Accent 3" w:uiPriority="62"/>
+    <w:lsdException w:name="Medium Shading 1 Accent 3" w:uiPriority="63"/>
+    <w:lsdException w:name="Medium Shading 2 Accent 3" w:uiPriority="64"/>
+    <w:lsdException w:name="Medium List 1 Accent 3" w:uiPriority="65"/>
+    <w:lsdException w:name="Medium List 2 Accent 3" w:uiPriority="66"/>
+    <w:lsdException w:name="Medium Grid 1 Accent 3" w:uiPriority="67"/>
+    <w:lsdException w:name="Medium Grid 2 Accent 3" w:uiPriority="68"/>
+    <w:lsdException w:name="Medium Grid 3 Accent 3" w:uiPriority="69"/>
+    <w:lsdException w:name="Dark List Accent 3" w:uiPriority="70"/>
+    <w:lsdException w:name="Colorful Shading Accent 3" w:uiPriority="71"/>
+    <w:lsdException w:name="Colorful List Accent 3" w:uiPriority="72"/>
+    <w:lsdException w:name="Colorful Grid Accent 3" w:uiPriority="73"/>
+    <w:lsdException w:name="Light Shading Accent 4" w:uiPriority="60"/>
+    <w:lsdException w:name="Light List Accent 4" w:uiPriority="61"/>
+    <w:lsdException w:name="Light Grid Accent 4" w:uiPriority="62"/>
+    <w:lsdException w:name="Medium Shading 1 Accent 4" w:uiPriority="63"/>
+    <w:lsdException w:name="Medium Shading 2 Accent 4" w:uiPriority="64"/>
+    <w:lsdException w:name="Medium List 1 Accent 4" w:uiPriority="65"/>
+    <w:lsdException w:name="Medium List 2 Accent 4" w:uiPriority="66"/>
+    <w:lsdException w:name="Medium Grid 1 Accent 4" w:uiPriority="67"/>
+    <w:lsdException w:name="Medium Grid 2 Accent 4" w:uiPriority="68"/>
+    <w:lsdException w:name="Medium Grid 3 Accent 4" w:uiPriority="69"/>
+    <w:lsdException w:name="Dark List Accent 4" w:uiPriority="70"/>
+    <w:lsdException w:name="Colorful Shading Accent 4" w:uiPriority="71"/>
+    <w:lsdException w:name="Colorful List Accent 4" w:uiPriority="72"/>
+    <w:lsdException w:name="Colorful Grid Accent 4" w:uiPriority="73"/>
+    <w:lsdException w:name="Light Shading Accent 5" w:uiPriority="60"/>
+    <w:lsdException w:name="Light List Accent 5" w:uiPriority="61"/>
+    <w:lsdException w:name="Light Grid Accent 5" w:uiPriority="62"/>
+    <w:lsdException w:name="Medium Shading 1 Accent 5" w:uiPriority="63"/>
+    <w:lsdException w:name="Medium Shading 2 Accent 5" w:uiPriority="64"/>
+    <w:lsdException w:name="Medium List 1 Accent 5" w:uiPriority="65"/>
+    <w:lsdException w:name="Medium List 2 Accent 5" w:uiPriority="66"/>
+    <w:lsdException w:name="Medium Grid 1 Accent 5" w:uiPriority="67"/>
+    <w:lsdException w:name="Medium Grid 2 Accent 5" w:uiPriority="68"/>
+    <w:lsdException w:name="Medium Grid 3 Accent 5" w:uiPriority="69"/>
+    <w:lsdException w:name="Dark List Accent 5" w:uiPriority="70"/>
+    <w:lsdException w:name="Colorful Shading Accent 5" w:uiPriority="71"/>
+    <w:lsdException w:name="Colorful List Accent 5" w:uiPriority="72"/>
+    <w:lsdException w:name="Colorful Grid Accent 5" w:uiPriority="73"/>
+    <w:lsdException w:name="Light Shading Accent 6" w:uiPriority="60"/>
+    <w:lsdException w:name="Light List Accent 6" w:uiPriority="61"/>
+    <w:lsdException w:name="Light Grid Accent 6" w:uiPriority="62"/>
+    <w:lsdException w:name="Medium Shading 1 Accent 6" w:uiPriority="63"/>
+    <w:lsdException w:name="Medium Shading 2 Accent 6" w:uiPriority="64"/>
+    <w:lsdException w:name="Medium List 1 Accent 6" w:uiPriority="65"/>
+    <w:lsdException w:name="Medium List 2 Accent 6" w:uiPriority="66"/>
+    <w:lsdException w:name="Medium Grid 1 Accent 6" w:uiPriority="67"/>
+    <w:lsdException w:name="Medium Grid 2 Accent 6" w:uiPriority="68"/>
+    <w:lsdException w:name="Medium Grid 3 Accent 6" w:uiPriority="69"/>
+    <w:lsdException w:name="Dark List Accent 6" w:uiPriority="70"/>
+    <w:lsdException w:name="Colorful Shading Accent 6" w:uiPriority="71"/>
+    <w:lsdException w:name="Colorful List Accent 6" w:uiPriority="72"/>
+    <w:lsdException w:name="Colorful Grid Accent 6" w:uiPriority="73"/>
+    <w:lsdException w:name="Subtle Emphasis" w:uiPriority="19" w:qFormat="1"/>
+    <w:lsdException w:name="Intense Emphasis" w:uiPriority="21" w:qFormat="1"/>
+    <w:lsdException w:name="Subtle Reference" w:uiPriority="31" w:qFormat="1"/>
+    <w:lsdException w:name="Intense Reference" w:uiPriority="32" w:qFormat="1"/>
+    <w:lsdException w:name="Book Title" w:uiPriority="33" w:qFormat="1"/>
+    <w:lsdException w:name="Bibliography" w:semiHidden="1" w:uiPriority="37" w:unhideWhenUsed="1"/>
+    <w:lsdException w:name="TOC Heading" w:semiHidden="1" w:uiPriority="39" w:unhideWhenUsed="1" w:qFormat="1"/>
+    <w:lsdException w:name="Plain Table 1" w:uiPriority="41"/>
+    <w:lsdException w:name="Plain Table 2" w:uiPriority="42"/>
+    <w:lsdException w:name="Plain Table 3" w:uiPriority="43"/>
+    <w:lsdException w:name="Plain Table 4" w:uiPriority="44"/>
+    <w:lsdException w:name="Plain Table 5" w:uiPriority="45"/>
+    <w:lsdException w:name="Grid Table Light" w:uiPriority="40"/>
+    <w:lsdException w:name="Grid Table 1 Light" w:uiPriority="46"/>
+    <w:lsdException w:name="Grid Table 2" w:uiPriority="47"/>
+    <w:lsdException w:name="Grid Table 3" w:uiPriority="48"/>
+    <w:lsdException w:name="Grid Table 4" w:uiPriority="49"/>
+    <w:lsdException w:name="Grid Table 5 Dark" w:uiPriority="50"/>
+    <w:lsdException w:name="Grid Table 6 Colorful" w:uiPriority="51"/>
+    <w:lsdException w:name="Grid Table 7 Colorful" w:uiPriority="52"/>
+    <w:lsdException w:name="Grid Table 1 Light Accent 1" w:uiPriority="46"/>
+    <w:lsdException w:name="Grid Table 2 Accent 1" w:uiPriority="47"/>
+    <w:lsdException w:name="Grid Table 3 Accent 1" w:uiPriority="48"/>
+    <w:lsdException w:name="Grid Table 4 Accent 1" w:uiPriority="49"/>
+    <w:lsdException w:name="Grid Table 5 Dark Accent 1" w:uiPriority="50"/>
+    <w:lsdException w:name="Grid Table 6 Colorful Accent 1" w:uiPriority="51"/>
+    <w:lsdException w:name="Grid Table 7 Colorful Accent 1" w:uiPriority="52"/>
+    <w:lsdException w:name="Grid Table 1 Light Accent 2" w:uiPriority="46"/>
+    <w:lsdException w:name="Grid Table 2 Accent 2" w:uiPriority="47"/>
+    <w:lsdException w:name="Grid Table 3 Accent 2" w:uiPriority="48"/>
+    <w:lsdException w:name="Grid Table 4 Accent 2" w:uiPriority="49"/>
+    <w:lsdException w:name="Grid Table 5 Dark Accent 2" w:uiPriority="50"/>
+    <w:lsdException w:name="Grid Table 6 Colorful Accent 2" w:uiPriority="51"/>
+    <w:lsdException w:name="Grid Table 7 Colorful Accent 2" w:uiPriority="52"/>
+    <w:lsdException w:name="Grid Table 1 Light Accent 3" w:uiPriority="46"/>
+    <w:lsdException w:name="Grid Table 2 Accent 3" w:uiPriority="47"/>
+    <w:lsdException w:name="Grid Table 3 Accent 3" w:uiPriority="48"/>
+    <w:lsdException w:name="Grid Table 4 Accent 3" w:uiPriority="49"/>
+    <w:lsdException w:name="Grid Table 5 Dark Accent 3" w:uiPriority="50"/>
+    <w:lsdException w:name="Grid Table 6 Colorful Accent 3" w:uiPriority="51"/>
+    <w:lsdException w:name="Grid Table 7 Colorful Accent 3" w:uiPriority="52"/>
+    <w:lsdException w:name="Grid Table 1 Light Accent 4" w:uiPriority="46"/>
+    <w:lsdException w:name="Grid Table 2 Accent 4" w:uiPriority="47"/>
+    <w:lsdException w:name="Grid Table 3 Accent 4" w:uiPriority="48"/>
+    <w:lsdException w:name="Grid Table 4 Accent 4" w:uiPriority="49"/>
+    <w:lsdException w:name="Grid Table 5 Dark Accent 4" w:uiPriority="50"/>
+    <w:lsdException w:name="Grid Table 6 Colorful Accent 4" w:uiPriority="51"/>
+    <w:lsdException w:name="Grid Table 7 Colorful Accent 4" w:uiPriority="52"/>
+    <w:lsdException w:name="Grid Table 1 Light Accent 5" w:uiPriority="46"/>
+    <w:lsdException w:name="Grid Table 2 Accent 5" w:uiPriority="47"/>
+    <w:lsdException w:name="Grid Table 3 Accent 5" w:uiPriority="48"/>
+    <w:lsdException w:name="Grid Table 4 Accent 5" w:uiPriority="49"/>
+    <w:lsdException w:name="Grid Table 5 Dark Accent 5" w:uiPriority="50"/>
+    <w:lsdException w:name="Grid Table 6 Colorful Accent 5" w:uiPriority="51"/>
+    <w:lsdException w:name="Grid Table 7 Colorful Accent 5" w:uiPriority="52"/>
+    <w:lsdException w:name="Grid Table 1 Light Accent 6" w:uiPriority="46"/>
+    <w:lsdException w:name="Grid Table 2 Accent 6" w:uiPriority="47"/>
+    <w:lsdException w:name="Grid Table 3 Accent 6" w:uiPriority="48"/>
+    <w:lsdException w:name="Grid Table 4 Accent 6" w:uiPriority="49"/>
+    <w:lsdException w:name="Grid Table 5 Dark Accent 6" w:uiPriority="50"/>
+    <w:lsdException w:name="Grid Table 6 Colorful Accent 6" w:uiPriority="51"/>
+    <w:lsdException w:name="Grid Table 7 Colorful Accent 6" w:uiPriority="52"/>
+    <w:lsdException w:name="List Table 1 Light" w:uiPriority="46"/>
+    <w:lsdException w:name="List Table 2" w:uiPriority="47"/>
+    <w:lsdException w:name="List Table 3" w:uiPriority="48"/>
+    <w:lsdException w:name="List Table 4" w:uiPriority="49"/>
+    <w:lsdException w:name="List Table 5 Dark" w:uiPriority="50"/>
+    <w:lsdException w:name="List Table 6 Colorful" w:uiPriority="51"/>
+    <w:lsdException w:name="List Table 7 Colorful" w:uiPriority="52"/>
+    <w:lsdException w:name="List Table 1 Light Accent 1" w:uiPriority="46"/>
+    <w:lsdException w:name="List Table 2 Accent 1" w:uiPriority="47"/>
+    <w:lsdException w:name="List Table 3 Accent 1" w:uiPriority="48"/>
+    <w:lsdException w:name="List Table 4 Accent 1" w:uiPriority="49"/>
+    <w:lsdException w:name="List Table 5 Dark Accent 1" w:uiPriority="50"/>
+    <w:lsdException w:name="List Table 6 Colorful Accent 1" w:uiPriority="51"/>
+    <w:lsdException w:name="List Table 7 Colorful Accent 1" w:uiPriority="52"/>
+    <w:lsdException w:name="List Table 1 Light Accent 2" w:uiPriority="46"/>
+    <w:lsdException w:name="List Table 2 Accent 2" w:uiPriority="47"/>
+    <w:lsdException w:name="List Table 3 Accent 2" w:uiPriority="48"/>
+    <w:lsdException w:name="List Table 4 Accent 2" w:uiPriority="49"/>
+    <w:lsdException w:name="List Table 5 Dark Accent 2" w:uiPriority="50"/>
+    <w:lsdException w:name="List Table 6 Colorful Accent 2" w:uiPriority="51"/>
+    <w:lsdException w:name="List Table 7 Colorful Accent 2" w:uiPriority="52"/>
+    <w:lsdException w:name="List Table 1 Light Accent 3" w:uiPriority="46"/>
+    <w:lsdException w:name="List Table 2 Accent 3" w:uiPriority="47"/>
+    <w:lsdException w:name="List Table 3 Accent 3" w:uiPriority="48"/>
+    <w:lsdException w:name="List Table 4 Accent 3" w:uiPriority="49"/>
+    <w:lsdException w:name="List Table 5 Dark Accent 3" w:uiPriority="50"/>
+    <w:lsdException w:name="List Table 6 Colorful Accent 3" w:uiPriority="51"/>
+    <w:lsdException w:name="List Table 7 Colorful Accent 3" w:uiPriority="52"/>
+    <w:lsdException w:name="List Table 1 Light Accent 4" w:uiPriority="46"/>
+    <w:lsdException w:name="List Table 2 Accent 4" w:uiPriority="47"/>
+    <w:lsdException w:name="List Table 3 Accent 4" w:uiPriority="48"/>
+    <w:lsdException w:name="List Table 4 Accent 4" w:uiPriority="49"/>
+    <w:lsdException w:name="List Table 5 Dark Accent 4" w:uiPriority="50"/>
+    <w:lsdException w:name="List Table 6 Colorful Accent 4" w:uiPriority="51"/>
+    <w:lsdException w:name="List Table 7 Colorful Accent 4" w:uiPriority="52"/>
+    <w:lsdException w:name="List Table 1 Light Accent 5" w:uiPriority="46"/>
+    <w:lsdException w:name="List Table 2 Accent 5" w:uiPriority="47"/>
+    <w:lsdException w:name="List Table 3 Accent 5" w:uiPriority="48"/>
+    <w:lsdException w:name="List Table 4 Accent 5" w:uiPriority="49"/>
+    <w:lsdException w:name="List Table 5 Dark Accent 5" w:uiPriority="50"/>
+    <w:lsdException w:name="List Table 6 Colorful Accent 5" w:uiPriority="51"/>
+    <w:lsdException w:name="List Table 7 Colorful Accent 5" w:uiPriority="52"/>
+    <w:lsdException w:name="List Table 1 Light Accent 6" w:uiPriority="46"/>
+    <w:lsdException w:name="List Table 2 Accent 6" w:uiPriority="47"/>
+    <w:lsdException w:name="List Table 3 Accent 6" w:uiPriority="48"/>
+    <w:lsdException w:name="List Table 4 Accent 6" w:uiPriority="49"/>
+    <w:lsdException w:name="List Table 5 Dark Accent 6" w:uiPriority="50"/>
+    <w:lsdException w:name="List Table 6 Colorful Accent 6" w:uiPriority="51"/>
+    <w:lsdException w:name="List Table 7 Colorful Accent 6" w:uiPriority="52"/>
+    <w:lsdException w:name="Mention" w:semiHidden="1" w:unhideWhenUsed="1"/>
+    <w:lsdException w:name="Smart Hyperlink" w:semiHidden="1" w:unhideWhenUsed="1"/>
+    <w:lsdException w:name="Hashtag" w:semiHidden="1" w:unhideWhenUsed="1"/>
+    <w:lsdException w:name="Unresolved Mention" w:semiHidden="1" w:unhideWhenUsed="1"/>
   </w:latentStyles>
   <w:style w:type="paragraph" w:default="1" w:styleId="Normal">
     <w:name w:val="Normal"/>
@@ -26480,7 +26295,7 @@
   <a:extraClrSchemeLst/>
   <a:extLst>
     <a:ext uri="{05A4C25C-085E-4340-85A3-A5531E510DB2}">
-      <thm15:themeFamily xmlns:thm15="http://schemas.microsoft.com/office/thememl/2012/main" xmlns="" name="Office Theme" id="{62F939B6-93AF-4DB8-9C6B-D6C7DFDC589F}" vid="{4A3C46E8-61CC-4603-A589-7422A47A8E4A}"/>
+      <thm15:themeFamily xmlns:thm15="http://schemas.microsoft.com/office/thememl/2012/main" name="Office Theme" id="{62F939B6-93AF-4DB8-9C6B-D6C7DFDC589F}" vid="{4A3C46E8-61CC-4603-A589-7422A47A8E4A}"/>
     </a:ext>
   </a:extLst>
 </a:theme>

</xml_diff>

<commit_message>
Updated strength IC pattern
</commit_message>
<xml_diff>
--- a/Working QA Team Folders/Guidance documents/Work Instructions CCDD.docx
+++ b/Working QA Team Folders/Guidance documents/Work Instructions CCDD.docx
@@ -1,14 +1,12 @@
 
 <file path=word/document.xml><?xml version="1.0" encoding="utf-8"?>
-<w:document xmlns:wpc="http://schemas.microsoft.com/office/word/2010/wordprocessingCanvas" xmlns:cx="http://schemas.microsoft.com/office/drawing/2014/chartex" xmlns:cx1="http://schemas.microsoft.com/office/drawing/2015/9/8/chartex" xmlns:cx2="http://schemas.microsoft.com/office/drawing/2015/10/21/chartex" xmlns:cx3="http://schemas.microsoft.com/office/drawing/2016/5/9/chartex" xmlns:cx4="http://schemas.microsoft.com/office/drawing/2016/5/10/chartex" xmlns:cx5="http://schemas.microsoft.com/office/drawing/2016/5/11/chartex" xmlns:cx6="http://schemas.microsoft.com/office/drawing/2016/5/12/chartex" xmlns:cx7="http://schemas.microsoft.com/office/drawing/2016/5/13/chartex" xmlns:cx8="http://schemas.microsoft.com/office/drawing/2016/5/14/chartex" xmlns:mc="http://schemas.openxmlformats.org/markup-compatibility/2006" xmlns:aink="http://schemas.microsoft.com/office/drawing/2016/ink" xmlns:am3d="http://schemas.microsoft.com/office/drawing/2017/model3d" xmlns:o="urn:schemas-microsoft-com:office:office" xmlns:r="http://schemas.openxmlformats.org/officeDocument/2006/relationships" xmlns:m="http://schemas.openxmlformats.org/officeDocument/2006/math" xmlns:v="urn:schemas-microsoft-com:vml" xmlns:wp14="http://schemas.microsoft.com/office/word/2010/wordprocessingDrawing" xmlns:wp="http://schemas.openxmlformats.org/drawingml/2006/wordprocessingDrawing" xmlns:w10="urn:schemas-microsoft-com:office:word" xmlns:w="http://schemas.openxmlformats.org/wordprocessingml/2006/main" xmlns:w14="http://schemas.microsoft.com/office/word/2010/wordml" xmlns:w15="http://schemas.microsoft.com/office/word/2012/wordml" xmlns:w16cid="http://schemas.microsoft.com/office/word/2016/wordml/cid" xmlns:w16se="http://schemas.microsoft.com/office/word/2015/wordml/symex" xmlns:wpg="http://schemas.microsoft.com/office/word/2010/wordprocessingGroup" xmlns:wpi="http://schemas.microsoft.com/office/word/2010/wordprocessingInk" xmlns:wne="http://schemas.microsoft.com/office/word/2006/wordml" xmlns:wps="http://schemas.microsoft.com/office/word/2010/wordprocessingShape" mc:Ignorable="w14 w15 w16se w16cid wp14">
+<w:document xmlns:wpc="http://schemas.microsoft.com/office/word/2010/wordprocessingCanvas" xmlns:mc="http://schemas.openxmlformats.org/markup-compatibility/2006" xmlns:o="urn:schemas-microsoft-com:office:office" xmlns:r="http://schemas.openxmlformats.org/officeDocument/2006/relationships" xmlns:m="http://schemas.openxmlformats.org/officeDocument/2006/math" xmlns:v="urn:schemas-microsoft-com:vml" xmlns:wp14="http://schemas.microsoft.com/office/word/2010/wordprocessingDrawing" xmlns:wp="http://schemas.openxmlformats.org/drawingml/2006/wordprocessingDrawing" xmlns:w10="urn:schemas-microsoft-com:office:word" xmlns:w="http://schemas.openxmlformats.org/wordprocessingml/2006/main" xmlns:w14="http://schemas.microsoft.com/office/word/2010/wordml" xmlns:w15="http://schemas.microsoft.com/office/word/2012/wordml" xmlns:wpg="http://schemas.microsoft.com/office/word/2010/wordprocessingGroup" xmlns:wpi="http://schemas.microsoft.com/office/word/2010/wordprocessingInk" xmlns:wne="http://schemas.microsoft.com/office/word/2006/wordml" xmlns:wps="http://schemas.microsoft.com/office/word/2010/wordprocessingShape" mc:Ignorable="w14 w15 wp14">
   <w:body>
     <w:p>
       <w:pPr>
         <w:pStyle w:val="Heading1"/>
         <w:jc w:val="center"/>
       </w:pPr>
-      <w:bookmarkStart w:id="0" w:name="_GoBack"/>
-      <w:bookmarkEnd w:id="0"/>
       <w:r>
         <w:t>Canadian Clinical Drug Dataset</w:t>
       </w:r>
@@ -6188,7 +6186,25 @@
                 <w:b/>
                 <w:bCs/>
               </w:rPr>
-              <w:t xml:space="preserve"> dipropionate 100 mcg per actuation pressurised inhalatio</w:t>
+              <w:t xml:space="preserve"> </w:t>
+            </w:r>
+            <w:proofErr w:type="spellStart"/>
+            <w:r>
+              <w:rPr>
+                <w:rFonts w:ascii="Arial" w:hAnsi="Arial" w:cs="Arial"/>
+                <w:b/>
+                <w:bCs/>
+              </w:rPr>
+              <w:t>dipropionate</w:t>
+            </w:r>
+            <w:proofErr w:type="spellEnd"/>
+            <w:r>
+              <w:rPr>
+                <w:rFonts w:ascii="Arial" w:hAnsi="Arial" w:cs="Arial"/>
+                <w:b/>
+                <w:bCs/>
+              </w:rPr>
+              <w:t xml:space="preserve"> 100 mcg per actuation pressurised inhalatio</w:t>
             </w:r>
             <w:r>
               <w:rPr>
@@ -6439,123 +6455,24 @@
     </w:p>
     <w:p>
       <w:pPr>
-        <w:pStyle w:val="Heading2"/>
-      </w:pPr>
-      <w:r>
-        <w:t xml:space="preserve">Pattern 2: Presentation Strength and Concentration Strength are </w:t>
-      </w:r>
-      <w:r>
-        <w:t>both</w:t>
-      </w:r>
-      <w:r>
-        <w:t xml:space="preserve"> clinically </w:t>
-      </w:r>
-      <w:r>
-        <w:t>useful</w:t>
-      </w:r>
-    </w:p>
-    <w:p>
-      <w:pPr>
-        <w:pStyle w:val="Heading3"/>
-      </w:pPr>
-      <w:r>
-        <w:t>Variation A:</w:t>
-      </w:r>
-      <w:r>
-        <w:t xml:space="preserve"> </w:t>
-      </w:r>
-    </w:p>
-    <w:p>
-      <w:pPr>
-        <w:rPr>
-          <w:rFonts w:ascii="Arial" w:hAnsi="Arial" w:cs="Arial"/>
-        </w:rPr>
-      </w:pPr>
-      <w:r>
-        <w:rPr>
-          <w:rFonts w:ascii="Arial" w:hAnsi="Arial" w:cs="Arial"/>
-        </w:rPr>
-        <w:t>Using the</w:t>
-      </w:r>
-      <w:r>
-        <w:rPr>
-          <w:rFonts w:ascii="Arial" w:hAnsi="Arial" w:cs="Arial"/>
-        </w:rPr>
-        <w:t xml:space="preserve"> unit of presentation </w:t>
-      </w:r>
-      <w:r>
-        <w:rPr>
-          <w:rFonts w:ascii="Arial" w:hAnsi="Arial" w:cs="Arial"/>
-        </w:rPr>
-        <w:t>describes</w:t>
-      </w:r>
-      <w:r>
-        <w:rPr>
-          <w:rFonts w:ascii="Arial" w:hAnsi="Arial" w:cs="Arial"/>
-        </w:rPr>
-        <w:t xml:space="preserve"> a </w:t>
-      </w:r>
-      <w:r>
-        <w:rPr>
-          <w:rFonts w:ascii="Arial" w:hAnsi="Arial" w:cs="Arial"/>
-        </w:rPr>
-        <w:t xml:space="preserve">clinically useful </w:t>
-      </w:r>
-      <w:r>
-        <w:rPr>
-          <w:rFonts w:ascii="Arial" w:hAnsi="Arial" w:cs="Arial"/>
-        </w:rPr>
-        <w:t>volume of liquid dose form</w:t>
-      </w:r>
-      <w:r>
-        <w:rPr>
-          <w:rFonts w:ascii="Arial" w:hAnsi="Arial" w:cs="Arial"/>
-        </w:rPr>
-        <w:t>; the unit of presentation is the “intimate container” for that volume; concentration strength is also known/calculatable</w:t>
-      </w:r>
-      <w:r>
-        <w:rPr>
-          <w:rFonts w:ascii="Arial" w:hAnsi="Arial" w:cs="Arial"/>
-        </w:rPr>
-        <w:t>.  For the presentation strength, the volume of the unit of presentation provides the strength denominator, and the unit of presentation is explicitly described at the end of the product name.</w:t>
-      </w:r>
-    </w:p>
-    <w:p>
-      <w:pPr>
-        <w:rPr>
-          <w:rFonts w:ascii="Arial" w:hAnsi="Arial" w:cs="Arial"/>
-        </w:rPr>
-      </w:pPr>
-      <w:r>
-        <w:rPr>
-          <w:rFonts w:ascii="Arial" w:hAnsi="Arial" w:cs="Arial"/>
-          <w:b/>
-        </w:rPr>
-        <w:t>Used for:</w:t>
-      </w:r>
-      <w:r>
-        <w:rPr>
-          <w:rFonts w:ascii="Arial" w:hAnsi="Arial" w:cs="Arial"/>
-        </w:rPr>
-        <w:t xml:space="preserve"> most small volume </w:t>
-      </w:r>
-      <w:r>
-        <w:rPr>
-          <w:rFonts w:ascii="Arial" w:hAnsi="Arial" w:cs="Arial"/>
-        </w:rPr>
-        <w:t>parenteral liquids, unit dose nebuliser solutions etc.</w:t>
-      </w:r>
-      <w:r>
-        <w:rPr>
-          <w:rFonts w:ascii="Arial" w:hAnsi="Arial" w:cs="Arial"/>
-        </w:rPr>
-        <w:t>…</w:t>
-      </w:r>
-    </w:p>
-    <w:p>
-      <w:pPr>
-        <w:rPr>
-          <w:rFonts w:ascii="Arial" w:hAnsi="Arial" w:cs="Arial"/>
+        <w:rPr>
+          <w:rFonts w:ascii="Arial" w:hAnsi="Arial" w:cs="Arial"/>
+          <w:color w:val="FF0000"/>
+        </w:rPr>
+      </w:pPr>
+      <w:r>
+        <w:rPr>
+          <w:rFonts w:ascii="Arial" w:hAnsi="Arial" w:cs="Arial"/>
+          <w:color w:val="FF0000"/>
+        </w:rPr>
+        <w:t>Some multi-use pen products also use Pattern 1C as the pen has the equivalent to a metered dose delivery that “bounds” the presentation of the product to the patient.  For these products, the addition of the container (pf pen) is added to the NTP formal name.</w:t>
+      </w:r>
+    </w:p>
+    <w:p>
+      <w:pPr>
+        <w:rPr>
+          <w:rFonts w:ascii="Arial" w:hAnsi="Arial" w:cs="Arial"/>
+          <w:color w:val="FF0000"/>
         </w:rPr>
       </w:pPr>
     </w:p>
@@ -6580,12 +6497,14 @@
               <w:rPr>
                 <w:rFonts w:ascii="Arial" w:hAnsi="Arial" w:cs="Arial"/>
                 <w:b/>
-              </w:rPr>
-            </w:pPr>
-            <w:r>
-              <w:rPr>
-                <w:rFonts w:ascii="Arial" w:hAnsi="Arial" w:cs="Arial"/>
-                <w:b/>
+                <w:color w:val="FF0000"/>
+              </w:rPr>
+            </w:pPr>
+            <w:r>
+              <w:rPr>
+                <w:rFonts w:ascii="Arial" w:hAnsi="Arial" w:cs="Arial"/>
+                <w:b/>
+                <w:color w:val="FF0000"/>
               </w:rPr>
               <w:t>Example</w:t>
             </w:r>
@@ -6602,6 +6521,7 @@
                 <w:rFonts w:ascii="Arial" w:hAnsi="Arial" w:cs="Arial"/>
                 <w:b/>
                 <w:bCs/>
+                <w:color w:val="FF0000"/>
               </w:rPr>
             </w:pPr>
             <w:proofErr w:type="spellStart"/>
@@ -6610,8 +6530,9 @@
                 <w:rFonts w:ascii="Arial" w:hAnsi="Arial" w:cs="Arial"/>
                 <w:b/>
                 <w:bCs/>
-              </w:rPr>
-              <w:t>Metoclopramine</w:t>
+                <w:color w:val="FF0000"/>
+              </w:rPr>
+              <w:t>Exenatide</w:t>
             </w:r>
             <w:proofErr w:type="spellEnd"/>
             <w:r>
@@ -6619,8 +6540,27 @@
                 <w:rFonts w:ascii="Arial" w:hAnsi="Arial" w:cs="Arial"/>
                 <w:b/>
                 <w:bCs/>
-              </w:rPr>
-              <w:t xml:space="preserve"> hydrochloride 100 mg per 20 mL solution for injection ampoule</w:t>
+                <w:color w:val="FF0000"/>
+              </w:rPr>
+              <w:t xml:space="preserve"> 5</w:t>
+            </w:r>
+            <w:r>
+              <w:rPr>
+                <w:rFonts w:ascii="Arial" w:hAnsi="Arial" w:cs="Arial"/>
+                <w:b/>
+                <w:bCs/>
+                <w:color w:val="FF0000"/>
+              </w:rPr>
+              <w:t xml:space="preserve"> mcg per actuation </w:t>
+            </w:r>
+            <w:r>
+              <w:rPr>
+                <w:rFonts w:ascii="Arial" w:hAnsi="Arial" w:cs="Arial"/>
+                <w:b/>
+                <w:bCs/>
+                <w:color w:val="FF0000"/>
+              </w:rPr>
+              <w:t>solution for injection pen</w:t>
             </w:r>
           </w:p>
         </w:tc>
@@ -6635,12 +6575,14 @@
               <w:rPr>
                 <w:rFonts w:ascii="Arial" w:hAnsi="Arial" w:cs="Arial"/>
                 <w:b/>
-              </w:rPr>
-            </w:pPr>
-            <w:r>
-              <w:rPr>
-                <w:rFonts w:ascii="Arial" w:hAnsi="Arial" w:cs="Arial"/>
-                <w:b/>
+                <w:color w:val="FF0000"/>
+              </w:rPr>
+            </w:pPr>
+            <w:r>
+              <w:rPr>
+                <w:rFonts w:ascii="Arial" w:hAnsi="Arial" w:cs="Arial"/>
+                <w:b/>
+                <w:color w:val="FF0000"/>
               </w:rPr>
               <w:t>Unit of Presentation</w:t>
             </w:r>
@@ -6654,13 +6596,15 @@
             <w:pPr>
               <w:rPr>
                 <w:rFonts w:ascii="Arial" w:hAnsi="Arial" w:cs="Arial"/>
-              </w:rPr>
-            </w:pPr>
-            <w:r>
-              <w:rPr>
-                <w:rFonts w:ascii="Arial" w:hAnsi="Arial" w:cs="Arial"/>
-              </w:rPr>
-              <w:t>The “intimate container”</w:t>
+                <w:color w:val="FF0000"/>
+              </w:rPr>
+            </w:pPr>
+            <w:r>
+              <w:rPr>
+                <w:rFonts w:ascii="Arial" w:hAnsi="Arial" w:cs="Arial"/>
+                <w:color w:val="FF0000"/>
+              </w:rPr>
+              <w:t>Actuation</w:t>
             </w:r>
           </w:p>
         </w:tc>
@@ -6672,13 +6616,15 @@
             <w:pPr>
               <w:rPr>
                 <w:rFonts w:ascii="Arial" w:hAnsi="Arial" w:cs="Arial"/>
-              </w:rPr>
-            </w:pPr>
-            <w:r>
-              <w:rPr>
-                <w:rFonts w:ascii="Arial" w:hAnsi="Arial" w:cs="Arial"/>
-              </w:rPr>
-              <w:t>e.g. ampoule</w:t>
+                <w:color w:val="FF0000"/>
+              </w:rPr>
+            </w:pPr>
+            <w:r>
+              <w:rPr>
+                <w:rFonts w:ascii="Arial" w:hAnsi="Arial" w:cs="Arial"/>
+                <w:color w:val="FF0000"/>
+              </w:rPr>
+              <w:t>Actuation</w:t>
             </w:r>
           </w:p>
         </w:tc>
@@ -6693,12 +6639,14 @@
               <w:rPr>
                 <w:rFonts w:ascii="Arial" w:hAnsi="Arial" w:cs="Arial"/>
                 <w:b/>
-              </w:rPr>
-            </w:pPr>
-            <w:r>
-              <w:rPr>
-                <w:rFonts w:ascii="Arial" w:hAnsi="Arial" w:cs="Arial"/>
-                <w:b/>
+                <w:color w:val="FF0000"/>
+              </w:rPr>
+            </w:pPr>
+            <w:r>
+              <w:rPr>
+                <w:rFonts w:ascii="Arial" w:hAnsi="Arial" w:cs="Arial"/>
+                <w:b/>
+                <w:color w:val="FF0000"/>
               </w:rPr>
               <w:t>Presentation strength (logical)</w:t>
             </w:r>
@@ -6712,19 +6660,15 @@
             <w:pPr>
               <w:rPr>
                 <w:rFonts w:ascii="Arial" w:hAnsi="Arial" w:cs="Arial"/>
-              </w:rPr>
-            </w:pPr>
-            <w:r>
-              <w:rPr>
-                <w:rFonts w:ascii="Arial" w:hAnsi="Arial" w:cs="Arial"/>
-              </w:rPr>
-              <w:t>Mass amount per volume contained in the unit of presentatio</w:t>
-            </w:r>
-            <w:r>
-              <w:rPr>
-                <w:rFonts w:ascii="Arial" w:hAnsi="Arial" w:cs="Arial"/>
-              </w:rPr>
-              <w:t>n</w:t>
+                <w:color w:val="FF0000"/>
+              </w:rPr>
+            </w:pPr>
+            <w:r>
+              <w:rPr>
+                <w:rFonts w:ascii="Arial" w:hAnsi="Arial" w:cs="Arial"/>
+                <w:color w:val="FF0000"/>
+              </w:rPr>
+              <w:t>Mass amount per 1 unit of presentation</w:t>
             </w:r>
           </w:p>
         </w:tc>
@@ -6736,13 +6680,22 @@
             <w:pPr>
               <w:rPr>
                 <w:rFonts w:ascii="Arial" w:hAnsi="Arial" w:cs="Arial"/>
-              </w:rPr>
-            </w:pPr>
-            <w:r>
-              <w:rPr>
-                <w:rFonts w:ascii="Arial" w:hAnsi="Arial" w:cs="Arial"/>
-              </w:rPr>
-              <w:t>100 mg per 20 mL</w:t>
+                <w:color w:val="FF0000"/>
+              </w:rPr>
+            </w:pPr>
+            <w:r>
+              <w:rPr>
+                <w:rFonts w:ascii="Arial" w:hAnsi="Arial" w:cs="Arial"/>
+                <w:color w:val="FF0000"/>
+              </w:rPr>
+              <w:t>5</w:t>
+            </w:r>
+            <w:r>
+              <w:rPr>
+                <w:rFonts w:ascii="Arial" w:hAnsi="Arial" w:cs="Arial"/>
+                <w:color w:val="FF0000"/>
+              </w:rPr>
+              <w:t xml:space="preserve"> mcg per actuation</w:t>
             </w:r>
           </w:p>
         </w:tc>
@@ -6757,12 +6710,14 @@
               <w:rPr>
                 <w:rFonts w:ascii="Arial" w:hAnsi="Arial" w:cs="Arial"/>
                 <w:b/>
-              </w:rPr>
-            </w:pPr>
-            <w:r>
-              <w:rPr>
-                <w:rFonts w:ascii="Arial" w:hAnsi="Arial" w:cs="Arial"/>
-                <w:b/>
+                <w:color w:val="FF0000"/>
+              </w:rPr>
+            </w:pPr>
+            <w:r>
+              <w:rPr>
+                <w:rFonts w:ascii="Arial" w:hAnsi="Arial" w:cs="Arial"/>
+                <w:b/>
+                <w:color w:val="FF0000"/>
               </w:rPr>
               <w:t>Presentation strength (usual description)</w:t>
             </w:r>
@@ -6776,20 +6731,15 @@
             <w:pPr>
               <w:rPr>
                 <w:rFonts w:ascii="Arial" w:hAnsi="Arial" w:cs="Arial"/>
-              </w:rPr>
-            </w:pPr>
-            <w:r>
-              <w:rPr>
-                <w:rFonts w:ascii="Arial" w:hAnsi="Arial" w:cs="Arial"/>
-              </w:rPr>
-              <w:t>Mass amount per volume</w:t>
-            </w:r>
-            <w:r>
-              <w:rPr>
-                <w:rFonts w:ascii="Arial" w:hAnsi="Arial" w:cs="Arial"/>
-              </w:rPr>
-              <w:br/>
-              <w:t>the “per” is explicitly stated</w:t>
+                <w:color w:val="FF0000"/>
+              </w:rPr>
+            </w:pPr>
+            <w:r>
+              <w:rPr>
+                <w:rFonts w:ascii="Arial" w:hAnsi="Arial" w:cs="Arial"/>
+                <w:color w:val="FF0000"/>
+              </w:rPr>
+              <w:t>Mass amount, with the “per” or explicit</w:t>
             </w:r>
           </w:p>
         </w:tc>
@@ -6801,19 +6751,22 @@
             <w:pPr>
               <w:rPr>
                 <w:rFonts w:ascii="Arial" w:hAnsi="Arial" w:cs="Arial"/>
-              </w:rPr>
-            </w:pPr>
-            <w:r>
-              <w:rPr>
-                <w:rFonts w:ascii="Arial" w:hAnsi="Arial" w:cs="Arial"/>
-              </w:rPr>
-              <w:t>100 mg per 20 mL</w:t>
-            </w:r>
-            <w:r>
-              <w:rPr>
-                <w:rFonts w:ascii="Arial" w:hAnsi="Arial" w:cs="Arial"/>
-              </w:rPr>
-              <w:t xml:space="preserve"> </w:t>
+                <w:color w:val="FF0000"/>
+              </w:rPr>
+            </w:pPr>
+            <w:r>
+              <w:rPr>
+                <w:rFonts w:ascii="Arial" w:hAnsi="Arial" w:cs="Arial"/>
+                <w:color w:val="FF0000"/>
+              </w:rPr>
+              <w:t>5</w:t>
+            </w:r>
+            <w:r>
+              <w:rPr>
+                <w:rFonts w:ascii="Arial" w:hAnsi="Arial" w:cs="Arial"/>
+                <w:color w:val="FF0000"/>
+              </w:rPr>
+              <w:t xml:space="preserve"> mcg per actuation</w:t>
             </w:r>
           </w:p>
         </w:tc>
@@ -6828,58 +6781,61 @@
               <w:rPr>
                 <w:rFonts w:ascii="Arial" w:hAnsi="Arial" w:cs="Arial"/>
                 <w:b/>
-              </w:rPr>
-            </w:pPr>
-            <w:r>
-              <w:rPr>
-                <w:rFonts w:ascii="Arial" w:hAnsi="Arial" w:cs="Arial"/>
-                <w:b/>
-              </w:rPr>
-              <w:t xml:space="preserve">Concentration strength </w:t>
-            </w:r>
-          </w:p>
-        </w:tc>
-        <w:tc>
-          <w:tcPr>
-            <w:tcW w:w="3005" w:type="dxa"/>
-          </w:tcPr>
-          <w:p>
-            <w:pPr>
-              <w:rPr>
-                <w:rFonts w:ascii="Arial" w:hAnsi="Arial" w:cs="Arial"/>
-              </w:rPr>
-            </w:pPr>
-            <w:r>
-              <w:rPr>
-                <w:rFonts w:ascii="Arial" w:hAnsi="Arial" w:cs="Arial"/>
-              </w:rPr>
-              <w:t>Mass amount per unitary volume</w:t>
-            </w:r>
-          </w:p>
-        </w:tc>
-        <w:tc>
-          <w:tcPr>
-            <w:tcW w:w="3006" w:type="dxa"/>
-          </w:tcPr>
-          <w:p>
-            <w:pPr>
-              <w:rPr>
-                <w:rFonts w:ascii="Arial" w:hAnsi="Arial" w:cs="Arial"/>
-              </w:rPr>
-            </w:pPr>
-            <w:r>
-              <w:rPr>
-                <w:rFonts w:ascii="Arial" w:hAnsi="Arial" w:cs="Arial"/>
-              </w:rPr>
-              <w:t>5 mg per 1 mL</w:t>
-            </w:r>
-          </w:p>
-          <w:p>
-            <w:pPr>
-              <w:rPr>
-                <w:rFonts w:ascii="Arial" w:hAnsi="Arial" w:cs="Arial"/>
-              </w:rPr>
-            </w:pPr>
+                <w:color w:val="FF0000"/>
+              </w:rPr>
+            </w:pPr>
+            <w:r>
+              <w:rPr>
+                <w:rFonts w:ascii="Arial" w:hAnsi="Arial" w:cs="Arial"/>
+                <w:b/>
+                <w:color w:val="FF0000"/>
+              </w:rPr>
+              <w:t>Concentration strength (for information only)</w:t>
+            </w:r>
+          </w:p>
+        </w:tc>
+        <w:tc>
+          <w:tcPr>
+            <w:tcW w:w="6011" w:type="dxa"/>
+            <w:gridSpan w:val="2"/>
+          </w:tcPr>
+          <w:p>
+            <w:pPr>
+              <w:rPr>
+                <w:rFonts w:ascii="Arial" w:hAnsi="Arial" w:cs="Arial"/>
+                <w:color w:val="FF0000"/>
+              </w:rPr>
+            </w:pPr>
+            <w:r>
+              <w:rPr>
+                <w:rFonts w:ascii="Arial" w:hAnsi="Arial" w:cs="Arial"/>
+                <w:color w:val="FF0000"/>
+              </w:rPr>
+              <w:t xml:space="preserve">The concentration of product (usually liquid) </w:t>
+            </w:r>
+            <w:r>
+              <w:rPr>
+                <w:rFonts w:ascii="Arial" w:hAnsi="Arial" w:cs="Arial"/>
+                <w:color w:val="FF0000"/>
+              </w:rPr>
+              <w:t xml:space="preserve">is often known (for </w:t>
+            </w:r>
+            <w:proofErr w:type="spellStart"/>
+            <w:r>
+              <w:rPr>
+                <w:rFonts w:ascii="Arial" w:hAnsi="Arial" w:cs="Arial"/>
+                <w:color w:val="FF0000"/>
+              </w:rPr>
+              <w:t>exenatide</w:t>
+            </w:r>
+            <w:proofErr w:type="spellEnd"/>
+            <w:r>
+              <w:rPr>
+                <w:rFonts w:ascii="Arial" w:hAnsi="Arial" w:cs="Arial"/>
+                <w:color w:val="FF0000"/>
+              </w:rPr>
+              <w:t>, this is 250 mcg per ml) but does not have the same clinical usefulness as the amount delivered per actuation of the pen device</w:t>
+            </w:r>
           </w:p>
         </w:tc>
       </w:tr>
@@ -6888,15 +6844,109 @@
       <w:pPr>
         <w:rPr>
           <w:rFonts w:ascii="Arial" w:hAnsi="Arial" w:cs="Arial"/>
-        </w:rPr>
-      </w:pPr>
-    </w:p>
-    <w:p>
-      <w:pPr>
-        <w:rPr>
-          <w:rFonts w:ascii="Arial" w:hAnsi="Arial" w:cs="Arial"/>
-        </w:rPr>
-      </w:pPr>
+          <w:color w:val="FF0000"/>
+        </w:rPr>
+      </w:pPr>
+    </w:p>
+    <w:p>
+      <w:pPr>
+        <w:rPr>
+          <w:rFonts w:ascii="Arial" w:hAnsi="Arial" w:cs="Arial"/>
+          <w:color w:val="FF0000"/>
+        </w:rPr>
+      </w:pPr>
+      <w:bookmarkStart w:id="0" w:name="_GoBack"/>
+      <w:r>
+        <w:rPr>
+          <w:rFonts w:ascii="Arial" w:hAnsi="Arial" w:cs="Arial"/>
+          <w:color w:val="FF0000"/>
+        </w:rPr>
+        <w:t>[JMJ 20190724]</w:t>
+      </w:r>
+    </w:p>
+    <w:bookmarkEnd w:id="0"/>
+    <w:p>
+      <w:pPr>
+        <w:pStyle w:val="Heading2"/>
+      </w:pPr>
+      <w:r>
+        <w:t xml:space="preserve">Pattern 2: Presentation Strength and Concentration Strength are </w:t>
+      </w:r>
+      <w:r>
+        <w:t>both</w:t>
+      </w:r>
+      <w:r>
+        <w:t xml:space="preserve"> clinically </w:t>
+      </w:r>
+      <w:r>
+        <w:t>useful</w:t>
+      </w:r>
+    </w:p>
+    <w:p>
+      <w:pPr>
+        <w:pStyle w:val="Heading3"/>
+      </w:pPr>
+      <w:r>
+        <w:t>Variation A:</w:t>
+      </w:r>
+      <w:r>
+        <w:t xml:space="preserve"> </w:t>
+      </w:r>
+    </w:p>
+    <w:p>
+      <w:pPr>
+        <w:rPr>
+          <w:rFonts w:ascii="Arial" w:hAnsi="Arial" w:cs="Arial"/>
+        </w:rPr>
+      </w:pPr>
+      <w:r>
+        <w:rPr>
+          <w:rFonts w:ascii="Arial" w:hAnsi="Arial" w:cs="Arial"/>
+        </w:rPr>
+        <w:t>Using the</w:t>
+      </w:r>
+      <w:r>
+        <w:rPr>
+          <w:rFonts w:ascii="Arial" w:hAnsi="Arial" w:cs="Arial"/>
+        </w:rPr>
+        <w:t xml:space="preserve"> unit of presentation </w:t>
+      </w:r>
+      <w:r>
+        <w:rPr>
+          <w:rFonts w:ascii="Arial" w:hAnsi="Arial" w:cs="Arial"/>
+        </w:rPr>
+        <w:t>describes</w:t>
+      </w:r>
+      <w:r>
+        <w:rPr>
+          <w:rFonts w:ascii="Arial" w:hAnsi="Arial" w:cs="Arial"/>
+        </w:rPr>
+        <w:t xml:space="preserve"> a </w:t>
+      </w:r>
+      <w:r>
+        <w:rPr>
+          <w:rFonts w:ascii="Arial" w:hAnsi="Arial" w:cs="Arial"/>
+        </w:rPr>
+        <w:t xml:space="preserve">clinically useful </w:t>
+      </w:r>
+      <w:r>
+        <w:rPr>
+          <w:rFonts w:ascii="Arial" w:hAnsi="Arial" w:cs="Arial"/>
+        </w:rPr>
+        <w:t>volume of liquid dose form</w:t>
+      </w:r>
+      <w:r>
+        <w:rPr>
+          <w:rFonts w:ascii="Arial" w:hAnsi="Arial" w:cs="Arial"/>
+        </w:rPr>
+        <w:t>; the unit of presentation is the “intimate container” for that volume; concentration strength is also known/calculatable</w:t>
+      </w:r>
+      <w:r>
+        <w:rPr>
+          <w:rFonts w:ascii="Arial" w:hAnsi="Arial" w:cs="Arial"/>
+        </w:rPr>
+        <w:t>.  For the presentation strength, the volume of the unit of presentation provides the strength denominator, and the unit of presentation is explicitly described at the end of the product name.</w:t>
+      </w:r>
     </w:p>
     <w:p>
       <w:pPr>
@@ -6909,144 +6959,25 @@
           <w:rFonts w:ascii="Arial" w:hAnsi="Arial" w:cs="Arial"/>
           <w:b/>
         </w:rPr>
-        <w:t xml:space="preserve">Variation </w:t>
-      </w:r>
-      <w:r>
-        <w:rPr>
-          <w:rFonts w:ascii="Arial" w:hAnsi="Arial" w:cs="Arial"/>
-          <w:b/>
-        </w:rPr>
-        <w:t>B</w:t>
-      </w:r>
-      <w:r>
-        <w:rPr>
-          <w:rFonts w:ascii="Arial" w:hAnsi="Arial" w:cs="Arial"/>
-          <w:b/>
-        </w:rPr>
-        <w:t>:</w:t>
-      </w:r>
-      <w:r>
-        <w:rPr>
-          <w:rFonts w:ascii="Arial" w:hAnsi="Arial" w:cs="Arial"/>
-        </w:rPr>
-        <w:t xml:space="preserve"> </w:t>
-      </w:r>
-      <w:r>
-        <w:rPr>
-          <w:rFonts w:ascii="Arial" w:hAnsi="Arial" w:cs="Arial"/>
-        </w:rPr>
-        <w:t>Using the</w:t>
-      </w:r>
-      <w:r>
-        <w:rPr>
-          <w:rFonts w:ascii="Arial" w:hAnsi="Arial" w:cs="Arial"/>
-        </w:rPr>
-        <w:t xml:space="preserve"> unit of presentation </w:t>
-      </w:r>
-      <w:r>
-        <w:rPr>
-          <w:rFonts w:ascii="Arial" w:hAnsi="Arial" w:cs="Arial"/>
-        </w:rPr>
-        <w:t>describes</w:t>
-      </w:r>
-      <w:r>
-        <w:rPr>
-          <w:rFonts w:ascii="Arial" w:hAnsi="Arial" w:cs="Arial"/>
-        </w:rPr>
-        <w:t xml:space="preserve"> a </w:t>
-      </w:r>
-      <w:r>
-        <w:rPr>
-          <w:rFonts w:ascii="Arial" w:hAnsi="Arial" w:cs="Arial"/>
-        </w:rPr>
-        <w:t xml:space="preserve">clinically useful </w:t>
-      </w:r>
-      <w:r>
-        <w:rPr>
-          <w:rFonts w:ascii="Arial" w:hAnsi="Arial" w:cs="Arial"/>
-        </w:rPr>
-        <w:t>volume of liquid dose form</w:t>
-      </w:r>
-      <w:r>
-        <w:rPr>
-          <w:rFonts w:ascii="Arial" w:hAnsi="Arial" w:cs="Arial"/>
-        </w:rPr>
-        <w:t xml:space="preserve">; the unit of presentation is the </w:t>
-      </w:r>
-      <w:r>
-        <w:rPr>
-          <w:rFonts w:ascii="Arial" w:hAnsi="Arial" w:cs="Arial"/>
-        </w:rPr>
-        <w:t>“</w:t>
-      </w:r>
-      <w:r>
-        <w:rPr>
-          <w:rFonts w:ascii="Arial" w:hAnsi="Arial" w:cs="Arial"/>
-        </w:rPr>
-        <w:t>volume delivery device</w:t>
-      </w:r>
-      <w:r>
-        <w:rPr>
-          <w:rFonts w:ascii="Arial" w:hAnsi="Arial" w:cs="Arial"/>
-        </w:rPr>
-        <w:t xml:space="preserve">” for </w:t>
-      </w:r>
-      <w:r>
-        <w:rPr>
-          <w:rFonts w:ascii="Arial" w:hAnsi="Arial" w:cs="Arial"/>
-        </w:rPr>
-        <w:t>that volume</w:t>
-      </w:r>
-      <w:r>
-        <w:rPr>
-          <w:rFonts w:ascii="Arial" w:hAnsi="Arial" w:cs="Arial"/>
-        </w:rPr>
-        <w:t xml:space="preserve">; </w:t>
-      </w:r>
-      <w:r>
-        <w:rPr>
-          <w:rFonts w:ascii="Arial" w:hAnsi="Arial" w:cs="Arial"/>
-        </w:rPr>
-        <w:t>concentration strength is also known/calculatable</w:t>
-      </w:r>
-      <w:r>
-        <w:rPr>
-          <w:rFonts w:ascii="Arial" w:hAnsi="Arial" w:cs="Arial"/>
-        </w:rPr>
-        <w:t>.  For the presentation strength, the volume of the unit of presentation provides the strength denominator; no further description of the unit of presentation is provided (i.e. “spoon” or “spoonful” is not described).</w:t>
-      </w:r>
-    </w:p>
-    <w:p>
-      <w:pPr>
-        <w:rPr>
-          <w:rFonts w:ascii="Arial" w:hAnsi="Arial" w:cs="Arial"/>
-        </w:rPr>
-      </w:pPr>
-    </w:p>
-    <w:p>
-      <w:pPr>
-        <w:rPr>
-          <w:rFonts w:ascii="Arial" w:hAnsi="Arial" w:cs="Arial"/>
-        </w:rPr>
-      </w:pPr>
-      <w:r>
-        <w:rPr>
-          <w:rFonts w:ascii="Arial" w:hAnsi="Arial" w:cs="Arial"/>
-          <w:b/>
-        </w:rPr>
         <w:t>Used for:</w:t>
       </w:r>
       <w:r>
         <w:rPr>
           <w:rFonts w:ascii="Arial" w:hAnsi="Arial" w:cs="Arial"/>
         </w:rPr>
-        <w:t xml:space="preserve"> </w:t>
-      </w:r>
-      <w:r>
-        <w:rPr>
-          <w:rFonts w:ascii="Arial" w:hAnsi="Arial" w:cs="Arial"/>
-        </w:rPr>
-        <w:t>oral liquids presented specifically for use with a medicine (tea)spoon (5 ml)</w:t>
+        <w:t xml:space="preserve"> most small volume </w:t>
+      </w:r>
+      <w:r>
+        <w:rPr>
+          <w:rFonts w:ascii="Arial" w:hAnsi="Arial" w:cs="Arial"/>
+        </w:rPr>
+        <w:t>parenteral liquids, unit dose nebuliser solutions etc.</w:t>
+      </w:r>
+      <w:r>
+        <w:rPr>
+          <w:rFonts w:ascii="Arial" w:hAnsi="Arial" w:cs="Arial"/>
+        </w:rPr>
+        <w:t>…</w:t>
       </w:r>
     </w:p>
     <w:p>
@@ -7101,13 +7032,23 @@
                 <w:bCs/>
               </w:rPr>
             </w:pPr>
+            <w:proofErr w:type="spellStart"/>
             <w:r>
               <w:rPr>
                 <w:rFonts w:ascii="Arial" w:hAnsi="Arial" w:cs="Arial"/>
                 <w:b/>
                 <w:bCs/>
               </w:rPr>
-              <w:t>Aciclovir 200 mg per 5 mL oral suspension</w:t>
+              <w:t>Metoclopramine</w:t>
+            </w:r>
+            <w:proofErr w:type="spellEnd"/>
+            <w:r>
+              <w:rPr>
+                <w:rFonts w:ascii="Arial" w:hAnsi="Arial" w:cs="Arial"/>
+                <w:b/>
+                <w:bCs/>
+              </w:rPr>
+              <w:t xml:space="preserve"> hydrochloride 100 mg per 20 mL solution for injection ampoule</w:t>
             </w:r>
           </w:p>
         </w:tc>
@@ -7147,7 +7088,7 @@
               <w:rPr>
                 <w:rFonts w:ascii="Arial" w:hAnsi="Arial" w:cs="Arial"/>
               </w:rPr>
-              <w:t>per 5 mL</w:t>
+              <w:t>The “intimate container”</w:t>
             </w:r>
           </w:p>
         </w:tc>
@@ -7165,7 +7106,7 @@
               <w:rPr>
                 <w:rFonts w:ascii="Arial" w:hAnsi="Arial" w:cs="Arial"/>
               </w:rPr>
-              <w:t>5 mL (tea)spoon</w:t>
+              <w:t>e.g. ampoule</w:t>
             </w:r>
           </w:p>
         </w:tc>
@@ -7205,7 +7146,7 @@
               <w:rPr>
                 <w:rFonts w:ascii="Arial" w:hAnsi="Arial" w:cs="Arial"/>
               </w:rPr>
-              <w:t>Mass amount per volume of 1 unit of presentatio</w:t>
+              <w:t>Mass amount per volume contained in the unit of presentatio</w:t>
             </w:r>
             <w:r>
               <w:rPr>
@@ -7229,15 +7170,8 @@
               <w:rPr>
                 <w:rFonts w:ascii="Arial" w:hAnsi="Arial" w:cs="Arial"/>
               </w:rPr>
-              <w:t>200 mg per 5 mL</w:t>
-            </w:r>
-          </w:p>
-          <w:p>
-            <w:pPr>
-              <w:rPr>
-                <w:rFonts w:ascii="Arial" w:hAnsi="Arial" w:cs="Arial"/>
-              </w:rPr>
-            </w:pPr>
+              <w:t>100 mg per 20 mL</w:t>
+            </w:r>
           </w:p>
         </w:tc>
       </w:tr>
@@ -7301,7 +7235,13 @@
               <w:rPr>
                 <w:rFonts w:ascii="Arial" w:hAnsi="Arial" w:cs="Arial"/>
               </w:rPr>
-              <w:t>200 mg per 5 mL</w:t>
+              <w:t>100 mg per 20 mL</w:t>
+            </w:r>
+            <w:r>
+              <w:rPr>
+                <w:rFonts w:ascii="Arial" w:hAnsi="Arial" w:cs="Arial"/>
+              </w:rPr>
+              <w:t xml:space="preserve"> </w:t>
             </w:r>
           </w:p>
         </w:tc>
@@ -7359,13 +7299,7 @@
               <w:rPr>
                 <w:rFonts w:ascii="Arial" w:hAnsi="Arial" w:cs="Arial"/>
               </w:rPr>
-              <w:t>4</w:t>
-            </w:r>
-            <w:r>
-              <w:rPr>
-                <w:rFonts w:ascii="Arial" w:hAnsi="Arial" w:cs="Arial"/>
-              </w:rPr>
-              <w:t xml:space="preserve"> mg per 1 mL</w:t>
+              <w:t>5 mg per 1 mL</w:t>
             </w:r>
           </w:p>
           <w:p>
@@ -7387,59 +7321,135 @@
     </w:p>
     <w:p>
       <w:pPr>
-        <w:pStyle w:val="Heading2"/>
-      </w:pPr>
-      <w:r>
-        <w:t>Pattern 3: Concentration Strength is the clinically significant strength</w:t>
-      </w:r>
-    </w:p>
-    <w:p>
-      <w:pPr>
-        <w:pStyle w:val="Heading3"/>
-      </w:pPr>
-      <w:r>
-        <w:t>Variation A:</w:t>
-      </w:r>
-      <w:r>
+        <w:rPr>
+          <w:rFonts w:ascii="Arial" w:hAnsi="Arial" w:cs="Arial"/>
+        </w:rPr>
+      </w:pPr>
+    </w:p>
+    <w:p>
+      <w:pPr>
+        <w:rPr>
+          <w:rFonts w:ascii="Arial" w:hAnsi="Arial" w:cs="Arial"/>
+        </w:rPr>
+      </w:pPr>
+      <w:r>
+        <w:rPr>
+          <w:rFonts w:ascii="Arial" w:hAnsi="Arial" w:cs="Arial"/>
+          <w:b/>
+        </w:rPr>
+        <w:t xml:space="preserve">Variation </w:t>
+      </w:r>
+      <w:r>
+        <w:rPr>
+          <w:rFonts w:ascii="Arial" w:hAnsi="Arial" w:cs="Arial"/>
+          <w:b/>
+        </w:rPr>
+        <w:t>B</w:t>
+      </w:r>
+      <w:r>
+        <w:rPr>
+          <w:rFonts w:ascii="Arial" w:hAnsi="Arial" w:cs="Arial"/>
+          <w:b/>
+        </w:rPr>
+        <w:t>:</w:t>
+      </w:r>
+      <w:r>
+        <w:rPr>
+          <w:rFonts w:ascii="Arial" w:hAnsi="Arial" w:cs="Arial"/>
+        </w:rPr>
         <w:t xml:space="preserve"> </w:t>
       </w:r>
-    </w:p>
-    <w:p>
-      <w:pPr>
-        <w:rPr>
-          <w:rFonts w:ascii="Arial" w:hAnsi="Arial" w:cs="Arial"/>
-        </w:rPr>
-      </w:pPr>
-      <w:r>
-        <w:rPr>
-          <w:rFonts w:ascii="Arial" w:hAnsi="Arial" w:cs="Arial"/>
-        </w:rPr>
-        <w:t xml:space="preserve">The unit of presentation </w:t>
-      </w:r>
-      <w:r>
-        <w:rPr>
-          <w:rFonts w:ascii="Arial" w:hAnsi="Arial" w:cs="Arial"/>
-        </w:rPr>
-        <w:t>exists but concentration strength is the clinically significant strength; expressing unit of presentation and its size is also clinically useful</w:t>
-      </w:r>
-      <w:r>
-        <w:rPr>
-          <w:rFonts w:ascii="Arial" w:hAnsi="Arial" w:cs="Arial"/>
-        </w:rPr>
-        <w:t xml:space="preserve"> and is described at the end of the name.  </w:t>
-      </w:r>
-      <w:r>
-        <w:rPr>
-          <w:rFonts w:ascii="Arial" w:hAnsi="Arial" w:cs="Arial"/>
-        </w:rPr>
-        <w:t xml:space="preserve">It is particularly suitable for presentations where a variable dose quantity </w:t>
-      </w:r>
-      <w:r>
-        <w:rPr>
-          <w:rFonts w:ascii="Arial" w:hAnsi="Arial" w:cs="Arial"/>
-        </w:rPr>
-        <w:t>likely so the concentration strength is more appropriate to support safe calculation.</w:t>
-      </w:r>
+      <w:r>
+        <w:rPr>
+          <w:rFonts w:ascii="Arial" w:hAnsi="Arial" w:cs="Arial"/>
+        </w:rPr>
+        <w:t>Using the</w:t>
+      </w:r>
+      <w:r>
+        <w:rPr>
+          <w:rFonts w:ascii="Arial" w:hAnsi="Arial" w:cs="Arial"/>
+        </w:rPr>
+        <w:t xml:space="preserve"> unit of presentation </w:t>
+      </w:r>
+      <w:r>
+        <w:rPr>
+          <w:rFonts w:ascii="Arial" w:hAnsi="Arial" w:cs="Arial"/>
+        </w:rPr>
+        <w:t>describes</w:t>
+      </w:r>
+      <w:r>
+        <w:rPr>
+          <w:rFonts w:ascii="Arial" w:hAnsi="Arial" w:cs="Arial"/>
+        </w:rPr>
+        <w:t xml:space="preserve"> a </w:t>
+      </w:r>
+      <w:r>
+        <w:rPr>
+          <w:rFonts w:ascii="Arial" w:hAnsi="Arial" w:cs="Arial"/>
+        </w:rPr>
+        <w:t xml:space="preserve">clinically useful </w:t>
+      </w:r>
+      <w:r>
+        <w:rPr>
+          <w:rFonts w:ascii="Arial" w:hAnsi="Arial" w:cs="Arial"/>
+        </w:rPr>
+        <w:t>volume of liquid dose form</w:t>
+      </w:r>
+      <w:r>
+        <w:rPr>
+          <w:rFonts w:ascii="Arial" w:hAnsi="Arial" w:cs="Arial"/>
+        </w:rPr>
+        <w:t xml:space="preserve">; the unit of presentation is the </w:t>
+      </w:r>
+      <w:r>
+        <w:rPr>
+          <w:rFonts w:ascii="Arial" w:hAnsi="Arial" w:cs="Arial"/>
+        </w:rPr>
+        <w:t>“</w:t>
+      </w:r>
+      <w:r>
+        <w:rPr>
+          <w:rFonts w:ascii="Arial" w:hAnsi="Arial" w:cs="Arial"/>
+        </w:rPr>
+        <w:t>volume delivery device</w:t>
+      </w:r>
+      <w:r>
+        <w:rPr>
+          <w:rFonts w:ascii="Arial" w:hAnsi="Arial" w:cs="Arial"/>
+        </w:rPr>
+        <w:t xml:space="preserve">” for </w:t>
+      </w:r>
+      <w:r>
+        <w:rPr>
+          <w:rFonts w:ascii="Arial" w:hAnsi="Arial" w:cs="Arial"/>
+        </w:rPr>
+        <w:t>that volume</w:t>
+      </w:r>
+      <w:r>
+        <w:rPr>
+          <w:rFonts w:ascii="Arial" w:hAnsi="Arial" w:cs="Arial"/>
+        </w:rPr>
+        <w:t xml:space="preserve">; </w:t>
+      </w:r>
+      <w:r>
+        <w:rPr>
+          <w:rFonts w:ascii="Arial" w:hAnsi="Arial" w:cs="Arial"/>
+        </w:rPr>
+        <w:t>concentration strength is also known/calculatable</w:t>
+      </w:r>
+      <w:r>
+        <w:rPr>
+          <w:rFonts w:ascii="Arial" w:hAnsi="Arial" w:cs="Arial"/>
+        </w:rPr>
+        <w:t>.  For the presentation strength, the volume of the unit of presentation provides the strength denominator; no further description of the unit of presentation is provided (i.e. “spoon” or “spoonful” is not described).</w:t>
+      </w:r>
+    </w:p>
+    <w:p>
+      <w:pPr>
+        <w:rPr>
+          <w:rFonts w:ascii="Arial" w:hAnsi="Arial" w:cs="Arial"/>
+        </w:rPr>
+      </w:pPr>
     </w:p>
     <w:p>
       <w:pPr>
@@ -7452,7 +7462,6 @@
           <w:rFonts w:ascii="Arial" w:hAnsi="Arial" w:cs="Arial"/>
           <w:b/>
         </w:rPr>
-        <w:lastRenderedPageBreak/>
         <w:t>Used for:</w:t>
       </w:r>
       <w:r>
@@ -7465,33 +7474,7 @@
         <w:rPr>
           <w:rFonts w:ascii="Arial" w:hAnsi="Arial" w:cs="Arial"/>
         </w:rPr>
-        <w:t xml:space="preserve">bulk parenteral fluids, insulins, transdermal patches (sized </w:t>
-      </w:r>
-      <w:proofErr w:type="spellStart"/>
-      <w:r>
-        <w:rPr>
-          <w:rFonts w:ascii="Arial" w:hAnsi="Arial" w:cs="Arial"/>
-        </w:rPr>
-        <w:t>UoP</w:t>
-      </w:r>
-      <w:proofErr w:type="spellEnd"/>
-      <w:r>
-        <w:rPr>
-          <w:rFonts w:ascii="Arial" w:hAnsi="Arial" w:cs="Arial"/>
-        </w:rPr>
-        <w:t xml:space="preserve"> not needed</w:t>
-      </w:r>
-      <w:r>
-        <w:rPr>
-          <w:rFonts w:ascii="Arial" w:hAnsi="Arial" w:cs="Arial"/>
-        </w:rPr>
-        <w:t xml:space="preserve"> but may be quoted in the monograph</w:t>
-      </w:r>
-      <w:r>
-        <w:rPr>
-          <w:rFonts w:ascii="Arial" w:hAnsi="Arial" w:cs="Arial"/>
-        </w:rPr>
-        <w:t>), bulk (pharmacy) vials of nebuliser solutions or parenteral injections</w:t>
+        <w:t>oral liquids presented specifically for use with a medicine (tea)spoon (5 ml)</w:t>
       </w:r>
     </w:p>
     <w:p>
@@ -7552,15 +7535,7 @@
                 <w:b/>
                 <w:bCs/>
               </w:rPr>
-              <w:t>Insulin human soluble 100 unit / mL solution for injection</w:t>
-            </w:r>
-            <w:r>
-              <w:rPr>
-                <w:rFonts w:ascii="Arial" w:hAnsi="Arial" w:cs="Arial"/>
-                <w:b/>
-                <w:bCs/>
-              </w:rPr>
-              <w:t xml:space="preserve"> 1.5 mL cartridge</w:t>
+              <w:t>Aciclovir 200 mg per 5 mL oral suspension</w:t>
             </w:r>
           </w:p>
         </w:tc>
@@ -7582,6 +7557,7 @@
                 <w:rFonts w:ascii="Arial" w:hAnsi="Arial" w:cs="Arial"/>
                 <w:b/>
               </w:rPr>
+              <w:lastRenderedPageBreak/>
               <w:t>Unit of Presentation</w:t>
             </w:r>
           </w:p>
@@ -7600,7 +7576,7 @@
               <w:rPr>
                 <w:rFonts w:ascii="Arial" w:hAnsi="Arial" w:cs="Arial"/>
               </w:rPr>
-              <w:t>The “intimate container”</w:t>
+              <w:t>per 5 mL</w:t>
             </w:r>
           </w:p>
         </w:tc>
@@ -7618,7 +7594,7 @@
               <w:rPr>
                 <w:rFonts w:ascii="Arial" w:hAnsi="Arial" w:cs="Arial"/>
               </w:rPr>
-              <w:t>Cartridge</w:t>
+              <w:t>5 mL (tea)spoon</w:t>
             </w:r>
           </w:p>
         </w:tc>
@@ -7640,7 +7616,7 @@
                 <w:rFonts w:ascii="Arial" w:hAnsi="Arial" w:cs="Arial"/>
                 <w:b/>
               </w:rPr>
-              <w:t>Unit of Presentation size</w:t>
+              <w:t>Presentation strength (logical)</w:t>
             </w:r>
           </w:p>
         </w:tc>
@@ -7654,6 +7630,18 @@
                 <w:rFonts w:ascii="Arial" w:hAnsi="Arial" w:cs="Arial"/>
               </w:rPr>
             </w:pPr>
+            <w:r>
+              <w:rPr>
+                <w:rFonts w:ascii="Arial" w:hAnsi="Arial" w:cs="Arial"/>
+              </w:rPr>
+              <w:t>Mass amount per volume of 1 unit of presentatio</w:t>
+            </w:r>
+            <w:r>
+              <w:rPr>
+                <w:rFonts w:ascii="Arial" w:hAnsi="Arial" w:cs="Arial"/>
+              </w:rPr>
+              <w:t>n</w:t>
+            </w:r>
           </w:p>
         </w:tc>
         <w:tc>
@@ -7670,8 +7658,15 @@
               <w:rPr>
                 <w:rFonts w:ascii="Arial" w:hAnsi="Arial" w:cs="Arial"/>
               </w:rPr>
-              <w:t>1.5 mL</w:t>
-            </w:r>
+              <w:t>200 mg per 5 mL</w:t>
+            </w:r>
+          </w:p>
+          <w:p>
+            <w:pPr>
+              <w:rPr>
+                <w:rFonts w:ascii="Arial" w:hAnsi="Arial" w:cs="Arial"/>
+              </w:rPr>
+            </w:pPr>
           </w:p>
         </w:tc>
       </w:tr>
@@ -7685,16 +7680,14 @@
               <w:rPr>
                 <w:rFonts w:ascii="Arial" w:hAnsi="Arial" w:cs="Arial"/>
                 <w:b/>
-                <w:i/>
-              </w:rPr>
-            </w:pPr>
-            <w:r>
-              <w:rPr>
-                <w:rFonts w:ascii="Arial" w:hAnsi="Arial" w:cs="Arial"/>
-                <w:b/>
-                <w:i/>
-              </w:rPr>
-              <w:t>Presentation strength (logical)</w:t>
+              </w:rPr>
+            </w:pPr>
+            <w:r>
+              <w:rPr>
+                <w:rFonts w:ascii="Arial" w:hAnsi="Arial" w:cs="Arial"/>
+                <w:b/>
+              </w:rPr>
+              <w:t>Presentation strength (usual description)</w:t>
             </w:r>
           </w:p>
         </w:tc>
@@ -7706,15 +7699,20 @@
             <w:pPr>
               <w:rPr>
                 <w:rFonts w:ascii="Arial" w:hAnsi="Arial" w:cs="Arial"/>
-                <w:i/>
-              </w:rPr>
-            </w:pPr>
-            <w:r>
-              <w:rPr>
-                <w:rFonts w:ascii="Arial" w:hAnsi="Arial" w:cs="Arial"/>
-                <w:i/>
-              </w:rPr>
-              <w:t>Mass amount contained in the unit of presentation</w:t>
+              </w:rPr>
+            </w:pPr>
+            <w:r>
+              <w:rPr>
+                <w:rFonts w:ascii="Arial" w:hAnsi="Arial" w:cs="Arial"/>
+              </w:rPr>
+              <w:t>Mass amount per volume</w:t>
+            </w:r>
+            <w:r>
+              <w:rPr>
+                <w:rFonts w:ascii="Arial" w:hAnsi="Arial" w:cs="Arial"/>
+              </w:rPr>
+              <w:br/>
+              <w:t>the “per” is explicitly stated</w:t>
             </w:r>
           </w:p>
         </w:tc>
@@ -7726,29 +7724,13 @@
             <w:pPr>
               <w:rPr>
                 <w:rFonts w:ascii="Arial" w:hAnsi="Arial" w:cs="Arial"/>
-                <w:i/>
-              </w:rPr>
-            </w:pPr>
-            <w:r>
-              <w:rPr>
-                <w:rFonts w:ascii="Arial" w:hAnsi="Arial" w:cs="Arial"/>
-                <w:i/>
-              </w:rPr>
-              <w:t>150 unit</w:t>
-            </w:r>
-            <w:r>
-              <w:rPr>
-                <w:rFonts w:ascii="Arial" w:hAnsi="Arial" w:cs="Arial"/>
-                <w:i/>
-              </w:rPr>
-              <w:t xml:space="preserve"> per </w:t>
-            </w:r>
-            <w:r>
-              <w:rPr>
-                <w:rFonts w:ascii="Arial" w:hAnsi="Arial" w:cs="Arial"/>
-                <w:i/>
-              </w:rPr>
-              <w:t>cartridge</w:t>
+              </w:rPr>
+            </w:pPr>
+            <w:r>
+              <w:rPr>
+                <w:rFonts w:ascii="Arial" w:hAnsi="Arial" w:cs="Arial"/>
+              </w:rPr>
+              <w:t>200 mg per 5 mL</w:t>
             </w:r>
           </w:p>
         </w:tc>
@@ -7770,7 +7752,7 @@
                 <w:rFonts w:ascii="Arial" w:hAnsi="Arial" w:cs="Arial"/>
                 <w:b/>
               </w:rPr>
-              <w:t>Presentation strength (usual description)</w:t>
+              <w:t xml:space="preserve">Concentration strength </w:t>
             </w:r>
           </w:p>
         </w:tc>
@@ -7784,6 +7766,12 @@
                 <w:rFonts w:ascii="Arial" w:hAnsi="Arial" w:cs="Arial"/>
               </w:rPr>
             </w:pPr>
+            <w:r>
+              <w:rPr>
+                <w:rFonts w:ascii="Arial" w:hAnsi="Arial" w:cs="Arial"/>
+              </w:rPr>
+              <w:t>Mass amount per unitary volume</w:t>
+            </w:r>
           </w:p>
         </w:tc>
         <w:tc>
@@ -7796,86 +7784,144 @@
                 <w:rFonts w:ascii="Arial" w:hAnsi="Arial" w:cs="Arial"/>
               </w:rPr>
             </w:pPr>
-          </w:p>
-        </w:tc>
-      </w:tr>
-      <w:tr>
-        <w:tc>
-          <w:tcPr>
-            <w:tcW w:w="3005" w:type="dxa"/>
-          </w:tcPr>
-          <w:p>
-            <w:pPr>
-              <w:rPr>
-                <w:rFonts w:ascii="Arial" w:hAnsi="Arial" w:cs="Arial"/>
-                <w:b/>
-              </w:rPr>
-            </w:pPr>
-            <w:r>
-              <w:rPr>
-                <w:rFonts w:ascii="Arial" w:hAnsi="Arial" w:cs="Arial"/>
-                <w:b/>
-              </w:rPr>
-              <w:t xml:space="preserve">Concentration strength </w:t>
-            </w:r>
-          </w:p>
-        </w:tc>
-        <w:tc>
-          <w:tcPr>
-            <w:tcW w:w="3005" w:type="dxa"/>
-          </w:tcPr>
-          <w:p>
-            <w:pPr>
-              <w:rPr>
-                <w:rFonts w:ascii="Arial" w:hAnsi="Arial" w:cs="Arial"/>
-              </w:rPr>
-            </w:pPr>
-            <w:r>
-              <w:rPr>
-                <w:rFonts w:ascii="Arial" w:hAnsi="Arial" w:cs="Arial"/>
-              </w:rPr>
-              <w:t>Mass amount per unitary volume/time</w:t>
-            </w:r>
-          </w:p>
-        </w:tc>
-        <w:tc>
-          <w:tcPr>
-            <w:tcW w:w="3006" w:type="dxa"/>
-          </w:tcPr>
-          <w:p>
-            <w:pPr>
-              <w:rPr>
-                <w:rFonts w:ascii="Arial" w:hAnsi="Arial" w:cs="Arial"/>
-              </w:rPr>
-            </w:pPr>
-            <w:r>
-              <w:rPr>
-                <w:rFonts w:ascii="Arial" w:hAnsi="Arial" w:cs="Arial"/>
-              </w:rPr>
-              <w:t xml:space="preserve">100 </w:t>
-            </w:r>
-            <w:r>
-              <w:rPr>
-                <w:rFonts w:ascii="Arial" w:hAnsi="Arial" w:cs="Arial"/>
-              </w:rPr>
-              <w:t>unit</w:t>
-            </w:r>
-            <w:r>
-              <w:rPr>
-                <w:rFonts w:ascii="Arial" w:hAnsi="Arial" w:cs="Arial"/>
-              </w:rPr>
-              <w:t xml:space="preserve"> per (1) </w:t>
-            </w:r>
-            <w:r>
-              <w:rPr>
-                <w:rFonts w:ascii="Arial" w:hAnsi="Arial" w:cs="Arial"/>
-              </w:rPr>
-              <w:t>mL</w:t>
-            </w:r>
+            <w:r>
+              <w:rPr>
+                <w:rFonts w:ascii="Arial" w:hAnsi="Arial" w:cs="Arial"/>
+              </w:rPr>
+              <w:t>4</w:t>
+            </w:r>
+            <w:r>
+              <w:rPr>
+                <w:rFonts w:ascii="Arial" w:hAnsi="Arial" w:cs="Arial"/>
+              </w:rPr>
+              <w:t xml:space="preserve"> mg per 1 mL</w:t>
+            </w:r>
+          </w:p>
+          <w:p>
+            <w:pPr>
+              <w:rPr>
+                <w:rFonts w:ascii="Arial" w:hAnsi="Arial" w:cs="Arial"/>
+              </w:rPr>
+            </w:pPr>
           </w:p>
         </w:tc>
       </w:tr>
     </w:tbl>
+    <w:p>
+      <w:pPr>
+        <w:rPr>
+          <w:rFonts w:ascii="Arial" w:hAnsi="Arial" w:cs="Arial"/>
+        </w:rPr>
+      </w:pPr>
+    </w:p>
+    <w:p>
+      <w:pPr>
+        <w:pStyle w:val="Heading2"/>
+      </w:pPr>
+      <w:r>
+        <w:t>Pattern 3: Concentration Strength is the clinically significant strength</w:t>
+      </w:r>
+    </w:p>
+    <w:p>
+      <w:pPr>
+        <w:pStyle w:val="Heading3"/>
+      </w:pPr>
+      <w:r>
+        <w:t>Variation A:</w:t>
+      </w:r>
+      <w:r>
+        <w:t xml:space="preserve"> </w:t>
+      </w:r>
+    </w:p>
+    <w:p>
+      <w:pPr>
+        <w:rPr>
+          <w:rFonts w:ascii="Arial" w:hAnsi="Arial" w:cs="Arial"/>
+        </w:rPr>
+      </w:pPr>
+      <w:r>
+        <w:rPr>
+          <w:rFonts w:ascii="Arial" w:hAnsi="Arial" w:cs="Arial"/>
+        </w:rPr>
+        <w:t xml:space="preserve">The unit of presentation </w:t>
+      </w:r>
+      <w:r>
+        <w:rPr>
+          <w:rFonts w:ascii="Arial" w:hAnsi="Arial" w:cs="Arial"/>
+        </w:rPr>
+        <w:t>exists but concentration strength is the clinically significant strength; expressing unit of presentation and its size is also clinically useful</w:t>
+      </w:r>
+      <w:r>
+        <w:rPr>
+          <w:rFonts w:ascii="Arial" w:hAnsi="Arial" w:cs="Arial"/>
+        </w:rPr>
+        <w:t xml:space="preserve"> and is described at the end of the name.  </w:t>
+      </w:r>
+      <w:r>
+        <w:rPr>
+          <w:rFonts w:ascii="Arial" w:hAnsi="Arial" w:cs="Arial"/>
+        </w:rPr>
+        <w:t xml:space="preserve">It is particularly suitable for presentations where a variable dose quantity </w:t>
+      </w:r>
+      <w:r>
+        <w:rPr>
+          <w:rFonts w:ascii="Arial" w:hAnsi="Arial" w:cs="Arial"/>
+        </w:rPr>
+        <w:t>likely so the concentration strength is more appropriate to support safe calculation.</w:t>
+      </w:r>
+    </w:p>
+    <w:p>
+      <w:pPr>
+        <w:rPr>
+          <w:rFonts w:ascii="Arial" w:hAnsi="Arial" w:cs="Arial"/>
+        </w:rPr>
+      </w:pPr>
+      <w:r>
+        <w:rPr>
+          <w:rFonts w:ascii="Arial" w:hAnsi="Arial" w:cs="Arial"/>
+          <w:b/>
+        </w:rPr>
+        <w:t>Used for:</w:t>
+      </w:r>
+      <w:r>
+        <w:rPr>
+          <w:rFonts w:ascii="Arial" w:hAnsi="Arial" w:cs="Arial"/>
+        </w:rPr>
+        <w:t xml:space="preserve"> </w:t>
+      </w:r>
+      <w:r>
+        <w:rPr>
+          <w:rFonts w:ascii="Arial" w:hAnsi="Arial" w:cs="Arial"/>
+        </w:rPr>
+        <w:t xml:space="preserve">bulk parenteral fluids, insulins, transdermal patches (sized </w:t>
+      </w:r>
+      <w:proofErr w:type="spellStart"/>
+      <w:r>
+        <w:rPr>
+          <w:rFonts w:ascii="Arial" w:hAnsi="Arial" w:cs="Arial"/>
+        </w:rPr>
+        <w:t>UoP</w:t>
+      </w:r>
+      <w:proofErr w:type="spellEnd"/>
+      <w:r>
+        <w:rPr>
+          <w:rFonts w:ascii="Arial" w:hAnsi="Arial" w:cs="Arial"/>
+        </w:rPr>
+        <w:t xml:space="preserve"> not needed</w:t>
+      </w:r>
+      <w:r>
+        <w:rPr>
+          <w:rFonts w:ascii="Arial" w:hAnsi="Arial" w:cs="Arial"/>
+        </w:rPr>
+        <w:t xml:space="preserve"> but may be quoted in the monograph</w:t>
+      </w:r>
+      <w:r>
+        <w:rPr>
+          <w:rFonts w:ascii="Arial" w:hAnsi="Arial" w:cs="Arial"/>
+        </w:rPr>
+        <w:t>), bulk (pharmacy) vials of nebuliser solutions or parenteral injections</w:t>
+      </w:r>
+    </w:p>
     <w:p>
       <w:pPr>
         <w:rPr>
@@ -7928,23 +7974,21 @@
                 <w:bCs/>
               </w:rPr>
             </w:pPr>
-            <w:proofErr w:type="spellStart"/>
             <w:r>
               <w:rPr>
                 <w:rFonts w:ascii="Arial" w:hAnsi="Arial" w:cs="Arial"/>
                 <w:b/>
                 <w:bCs/>
               </w:rPr>
-              <w:t>Estradiol</w:t>
-            </w:r>
-            <w:proofErr w:type="spellEnd"/>
+              <w:t>Insulin human soluble 100 unit / mL solution for injection</w:t>
+            </w:r>
             <w:r>
               <w:rPr>
                 <w:rFonts w:ascii="Arial" w:hAnsi="Arial" w:cs="Arial"/>
                 <w:b/>
                 <w:bCs/>
               </w:rPr>
-              <w:t xml:space="preserve"> 0.1% transdermal gel 0.5 mg sachet</w:t>
+              <w:t xml:space="preserve"> 1.5 mL cartridge</w:t>
             </w:r>
           </w:p>
         </w:tc>
@@ -8002,7 +8046,7 @@
               <w:rPr>
                 <w:rFonts w:ascii="Arial" w:hAnsi="Arial" w:cs="Arial"/>
               </w:rPr>
-              <w:t>Sachet</w:t>
+              <w:t>Cartridge</w:t>
             </w:r>
           </w:p>
         </w:tc>
@@ -8054,7 +8098,7 @@
               <w:rPr>
                 <w:rFonts w:ascii="Arial" w:hAnsi="Arial" w:cs="Arial"/>
               </w:rPr>
-              <w:t>0.5 mg</w:t>
+              <w:t>1.5 mL</w:t>
             </w:r>
           </w:p>
         </w:tc>
@@ -8118,21 +8162,21 @@
                 <w:rFonts w:ascii="Arial" w:hAnsi="Arial" w:cs="Arial"/>
                 <w:i/>
               </w:rPr>
-              <w:t xml:space="preserve">0.5 mg </w:t>
+              <w:t>150 unit</w:t>
             </w:r>
             <w:r>
               <w:rPr>
                 <w:rFonts w:ascii="Arial" w:hAnsi="Arial" w:cs="Arial"/>
                 <w:i/>
               </w:rPr>
-              <w:t xml:space="preserve">per </w:t>
+              <w:t xml:space="preserve"> per </w:t>
             </w:r>
             <w:r>
               <w:rPr>
                 <w:rFonts w:ascii="Arial" w:hAnsi="Arial" w:cs="Arial"/>
                 <w:i/>
               </w:rPr>
-              <w:t>sachet</w:t>
+              <w:t>cartridge</w:t>
             </w:r>
           </w:p>
         </w:tc>
@@ -8236,41 +8280,30 @@
               <w:rPr>
                 <w:rFonts w:ascii="Arial" w:hAnsi="Arial" w:cs="Arial"/>
               </w:rPr>
-              <w:t>1 mg per 1 g</w:t>
-            </w:r>
-          </w:p>
-          <w:p>
-            <w:pPr>
-              <w:rPr>
-                <w:rFonts w:ascii="Arial" w:hAnsi="Arial" w:cs="Arial"/>
-                <w:i/>
-              </w:rPr>
-            </w:pPr>
-            <w:r>
-              <w:rPr>
-                <w:rFonts w:ascii="Arial" w:hAnsi="Arial" w:cs="Arial"/>
-                <w:i/>
-              </w:rPr>
-              <w:t>Expressed as:</w:t>
-            </w:r>
-            <w:r>
-              <w:rPr>
-                <w:rFonts w:ascii="Arial" w:hAnsi="Arial" w:cs="Arial"/>
-                <w:i/>
-              </w:rPr>
-              <w:t xml:space="preserve"> 0.1%</w:t>
+              <w:t xml:space="preserve">100 </w:t>
+            </w:r>
+            <w:r>
+              <w:rPr>
+                <w:rFonts w:ascii="Arial" w:hAnsi="Arial" w:cs="Arial"/>
+              </w:rPr>
+              <w:t>unit</w:t>
+            </w:r>
+            <w:r>
+              <w:rPr>
+                <w:rFonts w:ascii="Arial" w:hAnsi="Arial" w:cs="Arial"/>
+              </w:rPr>
+              <w:t xml:space="preserve"> per (1) </w:t>
+            </w:r>
+            <w:r>
+              <w:rPr>
+                <w:rFonts w:ascii="Arial" w:hAnsi="Arial" w:cs="Arial"/>
+              </w:rPr>
+              <w:t>mL</w:t>
             </w:r>
           </w:p>
         </w:tc>
       </w:tr>
     </w:tbl>
-    <w:p>
-      <w:pPr>
-        <w:rPr>
-          <w:rFonts w:ascii="Arial" w:hAnsi="Arial" w:cs="Arial"/>
-        </w:rPr>
-      </w:pPr>
-    </w:p>
     <w:p>
       <w:pPr>
         <w:rPr>
@@ -8323,21 +8356,23 @@
                 <w:bCs/>
               </w:rPr>
             </w:pPr>
+            <w:proofErr w:type="spellStart"/>
             <w:r>
               <w:rPr>
                 <w:rFonts w:ascii="Arial" w:hAnsi="Arial" w:cs="Arial"/>
                 <w:b/>
                 <w:bCs/>
               </w:rPr>
-              <w:t>Sodium chloride 0.9% solution for infusion</w:t>
-            </w:r>
+              <w:t>Estradiol</w:t>
+            </w:r>
+            <w:proofErr w:type="spellEnd"/>
             <w:r>
               <w:rPr>
                 <w:rFonts w:ascii="Arial" w:hAnsi="Arial" w:cs="Arial"/>
                 <w:b/>
                 <w:bCs/>
               </w:rPr>
-              <w:t xml:space="preserve"> 500 mL bag</w:t>
+              <w:t xml:space="preserve"> 0.1% transdermal gel 0.5 mg sachet</w:t>
             </w:r>
           </w:p>
         </w:tc>
@@ -8395,7 +8430,7 @@
               <w:rPr>
                 <w:rFonts w:ascii="Arial" w:hAnsi="Arial" w:cs="Arial"/>
               </w:rPr>
-              <w:t>Bag</w:t>
+              <w:t>Sachet</w:t>
             </w:r>
           </w:p>
         </w:tc>
@@ -8447,7 +8482,7 @@
               <w:rPr>
                 <w:rFonts w:ascii="Arial" w:hAnsi="Arial" w:cs="Arial"/>
               </w:rPr>
-              <w:t>500 mL</w:t>
+              <w:t>0.5 mg</w:t>
             </w:r>
           </w:p>
         </w:tc>
@@ -8511,7 +8546,21 @@
                 <w:rFonts w:ascii="Arial" w:hAnsi="Arial" w:cs="Arial"/>
                 <w:i/>
               </w:rPr>
-              <w:t>450 mg per 500 mL</w:t>
+              <w:t xml:space="preserve">0.5 mg </w:t>
+            </w:r>
+            <w:r>
+              <w:rPr>
+                <w:rFonts w:ascii="Arial" w:hAnsi="Arial" w:cs="Arial"/>
+                <w:i/>
+              </w:rPr>
+              <w:t xml:space="preserve">per </w:t>
+            </w:r>
+            <w:r>
+              <w:rPr>
+                <w:rFonts w:ascii="Arial" w:hAnsi="Arial" w:cs="Arial"/>
+                <w:i/>
+              </w:rPr>
+              <w:t>sachet</w:t>
             </w:r>
           </w:p>
         </w:tc>
@@ -8615,35 +8664,41 @@
               <w:rPr>
                 <w:rFonts w:ascii="Arial" w:hAnsi="Arial" w:cs="Arial"/>
               </w:rPr>
-              <w:t>9 mg per 1 mL</w:t>
-            </w:r>
-          </w:p>
-          <w:p>
-            <w:pPr>
-              <w:rPr>
-                <w:rFonts w:ascii="Arial" w:hAnsi="Arial" w:cs="Arial"/>
-              </w:rPr>
-            </w:pPr>
-            <w:r>
+              <w:t>1 mg per 1 g</w:t>
+            </w:r>
+          </w:p>
+          <w:p>
+            <w:pPr>
               <w:rPr>
                 <w:rFonts w:ascii="Arial" w:hAnsi="Arial" w:cs="Arial"/>
                 <w:i/>
-                <w:iCs/>
-              </w:rPr>
-              <w:t>Expressed as</w:t>
-            </w:r>
+              </w:rPr>
+            </w:pPr>
             <w:r>
               <w:rPr>
                 <w:rFonts w:ascii="Arial" w:hAnsi="Arial" w:cs="Arial"/>
                 <w:i/>
-                <w:iCs/>
-              </w:rPr>
-              <w:t>: 0.9% w/v</w:t>
+              </w:rPr>
+              <w:t>Expressed as:</w:t>
+            </w:r>
+            <w:r>
+              <w:rPr>
+                <w:rFonts w:ascii="Arial" w:hAnsi="Arial" w:cs="Arial"/>
+                <w:i/>
+              </w:rPr>
+              <w:t xml:space="preserve"> 0.1%</w:t>
             </w:r>
           </w:p>
         </w:tc>
       </w:tr>
     </w:tbl>
+    <w:p>
+      <w:pPr>
+        <w:rPr>
+          <w:rFonts w:ascii="Arial" w:hAnsi="Arial" w:cs="Arial"/>
+        </w:rPr>
+      </w:pPr>
+    </w:p>
     <w:p>
       <w:pPr>
         <w:rPr>
@@ -8702,41 +8757,15 @@
                 <w:b/>
                 <w:bCs/>
               </w:rPr>
-              <w:t xml:space="preserve">salbutamol (salbutamol </w:t>
-            </w:r>
-            <w:proofErr w:type="spellStart"/>
+              <w:t>Sodium chloride 0.9% solution for infusion</w:t>
+            </w:r>
             <w:r>
               <w:rPr>
                 <w:rFonts w:ascii="Arial" w:hAnsi="Arial" w:cs="Arial"/>
                 <w:b/>
                 <w:bCs/>
               </w:rPr>
-              <w:t>sulfate</w:t>
-            </w:r>
-            <w:proofErr w:type="spellEnd"/>
-            <w:r>
-              <w:rPr>
-                <w:rFonts w:ascii="Arial" w:hAnsi="Arial" w:cs="Arial"/>
-                <w:b/>
-                <w:bCs/>
-              </w:rPr>
-              <w:t xml:space="preserve">) 1 mg per mL </w:t>
-            </w:r>
-            <w:r>
-              <w:rPr>
-                <w:rFonts w:ascii="Arial" w:hAnsi="Arial" w:cs="Arial"/>
-                <w:b/>
-                <w:bCs/>
-              </w:rPr>
-              <w:t>nebuliser</w:t>
-            </w:r>
-            <w:r>
-              <w:rPr>
-                <w:rFonts w:ascii="Arial" w:hAnsi="Arial" w:cs="Arial"/>
-                <w:b/>
-                <w:bCs/>
-              </w:rPr>
-              <w:t xml:space="preserve"> solution 10 mL bottle</w:t>
+              <w:t xml:space="preserve"> 500 mL bag</w:t>
             </w:r>
           </w:p>
         </w:tc>
@@ -8794,7 +8823,7 @@
               <w:rPr>
                 <w:rFonts w:ascii="Arial" w:hAnsi="Arial" w:cs="Arial"/>
               </w:rPr>
-              <w:t>Bottle</w:t>
+              <w:t>Bag</w:t>
             </w:r>
           </w:p>
         </w:tc>
@@ -8846,7 +8875,7 @@
               <w:rPr>
                 <w:rFonts w:ascii="Arial" w:hAnsi="Arial" w:cs="Arial"/>
               </w:rPr>
-              <w:t>10 mL</w:t>
+              <w:t>500 mL</w:t>
             </w:r>
           </w:p>
         </w:tc>
@@ -8910,7 +8939,7 @@
                 <w:rFonts w:ascii="Arial" w:hAnsi="Arial" w:cs="Arial"/>
                 <w:i/>
               </w:rPr>
-              <w:t>10 mg per 10 mL</w:t>
+              <w:t>450 mg per 500 mL</w:t>
             </w:r>
           </w:p>
         </w:tc>
@@ -9014,81 +9043,35 @@
               <w:rPr>
                 <w:rFonts w:ascii="Arial" w:hAnsi="Arial" w:cs="Arial"/>
               </w:rPr>
-              <w:t>1 mg per 1 mL</w:t>
+              <w:t>9 mg per 1 mL</w:t>
+            </w:r>
+          </w:p>
+          <w:p>
+            <w:pPr>
+              <w:rPr>
+                <w:rFonts w:ascii="Arial" w:hAnsi="Arial" w:cs="Arial"/>
+              </w:rPr>
+            </w:pPr>
+            <w:r>
+              <w:rPr>
+                <w:rFonts w:ascii="Arial" w:hAnsi="Arial" w:cs="Arial"/>
+                <w:i/>
+                <w:iCs/>
+              </w:rPr>
+              <w:t>Expressed as</w:t>
+            </w:r>
+            <w:r>
+              <w:rPr>
+                <w:rFonts w:ascii="Arial" w:hAnsi="Arial" w:cs="Arial"/>
+                <w:i/>
+                <w:iCs/>
+              </w:rPr>
+              <w:t>: 0.9% w/v</w:t>
             </w:r>
           </w:p>
         </w:tc>
       </w:tr>
     </w:tbl>
-    <w:p>
-      <w:pPr>
-        <w:rPr>
-          <w:rFonts w:ascii="Arial" w:hAnsi="Arial" w:cs="Arial"/>
-        </w:rPr>
-      </w:pPr>
-    </w:p>
-    <w:p>
-      <w:pPr>
-        <w:pStyle w:val="Heading3"/>
-      </w:pPr>
-      <w:r>
-        <w:t xml:space="preserve">Variation </w:t>
-      </w:r>
-      <w:r>
-        <w:t>B</w:t>
-      </w:r>
-      <w:r>
-        <w:t>:</w:t>
-      </w:r>
-      <w:r>
-        <w:t xml:space="preserve"> </w:t>
-      </w:r>
-    </w:p>
-    <w:p>
-      <w:pPr>
-        <w:rPr>
-          <w:rFonts w:ascii="Arial" w:hAnsi="Arial" w:cs="Arial"/>
-        </w:rPr>
-      </w:pPr>
-      <w:r>
-        <w:rPr>
-          <w:rFonts w:ascii="Arial" w:hAnsi="Arial" w:cs="Arial"/>
-        </w:rPr>
-        <w:t xml:space="preserve">The unit of presentation </w:t>
-      </w:r>
-      <w:r>
-        <w:rPr>
-          <w:rFonts w:ascii="Arial" w:hAnsi="Arial" w:cs="Arial"/>
-        </w:rPr>
-        <w:t xml:space="preserve">exists but concentration strength is the clinically significant strength; expressing unit of presentation is not required as it is implicit from the dose form.  </w:t>
-      </w:r>
-    </w:p>
-    <w:p>
-      <w:pPr>
-        <w:rPr>
-          <w:rFonts w:ascii="Arial" w:hAnsi="Arial" w:cs="Arial"/>
-        </w:rPr>
-      </w:pPr>
-      <w:r>
-        <w:rPr>
-          <w:rFonts w:ascii="Arial" w:hAnsi="Arial" w:cs="Arial"/>
-          <w:b/>
-        </w:rPr>
-        <w:t>Used for:</w:t>
-      </w:r>
-      <w:r>
-        <w:rPr>
-          <w:rFonts w:ascii="Arial" w:hAnsi="Arial" w:cs="Arial"/>
-        </w:rPr>
-        <w:t xml:space="preserve"> </w:t>
-      </w:r>
-      <w:r>
-        <w:rPr>
-          <w:rFonts w:ascii="Arial" w:hAnsi="Arial" w:cs="Arial"/>
-        </w:rPr>
-        <w:t xml:space="preserve">transdermal patches </w:t>
-      </w:r>
-    </w:p>
     <w:p>
       <w:pPr>
         <w:rPr>
@@ -9147,7 +9130,41 @@
                 <w:b/>
                 <w:bCs/>
               </w:rPr>
-              <w:t>Fentanyl 100 mcg per hour transdermal patch</w:t>
+              <w:t xml:space="preserve">salbutamol (salbutamol </w:t>
+            </w:r>
+            <w:proofErr w:type="spellStart"/>
+            <w:r>
+              <w:rPr>
+                <w:rFonts w:ascii="Arial" w:hAnsi="Arial" w:cs="Arial"/>
+                <w:b/>
+                <w:bCs/>
+              </w:rPr>
+              <w:t>sulfate</w:t>
+            </w:r>
+            <w:proofErr w:type="spellEnd"/>
+            <w:r>
+              <w:rPr>
+                <w:rFonts w:ascii="Arial" w:hAnsi="Arial" w:cs="Arial"/>
+                <w:b/>
+                <w:bCs/>
+              </w:rPr>
+              <w:t xml:space="preserve">) 1 mg per mL </w:t>
+            </w:r>
+            <w:r>
+              <w:rPr>
+                <w:rFonts w:ascii="Arial" w:hAnsi="Arial" w:cs="Arial"/>
+                <w:b/>
+                <w:bCs/>
+              </w:rPr>
+              <w:t>nebuliser</w:t>
+            </w:r>
+            <w:r>
+              <w:rPr>
+                <w:rFonts w:ascii="Arial" w:hAnsi="Arial" w:cs="Arial"/>
+                <w:b/>
+                <w:bCs/>
+              </w:rPr>
+              <w:t xml:space="preserve"> solution 10 mL bottle</w:t>
             </w:r>
           </w:p>
         </w:tc>
@@ -9205,7 +9222,7 @@
               <w:rPr>
                 <w:rFonts w:ascii="Arial" w:hAnsi="Arial" w:cs="Arial"/>
               </w:rPr>
-              <w:t>Patch</w:t>
+              <w:t>Bottle</w:t>
             </w:r>
           </w:p>
         </w:tc>
@@ -9220,14 +9237,12 @@
               <w:rPr>
                 <w:rFonts w:ascii="Arial" w:hAnsi="Arial" w:cs="Arial"/>
                 <w:b/>
-                <w:i/>
-              </w:rPr>
-            </w:pPr>
-            <w:r>
-              <w:rPr>
-                <w:rFonts w:ascii="Arial" w:hAnsi="Arial" w:cs="Arial"/>
-                <w:b/>
-                <w:i/>
+              </w:rPr>
+            </w:pPr>
+            <w:r>
+              <w:rPr>
+                <w:rFonts w:ascii="Arial" w:hAnsi="Arial" w:cs="Arial"/>
+                <w:b/>
               </w:rPr>
               <w:t>Unit of Presentation size</w:t>
             </w:r>
@@ -9241,7 +9256,6 @@
             <w:pPr>
               <w:rPr>
                 <w:rFonts w:ascii="Arial" w:hAnsi="Arial" w:cs="Arial"/>
-                <w:i/>
               </w:rPr>
             </w:pPr>
           </w:p>
@@ -9254,23 +9268,13 @@
             <w:pPr>
               <w:rPr>
                 <w:rFonts w:ascii="Arial" w:hAnsi="Arial" w:cs="Arial"/>
-                <w:i/>
-              </w:rPr>
-            </w:pPr>
-            <w:r>
-              <w:rPr>
-                <w:rFonts w:ascii="Arial" w:hAnsi="Arial" w:cs="Arial"/>
-                <w:i/>
-              </w:rPr>
-              <w:t>32 cm</w:t>
-            </w:r>
-            <w:r>
-              <w:rPr>
-                <w:rFonts w:ascii="Arial" w:hAnsi="Arial" w:cs="Arial"/>
-                <w:i/>
-                <w:vertAlign w:val="superscript"/>
-              </w:rPr>
-              <w:t>2</w:t>
+              </w:rPr>
+            </w:pPr>
+            <w:r>
+              <w:rPr>
+                <w:rFonts w:ascii="Arial" w:hAnsi="Arial" w:cs="Arial"/>
+              </w:rPr>
+              <w:t>10 mL</w:t>
             </w:r>
           </w:p>
         </w:tc>
@@ -9334,7 +9338,7 @@
                 <w:rFonts w:ascii="Arial" w:hAnsi="Arial" w:cs="Arial"/>
                 <w:i/>
               </w:rPr>
-              <w:t>20.4 mg per patch</w:t>
+              <w:t>10 mg per 10 mL</w:t>
             </w:r>
           </w:p>
         </w:tc>
@@ -9439,7 +9443,7 @@
               <w:rPr>
                 <w:rFonts w:ascii="Arial" w:hAnsi="Arial" w:cs="Arial"/>
               </w:rPr>
-              <w:t>100 mcg per (1) hour</w:t>
+              <w:t>1 mg per 1 mL</w:t>
             </w:r>
           </w:p>
         </w:tc>
@@ -9460,7 +9464,7 @@
         <w:t xml:space="preserve">Variation </w:t>
       </w:r>
       <w:r>
-        <w:t>C</w:t>
+        <w:t>B</w:t>
       </w:r>
       <w:r>
         <w:t>:</w:t>
@@ -9479,7 +9483,13 @@
         <w:rPr>
           <w:rFonts w:ascii="Arial" w:hAnsi="Arial" w:cs="Arial"/>
         </w:rPr>
-        <w:t>No unit of presentation exists, the dose form is “unbounded” (also known as “continuous”)</w:t>
+        <w:t xml:space="preserve">The unit of presentation </w:t>
+      </w:r>
+      <w:r>
+        <w:rPr>
+          <w:rFonts w:ascii="Arial" w:hAnsi="Arial" w:cs="Arial"/>
+        </w:rPr>
+        <w:t xml:space="preserve">exists but concentration strength is the clinically significant strength; expressing unit of presentation is not required as it is implicit from the dose form.  </w:t>
       </w:r>
     </w:p>
     <w:p>
@@ -9505,41 +9515,8 @@
         <w:rPr>
           <w:rFonts w:ascii="Arial" w:hAnsi="Arial" w:cs="Arial"/>
         </w:rPr>
-        <w:t>Used for: “bulk” powders and granules, semi-solids (not metered actuation), liquid</w:t>
-      </w:r>
-      <w:r>
-        <w:rPr>
-          <w:rFonts w:ascii="Arial" w:hAnsi="Arial" w:cs="Arial"/>
-        </w:rPr>
-        <w:t>s not presented with a fixed volume delivery device (i.e. those expected to be measured in drops or in different volumes based on patient need; 0.5mL, 0.8mL etc.)</w:t>
-      </w:r>
-    </w:p>
-    <w:p>
-      <w:pPr>
-        <w:rPr>
-          <w:rFonts w:ascii="Arial" w:hAnsi="Arial" w:cs="Arial"/>
-        </w:rPr>
-      </w:pPr>
-    </w:p>
-    <w:p>
-      <w:pPr>
-        <w:rPr>
-          <w:rFonts w:ascii="Arial" w:hAnsi="Arial" w:cs="Arial"/>
-        </w:rPr>
-      </w:pPr>
-      <w:r>
-        <w:rPr>
-          <w:rFonts w:ascii="Arial" w:hAnsi="Arial" w:cs="Arial"/>
-        </w:rPr>
-        <w:t>The bottle or tube or carton that contains the unbounded dose form, even though it could be considered an “intimate container” as it is in direct contact with the dose form, it is in fact the package that the medicinal product is supplied in.  The package has no relationship to the amount administered to a patient; it will contain many administrations-worth of medication.  It may have no additional packaging with it, although a bottle or tube can be placed inside a carton as further packaging.  Information about packaged medicinal products is not within scope of the CCDD.</w:t>
-      </w:r>
-    </w:p>
-    <w:p>
-      <w:pPr>
-        <w:rPr>
-          <w:rFonts w:ascii="Arial" w:hAnsi="Arial" w:cs="Arial"/>
-        </w:rPr>
-      </w:pPr>
+        <w:t xml:space="preserve">transdermal patches </w:t>
+      </w:r>
     </w:p>
     <w:p>
       <w:pPr>
@@ -9599,7 +9576,7 @@
                 <w:b/>
                 <w:bCs/>
               </w:rPr>
-              <w:t>Hydrocortisone 1% cutaneous cream</w:t>
+              <w:t>Fentanyl 100 mcg per hour transdermal patch</w:t>
             </w:r>
           </w:p>
         </w:tc>
@@ -9639,7 +9616,7 @@
               <w:rPr>
                 <w:rFonts w:ascii="Arial" w:hAnsi="Arial" w:cs="Arial"/>
               </w:rPr>
-              <w:t>Does not exist</w:t>
+              <w:t>The “intimate container”</w:t>
             </w:r>
           </w:p>
         </w:tc>
@@ -9653,6 +9630,12 @@
                 <w:rFonts w:ascii="Arial" w:hAnsi="Arial" w:cs="Arial"/>
               </w:rPr>
             </w:pPr>
+            <w:r>
+              <w:rPr>
+                <w:rFonts w:ascii="Arial" w:hAnsi="Arial" w:cs="Arial"/>
+              </w:rPr>
+              <w:t>Patch</w:t>
+            </w:r>
           </w:p>
         </w:tc>
       </w:tr>
@@ -9675,7 +9658,7 @@
                 <w:b/>
                 <w:i/>
               </w:rPr>
-              <w:t>Presentation strength (logical)</w:t>
+              <w:t>Unit of Presentation size</w:t>
             </w:r>
           </w:p>
         </w:tc>
@@ -9703,6 +9686,21 @@
                 <w:i/>
               </w:rPr>
             </w:pPr>
+            <w:r>
+              <w:rPr>
+                <w:rFonts w:ascii="Arial" w:hAnsi="Arial" w:cs="Arial"/>
+                <w:i/>
+              </w:rPr>
+              <w:t>32 cm</w:t>
+            </w:r>
+            <w:r>
+              <w:rPr>
+                <w:rFonts w:ascii="Arial" w:hAnsi="Arial" w:cs="Arial"/>
+                <w:i/>
+                <w:vertAlign w:val="superscript"/>
+              </w:rPr>
+              <w:t>2</w:t>
+            </w:r>
           </w:p>
         </w:tc>
       </w:tr>
@@ -9725,7 +9723,7 @@
                 <w:b/>
                 <w:i/>
               </w:rPr>
-              <w:t>Presentation strength (usual description)</w:t>
+              <w:t>Presentation strength (logical)</w:t>
             </w:r>
           </w:p>
         </w:tc>
@@ -9740,6 +9738,13 @@
                 <w:i/>
               </w:rPr>
             </w:pPr>
+            <w:r>
+              <w:rPr>
+                <w:rFonts w:ascii="Arial" w:hAnsi="Arial" w:cs="Arial"/>
+                <w:i/>
+              </w:rPr>
+              <w:t>Mass amount contained in the unit of presentation</w:t>
+            </w:r>
           </w:p>
         </w:tc>
         <w:tc>
@@ -9753,6 +9758,13 @@
                 <w:i/>
               </w:rPr>
             </w:pPr>
+            <w:r>
+              <w:rPr>
+                <w:rFonts w:ascii="Arial" w:hAnsi="Arial" w:cs="Arial"/>
+                <w:i/>
+              </w:rPr>
+              <w:t>20.4 mg per patch</w:t>
+            </w:r>
           </w:p>
         </w:tc>
       </w:tr>
@@ -9773,6 +9785,52 @@
                 <w:rFonts w:ascii="Arial" w:hAnsi="Arial" w:cs="Arial"/>
                 <w:b/>
               </w:rPr>
+              <w:t>Presentation strength (usual description)</w:t>
+            </w:r>
+          </w:p>
+        </w:tc>
+        <w:tc>
+          <w:tcPr>
+            <w:tcW w:w="3005" w:type="dxa"/>
+          </w:tcPr>
+          <w:p>
+            <w:pPr>
+              <w:rPr>
+                <w:rFonts w:ascii="Arial" w:hAnsi="Arial" w:cs="Arial"/>
+              </w:rPr>
+            </w:pPr>
+          </w:p>
+        </w:tc>
+        <w:tc>
+          <w:tcPr>
+            <w:tcW w:w="3006" w:type="dxa"/>
+          </w:tcPr>
+          <w:p>
+            <w:pPr>
+              <w:rPr>
+                <w:rFonts w:ascii="Arial" w:hAnsi="Arial" w:cs="Arial"/>
+              </w:rPr>
+            </w:pPr>
+          </w:p>
+        </w:tc>
+      </w:tr>
+      <w:tr>
+        <w:tc>
+          <w:tcPr>
+            <w:tcW w:w="3005" w:type="dxa"/>
+          </w:tcPr>
+          <w:p>
+            <w:pPr>
+              <w:rPr>
+                <w:rFonts w:ascii="Arial" w:hAnsi="Arial" w:cs="Arial"/>
+                <w:b/>
+              </w:rPr>
+            </w:pPr>
+            <w:r>
+              <w:rPr>
+                <w:rFonts w:ascii="Arial" w:hAnsi="Arial" w:cs="Arial"/>
+                <w:b/>
+              </w:rPr>
               <w:t xml:space="preserve">Concentration strength </w:t>
             </w:r>
           </w:p>
@@ -9791,13 +9849,7 @@
               <w:rPr>
                 <w:rFonts w:ascii="Arial" w:hAnsi="Arial" w:cs="Arial"/>
               </w:rPr>
-              <w:t>Mass amount per unitary volume/</w:t>
-            </w:r>
-            <w:r>
-              <w:rPr>
-                <w:rFonts w:ascii="Arial" w:hAnsi="Arial" w:cs="Arial"/>
-              </w:rPr>
-              <w:t>mass</w:t>
+              <w:t>Mass amount per unitary volume/time</w:t>
             </w:r>
           </w:p>
         </w:tc>
@@ -9815,59 +9867,101 @@
               <w:rPr>
                 <w:rFonts w:ascii="Arial" w:hAnsi="Arial" w:cs="Arial"/>
               </w:rPr>
-              <w:t>10 mg per 1 g</w:t>
-            </w:r>
-          </w:p>
-          <w:p>
-            <w:pPr>
-              <w:rPr>
-                <w:rFonts w:ascii="Arial" w:hAnsi="Arial" w:cs="Arial"/>
-              </w:rPr>
-            </w:pPr>
-            <w:r>
-              <w:rPr>
-                <w:rFonts w:ascii="Arial" w:hAnsi="Arial" w:cs="Arial"/>
-                <w:i/>
-                <w:iCs/>
-              </w:rPr>
-              <w:t>Expressed as</w:t>
-            </w:r>
-            <w:r>
-              <w:rPr>
-                <w:rFonts w:ascii="Arial" w:hAnsi="Arial" w:cs="Arial"/>
-                <w:i/>
-                <w:iCs/>
-              </w:rPr>
-              <w:t xml:space="preserve">: 1 % </w:t>
-            </w:r>
-            <w:r>
-              <w:rPr>
-                <w:rFonts w:ascii="Arial" w:hAnsi="Arial" w:cs="Arial"/>
-                <w:i/>
-                <w:iCs/>
-              </w:rPr>
-              <w:t>[</w:t>
-            </w:r>
-            <w:r>
-              <w:rPr>
-                <w:rFonts w:ascii="Arial" w:hAnsi="Arial" w:cs="Arial"/>
-                <w:i/>
-                <w:iCs/>
-              </w:rPr>
-              <w:t>w/</w:t>
-            </w:r>
-            <w:r>
-              <w:rPr>
-                <w:rFonts w:ascii="Arial" w:hAnsi="Arial" w:cs="Arial"/>
-                <w:i/>
-                <w:iCs/>
-              </w:rPr>
-              <w:t>w]</w:t>
+              <w:t>100 mcg per (1) hour</w:t>
             </w:r>
           </w:p>
         </w:tc>
       </w:tr>
     </w:tbl>
+    <w:p>
+      <w:pPr>
+        <w:rPr>
+          <w:rFonts w:ascii="Arial" w:hAnsi="Arial" w:cs="Arial"/>
+        </w:rPr>
+      </w:pPr>
+    </w:p>
+    <w:p>
+      <w:pPr>
+        <w:pStyle w:val="Heading3"/>
+      </w:pPr>
+      <w:r>
+        <w:t xml:space="preserve">Variation </w:t>
+      </w:r>
+      <w:r>
+        <w:t>C</w:t>
+      </w:r>
+      <w:r>
+        <w:t>:</w:t>
+      </w:r>
+      <w:r>
+        <w:t xml:space="preserve"> </w:t>
+      </w:r>
+    </w:p>
+    <w:p>
+      <w:pPr>
+        <w:rPr>
+          <w:rFonts w:ascii="Arial" w:hAnsi="Arial" w:cs="Arial"/>
+        </w:rPr>
+      </w:pPr>
+      <w:r>
+        <w:rPr>
+          <w:rFonts w:ascii="Arial" w:hAnsi="Arial" w:cs="Arial"/>
+        </w:rPr>
+        <w:t>No unit of presentation exists, the dose form is “unbounded” (also known as “continuous”)</w:t>
+      </w:r>
+    </w:p>
+    <w:p>
+      <w:pPr>
+        <w:rPr>
+          <w:rFonts w:ascii="Arial" w:hAnsi="Arial" w:cs="Arial"/>
+        </w:rPr>
+      </w:pPr>
+      <w:r>
+        <w:rPr>
+          <w:rFonts w:ascii="Arial" w:hAnsi="Arial" w:cs="Arial"/>
+          <w:b/>
+        </w:rPr>
+        <w:t>Used for:</w:t>
+      </w:r>
+      <w:r>
+        <w:rPr>
+          <w:rFonts w:ascii="Arial" w:hAnsi="Arial" w:cs="Arial"/>
+        </w:rPr>
+        <w:t xml:space="preserve"> </w:t>
+      </w:r>
+      <w:r>
+        <w:rPr>
+          <w:rFonts w:ascii="Arial" w:hAnsi="Arial" w:cs="Arial"/>
+        </w:rPr>
+        <w:t>Used for: “bulk” powders and granules, semi-solids (not metered actuation), liquid</w:t>
+      </w:r>
+      <w:r>
+        <w:rPr>
+          <w:rFonts w:ascii="Arial" w:hAnsi="Arial" w:cs="Arial"/>
+        </w:rPr>
+        <w:t>s not presented with a fixed volume delivery device (i.e. those expected to be measured in drops or in different volumes based on patient need; 0.5mL, 0.8mL etc.)</w:t>
+      </w:r>
+    </w:p>
+    <w:p>
+      <w:pPr>
+        <w:rPr>
+          <w:rFonts w:ascii="Arial" w:hAnsi="Arial" w:cs="Arial"/>
+        </w:rPr>
+      </w:pPr>
+    </w:p>
+    <w:p>
+      <w:pPr>
+        <w:rPr>
+          <w:rFonts w:ascii="Arial" w:hAnsi="Arial" w:cs="Arial"/>
+        </w:rPr>
+      </w:pPr>
+      <w:r>
+        <w:rPr>
+          <w:rFonts w:ascii="Arial" w:hAnsi="Arial" w:cs="Arial"/>
+        </w:rPr>
+        <w:t>The bottle or tube or carton that contains the unbounded dose form, even though it could be considered an “intimate container” as it is in direct contact with the dose form, it is in fact the package that the medicinal product is supplied in.  The package has no relationship to the amount administered to a patient; it will contain many administrations-worth of medication.  It may have no additional packaging with it, although a bottle or tube can be placed inside a carton as further packaging.  Information about packaged medicinal products is not within scope of the CCDD.</w:t>
+      </w:r>
+    </w:p>
     <w:p>
       <w:pPr>
         <w:rPr>
@@ -9933,7 +10027,7 @@
                 <w:b/>
                 <w:bCs/>
               </w:rPr>
-              <w:t>Chloramphenicol 0.5% eye drops</w:t>
+              <w:t>Hydrocortisone 1% cutaneous cream</w:t>
             </w:r>
           </w:p>
         </w:tc>
@@ -10149,19 +10243,7 @@
               <w:rPr>
                 <w:rFonts w:ascii="Arial" w:hAnsi="Arial" w:cs="Arial"/>
               </w:rPr>
-              <w:t>5</w:t>
-            </w:r>
-            <w:r>
-              <w:rPr>
-                <w:rFonts w:ascii="Arial" w:hAnsi="Arial" w:cs="Arial"/>
-              </w:rPr>
-              <w:t xml:space="preserve"> mg per 1 </w:t>
-            </w:r>
-            <w:r>
-              <w:rPr>
-                <w:rFonts w:ascii="Arial" w:hAnsi="Arial" w:cs="Arial"/>
-              </w:rPr>
-              <w:t>mL</w:t>
+              <w:t>10 mg per 1 g</w:t>
             </w:r>
           </w:p>
           <w:p>
@@ -10184,7 +10266,7 @@
                 <w:i/>
                 <w:iCs/>
               </w:rPr>
-              <w:t xml:space="preserve">: </w:t>
+              <w:t xml:space="preserve">: 1 % </w:t>
             </w:r>
             <w:r>
               <w:rPr>
@@ -10192,7 +10274,7 @@
                 <w:i/>
                 <w:iCs/>
               </w:rPr>
-              <w:t>0.5</w:t>
+              <w:t>[</w:t>
             </w:r>
             <w:r>
               <w:rPr>
@@ -10200,7 +10282,7 @@
                 <w:i/>
                 <w:iCs/>
               </w:rPr>
-              <w:t xml:space="preserve"> % </w:t>
+              <w:t>w/</w:t>
             </w:r>
             <w:r>
               <w:rPr>
@@ -10208,23 +10290,7 @@
                 <w:i/>
                 <w:iCs/>
               </w:rPr>
-              <w:t>[</w:t>
-            </w:r>
-            <w:r>
-              <w:rPr>
-                <w:rFonts w:ascii="Arial" w:hAnsi="Arial" w:cs="Arial"/>
-                <w:i/>
-                <w:iCs/>
-              </w:rPr>
-              <w:t>w/</w:t>
-            </w:r>
-            <w:r>
-              <w:rPr>
-                <w:rFonts w:ascii="Arial" w:hAnsi="Arial" w:cs="Arial"/>
-                <w:i/>
-                <w:iCs/>
-              </w:rPr>
-              <w:t>v]</w:t>
+              <w:t>w]</w:t>
             </w:r>
           </w:p>
         </w:tc>
@@ -10289,23 +10355,13 @@
                 <w:bCs/>
               </w:rPr>
             </w:pPr>
-            <w:proofErr w:type="spellStart"/>
             <w:r>
               <w:rPr>
                 <w:rFonts w:ascii="Arial" w:hAnsi="Arial" w:cs="Arial"/>
                 <w:b/>
                 <w:bCs/>
               </w:rPr>
-              <w:t>Sterculia</w:t>
-            </w:r>
-            <w:proofErr w:type="spellEnd"/>
-            <w:r>
-              <w:rPr>
-                <w:rFonts w:ascii="Arial" w:hAnsi="Arial" w:cs="Arial"/>
-                <w:b/>
-                <w:bCs/>
-              </w:rPr>
-              <w:t xml:space="preserve"> 62% oral granules</w:t>
+              <w:t>Chloramphenicol 0.5% eye drops</w:t>
             </w:r>
           </w:p>
         </w:tc>
@@ -10521,7 +10577,7 @@
               <w:rPr>
                 <w:rFonts w:ascii="Arial" w:hAnsi="Arial" w:cs="Arial"/>
               </w:rPr>
-              <w:t>620</w:t>
+              <w:t>5</w:t>
             </w:r>
             <w:r>
               <w:rPr>
@@ -10533,7 +10589,7 @@
               <w:rPr>
                 <w:rFonts w:ascii="Arial" w:hAnsi="Arial" w:cs="Arial"/>
               </w:rPr>
-              <w:t>g</w:t>
+              <w:t>mL</w:t>
             </w:r>
           </w:p>
           <w:p>
@@ -10564,7 +10620,7 @@
                 <w:i/>
                 <w:iCs/>
               </w:rPr>
-              <w:t>62</w:t>
+              <w:t>0.5</w:t>
             </w:r>
             <w:r>
               <w:rPr>
@@ -10588,7 +10644,7 @@
                 <w:i/>
                 <w:iCs/>
               </w:rPr>
-              <w:t>w/w</w:t>
+              <w:t>w/</w:t>
             </w:r>
             <w:r>
               <w:rPr>
@@ -10596,12 +10652,19 @@
                 <w:i/>
                 <w:iCs/>
               </w:rPr>
-              <w:t>]</w:t>
+              <w:t>v]</w:t>
             </w:r>
           </w:p>
         </w:tc>
       </w:tr>
     </w:tbl>
+    <w:p>
+      <w:pPr>
+        <w:rPr>
+          <w:rFonts w:ascii="Arial" w:hAnsi="Arial" w:cs="Arial"/>
+        </w:rPr>
+      </w:pPr>
+    </w:p>
     <w:p>
       <w:pPr>
         <w:rPr>
@@ -10654,13 +10717,23 @@
                 <w:bCs/>
               </w:rPr>
             </w:pPr>
+            <w:proofErr w:type="spellStart"/>
             <w:r>
               <w:rPr>
                 <w:rFonts w:ascii="Arial" w:hAnsi="Arial" w:cs="Arial"/>
                 <w:b/>
                 <w:bCs/>
               </w:rPr>
-              <w:t>Digoxin 50 mcg per 1 mL oral solution</w:t>
+              <w:t>Sterculia</w:t>
+            </w:r>
+            <w:proofErr w:type="spellEnd"/>
+            <w:r>
+              <w:rPr>
+                <w:rFonts w:ascii="Arial" w:hAnsi="Arial" w:cs="Arial"/>
+                <w:b/>
+                <w:bCs/>
+              </w:rPr>
+              <w:t xml:space="preserve"> 62% oral granules</w:t>
             </w:r>
           </w:p>
         </w:tc>
@@ -10834,6 +10907,7 @@
                 <w:rFonts w:ascii="Arial" w:hAnsi="Arial" w:cs="Arial"/>
                 <w:b/>
               </w:rPr>
+              <w:lastRenderedPageBreak/>
               <w:t xml:space="preserve">Concentration strength </w:t>
             </w:r>
           </w:p>
@@ -10876,45 +10950,83 @@
               <w:rPr>
                 <w:rFonts w:ascii="Arial" w:hAnsi="Arial" w:cs="Arial"/>
               </w:rPr>
-              <w:t>5</w:t>
-            </w:r>
-            <w:r>
-              <w:rPr>
-                <w:rFonts w:ascii="Arial" w:hAnsi="Arial" w:cs="Arial"/>
-              </w:rPr>
-              <w:t>0</w:t>
-            </w:r>
-            <w:r>
-              <w:rPr>
-                <w:rFonts w:ascii="Arial" w:hAnsi="Arial" w:cs="Arial"/>
-              </w:rPr>
-              <w:t xml:space="preserve"> m</w:t>
-            </w:r>
-            <w:r>
-              <w:rPr>
-                <w:rFonts w:ascii="Arial" w:hAnsi="Arial" w:cs="Arial"/>
-              </w:rPr>
-              <w:t>c</w:t>
-            </w:r>
-            <w:r>
-              <w:rPr>
-                <w:rFonts w:ascii="Arial" w:hAnsi="Arial" w:cs="Arial"/>
-              </w:rPr>
-              <w:t xml:space="preserve">g per 1 </w:t>
-            </w:r>
-            <w:r>
-              <w:rPr>
-                <w:rFonts w:ascii="Arial" w:hAnsi="Arial" w:cs="Arial"/>
-              </w:rPr>
-              <w:t>mL</w:t>
-            </w:r>
-          </w:p>
-          <w:p>
-            <w:pPr>
-              <w:rPr>
-                <w:rFonts w:ascii="Arial" w:hAnsi="Arial" w:cs="Arial"/>
-              </w:rPr>
-            </w:pPr>
+              <w:t>620</w:t>
+            </w:r>
+            <w:r>
+              <w:rPr>
+                <w:rFonts w:ascii="Arial" w:hAnsi="Arial" w:cs="Arial"/>
+              </w:rPr>
+              <w:t xml:space="preserve"> mg per 1 </w:t>
+            </w:r>
+            <w:r>
+              <w:rPr>
+                <w:rFonts w:ascii="Arial" w:hAnsi="Arial" w:cs="Arial"/>
+              </w:rPr>
+              <w:t>g</w:t>
+            </w:r>
+          </w:p>
+          <w:p>
+            <w:pPr>
+              <w:rPr>
+                <w:rFonts w:ascii="Arial" w:hAnsi="Arial" w:cs="Arial"/>
+              </w:rPr>
+            </w:pPr>
+            <w:r>
+              <w:rPr>
+                <w:rFonts w:ascii="Arial" w:hAnsi="Arial" w:cs="Arial"/>
+                <w:i/>
+                <w:iCs/>
+              </w:rPr>
+              <w:t>Expressed as</w:t>
+            </w:r>
+            <w:r>
+              <w:rPr>
+                <w:rFonts w:ascii="Arial" w:hAnsi="Arial" w:cs="Arial"/>
+                <w:i/>
+                <w:iCs/>
+              </w:rPr>
+              <w:t xml:space="preserve">: </w:t>
+            </w:r>
+            <w:r>
+              <w:rPr>
+                <w:rFonts w:ascii="Arial" w:hAnsi="Arial" w:cs="Arial"/>
+                <w:i/>
+                <w:iCs/>
+              </w:rPr>
+              <w:t>62</w:t>
+            </w:r>
+            <w:r>
+              <w:rPr>
+                <w:rFonts w:ascii="Arial" w:hAnsi="Arial" w:cs="Arial"/>
+                <w:i/>
+                <w:iCs/>
+              </w:rPr>
+              <w:t xml:space="preserve"> % </w:t>
+            </w:r>
+            <w:r>
+              <w:rPr>
+                <w:rFonts w:ascii="Arial" w:hAnsi="Arial" w:cs="Arial"/>
+                <w:i/>
+                <w:iCs/>
+              </w:rPr>
+              <w:t>[</w:t>
+            </w:r>
+            <w:r>
+              <w:rPr>
+                <w:rFonts w:ascii="Arial" w:hAnsi="Arial" w:cs="Arial"/>
+                <w:i/>
+                <w:iCs/>
+              </w:rPr>
+              <w:t>w/w</w:t>
+            </w:r>
+            <w:r>
+              <w:rPr>
+                <w:rFonts w:ascii="Arial" w:hAnsi="Arial" w:cs="Arial"/>
+                <w:i/>
+                <w:iCs/>
+              </w:rPr>
+              <w:t>]</w:t>
+            </w:r>
           </w:p>
         </w:tc>
       </w:tr>
@@ -10926,6 +11038,323 @@
         </w:rPr>
       </w:pPr>
     </w:p>
+    <w:tbl>
+      <w:tblPr>
+        <w:tblStyle w:val="TableGrid"/>
+        <w:tblW w:w="0" w:type="auto"/>
+        <w:tblLook w:val="04A0" w:firstRow="1" w:lastRow="0" w:firstColumn="1" w:lastColumn="0" w:noHBand="0" w:noVBand="1"/>
+      </w:tblPr>
+      <w:tblGrid>
+        <w:gridCol w:w="3005"/>
+        <w:gridCol w:w="3005"/>
+        <w:gridCol w:w="3006"/>
+      </w:tblGrid>
+      <w:tr>
+        <w:tc>
+          <w:tcPr>
+            <w:tcW w:w="3005" w:type="dxa"/>
+          </w:tcPr>
+          <w:p>
+            <w:pPr>
+              <w:rPr>
+                <w:rFonts w:ascii="Arial" w:hAnsi="Arial" w:cs="Arial"/>
+                <w:b/>
+              </w:rPr>
+            </w:pPr>
+            <w:r>
+              <w:rPr>
+                <w:rFonts w:ascii="Arial" w:hAnsi="Arial" w:cs="Arial"/>
+                <w:b/>
+              </w:rPr>
+              <w:t>Example</w:t>
+            </w:r>
+          </w:p>
+        </w:tc>
+        <w:tc>
+          <w:tcPr>
+            <w:tcW w:w="6011" w:type="dxa"/>
+            <w:gridSpan w:val="2"/>
+          </w:tcPr>
+          <w:p>
+            <w:pPr>
+              <w:rPr>
+                <w:rFonts w:ascii="Arial" w:hAnsi="Arial" w:cs="Arial"/>
+                <w:b/>
+                <w:bCs/>
+              </w:rPr>
+            </w:pPr>
+            <w:r>
+              <w:rPr>
+                <w:rFonts w:ascii="Arial" w:hAnsi="Arial" w:cs="Arial"/>
+                <w:b/>
+                <w:bCs/>
+              </w:rPr>
+              <w:t>Digoxin 50 mcg per 1 mL oral solution</w:t>
+            </w:r>
+          </w:p>
+        </w:tc>
+      </w:tr>
+      <w:tr>
+        <w:tc>
+          <w:tcPr>
+            <w:tcW w:w="3005" w:type="dxa"/>
+          </w:tcPr>
+          <w:p>
+            <w:pPr>
+              <w:rPr>
+                <w:rFonts w:ascii="Arial" w:hAnsi="Arial" w:cs="Arial"/>
+                <w:b/>
+              </w:rPr>
+            </w:pPr>
+            <w:r>
+              <w:rPr>
+                <w:rFonts w:ascii="Arial" w:hAnsi="Arial" w:cs="Arial"/>
+                <w:b/>
+              </w:rPr>
+              <w:t>Unit of Presentation</w:t>
+            </w:r>
+          </w:p>
+        </w:tc>
+        <w:tc>
+          <w:tcPr>
+            <w:tcW w:w="3005" w:type="dxa"/>
+          </w:tcPr>
+          <w:p>
+            <w:pPr>
+              <w:rPr>
+                <w:rFonts w:ascii="Arial" w:hAnsi="Arial" w:cs="Arial"/>
+              </w:rPr>
+            </w:pPr>
+            <w:r>
+              <w:rPr>
+                <w:rFonts w:ascii="Arial" w:hAnsi="Arial" w:cs="Arial"/>
+              </w:rPr>
+              <w:t>Does not exist</w:t>
+            </w:r>
+          </w:p>
+        </w:tc>
+        <w:tc>
+          <w:tcPr>
+            <w:tcW w:w="3006" w:type="dxa"/>
+          </w:tcPr>
+          <w:p>
+            <w:pPr>
+              <w:rPr>
+                <w:rFonts w:ascii="Arial" w:hAnsi="Arial" w:cs="Arial"/>
+              </w:rPr>
+            </w:pPr>
+          </w:p>
+        </w:tc>
+      </w:tr>
+      <w:tr>
+        <w:tc>
+          <w:tcPr>
+            <w:tcW w:w="3005" w:type="dxa"/>
+          </w:tcPr>
+          <w:p>
+            <w:pPr>
+              <w:rPr>
+                <w:rFonts w:ascii="Arial" w:hAnsi="Arial" w:cs="Arial"/>
+                <w:b/>
+                <w:i/>
+              </w:rPr>
+            </w:pPr>
+            <w:r>
+              <w:rPr>
+                <w:rFonts w:ascii="Arial" w:hAnsi="Arial" w:cs="Arial"/>
+                <w:b/>
+                <w:i/>
+              </w:rPr>
+              <w:t>Presentation strength (logical)</w:t>
+            </w:r>
+          </w:p>
+        </w:tc>
+        <w:tc>
+          <w:tcPr>
+            <w:tcW w:w="3005" w:type="dxa"/>
+          </w:tcPr>
+          <w:p>
+            <w:pPr>
+              <w:rPr>
+                <w:rFonts w:ascii="Arial" w:hAnsi="Arial" w:cs="Arial"/>
+                <w:i/>
+              </w:rPr>
+            </w:pPr>
+          </w:p>
+        </w:tc>
+        <w:tc>
+          <w:tcPr>
+            <w:tcW w:w="3006" w:type="dxa"/>
+          </w:tcPr>
+          <w:p>
+            <w:pPr>
+              <w:rPr>
+                <w:rFonts w:ascii="Arial" w:hAnsi="Arial" w:cs="Arial"/>
+                <w:i/>
+              </w:rPr>
+            </w:pPr>
+          </w:p>
+        </w:tc>
+      </w:tr>
+      <w:tr>
+        <w:tc>
+          <w:tcPr>
+            <w:tcW w:w="3005" w:type="dxa"/>
+          </w:tcPr>
+          <w:p>
+            <w:pPr>
+              <w:rPr>
+                <w:rFonts w:ascii="Arial" w:hAnsi="Arial" w:cs="Arial"/>
+                <w:b/>
+                <w:i/>
+              </w:rPr>
+            </w:pPr>
+            <w:r>
+              <w:rPr>
+                <w:rFonts w:ascii="Arial" w:hAnsi="Arial" w:cs="Arial"/>
+                <w:b/>
+                <w:i/>
+              </w:rPr>
+              <w:t>Presentation strength (usual description)</w:t>
+            </w:r>
+          </w:p>
+        </w:tc>
+        <w:tc>
+          <w:tcPr>
+            <w:tcW w:w="3005" w:type="dxa"/>
+          </w:tcPr>
+          <w:p>
+            <w:pPr>
+              <w:rPr>
+                <w:rFonts w:ascii="Arial" w:hAnsi="Arial" w:cs="Arial"/>
+                <w:i/>
+              </w:rPr>
+            </w:pPr>
+          </w:p>
+        </w:tc>
+        <w:tc>
+          <w:tcPr>
+            <w:tcW w:w="3006" w:type="dxa"/>
+          </w:tcPr>
+          <w:p>
+            <w:pPr>
+              <w:rPr>
+                <w:rFonts w:ascii="Arial" w:hAnsi="Arial" w:cs="Arial"/>
+                <w:i/>
+              </w:rPr>
+            </w:pPr>
+          </w:p>
+        </w:tc>
+      </w:tr>
+      <w:tr>
+        <w:tc>
+          <w:tcPr>
+            <w:tcW w:w="3005" w:type="dxa"/>
+          </w:tcPr>
+          <w:p>
+            <w:pPr>
+              <w:rPr>
+                <w:rFonts w:ascii="Arial" w:hAnsi="Arial" w:cs="Arial"/>
+                <w:b/>
+              </w:rPr>
+            </w:pPr>
+            <w:r>
+              <w:rPr>
+                <w:rFonts w:ascii="Arial" w:hAnsi="Arial" w:cs="Arial"/>
+                <w:b/>
+              </w:rPr>
+              <w:t xml:space="preserve">Concentration strength </w:t>
+            </w:r>
+          </w:p>
+        </w:tc>
+        <w:tc>
+          <w:tcPr>
+            <w:tcW w:w="3005" w:type="dxa"/>
+          </w:tcPr>
+          <w:p>
+            <w:pPr>
+              <w:rPr>
+                <w:rFonts w:ascii="Arial" w:hAnsi="Arial" w:cs="Arial"/>
+              </w:rPr>
+            </w:pPr>
+            <w:r>
+              <w:rPr>
+                <w:rFonts w:ascii="Arial" w:hAnsi="Arial" w:cs="Arial"/>
+              </w:rPr>
+              <w:t>Mass amount per unitary volume/</w:t>
+            </w:r>
+            <w:r>
+              <w:rPr>
+                <w:rFonts w:ascii="Arial" w:hAnsi="Arial" w:cs="Arial"/>
+              </w:rPr>
+              <w:t>mass</w:t>
+            </w:r>
+          </w:p>
+        </w:tc>
+        <w:tc>
+          <w:tcPr>
+            <w:tcW w:w="3006" w:type="dxa"/>
+          </w:tcPr>
+          <w:p>
+            <w:pPr>
+              <w:rPr>
+                <w:rFonts w:ascii="Arial" w:hAnsi="Arial" w:cs="Arial"/>
+              </w:rPr>
+            </w:pPr>
+            <w:r>
+              <w:rPr>
+                <w:rFonts w:ascii="Arial" w:hAnsi="Arial" w:cs="Arial"/>
+              </w:rPr>
+              <w:t>5</w:t>
+            </w:r>
+            <w:r>
+              <w:rPr>
+                <w:rFonts w:ascii="Arial" w:hAnsi="Arial" w:cs="Arial"/>
+              </w:rPr>
+              <w:t>0</w:t>
+            </w:r>
+            <w:r>
+              <w:rPr>
+                <w:rFonts w:ascii="Arial" w:hAnsi="Arial" w:cs="Arial"/>
+              </w:rPr>
+              <w:t xml:space="preserve"> m</w:t>
+            </w:r>
+            <w:r>
+              <w:rPr>
+                <w:rFonts w:ascii="Arial" w:hAnsi="Arial" w:cs="Arial"/>
+              </w:rPr>
+              <w:t>c</w:t>
+            </w:r>
+            <w:r>
+              <w:rPr>
+                <w:rFonts w:ascii="Arial" w:hAnsi="Arial" w:cs="Arial"/>
+              </w:rPr>
+              <w:t xml:space="preserve">g per 1 </w:t>
+            </w:r>
+            <w:r>
+              <w:rPr>
+                <w:rFonts w:ascii="Arial" w:hAnsi="Arial" w:cs="Arial"/>
+              </w:rPr>
+              <w:t>mL</w:t>
+            </w:r>
+          </w:p>
+          <w:p>
+            <w:pPr>
+              <w:rPr>
+                <w:rFonts w:ascii="Arial" w:hAnsi="Arial" w:cs="Arial"/>
+              </w:rPr>
+            </w:pPr>
+          </w:p>
+        </w:tc>
+      </w:tr>
+    </w:tbl>
+    <w:p>
+      <w:pPr>
+        <w:rPr>
+          <w:rFonts w:ascii="Arial" w:hAnsi="Arial" w:cs="Arial"/>
+        </w:rPr>
+      </w:pPr>
+    </w:p>
     <w:p>
       <w:pPr>
         <w:pStyle w:val="Heading2"/>
@@ -10946,14 +11375,7 @@
         <w:rPr>
           <w:rFonts w:ascii="Arial" w:hAnsi="Arial" w:cs="Arial"/>
         </w:rPr>
-        <w:t xml:space="preserve">Unfortunately, there is currently no consistency on when to use which unit of measure to describe strength in the DPD (e.g. no rule that “if product strengths less than or equal to 1 mg use microgram </w:t>
-      </w:r>
-      <w:r>
-        <w:rPr>
-          <w:rFonts w:ascii="Arial" w:hAnsi="Arial" w:cs="Arial"/>
-        </w:rPr>
-        <w:lastRenderedPageBreak/>
-        <w:t xml:space="preserve">strengths”).  </w:t>
+        <w:t xml:space="preserve">Unfortunately, there is currently no consistency on when to use which unit of measure to describe strength in the DPD (e.g. no rule that “if product strengths less than or equal to 1 mg use microgram strengths”).  </w:t>
       </w:r>
       <w:r>
         <w:rPr>
@@ -10973,13 +11395,27 @@
         <w:rPr>
           <w:rFonts w:ascii="Arial" w:hAnsi="Arial" w:cs="Arial"/>
         </w:rPr>
-        <w:t xml:space="preserve"> component as “ethinyl </w:t>
+        <w:t xml:space="preserve"> component as “</w:t>
       </w:r>
       <w:proofErr w:type="spellStart"/>
       <w:r>
         <w:rPr>
           <w:rFonts w:ascii="Arial" w:hAnsi="Arial" w:cs="Arial"/>
         </w:rPr>
+        <w:t>ethinyl</w:t>
+      </w:r>
+      <w:proofErr w:type="spellEnd"/>
+      <w:r>
+        <w:rPr>
+          <w:rFonts w:ascii="Arial" w:hAnsi="Arial" w:cs="Arial"/>
+        </w:rPr>
+        <w:t xml:space="preserve"> </w:t>
+      </w:r>
+      <w:proofErr w:type="spellStart"/>
+      <w:r>
+        <w:rPr>
+          <w:rFonts w:ascii="Arial" w:hAnsi="Arial" w:cs="Arial"/>
+        </w:rPr>
         <w:t>estradiol</w:t>
       </w:r>
       <w:proofErr w:type="spellEnd"/>
@@ -10987,13 +11423,27 @@
         <w:rPr>
           <w:rFonts w:ascii="Arial" w:hAnsi="Arial" w:cs="Arial"/>
         </w:rPr>
-        <w:t xml:space="preserve"> 0.035 mg” and another as “ethinyl </w:t>
+        <w:t xml:space="preserve"> 0.035 mg” and another as “</w:t>
       </w:r>
       <w:proofErr w:type="spellStart"/>
       <w:r>
         <w:rPr>
           <w:rFonts w:ascii="Arial" w:hAnsi="Arial" w:cs="Arial"/>
         </w:rPr>
+        <w:t>ethinyl</w:t>
+      </w:r>
+      <w:proofErr w:type="spellEnd"/>
+      <w:r>
+        <w:rPr>
+          <w:rFonts w:ascii="Arial" w:hAnsi="Arial" w:cs="Arial"/>
+        </w:rPr>
+        <w:t xml:space="preserve"> </w:t>
+      </w:r>
+      <w:proofErr w:type="spellStart"/>
+      <w:r>
+        <w:rPr>
+          <w:rFonts w:ascii="Arial" w:hAnsi="Arial" w:cs="Arial"/>
+        </w:rPr>
         <w:t>estradiol</w:t>
       </w:r>
       <w:proofErr w:type="spellEnd"/>
@@ -11115,13 +11565,27 @@
         <w:rPr>
           <w:rFonts w:ascii="Arial" w:hAnsi="Arial" w:cs="Arial"/>
         </w:rPr>
-        <w:t xml:space="preserve">digoxin, clonidine, dutasteride, </w:t>
+        <w:t xml:space="preserve">digoxin, clonidine, </w:t>
       </w:r>
       <w:proofErr w:type="spellStart"/>
       <w:r>
         <w:rPr>
           <w:rFonts w:ascii="Arial" w:hAnsi="Arial" w:cs="Arial"/>
         </w:rPr>
+        <w:t>dutasteride</w:t>
+      </w:r>
+      <w:proofErr w:type="spellEnd"/>
+      <w:r>
+        <w:rPr>
+          <w:rFonts w:ascii="Arial" w:hAnsi="Arial" w:cs="Arial"/>
+        </w:rPr>
+        <w:t xml:space="preserve">, </w:t>
+      </w:r>
+      <w:proofErr w:type="spellStart"/>
+      <w:r>
+        <w:rPr>
+          <w:rFonts w:ascii="Arial" w:hAnsi="Arial" w:cs="Arial"/>
+        </w:rPr>
         <w:t>nitroglycerin</w:t>
       </w:r>
       <w:proofErr w:type="spellEnd"/>
@@ -11129,8 +11593,16 @@
         <w:rPr>
           <w:rFonts w:ascii="Arial" w:hAnsi="Arial" w:cs="Arial"/>
         </w:rPr>
-        <w:t>, naloxone and tamsulosin</w:t>
-      </w:r>
+        <w:t xml:space="preserve">, naloxone and </w:t>
+      </w:r>
+      <w:proofErr w:type="spellStart"/>
+      <w:r>
+        <w:rPr>
+          <w:rFonts w:ascii="Arial" w:hAnsi="Arial" w:cs="Arial"/>
+        </w:rPr>
+        <w:t>tamsulosin</w:t>
+      </w:r>
+      <w:proofErr w:type="spellEnd"/>
       <w:r>
         <w:rPr>
           <w:rFonts w:ascii="Arial" w:hAnsi="Arial" w:cs="Arial"/>
@@ -11795,6 +12267,7 @@
           <w:rFonts w:ascii="Arial" w:hAnsi="Arial" w:cs="Arial"/>
           <w:sz w:val="20"/>
         </w:rPr>
+        <w:lastRenderedPageBreak/>
         <w:t>And, i</w:t>
       </w:r>
       <w:r>
@@ -12203,7 +12676,6 @@
               <w:rPr>
                 <w:rFonts w:ascii="Arial" w:hAnsi="Arial" w:cs="Arial"/>
               </w:rPr>
-              <w:lastRenderedPageBreak/>
               <w:t>EXOTOCILLIN 250mg CAPS JOES GENERICS INC</w:t>
             </w:r>
           </w:p>
@@ -13221,6 +13693,7 @@
         <w:pStyle w:val="Heading1"/>
       </w:pPr>
       <w:r>
+        <w:lastRenderedPageBreak/>
         <w:t>Unit of Presentation Table</w:t>
       </w:r>
       <w:r>
@@ -13426,7 +13899,6 @@
                 <w:szCs w:val="22"/>
                 <w:lang w:eastAsia="en-GB"/>
               </w:rPr>
-              <w:lastRenderedPageBreak/>
               <w:t>drug_code</w:t>
             </w:r>
             <w:proofErr w:type="spellEnd"/>
@@ -17365,6 +17837,7 @@
           <w:rFonts w:ascii="Arial" w:hAnsi="Arial" w:cs="Arial"/>
           <w:sz w:val="20"/>
         </w:rPr>
+        <w:lastRenderedPageBreak/>
         <w:t>unit dose ampoule</w:t>
       </w:r>
     </w:p>
@@ -17580,7 +18053,6 @@
           <w:rFonts w:ascii="Arial" w:hAnsi="Arial" w:cs="Arial"/>
           <w:b/>
         </w:rPr>
-        <w:lastRenderedPageBreak/>
         <w:t>uop_size_insert</w:t>
       </w:r>
       <w:proofErr w:type="spellEnd"/>
@@ -18747,6 +19219,7 @@
           <w:b/>
           <w:sz w:val="20"/>
         </w:rPr>
+        <w:lastRenderedPageBreak/>
         <w:t>If the DPD uses presentation strength</w:t>
       </w:r>
     </w:p>
@@ -19106,7 +19579,6 @@
       </w:pPr>
       <w:proofErr w:type="spellStart"/>
       <w:r>
-        <w:lastRenderedPageBreak/>
         <w:t>UoP</w:t>
       </w:r>
       <w:proofErr w:type="spellEnd"/>
@@ -19700,6 +20172,7 @@
         <w:pStyle w:val="Heading1"/>
       </w:pPr>
       <w:r>
+        <w:lastRenderedPageBreak/>
         <w:t>Combination Products Table</w:t>
       </w:r>
     </w:p>
@@ -19768,7 +20241,6 @@
                 <w:rFonts w:ascii="Arial" w:hAnsi="Arial" w:cs="Arial"/>
                 <w:b/>
               </w:rPr>
-              <w:lastRenderedPageBreak/>
               <w:t>drug_code</w:t>
             </w:r>
             <w:proofErr w:type="spellEnd"/>
@@ -20050,7 +20522,27 @@
                 <w:sz w:val="22"/>
                 <w:szCs w:val="22"/>
               </w:rPr>
-              <w:t xml:space="preserve"> 150 mcg and ethinyl </w:t>
+              <w:t xml:space="preserve"> 150 mcg and </w:t>
+            </w:r>
+            <w:proofErr w:type="spellStart"/>
+            <w:r>
+              <w:rPr>
+                <w:rFonts w:ascii="Calibri" w:hAnsi="Calibri"/>
+                <w:color w:val="000000"/>
+                <w:sz w:val="22"/>
+                <w:szCs w:val="22"/>
+              </w:rPr>
+              <w:t>ethinyl</w:t>
+            </w:r>
+            <w:proofErr w:type="spellEnd"/>
+            <w:r>
+              <w:rPr>
+                <w:rFonts w:ascii="Calibri" w:hAnsi="Calibri"/>
+                <w:color w:val="000000"/>
+                <w:sz w:val="22"/>
+                <w:szCs w:val="22"/>
+              </w:rPr>
+              <w:t xml:space="preserve"> </w:t>
             </w:r>
             <w:proofErr w:type="spellStart"/>
             <w:r>
@@ -20186,7 +20678,27 @@
                 <w:sz w:val="22"/>
                 <w:szCs w:val="22"/>
               </w:rPr>
-              <w:t xml:space="preserve"> 150 mcg and ethinyl </w:t>
+              <w:t xml:space="preserve"> 150 mcg and </w:t>
+            </w:r>
+            <w:proofErr w:type="spellStart"/>
+            <w:r>
+              <w:rPr>
+                <w:rFonts w:ascii="Calibri" w:hAnsi="Calibri"/>
+                <w:color w:val="000000"/>
+                <w:sz w:val="22"/>
+                <w:szCs w:val="22"/>
+              </w:rPr>
+              <w:t>ethinyl</w:t>
+            </w:r>
+            <w:proofErr w:type="spellEnd"/>
+            <w:r>
+              <w:rPr>
+                <w:rFonts w:ascii="Calibri" w:hAnsi="Calibri"/>
+                <w:color w:val="000000"/>
+                <w:sz w:val="22"/>
+                <w:szCs w:val="22"/>
+              </w:rPr>
+              <w:t xml:space="preserve"> </w:t>
             </w:r>
             <w:proofErr w:type="spellStart"/>
             <w:r>
@@ -20410,7 +20922,27 @@
                 <w:sz w:val="22"/>
                 <w:szCs w:val="22"/>
               </w:rPr>
-              <w:t xml:space="preserve"> 150 mcg and ethinyl </w:t>
+              <w:t xml:space="preserve"> 150 mcg and </w:t>
+            </w:r>
+            <w:proofErr w:type="spellStart"/>
+            <w:r>
+              <w:rPr>
+                <w:rFonts w:ascii="Calibri" w:hAnsi="Calibri"/>
+                <w:color w:val="000000"/>
+                <w:sz w:val="22"/>
+                <w:szCs w:val="22"/>
+              </w:rPr>
+              <w:t>ethinyl</w:t>
+            </w:r>
+            <w:proofErr w:type="spellEnd"/>
+            <w:r>
+              <w:rPr>
+                <w:rFonts w:ascii="Calibri" w:hAnsi="Calibri"/>
+                <w:color w:val="000000"/>
+                <w:sz w:val="22"/>
+                <w:szCs w:val="22"/>
+              </w:rPr>
+              <w:t xml:space="preserve"> </w:t>
             </w:r>
             <w:proofErr w:type="spellStart"/>
             <w:r>
@@ -20546,7 +21078,27 @@
                 <w:sz w:val="22"/>
                 <w:szCs w:val="22"/>
               </w:rPr>
-              <w:t xml:space="preserve"> 150 mcg and ethinyl </w:t>
+              <w:t xml:space="preserve"> 150 mcg and </w:t>
+            </w:r>
+            <w:proofErr w:type="spellStart"/>
+            <w:r>
+              <w:rPr>
+                <w:rFonts w:ascii="Calibri" w:hAnsi="Calibri"/>
+                <w:color w:val="000000"/>
+                <w:sz w:val="22"/>
+                <w:szCs w:val="22"/>
+              </w:rPr>
+              <w:t>ethinyl</w:t>
+            </w:r>
+            <w:proofErr w:type="spellEnd"/>
+            <w:r>
+              <w:rPr>
+                <w:rFonts w:ascii="Calibri" w:hAnsi="Calibri"/>
+                <w:color w:val="000000"/>
+                <w:sz w:val="22"/>
+                <w:szCs w:val="22"/>
+              </w:rPr>
+              <w:t xml:space="preserve"> </w:t>
             </w:r>
             <w:proofErr w:type="spellStart"/>
             <w:r>
@@ -21132,6 +21684,7 @@
           <w:rFonts w:ascii="Arial" w:hAnsi="Arial" w:cs="Arial"/>
           <w:b/>
         </w:rPr>
+        <w:lastRenderedPageBreak/>
         <w:t>drug_code</w:t>
       </w:r>
       <w:proofErr w:type="spellEnd"/>
@@ -21329,14 +21882,7 @@
         <w:rPr>
           <w:rFonts w:ascii="Arial" w:hAnsi="Arial" w:cs="Arial"/>
         </w:rPr>
-        <w:t xml:space="preserve">] where Component Y may not be fully specified (e.g. “diluent </w:t>
-      </w:r>
-      <w:r>
-        <w:rPr>
-          <w:rFonts w:ascii="Arial" w:hAnsi="Arial" w:cs="Arial"/>
-        </w:rPr>
-        <w:lastRenderedPageBreak/>
-        <w:t>solution” or “lactose tablet”)</w:t>
+        <w:t>] where Component Y may not be fully specified (e.g. “diluent solution” or “lactose tablet”)</w:t>
       </w:r>
       <w:r>
         <w:rPr>
@@ -21802,6 +22348,7 @@
         <w:rPr>
           <w:color w:val="FF0000"/>
         </w:rPr>
+        <w:lastRenderedPageBreak/>
         <w:t>Lotions</w:t>
       </w:r>
     </w:p>
@@ -21877,7 +22424,6 @@
           <w:color w:val="FF0000"/>
           <w:sz w:val="20"/>
         </w:rPr>
-        <w:lastRenderedPageBreak/>
         <w:t xml:space="preserve">a </w:t>
       </w:r>
       <w:r>
@@ -22461,6 +23007,7 @@
         <w:rPr>
           <w:rFonts w:ascii="Arial" w:hAnsi="Arial" w:cs="Arial"/>
         </w:rPr>
+        <w:lastRenderedPageBreak/>
         <w:t xml:space="preserve">Example: </w:t>
       </w:r>
       <w:r>
@@ -22521,7 +23068,6 @@
         <w:pStyle w:val="Heading2"/>
       </w:pPr>
       <w:r>
-        <w:lastRenderedPageBreak/>
         <w:t>Respiratory Product</w:t>
       </w:r>
       <w:r>
@@ -22824,7 +23370,21 @@
               <w:rPr>
                 <w:rFonts w:ascii="Arial" w:hAnsi="Arial" w:cs="Arial"/>
               </w:rPr>
-              <w:t xml:space="preserve">,  Flovent, QVAR, </w:t>
+              <w:t xml:space="preserve">,  </w:t>
+            </w:r>
+            <w:proofErr w:type="spellStart"/>
+            <w:r>
+              <w:rPr>
+                <w:rFonts w:ascii="Arial" w:hAnsi="Arial" w:cs="Arial"/>
+              </w:rPr>
+              <w:t>Flovent</w:t>
+            </w:r>
+            <w:proofErr w:type="spellEnd"/>
+            <w:r>
+              <w:rPr>
+                <w:rFonts w:ascii="Arial" w:hAnsi="Arial" w:cs="Arial"/>
+              </w:rPr>
+              <w:t xml:space="preserve">, QVAR, </w:t>
             </w:r>
             <w:proofErr w:type="spellStart"/>
             <w:r>
@@ -23027,13 +23587,41 @@
               <w:rPr>
                 <w:rFonts w:ascii="Arial" w:hAnsi="Arial" w:cs="Arial"/>
               </w:rPr>
-              <w:t xml:space="preserve"> Ellipta, Asmanex </w:t>
+              <w:t xml:space="preserve"> </w:t>
             </w:r>
             <w:proofErr w:type="spellStart"/>
             <w:r>
               <w:rPr>
                 <w:rFonts w:ascii="Arial" w:hAnsi="Arial" w:cs="Arial"/>
               </w:rPr>
+              <w:t>Ellipta</w:t>
+            </w:r>
+            <w:proofErr w:type="spellEnd"/>
+            <w:r>
+              <w:rPr>
+                <w:rFonts w:ascii="Arial" w:hAnsi="Arial" w:cs="Arial"/>
+              </w:rPr>
+              <w:t xml:space="preserve">, </w:t>
+            </w:r>
+            <w:proofErr w:type="spellStart"/>
+            <w:r>
+              <w:rPr>
+                <w:rFonts w:ascii="Arial" w:hAnsi="Arial" w:cs="Arial"/>
+              </w:rPr>
+              <w:t>Asmanex</w:t>
+            </w:r>
+            <w:proofErr w:type="spellEnd"/>
+            <w:r>
+              <w:rPr>
+                <w:rFonts w:ascii="Arial" w:hAnsi="Arial" w:cs="Arial"/>
+              </w:rPr>
+              <w:t xml:space="preserve"> </w:t>
+            </w:r>
+            <w:proofErr w:type="spellStart"/>
+            <w:r>
+              <w:rPr>
+                <w:rFonts w:ascii="Arial" w:hAnsi="Arial" w:cs="Arial"/>
+              </w:rPr>
               <w:t>Twisthaler</w:t>
             </w:r>
             <w:proofErr w:type="spellEnd"/>
@@ -23041,7 +23629,21 @@
               <w:rPr>
                 <w:rFonts w:ascii="Arial" w:hAnsi="Arial" w:cs="Arial"/>
               </w:rPr>
-              <w:t xml:space="preserve">, Pulmicort </w:t>
+              <w:t xml:space="preserve">, </w:t>
+            </w:r>
+            <w:proofErr w:type="spellStart"/>
+            <w:r>
+              <w:rPr>
+                <w:rFonts w:ascii="Arial" w:hAnsi="Arial" w:cs="Arial"/>
+              </w:rPr>
+              <w:t>Pulmicort</w:t>
+            </w:r>
+            <w:proofErr w:type="spellEnd"/>
+            <w:r>
+              <w:rPr>
+                <w:rFonts w:ascii="Arial" w:hAnsi="Arial" w:cs="Arial"/>
+              </w:rPr>
+              <w:t xml:space="preserve"> </w:t>
             </w:r>
             <w:proofErr w:type="spellStart"/>
             <w:r>
@@ -23229,7 +23831,21 @@
               <w:rPr>
                 <w:rFonts w:ascii="Arial" w:hAnsi="Arial" w:cs="Arial"/>
               </w:rPr>
-              <w:t xml:space="preserve">, Serevent </w:t>
+              <w:t xml:space="preserve">, </w:t>
+            </w:r>
+            <w:proofErr w:type="spellStart"/>
+            <w:r>
+              <w:rPr>
+                <w:rFonts w:ascii="Arial" w:hAnsi="Arial" w:cs="Arial"/>
+              </w:rPr>
+              <w:t>Serevent</w:t>
+            </w:r>
+            <w:proofErr w:type="spellEnd"/>
+            <w:r>
+              <w:rPr>
+                <w:rFonts w:ascii="Arial" w:hAnsi="Arial" w:cs="Arial"/>
+              </w:rPr>
+              <w:t xml:space="preserve"> </w:t>
             </w:r>
             <w:proofErr w:type="spellStart"/>
             <w:r>
@@ -23404,8 +24020,30 @@
               <w:rPr>
                 <w:rFonts w:ascii="Arial" w:hAnsi="Arial" w:cs="Arial"/>
               </w:rPr>
-              <w:t xml:space="preserve"> Respimat, Spiriva Respimat</w:t>
-            </w:r>
+              <w:t xml:space="preserve"> </w:t>
+            </w:r>
+            <w:proofErr w:type="spellStart"/>
+            <w:r>
+              <w:rPr>
+                <w:rFonts w:ascii="Arial" w:hAnsi="Arial" w:cs="Arial"/>
+              </w:rPr>
+              <w:t>Respimat</w:t>
+            </w:r>
+            <w:proofErr w:type="spellEnd"/>
+            <w:r>
+              <w:rPr>
+                <w:rFonts w:ascii="Arial" w:hAnsi="Arial" w:cs="Arial"/>
+              </w:rPr>
+              <w:t xml:space="preserve">, Spiriva </w:t>
+            </w:r>
+            <w:proofErr w:type="spellStart"/>
+            <w:r>
+              <w:rPr>
+                <w:rFonts w:ascii="Arial" w:hAnsi="Arial" w:cs="Arial"/>
+              </w:rPr>
+              <w:t>Respimat</w:t>
+            </w:r>
+            <w:proofErr w:type="spellEnd"/>
           </w:p>
         </w:tc>
         <w:tc>
@@ -23587,6 +24225,7 @@
         <w:rPr>
           <w:rFonts w:ascii="Arial" w:hAnsi="Arial" w:cs="Arial"/>
         </w:rPr>
+        <w:lastRenderedPageBreak/>
         <w:t>NTPs for products that are designed to be administered using in a nebuliser should have a nebuliser-specific dose form which should be reflected in the NTP Formal Name.  There are 2 of these dose forms:</w:t>
       </w:r>
     </w:p>
@@ -23983,7 +24622,7 @@
           <w:rFonts w:ascii="Arial" w:hAnsi="Arial"/>
           <w:color w:val="FF3333"/>
         </w:rPr>
-        <w:t xml:space="preserve">oronto. In the CCDD, natural insulin is simply referred to as insulin, followed by its source (insulin human, insulin pork). When the insulin molecule or formulation has been modified in some way, the modifier will follow the term insulin (e.g., insulin isophane, insulin </w:t>
+        <w:t xml:space="preserve">oronto. In the CCDD, natural insulin is simply referred to as insulin, followed by its source (insulin human, insulin pork). When the insulin molecule or formulation has been modified in some way, the modifier will follow the term insulin (e.g., insulin </w:t>
       </w:r>
       <w:proofErr w:type="spellStart"/>
       <w:r>
@@ -23991,7 +24630,7 @@
           <w:rFonts w:ascii="Arial" w:hAnsi="Arial"/>
           <w:color w:val="FF3333"/>
         </w:rPr>
-        <w:t>aspart</w:t>
+        <w:t>isophane</w:t>
       </w:r>
       <w:proofErr w:type="spellEnd"/>
       <w:r>
@@ -23999,7 +24638,39 @@
           <w:rFonts w:ascii="Arial" w:hAnsi="Arial"/>
           <w:color w:val="FF3333"/>
         </w:rPr>
-        <w:t>, insulin lispro). Canadian marketed insulin isophane products may originate from human or pork and therefore the source will be specified. As all recombinant analogues are derived from human insulin, human is implied and therefore “human” is not used in the name.</w:t>
+        <w:t xml:space="preserve">, insulin </w:t>
+      </w:r>
+      <w:proofErr w:type="spellStart"/>
+      <w:r>
+        <w:rPr>
+          <w:rFonts w:ascii="Arial" w:hAnsi="Arial"/>
+          <w:color w:val="FF3333"/>
+        </w:rPr>
+        <w:t>aspart</w:t>
+      </w:r>
+      <w:proofErr w:type="spellEnd"/>
+      <w:r>
+        <w:rPr>
+          <w:rFonts w:ascii="Arial" w:hAnsi="Arial"/>
+          <w:color w:val="FF3333"/>
+        </w:rPr>
+        <w:t xml:space="preserve">, insulin </w:t>
+      </w:r>
+      <w:proofErr w:type="spellStart"/>
+      <w:r>
+        <w:rPr>
+          <w:rFonts w:ascii="Arial" w:hAnsi="Arial"/>
+          <w:color w:val="FF3333"/>
+        </w:rPr>
+        <w:t>lispro</w:t>
+      </w:r>
+      <w:proofErr w:type="spellEnd"/>
+      <w:r>
+        <w:rPr>
+          <w:rFonts w:ascii="Arial" w:hAnsi="Arial"/>
+          <w:color w:val="FF3333"/>
+        </w:rPr>
+        <w:t>). Canadian marketed insulin isophane products may originate from human or pork and therefore the source will be specified. As all recombinant analogues are derived from human insulin, human is implied and therefore “human” is not used in the name.</w:t>
       </w:r>
     </w:p>
     <w:p>
@@ -24391,7 +25062,7 @@
 </file>
 
 <file path=word/numbering.xml><?xml version="1.0" encoding="utf-8"?>
-<w:numbering xmlns:wpc="http://schemas.microsoft.com/office/word/2010/wordprocessingCanvas" xmlns:cx="http://schemas.microsoft.com/office/drawing/2014/chartex" xmlns:cx1="http://schemas.microsoft.com/office/drawing/2015/9/8/chartex" xmlns:cx2="http://schemas.microsoft.com/office/drawing/2015/10/21/chartex" xmlns:cx3="http://schemas.microsoft.com/office/drawing/2016/5/9/chartex" xmlns:cx4="http://schemas.microsoft.com/office/drawing/2016/5/10/chartex" xmlns:cx5="http://schemas.microsoft.com/office/drawing/2016/5/11/chartex" xmlns:cx6="http://schemas.microsoft.com/office/drawing/2016/5/12/chartex" xmlns:cx7="http://schemas.microsoft.com/office/drawing/2016/5/13/chartex" xmlns:cx8="http://schemas.microsoft.com/office/drawing/2016/5/14/chartex" xmlns:mc="http://schemas.openxmlformats.org/markup-compatibility/2006" xmlns:aink="http://schemas.microsoft.com/office/drawing/2016/ink" xmlns:am3d="http://schemas.microsoft.com/office/drawing/2017/model3d" xmlns:o="urn:schemas-microsoft-com:office:office" xmlns:r="http://schemas.openxmlformats.org/officeDocument/2006/relationships" xmlns:m="http://schemas.openxmlformats.org/officeDocument/2006/math" xmlns:v="urn:schemas-microsoft-com:vml" xmlns:wp14="http://schemas.microsoft.com/office/word/2010/wordprocessingDrawing" xmlns:wp="http://schemas.openxmlformats.org/drawingml/2006/wordprocessingDrawing" xmlns:w10="urn:schemas-microsoft-com:office:word" xmlns:w="http://schemas.openxmlformats.org/wordprocessingml/2006/main" xmlns:w14="http://schemas.microsoft.com/office/word/2010/wordml" xmlns:w15="http://schemas.microsoft.com/office/word/2012/wordml" xmlns:w16cid="http://schemas.microsoft.com/office/word/2016/wordml/cid" xmlns:w16se="http://schemas.microsoft.com/office/word/2015/wordml/symex" xmlns:wpg="http://schemas.microsoft.com/office/word/2010/wordprocessingGroup" xmlns:wpi="http://schemas.microsoft.com/office/word/2010/wordprocessingInk" xmlns:wne="http://schemas.microsoft.com/office/word/2006/wordml" xmlns:wps="http://schemas.microsoft.com/office/word/2010/wordprocessingShape" mc:Ignorable="w14 w15 w16se w16cid wp14">
+<w:numbering xmlns:wpc="http://schemas.microsoft.com/office/word/2010/wordprocessingCanvas" xmlns:mc="http://schemas.openxmlformats.org/markup-compatibility/2006" xmlns:o="urn:schemas-microsoft-com:office:office" xmlns:r="http://schemas.openxmlformats.org/officeDocument/2006/relationships" xmlns:m="http://schemas.openxmlformats.org/officeDocument/2006/math" xmlns:v="urn:schemas-microsoft-com:vml" xmlns:wp14="http://schemas.microsoft.com/office/word/2010/wordprocessingDrawing" xmlns:wp="http://schemas.openxmlformats.org/drawingml/2006/wordprocessingDrawing" xmlns:w10="urn:schemas-microsoft-com:office:word" xmlns:w="http://schemas.openxmlformats.org/wordprocessingml/2006/main" xmlns:w14="http://schemas.microsoft.com/office/word/2010/wordml" xmlns:w15="http://schemas.microsoft.com/office/word/2012/wordml" xmlns:wpg="http://schemas.microsoft.com/office/word/2010/wordprocessingGroup" xmlns:wpi="http://schemas.microsoft.com/office/word/2010/wordprocessingInk" xmlns:wne="http://schemas.microsoft.com/office/word/2006/wordml" xmlns:wps="http://schemas.microsoft.com/office/word/2010/wordprocessingShape" mc:Ignorable="w14 w15 wp14">
   <w:abstractNum w:abstractNumId="0" w15:restartNumberingAfterBreak="0">
     <w:nsid w:val="22D4649B"/>
     <w:multiLevelType w:val="hybridMultilevel"/>
@@ -25330,7 +26001,7 @@
 </file>
 
 <file path=word/styles.xml><?xml version="1.0" encoding="utf-8"?>
-<w:styles xmlns:mc="http://schemas.openxmlformats.org/markup-compatibility/2006" xmlns:r="http://schemas.openxmlformats.org/officeDocument/2006/relationships" xmlns:w="http://schemas.openxmlformats.org/wordprocessingml/2006/main" xmlns:w14="http://schemas.microsoft.com/office/word/2010/wordml" xmlns:w15="http://schemas.microsoft.com/office/word/2012/wordml" xmlns:w16cid="http://schemas.microsoft.com/office/word/2016/wordml/cid" xmlns:w16se="http://schemas.microsoft.com/office/word/2015/wordml/symex" mc:Ignorable="w14 w15 w16se w16cid">
+<w:styles xmlns:mc="http://schemas.openxmlformats.org/markup-compatibility/2006" xmlns:r="http://schemas.openxmlformats.org/officeDocument/2006/relationships" xmlns:w="http://schemas.openxmlformats.org/wordprocessingml/2006/main" xmlns:w14="http://schemas.microsoft.com/office/word/2010/wordml" xmlns:w15="http://schemas.microsoft.com/office/word/2012/wordml" mc:Ignorable="w14 w15">
   <w:docDefaults>
     <w:rPrDefault>
       <w:rPr>
@@ -25340,7 +26011,7 @@
     </w:rPrDefault>
     <w:pPrDefault/>
   </w:docDefaults>
-  <w:latentStyles w:defLockedState="0" w:defUIPriority="99" w:defSemiHidden="0" w:defUnhideWhenUsed="0" w:defQFormat="0" w:count="375">
+  <w:latentStyles w:defLockedState="0" w:defUIPriority="99" w:defSemiHidden="0" w:defUnhideWhenUsed="0" w:defQFormat="0" w:count="371">
     <w:lsdException w:name="Normal" w:uiPriority="0" w:qFormat="1"/>
     <w:lsdException w:name="heading 1" w:uiPriority="9" w:qFormat="1"/>
     <w:lsdException w:name="heading 2" w:semiHidden="1" w:uiPriority="9" w:unhideWhenUsed="1" w:qFormat="1"/>
@@ -25446,6 +26117,7 @@
     <w:lsdException w:name="HTML Sample" w:semiHidden="1" w:unhideWhenUsed="1"/>
     <w:lsdException w:name="HTML Typewriter" w:semiHidden="1" w:unhideWhenUsed="1"/>
     <w:lsdException w:name="HTML Variable" w:semiHidden="1" w:unhideWhenUsed="1"/>
+    <w:lsdException w:name="Normal Table" w:semiHidden="1" w:unhideWhenUsed="1"/>
     <w:lsdException w:name="annotation subject" w:semiHidden="1" w:unhideWhenUsed="1"/>
     <w:lsdException w:name="No List" w:semiHidden="1" w:unhideWhenUsed="1"/>
     <w:lsdException w:name="Outline List 1" w:semiHidden="1" w:unhideWhenUsed="1"/>
@@ -25489,8 +26161,10 @@
     <w:lsdException w:name="Table Elegant" w:semiHidden="1" w:unhideWhenUsed="1"/>
     <w:lsdException w:name="Table Professional" w:semiHidden="1" w:unhideWhenUsed="1"/>
     <w:lsdException w:name="Table Subtle 1" w:semiHidden="1" w:unhideWhenUsed="1"/>
+    <w:lsdException w:name="Table Subtle 2" w:semiHidden="1" w:unhideWhenUsed="1"/>
     <w:lsdException w:name="Table Web 1" w:semiHidden="1" w:unhideWhenUsed="1"/>
     <w:lsdException w:name="Table Web 2" w:semiHidden="1" w:unhideWhenUsed="1"/>
+    <w:lsdException w:name="Table Web 3" w:semiHidden="1" w:unhideWhenUsed="1"/>
     <w:lsdException w:name="Balloon Text" w:semiHidden="1" w:unhideWhenUsed="1"/>
     <w:lsdException w:name="Table Grid" w:uiPriority="39"/>
     <w:lsdException w:name="Table Theme" w:semiHidden="1" w:unhideWhenUsed="1"/>
@@ -25709,10 +26383,6 @@
     <w:lsdException w:name="List Table 5 Dark Accent 6" w:uiPriority="50"/>
     <w:lsdException w:name="List Table 6 Colorful Accent 6" w:uiPriority="51"/>
     <w:lsdException w:name="List Table 7 Colorful Accent 6" w:uiPriority="52"/>
-    <w:lsdException w:name="Mention" w:semiHidden="1" w:unhideWhenUsed="1"/>
-    <w:lsdException w:name="Smart Hyperlink" w:semiHidden="1" w:unhideWhenUsed="1"/>
-    <w:lsdException w:name="Hashtag" w:semiHidden="1" w:unhideWhenUsed="1"/>
-    <w:lsdException w:name="Unresolved Mention" w:semiHidden="1" w:unhideWhenUsed="1"/>
   </w:latentStyles>
   <w:style w:type="paragraph" w:default="1" w:styleId="Normal">
     <w:name w:val="Normal"/>

</xml_diff>

<commit_message>
Pens and syringes section added
</commit_message>
<xml_diff>
--- a/Working QA Team Folders/Guidance documents/Work Instructions CCDD.docx
+++ b/Working QA Team Folders/Guidance documents/Work Instructions CCDD.docx
@@ -6542,25 +6542,7 @@
                 <w:bCs/>
                 <w:color w:val="FF0000"/>
               </w:rPr>
-              <w:t xml:space="preserve"> 5</w:t>
-            </w:r>
-            <w:r>
-              <w:rPr>
-                <w:rFonts w:ascii="Arial" w:hAnsi="Arial" w:cs="Arial"/>
-                <w:b/>
-                <w:bCs/>
-                <w:color w:val="FF0000"/>
-              </w:rPr>
-              <w:t xml:space="preserve"> mcg per actuation </w:t>
-            </w:r>
-            <w:r>
-              <w:rPr>
-                <w:rFonts w:ascii="Arial" w:hAnsi="Arial" w:cs="Arial"/>
-                <w:b/>
-                <w:bCs/>
-                <w:color w:val="FF0000"/>
-              </w:rPr>
-              <w:t>solution for injection pen</w:t>
+              <w:t xml:space="preserve"> 5 mcg per actuation solution for injection pen</w:t>
             </w:r>
           </w:p>
         </w:tc>
@@ -6688,14 +6670,7 @@
                 <w:rFonts w:ascii="Arial" w:hAnsi="Arial" w:cs="Arial"/>
                 <w:color w:val="FF0000"/>
               </w:rPr>
-              <w:t>5</w:t>
-            </w:r>
-            <w:r>
-              <w:rPr>
-                <w:rFonts w:ascii="Arial" w:hAnsi="Arial" w:cs="Arial"/>
-                <w:color w:val="FF0000"/>
-              </w:rPr>
-              <w:t xml:space="preserve"> mcg per actuation</w:t>
+              <w:t>5 mcg per actuation</w:t>
             </w:r>
           </w:p>
         </w:tc>
@@ -6759,14 +6734,7 @@
                 <w:rFonts w:ascii="Arial" w:hAnsi="Arial" w:cs="Arial"/>
                 <w:color w:val="FF0000"/>
               </w:rPr>
-              <w:t>5</w:t>
-            </w:r>
-            <w:r>
-              <w:rPr>
-                <w:rFonts w:ascii="Arial" w:hAnsi="Arial" w:cs="Arial"/>
-                <w:color w:val="FF0000"/>
-              </w:rPr>
-              <w:t xml:space="preserve"> mcg per actuation</w:t>
+              <w:t>5 mcg per actuation</w:t>
             </w:r>
           </w:p>
         </w:tc>
@@ -6811,14 +6779,7 @@
                 <w:rFonts w:ascii="Arial" w:hAnsi="Arial" w:cs="Arial"/>
                 <w:color w:val="FF0000"/>
               </w:rPr>
-              <w:t xml:space="preserve">The concentration of product (usually liquid) </w:t>
-            </w:r>
-            <w:r>
-              <w:rPr>
-                <w:rFonts w:ascii="Arial" w:hAnsi="Arial" w:cs="Arial"/>
-                <w:color w:val="FF0000"/>
-              </w:rPr>
-              <w:t xml:space="preserve">is often known (for </w:t>
+              <w:t xml:space="preserve">The concentration of product (usually liquid) is often known (for </w:t>
             </w:r>
             <w:proofErr w:type="spellStart"/>
             <w:r>
@@ -6855,7 +6816,6 @@
           <w:color w:val="FF0000"/>
         </w:rPr>
       </w:pPr>
-      <w:bookmarkStart w:id="0" w:name="_GoBack"/>
       <w:r>
         <w:rPr>
           <w:rFonts w:ascii="Arial" w:hAnsi="Arial" w:cs="Arial"/>
@@ -6864,7 +6824,6 @@
         <w:t>[JMJ 20190724]</w:t>
       </w:r>
     </w:p>
-    <w:bookmarkEnd w:id="0"/>
     <w:p>
       <w:pPr>
         <w:pStyle w:val="Heading2"/>
@@ -11359,8 +11318,8 @@
       <w:pPr>
         <w:pStyle w:val="Heading2"/>
       </w:pPr>
-      <w:bookmarkStart w:id="1" w:name="_Strength_Units_of"/>
-      <w:bookmarkEnd w:id="1"/>
+      <w:bookmarkStart w:id="0" w:name="_Strength_Units_of"/>
+      <w:bookmarkEnd w:id="0"/>
       <w:r>
         <w:t>Strength Units of Measure</w:t>
       </w:r>
@@ -22262,71 +22221,973 @@
     <w:p>
       <w:pPr>
         <w:pStyle w:val="Heading2"/>
-      </w:pPr>
-      <w:r>
-        <w:t>Pens/Syringes</w:t>
-      </w:r>
-    </w:p>
-    <w:p>
-      <w:pPr>
-        <w:rPr>
-          <w:rFonts w:ascii="Arial" w:hAnsi="Arial" w:cs="Arial"/>
-        </w:rPr>
-      </w:pPr>
-      <w:r>
-        <w:rPr>
-          <w:rFonts w:ascii="Arial" w:hAnsi="Arial" w:cs="Arial"/>
-        </w:rPr>
-        <w:t xml:space="preserve">Pen and syringe are </w:t>
-      </w:r>
+        <w:rPr>
+          <w:color w:val="FF0000"/>
+        </w:rPr>
+      </w:pPr>
+      <w:r>
+        <w:rPr>
+          <w:color w:val="FF0000"/>
+        </w:rPr>
+        <w:t>Pens and Syringes</w:t>
+      </w:r>
+    </w:p>
+    <w:p>
+      <w:pPr>
+        <w:rPr>
+          <w:rFonts w:ascii="Arial" w:hAnsi="Arial" w:cs="Arial"/>
+          <w:color w:val="FF0000"/>
+        </w:rPr>
+      </w:pPr>
+      <w:r>
+        <w:rPr>
+          <w:rFonts w:ascii="Arial" w:hAnsi="Arial" w:cs="Arial"/>
+          <w:color w:val="FF0000"/>
+        </w:rPr>
+        <w:t>As well as being presented in (standard) ampoules and vials, injectable products, especially liquid injectable (e.g. solutions for injection and suspensions for injection) may be presented in syringes and pens.  Syringes and pens can therefore be units of presentation, as they are the intimate container that the medicinal product is delivered in from the manufacturer.</w:t>
+      </w:r>
+    </w:p>
+    <w:p>
+      <w:pPr>
+        <w:pStyle w:val="Heading3"/>
+        <w:rPr>
+          <w:color w:val="FF0000"/>
+        </w:rPr>
+      </w:pPr>
+      <w:r>
+        <w:rPr>
+          <w:color w:val="FF0000"/>
+        </w:rPr>
+        <w:t>Syringe as a Unit of Presentation</w:t>
+      </w:r>
+    </w:p>
+    <w:p>
+      <w:pPr>
+        <w:rPr>
+          <w:rFonts w:ascii="Arial" w:hAnsi="Arial" w:cs="Arial"/>
+          <w:color w:val="FF0000"/>
+        </w:rPr>
+      </w:pPr>
+      <w:r>
+        <w:rPr>
+          <w:rFonts w:ascii="Arial" w:hAnsi="Arial" w:cs="Arial"/>
+          <w:color w:val="FF0000"/>
+        </w:rPr>
+        <w:t xml:space="preserve">A </w:t>
+      </w:r>
+      <w:r>
+        <w:rPr>
+          <w:rFonts w:ascii="Arial" w:hAnsi="Arial" w:cs="Arial"/>
+          <w:b/>
+          <w:color w:val="FF0000"/>
+        </w:rPr>
+        <w:t>syringe</w:t>
+      </w:r>
+      <w:r>
+        <w:rPr>
+          <w:rFonts w:ascii="Arial" w:hAnsi="Arial" w:cs="Arial"/>
+          <w:color w:val="FF0000"/>
+        </w:rPr>
+        <w:t xml:space="preserve"> is a unit of presentation consisting of a barrel tube which contains the medication, and a plunger that is pushed to allow the contents to discharge through the end of the barrel.  There is </w:t>
+      </w:r>
+      <w:r>
+        <w:rPr>
+          <w:rFonts w:ascii="Arial" w:hAnsi="Arial" w:cs="Arial"/>
+          <w:color w:val="FF0000"/>
+        </w:rPr>
+        <w:lastRenderedPageBreak/>
+        <w:t>usually has a needle attached to allow direct administration (often subcutaneously).  The barrel of the syringe typically has graduated marking to indicate volume (or quantity) of medication.  For many products presented in a syringe unit of presentation, the entire contents of the syringe will be given in a single administration event.</w:t>
+      </w:r>
+    </w:p>
+    <w:p>
+      <w:pPr>
+        <w:rPr>
+          <w:rFonts w:ascii="Arial" w:hAnsi="Arial" w:cs="Arial"/>
+          <w:color w:val="FF0000"/>
+        </w:rPr>
+      </w:pPr>
+      <w:r>
+        <w:rPr>
+          <w:rFonts w:ascii="Arial" w:hAnsi="Arial" w:cs="Arial"/>
+          <w:noProof/>
+          <w:color w:val="FF0000"/>
+          <w:lang w:eastAsia="en-GB"/>
+        </w:rPr>
+        <w:drawing>
+          <wp:inline distT="0" distB="0" distL="0" distR="0" wp14:anchorId="5AB94FE9" wp14:editId="123B8127">
+            <wp:extent cx="2752725" cy="1657350"/>
+            <wp:effectExtent l="0" t="0" r="9525" b="0"/>
+            <wp:docPr id="4" name="Picture 4"/>
+            <wp:cNvGraphicFramePr>
+              <a:graphicFrameLocks xmlns:a="http://schemas.openxmlformats.org/drawingml/2006/main" noChangeAspect="1"/>
+            </wp:cNvGraphicFramePr>
+            <a:graphic xmlns:a="http://schemas.openxmlformats.org/drawingml/2006/main">
+              <a:graphicData uri="http://schemas.openxmlformats.org/drawingml/2006/picture">
+                <pic:pic xmlns:pic="http://schemas.openxmlformats.org/drawingml/2006/picture">
+                  <pic:nvPicPr>
+                    <pic:cNvPr id="1" name="syringe.png"/>
+                    <pic:cNvPicPr/>
+                  </pic:nvPicPr>
+                  <pic:blipFill>
+                    <a:blip r:embed="rId6">
+                      <a:extLst>
+                        <a:ext uri="{28A0092B-C50C-407E-A947-70E740481C1C}">
+                          <a14:useLocalDpi xmlns:a14="http://schemas.microsoft.com/office/drawing/2010/main" val="0"/>
+                        </a:ext>
+                      </a:extLst>
+                    </a:blip>
+                    <a:stretch>
+                      <a:fillRect/>
+                    </a:stretch>
+                  </pic:blipFill>
+                  <pic:spPr>
+                    <a:xfrm>
+                      <a:off x="0" y="0"/>
+                      <a:ext cx="2752725" cy="1657350"/>
+                    </a:xfrm>
+                    <a:prstGeom prst="rect">
+                      <a:avLst/>
+                    </a:prstGeom>
+                  </pic:spPr>
+                </pic:pic>
+              </a:graphicData>
+            </a:graphic>
+          </wp:inline>
+        </w:drawing>
+      </w:r>
+    </w:p>
+    <w:p>
+      <w:pPr>
+        <w:rPr>
+          <w:rFonts w:ascii="Arial" w:hAnsi="Arial" w:cs="Arial"/>
+          <w:color w:val="FF0000"/>
+        </w:rPr>
+      </w:pPr>
+    </w:p>
+    <w:p>
+      <w:pPr>
+        <w:rPr>
+          <w:rFonts w:ascii="Arial" w:hAnsi="Arial" w:cs="Arial"/>
+          <w:color w:val="FF0000"/>
+        </w:rPr>
+      </w:pPr>
+    </w:p>
+    <w:p>
+      <w:pPr>
+        <w:rPr>
+          <w:rFonts w:ascii="Arial" w:hAnsi="Arial" w:cs="Arial"/>
+          <w:color w:val="FF0000"/>
+        </w:rPr>
+      </w:pPr>
+      <w:r>
+        <w:rPr>
+          <w:rFonts w:ascii="Arial" w:hAnsi="Arial" w:cs="Arial"/>
+          <w:color w:val="FF0000"/>
+        </w:rPr>
+        <w:t>A syringe unit of presentation is most likely to be single use only.</w:t>
+      </w:r>
+    </w:p>
+    <w:p>
+      <w:pPr>
+        <w:rPr>
+          <w:rFonts w:ascii="Arial" w:hAnsi="Arial" w:cs="Arial"/>
+          <w:color w:val="FF0000"/>
+        </w:rPr>
+      </w:pPr>
+    </w:p>
+    <w:p>
+      <w:pPr>
+        <w:rPr>
+          <w:rFonts w:ascii="Arial" w:hAnsi="Arial" w:cs="Arial"/>
+          <w:color w:val="FF0000"/>
+        </w:rPr>
+      </w:pPr>
+      <w:r>
+        <w:rPr>
+          <w:rFonts w:ascii="Arial" w:hAnsi="Arial" w:cs="Arial"/>
+          <w:color w:val="FF0000"/>
+        </w:rPr>
+        <w:t>When used as a unit of presentation, the term should be “syringe”.  When used as a container description, EDQM recommends the term “pre-filled syringe” to distinguish the two concepts.</w:t>
+      </w:r>
+    </w:p>
+    <w:p>
+      <w:pPr>
+        <w:rPr>
+          <w:rFonts w:ascii="Arial" w:hAnsi="Arial" w:cs="Arial"/>
+          <w:color w:val="FF0000"/>
+        </w:rPr>
+      </w:pPr>
+    </w:p>
+    <w:p>
+      <w:pPr>
+        <w:rPr>
+          <w:rFonts w:asciiTheme="majorHAnsi" w:hAnsiTheme="majorHAnsi" w:cs="Arial"/>
+          <w:color w:val="FF0000"/>
+          <w:sz w:val="22"/>
+        </w:rPr>
+      </w:pPr>
+      <w:r>
+        <w:rPr>
+          <w:rFonts w:asciiTheme="majorHAnsi" w:hAnsiTheme="majorHAnsi" w:cs="Arial"/>
+          <w:color w:val="FF0000"/>
+          <w:sz w:val="22"/>
+        </w:rPr>
+        <w:t>Describing strength for products presented in a syringe</w:t>
+      </w:r>
+    </w:p>
+    <w:p>
+      <w:pPr>
+        <w:rPr>
+          <w:rFonts w:ascii="Arial" w:hAnsi="Arial" w:cs="Arial"/>
+          <w:color w:val="FF0000"/>
+        </w:rPr>
+      </w:pPr>
+      <w:r>
+        <w:rPr>
+          <w:rFonts w:ascii="Arial" w:hAnsi="Arial" w:cs="Arial"/>
+          <w:color w:val="FF0000"/>
+        </w:rPr>
+        <w:t>Since the entire contents of the syringe will usually be given in a single administration event, presentation strength should be used to describe the product strength.  There is no requirement to provide the total volume contained, only the presentation strength.</w:t>
+      </w:r>
+    </w:p>
+    <w:p>
+      <w:pPr>
+        <w:rPr>
+          <w:rFonts w:ascii="Arial" w:hAnsi="Arial" w:cs="Arial"/>
+          <w:color w:val="FF0000"/>
+        </w:rPr>
+      </w:pPr>
+      <w:r>
+        <w:rPr>
+          <w:rFonts w:ascii="Arial" w:hAnsi="Arial" w:cs="Arial"/>
+          <w:color w:val="FF0000"/>
+        </w:rPr>
+        <w:t xml:space="preserve">For example: </w:t>
+      </w:r>
+    </w:p>
+    <w:p>
+      <w:pPr>
+        <w:ind w:left="720"/>
+        <w:rPr>
+          <w:rFonts w:ascii="Arial" w:hAnsi="Arial" w:cs="Arial"/>
+          <w:color w:val="FF0000"/>
+        </w:rPr>
+      </w:pPr>
       <w:proofErr w:type="spellStart"/>
-      <w:r>
-        <w:rPr>
-          <w:rFonts w:ascii="Arial" w:hAnsi="Arial" w:cs="Arial"/>
-        </w:rPr>
-        <w:t>UoP</w:t>
+      <w:proofErr w:type="gramStart"/>
+      <w:r>
+        <w:rPr>
+          <w:rFonts w:ascii="Arial" w:hAnsi="Arial" w:cs="Arial"/>
+          <w:color w:val="FF0000"/>
+        </w:rPr>
+        <w:t>dalteparin</w:t>
       </w:r>
       <w:proofErr w:type="spellEnd"/>
-    </w:p>
-    <w:p>
-      <w:pPr>
-        <w:rPr>
-          <w:rFonts w:ascii="Arial" w:hAnsi="Arial" w:cs="Arial"/>
-        </w:rPr>
-      </w:pPr>
-      <w:r>
-        <w:rPr>
-          <w:rFonts w:ascii="Arial" w:hAnsi="Arial" w:cs="Arial"/>
-        </w:rPr>
-        <w:t>Pre-filled syringe and pre-filled pen are Container descriptions</w:t>
-      </w:r>
-    </w:p>
-    <w:p>
-      <w:pPr>
-        <w:rPr>
-          <w:rFonts w:ascii="Arial" w:hAnsi="Arial" w:cs="Arial"/>
-        </w:rPr>
-      </w:pPr>
-      <w:r>
-        <w:rPr>
-          <w:rFonts w:ascii="Arial" w:hAnsi="Arial" w:cs="Arial"/>
-        </w:rPr>
-        <w:t>When to use pen and when to use cartridge (e.g. Auto-Injector)</w:t>
-      </w:r>
-    </w:p>
-    <w:p>
-      <w:pPr>
-        <w:rPr>
-          <w:rFonts w:ascii="Arial" w:hAnsi="Arial" w:cs="Arial"/>
-        </w:rPr>
-      </w:pPr>
-    </w:p>
-    <w:p>
-      <w:pPr>
-        <w:rPr>
-          <w:rFonts w:ascii="Arial" w:hAnsi="Arial" w:cs="Arial"/>
-        </w:rPr>
-      </w:pPr>
+      <w:proofErr w:type="gramEnd"/>
+      <w:r>
+        <w:rPr>
+          <w:rFonts w:ascii="Arial" w:hAnsi="Arial" w:cs="Arial"/>
+          <w:color w:val="FF0000"/>
+        </w:rPr>
+        <w:t xml:space="preserve"> sodium 5000 unit per 0.2 mL solution for injection syringe</w:t>
+      </w:r>
+    </w:p>
+    <w:p>
+      <w:pPr>
+        <w:ind w:left="720"/>
+        <w:rPr>
+          <w:rFonts w:ascii="Arial" w:hAnsi="Arial" w:cs="Arial"/>
+          <w:color w:val="FF0000"/>
+        </w:rPr>
+      </w:pPr>
+      <w:proofErr w:type="gramStart"/>
+      <w:r>
+        <w:rPr>
+          <w:rFonts w:ascii="Arial" w:hAnsi="Arial" w:cs="Arial"/>
+          <w:color w:val="FF0000"/>
+        </w:rPr>
+        <w:t>furosemide</w:t>
+      </w:r>
+      <w:proofErr w:type="gramEnd"/>
+      <w:r>
+        <w:rPr>
+          <w:rFonts w:ascii="Arial" w:hAnsi="Arial" w:cs="Arial"/>
+          <w:color w:val="FF0000"/>
+        </w:rPr>
+        <w:t xml:space="preserve"> 40 mg per 4 mL solution for injection syringe</w:t>
+      </w:r>
+    </w:p>
+    <w:p>
+      <w:pPr>
+        <w:ind w:left="720"/>
+        <w:rPr>
+          <w:rFonts w:ascii="Arial" w:hAnsi="Arial" w:cs="Arial"/>
+          <w:color w:val="FF0000"/>
+        </w:rPr>
+      </w:pPr>
+    </w:p>
+    <w:p>
+      <w:pPr>
+        <w:rPr>
+          <w:rFonts w:asciiTheme="majorHAnsi" w:hAnsiTheme="majorHAnsi" w:cs="Arial"/>
+          <w:color w:val="FF0000"/>
+          <w:sz w:val="22"/>
+        </w:rPr>
+      </w:pPr>
+      <w:r>
+        <w:rPr>
+          <w:rFonts w:asciiTheme="majorHAnsi" w:hAnsiTheme="majorHAnsi" w:cs="Arial"/>
+          <w:color w:val="FF0000"/>
+          <w:sz w:val="22"/>
+        </w:rPr>
+        <w:t>Auto-injectors</w:t>
+      </w:r>
+    </w:p>
+    <w:p>
+      <w:pPr>
+        <w:rPr>
+          <w:rFonts w:ascii="Arial" w:hAnsi="Arial" w:cs="Arial"/>
+          <w:color w:val="FF0000"/>
+        </w:rPr>
+      </w:pPr>
+      <w:r>
+        <w:rPr>
+          <w:rFonts w:ascii="Arial" w:hAnsi="Arial" w:cs="Arial"/>
+          <w:color w:val="FF0000"/>
+        </w:rPr>
+        <w:t>An auto-injector is a spring-loaded syringe which administers the medication from a (pre-filled) syringe without the need for a person to push the needle into the patient to the required depth, since the spring does this automatically.  An auto-injector product is therefore likely to have a unit of presentation of “syringe”.</w:t>
+      </w:r>
+    </w:p>
+    <w:p>
+      <w:pPr>
+        <w:rPr>
+          <w:rFonts w:ascii="Arial" w:hAnsi="Arial" w:cs="Arial"/>
+          <w:color w:val="FF0000"/>
+        </w:rPr>
+      </w:pPr>
+      <w:r>
+        <w:rPr>
+          <w:rFonts w:ascii="Arial" w:hAnsi="Arial" w:cs="Arial"/>
+          <w:color w:val="FF0000"/>
+        </w:rPr>
+        <w:t xml:space="preserve">For example: </w:t>
+      </w:r>
+    </w:p>
+    <w:p>
+      <w:pPr>
+        <w:ind w:left="720"/>
+        <w:rPr>
+          <w:rFonts w:ascii="Arial" w:hAnsi="Arial" w:cs="Arial"/>
+          <w:color w:val="FF0000"/>
+        </w:rPr>
+      </w:pPr>
+      <w:proofErr w:type="spellStart"/>
+      <w:proofErr w:type="gramStart"/>
+      <w:r>
+        <w:rPr>
+          <w:rFonts w:ascii="Arial" w:hAnsi="Arial" w:cs="Arial"/>
+          <w:color w:val="FF0000"/>
+        </w:rPr>
+        <w:t>sumatriptan</w:t>
+      </w:r>
+      <w:proofErr w:type="spellEnd"/>
+      <w:proofErr w:type="gramEnd"/>
+      <w:r>
+        <w:rPr>
+          <w:rFonts w:ascii="Arial" w:hAnsi="Arial" w:cs="Arial"/>
+          <w:color w:val="FF0000"/>
+        </w:rPr>
+        <w:t xml:space="preserve"> (</w:t>
+      </w:r>
+      <w:proofErr w:type="spellStart"/>
+      <w:r>
+        <w:rPr>
+          <w:rFonts w:ascii="Arial" w:hAnsi="Arial" w:cs="Arial"/>
+          <w:color w:val="FF0000"/>
+        </w:rPr>
+        <w:t>sumatriptan</w:t>
+      </w:r>
+      <w:proofErr w:type="spellEnd"/>
+      <w:r>
+        <w:rPr>
+          <w:rFonts w:ascii="Arial" w:hAnsi="Arial" w:cs="Arial"/>
+          <w:color w:val="FF0000"/>
+        </w:rPr>
+        <w:t xml:space="preserve"> succinate) 6 mg per 0.5 mL solution for injection syringe</w:t>
+      </w:r>
+    </w:p>
+    <w:p>
+      <w:pPr>
+        <w:rPr>
+          <w:rFonts w:ascii="Arial" w:hAnsi="Arial" w:cs="Arial"/>
+          <w:color w:val="FF0000"/>
+        </w:rPr>
+      </w:pPr>
+    </w:p>
+    <w:p>
+      <w:pPr>
+        <w:pStyle w:val="Heading3"/>
+        <w:rPr>
+          <w:color w:val="FF0000"/>
+        </w:rPr>
+      </w:pPr>
+      <w:r>
+        <w:rPr>
+          <w:color w:val="FF0000"/>
+        </w:rPr>
+        <w:t>Pen as a Unit of Presentation</w:t>
+      </w:r>
+    </w:p>
+    <w:p>
+      <w:pPr>
+        <w:rPr>
+          <w:rFonts w:ascii="Arial" w:hAnsi="Arial" w:cs="Arial"/>
+          <w:color w:val="FF0000"/>
+        </w:rPr>
+      </w:pPr>
+      <w:r>
+        <w:rPr>
+          <w:rFonts w:ascii="Arial" w:hAnsi="Arial" w:cs="Arial"/>
+          <w:color w:val="FF0000"/>
+        </w:rPr>
+        <w:t>A pen is a unit of presentation consisting of a barrel which houses the medication reservoir (usually a cartridge) and a cap which covers the (disposable) needle.  Because most pen devices are designed specifically to support variable delivery amounts for the medication, there is usually a dose adjustment dial at the opposite end to the cap.  This may be a completely variable dose adjustment, as in the insulin pens where any (reasonable) quantity of units can be selected, or there may be a small selection of dose amounts offered.</w:t>
+      </w:r>
+    </w:p>
+    <w:p>
+      <w:pPr>
+        <w:rPr>
+          <w:rFonts w:ascii="Arial" w:hAnsi="Arial" w:cs="Arial"/>
+          <w:color w:val="FF0000"/>
+        </w:rPr>
+      </w:pPr>
+    </w:p>
+    <w:p>
+      <w:pPr>
+        <w:rPr>
+          <w:rFonts w:ascii="Arial" w:hAnsi="Arial" w:cs="Arial"/>
+          <w:color w:val="FF0000"/>
+        </w:rPr>
+      </w:pPr>
+    </w:p>
+    <w:p>
+      <w:pPr>
+        <w:rPr>
+          <w:rFonts w:ascii="Arial" w:hAnsi="Arial" w:cs="Arial"/>
+          <w:color w:val="FF0000"/>
+        </w:rPr>
+      </w:pPr>
+      <w:r>
+        <w:rPr>
+          <w:rFonts w:ascii="Arial" w:hAnsi="Arial" w:cs="Arial"/>
+          <w:noProof/>
+          <w:color w:val="FF0000"/>
+          <w:lang w:eastAsia="en-GB"/>
+        </w:rPr>
+        <w:lastRenderedPageBreak/>
+        <w:drawing>
+          <wp:inline distT="0" distB="0" distL="0" distR="0" wp14:anchorId="0FD6710A" wp14:editId="30BB4521">
+            <wp:extent cx="3505689" cy="2857899"/>
+            <wp:effectExtent l="0" t="0" r="0" b="0"/>
+            <wp:docPr id="5" name="Picture 5"/>
+            <wp:cNvGraphicFramePr>
+              <a:graphicFrameLocks xmlns:a="http://schemas.openxmlformats.org/drawingml/2006/main" noChangeAspect="1"/>
+            </wp:cNvGraphicFramePr>
+            <a:graphic xmlns:a="http://schemas.openxmlformats.org/drawingml/2006/main">
+              <a:graphicData uri="http://schemas.openxmlformats.org/drawingml/2006/picture">
+                <pic:pic xmlns:pic="http://schemas.openxmlformats.org/drawingml/2006/picture">
+                  <pic:nvPicPr>
+                    <pic:cNvPr id="2" name="Pen car.png"/>
+                    <pic:cNvPicPr/>
+                  </pic:nvPicPr>
+                  <pic:blipFill>
+                    <a:blip r:embed="rId7">
+                      <a:extLst>
+                        <a:ext uri="{28A0092B-C50C-407E-A947-70E740481C1C}">
+                          <a14:useLocalDpi xmlns:a14="http://schemas.microsoft.com/office/drawing/2010/main" val="0"/>
+                        </a:ext>
+                      </a:extLst>
+                    </a:blip>
+                    <a:stretch>
+                      <a:fillRect/>
+                    </a:stretch>
+                  </pic:blipFill>
+                  <pic:spPr>
+                    <a:xfrm>
+                      <a:off x="0" y="0"/>
+                      <a:ext cx="3505689" cy="2857899"/>
+                    </a:xfrm>
+                    <a:prstGeom prst="rect">
+                      <a:avLst/>
+                    </a:prstGeom>
+                  </pic:spPr>
+                </pic:pic>
+              </a:graphicData>
+            </a:graphic>
+          </wp:inline>
+        </w:drawing>
+      </w:r>
+    </w:p>
+    <w:p>
+      <w:pPr>
+        <w:rPr>
+          <w:rFonts w:ascii="Arial" w:hAnsi="Arial" w:cs="Arial"/>
+          <w:color w:val="FF0000"/>
+        </w:rPr>
+      </w:pPr>
+      <w:r>
+        <w:rPr>
+          <w:rFonts w:ascii="Arial" w:hAnsi="Arial" w:cs="Arial"/>
+          <w:color w:val="FF0000"/>
+        </w:rPr>
+        <w:t>Almost all pens are re-usable, with the needles being replaced after each use although there are a small number of single use pen products, where the entire content of the reservoir is discharged in a single administration (in these cases there is no dose adjustment dial).</w:t>
+      </w:r>
+    </w:p>
+    <w:p>
+      <w:pPr>
+        <w:rPr>
+          <w:rFonts w:ascii="Arial" w:hAnsi="Arial" w:cs="Arial"/>
+          <w:color w:val="FF0000"/>
+        </w:rPr>
+      </w:pPr>
+      <w:r>
+        <w:rPr>
+          <w:rFonts w:ascii="Arial" w:hAnsi="Arial" w:cs="Arial"/>
+          <w:color w:val="FF0000"/>
+        </w:rPr>
+        <w:t>Some pen devices (e.g. for insulin) are re-fillable, with the cartridges being made available separately, in which case the unit of presentation for the medicinal product is “cartridge”.  Other pen devices are not re-fillable; once the medication in the reservoir has been used up (or has exceeded its expiry date) then the entire pen must be discarded.  These products have “pen” as their unit of presentation.</w:t>
+      </w:r>
+    </w:p>
+    <w:p>
+      <w:pPr>
+        <w:rPr>
+          <w:rFonts w:ascii="Arial" w:hAnsi="Arial" w:cs="Arial"/>
+          <w:color w:val="FF0000"/>
+        </w:rPr>
+      </w:pPr>
+    </w:p>
+    <w:p>
+      <w:pPr>
+        <w:rPr>
+          <w:rFonts w:ascii="Arial" w:hAnsi="Arial" w:cs="Arial"/>
+          <w:color w:val="FF0000"/>
+        </w:rPr>
+      </w:pPr>
+      <w:r>
+        <w:rPr>
+          <w:rFonts w:ascii="Arial" w:hAnsi="Arial" w:cs="Arial"/>
+          <w:color w:val="FF0000"/>
+        </w:rPr>
+        <w:t>When used as a unit of presentation, the term should be “pen”.  When used as a container description, EDQM recommends the term “pre-filled pen” to distinguish the two concepts.</w:t>
+      </w:r>
+    </w:p>
+    <w:p>
+      <w:pPr>
+        <w:rPr>
+          <w:rFonts w:asciiTheme="majorHAnsi" w:hAnsiTheme="majorHAnsi" w:cs="Arial"/>
+          <w:color w:val="FF0000"/>
+          <w:sz w:val="22"/>
+        </w:rPr>
+      </w:pPr>
+    </w:p>
+    <w:p>
+      <w:pPr>
+        <w:rPr>
+          <w:rFonts w:asciiTheme="majorHAnsi" w:hAnsiTheme="majorHAnsi" w:cs="Arial"/>
+          <w:color w:val="FF0000"/>
+          <w:sz w:val="24"/>
+        </w:rPr>
+      </w:pPr>
+      <w:r>
+        <w:rPr>
+          <w:rFonts w:asciiTheme="majorHAnsi" w:hAnsiTheme="majorHAnsi" w:cs="Arial"/>
+          <w:color w:val="FF0000"/>
+          <w:sz w:val="24"/>
+        </w:rPr>
+        <w:t>Describing strength for products presented in a syringe</w:t>
+      </w:r>
+    </w:p>
+    <w:p>
+      <w:pPr>
+        <w:rPr>
+          <w:rFonts w:asciiTheme="majorHAnsi" w:hAnsiTheme="majorHAnsi" w:cs="Arial"/>
+          <w:color w:val="FF0000"/>
+          <w:sz w:val="22"/>
+        </w:rPr>
+      </w:pPr>
+      <w:r>
+        <w:rPr>
+          <w:rFonts w:asciiTheme="majorHAnsi" w:hAnsiTheme="majorHAnsi" w:cs="Arial"/>
+          <w:color w:val="FF0000"/>
+          <w:sz w:val="22"/>
+        </w:rPr>
+        <w:t>Pens with a variable dosage</w:t>
+      </w:r>
+    </w:p>
+    <w:p>
+      <w:pPr>
+        <w:rPr>
+          <w:rFonts w:ascii="Arial" w:hAnsi="Arial" w:cs="Arial"/>
+          <w:color w:val="FF0000"/>
+        </w:rPr>
+      </w:pPr>
+      <w:r>
+        <w:rPr>
+          <w:rFonts w:ascii="Arial" w:hAnsi="Arial" w:cs="Arial"/>
+          <w:color w:val="FF0000"/>
+        </w:rPr>
+        <w:t>Since pens are used primarily for medications that have a variable administration dose quantity and have some sort of dosage adjustment mechanism, it is more appropriate to describe their strength as a concentration strength rather than a presentation strength, but also to give the total volume of the medication present in the pen.</w:t>
+      </w:r>
+    </w:p>
+    <w:p>
+      <w:pPr>
+        <w:rPr>
+          <w:rFonts w:ascii="Arial" w:hAnsi="Arial" w:cs="Arial"/>
+          <w:color w:val="FF0000"/>
+        </w:rPr>
+      </w:pPr>
+      <w:r>
+        <w:rPr>
+          <w:rFonts w:ascii="Arial" w:hAnsi="Arial" w:cs="Arial"/>
+          <w:color w:val="FF0000"/>
+        </w:rPr>
+        <w:t>For example:</w:t>
+      </w:r>
+    </w:p>
+    <w:p>
+      <w:pPr>
+        <w:ind w:left="720"/>
+        <w:rPr>
+          <w:rFonts w:ascii="Arial" w:hAnsi="Arial" w:cs="Arial"/>
+          <w:color w:val="FF0000"/>
+        </w:rPr>
+      </w:pPr>
+      <w:proofErr w:type="gramStart"/>
+      <w:r>
+        <w:rPr>
+          <w:rFonts w:ascii="Arial" w:hAnsi="Arial" w:cs="Arial"/>
+          <w:color w:val="FF0000"/>
+        </w:rPr>
+        <w:t>insulin</w:t>
+      </w:r>
+      <w:proofErr w:type="gramEnd"/>
+      <w:r>
+        <w:rPr>
+          <w:rFonts w:ascii="Arial" w:hAnsi="Arial" w:cs="Arial"/>
+          <w:color w:val="FF0000"/>
+        </w:rPr>
+        <w:t xml:space="preserve"> </w:t>
+      </w:r>
+      <w:proofErr w:type="spellStart"/>
+      <w:r>
+        <w:rPr>
+          <w:rFonts w:ascii="Arial" w:hAnsi="Arial" w:cs="Arial"/>
+          <w:color w:val="FF0000"/>
+        </w:rPr>
+        <w:t>lispro</w:t>
+      </w:r>
+      <w:proofErr w:type="spellEnd"/>
+      <w:r>
+        <w:rPr>
+          <w:rFonts w:ascii="Arial" w:hAnsi="Arial" w:cs="Arial"/>
+          <w:color w:val="FF0000"/>
+        </w:rPr>
+        <w:t xml:space="preserve"> 100 unit per mL solution for injection 3 mL pen</w:t>
+      </w:r>
+    </w:p>
+    <w:p>
+      <w:pPr>
+        <w:ind w:left="720"/>
+        <w:rPr>
+          <w:rFonts w:ascii="Arial" w:hAnsi="Arial" w:cs="Arial"/>
+          <w:color w:val="FF0000"/>
+        </w:rPr>
+      </w:pPr>
+      <w:proofErr w:type="gramStart"/>
+      <w:r>
+        <w:rPr>
+          <w:rFonts w:ascii="Arial" w:hAnsi="Arial" w:cs="Arial"/>
+          <w:color w:val="FF0000"/>
+        </w:rPr>
+        <w:t>insulin</w:t>
+      </w:r>
+      <w:proofErr w:type="gramEnd"/>
+      <w:r>
+        <w:rPr>
+          <w:rFonts w:ascii="Arial" w:hAnsi="Arial" w:cs="Arial"/>
+          <w:color w:val="FF0000"/>
+        </w:rPr>
+        <w:t xml:space="preserve"> glargine 300 unit per mL solution for injection 1.5 mL pen</w:t>
+      </w:r>
+    </w:p>
+    <w:p>
+      <w:pPr>
+        <w:rPr>
+          <w:rFonts w:ascii="Arial" w:hAnsi="Arial" w:cs="Arial"/>
+          <w:color w:val="FF0000"/>
+        </w:rPr>
+      </w:pPr>
+    </w:p>
+    <w:p>
+      <w:pPr>
+        <w:rPr>
+          <w:rFonts w:asciiTheme="majorHAnsi" w:hAnsiTheme="majorHAnsi" w:cs="Arial"/>
+          <w:color w:val="FF0000"/>
+          <w:sz w:val="22"/>
+        </w:rPr>
+      </w:pPr>
+      <w:r>
+        <w:rPr>
+          <w:rFonts w:asciiTheme="majorHAnsi" w:hAnsiTheme="majorHAnsi" w:cs="Arial"/>
+          <w:color w:val="FF0000"/>
+          <w:sz w:val="22"/>
+        </w:rPr>
+        <w:t>Pens with a single dosage</w:t>
+      </w:r>
+    </w:p>
+    <w:p>
+      <w:pPr>
+        <w:rPr>
+          <w:rFonts w:ascii="Arial" w:hAnsi="Arial" w:cs="Arial"/>
+          <w:color w:val="FF0000"/>
+          <w:u w:val="single"/>
+        </w:rPr>
+      </w:pPr>
+      <w:r>
+        <w:rPr>
+          <w:rFonts w:ascii="Arial" w:hAnsi="Arial" w:cs="Arial"/>
+          <w:color w:val="FF0000"/>
+          <w:u w:val="single"/>
+        </w:rPr>
+        <w:t>Single use pens</w:t>
+      </w:r>
+    </w:p>
+    <w:p>
+      <w:pPr>
+        <w:rPr>
+          <w:rFonts w:ascii="Arial" w:hAnsi="Arial" w:cs="Arial"/>
+          <w:color w:val="FF0000"/>
+        </w:rPr>
+      </w:pPr>
+      <w:r>
+        <w:rPr>
+          <w:rFonts w:ascii="Arial" w:hAnsi="Arial" w:cs="Arial"/>
+          <w:color w:val="FF0000"/>
+        </w:rPr>
+        <w:t>For those pens that are single use, presentation strength is appropriate; for example:</w:t>
+      </w:r>
+    </w:p>
+    <w:p>
+      <w:pPr>
+        <w:ind w:left="720"/>
+        <w:rPr>
+          <w:rFonts w:ascii="Arial" w:hAnsi="Arial" w:cs="Arial"/>
+          <w:color w:val="FF0000"/>
+        </w:rPr>
+      </w:pPr>
+      <w:proofErr w:type="gramStart"/>
+      <w:r>
+        <w:rPr>
+          <w:rFonts w:ascii="Arial" w:hAnsi="Arial" w:cs="Arial"/>
+          <w:color w:val="FF0000"/>
+        </w:rPr>
+        <w:t>adalimumab</w:t>
+      </w:r>
+      <w:proofErr w:type="gramEnd"/>
+      <w:r>
+        <w:rPr>
+          <w:rFonts w:ascii="Arial" w:hAnsi="Arial" w:cs="Arial"/>
+          <w:color w:val="FF0000"/>
+        </w:rPr>
+        <w:t xml:space="preserve"> 40 mg per 0.4 mL solution for injection pen</w:t>
+      </w:r>
+    </w:p>
+    <w:p>
+      <w:pPr>
+        <w:ind w:left="720"/>
+        <w:rPr>
+          <w:rFonts w:ascii="Arial" w:hAnsi="Arial" w:cs="Arial"/>
+          <w:color w:val="FF0000"/>
+        </w:rPr>
+      </w:pPr>
+      <w:proofErr w:type="spellStart"/>
+      <w:proofErr w:type="gramStart"/>
+      <w:r>
+        <w:rPr>
+          <w:rFonts w:ascii="Arial" w:hAnsi="Arial" w:cs="Arial"/>
+          <w:color w:val="FF0000"/>
+        </w:rPr>
+        <w:t>alirocumab</w:t>
+      </w:r>
+      <w:proofErr w:type="spellEnd"/>
+      <w:proofErr w:type="gramEnd"/>
+      <w:r>
+        <w:rPr>
+          <w:rFonts w:ascii="Arial" w:hAnsi="Arial" w:cs="Arial"/>
+          <w:color w:val="FF0000"/>
+        </w:rPr>
+        <w:t xml:space="preserve"> 150 mg per 1 mL solution for injection pen</w:t>
+      </w:r>
+    </w:p>
+    <w:p>
+      <w:pPr>
+        <w:rPr>
+          <w:rFonts w:ascii="Arial" w:hAnsi="Arial" w:cs="Arial"/>
+          <w:color w:val="FF0000"/>
+          <w:u w:val="single"/>
+        </w:rPr>
+      </w:pPr>
+      <w:r>
+        <w:rPr>
+          <w:rFonts w:ascii="Arial" w:hAnsi="Arial" w:cs="Arial"/>
+          <w:color w:val="FF0000"/>
+          <w:u w:val="single"/>
+        </w:rPr>
+        <w:t>Multiple</w:t>
+      </w:r>
+      <w:r>
+        <w:rPr>
+          <w:rFonts w:ascii="Arial" w:hAnsi="Arial" w:cs="Arial"/>
+          <w:color w:val="FF0000"/>
+          <w:u w:val="single"/>
+        </w:rPr>
+        <w:t xml:space="preserve"> use pens</w:t>
+      </w:r>
+    </w:p>
+    <w:p>
+      <w:pPr>
+        <w:rPr>
+          <w:rFonts w:ascii="Arial" w:hAnsi="Arial" w:cs="Arial"/>
+          <w:color w:val="FF0000"/>
+        </w:rPr>
+      </w:pPr>
+      <w:r>
+        <w:rPr>
+          <w:rFonts w:ascii="Arial" w:hAnsi="Arial" w:cs="Arial"/>
+          <w:color w:val="FF0000"/>
+        </w:rPr>
+        <w:t xml:space="preserve">By having a fixed dosage amount, these pens are </w:t>
+      </w:r>
+      <w:r>
+        <w:rPr>
+          <w:rFonts w:ascii="Arial" w:hAnsi="Arial" w:cs="Arial"/>
+          <w:color w:val="FF0000"/>
+        </w:rPr>
+        <w:t xml:space="preserve">equivalent </w:t>
+      </w:r>
+      <w:r>
+        <w:rPr>
+          <w:rFonts w:ascii="Arial" w:hAnsi="Arial" w:cs="Arial"/>
+          <w:color w:val="FF0000"/>
+        </w:rPr>
+        <w:t>products that have a</w:t>
+      </w:r>
+      <w:r>
+        <w:rPr>
+          <w:rFonts w:ascii="Arial" w:hAnsi="Arial" w:cs="Arial"/>
+          <w:color w:val="FF0000"/>
+        </w:rPr>
+        <w:t xml:space="preserve"> metered dose delivery that “bounds” the presentation of the product to the patient</w:t>
+      </w:r>
+      <w:r>
+        <w:rPr>
+          <w:rFonts w:ascii="Arial" w:hAnsi="Arial" w:cs="Arial"/>
+          <w:color w:val="FF0000"/>
+        </w:rPr>
+        <w:t>, and as such are best described using Strength pattern 1C, with the addition of “pf pen” as this is truly a description of the container added to help the user.</w:t>
+      </w:r>
+    </w:p>
+    <w:p>
+      <w:pPr>
+        <w:rPr>
+          <w:rFonts w:ascii="Arial" w:hAnsi="Arial" w:cs="Arial"/>
+          <w:color w:val="FF0000"/>
+        </w:rPr>
+      </w:pPr>
+      <w:r>
+        <w:rPr>
+          <w:rFonts w:ascii="Arial" w:hAnsi="Arial" w:cs="Arial"/>
+          <w:color w:val="FF0000"/>
+        </w:rPr>
+        <w:t>For example:</w:t>
+      </w:r>
+    </w:p>
+    <w:p>
+      <w:pPr>
+        <w:ind w:left="720"/>
+        <w:rPr>
+          <w:rFonts w:ascii="Arial" w:hAnsi="Arial" w:cs="Arial"/>
+          <w:color w:val="FF0000"/>
+        </w:rPr>
+      </w:pPr>
+      <w:bookmarkStart w:id="1" w:name="_GoBack"/>
+      <w:bookmarkEnd w:id="1"/>
+      <w:proofErr w:type="spellStart"/>
+      <w:proofErr w:type="gramStart"/>
+      <w:r>
+        <w:rPr>
+          <w:rFonts w:ascii="Arial" w:hAnsi="Arial" w:cs="Arial"/>
+          <w:color w:val="FF0000"/>
+        </w:rPr>
+        <w:t>exenatide</w:t>
+      </w:r>
+      <w:proofErr w:type="spellEnd"/>
+      <w:proofErr w:type="gramEnd"/>
+      <w:r>
+        <w:rPr>
+          <w:rFonts w:ascii="Arial" w:hAnsi="Arial" w:cs="Arial"/>
+          <w:color w:val="FF0000"/>
+        </w:rPr>
+        <w:t xml:space="preserve"> 5 mcg per actuation solution for injection pf pen</w:t>
+      </w:r>
+    </w:p>
+    <w:p>
+      <w:pPr>
+        <w:ind w:left="720"/>
+        <w:rPr>
+          <w:rFonts w:ascii="Arial" w:hAnsi="Arial" w:cs="Arial"/>
+          <w:color w:val="FF0000"/>
+        </w:rPr>
+      </w:pPr>
+      <w:proofErr w:type="spellStart"/>
+      <w:proofErr w:type="gramStart"/>
+      <w:r>
+        <w:rPr>
+          <w:rFonts w:ascii="Arial" w:hAnsi="Arial" w:cs="Arial"/>
+          <w:color w:val="FF0000"/>
+        </w:rPr>
+        <w:t>lixisenatide</w:t>
+      </w:r>
+      <w:proofErr w:type="spellEnd"/>
+      <w:proofErr w:type="gramEnd"/>
+      <w:r>
+        <w:rPr>
+          <w:rFonts w:ascii="Arial" w:hAnsi="Arial" w:cs="Arial"/>
+          <w:color w:val="FF0000"/>
+        </w:rPr>
+        <w:t xml:space="preserve"> 20 mcg per actuation solution for injection pf pen</w:t>
+      </w:r>
+    </w:p>
+    <w:p>
+      <w:pPr>
+        <w:rPr>
+          <w:rFonts w:ascii="Arial" w:hAnsi="Arial" w:cs="Arial"/>
+        </w:rPr>
+      </w:pPr>
+    </w:p>
+    <w:p>
+      <w:pPr>
+        <w:rPr>
+          <w:rFonts w:ascii="Arial" w:hAnsi="Arial" w:cs="Arial"/>
+          <w:color w:val="FF0000"/>
+        </w:rPr>
+      </w:pPr>
+      <w:r>
+        <w:rPr>
+          <w:rFonts w:ascii="Arial" w:hAnsi="Arial" w:cs="Arial"/>
+          <w:color w:val="FF0000"/>
+        </w:rPr>
+        <w:t>[JMJ 20180724]</w:t>
+      </w:r>
     </w:p>
     <w:p>
       <w:pPr>
@@ -22780,7 +23641,7 @@
                     </pic:cNvPicPr>
                   </pic:nvPicPr>
                   <pic:blipFill>
-                    <a:blip r:embed="rId6" r:link="rId7">
+                    <a:blip r:embed="rId8" r:link="rId9">
                       <a:extLst>
                         <a:ext uri="{28A0092B-C50C-407E-A947-70E740481C1C}">
                           <a14:useLocalDpi xmlns:a14="http://schemas.microsoft.com/office/drawing/2010/main" val="0"/>
@@ -22837,7 +23698,7 @@
                     </pic:cNvPicPr>
                   </pic:nvPicPr>
                   <pic:blipFill>
-                    <a:blip r:embed="rId8" cstate="print">
+                    <a:blip r:embed="rId10" cstate="print">
                       <a:extLst>
                         <a:ext uri="{28A0092B-C50C-407E-A947-70E740481C1C}">
                           <a14:useLocalDpi xmlns:a14="http://schemas.microsoft.com/office/drawing/2010/main" val="0"/>

</xml_diff>

<commit_message>
Changed pf to pre-filled.
</commit_message>
<xml_diff>
--- a/Working QA Team Folders/Guidance documents/Work Instructions CCDD.docx
+++ b/Working QA Team Folders/Guidance documents/Work Instructions CCDD.docx
@@ -1,6 +1,6 @@
 
 <file path=word/document.xml><?xml version="1.0" encoding="utf-8"?>
-<w:document xmlns:wpc="http://schemas.microsoft.com/office/word/2010/wordprocessingCanvas" xmlns:mc="http://schemas.openxmlformats.org/markup-compatibility/2006" xmlns:o="urn:schemas-microsoft-com:office:office" xmlns:r="http://schemas.openxmlformats.org/officeDocument/2006/relationships" xmlns:m="http://schemas.openxmlformats.org/officeDocument/2006/math" xmlns:v="urn:schemas-microsoft-com:vml" xmlns:wp14="http://schemas.microsoft.com/office/word/2010/wordprocessingDrawing" xmlns:wp="http://schemas.openxmlformats.org/drawingml/2006/wordprocessingDrawing" xmlns:w10="urn:schemas-microsoft-com:office:word" xmlns:w="http://schemas.openxmlformats.org/wordprocessingml/2006/main" xmlns:w14="http://schemas.microsoft.com/office/word/2010/wordml" xmlns:w15="http://schemas.microsoft.com/office/word/2012/wordml" xmlns:wpg="http://schemas.microsoft.com/office/word/2010/wordprocessingGroup" xmlns:wpi="http://schemas.microsoft.com/office/word/2010/wordprocessingInk" xmlns:wne="http://schemas.microsoft.com/office/word/2006/wordml" xmlns:wps="http://schemas.microsoft.com/office/word/2010/wordprocessingShape" mc:Ignorable="w14 w15 wp14">
+<w:document xmlns:wpc="http://schemas.microsoft.com/office/word/2010/wordprocessingCanvas" xmlns:cx="http://schemas.microsoft.com/office/drawing/2014/chartex" xmlns:cx1="http://schemas.microsoft.com/office/drawing/2015/9/8/chartex" xmlns:cx2="http://schemas.microsoft.com/office/drawing/2015/10/21/chartex" xmlns:cx3="http://schemas.microsoft.com/office/drawing/2016/5/9/chartex" xmlns:cx4="http://schemas.microsoft.com/office/drawing/2016/5/10/chartex" xmlns:cx5="http://schemas.microsoft.com/office/drawing/2016/5/11/chartex" xmlns:cx6="http://schemas.microsoft.com/office/drawing/2016/5/12/chartex" xmlns:cx7="http://schemas.microsoft.com/office/drawing/2016/5/13/chartex" xmlns:cx8="http://schemas.microsoft.com/office/drawing/2016/5/14/chartex" xmlns:mc="http://schemas.openxmlformats.org/markup-compatibility/2006" xmlns:aink="http://schemas.microsoft.com/office/drawing/2016/ink" xmlns:am3d="http://schemas.microsoft.com/office/drawing/2017/model3d" xmlns:o="urn:schemas-microsoft-com:office:office" xmlns:r="http://schemas.openxmlformats.org/officeDocument/2006/relationships" xmlns:m="http://schemas.openxmlformats.org/officeDocument/2006/math" xmlns:v="urn:schemas-microsoft-com:vml" xmlns:wp14="http://schemas.microsoft.com/office/word/2010/wordprocessingDrawing" xmlns:wp="http://schemas.openxmlformats.org/drawingml/2006/wordprocessingDrawing" xmlns:w10="urn:schemas-microsoft-com:office:word" xmlns:w="http://schemas.openxmlformats.org/wordprocessingml/2006/main" xmlns:w14="http://schemas.microsoft.com/office/word/2010/wordml" xmlns:w15="http://schemas.microsoft.com/office/word/2012/wordml" xmlns:w16cid="http://schemas.microsoft.com/office/word/2016/wordml/cid" xmlns:w16se="http://schemas.microsoft.com/office/word/2015/wordml/symex" xmlns:wpg="http://schemas.microsoft.com/office/word/2010/wordprocessingGroup" xmlns:wpi="http://schemas.microsoft.com/office/word/2010/wordprocessingInk" xmlns:wne="http://schemas.microsoft.com/office/word/2006/wordml" xmlns:wps="http://schemas.microsoft.com/office/word/2010/wordprocessingShape" mc:Ignorable="w14 w15 w16se w16cid wp14">
   <w:body>
     <w:p>
       <w:pPr>
@@ -6186,32 +6186,14 @@
                 <w:b/>
                 <w:bCs/>
               </w:rPr>
-              <w:t xml:space="preserve"> </w:t>
-            </w:r>
-            <w:proofErr w:type="spellStart"/>
+              <w:t xml:space="preserve"> dipropionate 100 mcg per actuation pressurised inhalatio</w:t>
+            </w:r>
             <w:r>
               <w:rPr>
                 <w:rFonts w:ascii="Arial" w:hAnsi="Arial" w:cs="Arial"/>
                 <w:b/>
                 <w:bCs/>
               </w:rPr>
-              <w:t>dipropionate</w:t>
-            </w:r>
-            <w:proofErr w:type="spellEnd"/>
-            <w:r>
-              <w:rPr>
-                <w:rFonts w:ascii="Arial" w:hAnsi="Arial" w:cs="Arial"/>
-                <w:b/>
-                <w:bCs/>
-              </w:rPr>
-              <w:t xml:space="preserve"> 100 mcg per actuation pressurised inhalatio</w:t>
-            </w:r>
-            <w:r>
-              <w:rPr>
-                <w:rFonts w:ascii="Arial" w:hAnsi="Arial" w:cs="Arial"/>
-                <w:b/>
-                <w:bCs/>
-              </w:rPr>
               <w:t>n</w:t>
             </w:r>
           </w:p>
@@ -6465,7 +6447,21 @@
           <w:rFonts w:ascii="Arial" w:hAnsi="Arial" w:cs="Arial"/>
           <w:color w:val="FF0000"/>
         </w:rPr>
-        <w:t>Some multi-use pen products also use Pattern 1C as the pen has the equivalent to a metered dose delivery that “bounds” the presentation of the product to the patient.  For these products, the addition of the container (pf pen) is added to the NTP formal name.</w:t>
+        <w:t>Some multi-use pen products also use Pattern 1C as the pen has the equivalent to a metered dose delivery that “bounds” the presentation of the product to the patient.  For these products, the addition of the container (p</w:t>
+      </w:r>
+      <w:r>
+        <w:rPr>
+          <w:rFonts w:ascii="Arial" w:hAnsi="Arial" w:cs="Arial"/>
+          <w:color w:val="FF0000"/>
+        </w:rPr>
+        <w:t>re-filled</w:t>
+      </w:r>
+      <w:r>
+        <w:rPr>
+          <w:rFonts w:ascii="Arial" w:hAnsi="Arial" w:cs="Arial"/>
+          <w:color w:val="FF0000"/>
+        </w:rPr>
+        <w:t xml:space="preserve"> pen) is added to the NTP formal name.</w:t>
       </w:r>
     </w:p>
     <w:p>
@@ -6524,7 +6520,6 @@
                 <w:color w:val="FF0000"/>
               </w:rPr>
             </w:pPr>
-            <w:proofErr w:type="spellStart"/>
             <w:r>
               <w:rPr>
                 <w:rFonts w:ascii="Arial" w:hAnsi="Arial" w:cs="Arial"/>
@@ -6532,17 +6527,7 @@
                 <w:bCs/>
                 <w:color w:val="FF0000"/>
               </w:rPr>
-              <w:t>Exenatide</w:t>
-            </w:r>
-            <w:proofErr w:type="spellEnd"/>
-            <w:r>
-              <w:rPr>
-                <w:rFonts w:ascii="Arial" w:hAnsi="Arial" w:cs="Arial"/>
-                <w:b/>
-                <w:bCs/>
-                <w:color w:val="FF0000"/>
-              </w:rPr>
-              <w:t xml:space="preserve"> 5 mcg per actuation solution for injection pen</w:t>
+              <w:t>Exenatide 5 mcg per actuation solution for injection pen</w:t>
             </w:r>
           </w:p>
         </w:tc>
@@ -6779,23 +6764,7 @@
                 <w:rFonts w:ascii="Arial" w:hAnsi="Arial" w:cs="Arial"/>
                 <w:color w:val="FF0000"/>
               </w:rPr>
-              <w:t xml:space="preserve">The concentration of product (usually liquid) is often known (for </w:t>
-            </w:r>
-            <w:proofErr w:type="spellStart"/>
-            <w:r>
-              <w:rPr>
-                <w:rFonts w:ascii="Arial" w:hAnsi="Arial" w:cs="Arial"/>
-                <w:color w:val="FF0000"/>
-              </w:rPr>
-              <w:t>exenatide</w:t>
-            </w:r>
-            <w:proofErr w:type="spellEnd"/>
-            <w:r>
-              <w:rPr>
-                <w:rFonts w:ascii="Arial" w:hAnsi="Arial" w:cs="Arial"/>
-                <w:color w:val="FF0000"/>
-              </w:rPr>
-              <w:t>, this is 250 mcg per ml) but does not have the same clinical usefulness as the amount delivered per actuation of the pen device</w:t>
+              <w:t>The concentration of product (usually liquid) is often known (for exenatide, this is 250 mcg per ml) but does not have the same clinical usefulness as the amount delivered per actuation of the pen device</w:t>
             </w:r>
           </w:p>
         </w:tc>
@@ -11354,21 +11323,21 @@
         <w:rPr>
           <w:rFonts w:ascii="Arial" w:hAnsi="Arial" w:cs="Arial"/>
         </w:rPr>
-        <w:t xml:space="preserve"> component as “</w:t>
+        <w:t xml:space="preserve"> component as “ethinyl </w:t>
       </w:r>
       <w:proofErr w:type="spellStart"/>
       <w:r>
         <w:rPr>
           <w:rFonts w:ascii="Arial" w:hAnsi="Arial" w:cs="Arial"/>
         </w:rPr>
-        <w:t>ethinyl</w:t>
+        <w:t>estradiol</w:t>
       </w:r>
       <w:proofErr w:type="spellEnd"/>
       <w:r>
         <w:rPr>
           <w:rFonts w:ascii="Arial" w:hAnsi="Arial" w:cs="Arial"/>
         </w:rPr>
-        <w:t xml:space="preserve"> </w:t>
+        <w:t xml:space="preserve"> 0.035 mg” and another as “ethinyl </w:t>
       </w:r>
       <w:proofErr w:type="spellStart"/>
       <w:r>
@@ -11382,186 +11351,136 @@
         <w:rPr>
           <w:rFonts w:ascii="Arial" w:hAnsi="Arial" w:cs="Arial"/>
         </w:rPr>
-        <w:t xml:space="preserve"> 0.035 mg” and another as “</w:t>
+        <w:t xml:space="preserve"> 35 mcg” [see detail in CCDD Issue document 18]. </w:t>
+      </w:r>
+    </w:p>
+    <w:p>
+      <w:pPr>
+        <w:rPr>
+          <w:rFonts w:ascii="Arial" w:hAnsi="Arial" w:cs="Arial"/>
+        </w:rPr>
+      </w:pPr>
+    </w:p>
+    <w:p>
+      <w:pPr>
+        <w:rPr>
+          <w:rFonts w:ascii="Arial" w:hAnsi="Arial" w:cs="Arial"/>
+        </w:rPr>
+      </w:pPr>
+      <w:r>
+        <w:rPr>
+          <w:rFonts w:ascii="Arial" w:hAnsi="Arial" w:cs="Arial"/>
+        </w:rPr>
+        <w:t xml:space="preserve">However, as an </w:t>
+      </w:r>
+      <w:r>
+        <w:rPr>
+          <w:rFonts w:ascii="Arial" w:hAnsi="Arial" w:cs="Arial"/>
+        </w:rPr>
+        <w:t xml:space="preserve">interchange terminology, promoting interoperability for </w:t>
       </w:r>
       <w:proofErr w:type="spellStart"/>
       <w:r>
         <w:rPr>
           <w:rFonts w:ascii="Arial" w:hAnsi="Arial" w:cs="Arial"/>
         </w:rPr>
-        <w:t>ethinyl</w:t>
+        <w:t>ePrescribing</w:t>
       </w:r>
       <w:proofErr w:type="spellEnd"/>
       <w:r>
         <w:rPr>
           <w:rFonts w:ascii="Arial" w:hAnsi="Arial" w:cs="Arial"/>
         </w:rPr>
-        <w:t xml:space="preserve"> </w:t>
+        <w:t>, medication profiles and medication reconciliation etc., the CCDD, particularly for the NTP Formal Name, requires consistency of representation of strength within product groups for safety and usability.</w:t>
+      </w:r>
+    </w:p>
+    <w:p>
+      <w:pPr>
+        <w:rPr>
+          <w:rFonts w:ascii="Arial" w:hAnsi="Arial" w:cs="Arial"/>
+        </w:rPr>
+      </w:pPr>
+    </w:p>
+    <w:p>
+      <w:pPr>
+        <w:rPr>
+          <w:rFonts w:ascii="Arial" w:hAnsi="Arial" w:cs="Arial"/>
+        </w:rPr>
+      </w:pPr>
+      <w:r>
+        <w:rPr>
+          <w:rFonts w:ascii="Arial" w:hAnsi="Arial" w:cs="Arial"/>
+        </w:rPr>
+        <w:t xml:space="preserve">The decision for </w:t>
+      </w:r>
+      <w:r>
+        <w:rPr>
+          <w:rFonts w:ascii="Arial" w:hAnsi="Arial" w:cs="Arial"/>
+        </w:rPr>
+        <w:t>the combined oral contraceptive</w:t>
+      </w:r>
+      <w:r>
+        <w:rPr>
+          <w:rFonts w:ascii="Arial" w:hAnsi="Arial" w:cs="Arial"/>
+        </w:rPr>
+        <w:t xml:space="preserve"> product group was for “the </w:t>
+      </w:r>
+      <w:r>
+        <w:rPr>
+          <w:rFonts w:ascii="Arial" w:hAnsi="Arial" w:cs="Arial"/>
+        </w:rPr>
+        <w:t xml:space="preserve">CCDD NTP Formal Name representation of strength for oral contraceptives </w:t>
+      </w:r>
+      <w:r>
+        <w:rPr>
+          <w:rFonts w:ascii="Arial" w:hAnsi="Arial" w:cs="Arial"/>
+        </w:rPr>
+        <w:t>to</w:t>
+      </w:r>
+      <w:r>
+        <w:rPr>
+          <w:rFonts w:ascii="Arial" w:hAnsi="Arial" w:cs="Arial"/>
+        </w:rPr>
+        <w:t xml:space="preserve"> use whole numbers of micrograms rather than the decimal representation of milligrams when appropriate</w:t>
+      </w:r>
+      <w:r>
+        <w:rPr>
+          <w:rFonts w:ascii="Arial" w:hAnsi="Arial" w:cs="Arial"/>
+        </w:rPr>
+        <w:t xml:space="preserve">”.  </w:t>
+      </w:r>
+      <w:r>
+        <w:rPr>
+          <w:rFonts w:ascii="Arial" w:hAnsi="Arial" w:cs="Arial"/>
+        </w:rPr>
+        <w:t>But</w:t>
+      </w:r>
+      <w:r>
+        <w:rPr>
+          <w:rFonts w:ascii="Arial" w:hAnsi="Arial" w:cs="Arial"/>
+        </w:rPr>
+        <w:t xml:space="preserve"> for other products (notably </w:t>
+      </w:r>
+      <w:r>
+        <w:rPr>
+          <w:rFonts w:ascii="Arial" w:hAnsi="Arial" w:cs="Arial"/>
+        </w:rPr>
+        <w:t xml:space="preserve">digoxin, clonidine, dutasteride, </w:t>
       </w:r>
       <w:proofErr w:type="spellStart"/>
       <w:r>
         <w:rPr>
           <w:rFonts w:ascii="Arial" w:hAnsi="Arial" w:cs="Arial"/>
         </w:rPr>
-        <w:t>estradiol</w:t>
+        <w:t>nitroglycerin</w:t>
       </w:r>
       <w:proofErr w:type="spellEnd"/>
       <w:r>
         <w:rPr>
           <w:rFonts w:ascii="Arial" w:hAnsi="Arial" w:cs="Arial"/>
         </w:rPr>
-        <w:t xml:space="preserve"> 35 mcg” [see detail in CCDD Issue document 18]. </w:t>
-      </w:r>
-    </w:p>
-    <w:p>
-      <w:pPr>
-        <w:rPr>
-          <w:rFonts w:ascii="Arial" w:hAnsi="Arial" w:cs="Arial"/>
-        </w:rPr>
-      </w:pPr>
-    </w:p>
-    <w:p>
-      <w:pPr>
-        <w:rPr>
-          <w:rFonts w:ascii="Arial" w:hAnsi="Arial" w:cs="Arial"/>
-        </w:rPr>
-      </w:pPr>
-      <w:r>
-        <w:rPr>
-          <w:rFonts w:ascii="Arial" w:hAnsi="Arial" w:cs="Arial"/>
-        </w:rPr>
-        <w:t xml:space="preserve">However, as an </w:t>
-      </w:r>
-      <w:r>
-        <w:rPr>
-          <w:rFonts w:ascii="Arial" w:hAnsi="Arial" w:cs="Arial"/>
-        </w:rPr>
-        <w:t xml:space="preserve">interchange terminology, promoting interoperability for </w:t>
-      </w:r>
-      <w:proofErr w:type="spellStart"/>
-      <w:r>
-        <w:rPr>
-          <w:rFonts w:ascii="Arial" w:hAnsi="Arial" w:cs="Arial"/>
-        </w:rPr>
-        <w:t>ePrescribing</w:t>
-      </w:r>
-      <w:proofErr w:type="spellEnd"/>
-      <w:r>
-        <w:rPr>
-          <w:rFonts w:ascii="Arial" w:hAnsi="Arial" w:cs="Arial"/>
-        </w:rPr>
-        <w:t>, medication profiles and medication reconciliation etc., the CCDD, particularly for the NTP Formal Name, requires consistency of representation of strength within product groups for safety and usability.</w:t>
-      </w:r>
-    </w:p>
-    <w:p>
-      <w:pPr>
-        <w:rPr>
-          <w:rFonts w:ascii="Arial" w:hAnsi="Arial" w:cs="Arial"/>
-        </w:rPr>
-      </w:pPr>
-    </w:p>
-    <w:p>
-      <w:pPr>
-        <w:rPr>
-          <w:rFonts w:ascii="Arial" w:hAnsi="Arial" w:cs="Arial"/>
-        </w:rPr>
-      </w:pPr>
-      <w:r>
-        <w:rPr>
-          <w:rFonts w:ascii="Arial" w:hAnsi="Arial" w:cs="Arial"/>
-        </w:rPr>
-        <w:t xml:space="preserve">The decision for </w:t>
-      </w:r>
-      <w:r>
-        <w:rPr>
-          <w:rFonts w:ascii="Arial" w:hAnsi="Arial" w:cs="Arial"/>
-        </w:rPr>
-        <w:t>the combined oral contraceptive</w:t>
-      </w:r>
-      <w:r>
-        <w:rPr>
-          <w:rFonts w:ascii="Arial" w:hAnsi="Arial" w:cs="Arial"/>
-        </w:rPr>
-        <w:t xml:space="preserve"> product group was for “the </w:t>
-      </w:r>
-      <w:r>
-        <w:rPr>
-          <w:rFonts w:ascii="Arial" w:hAnsi="Arial" w:cs="Arial"/>
-        </w:rPr>
-        <w:t xml:space="preserve">CCDD NTP Formal Name representation of strength for oral contraceptives </w:t>
-      </w:r>
-      <w:r>
-        <w:rPr>
-          <w:rFonts w:ascii="Arial" w:hAnsi="Arial" w:cs="Arial"/>
-        </w:rPr>
-        <w:t>to</w:t>
-      </w:r>
-      <w:r>
-        <w:rPr>
-          <w:rFonts w:ascii="Arial" w:hAnsi="Arial" w:cs="Arial"/>
-        </w:rPr>
-        <w:t xml:space="preserve"> use whole numbers of micrograms rather than the decimal representation of milligrams when appropriate</w:t>
-      </w:r>
-      <w:r>
-        <w:rPr>
-          <w:rFonts w:ascii="Arial" w:hAnsi="Arial" w:cs="Arial"/>
-        </w:rPr>
-        <w:t xml:space="preserve">”.  </w:t>
-      </w:r>
-      <w:r>
-        <w:rPr>
-          <w:rFonts w:ascii="Arial" w:hAnsi="Arial" w:cs="Arial"/>
-        </w:rPr>
-        <w:t>But</w:t>
-      </w:r>
-      <w:r>
-        <w:rPr>
-          <w:rFonts w:ascii="Arial" w:hAnsi="Arial" w:cs="Arial"/>
-        </w:rPr>
-        <w:t xml:space="preserve"> for other products (notably </w:t>
-      </w:r>
-      <w:r>
-        <w:rPr>
-          <w:rFonts w:ascii="Arial" w:hAnsi="Arial" w:cs="Arial"/>
-        </w:rPr>
-        <w:t xml:space="preserve">digoxin, clonidine, </w:t>
-      </w:r>
-      <w:proofErr w:type="spellStart"/>
-      <w:r>
-        <w:rPr>
-          <w:rFonts w:ascii="Arial" w:hAnsi="Arial" w:cs="Arial"/>
-        </w:rPr>
-        <w:t>dutasteride</w:t>
-      </w:r>
-      <w:proofErr w:type="spellEnd"/>
-      <w:r>
-        <w:rPr>
-          <w:rFonts w:ascii="Arial" w:hAnsi="Arial" w:cs="Arial"/>
-        </w:rPr>
-        <w:t xml:space="preserve">, </w:t>
-      </w:r>
-      <w:proofErr w:type="spellStart"/>
-      <w:r>
-        <w:rPr>
-          <w:rFonts w:ascii="Arial" w:hAnsi="Arial" w:cs="Arial"/>
-        </w:rPr>
-        <w:t>nitroglycerin</w:t>
-      </w:r>
-      <w:proofErr w:type="spellEnd"/>
-      <w:r>
-        <w:rPr>
-          <w:rFonts w:ascii="Arial" w:hAnsi="Arial" w:cs="Arial"/>
-        </w:rPr>
-        <w:t xml:space="preserve">, naloxone and </w:t>
-      </w:r>
-      <w:proofErr w:type="spellStart"/>
-      <w:r>
-        <w:rPr>
-          <w:rFonts w:ascii="Arial" w:hAnsi="Arial" w:cs="Arial"/>
-        </w:rPr>
-        <w:t>tamsulosin</w:t>
-      </w:r>
-      <w:proofErr w:type="spellEnd"/>
+        <w:t>, naloxone and tamsulosin</w:t>
+      </w:r>
       <w:r>
         <w:rPr>
           <w:rFonts w:ascii="Arial" w:hAnsi="Arial" w:cs="Arial"/>
@@ -20481,27 +20400,7 @@
                 <w:sz w:val="22"/>
                 <w:szCs w:val="22"/>
               </w:rPr>
-              <w:t xml:space="preserve"> 150 mcg and </w:t>
-            </w:r>
-            <w:proofErr w:type="spellStart"/>
-            <w:r>
-              <w:rPr>
-                <w:rFonts w:ascii="Calibri" w:hAnsi="Calibri"/>
-                <w:color w:val="000000"/>
-                <w:sz w:val="22"/>
-                <w:szCs w:val="22"/>
-              </w:rPr>
-              <w:t>ethinyl</w:t>
-            </w:r>
-            <w:proofErr w:type="spellEnd"/>
-            <w:r>
-              <w:rPr>
-                <w:rFonts w:ascii="Calibri" w:hAnsi="Calibri"/>
-                <w:color w:val="000000"/>
-                <w:sz w:val="22"/>
-                <w:szCs w:val="22"/>
-              </w:rPr>
-              <w:t xml:space="preserve"> </w:t>
+              <w:t xml:space="preserve"> 150 mcg and ethinyl </w:t>
             </w:r>
             <w:proofErr w:type="spellStart"/>
             <w:r>
@@ -20637,27 +20536,7 @@
                 <w:sz w:val="22"/>
                 <w:szCs w:val="22"/>
               </w:rPr>
-              <w:t xml:space="preserve"> 150 mcg and </w:t>
-            </w:r>
-            <w:proofErr w:type="spellStart"/>
-            <w:r>
-              <w:rPr>
-                <w:rFonts w:ascii="Calibri" w:hAnsi="Calibri"/>
-                <w:color w:val="000000"/>
-                <w:sz w:val="22"/>
-                <w:szCs w:val="22"/>
-              </w:rPr>
-              <w:t>ethinyl</w:t>
-            </w:r>
-            <w:proofErr w:type="spellEnd"/>
-            <w:r>
-              <w:rPr>
-                <w:rFonts w:ascii="Calibri" w:hAnsi="Calibri"/>
-                <w:color w:val="000000"/>
-                <w:sz w:val="22"/>
-                <w:szCs w:val="22"/>
-              </w:rPr>
-              <w:t xml:space="preserve"> </w:t>
+              <w:t xml:space="preserve"> 150 mcg and ethinyl </w:t>
             </w:r>
             <w:proofErr w:type="spellStart"/>
             <w:r>
@@ -20881,27 +20760,7 @@
                 <w:sz w:val="22"/>
                 <w:szCs w:val="22"/>
               </w:rPr>
-              <w:t xml:space="preserve"> 150 mcg and </w:t>
-            </w:r>
-            <w:proofErr w:type="spellStart"/>
-            <w:r>
-              <w:rPr>
-                <w:rFonts w:ascii="Calibri" w:hAnsi="Calibri"/>
-                <w:color w:val="000000"/>
-                <w:sz w:val="22"/>
-                <w:szCs w:val="22"/>
-              </w:rPr>
-              <w:t>ethinyl</w:t>
-            </w:r>
-            <w:proofErr w:type="spellEnd"/>
-            <w:r>
-              <w:rPr>
-                <w:rFonts w:ascii="Calibri" w:hAnsi="Calibri"/>
-                <w:color w:val="000000"/>
-                <w:sz w:val="22"/>
-                <w:szCs w:val="22"/>
-              </w:rPr>
-              <w:t xml:space="preserve"> </w:t>
+              <w:t xml:space="preserve"> 150 mcg and ethinyl </w:t>
             </w:r>
             <w:proofErr w:type="spellStart"/>
             <w:r>
@@ -21037,27 +20896,7 @@
                 <w:sz w:val="22"/>
                 <w:szCs w:val="22"/>
               </w:rPr>
-              <w:t xml:space="preserve"> 150 mcg and </w:t>
-            </w:r>
-            <w:proofErr w:type="spellStart"/>
-            <w:r>
-              <w:rPr>
-                <w:rFonts w:ascii="Calibri" w:hAnsi="Calibri"/>
-                <w:color w:val="000000"/>
-                <w:sz w:val="22"/>
-                <w:szCs w:val="22"/>
-              </w:rPr>
-              <w:t>ethinyl</w:t>
-            </w:r>
-            <w:proofErr w:type="spellEnd"/>
-            <w:r>
-              <w:rPr>
-                <w:rFonts w:ascii="Calibri" w:hAnsi="Calibri"/>
-                <w:color w:val="000000"/>
-                <w:sz w:val="22"/>
-                <w:szCs w:val="22"/>
-              </w:rPr>
-              <w:t xml:space="preserve"> </w:t>
+              <w:t xml:space="preserve"> 150 mcg and ethinyl </w:t>
             </w:r>
             <w:proofErr w:type="spellStart"/>
             <w:r>
@@ -21568,7 +21407,27 @@
                 <w:sz w:val="22"/>
                 <w:szCs w:val="22"/>
               </w:rPr>
-              <w:t>SOLU-CORTEF 100 MG ACT-O-VIAL (hydrocortisone (hydrocortisone sodium succinate) 100 mg powder for solution for injection with diluent solution per vial) PFIZER CANADA INC</w:t>
+              <w:t xml:space="preserve">SOLU-CORTEF 100 MG ACT-O-VIAL (hydrocortisone (hydrocortisone sodium succinate) 100 mg powder for solution for injection with diluent solution per vial) </w:t>
+            </w:r>
+            <w:bookmarkStart w:id="1" w:name="_GoBack"/>
+            <w:r>
+              <w:rPr>
+                <w:rFonts w:ascii="Calibri" w:hAnsi="Calibri"/>
+                <w:color w:val="000000"/>
+                <w:sz w:val="22"/>
+                <w:szCs w:val="22"/>
+              </w:rPr>
+              <w:t>PF</w:t>
+            </w:r>
+            <w:bookmarkEnd w:id="1"/>
+            <w:r>
+              <w:rPr>
+                <w:rFonts w:ascii="Calibri" w:hAnsi="Calibri"/>
+                <w:color w:val="000000"/>
+                <w:sz w:val="22"/>
+                <w:szCs w:val="22"/>
+              </w:rPr>
+              <w:t>IZER CANADA INC</w:t>
             </w:r>
           </w:p>
         </w:tc>
@@ -22474,7 +22333,6 @@
         </w:rPr>
       </w:pPr>
       <w:proofErr w:type="spellStart"/>
-      <w:proofErr w:type="gramStart"/>
       <w:r>
         <w:rPr>
           <w:rFonts w:ascii="Arial" w:hAnsi="Arial" w:cs="Arial"/>
@@ -22483,7 +22341,6 @@
         <w:t>dalteparin</w:t>
       </w:r>
       <w:proofErr w:type="spellEnd"/>
-      <w:proofErr w:type="gramEnd"/>
       <w:r>
         <w:rPr>
           <w:rFonts w:ascii="Arial" w:hAnsi="Arial" w:cs="Arial"/>
@@ -22500,21 +22357,12 @@
           <w:color w:val="FF0000"/>
         </w:rPr>
       </w:pPr>
-      <w:proofErr w:type="gramStart"/>
       <w:r>
         <w:rPr>
           <w:rFonts w:ascii="Arial" w:hAnsi="Arial" w:cs="Arial"/>
           <w:color w:val="FF0000"/>
         </w:rPr>
-        <w:t>furosemide</w:t>
-      </w:r>
-      <w:proofErr w:type="gramEnd"/>
-      <w:r>
-        <w:rPr>
-          <w:rFonts w:ascii="Arial" w:hAnsi="Arial" w:cs="Arial"/>
-          <w:color w:val="FF0000"/>
-        </w:rPr>
-        <w:t xml:space="preserve"> 40 mg per 4 mL solution for injection syringe</w:t>
+        <w:t>furosemide 40 mg per 4 mL solution for injection syringe</w:t>
       </w:r>
     </w:p>
     <w:p>
@@ -22581,39 +22429,12 @@
           <w:color w:val="FF0000"/>
         </w:rPr>
       </w:pPr>
-      <w:proofErr w:type="spellStart"/>
-      <w:proofErr w:type="gramStart"/>
       <w:r>
         <w:rPr>
           <w:rFonts w:ascii="Arial" w:hAnsi="Arial" w:cs="Arial"/>
           <w:color w:val="FF0000"/>
         </w:rPr>
-        <w:t>sumatriptan</w:t>
-      </w:r>
-      <w:proofErr w:type="spellEnd"/>
-      <w:proofErr w:type="gramEnd"/>
-      <w:r>
-        <w:rPr>
-          <w:rFonts w:ascii="Arial" w:hAnsi="Arial" w:cs="Arial"/>
-          <w:color w:val="FF0000"/>
-        </w:rPr>
-        <w:t xml:space="preserve"> (</w:t>
-      </w:r>
-      <w:proofErr w:type="spellStart"/>
-      <w:r>
-        <w:rPr>
-          <w:rFonts w:ascii="Arial" w:hAnsi="Arial" w:cs="Arial"/>
-          <w:color w:val="FF0000"/>
-        </w:rPr>
-        <w:t>sumatriptan</w:t>
-      </w:r>
-      <w:proofErr w:type="spellEnd"/>
-      <w:r>
-        <w:rPr>
-          <w:rFonts w:ascii="Arial" w:hAnsi="Arial" w:cs="Arial"/>
-          <w:color w:val="FF0000"/>
-        </w:rPr>
-        <w:t xml:space="preserve"> succinate) 6 mg per 0.5 mL solution for injection syringe</w:t>
+        <w:t>sumatriptan (sumatriptan succinate) 6 mg per 0.5 mL solution for injection syringe</w:t>
       </w:r>
     </w:p>
     <w:p>
@@ -22861,62 +22682,28 @@
           <w:color w:val="FF0000"/>
         </w:rPr>
       </w:pPr>
-      <w:proofErr w:type="gramStart"/>
       <w:r>
         <w:rPr>
           <w:rFonts w:ascii="Arial" w:hAnsi="Arial" w:cs="Arial"/>
           <w:color w:val="FF0000"/>
         </w:rPr>
-        <w:t>insulin</w:t>
-      </w:r>
-      <w:proofErr w:type="gramEnd"/>
-      <w:r>
+        <w:t>insulin lispro 100 unit per mL solution for injection 3 mL pen</w:t>
+      </w:r>
+    </w:p>
+    <w:p>
+      <w:pPr>
+        <w:ind w:left="720"/>
         <w:rPr>
           <w:rFonts w:ascii="Arial" w:hAnsi="Arial" w:cs="Arial"/>
           <w:color w:val="FF0000"/>
         </w:rPr>
-        <w:t xml:space="preserve"> </w:t>
-      </w:r>
-      <w:proofErr w:type="spellStart"/>
+      </w:pPr>
       <w:r>
         <w:rPr>
           <w:rFonts w:ascii="Arial" w:hAnsi="Arial" w:cs="Arial"/>
           <w:color w:val="FF0000"/>
         </w:rPr>
-        <w:t>lispro</w:t>
-      </w:r>
-      <w:proofErr w:type="spellEnd"/>
-      <w:r>
-        <w:rPr>
-          <w:rFonts w:ascii="Arial" w:hAnsi="Arial" w:cs="Arial"/>
-          <w:color w:val="FF0000"/>
-        </w:rPr>
-        <w:t xml:space="preserve"> 100 unit per mL solution for injection 3 mL pen</w:t>
-      </w:r>
-    </w:p>
-    <w:p>
-      <w:pPr>
-        <w:ind w:left="720"/>
-        <w:rPr>
-          <w:rFonts w:ascii="Arial" w:hAnsi="Arial" w:cs="Arial"/>
-          <w:color w:val="FF0000"/>
-        </w:rPr>
-      </w:pPr>
-      <w:proofErr w:type="gramStart"/>
-      <w:r>
-        <w:rPr>
-          <w:rFonts w:ascii="Arial" w:hAnsi="Arial" w:cs="Arial"/>
-          <w:color w:val="FF0000"/>
-        </w:rPr>
-        <w:t>insulin</w:t>
-      </w:r>
-      <w:proofErr w:type="gramEnd"/>
-      <w:r>
-        <w:rPr>
-          <w:rFonts w:ascii="Arial" w:hAnsi="Arial" w:cs="Arial"/>
-          <w:color w:val="FF0000"/>
-        </w:rPr>
-        <w:t xml:space="preserve"> glargine 300 unit per mL solution for injection 1.5 mL pen</w:t>
+        <w:t>insulin glargine 300 unit per mL solution for injection 1.5 mL pen</w:t>
       </w:r>
     </w:p>
     <w:p>
@@ -22984,48 +22771,28 @@
           <w:color w:val="FF0000"/>
         </w:rPr>
       </w:pPr>
-      <w:proofErr w:type="gramStart"/>
       <w:r>
         <w:rPr>
           <w:rFonts w:ascii="Arial" w:hAnsi="Arial" w:cs="Arial"/>
           <w:color w:val="FF0000"/>
         </w:rPr>
-        <w:t>adalimumab</w:t>
-      </w:r>
-      <w:proofErr w:type="gramEnd"/>
-      <w:r>
+        <w:t>adalimumab 40 mg per 0.4 mL solution for injection pen</w:t>
+      </w:r>
+    </w:p>
+    <w:p>
+      <w:pPr>
+        <w:ind w:left="720"/>
         <w:rPr>
           <w:rFonts w:ascii="Arial" w:hAnsi="Arial" w:cs="Arial"/>
           <w:color w:val="FF0000"/>
         </w:rPr>
-        <w:t xml:space="preserve"> 40 mg per 0.4 mL solution for injection pen</w:t>
-      </w:r>
-    </w:p>
-    <w:p>
-      <w:pPr>
-        <w:ind w:left="720"/>
+      </w:pPr>
+      <w:r>
         <w:rPr>
           <w:rFonts w:ascii="Arial" w:hAnsi="Arial" w:cs="Arial"/>
           <w:color w:val="FF0000"/>
         </w:rPr>
-      </w:pPr>
-      <w:proofErr w:type="spellStart"/>
-      <w:proofErr w:type="gramStart"/>
-      <w:r>
-        <w:rPr>
-          <w:rFonts w:ascii="Arial" w:hAnsi="Arial" w:cs="Arial"/>
-          <w:color w:val="FF0000"/>
-        </w:rPr>
-        <w:t>alirocumab</w:t>
-      </w:r>
-      <w:proofErr w:type="spellEnd"/>
-      <w:proofErr w:type="gramEnd"/>
-      <w:r>
-        <w:rPr>
-          <w:rFonts w:ascii="Arial" w:hAnsi="Arial" w:cs="Arial"/>
-          <w:color w:val="FF0000"/>
-        </w:rPr>
-        <w:t xml:space="preserve"> 150 mg per 1 mL solution for injection pen</w:t>
+        <w:t>alirocumab 150 mg per 1 mL solution for injection pen</w:t>
       </w:r>
     </w:p>
     <w:p>
@@ -23042,73 +22809,81 @@
           <w:color w:val="FF0000"/>
           <w:u w:val="single"/>
         </w:rPr>
-        <w:t>Multiple</w:t>
-      </w:r>
-      <w:r>
+        <w:t>Multiple use pens</w:t>
+      </w:r>
+    </w:p>
+    <w:p>
+      <w:pPr>
         <w:rPr>
           <w:rFonts w:ascii="Arial" w:hAnsi="Arial" w:cs="Arial"/>
           <w:color w:val="FF0000"/>
-          <w:u w:val="single"/>
-        </w:rPr>
-        <w:t xml:space="preserve"> use pens</w:t>
-      </w:r>
-    </w:p>
-    <w:p>
-      <w:pPr>
+        </w:rPr>
+      </w:pPr>
+      <w:r>
         <w:rPr>
           <w:rFonts w:ascii="Arial" w:hAnsi="Arial" w:cs="Arial"/>
           <w:color w:val="FF0000"/>
         </w:rPr>
-      </w:pPr>
+        <w:t>By having a fixed dosage amount, these pens are equivalent products that have a metered dose delivery that “bounds” the presentation of the product to the patient, and as such are best described using Strength pattern 1C, with the addition of “</w:t>
+      </w:r>
       <w:r>
         <w:rPr>
           <w:rFonts w:ascii="Arial" w:hAnsi="Arial" w:cs="Arial"/>
           <w:color w:val="FF0000"/>
         </w:rPr>
-        <w:t xml:space="preserve">By having a fixed dosage amount, these pens are </w:t>
+        <w:t>pre-filled</w:t>
       </w:r>
       <w:r>
         <w:rPr>
           <w:rFonts w:ascii="Arial" w:hAnsi="Arial" w:cs="Arial"/>
           <w:color w:val="FF0000"/>
         </w:rPr>
-        <w:t xml:space="preserve">equivalent </w:t>
-      </w:r>
-      <w:r>
+        <w:t xml:space="preserve"> pen” as this is truly a description of the container added to help the user.</w:t>
+      </w:r>
+    </w:p>
+    <w:p>
+      <w:pPr>
         <w:rPr>
           <w:rFonts w:ascii="Arial" w:hAnsi="Arial" w:cs="Arial"/>
           <w:color w:val="FF0000"/>
         </w:rPr>
-        <w:t>products that have a</w:t>
-      </w:r>
+      </w:pPr>
       <w:r>
         <w:rPr>
           <w:rFonts w:ascii="Arial" w:hAnsi="Arial" w:cs="Arial"/>
           <w:color w:val="FF0000"/>
         </w:rPr>
-        <w:t xml:space="preserve"> metered dose delivery that “bounds” the presentation of the product to the patient</w:t>
-      </w:r>
-      <w:r>
+        <w:t>For example:</w:t>
+      </w:r>
+    </w:p>
+    <w:p>
+      <w:pPr>
+        <w:ind w:left="720"/>
         <w:rPr>
           <w:rFonts w:ascii="Arial" w:hAnsi="Arial" w:cs="Arial"/>
           <w:color w:val="FF0000"/>
         </w:rPr>
-        <w:t>, and as such are best described using Strength pattern 1C, with the addition of “pf pen” as this is truly a description of the container added to help the user.</w:t>
-      </w:r>
-    </w:p>
-    <w:p>
-      <w:pPr>
+      </w:pPr>
+      <w:r>
         <w:rPr>
           <w:rFonts w:ascii="Arial" w:hAnsi="Arial" w:cs="Arial"/>
           <w:color w:val="FF0000"/>
         </w:rPr>
-      </w:pPr>
+        <w:t>exenatide 5 mcg per actuation solution for injection p</w:t>
+      </w:r>
       <w:r>
         <w:rPr>
           <w:rFonts w:ascii="Arial" w:hAnsi="Arial" w:cs="Arial"/>
           <w:color w:val="FF0000"/>
         </w:rPr>
-        <w:t>For example:</w:t>
+        <w:t xml:space="preserve">re-filled </w:t>
+      </w:r>
+      <w:r>
+        <w:rPr>
+          <w:rFonts w:ascii="Arial" w:hAnsi="Arial" w:cs="Arial"/>
+          <w:color w:val="FF0000"/>
+        </w:rPr>
+        <w:t>pen</w:t>
       </w:r>
     </w:p>
     <w:p>
@@ -23119,52 +22894,35 @@
           <w:color w:val="FF0000"/>
         </w:rPr>
       </w:pPr>
-      <w:bookmarkStart w:id="1" w:name="_GoBack"/>
-      <w:bookmarkEnd w:id="1"/>
       <w:proofErr w:type="spellStart"/>
-      <w:proofErr w:type="gramStart"/>
       <w:r>
         <w:rPr>
           <w:rFonts w:ascii="Arial" w:hAnsi="Arial" w:cs="Arial"/>
           <w:color w:val="FF0000"/>
         </w:rPr>
-        <w:t>exenatide</w:t>
+        <w:t>lixisenatide</w:t>
       </w:r>
       <w:proofErr w:type="spellEnd"/>
-      <w:proofErr w:type="gramEnd"/>
       <w:r>
         <w:rPr>
           <w:rFonts w:ascii="Arial" w:hAnsi="Arial" w:cs="Arial"/>
           <w:color w:val="FF0000"/>
         </w:rPr>
-        <w:t xml:space="preserve"> 5 mcg per actuation solution for injection pf pen</w:t>
-      </w:r>
-    </w:p>
-    <w:p>
-      <w:pPr>
-        <w:ind w:left="720"/>
+        <w:t xml:space="preserve"> 20 mcg per actuation solution for injection p</w:t>
+      </w:r>
+      <w:r>
         <w:rPr>
           <w:rFonts w:ascii="Arial" w:hAnsi="Arial" w:cs="Arial"/>
           <w:color w:val="FF0000"/>
         </w:rPr>
-      </w:pPr>
-      <w:proofErr w:type="spellStart"/>
-      <w:proofErr w:type="gramStart"/>
+        <w:t xml:space="preserve">re-filled </w:t>
+      </w:r>
       <w:r>
         <w:rPr>
           <w:rFonts w:ascii="Arial" w:hAnsi="Arial" w:cs="Arial"/>
           <w:color w:val="FF0000"/>
         </w:rPr>
-        <w:t>lixisenatide</w:t>
-      </w:r>
-      <w:proofErr w:type="spellEnd"/>
-      <w:proofErr w:type="gramEnd"/>
-      <w:r>
-        <w:rPr>
-          <w:rFonts w:ascii="Arial" w:hAnsi="Arial" w:cs="Arial"/>
-          <w:color w:val="FF0000"/>
-        </w:rPr>
-        <w:t xml:space="preserve"> 20 mcg per actuation solution for injection pf pen</w:t>
+        <w:t>pen</w:t>
       </w:r>
     </w:p>
     <w:p>
@@ -24231,21 +23989,7 @@
               <w:rPr>
                 <w:rFonts w:ascii="Arial" w:hAnsi="Arial" w:cs="Arial"/>
               </w:rPr>
-              <w:t xml:space="preserve">,  </w:t>
-            </w:r>
-            <w:proofErr w:type="spellStart"/>
-            <w:r>
-              <w:rPr>
-                <w:rFonts w:ascii="Arial" w:hAnsi="Arial" w:cs="Arial"/>
-              </w:rPr>
-              <w:t>Flovent</w:t>
-            </w:r>
-            <w:proofErr w:type="spellEnd"/>
-            <w:r>
-              <w:rPr>
-                <w:rFonts w:ascii="Arial" w:hAnsi="Arial" w:cs="Arial"/>
-              </w:rPr>
-              <w:t xml:space="preserve">, QVAR, </w:t>
+              <w:t xml:space="preserve">,  Flovent, QVAR, </w:t>
             </w:r>
             <w:proofErr w:type="spellStart"/>
             <w:r>
@@ -24448,63 +24192,21 @@
               <w:rPr>
                 <w:rFonts w:ascii="Arial" w:hAnsi="Arial" w:cs="Arial"/>
               </w:rPr>
-              <w:t xml:space="preserve"> </w:t>
+              <w:t xml:space="preserve"> Ellipta, Asmanex </w:t>
             </w:r>
             <w:proofErr w:type="spellStart"/>
             <w:r>
               <w:rPr>
                 <w:rFonts w:ascii="Arial" w:hAnsi="Arial" w:cs="Arial"/>
               </w:rPr>
-              <w:t>Ellipta</w:t>
+              <w:t>Twisthaler</w:t>
             </w:r>
             <w:proofErr w:type="spellEnd"/>
             <w:r>
               <w:rPr>
                 <w:rFonts w:ascii="Arial" w:hAnsi="Arial" w:cs="Arial"/>
               </w:rPr>
-              <w:t xml:space="preserve">, </w:t>
-            </w:r>
-            <w:proofErr w:type="spellStart"/>
-            <w:r>
-              <w:rPr>
-                <w:rFonts w:ascii="Arial" w:hAnsi="Arial" w:cs="Arial"/>
-              </w:rPr>
-              <w:t>Asmanex</w:t>
-            </w:r>
-            <w:proofErr w:type="spellEnd"/>
-            <w:r>
-              <w:rPr>
-                <w:rFonts w:ascii="Arial" w:hAnsi="Arial" w:cs="Arial"/>
-              </w:rPr>
-              <w:t xml:space="preserve"> </w:t>
-            </w:r>
-            <w:proofErr w:type="spellStart"/>
-            <w:r>
-              <w:rPr>
-                <w:rFonts w:ascii="Arial" w:hAnsi="Arial" w:cs="Arial"/>
-              </w:rPr>
-              <w:t>Twisthaler</w:t>
-            </w:r>
-            <w:proofErr w:type="spellEnd"/>
-            <w:r>
-              <w:rPr>
-                <w:rFonts w:ascii="Arial" w:hAnsi="Arial" w:cs="Arial"/>
-              </w:rPr>
-              <w:t xml:space="preserve">, </w:t>
-            </w:r>
-            <w:proofErr w:type="spellStart"/>
-            <w:r>
-              <w:rPr>
-                <w:rFonts w:ascii="Arial" w:hAnsi="Arial" w:cs="Arial"/>
-              </w:rPr>
-              <w:t>Pulmicort</w:t>
-            </w:r>
-            <w:proofErr w:type="spellEnd"/>
-            <w:r>
-              <w:rPr>
-                <w:rFonts w:ascii="Arial" w:hAnsi="Arial" w:cs="Arial"/>
-              </w:rPr>
-              <w:t xml:space="preserve"> </w:t>
+              <w:t xml:space="preserve">, Pulmicort </w:t>
             </w:r>
             <w:proofErr w:type="spellStart"/>
             <w:r>
@@ -24692,21 +24394,7 @@
               <w:rPr>
                 <w:rFonts w:ascii="Arial" w:hAnsi="Arial" w:cs="Arial"/>
               </w:rPr>
-              <w:t xml:space="preserve">, </w:t>
-            </w:r>
-            <w:proofErr w:type="spellStart"/>
-            <w:r>
-              <w:rPr>
-                <w:rFonts w:ascii="Arial" w:hAnsi="Arial" w:cs="Arial"/>
-              </w:rPr>
-              <w:t>Serevent</w:t>
-            </w:r>
-            <w:proofErr w:type="spellEnd"/>
-            <w:r>
-              <w:rPr>
-                <w:rFonts w:ascii="Arial" w:hAnsi="Arial" w:cs="Arial"/>
-              </w:rPr>
-              <w:t xml:space="preserve"> </w:t>
+              <w:t xml:space="preserve">, Serevent </w:t>
             </w:r>
             <w:proofErr w:type="spellStart"/>
             <w:r>
@@ -24881,30 +24569,8 @@
               <w:rPr>
                 <w:rFonts w:ascii="Arial" w:hAnsi="Arial" w:cs="Arial"/>
               </w:rPr>
-              <w:t xml:space="preserve"> </w:t>
-            </w:r>
-            <w:proofErr w:type="spellStart"/>
-            <w:r>
-              <w:rPr>
-                <w:rFonts w:ascii="Arial" w:hAnsi="Arial" w:cs="Arial"/>
-              </w:rPr>
-              <w:t>Respimat</w:t>
-            </w:r>
-            <w:proofErr w:type="spellEnd"/>
-            <w:r>
-              <w:rPr>
-                <w:rFonts w:ascii="Arial" w:hAnsi="Arial" w:cs="Arial"/>
-              </w:rPr>
-              <w:t xml:space="preserve">, Spiriva </w:t>
-            </w:r>
-            <w:proofErr w:type="spellStart"/>
-            <w:r>
-              <w:rPr>
-                <w:rFonts w:ascii="Arial" w:hAnsi="Arial" w:cs="Arial"/>
-              </w:rPr>
-              <w:t>Respimat</w:t>
-            </w:r>
-            <w:proofErr w:type="spellEnd"/>
+              <w:t xml:space="preserve"> Respimat, Spiriva Respimat</w:t>
+            </w:r>
           </w:p>
         </w:tc>
         <w:tc>
@@ -25483,7 +25149,7 @@
           <w:rFonts w:ascii="Arial" w:hAnsi="Arial"/>
           <w:color w:val="FF3333"/>
         </w:rPr>
-        <w:t xml:space="preserve">oronto. In the CCDD, natural insulin is simply referred to as insulin, followed by its source (insulin human, insulin pork). When the insulin molecule or formulation has been modified in some way, the modifier will follow the term insulin (e.g., insulin </w:t>
+        <w:t xml:space="preserve">oronto. In the CCDD, natural insulin is simply referred to as insulin, followed by its source (insulin human, insulin pork). When the insulin molecule or formulation has been modified in some way, the modifier will follow the term insulin (e.g., insulin isophane, insulin </w:t>
       </w:r>
       <w:proofErr w:type="spellStart"/>
       <w:r>
@@ -25491,7 +25157,7 @@
           <w:rFonts w:ascii="Arial" w:hAnsi="Arial"/>
           <w:color w:val="FF3333"/>
         </w:rPr>
-        <w:t>isophane</w:t>
+        <w:t>aspart</w:t>
       </w:r>
       <w:proofErr w:type="spellEnd"/>
       <w:r>
@@ -25499,39 +25165,7 @@
           <w:rFonts w:ascii="Arial" w:hAnsi="Arial"/>
           <w:color w:val="FF3333"/>
         </w:rPr>
-        <w:t xml:space="preserve">, insulin </w:t>
-      </w:r>
-      <w:proofErr w:type="spellStart"/>
-      <w:r>
-        <w:rPr>
-          <w:rFonts w:ascii="Arial" w:hAnsi="Arial"/>
-          <w:color w:val="FF3333"/>
-        </w:rPr>
-        <w:t>aspart</w:t>
-      </w:r>
-      <w:proofErr w:type="spellEnd"/>
-      <w:r>
-        <w:rPr>
-          <w:rFonts w:ascii="Arial" w:hAnsi="Arial"/>
-          <w:color w:val="FF3333"/>
-        </w:rPr>
-        <w:t xml:space="preserve">, insulin </w:t>
-      </w:r>
-      <w:proofErr w:type="spellStart"/>
-      <w:r>
-        <w:rPr>
-          <w:rFonts w:ascii="Arial" w:hAnsi="Arial"/>
-          <w:color w:val="FF3333"/>
-        </w:rPr>
-        <w:t>lispro</w:t>
-      </w:r>
-      <w:proofErr w:type="spellEnd"/>
-      <w:r>
-        <w:rPr>
-          <w:rFonts w:ascii="Arial" w:hAnsi="Arial"/>
-          <w:color w:val="FF3333"/>
-        </w:rPr>
-        <w:t>). Canadian marketed insulin isophane products may originate from human or pork and therefore the source will be specified. As all recombinant analogues are derived from human insulin, human is implied and therefore “human” is not used in the name.</w:t>
+        <w:t>, insulin lispro). Canadian marketed insulin isophane products may originate from human or pork and therefore the source will be specified. As all recombinant analogues are derived from human insulin, human is implied and therefore “human” is not used in the name.</w:t>
       </w:r>
     </w:p>
     <w:p>
@@ -25923,7 +25557,7 @@
 </file>
 
 <file path=word/numbering.xml><?xml version="1.0" encoding="utf-8"?>
-<w:numbering xmlns:wpc="http://schemas.microsoft.com/office/word/2010/wordprocessingCanvas" xmlns:mc="http://schemas.openxmlformats.org/markup-compatibility/2006" xmlns:o="urn:schemas-microsoft-com:office:office" xmlns:r="http://schemas.openxmlformats.org/officeDocument/2006/relationships" xmlns:m="http://schemas.openxmlformats.org/officeDocument/2006/math" xmlns:v="urn:schemas-microsoft-com:vml" xmlns:wp14="http://schemas.microsoft.com/office/word/2010/wordprocessingDrawing" xmlns:wp="http://schemas.openxmlformats.org/drawingml/2006/wordprocessingDrawing" xmlns:w10="urn:schemas-microsoft-com:office:word" xmlns:w="http://schemas.openxmlformats.org/wordprocessingml/2006/main" xmlns:w14="http://schemas.microsoft.com/office/word/2010/wordml" xmlns:w15="http://schemas.microsoft.com/office/word/2012/wordml" xmlns:wpg="http://schemas.microsoft.com/office/word/2010/wordprocessingGroup" xmlns:wpi="http://schemas.microsoft.com/office/word/2010/wordprocessingInk" xmlns:wne="http://schemas.microsoft.com/office/word/2006/wordml" xmlns:wps="http://schemas.microsoft.com/office/word/2010/wordprocessingShape" mc:Ignorable="w14 w15 wp14">
+<w:numbering xmlns:wpc="http://schemas.microsoft.com/office/word/2010/wordprocessingCanvas" xmlns:cx="http://schemas.microsoft.com/office/drawing/2014/chartex" xmlns:cx1="http://schemas.microsoft.com/office/drawing/2015/9/8/chartex" xmlns:cx2="http://schemas.microsoft.com/office/drawing/2015/10/21/chartex" xmlns:cx3="http://schemas.microsoft.com/office/drawing/2016/5/9/chartex" xmlns:cx4="http://schemas.microsoft.com/office/drawing/2016/5/10/chartex" xmlns:cx5="http://schemas.microsoft.com/office/drawing/2016/5/11/chartex" xmlns:cx6="http://schemas.microsoft.com/office/drawing/2016/5/12/chartex" xmlns:cx7="http://schemas.microsoft.com/office/drawing/2016/5/13/chartex" xmlns:cx8="http://schemas.microsoft.com/office/drawing/2016/5/14/chartex" xmlns:mc="http://schemas.openxmlformats.org/markup-compatibility/2006" xmlns:aink="http://schemas.microsoft.com/office/drawing/2016/ink" xmlns:am3d="http://schemas.microsoft.com/office/drawing/2017/model3d" xmlns:o="urn:schemas-microsoft-com:office:office" xmlns:r="http://schemas.openxmlformats.org/officeDocument/2006/relationships" xmlns:m="http://schemas.openxmlformats.org/officeDocument/2006/math" xmlns:v="urn:schemas-microsoft-com:vml" xmlns:wp14="http://schemas.microsoft.com/office/word/2010/wordprocessingDrawing" xmlns:wp="http://schemas.openxmlformats.org/drawingml/2006/wordprocessingDrawing" xmlns:w10="urn:schemas-microsoft-com:office:word" xmlns:w="http://schemas.openxmlformats.org/wordprocessingml/2006/main" xmlns:w14="http://schemas.microsoft.com/office/word/2010/wordml" xmlns:w15="http://schemas.microsoft.com/office/word/2012/wordml" xmlns:w16cid="http://schemas.microsoft.com/office/word/2016/wordml/cid" xmlns:w16se="http://schemas.microsoft.com/office/word/2015/wordml/symex" xmlns:wpg="http://schemas.microsoft.com/office/word/2010/wordprocessingGroup" xmlns:wpi="http://schemas.microsoft.com/office/word/2010/wordprocessingInk" xmlns:wne="http://schemas.microsoft.com/office/word/2006/wordml" xmlns:wps="http://schemas.microsoft.com/office/word/2010/wordprocessingShape" mc:Ignorable="w14 w15 w16se w16cid wp14">
   <w:abstractNum w:abstractNumId="0" w15:restartNumberingAfterBreak="0">
     <w:nsid w:val="22D4649B"/>
     <w:multiLevelType w:val="hybridMultilevel"/>
@@ -26862,7 +26496,7 @@
 </file>
 
 <file path=word/styles.xml><?xml version="1.0" encoding="utf-8"?>
-<w:styles xmlns:mc="http://schemas.openxmlformats.org/markup-compatibility/2006" xmlns:r="http://schemas.openxmlformats.org/officeDocument/2006/relationships" xmlns:w="http://schemas.openxmlformats.org/wordprocessingml/2006/main" xmlns:w14="http://schemas.microsoft.com/office/word/2010/wordml" xmlns:w15="http://schemas.microsoft.com/office/word/2012/wordml" mc:Ignorable="w14 w15">
+<w:styles xmlns:mc="http://schemas.openxmlformats.org/markup-compatibility/2006" xmlns:r="http://schemas.openxmlformats.org/officeDocument/2006/relationships" xmlns:w="http://schemas.openxmlformats.org/wordprocessingml/2006/main" xmlns:w14="http://schemas.microsoft.com/office/word/2010/wordml" xmlns:w15="http://schemas.microsoft.com/office/word/2012/wordml" xmlns:w16cid="http://schemas.microsoft.com/office/word/2016/wordml/cid" xmlns:w16se="http://schemas.microsoft.com/office/word/2015/wordml/symex" mc:Ignorable="w14 w15 w16se w16cid">
   <w:docDefaults>
     <w:rPrDefault>
       <w:rPr>
@@ -26872,7 +26506,7 @@
     </w:rPrDefault>
     <w:pPrDefault/>
   </w:docDefaults>
-  <w:latentStyles w:defLockedState="0" w:defUIPriority="99" w:defSemiHidden="0" w:defUnhideWhenUsed="0" w:defQFormat="0" w:count="371">
+  <w:latentStyles w:defLockedState="0" w:defUIPriority="99" w:defSemiHidden="0" w:defUnhideWhenUsed="0" w:defQFormat="0" w:count="375">
     <w:lsdException w:name="Normal" w:uiPriority="0" w:qFormat="1"/>
     <w:lsdException w:name="heading 1" w:uiPriority="9" w:qFormat="1"/>
     <w:lsdException w:name="heading 2" w:semiHidden="1" w:uiPriority="9" w:unhideWhenUsed="1" w:qFormat="1"/>
@@ -26978,7 +26612,6 @@
     <w:lsdException w:name="HTML Sample" w:semiHidden="1" w:unhideWhenUsed="1"/>
     <w:lsdException w:name="HTML Typewriter" w:semiHidden="1" w:unhideWhenUsed="1"/>
     <w:lsdException w:name="HTML Variable" w:semiHidden="1" w:unhideWhenUsed="1"/>
-    <w:lsdException w:name="Normal Table" w:semiHidden="1" w:unhideWhenUsed="1"/>
     <w:lsdException w:name="annotation subject" w:semiHidden="1" w:unhideWhenUsed="1"/>
     <w:lsdException w:name="No List" w:semiHidden="1" w:unhideWhenUsed="1"/>
     <w:lsdException w:name="Outline List 1" w:semiHidden="1" w:unhideWhenUsed="1"/>
@@ -27022,10 +26655,8 @@
     <w:lsdException w:name="Table Elegant" w:semiHidden="1" w:unhideWhenUsed="1"/>
     <w:lsdException w:name="Table Professional" w:semiHidden="1" w:unhideWhenUsed="1"/>
     <w:lsdException w:name="Table Subtle 1" w:semiHidden="1" w:unhideWhenUsed="1"/>
-    <w:lsdException w:name="Table Subtle 2" w:semiHidden="1" w:unhideWhenUsed="1"/>
     <w:lsdException w:name="Table Web 1" w:semiHidden="1" w:unhideWhenUsed="1"/>
     <w:lsdException w:name="Table Web 2" w:semiHidden="1" w:unhideWhenUsed="1"/>
-    <w:lsdException w:name="Table Web 3" w:semiHidden="1" w:unhideWhenUsed="1"/>
     <w:lsdException w:name="Balloon Text" w:semiHidden="1" w:unhideWhenUsed="1"/>
     <w:lsdException w:name="Table Grid" w:uiPriority="39"/>
     <w:lsdException w:name="Table Theme" w:semiHidden="1" w:unhideWhenUsed="1"/>
@@ -27244,6 +26875,10 @@
     <w:lsdException w:name="List Table 5 Dark Accent 6" w:uiPriority="50"/>
     <w:lsdException w:name="List Table 6 Colorful Accent 6" w:uiPriority="51"/>
     <w:lsdException w:name="List Table 7 Colorful Accent 6" w:uiPriority="52"/>
+    <w:lsdException w:name="Mention" w:semiHidden="1" w:unhideWhenUsed="1"/>
+    <w:lsdException w:name="Smart Hyperlink" w:semiHidden="1" w:unhideWhenUsed="1"/>
+    <w:lsdException w:name="Hashtag" w:semiHidden="1" w:unhideWhenUsed="1"/>
+    <w:lsdException w:name="Unresolved Mention" w:semiHidden="1" w:unhideWhenUsed="1"/>
   </w:latentStyles>
   <w:style w:type="paragraph" w:default="1" w:styleId="Normal">
     <w:name w:val="Normal"/>

</xml_diff>

<commit_message>
Updated autoinjector u of p
</commit_message>
<xml_diff>
--- a/Working QA Team Folders/Guidance documents/Work Instructions CCDD.docx
+++ b/Working QA Team Folders/Guidance documents/Work Instructions CCDD.docx
@@ -2,6 +2,15 @@
 <file path=word/document.xml><?xml version="1.0" encoding="utf-8"?>
 <w:document xmlns:wpc="http://schemas.microsoft.com/office/word/2010/wordprocessingCanvas" xmlns:cx="http://schemas.microsoft.com/office/drawing/2014/chartex" xmlns:cx1="http://schemas.microsoft.com/office/drawing/2015/9/8/chartex" xmlns:cx2="http://schemas.microsoft.com/office/drawing/2015/10/21/chartex" xmlns:cx3="http://schemas.microsoft.com/office/drawing/2016/5/9/chartex" xmlns:cx4="http://schemas.microsoft.com/office/drawing/2016/5/10/chartex" xmlns:cx5="http://schemas.microsoft.com/office/drawing/2016/5/11/chartex" xmlns:cx6="http://schemas.microsoft.com/office/drawing/2016/5/12/chartex" xmlns:cx7="http://schemas.microsoft.com/office/drawing/2016/5/13/chartex" xmlns:cx8="http://schemas.microsoft.com/office/drawing/2016/5/14/chartex" xmlns:mc="http://schemas.openxmlformats.org/markup-compatibility/2006" xmlns:aink="http://schemas.microsoft.com/office/drawing/2016/ink" xmlns:am3d="http://schemas.microsoft.com/office/drawing/2017/model3d" xmlns:o="urn:schemas-microsoft-com:office:office" xmlns:r="http://schemas.openxmlformats.org/officeDocument/2006/relationships" xmlns:m="http://schemas.openxmlformats.org/officeDocument/2006/math" xmlns:v="urn:schemas-microsoft-com:vml" xmlns:wp14="http://schemas.microsoft.com/office/word/2010/wordprocessingDrawing" xmlns:wp="http://schemas.openxmlformats.org/drawingml/2006/wordprocessingDrawing" xmlns:w10="urn:schemas-microsoft-com:office:word" xmlns:w="http://schemas.openxmlformats.org/wordprocessingml/2006/main" xmlns:w14="http://schemas.microsoft.com/office/word/2010/wordml" xmlns:w15="http://schemas.microsoft.com/office/word/2012/wordml" xmlns:w16cid="http://schemas.microsoft.com/office/word/2016/wordml/cid" xmlns:w16se="http://schemas.microsoft.com/office/word/2015/wordml/symex" xmlns:wpg="http://schemas.microsoft.com/office/word/2010/wordprocessingGroup" xmlns:wpi="http://schemas.microsoft.com/office/word/2010/wordprocessingInk" xmlns:wne="http://schemas.microsoft.com/office/word/2006/wordml" xmlns:wps="http://schemas.microsoft.com/office/word/2010/wordprocessingShape" mc:Ignorable="w14 w15 w16se w16cid wp14">
   <w:body>
+    <w:p>
+      <w:pPr>
+        <w:pStyle w:val="Heading1"/>
+        <w:jc w:val="center"/>
+      </w:pPr>
+      <w:r>
+        <w:t>J</w:t>
+      </w:r>
+    </w:p>
     <w:p>
       <w:pPr>
         <w:pStyle w:val="Heading1"/>
@@ -453,6 +462,7 @@
         <w:pStyle w:val="Heading1"/>
       </w:pPr>
       <w:r>
+        <w:lastRenderedPageBreak/>
         <w:t>Ingredient Stem Table</w:t>
       </w:r>
     </w:p>
@@ -4985,7 +4995,15 @@
           <w:rFonts w:ascii="Arial" w:hAnsi="Arial" w:cs="Arial"/>
           <w:color w:val="FF0000"/>
         </w:rPr>
-        <w:t xml:space="preserve"> solvation/hydration information.  Some substances have both a solvate and a hydrate; both should be removed for the NTP precise ingredient substance (which usually means that the NTP precise ingredient substance is equivalent to the basis of strength substance.</w:t>
+        <w:t xml:space="preserve"> solvation/hydration information.  Some substances have both a solvate and a hydrate; both should be removed for the NTP precise ingredient substance (which </w:t>
+      </w:r>
+      <w:r>
+        <w:rPr>
+          <w:rFonts w:ascii="Arial" w:hAnsi="Arial" w:cs="Arial"/>
+          <w:color w:val="FF0000"/>
+        </w:rPr>
+        <w:lastRenderedPageBreak/>
+        <w:t>usually means that the NTP precise ingredient substance is equivalent to the basis of strength substance.</w:t>
       </w:r>
     </w:p>
     <w:p>
@@ -5048,7 +5066,6 @@
           <w:rFonts w:ascii="Arial" w:hAnsi="Arial" w:cs="Arial"/>
           <w:color w:val="FF0000"/>
         </w:rPr>
-        <w:lastRenderedPageBreak/>
         <w:t xml:space="preserve">The precise ingredient substance is both a monohydrate and a </w:t>
       </w:r>
       <w:proofErr w:type="spellStart"/>
@@ -6030,6 +6047,7 @@
         <w:pStyle w:val="Heading3"/>
       </w:pPr>
       <w:r>
+        <w:lastRenderedPageBreak/>
         <w:t xml:space="preserve">Variation </w:t>
       </w:r>
       <w:r>
@@ -7363,7 +7381,14 @@
         <w:rPr>
           <w:rFonts w:ascii="Arial" w:hAnsi="Arial" w:cs="Arial"/>
         </w:rPr>
-        <w:t>concentration strength is also known/calculatable</w:t>
+        <w:t xml:space="preserve">concentration strength is also </w:t>
+      </w:r>
+      <w:r>
+        <w:rPr>
+          <w:rFonts w:ascii="Arial" w:hAnsi="Arial" w:cs="Arial"/>
+        </w:rPr>
+        <w:lastRenderedPageBreak/>
+        <w:t>known/calculatable</w:t>
       </w:r>
       <w:r>
         <w:rPr>
@@ -7485,7 +7510,6 @@
                 <w:rFonts w:ascii="Arial" w:hAnsi="Arial" w:cs="Arial"/>
                 <w:b/>
               </w:rPr>
-              <w:lastRenderedPageBreak/>
               <w:t>Unit of Presentation</w:t>
             </w:r>
           </w:p>
@@ -9114,6 +9138,7 @@
                 <w:rFonts w:ascii="Arial" w:hAnsi="Arial" w:cs="Arial"/>
                 <w:b/>
               </w:rPr>
+              <w:lastRenderedPageBreak/>
               <w:t>Unit of Presentation</w:t>
             </w:r>
           </w:p>
@@ -9334,7 +9359,6 @@
                 <w:rFonts w:ascii="Arial" w:hAnsi="Arial" w:cs="Arial"/>
                 <w:b/>
               </w:rPr>
-              <w:lastRenderedPageBreak/>
               <w:t xml:space="preserve">Concentration strength </w:t>
             </w:r>
           </w:p>
@@ -10628,6 +10652,7 @@
                 <w:rFonts w:ascii="Arial" w:hAnsi="Arial" w:cs="Arial"/>
                 <w:b/>
               </w:rPr>
+              <w:lastRenderedPageBreak/>
               <w:t>Example</w:t>
             </w:r>
           </w:p>
@@ -10835,7 +10860,6 @@
                 <w:rFonts w:ascii="Arial" w:hAnsi="Arial" w:cs="Arial"/>
                 <w:b/>
               </w:rPr>
-              <w:lastRenderedPageBreak/>
               <w:t xml:space="preserve">Concentration strength </w:t>
             </w:r>
           </w:p>
@@ -12036,6 +12060,7 @@
               <w:rPr>
                 <w:rFonts w:ascii="Arial" w:hAnsi="Arial" w:cs="Arial"/>
               </w:rPr>
+              <w:lastRenderedPageBreak/>
               <w:t>EXOTOCILLIN 500mg IV INJ JOES GENERICS INC</w:t>
             </w:r>
           </w:p>
@@ -12145,7 +12170,6 @@
           <w:rFonts w:ascii="Arial" w:hAnsi="Arial" w:cs="Arial"/>
           <w:sz w:val="20"/>
         </w:rPr>
-        <w:lastRenderedPageBreak/>
         <w:t>And, i</w:t>
       </w:r>
       <w:r>
@@ -13442,6 +13466,7 @@
                 <w:rFonts w:ascii="Arial" w:hAnsi="Arial" w:cs="Arial"/>
                 <w:color w:val="FF0000"/>
               </w:rPr>
+              <w:lastRenderedPageBreak/>
               <w:t>EXOTOCILLIN 1000mg IV INJ JOES GENERICS INC</w:t>
             </w:r>
           </w:p>
@@ -13571,7 +13596,6 @@
         <w:pStyle w:val="Heading1"/>
       </w:pPr>
       <w:r>
-        <w:lastRenderedPageBreak/>
         <w:t>Unit of Presentation Table</w:t>
       </w:r>
       <w:r>
@@ -17615,6 +17639,7 @@
           <w:rFonts w:ascii="Arial" w:hAnsi="Arial" w:cs="Arial"/>
           <w:sz w:val="20"/>
         </w:rPr>
+        <w:lastRenderedPageBreak/>
         <w:t>cartridge</w:t>
       </w:r>
     </w:p>
@@ -17715,7 +17740,6 @@
           <w:rFonts w:ascii="Arial" w:hAnsi="Arial" w:cs="Arial"/>
           <w:sz w:val="20"/>
         </w:rPr>
-        <w:lastRenderedPageBreak/>
         <w:t>unit dose ampoule</w:t>
       </w:r>
     </w:p>
@@ -18971,6 +18995,7 @@
           <w:rFonts w:ascii="Arial" w:hAnsi="Arial" w:cs="Arial"/>
           <w:sz w:val="20"/>
         </w:rPr>
+        <w:lastRenderedPageBreak/>
         <w:t xml:space="preserve">Set the </w:t>
       </w:r>
       <w:proofErr w:type="spellStart"/>
@@ -19097,7 +19122,6 @@
           <w:b/>
           <w:sz w:val="20"/>
         </w:rPr>
-        <w:lastRenderedPageBreak/>
         <w:t>If the DPD uses presentation strength</w:t>
       </w:r>
     </w:p>
@@ -20022,7 +20046,14 @@
         <w:rPr>
           <w:rFonts w:ascii="Arial" w:hAnsi="Arial" w:cs="Arial"/>
         </w:rPr>
-        <w:t xml:space="preserve"> that has the particular combination of dose form and route of administration and this limits what can be done.  For example: the Dose Form Transform cannot currently (June 2018) “correct” the dose form for nebuliser solutions, where the DPD nebuliser products have the dose form as “solution” and the route of administration as “inhalation” since other products (the Respimat inhalers) also use this combination and the correct dose form for these is “inhalation solution”.</w:t>
+        <w:t xml:space="preserve"> that has the particular combination of dose form and route of administration and this limits what can be done.  For example: the Dose Form </w:t>
+      </w:r>
+      <w:r>
+        <w:rPr>
+          <w:rFonts w:ascii="Arial" w:hAnsi="Arial" w:cs="Arial"/>
+        </w:rPr>
+        <w:lastRenderedPageBreak/>
+        <w:t>Transform cannot currently (June 2018) “correct” the dose form for nebuliser solutions, where the DPD nebuliser products have the dose form as “solution” and the route of administration as “inhalation” since other products (the Respimat inhalers) also use this combination and the correct dose form for these is “inhalation solution”.</w:t>
       </w:r>
     </w:p>
     <w:p>
@@ -20050,7 +20081,6 @@
         <w:pStyle w:val="Heading1"/>
       </w:pPr>
       <w:r>
-        <w:lastRenderedPageBreak/>
         <w:t>Combination Products Table</w:t>
       </w:r>
     </w:p>
@@ -21407,7 +21437,17 @@
                 <w:sz w:val="22"/>
                 <w:szCs w:val="22"/>
               </w:rPr>
-              <w:t>SOLU-CORTEF 100 MG ACT-O-VIAL (hydrocortisone (hydrocortisone sodium succinate) 100 mg powder for solution for injection with diluent solution per vial) PFIZER CANADA INC</w:t>
+              <w:t xml:space="preserve">SOLU-CORTEF 100 MG ACT-O-VIAL (hydrocortisone (hydrocortisone sodium </w:t>
+            </w:r>
+            <w:r>
+              <w:rPr>
+                <w:rFonts w:ascii="Calibri" w:hAnsi="Calibri"/>
+                <w:color w:val="000000"/>
+                <w:sz w:val="22"/>
+                <w:szCs w:val="22"/>
+              </w:rPr>
+              <w:lastRenderedPageBreak/>
+              <w:t>succinate) 100 mg powder for solution for injection with diluent solution per vial) PFIZER CANADA INC</w:t>
             </w:r>
           </w:p>
         </w:tc>
@@ -21432,7 +21472,18 @@
                 <w:sz w:val="22"/>
                 <w:szCs w:val="22"/>
               </w:rPr>
-              <w:t>hydrocortisone (hydrocortisone sodium succinate) 100 mg powder for solution for injection with diluent solution per vial</w:t>
+              <w:lastRenderedPageBreak/>
+              <w:t xml:space="preserve">hydrocortisone (hydrocortisone sodium succinate) 100 mg </w:t>
+            </w:r>
+            <w:r>
+              <w:rPr>
+                <w:rFonts w:ascii="Calibri" w:hAnsi="Calibri"/>
+                <w:color w:val="000000"/>
+                <w:sz w:val="22"/>
+                <w:szCs w:val="22"/>
+              </w:rPr>
+              <w:lastRenderedPageBreak/>
+              <w:t>powder for solution for injection with diluent solution per vial</w:t>
             </w:r>
           </w:p>
         </w:tc>
@@ -21457,6 +21508,7 @@
                 <w:sz w:val="22"/>
                 <w:szCs w:val="22"/>
               </w:rPr>
+              <w:lastRenderedPageBreak/>
               <w:t>NA</w:t>
             </w:r>
           </w:p>
@@ -21482,7 +21534,6 @@
           <w:rFonts w:ascii="Arial" w:hAnsi="Arial" w:cs="Arial"/>
           <w:b/>
         </w:rPr>
-        <w:lastRenderedPageBreak/>
         <w:t>drug_code</w:t>
       </w:r>
       <w:proofErr w:type="spellEnd"/>
@@ -22083,7 +22134,15 @@
           <w:rFonts w:ascii="Arial" w:hAnsi="Arial" w:cs="Arial"/>
           <w:color w:val="FF0000"/>
         </w:rPr>
-        <w:t>As well as being presented in (standard) ampoules and vials, injectable products, especially liquid injectable (e.g. solutions for injection and suspensions for injection) may be presented in syringes and pens.  Syringes and pens can therefore be units of presentation, as they are the intimate container that the medicinal product is delivered in from the manufacturer.</w:t>
+        <w:t xml:space="preserve">As well as being presented in (standard) ampoules and vials, injectable products, especially liquid injectable (e.g. solutions for injection and suspensions for injection) may be presented in syringes and </w:t>
+      </w:r>
+      <w:r>
+        <w:rPr>
+          <w:rFonts w:ascii="Arial" w:hAnsi="Arial" w:cs="Arial"/>
+          <w:color w:val="FF0000"/>
+        </w:rPr>
+        <w:lastRenderedPageBreak/>
+        <w:t>pens.  Syringes and pens can therefore be units of presentation, as they are the intimate container that the medicinal product is delivered in from the manufacturer.</w:t>
       </w:r>
     </w:p>
     <w:p>
@@ -22127,15 +22186,7 @@
           <w:rFonts w:ascii="Arial" w:hAnsi="Arial" w:cs="Arial"/>
           <w:color w:val="FF0000"/>
         </w:rPr>
-        <w:t xml:space="preserve"> is a unit of presentation consisting of a barrel tube which contains the medication, and a plunger that is pushed to allow the contents to discharge through the end of the barrel.  There is </w:t>
-      </w:r>
-      <w:r>
-        <w:rPr>
-          <w:rFonts w:ascii="Arial" w:hAnsi="Arial" w:cs="Arial"/>
-          <w:color w:val="FF0000"/>
-        </w:rPr>
-        <w:lastRenderedPageBreak/>
-        <w:t>usually has a needle attached to allow direct administration (often subcutaneously).  The barrel of the syringe typically has graduated marking to indicate volume (or quantity) of medication.  For many products presented in a syringe unit of presentation, the entire contents of the syringe will be given in a single administration event.</w:t>
+        <w:t xml:space="preserve"> is a unit of presentation consisting of a barrel tube which contains the medication, and a plunger that is pushed to allow the contents to discharge through the end of the barrel.  There is usually has a needle attached to allow direct administration (often subcutaneously).  The barrel of the syringe typically has graduated marking to indicate volume (or quantity) of medication.  For many products presented in a syringe unit of presentation, the entire contents of the syringe will be given in a single administration event.</w:t>
       </w:r>
     </w:p>
     <w:p>
@@ -22376,27 +22427,136 @@
         <w:rPr>
           <w:rFonts w:ascii="Arial" w:hAnsi="Arial" w:cs="Arial"/>
           <w:color w:val="FF0000"/>
-        </w:rPr>
-      </w:pPr>
-      <w:r>
-        <w:rPr>
-          <w:rFonts w:ascii="Arial" w:hAnsi="Arial" w:cs="Arial"/>
+          <w:u w:val="single"/>
+        </w:rPr>
+      </w:pPr>
+      <w:r>
+        <w:rPr>
+          <w:rFonts w:ascii="Arial" w:hAnsi="Arial" w:cs="Arial"/>
+          <w:b/>
+          <w:bCs/>
           <w:color w:val="FF0000"/>
         </w:rPr>
-        <w:t>An auto-injector is a spring-loaded syringe which administers the medication from a (pre-filled) syringe without the need for a person to push the needle into the patient to the required depth, since the spring does this automatically.  An auto-injector product is therefore likely to have a unit of presentation of “syringe”.</w:t>
-      </w:r>
-    </w:p>
-    <w:p>
-      <w:pPr>
-        <w:rPr>
-          <w:rFonts w:ascii="Arial" w:hAnsi="Arial" w:cs="Arial"/>
+        <w:t>An autoinjector is a (north American) term that describes a medical device for medicine administration that is a variation of pre-filled syringe.  An autoinjector device contains a pre-filled syringe and a pre-loaded spring or similar that, when activated, depresses the plunger of the syringe so that, in combination with the needle, the medication is “automatically” injected to the required depth (usually subcutaneous).  This overcomes any hesitation that might be incurred by a patient or carer in administering the product through the skin’s barrier.  Newer devices may use compressed gas rather than a spring. </w:t>
+      </w:r>
+    </w:p>
+    <w:p>
+      <w:pPr>
+        <w:pStyle w:val="Heading2"/>
+        <w:shd w:val="clear" w:color="auto" w:fill="FFFFFF"/>
+        <w:rPr>
+          <w:rFonts w:ascii="Arial" w:hAnsi="Arial" w:cs="Arial"/>
+          <w:b/>
+          <w:bCs/>
           <w:color w:val="FF0000"/>
-        </w:rPr>
-      </w:pPr>
-      <w:r>
-        <w:rPr>
-          <w:rFonts w:ascii="Arial" w:hAnsi="Arial" w:cs="Arial"/>
+          <w:sz w:val="20"/>
+          <w:szCs w:val="20"/>
+        </w:rPr>
+      </w:pPr>
+    </w:p>
+    <w:p>
+      <w:pPr>
+        <w:pStyle w:val="Heading2"/>
+        <w:shd w:val="clear" w:color="auto" w:fill="FFFFFF"/>
+        <w:rPr>
+          <w:rFonts w:ascii="Calibri Light" w:hAnsi="Calibri Light" w:cs="Calibri Light"/>
+          <w:b/>
+          <w:bCs/>
+          <w:color w:val="2E74B5"/>
+        </w:rPr>
+      </w:pPr>
+      <w:r>
+        <w:rPr>
+          <w:rFonts w:ascii="Arial" w:hAnsi="Arial" w:cs="Arial"/>
+          <w:b/>
+          <w:bCs/>
           <w:color w:val="FF0000"/>
+          <w:sz w:val="20"/>
+          <w:szCs w:val="20"/>
+        </w:rPr>
+        <w:t xml:space="preserve">Since an autoinjector is an administration device, it is not included in an NTP formal name for CCDD concepts, although the term is likely to be present in the DPD Brand Name and therefore it will be present in the MP formal name.  Products that are described as having an autoinjector should have their unit of presentation as </w:t>
+      </w:r>
+      <w:r>
+        <w:rPr>
+          <w:rFonts w:ascii="Arial" w:hAnsi="Arial" w:cs="Arial"/>
+          <w:b/>
+          <w:bCs/>
+          <w:color w:val="FF0000"/>
+          <w:sz w:val="20"/>
+          <w:szCs w:val="20"/>
+        </w:rPr>
+        <w:t>“</w:t>
+      </w:r>
+      <w:r>
+        <w:rPr>
+          <w:rFonts w:ascii="Arial" w:hAnsi="Arial" w:cs="Arial"/>
+          <w:b/>
+          <w:bCs/>
+          <w:color w:val="FF0000"/>
+          <w:sz w:val="20"/>
+          <w:szCs w:val="20"/>
+        </w:rPr>
+        <w:t>syringe</w:t>
+      </w:r>
+      <w:r>
+        <w:rPr>
+          <w:rFonts w:ascii="Arial" w:hAnsi="Arial" w:cs="Arial"/>
+          <w:b/>
+          <w:bCs/>
+          <w:color w:val="FF0000"/>
+          <w:sz w:val="20"/>
+          <w:szCs w:val="20"/>
+        </w:rPr>
+        <w:t>”</w:t>
+      </w:r>
+      <w:bookmarkStart w:id="1" w:name="_GoBack"/>
+      <w:bookmarkEnd w:id="1"/>
+      <w:r>
+        <w:rPr>
+          <w:rFonts w:ascii="Arial" w:hAnsi="Arial" w:cs="Arial"/>
+          <w:b/>
+          <w:bCs/>
+          <w:color w:val="FF0000"/>
+          <w:sz w:val="20"/>
+          <w:szCs w:val="20"/>
+        </w:rPr>
+        <w:t xml:space="preserve"> as this is the intimate container that presents the medication inside the autoinjector device.  Prescribers that specifically wish a patient to receive an autoinjector product should prescribe by brand name.</w:t>
+      </w:r>
+    </w:p>
+    <w:p>
+      <w:pPr>
+        <w:rPr>
+          <w:rFonts w:ascii="Arial" w:hAnsi="Arial" w:cs="Arial"/>
+          <w:color w:val="FF0000"/>
+        </w:rPr>
+      </w:pPr>
+      <w:r>
+        <w:rPr>
+          <w:rFonts w:ascii="Arial" w:hAnsi="Arial" w:cs="Arial"/>
+          <w:color w:val="FF0000"/>
+        </w:rPr>
+        <w:t>[JMJ 20180821]</w:t>
+      </w:r>
+    </w:p>
+    <w:p>
+      <w:pPr>
+        <w:rPr>
+          <w:rFonts w:ascii="Arial" w:hAnsi="Arial" w:cs="Arial"/>
+          <w:color w:val="FF0000"/>
+        </w:rPr>
+      </w:pPr>
+    </w:p>
+    <w:p>
+      <w:pPr>
+        <w:rPr>
+          <w:rFonts w:ascii="Arial" w:hAnsi="Arial" w:cs="Arial"/>
+          <w:color w:val="FF0000"/>
+        </w:rPr>
+      </w:pPr>
+      <w:r>
+        <w:rPr>
+          <w:rFonts w:ascii="Arial" w:hAnsi="Arial" w:cs="Arial"/>
+          <w:color w:val="FF0000"/>
         </w:rPr>
         <w:t xml:space="preserve">For example: </w:t>
       </w:r>
@@ -22451,7 +22611,15 @@
           <w:rFonts w:ascii="Arial" w:hAnsi="Arial" w:cs="Arial"/>
           <w:color w:val="FF0000"/>
         </w:rPr>
-        <w:t>A pen is a unit of presentation consisting of a barrel which houses the medication reservoir (usually a cartridge) and a cap which covers the (disposable) needle.  Because most pen devices are designed specifically to support variable delivery amounts for the medication, there is usually a dose adjustment dial at the opposite end to the cap.  This may be a completely variable dose adjustment, as in the insulin pens where any (reasonable) quantity of units can be selected, or there may be a small selection of dose amounts offered.</w:t>
+        <w:t xml:space="preserve">A pen is a unit of presentation consisting of a barrel which houses the medication reservoir (usually a cartridge) and a cap which covers the (disposable) needle.  Because most pen devices are designed </w:t>
+      </w:r>
+      <w:r>
+        <w:rPr>
+          <w:rFonts w:ascii="Arial" w:hAnsi="Arial" w:cs="Arial"/>
+          <w:color w:val="FF0000"/>
+        </w:rPr>
+        <w:lastRenderedPageBreak/>
+        <w:t>specifically to support variable delivery amounts for the medication, there is usually a dose adjustment dial at the opposite end to the cap.  This may be a completely variable dose adjustment, as in the insulin pens where any (reasonable) quantity of units can be selected, or there may be a small selection of dose amounts offered.</w:t>
       </w:r>
     </w:p>
     <w:p>
@@ -22484,7 +22652,6 @@
           <w:color w:val="FF0000"/>
           <w:lang w:eastAsia="en-GB"/>
         </w:rPr>
-        <w:lastRenderedPageBreak/>
         <w:drawing>
           <wp:inline distT="0" distB="0" distL="0" distR="0" wp14:anchorId="0FD6710A" wp14:editId="30BB4521">
             <wp:extent cx="3505689" cy="2857899"/>
@@ -22813,97 +22980,6 @@
       <w:pPr>
         <w:rPr>
           <w:rFonts w:ascii="Arial" w:hAnsi="Arial" w:cs="Arial"/>
-          <w:color w:val="FF0000"/>
-          <w:u w:val="single"/>
-        </w:rPr>
-      </w:pPr>
-      <w:r>
-        <w:rPr>
-          <w:rFonts w:ascii="Calibri Light" w:hAnsi="Calibri Light" w:cs="Calibri Light"/>
-          <w:b/>
-          <w:bCs/>
-          <w:color w:val="FF0000"/>
-          <w:sz w:val="24"/>
-          <w:szCs w:val="24"/>
-        </w:rPr>
-        <w:t>Autoinjector</w:t>
-      </w:r>
-      <w:r>
-        <w:rPr>
-          <w:rFonts w:ascii="Calibri Light" w:hAnsi="Calibri Light" w:cs="Calibri Light"/>
-          <w:b/>
-          <w:bCs/>
-          <w:color w:val="FF0000"/>
-          <w:sz w:val="24"/>
-          <w:szCs w:val="24"/>
-        </w:rPr>
-        <w:br/>
-      </w:r>
-      <w:r>
-        <w:rPr>
-          <w:rFonts w:ascii="Calibri Light" w:hAnsi="Calibri Light" w:cs="Calibri Light"/>
-          <w:b/>
-          <w:bCs/>
-          <w:color w:val="FF0000"/>
-          <w:sz w:val="24"/>
-          <w:szCs w:val="24"/>
-        </w:rPr>
-        <w:br/>
-      </w:r>
-      <w:bookmarkStart w:id="1" w:name="_GoBack"/>
-      <w:bookmarkEnd w:id="1"/>
-      <w:r>
-        <w:rPr>
-          <w:rFonts w:ascii="Arial" w:hAnsi="Arial" w:cs="Arial"/>
-          <w:b/>
-          <w:bCs/>
-          <w:color w:val="FF0000"/>
-        </w:rPr>
-        <w:t>An autoinjector is a (north American) term that describes a medical device for medicine administration that is a variation of pre-filled syringe.  An autoinjector device contains a pre-filled syringe and a pre-loaded spring or similar that, when activated, depresses the plunger of the syringe so that, in combination with the needle, the medication is “automatically” injected to the required depth (usually subcutaneous).  This overcomes any hesitation that might be incurred by a patient or carer in administering the product through the skin’s barrier.  Newer devices may use compressed gas rather than a spring. </w:t>
-      </w:r>
-    </w:p>
-    <w:p>
-      <w:pPr>
-        <w:pStyle w:val="Heading2"/>
-        <w:shd w:val="clear" w:color="auto" w:fill="FFFFFF"/>
-        <w:rPr>
-          <w:rFonts w:ascii="Arial" w:hAnsi="Arial" w:cs="Arial"/>
-          <w:b/>
-          <w:bCs/>
-          <w:color w:val="FF0000"/>
-          <w:sz w:val="20"/>
-          <w:szCs w:val="20"/>
-        </w:rPr>
-      </w:pPr>
-    </w:p>
-    <w:p>
-      <w:pPr>
-        <w:pStyle w:val="Heading2"/>
-        <w:shd w:val="clear" w:color="auto" w:fill="FFFFFF"/>
-        <w:rPr>
-          <w:rFonts w:ascii="Calibri Light" w:hAnsi="Calibri Light" w:cs="Calibri Light"/>
-          <w:b/>
-          <w:bCs/>
-          <w:color w:val="2E74B5"/>
-        </w:rPr>
-      </w:pPr>
-      <w:r>
-        <w:rPr>
-          <w:rFonts w:ascii="Arial" w:hAnsi="Arial" w:cs="Arial"/>
-          <w:b/>
-          <w:bCs/>
-          <w:color w:val="FF0000"/>
-          <w:sz w:val="20"/>
-          <w:szCs w:val="20"/>
-        </w:rPr>
-        <w:t>Since an autoinjector is an administration device, it is not included in an NTP formal name for CCDD concepts, although the term is likely to be present in the DPD Brand Name and therefore it will be present in the MP formal name.  Products that are described as having an autoinjector should have their unit of presentation as “pre-filled syringe” as this is the intimate container that presents the medication inside the autoinjector device.  Prescribers that specifically wish a patient to receive an autoinjector product should prescribe by brand name.</w:t>
-      </w:r>
-    </w:p>
-    <w:p>
-      <w:pPr>
-        <w:shd w:val="clear" w:color="auto" w:fill="FFFFFF"/>
-        <w:rPr>
-          <w:rFonts w:ascii="Arial" w:hAnsi="Arial" w:cs="Arial"/>
           <w:color w:val="222222"/>
           <w:sz w:val="24"/>
           <w:szCs w:val="24"/>
@@ -22914,75 +22990,52 @@
           <w:rFonts w:ascii="Arial" w:hAnsi="Arial" w:cs="Arial"/>
           <w:color w:val="FF0000"/>
         </w:rPr>
-        <w:t>[JMJ 20180821]</w:t>
-      </w:r>
-    </w:p>
-    <w:p>
-      <w:pPr>
+        <w:t>By having a fixed dosage amount, these pens are equivalent products that have a metered dose delivery that “bounds” the presentation of the product to the patient, and as such are best described using Strength pattern 1C, with the addition of “</w:t>
+      </w:r>
+      <w:r>
         <w:rPr>
           <w:rFonts w:ascii="Arial" w:hAnsi="Arial" w:cs="Arial"/>
           <w:color w:val="FF0000"/>
-          <w:u w:val="single"/>
-        </w:rPr>
-      </w:pPr>
-    </w:p>
-    <w:p>
-      <w:pPr>
+        </w:rPr>
+        <w:t>pre-filled</w:t>
+      </w:r>
+      <w:r>
         <w:rPr>
           <w:rFonts w:ascii="Arial" w:hAnsi="Arial" w:cs="Arial"/>
           <w:color w:val="FF0000"/>
         </w:rPr>
-      </w:pPr>
-      <w:r>
+        <w:t xml:space="preserve"> pen” as this is truly a description of the container added to help the user.</w:t>
+      </w:r>
+    </w:p>
+    <w:p>
+      <w:pPr>
         <w:rPr>
           <w:rFonts w:ascii="Arial" w:hAnsi="Arial" w:cs="Arial"/>
           <w:color w:val="FF0000"/>
         </w:rPr>
-        <w:t>By having a fixed dosage amount, these pens are equivalent products that have a metered dose delivery that “bounds” the presentation of the product to the patient, and as such are best described using Strength pattern 1C, with the addition of “</w:t>
-      </w:r>
+      </w:pPr>
       <w:r>
         <w:rPr>
           <w:rFonts w:ascii="Arial" w:hAnsi="Arial" w:cs="Arial"/>
           <w:color w:val="FF0000"/>
         </w:rPr>
-        <w:t>pre-filled</w:t>
-      </w:r>
-      <w:r>
+        <w:t>For example:</w:t>
+      </w:r>
+    </w:p>
+    <w:p>
+      <w:pPr>
+        <w:ind w:left="720"/>
         <w:rPr>
           <w:rFonts w:ascii="Arial" w:hAnsi="Arial" w:cs="Arial"/>
           <w:color w:val="FF0000"/>
         </w:rPr>
-        <w:t xml:space="preserve"> pen” as this is truly a description of the container added to help the user.</w:t>
-      </w:r>
-    </w:p>
-    <w:p>
-      <w:pPr>
+      </w:pPr>
+      <w:r>
         <w:rPr>
           <w:rFonts w:ascii="Arial" w:hAnsi="Arial" w:cs="Arial"/>
           <w:color w:val="FF0000"/>
         </w:rPr>
-      </w:pPr>
-      <w:r>
-        <w:rPr>
-          <w:rFonts w:ascii="Arial" w:hAnsi="Arial" w:cs="Arial"/>
-          <w:color w:val="FF0000"/>
-        </w:rPr>
-        <w:t>For example:</w:t>
-      </w:r>
-    </w:p>
-    <w:p>
-      <w:pPr>
-        <w:ind w:left="720"/>
-        <w:rPr>
-          <w:rFonts w:ascii="Arial" w:hAnsi="Arial" w:cs="Arial"/>
-          <w:color w:val="FF0000"/>
-        </w:rPr>
-      </w:pPr>
-      <w:r>
-        <w:rPr>
-          <w:rFonts w:ascii="Arial" w:hAnsi="Arial" w:cs="Arial"/>
-          <w:color w:val="FF0000"/>
-        </w:rPr>
+        <w:lastRenderedPageBreak/>
         <w:t>exenatide 5 mcg per actuation solution for injection p</w:t>
       </w:r>
       <w:r>
@@ -23485,7 +23538,6 @@
         <w:pStyle w:val="Heading2"/>
       </w:pPr>
       <w:r>
-        <w:lastRenderedPageBreak/>
         <w:t>Dual Chamber Products</w:t>
       </w:r>
     </w:p>
@@ -23688,6 +23740,7 @@
         <w:rPr>
           <w:rFonts w:ascii="Arial" w:hAnsi="Arial" w:cs="Arial"/>
         </w:rPr>
+        <w:lastRenderedPageBreak/>
         <w:t xml:space="preserve">Example: </w:t>
       </w:r>
       <w:r>
@@ -24545,7 +24598,6 @@
               <w:rPr>
                 <w:rFonts w:ascii="Arial" w:hAnsi="Arial" w:cs="Arial"/>
               </w:rPr>
-              <w:lastRenderedPageBreak/>
               <w:t>separate</w:t>
             </w:r>
             <w:r>
@@ -24572,7 +24624,6 @@
               <w:rPr>
                 <w:rFonts w:ascii="Arial" w:hAnsi="Arial" w:cs="Arial"/>
               </w:rPr>
-              <w:lastRenderedPageBreak/>
               <w:t>Mist inhalers</w:t>
             </w:r>
           </w:p>
@@ -24847,6 +24898,7 @@
         <w:rPr>
           <w:rFonts w:ascii="Arial" w:hAnsi="Arial" w:cs="Arial"/>
         </w:rPr>
+        <w:lastRenderedPageBreak/>
         <w:t>Some medicinal products are designed to be administered using in a nebuliser: a device that aerosolises a liquid medication into a fine mist by various mechanisms (e.g. a jet nozzle or ultrasound) and then delivers the medication to the patient in a flow of air or air with added oxygen administered through a mask or mouthpiece.</w:t>
       </w:r>
     </w:p>
@@ -25279,15 +25331,7 @@
           <w:rFonts w:ascii="Arial" w:hAnsi="Arial"/>
           <w:color w:val="FF3333"/>
         </w:rPr>
-        <w:t xml:space="preserve">, insulin lispro). Canadian marketed insulin isophane products may originate from human or pork and therefore the </w:t>
-      </w:r>
-      <w:r>
-        <w:rPr>
-          <w:rFonts w:ascii="Arial" w:hAnsi="Arial"/>
-          <w:color w:val="FF3333"/>
-        </w:rPr>
-        <w:lastRenderedPageBreak/>
-        <w:t>source will be specified. As all recombinant analogues are derived from human insulin, human is implied and therefore “human” is not used in the name.</w:t>
+        <w:t>, insulin lispro). Canadian marketed insulin isophane products may originate from human or pork and therefore the source will be specified. As all recombinant analogues are derived from human insulin, human is implied and therefore “human” is not used in the name.</w:t>
       </w:r>
     </w:p>
     <w:p>

</xml_diff>

<commit_message>
replaced file with updated version
</commit_message>
<xml_diff>
--- a/Working QA Team Folders/Guidance documents/Work Instructions CCDD.docx
+++ b/Working QA Team Folders/Guidance documents/Work Instructions CCDD.docx
@@ -7,15 +7,8 @@
         <w:pStyle w:val="Heading1"/>
         <w:jc w:val="center"/>
       </w:pPr>
-      <w:r>
-        <w:t>J</w:t>
-      </w:r>
-    </w:p>
-    <w:p>
-      <w:pPr>
-        <w:pStyle w:val="Heading1"/>
-        <w:jc w:val="center"/>
-      </w:pPr>
+      <w:bookmarkStart w:id="0" w:name="_GoBack"/>
+      <w:bookmarkEnd w:id="0"/>
       <w:r>
         <w:t>Canadian Clinical Drug Dataset</w:t>
       </w:r>
@@ -72,7 +65,7 @@
               <w:rPr>
                 <w:rFonts w:ascii="Arial" w:hAnsi="Arial" w:cs="Arial"/>
               </w:rPr>
-              <w:t>01 – Initial launch</w:t>
+              <w:t>02 (Working)</w:t>
             </w:r>
           </w:p>
         </w:tc>
@@ -110,7 +103,19 @@
               <w:rPr>
                 <w:rFonts w:ascii="Arial" w:hAnsi="Arial" w:cs="Arial"/>
               </w:rPr>
-              <w:t>22 June 2018</w:t>
+              <w:t xml:space="preserve">23 August </w:t>
+            </w:r>
+            <w:r>
+              <w:rPr>
+                <w:rFonts w:ascii="Arial" w:hAnsi="Arial" w:cs="Arial"/>
+              </w:rPr>
+              <w:t>2018</w:t>
+            </w:r>
+            <w:r>
+              <w:rPr>
+                <w:rFonts w:ascii="Arial" w:hAnsi="Arial" w:cs="Arial"/>
+              </w:rPr>
+              <w:t xml:space="preserve"> ongoing</w:t>
             </w:r>
           </w:p>
         </w:tc>
@@ -148,7 +153,19 @@
               <w:rPr>
                 <w:rFonts w:ascii="Arial" w:hAnsi="Arial" w:cs="Arial"/>
               </w:rPr>
-              <w:t>NA</w:t>
+              <w:t xml:space="preserve">01 </w:t>
+            </w:r>
+            <w:r>
+              <w:rPr>
+                <w:rFonts w:ascii="Arial" w:hAnsi="Arial" w:cs="Arial"/>
+              </w:rPr>
+              <w:t>/</w:t>
+            </w:r>
+            <w:r>
+              <w:rPr>
+                <w:rFonts w:ascii="Arial" w:hAnsi="Arial" w:cs="Arial"/>
+              </w:rPr>
+              <w:t xml:space="preserve"> 20180622</w:t>
             </w:r>
           </w:p>
         </w:tc>
@@ -168,8 +185,20 @@
               <w:rPr>
                 <w:rFonts w:ascii="Arial" w:hAnsi="Arial" w:cs="Arial"/>
               </w:rPr>
+              <w:t xml:space="preserve">Accepted </w:t>
+            </w:r>
+            <w:r>
+              <w:rPr>
+                <w:rFonts w:ascii="Arial" w:hAnsi="Arial" w:cs="Arial"/>
+              </w:rPr>
               <w:t>Changes this version</w:t>
             </w:r>
+            <w:r>
+              <w:rPr>
+                <w:rFonts w:ascii="Arial" w:hAnsi="Arial" w:cs="Arial"/>
+              </w:rPr>
+              <w:t>:</w:t>
+            </w:r>
           </w:p>
         </w:tc>
         <w:tc>
@@ -186,7 +215,59 @@
               <w:rPr>
                 <w:rFonts w:ascii="Arial" w:hAnsi="Arial" w:cs="Arial"/>
               </w:rPr>
-              <w:t>NA</w:t>
+              <w:t>Notes on Solvates and Hydrates</w:t>
+            </w:r>
+          </w:p>
+          <w:p>
+            <w:pPr>
+              <w:rPr>
+                <w:rFonts w:ascii="Arial" w:hAnsi="Arial" w:cs="Arial"/>
+              </w:rPr>
+            </w:pPr>
+            <w:r>
+              <w:rPr>
+                <w:rFonts w:ascii="Arial" w:hAnsi="Arial" w:cs="Arial"/>
+              </w:rPr>
+              <w:t>Multi-use pen example in Strength 1c</w:t>
+            </w:r>
+          </w:p>
+          <w:p>
+            <w:pPr>
+              <w:rPr>
+                <w:rFonts w:ascii="Arial" w:hAnsi="Arial" w:cs="Arial"/>
+              </w:rPr>
+            </w:pPr>
+            <w:r>
+              <w:rPr>
+                <w:rFonts w:ascii="Arial" w:hAnsi="Arial" w:cs="Arial"/>
+              </w:rPr>
+              <w:t>New section on Pens and Syringes</w:t>
+            </w:r>
+          </w:p>
+          <w:p>
+            <w:pPr>
+              <w:rPr>
+                <w:rFonts w:ascii="Arial" w:hAnsi="Arial" w:cs="Arial"/>
+              </w:rPr>
+            </w:pPr>
+            <w:r>
+              <w:rPr>
+                <w:rFonts w:ascii="Arial" w:hAnsi="Arial" w:cs="Arial"/>
+              </w:rPr>
+              <w:t>New section on Lotions</w:t>
+            </w:r>
+          </w:p>
+          <w:p>
+            <w:pPr>
+              <w:rPr>
+                <w:rFonts w:ascii="Arial" w:hAnsi="Arial" w:cs="Arial"/>
+              </w:rPr>
+            </w:pPr>
+            <w:r>
+              <w:rPr>
+                <w:rFonts w:ascii="Arial" w:hAnsi="Arial" w:cs="Arial"/>
+              </w:rPr>
+              <w:t>New section on Insulin naming</w:t>
             </w:r>
           </w:p>
         </w:tc>
@@ -4903,12 +4984,12 @@
       <w:pPr>
         <w:pStyle w:val="Heading2"/>
         <w:rPr>
-          <w:color w:val="FF0000"/>
-        </w:rPr>
-      </w:pPr>
-      <w:r>
-        <w:rPr>
-          <w:color w:val="FF0000"/>
+          <w:color w:val="auto"/>
+        </w:rPr>
+      </w:pPr>
+      <w:r>
+        <w:rPr>
+          <w:color w:val="auto"/>
         </w:rPr>
         <w:t>Further Notes on Solvates and Hydrates in the NTP</w:t>
       </w:r>
@@ -4917,7 +4998,6 @@
       <w:pPr>
         <w:rPr>
           <w:rFonts w:ascii="Arial" w:hAnsi="Arial" w:cs="Arial"/>
-          <w:color w:val="FF0000"/>
           <w:sz w:val="21"/>
           <w:szCs w:val="21"/>
           <w:shd w:val="clear" w:color="auto" w:fill="FFFFFF"/>
@@ -4926,14 +5006,12 @@
       <w:r>
         <w:rPr>
           <w:rFonts w:ascii="Arial" w:hAnsi="Arial" w:cs="Arial"/>
-          <w:color w:val="FF0000"/>
         </w:rPr>
         <w:t>The Editorial Guidelines state that “w</w:t>
       </w:r>
       <w:r>
         <w:rPr>
           <w:rFonts w:ascii="Arial" w:hAnsi="Arial" w:cs="Arial"/>
-          <w:color w:val="FF0000"/>
           <w:sz w:val="21"/>
           <w:szCs w:val="21"/>
           <w:shd w:val="clear" w:color="auto" w:fill="FFFFFF"/>
@@ -4945,7 +5023,6 @@
       <w:pPr>
         <w:rPr>
           <w:rFonts w:ascii="Arial" w:hAnsi="Arial" w:cs="Arial"/>
-          <w:color w:val="FF0000"/>
           <w:sz w:val="21"/>
           <w:szCs w:val="21"/>
           <w:shd w:val="clear" w:color="auto" w:fill="FFFFFF"/>
@@ -4956,13 +5033,11 @@
       <w:pPr>
         <w:rPr>
           <w:rFonts w:ascii="Arial" w:hAnsi="Arial" w:cs="Arial"/>
-          <w:color w:val="FF0000"/>
-        </w:rPr>
-      </w:pPr>
-      <w:r>
-        <w:rPr>
-          <w:rFonts w:ascii="Arial" w:hAnsi="Arial" w:cs="Arial"/>
-          <w:color w:val="FF0000"/>
+        </w:rPr>
+      </w:pPr>
+      <w:r>
+        <w:rPr>
+          <w:rFonts w:ascii="Arial" w:hAnsi="Arial" w:cs="Arial"/>
         </w:rPr>
         <w:t xml:space="preserve">The </w:t>
       </w:r>
@@ -4970,7 +5045,6 @@
       <w:r>
         <w:rPr>
           <w:rFonts w:ascii="Arial" w:hAnsi="Arial" w:cs="Arial"/>
-          <w:color w:val="FF0000"/>
         </w:rPr>
         <w:t>ntp_ing</w:t>
       </w:r>
@@ -4978,7 +5052,6 @@
       <w:r>
         <w:rPr>
           <w:rFonts w:ascii="Arial" w:hAnsi="Arial" w:cs="Arial"/>
-          <w:color w:val="FF0000"/>
         </w:rPr>
         <w:t xml:space="preserve"> field in the Ingredient Stem table described above will have the substance name for the NTP which should not have </w:t>
       </w:r>
@@ -4986,21 +5059,18 @@
         <w:rPr>
           <w:rFonts w:ascii="Arial" w:hAnsi="Arial" w:cs="Arial"/>
           <w:i/>
-          <w:color w:val="FF0000"/>
         </w:rPr>
         <w:t>any</w:t>
       </w:r>
       <w:r>
         <w:rPr>
           <w:rFonts w:ascii="Arial" w:hAnsi="Arial" w:cs="Arial"/>
-          <w:color w:val="FF0000"/>
         </w:rPr>
         <w:t xml:space="preserve"> solvation/hydration information.  Some substances have both a solvate and a hydrate; both should be removed for the NTP precise ingredient substance (which </w:t>
       </w:r>
       <w:r>
         <w:rPr>
           <w:rFonts w:ascii="Arial" w:hAnsi="Arial" w:cs="Arial"/>
-          <w:color w:val="FF0000"/>
         </w:rPr>
         <w:lastRenderedPageBreak/>
         <w:t>usually means that the NTP precise ingredient substance is equivalent to the basis of strength substance.</w:t>
@@ -5011,14 +5081,12 @@
         <w:rPr>
           <w:rFonts w:ascii="Arial" w:hAnsi="Arial" w:cs="Arial"/>
           <w:b/>
-          <w:color w:val="FF0000"/>
         </w:rPr>
       </w:pPr>
       <w:r>
         <w:rPr>
           <w:rFonts w:ascii="Arial" w:hAnsi="Arial" w:cs="Arial"/>
           <w:b/>
-          <w:color w:val="FF0000"/>
         </w:rPr>
         <w:t>For example:</w:t>
       </w:r>
@@ -5027,13 +5095,11 @@
       <w:pPr>
         <w:rPr>
           <w:rFonts w:ascii="Arial" w:hAnsi="Arial" w:cs="Arial"/>
-          <w:color w:val="FF0000"/>
-        </w:rPr>
-      </w:pPr>
-      <w:r>
-        <w:rPr>
-          <w:rFonts w:ascii="Arial" w:hAnsi="Arial" w:cs="Arial"/>
-          <w:color w:val="FF0000"/>
+        </w:rPr>
+      </w:pPr>
+      <w:r>
+        <w:rPr>
+          <w:rFonts w:ascii="Arial" w:hAnsi="Arial" w:cs="Arial"/>
         </w:rPr>
         <w:t xml:space="preserve">DIN 02278499 DOM-AZITHROMYCIN (azithromycin (azithromycin monohydrate </w:t>
       </w:r>
@@ -5041,7 +5107,6 @@
       <w:r>
         <w:rPr>
           <w:rFonts w:ascii="Arial" w:hAnsi="Arial" w:cs="Arial"/>
-          <w:color w:val="FF0000"/>
         </w:rPr>
         <w:t>hemiethanolate</w:t>
       </w:r>
@@ -5049,7 +5114,6 @@
       <w:r>
         <w:rPr>
           <w:rFonts w:ascii="Arial" w:hAnsi="Arial" w:cs="Arial"/>
-          <w:color w:val="FF0000"/>
         </w:rPr>
         <w:t>) 250 mg oral tablet) DOMINION PHARMACAL</w:t>
       </w:r>
@@ -5058,13 +5122,11 @@
       <w:pPr>
         <w:rPr>
           <w:rFonts w:ascii="Arial" w:hAnsi="Arial" w:cs="Arial"/>
-          <w:color w:val="FF0000"/>
-        </w:rPr>
-      </w:pPr>
-      <w:r>
-        <w:rPr>
-          <w:rFonts w:ascii="Arial" w:hAnsi="Arial" w:cs="Arial"/>
-          <w:color w:val="FF0000"/>
+        </w:rPr>
+      </w:pPr>
+      <w:r>
+        <w:rPr>
+          <w:rFonts w:ascii="Arial" w:hAnsi="Arial" w:cs="Arial"/>
         </w:rPr>
         <w:t xml:space="preserve">The precise ingredient substance is both a monohydrate and a </w:t>
       </w:r>
@@ -5072,7 +5134,6 @@
       <w:r>
         <w:rPr>
           <w:rFonts w:ascii="Arial" w:hAnsi="Arial" w:cs="Arial"/>
-          <w:color w:val="FF0000"/>
         </w:rPr>
         <w:t>hemiethanolate</w:t>
       </w:r>
@@ -5080,14 +5141,12 @@
       <w:r>
         <w:rPr>
           <w:rFonts w:ascii="Arial" w:hAnsi="Arial" w:cs="Arial"/>
-          <w:color w:val="FF0000"/>
         </w:rPr>
         <w:t xml:space="preserve"> </w:t>
       </w:r>
       <w:r>
         <w:rPr>
           <w:rFonts w:ascii="Arial" w:hAnsi="Arial" w:cs="Arial"/>
-          <w:color w:val="FF0000"/>
         </w:rPr>
         <w:t xml:space="preserve">– for every two azithromycin moieties there are two water molecules and one ethanol molecule acting as solvates.  However, the NTP will disregard both of these as they have no clinical significance, meaning that the </w:t>
       </w:r>
@@ -5095,7 +5154,6 @@
       <w:r>
         <w:rPr>
           <w:rFonts w:ascii="Arial" w:hAnsi="Arial" w:cs="Arial"/>
-          <w:color w:val="FF0000"/>
         </w:rPr>
         <w:t>ntp_ing</w:t>
       </w:r>
@@ -5103,7 +5161,6 @@
       <w:r>
         <w:rPr>
           <w:rFonts w:ascii="Arial" w:hAnsi="Arial" w:cs="Arial"/>
-          <w:color w:val="FF0000"/>
         </w:rPr>
         <w:t xml:space="preserve"> should be (just) “azithromycin” as shown below:</w:t>
       </w:r>
@@ -5112,21 +5169,18 @@
       <w:pPr>
         <w:rPr>
           <w:rFonts w:ascii="Arial" w:hAnsi="Arial" w:cs="Arial"/>
-          <w:color w:val="FF0000"/>
-        </w:rPr>
-      </w:pPr>
-    </w:p>
-    <w:p>
-      <w:pPr>
-        <w:rPr>
-          <w:rFonts w:ascii="Arial" w:hAnsi="Arial" w:cs="Arial"/>
-          <w:color w:val="FF0000"/>
+        </w:rPr>
+      </w:pPr>
+    </w:p>
+    <w:p>
+      <w:pPr>
+        <w:rPr>
+          <w:rFonts w:ascii="Arial" w:hAnsi="Arial" w:cs="Arial"/>
         </w:rPr>
       </w:pPr>
       <w:r>
         <w:rPr>
           <w:noProof/>
-          <w:color w:val="FF0000"/>
           <w:lang w:eastAsia="en-GB"/>
         </w:rPr>
         <w:drawing>
@@ -5183,23 +5237,26 @@
       <w:pPr>
         <w:rPr>
           <w:rFonts w:ascii="Arial" w:hAnsi="Arial" w:cs="Arial"/>
-          <w:color w:val="FF0000"/>
-        </w:rPr>
-      </w:pPr>
-    </w:p>
-    <w:p>
-      <w:pPr>
-        <w:rPr>
-          <w:rFonts w:ascii="Arial" w:hAnsi="Arial" w:cs="Arial"/>
-          <w:color w:val="FF0000"/>
-        </w:rPr>
-      </w:pPr>
-      <w:r>
-        <w:rPr>
-          <w:rFonts w:ascii="Arial" w:hAnsi="Arial" w:cs="Arial"/>
-          <w:color w:val="FF0000"/>
-        </w:rPr>
-        <w:t>This will give an NTP of “azithromycin 250 mg oral tablet” to be associated with the DOM-AZITHROMYCIN product.  [JMJ 20180626]</w:t>
+        </w:rPr>
+      </w:pPr>
+    </w:p>
+    <w:p>
+      <w:pPr>
+        <w:rPr>
+          <w:rFonts w:ascii="Arial" w:hAnsi="Arial" w:cs="Arial"/>
+        </w:rPr>
+      </w:pPr>
+      <w:r>
+        <w:rPr>
+          <w:rFonts w:ascii="Arial" w:hAnsi="Arial" w:cs="Arial"/>
+        </w:rPr>
+        <w:t>This will give an NTP of “azithromycin 250 mg oral tablet” to be associated with</w:t>
+      </w:r>
+      <w:r>
+        <w:rPr>
+          <w:rFonts w:ascii="Arial" w:hAnsi="Arial" w:cs="Arial"/>
+        </w:rPr>
+        <w:t xml:space="preserve"> the DOM-AZITHROMYCIN product. </w:t>
       </w:r>
     </w:p>
     <w:p>
@@ -6457,27 +6514,23 @@
       <w:pPr>
         <w:rPr>
           <w:rFonts w:ascii="Arial" w:hAnsi="Arial" w:cs="Arial"/>
-          <w:color w:val="FF0000"/>
-        </w:rPr>
-      </w:pPr>
-      <w:r>
-        <w:rPr>
-          <w:rFonts w:ascii="Arial" w:hAnsi="Arial" w:cs="Arial"/>
-          <w:color w:val="FF0000"/>
+        </w:rPr>
+      </w:pPr>
+      <w:r>
+        <w:rPr>
+          <w:rFonts w:ascii="Arial" w:hAnsi="Arial" w:cs="Arial"/>
         </w:rPr>
         <w:t>Some multi-use pen products also use Pattern 1C as the pen has the equivalent to a metered dose delivery that “bounds” the presentation of the product to the patient.  For these products, the addition of the container (p</w:t>
       </w:r>
       <w:r>
         <w:rPr>
           <w:rFonts w:ascii="Arial" w:hAnsi="Arial" w:cs="Arial"/>
-          <w:color w:val="FF0000"/>
         </w:rPr>
         <w:t>re-filled</w:t>
       </w:r>
       <w:r>
         <w:rPr>
           <w:rFonts w:ascii="Arial" w:hAnsi="Arial" w:cs="Arial"/>
-          <w:color w:val="FF0000"/>
         </w:rPr>
         <w:t xml:space="preserve"> pen) is added to the NTP formal name.</w:t>
       </w:r>
@@ -6486,7 +6539,6 @@
       <w:pPr>
         <w:rPr>
           <w:rFonts w:ascii="Arial" w:hAnsi="Arial" w:cs="Arial"/>
-          <w:color w:val="FF0000"/>
         </w:rPr>
       </w:pPr>
     </w:p>
@@ -6511,14 +6563,12 @@
               <w:rPr>
                 <w:rFonts w:ascii="Arial" w:hAnsi="Arial" w:cs="Arial"/>
                 <w:b/>
-                <w:color w:val="FF0000"/>
               </w:rPr>
             </w:pPr>
             <w:r>
               <w:rPr>
                 <w:rFonts w:ascii="Arial" w:hAnsi="Arial" w:cs="Arial"/>
                 <w:b/>
-                <w:color w:val="FF0000"/>
               </w:rPr>
               <w:t>Example</w:t>
             </w:r>
@@ -6535,7 +6585,6 @@
                 <w:rFonts w:ascii="Arial" w:hAnsi="Arial" w:cs="Arial"/>
                 <w:b/>
                 <w:bCs/>
-                <w:color w:val="FF0000"/>
               </w:rPr>
             </w:pPr>
             <w:r>
@@ -6543,7 +6592,6 @@
                 <w:rFonts w:ascii="Arial" w:hAnsi="Arial" w:cs="Arial"/>
                 <w:b/>
                 <w:bCs/>
-                <w:color w:val="FF0000"/>
               </w:rPr>
               <w:t>Exenatide 5 mcg per actuation solution for injection pen</w:t>
             </w:r>
@@ -6560,14 +6608,12 @@
               <w:rPr>
                 <w:rFonts w:ascii="Arial" w:hAnsi="Arial" w:cs="Arial"/>
                 <w:b/>
-                <w:color w:val="FF0000"/>
               </w:rPr>
             </w:pPr>
             <w:r>
               <w:rPr>
                 <w:rFonts w:ascii="Arial" w:hAnsi="Arial" w:cs="Arial"/>
                 <w:b/>
-                <w:color w:val="FF0000"/>
               </w:rPr>
               <w:t>Unit of Presentation</w:t>
             </w:r>
@@ -6581,13 +6627,11 @@
             <w:pPr>
               <w:rPr>
                 <w:rFonts w:ascii="Arial" w:hAnsi="Arial" w:cs="Arial"/>
-                <w:color w:val="FF0000"/>
-              </w:rPr>
-            </w:pPr>
-            <w:r>
-              <w:rPr>
-                <w:rFonts w:ascii="Arial" w:hAnsi="Arial" w:cs="Arial"/>
-                <w:color w:val="FF0000"/>
+              </w:rPr>
+            </w:pPr>
+            <w:r>
+              <w:rPr>
+                <w:rFonts w:ascii="Arial" w:hAnsi="Arial" w:cs="Arial"/>
               </w:rPr>
               <w:t>Actuation</w:t>
             </w:r>
@@ -6601,13 +6645,11 @@
             <w:pPr>
               <w:rPr>
                 <w:rFonts w:ascii="Arial" w:hAnsi="Arial" w:cs="Arial"/>
-                <w:color w:val="FF0000"/>
-              </w:rPr>
-            </w:pPr>
-            <w:r>
-              <w:rPr>
-                <w:rFonts w:ascii="Arial" w:hAnsi="Arial" w:cs="Arial"/>
-                <w:color w:val="FF0000"/>
+              </w:rPr>
+            </w:pPr>
+            <w:r>
+              <w:rPr>
+                <w:rFonts w:ascii="Arial" w:hAnsi="Arial" w:cs="Arial"/>
               </w:rPr>
               <w:t>Actuation</w:t>
             </w:r>
@@ -6624,14 +6666,12 @@
               <w:rPr>
                 <w:rFonts w:ascii="Arial" w:hAnsi="Arial" w:cs="Arial"/>
                 <w:b/>
-                <w:color w:val="FF0000"/>
               </w:rPr>
             </w:pPr>
             <w:r>
               <w:rPr>
                 <w:rFonts w:ascii="Arial" w:hAnsi="Arial" w:cs="Arial"/>
                 <w:b/>
-                <w:color w:val="FF0000"/>
               </w:rPr>
               <w:t>Presentation strength (logical)</w:t>
             </w:r>
@@ -6645,13 +6685,11 @@
             <w:pPr>
               <w:rPr>
                 <w:rFonts w:ascii="Arial" w:hAnsi="Arial" w:cs="Arial"/>
-                <w:color w:val="FF0000"/>
-              </w:rPr>
-            </w:pPr>
-            <w:r>
-              <w:rPr>
-                <w:rFonts w:ascii="Arial" w:hAnsi="Arial" w:cs="Arial"/>
-                <w:color w:val="FF0000"/>
+              </w:rPr>
+            </w:pPr>
+            <w:r>
+              <w:rPr>
+                <w:rFonts w:ascii="Arial" w:hAnsi="Arial" w:cs="Arial"/>
               </w:rPr>
               <w:t>Mass amount per 1 unit of presentation</w:t>
             </w:r>
@@ -6665,13 +6703,11 @@
             <w:pPr>
               <w:rPr>
                 <w:rFonts w:ascii="Arial" w:hAnsi="Arial" w:cs="Arial"/>
-                <w:color w:val="FF0000"/>
-              </w:rPr>
-            </w:pPr>
-            <w:r>
-              <w:rPr>
-                <w:rFonts w:ascii="Arial" w:hAnsi="Arial" w:cs="Arial"/>
-                <w:color w:val="FF0000"/>
+              </w:rPr>
+            </w:pPr>
+            <w:r>
+              <w:rPr>
+                <w:rFonts w:ascii="Arial" w:hAnsi="Arial" w:cs="Arial"/>
               </w:rPr>
               <w:t>5 mcg per actuation</w:t>
             </w:r>
@@ -6688,14 +6724,12 @@
               <w:rPr>
                 <w:rFonts w:ascii="Arial" w:hAnsi="Arial" w:cs="Arial"/>
                 <w:b/>
-                <w:color w:val="FF0000"/>
               </w:rPr>
             </w:pPr>
             <w:r>
               <w:rPr>
                 <w:rFonts w:ascii="Arial" w:hAnsi="Arial" w:cs="Arial"/>
                 <w:b/>
-                <w:color w:val="FF0000"/>
               </w:rPr>
               <w:t>Presentation strength (usual description)</w:t>
             </w:r>
@@ -6709,13 +6743,11 @@
             <w:pPr>
               <w:rPr>
                 <w:rFonts w:ascii="Arial" w:hAnsi="Arial" w:cs="Arial"/>
-                <w:color w:val="FF0000"/>
-              </w:rPr>
-            </w:pPr>
-            <w:r>
-              <w:rPr>
-                <w:rFonts w:ascii="Arial" w:hAnsi="Arial" w:cs="Arial"/>
-                <w:color w:val="FF0000"/>
+              </w:rPr>
+            </w:pPr>
+            <w:r>
+              <w:rPr>
+                <w:rFonts w:ascii="Arial" w:hAnsi="Arial" w:cs="Arial"/>
               </w:rPr>
               <w:t>Mass amount, with the “per” or explicit</w:t>
             </w:r>
@@ -6729,13 +6761,11 @@
             <w:pPr>
               <w:rPr>
                 <w:rFonts w:ascii="Arial" w:hAnsi="Arial" w:cs="Arial"/>
-                <w:color w:val="FF0000"/>
-              </w:rPr>
-            </w:pPr>
-            <w:r>
-              <w:rPr>
-                <w:rFonts w:ascii="Arial" w:hAnsi="Arial" w:cs="Arial"/>
-                <w:color w:val="FF0000"/>
+              </w:rPr>
+            </w:pPr>
+            <w:r>
+              <w:rPr>
+                <w:rFonts w:ascii="Arial" w:hAnsi="Arial" w:cs="Arial"/>
               </w:rPr>
               <w:t>5 mcg per actuation</w:t>
             </w:r>
@@ -6752,14 +6782,12 @@
               <w:rPr>
                 <w:rFonts w:ascii="Arial" w:hAnsi="Arial" w:cs="Arial"/>
                 <w:b/>
-                <w:color w:val="FF0000"/>
               </w:rPr>
             </w:pPr>
             <w:r>
               <w:rPr>
                 <w:rFonts w:ascii="Arial" w:hAnsi="Arial" w:cs="Arial"/>
                 <w:b/>
-                <w:color w:val="FF0000"/>
               </w:rPr>
               <w:t>Concentration strength (for information only)</w:t>
             </w:r>
@@ -6774,13 +6802,11 @@
             <w:pPr>
               <w:rPr>
                 <w:rFonts w:ascii="Arial" w:hAnsi="Arial" w:cs="Arial"/>
-                <w:color w:val="FF0000"/>
-              </w:rPr>
-            </w:pPr>
-            <w:r>
-              <w:rPr>
-                <w:rFonts w:ascii="Arial" w:hAnsi="Arial" w:cs="Arial"/>
-                <w:color w:val="FF0000"/>
+              </w:rPr>
+            </w:pPr>
+            <w:r>
+              <w:rPr>
+                <w:rFonts w:ascii="Arial" w:hAnsi="Arial" w:cs="Arial"/>
               </w:rPr>
               <w:t>The concentration of product (usually liquid) is often known (for exenatide, this is 250 mcg per ml) but does not have the same clinical usefulness as the amount delivered per actuation of the pen device</w:t>
             </w:r>
@@ -6795,21 +6821,6 @@
           <w:color w:val="FF0000"/>
         </w:rPr>
       </w:pPr>
-    </w:p>
-    <w:p>
-      <w:pPr>
-        <w:rPr>
-          <w:rFonts w:ascii="Arial" w:hAnsi="Arial" w:cs="Arial"/>
-          <w:color w:val="FF0000"/>
-        </w:rPr>
-      </w:pPr>
-      <w:r>
-        <w:rPr>
-          <w:rFonts w:ascii="Arial" w:hAnsi="Arial" w:cs="Arial"/>
-          <w:color w:val="FF0000"/>
-        </w:rPr>
-        <w:t>[JMJ 20190724]</w:t>
-      </w:r>
     </w:p>
     <w:p>
       <w:pPr>
@@ -7381,20 +7392,20 @@
         <w:rPr>
           <w:rFonts w:ascii="Arial" w:hAnsi="Arial" w:cs="Arial"/>
         </w:rPr>
-        <w:t xml:space="preserve">concentration strength is also </w:t>
+        <w:t>concentration strength is also known/calculatable</w:t>
+      </w:r>
+      <w:r>
+        <w:rPr>
+          <w:rFonts w:ascii="Arial" w:hAnsi="Arial" w:cs="Arial"/>
+        </w:rPr>
+        <w:t xml:space="preserve">.  For the presentation strength, the volume of the unit of presentation provides the </w:t>
       </w:r>
       <w:r>
         <w:rPr>
           <w:rFonts w:ascii="Arial" w:hAnsi="Arial" w:cs="Arial"/>
         </w:rPr>
         <w:lastRenderedPageBreak/>
-        <w:t>known/calculatable</w:t>
-      </w:r>
-      <w:r>
-        <w:rPr>
-          <w:rFonts w:ascii="Arial" w:hAnsi="Arial" w:cs="Arial"/>
-        </w:rPr>
-        <w:t>.  For the presentation strength, the volume of the unit of presentation provides the strength denominator; no further description of the unit of presentation is provided (i.e. “spoon” or “spoonful” is not described).</w:t>
+        <w:t>strength denominator; no further description of the unit of presentation is provided (i.e. “spoon” or “spoonful” is not described).</w:t>
       </w:r>
     </w:p>
     <w:p>
@@ -9138,7 +9149,6 @@
                 <w:rFonts w:ascii="Arial" w:hAnsi="Arial" w:cs="Arial"/>
                 <w:b/>
               </w:rPr>
-              <w:lastRenderedPageBreak/>
               <w:t>Unit of Presentation</w:t>
             </w:r>
           </w:p>
@@ -9197,6 +9207,7 @@
                 <w:rFonts w:ascii="Arial" w:hAnsi="Arial" w:cs="Arial"/>
                 <w:b/>
               </w:rPr>
+              <w:lastRenderedPageBreak/>
               <w:t>Unit of Presentation size</w:t>
             </w:r>
           </w:p>
@@ -10652,7 +10663,6 @@
                 <w:rFonts w:ascii="Arial" w:hAnsi="Arial" w:cs="Arial"/>
                 <w:b/>
               </w:rPr>
-              <w:lastRenderedPageBreak/>
               <w:t>Example</w:t>
             </w:r>
           </w:p>
@@ -10708,6 +10718,7 @@
                 <w:rFonts w:ascii="Arial" w:hAnsi="Arial" w:cs="Arial"/>
                 <w:b/>
               </w:rPr>
+              <w:lastRenderedPageBreak/>
               <w:t>Unit of Presentation</w:t>
             </w:r>
           </w:p>
@@ -11311,8 +11322,8 @@
       <w:pPr>
         <w:pStyle w:val="Heading2"/>
       </w:pPr>
-      <w:bookmarkStart w:id="0" w:name="_Strength_Units_of"/>
-      <w:bookmarkEnd w:id="0"/>
+      <w:bookmarkStart w:id="1" w:name="_Strength_Units_of"/>
+      <w:bookmarkEnd w:id="1"/>
       <w:r>
         <w:t>Strength Units of Measure</w:t>
       </w:r>
@@ -12060,7 +12071,6 @@
               <w:rPr>
                 <w:rFonts w:ascii="Arial" w:hAnsi="Arial" w:cs="Arial"/>
               </w:rPr>
-              <w:lastRenderedPageBreak/>
               <w:t>EXOTOCILLIN 500mg IV INJ JOES GENERICS INC</w:t>
             </w:r>
           </w:p>
@@ -13466,7 +13476,6 @@
                 <w:rFonts w:ascii="Arial" w:hAnsi="Arial" w:cs="Arial"/>
                 <w:color w:val="FF0000"/>
               </w:rPr>
-              <w:lastRenderedPageBreak/>
               <w:t>EXOTOCILLIN 1000mg IV INJ JOES GENERICS INC</w:t>
             </w:r>
           </w:p>
@@ -13589,6 +13598,98 @@
           <w:rFonts w:ascii="Arial" w:hAnsi="Arial" w:cs="Arial"/>
         </w:rPr>
         <w:t>.</w:t>
+      </w:r>
+    </w:p>
+    <w:p>
+      <w:pPr>
+        <w:rPr>
+          <w:rFonts w:ascii="Arial" w:hAnsi="Arial" w:cs="Arial"/>
+        </w:rPr>
+      </w:pPr>
+    </w:p>
+    <w:p>
+      <w:pPr>
+        <w:pStyle w:val="Heading2"/>
+      </w:pPr>
+      <w:r>
+        <w:t xml:space="preserve">Overage (or Shortfall) and description of Strength </w:t>
+      </w:r>
+    </w:p>
+    <w:p>
+      <w:pPr>
+        <w:rPr>
+          <w:rFonts w:ascii="Arial" w:hAnsi="Arial" w:cs="Arial"/>
+          <w:color w:val="FF0000"/>
+        </w:rPr>
+      </w:pPr>
+      <w:r>
+        <w:rPr>
+          <w:rFonts w:ascii="Arial" w:hAnsi="Arial" w:cs="Arial"/>
+          <w:color w:val="FF0000"/>
+        </w:rPr>
+        <w:t>Some products, usually injectable products, are supplied with an “overage”, a surplus amount of medication to account for it being almost impossible to withdraw the total volume of liquid from a vial or ampoule, either when supplied as a liquid or after reconstitution to a liquid.  When describing strength, particularly presentation strength, any overage should not be taken into account.  Mostly, the DPD description of strength disregards overage, but occasionally an overage strength has been described; for example (at the time of writing) for</w:t>
+      </w:r>
+    </w:p>
+    <w:p>
+      <w:pPr>
+        <w:ind w:firstLine="720"/>
+        <w:rPr>
+          <w:rFonts w:ascii="Arial" w:hAnsi="Arial" w:cs="Arial"/>
+          <w:color w:val="FF0000"/>
+        </w:rPr>
+      </w:pPr>
+      <w:r>
+        <w:rPr>
+          <w:rFonts w:ascii="Arial" w:hAnsi="Arial" w:cs="Arial"/>
+          <w:color w:val="FF0000"/>
+        </w:rPr>
+        <w:t>DIN 02215187, CAVERJECT sterile powder where the strength is described as 23.2 mcg per vial, rather than as the clinically relevant strength of 20 mcg per vial, as the monograph states.</w:t>
+      </w:r>
+    </w:p>
+    <w:p>
+      <w:pPr>
+        <w:rPr>
+          <w:rFonts w:ascii="Arial" w:hAnsi="Arial" w:cs="Arial"/>
+          <w:color w:val="FF0000"/>
+        </w:rPr>
+      </w:pPr>
+      <w:r>
+        <w:rPr>
+          <w:rFonts w:ascii="Arial" w:hAnsi="Arial" w:cs="Arial"/>
+          <w:color w:val="FF0000"/>
+        </w:rPr>
+        <w:t>In cases such as this, a request should be made to the DPD team to alter the strength to the clinically relevant strength, which is usually as stated on the monograph and relates directly to the dose quantities that are used for the medication.  This will allow the NTP to be generated using the clinically relevant presentation strength, without consideration of the overage volume.</w:t>
+      </w:r>
+    </w:p>
+    <w:p>
+      <w:pPr>
+        <w:rPr>
+          <w:rFonts w:ascii="Arial" w:hAnsi="Arial" w:cs="Arial"/>
+          <w:color w:val="FF0000"/>
+        </w:rPr>
+      </w:pPr>
+    </w:p>
+    <w:p>
+      <w:pPr>
+        <w:rPr>
+          <w:rFonts w:ascii="Arial" w:hAnsi="Arial" w:cs="Arial"/>
+          <w:color w:val="FF0000"/>
+        </w:rPr>
+      </w:pPr>
+      <w:r>
+        <w:rPr>
+          <w:rFonts w:ascii="Arial" w:hAnsi="Arial" w:cs="Arial"/>
+          <w:color w:val="FF0000"/>
+        </w:rPr>
+        <w:t>Very rarely, a product is described as having a shortfall in its volume – for example (at the time of writing) ENBREL (DIN 02274728), in both the DPD and the monograph, is stated to have a presentation strength of 50 mg per 1 mL, but the syringe is stated to contain only 0.98 mL of liquid.  Dosing is based on a 50 mcg dose quantity.  In this case, the stated ‘shortfall’ should be disregarded and the clinically relevant strength be used in the NTP.  The DPD strength is 50 mg per 1 mL, so no change is required.</w:t>
+      </w:r>
+      <w:r>
+        <w:rPr>
+          <w:rFonts w:ascii="Arial" w:hAnsi="Arial" w:cs="Arial"/>
+          <w:color w:val="FF0000"/>
+        </w:rPr>
+        <w:br/>
+        <w:t>[JMJ 20180823]</w:t>
       </w:r>
     </w:p>
     <w:p>
@@ -17639,7 +17740,6 @@
           <w:rFonts w:ascii="Arial" w:hAnsi="Arial" w:cs="Arial"/>
           <w:sz w:val="20"/>
         </w:rPr>
-        <w:lastRenderedPageBreak/>
         <w:t>cartridge</w:t>
       </w:r>
     </w:p>
@@ -18995,7 +19095,6 @@
           <w:rFonts w:ascii="Arial" w:hAnsi="Arial" w:cs="Arial"/>
           <w:sz w:val="20"/>
         </w:rPr>
-        <w:lastRenderedPageBreak/>
         <w:t xml:space="preserve">Set the </w:t>
       </w:r>
       <w:proofErr w:type="spellStart"/>
@@ -20046,14 +20145,7 @@
         <w:rPr>
           <w:rFonts w:ascii="Arial" w:hAnsi="Arial" w:cs="Arial"/>
         </w:rPr>
-        <w:t xml:space="preserve"> that has the particular combination of dose form and route of administration and this limits what can be done.  For example: the Dose Form </w:t>
-      </w:r>
-      <w:r>
-        <w:rPr>
-          <w:rFonts w:ascii="Arial" w:hAnsi="Arial" w:cs="Arial"/>
-        </w:rPr>
-        <w:lastRenderedPageBreak/>
-        <w:t>Transform cannot currently (June 2018) “correct” the dose form for nebuliser solutions, where the DPD nebuliser products have the dose form as “solution” and the route of administration as “inhalation” since other products (the Respimat inhalers) also use this combination and the correct dose form for these is “inhalation solution”.</w:t>
+        <w:t xml:space="preserve"> that has the particular combination of dose form and route of administration and this limits what can be done.  For example: the Dose Form Transform cannot currently (June 2018) “correct” the dose form for nebuliser solutions, where the DPD nebuliser products have the dose form as “solution” and the route of administration as “inhalation” since other products (the Respimat inhalers) also use this combination and the correct dose form for these is “inhalation solution”.</w:t>
       </w:r>
     </w:p>
     <w:p>
@@ -21437,17 +21529,7 @@
                 <w:sz w:val="22"/>
                 <w:szCs w:val="22"/>
               </w:rPr>
-              <w:t xml:space="preserve">SOLU-CORTEF 100 MG ACT-O-VIAL (hydrocortisone (hydrocortisone sodium </w:t>
-            </w:r>
-            <w:r>
-              <w:rPr>
-                <w:rFonts w:ascii="Calibri" w:hAnsi="Calibri"/>
-                <w:color w:val="000000"/>
-                <w:sz w:val="22"/>
-                <w:szCs w:val="22"/>
-              </w:rPr>
-              <w:lastRenderedPageBreak/>
-              <w:t>succinate) 100 mg powder for solution for injection with diluent solution per vial) PFIZER CANADA INC</w:t>
+              <w:t>SOLU-CORTEF 100 MG ACT-O-VIAL (hydrocortisone (hydrocortisone sodium succinate) 100 mg powder for solution for injection with diluent solution per vial) PFIZER CANADA INC</w:t>
             </w:r>
           </w:p>
         </w:tc>
@@ -21472,18 +21554,7 @@
                 <w:sz w:val="22"/>
                 <w:szCs w:val="22"/>
               </w:rPr>
-              <w:lastRenderedPageBreak/>
-              <w:t xml:space="preserve">hydrocortisone (hydrocortisone sodium succinate) 100 mg </w:t>
-            </w:r>
-            <w:r>
-              <w:rPr>
-                <w:rFonts w:ascii="Calibri" w:hAnsi="Calibri"/>
-                <w:color w:val="000000"/>
-                <w:sz w:val="22"/>
-                <w:szCs w:val="22"/>
-              </w:rPr>
-              <w:lastRenderedPageBreak/>
-              <w:t>powder for solution for injection with diluent solution per vial</w:t>
+              <w:t>hydrocortisone (hydrocortisone sodium succinate) 100 mg powder for solution for injection with diluent solution per vial</w:t>
             </w:r>
           </w:p>
         </w:tc>
@@ -21508,7 +21579,6 @@
                 <w:sz w:val="22"/>
                 <w:szCs w:val="22"/>
               </w:rPr>
-              <w:lastRenderedPageBreak/>
               <w:t>NA</w:t>
             </w:r>
           </w:p>
@@ -22111,14 +22181,8 @@
     <w:p>
       <w:pPr>
         <w:pStyle w:val="Heading2"/>
-        <w:rPr>
-          <w:color w:val="FF0000"/>
-        </w:rPr>
-      </w:pPr>
-      <w:r>
-        <w:rPr>
-          <w:color w:val="FF0000"/>
-        </w:rPr>
+      </w:pPr>
+      <w:r>
         <w:t>Pens and Syringes</w:t>
       </w:r>
     </w:p>
@@ -22126,36 +22190,20 @@
       <w:pPr>
         <w:rPr>
           <w:rFonts w:ascii="Arial" w:hAnsi="Arial" w:cs="Arial"/>
-          <w:color w:val="FF0000"/>
-        </w:rPr>
-      </w:pPr>
-      <w:r>
-        <w:rPr>
-          <w:rFonts w:ascii="Arial" w:hAnsi="Arial" w:cs="Arial"/>
-          <w:color w:val="FF0000"/>
-        </w:rPr>
-        <w:t xml:space="preserve">As well as being presented in (standard) ampoules and vials, injectable products, especially liquid injectable (e.g. solutions for injection and suspensions for injection) may be presented in syringes and </w:t>
-      </w:r>
-      <w:r>
-        <w:rPr>
-          <w:rFonts w:ascii="Arial" w:hAnsi="Arial" w:cs="Arial"/>
-          <w:color w:val="FF0000"/>
-        </w:rPr>
-        <w:lastRenderedPageBreak/>
-        <w:t>pens.  Syringes and pens can therefore be units of presentation, as they are the intimate container that the medicinal product is delivered in from the manufacturer.</w:t>
+        </w:rPr>
+      </w:pPr>
+      <w:r>
+        <w:rPr>
+          <w:rFonts w:ascii="Arial" w:hAnsi="Arial" w:cs="Arial"/>
+        </w:rPr>
+        <w:t>As well as being presented in (standard) ampoules and vials, injectable products, especially liquid injectable (e.g. solutions for injection and suspensions for injection) may be presented in syringes and pens.  Syringes and pens can therefore be units of presentation, as they are the intimate container that the medicinal product is delivered in from the manufacturer.</w:t>
       </w:r>
     </w:p>
     <w:p>
       <w:pPr>
         <w:pStyle w:val="Heading3"/>
-        <w:rPr>
-          <w:color w:val="FF0000"/>
-        </w:rPr>
-      </w:pPr>
-      <w:r>
-        <w:rPr>
-          <w:color w:val="FF0000"/>
-        </w:rPr>
+      </w:pPr>
+      <w:r>
         <w:t>Syringe as a Unit of Presentation</w:t>
       </w:r>
     </w:p>
@@ -22163,13 +22211,11 @@
       <w:pPr>
         <w:rPr>
           <w:rFonts w:ascii="Arial" w:hAnsi="Arial" w:cs="Arial"/>
-          <w:color w:val="FF0000"/>
-        </w:rPr>
-      </w:pPr>
-      <w:r>
-        <w:rPr>
-          <w:rFonts w:ascii="Arial" w:hAnsi="Arial" w:cs="Arial"/>
-          <w:color w:val="FF0000"/>
+        </w:rPr>
+      </w:pPr>
+      <w:r>
+        <w:rPr>
+          <w:rFonts w:ascii="Arial" w:hAnsi="Arial" w:cs="Arial"/>
         </w:rPr>
         <w:t xml:space="preserve">A </w:t>
       </w:r>
@@ -22177,14 +22223,12 @@
         <w:rPr>
           <w:rFonts w:ascii="Arial" w:hAnsi="Arial" w:cs="Arial"/>
           <w:b/>
-          <w:color w:val="FF0000"/>
         </w:rPr>
         <w:t>syringe</w:t>
       </w:r>
       <w:r>
         <w:rPr>
           <w:rFonts w:ascii="Arial" w:hAnsi="Arial" w:cs="Arial"/>
-          <w:color w:val="FF0000"/>
         </w:rPr>
         <w:t xml:space="preserve"> is a unit of presentation consisting of a barrel tube which contains the medication, and a plunger that is pushed to allow the contents to discharge through the end of the barrel.  There is usually has a needle attached to allow direct administration (often subcutaneously).  The barrel of the syringe typically has graduated marking to indicate volume (or quantity) of medication.  For many products presented in a syringe unit of presentation, the entire contents of the syringe will be given in a single administration event.</w:t>
       </w:r>
@@ -22193,14 +22237,12 @@
       <w:pPr>
         <w:rPr>
           <w:rFonts w:ascii="Arial" w:hAnsi="Arial" w:cs="Arial"/>
-          <w:color w:val="FF0000"/>
         </w:rPr>
       </w:pPr>
       <w:r>
         <w:rPr>
           <w:rFonts w:ascii="Arial" w:hAnsi="Arial" w:cs="Arial"/>
           <w:noProof/>
-          <w:color w:val="FF0000"/>
           <w:lang w:eastAsia="en-GB"/>
         </w:rPr>
         <w:drawing>
@@ -22250,6 +22292,140 @@
       <w:pPr>
         <w:rPr>
           <w:rFonts w:ascii="Arial" w:hAnsi="Arial" w:cs="Arial"/>
+        </w:rPr>
+      </w:pPr>
+    </w:p>
+    <w:p>
+      <w:pPr>
+        <w:rPr>
+          <w:rFonts w:ascii="Arial" w:hAnsi="Arial" w:cs="Arial"/>
+        </w:rPr>
+      </w:pPr>
+    </w:p>
+    <w:p>
+      <w:pPr>
+        <w:rPr>
+          <w:rFonts w:ascii="Arial" w:hAnsi="Arial" w:cs="Arial"/>
+        </w:rPr>
+      </w:pPr>
+      <w:r>
+        <w:rPr>
+          <w:rFonts w:ascii="Arial" w:hAnsi="Arial" w:cs="Arial"/>
+        </w:rPr>
+        <w:t>A syringe unit of presentation is most likely to be single use only.</w:t>
+      </w:r>
+    </w:p>
+    <w:p>
+      <w:pPr>
+        <w:rPr>
+          <w:rFonts w:ascii="Arial" w:hAnsi="Arial" w:cs="Arial"/>
+        </w:rPr>
+      </w:pPr>
+    </w:p>
+    <w:p>
+      <w:pPr>
+        <w:rPr>
+          <w:rFonts w:ascii="Arial" w:hAnsi="Arial" w:cs="Arial"/>
+        </w:rPr>
+      </w:pPr>
+      <w:r>
+        <w:rPr>
+          <w:rFonts w:ascii="Arial" w:hAnsi="Arial" w:cs="Arial"/>
+        </w:rPr>
+        <w:t>When used as a unit of presentation, the term should be “syringe”.  When used as a container description, EDQM recommends the term “pre-filled syringe” to distinguish the two concepts.</w:t>
+      </w:r>
+    </w:p>
+    <w:p>
+      <w:pPr>
+        <w:rPr>
+          <w:rFonts w:ascii="Arial" w:hAnsi="Arial" w:cs="Arial"/>
+        </w:rPr>
+      </w:pPr>
+    </w:p>
+    <w:p>
+      <w:pPr>
+        <w:rPr>
+          <w:rFonts w:asciiTheme="majorHAnsi" w:hAnsiTheme="majorHAnsi" w:cs="Arial"/>
+          <w:color w:val="1F4E79" w:themeColor="accent1" w:themeShade="80"/>
+          <w:sz w:val="22"/>
+        </w:rPr>
+      </w:pPr>
+      <w:r>
+        <w:rPr>
+          <w:rFonts w:asciiTheme="majorHAnsi" w:hAnsiTheme="majorHAnsi" w:cs="Arial"/>
+          <w:color w:val="1F4E79" w:themeColor="accent1" w:themeShade="80"/>
+          <w:sz w:val="22"/>
+        </w:rPr>
+        <w:t>Describing strength for products presented in a syringe</w:t>
+      </w:r>
+    </w:p>
+    <w:p>
+      <w:pPr>
+        <w:rPr>
+          <w:rFonts w:ascii="Arial" w:hAnsi="Arial" w:cs="Arial"/>
+        </w:rPr>
+      </w:pPr>
+      <w:r>
+        <w:rPr>
+          <w:rFonts w:ascii="Arial" w:hAnsi="Arial" w:cs="Arial"/>
+        </w:rPr>
+        <w:t>Since the entire contents of the syringe will usually be given in a single administration event, presentation strength should be used to describe the product strength.  There is no requirement to provide the total volume contained, only the presentation strength.</w:t>
+      </w:r>
+    </w:p>
+    <w:p>
+      <w:pPr>
+        <w:rPr>
+          <w:rFonts w:ascii="Arial" w:hAnsi="Arial" w:cs="Arial"/>
+        </w:rPr>
+      </w:pPr>
+      <w:r>
+        <w:rPr>
+          <w:rFonts w:ascii="Arial" w:hAnsi="Arial" w:cs="Arial"/>
+        </w:rPr>
+        <w:t xml:space="preserve">For example: </w:t>
+      </w:r>
+    </w:p>
+    <w:p>
+      <w:pPr>
+        <w:ind w:left="720"/>
+        <w:rPr>
+          <w:rFonts w:ascii="Arial" w:hAnsi="Arial" w:cs="Arial"/>
+        </w:rPr>
+      </w:pPr>
+      <w:proofErr w:type="spellStart"/>
+      <w:r>
+        <w:rPr>
+          <w:rFonts w:ascii="Arial" w:hAnsi="Arial" w:cs="Arial"/>
+        </w:rPr>
+        <w:t>dalteparin</w:t>
+      </w:r>
+      <w:proofErr w:type="spellEnd"/>
+      <w:r>
+        <w:rPr>
+          <w:rFonts w:ascii="Arial" w:hAnsi="Arial" w:cs="Arial"/>
+        </w:rPr>
+        <w:t xml:space="preserve"> sodium 5000 unit per 0.2 mL solution for injection syringe</w:t>
+      </w:r>
+    </w:p>
+    <w:p>
+      <w:pPr>
+        <w:ind w:left="720"/>
+        <w:rPr>
+          <w:rFonts w:ascii="Arial" w:hAnsi="Arial" w:cs="Arial"/>
+        </w:rPr>
+      </w:pPr>
+      <w:r>
+        <w:rPr>
+          <w:rFonts w:ascii="Arial" w:hAnsi="Arial" w:cs="Arial"/>
+        </w:rPr>
+        <w:t>furosemide 40 mg per 4 mL solution for injection syringe</w:t>
+      </w:r>
+    </w:p>
+    <w:p>
+      <w:pPr>
+        <w:ind w:left="720"/>
+        <w:rPr>
+          <w:rFonts w:ascii="Arial" w:hAnsi="Arial" w:cs="Arial"/>
           <w:color w:val="FF0000"/>
         </w:rPr>
       </w:pPr>
@@ -22257,6 +22433,80 @@
     <w:p>
       <w:pPr>
         <w:rPr>
+          <w:rFonts w:asciiTheme="majorHAnsi" w:hAnsiTheme="majorHAnsi" w:cs="Arial"/>
+          <w:color w:val="1F4E79" w:themeColor="accent1" w:themeShade="80"/>
+          <w:sz w:val="22"/>
+        </w:rPr>
+      </w:pPr>
+      <w:r>
+        <w:rPr>
+          <w:rFonts w:asciiTheme="majorHAnsi" w:hAnsiTheme="majorHAnsi" w:cs="Arial"/>
+          <w:color w:val="1F4E79" w:themeColor="accent1" w:themeShade="80"/>
+          <w:sz w:val="22"/>
+        </w:rPr>
+        <w:t>Auto-injectors</w:t>
+      </w:r>
+    </w:p>
+    <w:p>
+      <w:pPr>
+        <w:rPr>
+          <w:rFonts w:ascii="Arial" w:hAnsi="Arial" w:cs="Arial"/>
+        </w:rPr>
+      </w:pPr>
+      <w:r>
+        <w:rPr>
+          <w:rFonts w:ascii="Arial" w:hAnsi="Arial" w:cs="Arial"/>
+        </w:rPr>
+        <w:t>An autoinjector is a (north American) term that describes a medical device for medicine administration that is a variation of pre-filled syringe.  An autoinjector device contains a pre-filled syringe and a pre-loaded spring or similar that, when activated, depresses the plunger of the syringe so that, in combination with the needle, the medication is “automatically” injected to the required depth (usually subcutaneous).  This overcomes any hesitation that might be incurred by a patient or carer in administering the product through the skin’s barrier.  Newer devices may use compressed gas rather than a spring. </w:t>
+      </w:r>
+    </w:p>
+    <w:p>
+      <w:pPr>
+        <w:rPr>
+          <w:rFonts w:ascii="Arial" w:hAnsi="Arial" w:cs="Arial"/>
+        </w:rPr>
+      </w:pPr>
+    </w:p>
+    <w:p>
+      <w:pPr>
+        <w:rPr>
+          <w:rFonts w:ascii="Arial" w:hAnsi="Arial" w:cs="Arial"/>
+        </w:rPr>
+      </w:pPr>
+      <w:r>
+        <w:rPr>
+          <w:rFonts w:ascii="Arial" w:hAnsi="Arial" w:cs="Arial"/>
+        </w:rPr>
+        <w:t xml:space="preserve">Since an autoinjector is an administration device, it is not included in an NTP formal name for CCDD concepts, although the term is likely to be present in the DPD Brand Name and therefore it will be present in the MP formal name.  Products that are described as having an autoinjector should have their unit of presentation as </w:t>
+      </w:r>
+      <w:r>
+        <w:rPr>
+          <w:rFonts w:ascii="Arial" w:hAnsi="Arial" w:cs="Arial"/>
+        </w:rPr>
+        <w:t>“</w:t>
+      </w:r>
+      <w:r>
+        <w:rPr>
+          <w:rFonts w:ascii="Arial" w:hAnsi="Arial" w:cs="Arial"/>
+        </w:rPr>
+        <w:t>syringe</w:t>
+      </w:r>
+      <w:r>
+        <w:rPr>
+          <w:rFonts w:ascii="Arial" w:hAnsi="Arial" w:cs="Arial"/>
+        </w:rPr>
+        <w:t>”</w:t>
+      </w:r>
+      <w:r>
+        <w:rPr>
+          <w:rFonts w:ascii="Arial" w:hAnsi="Arial" w:cs="Arial"/>
+        </w:rPr>
+        <w:t xml:space="preserve"> as this is the intimate container that presents the medication inside the autoinjector device.  Prescribers that specifically wish a patient to receive an autoinjector product should prescribe by brand name.</w:t>
+      </w:r>
+    </w:p>
+    <w:p>
+      <w:pPr>
+        <w:rPr>
           <w:rFonts w:ascii="Arial" w:hAnsi="Arial" w:cs="Arial"/>
           <w:color w:val="FF0000"/>
         </w:rPr>
@@ -22266,336 +22516,42 @@
       <w:pPr>
         <w:rPr>
           <w:rFonts w:ascii="Arial" w:hAnsi="Arial" w:cs="Arial"/>
+        </w:rPr>
+      </w:pPr>
+      <w:r>
+        <w:rPr>
+          <w:rFonts w:ascii="Arial" w:hAnsi="Arial" w:cs="Arial"/>
+        </w:rPr>
+        <w:t xml:space="preserve">For example: </w:t>
+      </w:r>
+    </w:p>
+    <w:p>
+      <w:pPr>
+        <w:ind w:left="720"/>
+        <w:rPr>
+          <w:rFonts w:ascii="Arial" w:hAnsi="Arial" w:cs="Arial"/>
+        </w:rPr>
+      </w:pPr>
+      <w:r>
+        <w:rPr>
+          <w:rFonts w:ascii="Arial" w:hAnsi="Arial" w:cs="Arial"/>
+        </w:rPr>
+        <w:t>sumatriptan (sumatriptan succinate) 6 mg per 0.5 mL solution for injection syringe</w:t>
+      </w:r>
+    </w:p>
+    <w:p>
+      <w:pPr>
+        <w:rPr>
+          <w:rFonts w:ascii="Arial" w:hAnsi="Arial" w:cs="Arial"/>
           <w:color w:val="FF0000"/>
         </w:rPr>
       </w:pPr>
-      <w:r>
-        <w:rPr>
-          <w:rFonts w:ascii="Arial" w:hAnsi="Arial" w:cs="Arial"/>
-          <w:color w:val="FF0000"/>
-        </w:rPr>
-        <w:t>A syringe unit of presentation is most likely to be single use only.</w:t>
-      </w:r>
-    </w:p>
-    <w:p>
-      <w:pPr>
-        <w:rPr>
-          <w:rFonts w:ascii="Arial" w:hAnsi="Arial" w:cs="Arial"/>
-          <w:color w:val="FF0000"/>
-        </w:rPr>
-      </w:pPr>
-    </w:p>
-    <w:p>
-      <w:pPr>
-        <w:rPr>
-          <w:rFonts w:ascii="Arial" w:hAnsi="Arial" w:cs="Arial"/>
-          <w:color w:val="FF0000"/>
-        </w:rPr>
-      </w:pPr>
-      <w:r>
-        <w:rPr>
-          <w:rFonts w:ascii="Arial" w:hAnsi="Arial" w:cs="Arial"/>
-          <w:color w:val="FF0000"/>
-        </w:rPr>
-        <w:t>When used as a unit of presentation, the term should be “syringe”.  When used as a container description, EDQM recommends the term “pre-filled syringe” to distinguish the two concepts.</w:t>
-      </w:r>
-    </w:p>
-    <w:p>
-      <w:pPr>
-        <w:rPr>
-          <w:rFonts w:ascii="Arial" w:hAnsi="Arial" w:cs="Arial"/>
-          <w:color w:val="FF0000"/>
-        </w:rPr>
-      </w:pPr>
-    </w:p>
-    <w:p>
-      <w:pPr>
-        <w:rPr>
-          <w:rFonts w:asciiTheme="majorHAnsi" w:hAnsiTheme="majorHAnsi" w:cs="Arial"/>
-          <w:color w:val="FF0000"/>
-          <w:sz w:val="22"/>
-        </w:rPr>
-      </w:pPr>
-      <w:r>
-        <w:rPr>
-          <w:rFonts w:asciiTheme="majorHAnsi" w:hAnsiTheme="majorHAnsi" w:cs="Arial"/>
-          <w:color w:val="FF0000"/>
-          <w:sz w:val="22"/>
-        </w:rPr>
-        <w:t>Describing strength for products presented in a syringe</w:t>
-      </w:r>
-    </w:p>
-    <w:p>
-      <w:pPr>
-        <w:rPr>
-          <w:rFonts w:ascii="Arial" w:hAnsi="Arial" w:cs="Arial"/>
-          <w:color w:val="FF0000"/>
-        </w:rPr>
-      </w:pPr>
-      <w:r>
-        <w:rPr>
-          <w:rFonts w:ascii="Arial" w:hAnsi="Arial" w:cs="Arial"/>
-          <w:color w:val="FF0000"/>
-        </w:rPr>
-        <w:t>Since the entire contents of the syringe will usually be given in a single administration event, presentation strength should be used to describe the product strength.  There is no requirement to provide the total volume contained, only the presentation strength.</w:t>
-      </w:r>
-    </w:p>
-    <w:p>
-      <w:pPr>
-        <w:rPr>
-          <w:rFonts w:ascii="Arial" w:hAnsi="Arial" w:cs="Arial"/>
-          <w:color w:val="FF0000"/>
-        </w:rPr>
-      </w:pPr>
-      <w:r>
-        <w:rPr>
-          <w:rFonts w:ascii="Arial" w:hAnsi="Arial" w:cs="Arial"/>
-          <w:color w:val="FF0000"/>
-        </w:rPr>
-        <w:t xml:space="preserve">For example: </w:t>
-      </w:r>
-    </w:p>
-    <w:p>
-      <w:pPr>
-        <w:ind w:left="720"/>
-        <w:rPr>
-          <w:rFonts w:ascii="Arial" w:hAnsi="Arial" w:cs="Arial"/>
-          <w:color w:val="FF0000"/>
-        </w:rPr>
-      </w:pPr>
-      <w:proofErr w:type="spellStart"/>
-      <w:r>
-        <w:rPr>
-          <w:rFonts w:ascii="Arial" w:hAnsi="Arial" w:cs="Arial"/>
-          <w:color w:val="FF0000"/>
-        </w:rPr>
-        <w:t>dalteparin</w:t>
-      </w:r>
-      <w:proofErr w:type="spellEnd"/>
-      <w:r>
-        <w:rPr>
-          <w:rFonts w:ascii="Arial" w:hAnsi="Arial" w:cs="Arial"/>
-          <w:color w:val="FF0000"/>
-        </w:rPr>
-        <w:t xml:space="preserve"> sodium 5000 unit per 0.2 mL solution for injection syringe</w:t>
-      </w:r>
-    </w:p>
-    <w:p>
-      <w:pPr>
-        <w:ind w:left="720"/>
-        <w:rPr>
-          <w:rFonts w:ascii="Arial" w:hAnsi="Arial" w:cs="Arial"/>
-          <w:color w:val="FF0000"/>
-        </w:rPr>
-      </w:pPr>
-      <w:r>
-        <w:rPr>
-          <w:rFonts w:ascii="Arial" w:hAnsi="Arial" w:cs="Arial"/>
-          <w:color w:val="FF0000"/>
-        </w:rPr>
-        <w:t>furosemide 40 mg per 4 mL solution for injection syringe</w:t>
-      </w:r>
-    </w:p>
-    <w:p>
-      <w:pPr>
-        <w:ind w:left="720"/>
-        <w:rPr>
-          <w:rFonts w:ascii="Arial" w:hAnsi="Arial" w:cs="Arial"/>
-          <w:color w:val="FF0000"/>
-        </w:rPr>
-      </w:pPr>
-    </w:p>
-    <w:p>
-      <w:pPr>
-        <w:rPr>
-          <w:rFonts w:asciiTheme="majorHAnsi" w:hAnsiTheme="majorHAnsi" w:cs="Arial"/>
-          <w:color w:val="FF0000"/>
-          <w:sz w:val="22"/>
-        </w:rPr>
-      </w:pPr>
-      <w:r>
-        <w:rPr>
-          <w:rFonts w:asciiTheme="majorHAnsi" w:hAnsiTheme="majorHAnsi" w:cs="Arial"/>
-          <w:color w:val="FF0000"/>
-          <w:sz w:val="22"/>
-        </w:rPr>
-        <w:t>Auto-injectors</w:t>
-      </w:r>
-    </w:p>
-    <w:p>
-      <w:pPr>
-        <w:rPr>
-          <w:rFonts w:ascii="Arial" w:hAnsi="Arial" w:cs="Arial"/>
-          <w:color w:val="FF0000"/>
-          <w:u w:val="single"/>
-        </w:rPr>
-      </w:pPr>
-      <w:r>
-        <w:rPr>
-          <w:rFonts w:ascii="Arial" w:hAnsi="Arial" w:cs="Arial"/>
-          <w:b/>
-          <w:bCs/>
-          <w:color w:val="FF0000"/>
-        </w:rPr>
-        <w:t>An autoinjector is a (north American) term that describes a medical device for medicine administration that is a variation of pre-filled syringe.  An autoinjector device contains a pre-filled syringe and a pre-loaded spring or similar that, when activated, depresses the plunger of the syringe so that, in combination with the needle, the medication is “automatically” injected to the required depth (usually subcutaneous).  This overcomes any hesitation that might be incurred by a patient or carer in administering the product through the skin’s barrier.  Newer devices may use compressed gas rather than a spring. </w:t>
-      </w:r>
-    </w:p>
-    <w:p>
-      <w:pPr>
-        <w:pStyle w:val="Heading2"/>
-        <w:shd w:val="clear" w:color="auto" w:fill="FFFFFF"/>
-        <w:rPr>
-          <w:rFonts w:ascii="Arial" w:hAnsi="Arial" w:cs="Arial"/>
-          <w:b/>
-          <w:bCs/>
-          <w:color w:val="FF0000"/>
-          <w:sz w:val="20"/>
-          <w:szCs w:val="20"/>
-        </w:rPr>
-      </w:pPr>
-    </w:p>
-    <w:p>
-      <w:pPr>
-        <w:pStyle w:val="Heading2"/>
-        <w:shd w:val="clear" w:color="auto" w:fill="FFFFFF"/>
-        <w:rPr>
-          <w:rFonts w:ascii="Calibri Light" w:hAnsi="Calibri Light" w:cs="Calibri Light"/>
-          <w:b/>
-          <w:bCs/>
-          <w:color w:val="2E74B5"/>
-        </w:rPr>
-      </w:pPr>
-      <w:r>
-        <w:rPr>
-          <w:rFonts w:ascii="Arial" w:hAnsi="Arial" w:cs="Arial"/>
-          <w:b/>
-          <w:bCs/>
-          <w:color w:val="FF0000"/>
-          <w:sz w:val="20"/>
-          <w:szCs w:val="20"/>
-        </w:rPr>
-        <w:t xml:space="preserve">Since an autoinjector is an administration device, it is not included in an NTP formal name for CCDD concepts, although the term is likely to be present in the DPD Brand Name and therefore it will be present in the MP formal name.  Products that are described as having an autoinjector should have their unit of presentation as </w:t>
-      </w:r>
-      <w:r>
-        <w:rPr>
-          <w:rFonts w:ascii="Arial" w:hAnsi="Arial" w:cs="Arial"/>
-          <w:b/>
-          <w:bCs/>
-          <w:color w:val="FF0000"/>
-          <w:sz w:val="20"/>
-          <w:szCs w:val="20"/>
-        </w:rPr>
-        <w:t>“</w:t>
-      </w:r>
-      <w:r>
-        <w:rPr>
-          <w:rFonts w:ascii="Arial" w:hAnsi="Arial" w:cs="Arial"/>
-          <w:b/>
-          <w:bCs/>
-          <w:color w:val="FF0000"/>
-          <w:sz w:val="20"/>
-          <w:szCs w:val="20"/>
-        </w:rPr>
-        <w:t>syringe</w:t>
-      </w:r>
-      <w:r>
-        <w:rPr>
-          <w:rFonts w:ascii="Arial" w:hAnsi="Arial" w:cs="Arial"/>
-          <w:b/>
-          <w:bCs/>
-          <w:color w:val="FF0000"/>
-          <w:sz w:val="20"/>
-          <w:szCs w:val="20"/>
-        </w:rPr>
-        <w:t>”</w:t>
-      </w:r>
-      <w:bookmarkStart w:id="1" w:name="_GoBack"/>
-      <w:bookmarkEnd w:id="1"/>
-      <w:r>
-        <w:rPr>
-          <w:rFonts w:ascii="Arial" w:hAnsi="Arial" w:cs="Arial"/>
-          <w:b/>
-          <w:bCs/>
-          <w:color w:val="FF0000"/>
-          <w:sz w:val="20"/>
-          <w:szCs w:val="20"/>
-        </w:rPr>
-        <w:t xml:space="preserve"> as this is the intimate container that presents the medication inside the autoinjector device.  Prescribers that specifically wish a patient to receive an autoinjector product should prescribe by brand name.</w:t>
-      </w:r>
-    </w:p>
-    <w:p>
-      <w:pPr>
-        <w:rPr>
-          <w:rFonts w:ascii="Arial" w:hAnsi="Arial" w:cs="Arial"/>
-          <w:color w:val="FF0000"/>
-        </w:rPr>
-      </w:pPr>
-      <w:r>
-        <w:rPr>
-          <w:rFonts w:ascii="Arial" w:hAnsi="Arial" w:cs="Arial"/>
-          <w:color w:val="FF0000"/>
-        </w:rPr>
-        <w:t>[JMJ 20180821]</w:t>
-      </w:r>
-    </w:p>
-    <w:p>
-      <w:pPr>
-        <w:rPr>
-          <w:rFonts w:ascii="Arial" w:hAnsi="Arial" w:cs="Arial"/>
-          <w:color w:val="FF0000"/>
-        </w:rPr>
-      </w:pPr>
-    </w:p>
-    <w:p>
-      <w:pPr>
-        <w:rPr>
-          <w:rFonts w:ascii="Arial" w:hAnsi="Arial" w:cs="Arial"/>
-          <w:color w:val="FF0000"/>
-        </w:rPr>
-      </w:pPr>
-      <w:r>
-        <w:rPr>
-          <w:rFonts w:ascii="Arial" w:hAnsi="Arial" w:cs="Arial"/>
-          <w:color w:val="FF0000"/>
-        </w:rPr>
-        <w:t xml:space="preserve">For example: </w:t>
-      </w:r>
-    </w:p>
-    <w:p>
-      <w:pPr>
-        <w:ind w:left="720"/>
-        <w:rPr>
-          <w:rFonts w:ascii="Arial" w:hAnsi="Arial" w:cs="Arial"/>
-          <w:color w:val="FF0000"/>
-        </w:rPr>
-      </w:pPr>
-      <w:r>
-        <w:rPr>
-          <w:rFonts w:ascii="Arial" w:hAnsi="Arial" w:cs="Arial"/>
-          <w:color w:val="FF0000"/>
-        </w:rPr>
-        <w:t>sumatriptan (sumatriptan succinate) 6 mg per 0.5 mL solution for injection syringe</w:t>
-      </w:r>
-    </w:p>
-    <w:p>
-      <w:pPr>
-        <w:rPr>
-          <w:rFonts w:ascii="Arial" w:hAnsi="Arial" w:cs="Arial"/>
-          <w:color w:val="FF0000"/>
-        </w:rPr>
-      </w:pPr>
     </w:p>
     <w:p>
       <w:pPr>
         <w:pStyle w:val="Heading3"/>
-        <w:rPr>
-          <w:color w:val="FF0000"/>
-        </w:rPr>
-      </w:pPr>
-      <w:r>
-        <w:rPr>
-          <w:color w:val="FF0000"/>
-        </w:rPr>
+      </w:pPr>
+      <w:r>
         <w:t>Pen as a Unit of Presentation</w:t>
       </w:r>
     </w:p>
@@ -22603,23 +22559,13 @@
       <w:pPr>
         <w:rPr>
           <w:rFonts w:ascii="Arial" w:hAnsi="Arial" w:cs="Arial"/>
-          <w:color w:val="FF0000"/>
-        </w:rPr>
-      </w:pPr>
-      <w:r>
-        <w:rPr>
-          <w:rFonts w:ascii="Arial" w:hAnsi="Arial" w:cs="Arial"/>
-          <w:color w:val="FF0000"/>
-        </w:rPr>
-        <w:t xml:space="preserve">A pen is a unit of presentation consisting of a barrel which houses the medication reservoir (usually a cartridge) and a cap which covers the (disposable) needle.  Because most pen devices are designed </w:t>
-      </w:r>
-      <w:r>
-        <w:rPr>
-          <w:rFonts w:ascii="Arial" w:hAnsi="Arial" w:cs="Arial"/>
-          <w:color w:val="FF0000"/>
-        </w:rPr>
-        <w:lastRenderedPageBreak/>
-        <w:t>specifically to support variable delivery amounts for the medication, there is usually a dose adjustment dial at the opposite end to the cap.  This may be a completely variable dose adjustment, as in the insulin pens where any (reasonable) quantity of units can be selected, or there may be a small selection of dose amounts offered.</w:t>
+        </w:rPr>
+      </w:pPr>
+      <w:r>
+        <w:rPr>
+          <w:rFonts w:ascii="Arial" w:hAnsi="Arial" w:cs="Arial"/>
+        </w:rPr>
+        <w:t>A pen is a unit of presentation consisting of a barrel which houses the medication reservoir (usually a cartridge) and a cap which covers the (disposable) needle.  Because most pen devices are designed specifically to support variable delivery amounts for the medication, there is usually a dose adjustment dial at the opposite end to the cap.  This may be a completely variable dose adjustment, as in the insulin pens where any (reasonable) quantity of units can be selected, or there may be a small selection of dose amounts offered.</w:t>
       </w:r>
     </w:p>
     <w:p>
@@ -22699,13 +22645,11 @@
       <w:pPr>
         <w:rPr>
           <w:rFonts w:ascii="Arial" w:hAnsi="Arial" w:cs="Arial"/>
-          <w:color w:val="FF0000"/>
-        </w:rPr>
-      </w:pPr>
-      <w:r>
-        <w:rPr>
-          <w:rFonts w:ascii="Arial" w:hAnsi="Arial" w:cs="Arial"/>
-          <w:color w:val="FF0000"/>
+        </w:rPr>
+      </w:pPr>
+      <w:r>
+        <w:rPr>
+          <w:rFonts w:ascii="Arial" w:hAnsi="Arial" w:cs="Arial"/>
         </w:rPr>
         <w:t>Almost all pens are re-usable, with the needles being replaced after each use although there are a small number of single use pen products, where the entire content of the reservoir is discharged in a single administration (in these cases there is no dose adjustment dial).</w:t>
       </w:r>
@@ -22714,13 +22658,11 @@
       <w:pPr>
         <w:rPr>
           <w:rFonts w:ascii="Arial" w:hAnsi="Arial" w:cs="Arial"/>
-          <w:color w:val="FF0000"/>
-        </w:rPr>
-      </w:pPr>
-      <w:r>
-        <w:rPr>
-          <w:rFonts w:ascii="Arial" w:hAnsi="Arial" w:cs="Arial"/>
-          <w:color w:val="FF0000"/>
+        </w:rPr>
+      </w:pPr>
+      <w:r>
+        <w:rPr>
+          <w:rFonts w:ascii="Arial" w:hAnsi="Arial" w:cs="Arial"/>
         </w:rPr>
         <w:t>Some pen devices (e.g. for insulin) are re-fillable, with the cartridges being made available separately, in which case the unit of presentation for the medicinal product is “cartridge”.  Other pen devices are not re-fillable; once the medication in the reservoir has been used up (or has exceeded its expiry date) then the entire pen must be discarded.  These products have “pen” as their unit of presentation.</w:t>
       </w:r>
@@ -22729,21 +22671,18 @@
       <w:pPr>
         <w:rPr>
           <w:rFonts w:ascii="Arial" w:hAnsi="Arial" w:cs="Arial"/>
-          <w:color w:val="FF0000"/>
-        </w:rPr>
-      </w:pPr>
-    </w:p>
-    <w:p>
-      <w:pPr>
-        <w:rPr>
-          <w:rFonts w:ascii="Arial" w:hAnsi="Arial" w:cs="Arial"/>
-          <w:color w:val="FF0000"/>
-        </w:rPr>
-      </w:pPr>
-      <w:r>
-        <w:rPr>
-          <w:rFonts w:ascii="Arial" w:hAnsi="Arial" w:cs="Arial"/>
-          <w:color w:val="FF0000"/>
+        </w:rPr>
+      </w:pPr>
+    </w:p>
+    <w:p>
+      <w:pPr>
+        <w:rPr>
+          <w:rFonts w:ascii="Arial" w:hAnsi="Arial" w:cs="Arial"/>
+        </w:rPr>
+      </w:pPr>
+      <w:r>
+        <w:rPr>
+          <w:rFonts w:ascii="Arial" w:hAnsi="Arial" w:cs="Arial"/>
         </w:rPr>
         <w:t>When used as a unit of presentation, the term should be “pen”.  When used as a container description, EDQM recommends the term “pre-filled pen” to distinguish the two concepts.</w:t>
       </w:r>
@@ -22752,7 +22691,6 @@
       <w:pPr>
         <w:rPr>
           <w:rFonts w:asciiTheme="majorHAnsi" w:hAnsiTheme="majorHAnsi" w:cs="Arial"/>
-          <w:color w:val="FF0000"/>
           <w:sz w:val="22"/>
         </w:rPr>
       </w:pPr>
@@ -22761,15 +22699,15 @@
       <w:pPr>
         <w:rPr>
           <w:rFonts w:asciiTheme="majorHAnsi" w:hAnsiTheme="majorHAnsi" w:cs="Arial"/>
-          <w:color w:val="FF0000"/>
-          <w:sz w:val="24"/>
+          <w:color w:val="1F4E79" w:themeColor="accent1" w:themeShade="80"/>
+          <w:sz w:val="22"/>
         </w:rPr>
       </w:pPr>
       <w:r>
         <w:rPr>
           <w:rFonts w:asciiTheme="majorHAnsi" w:hAnsiTheme="majorHAnsi" w:cs="Arial"/>
-          <w:color w:val="FF0000"/>
-          <w:sz w:val="24"/>
+          <w:color w:val="1F4E79" w:themeColor="accent1" w:themeShade="80"/>
+          <w:sz w:val="22"/>
         </w:rPr>
         <w:t>Describing strength for products presented in a syringe</w:t>
       </w:r>
@@ -22778,14 +22716,14 @@
       <w:pPr>
         <w:rPr>
           <w:rFonts w:asciiTheme="majorHAnsi" w:hAnsiTheme="majorHAnsi" w:cs="Arial"/>
-          <w:color w:val="FF0000"/>
+          <w:color w:val="1F4E79" w:themeColor="accent1" w:themeShade="80"/>
           <w:sz w:val="22"/>
         </w:rPr>
       </w:pPr>
       <w:r>
         <w:rPr>
           <w:rFonts w:asciiTheme="majorHAnsi" w:hAnsiTheme="majorHAnsi" w:cs="Arial"/>
-          <w:color w:val="FF0000"/>
+          <w:color w:val="1F4E79" w:themeColor="accent1" w:themeShade="80"/>
           <w:sz w:val="22"/>
         </w:rPr>
         <w:t>Pens with a variable dosage</w:t>
@@ -22795,13 +22733,11 @@
       <w:pPr>
         <w:rPr>
           <w:rFonts w:ascii="Arial" w:hAnsi="Arial" w:cs="Arial"/>
-          <w:color w:val="FF0000"/>
-        </w:rPr>
-      </w:pPr>
-      <w:r>
-        <w:rPr>
-          <w:rFonts w:ascii="Arial" w:hAnsi="Arial" w:cs="Arial"/>
-          <w:color w:val="FF0000"/>
+        </w:rPr>
+      </w:pPr>
+      <w:r>
+        <w:rPr>
+          <w:rFonts w:ascii="Arial" w:hAnsi="Arial" w:cs="Arial"/>
         </w:rPr>
         <w:t>Since pens are used primarily for medications that have a variable administration dose quantity and have some sort of dosage adjustment mechanism, it is more appropriate to describe their strength as a concentration strength rather than a presentation strength, but also to give the total volume of the medication present in the pen.</w:t>
       </w:r>
@@ -22810,13 +22746,11 @@
       <w:pPr>
         <w:rPr>
           <w:rFonts w:ascii="Arial" w:hAnsi="Arial" w:cs="Arial"/>
-          <w:color w:val="FF0000"/>
-        </w:rPr>
-      </w:pPr>
-      <w:r>
-        <w:rPr>
-          <w:rFonts w:ascii="Arial" w:hAnsi="Arial" w:cs="Arial"/>
-          <w:color w:val="FF0000"/>
+        </w:rPr>
+      </w:pPr>
+      <w:r>
+        <w:rPr>
+          <w:rFonts w:ascii="Arial" w:hAnsi="Arial" w:cs="Arial"/>
         </w:rPr>
         <w:t>For example:</w:t>
       </w:r>
@@ -22826,13 +22760,11 @@
         <w:ind w:left="720"/>
         <w:rPr>
           <w:rFonts w:ascii="Arial" w:hAnsi="Arial" w:cs="Arial"/>
-          <w:color w:val="FF0000"/>
-        </w:rPr>
-      </w:pPr>
-      <w:r>
-        <w:rPr>
-          <w:rFonts w:ascii="Arial" w:hAnsi="Arial" w:cs="Arial"/>
-          <w:color w:val="FF0000"/>
+        </w:rPr>
+      </w:pPr>
+      <w:r>
+        <w:rPr>
+          <w:rFonts w:ascii="Arial" w:hAnsi="Arial" w:cs="Arial"/>
         </w:rPr>
         <w:t>insulin lispro 100 unit per mL solution for injection 3 mL pen</w:t>
       </w:r>
@@ -22842,13 +22774,11 @@
         <w:ind w:left="720"/>
         <w:rPr>
           <w:rFonts w:ascii="Arial" w:hAnsi="Arial" w:cs="Arial"/>
-          <w:color w:val="FF0000"/>
-        </w:rPr>
-      </w:pPr>
-      <w:r>
-        <w:rPr>
-          <w:rFonts w:ascii="Arial" w:hAnsi="Arial" w:cs="Arial"/>
-          <w:color w:val="FF0000"/>
+        </w:rPr>
+      </w:pPr>
+      <w:r>
+        <w:rPr>
+          <w:rFonts w:ascii="Arial" w:hAnsi="Arial" w:cs="Arial"/>
         </w:rPr>
         <w:t>insulin glargine 300 unit per mL solution for injection 1.5 mL pen</w:t>
       </w:r>
@@ -22857,7 +22787,6 @@
       <w:pPr>
         <w:rPr>
           <w:rFonts w:ascii="Arial" w:hAnsi="Arial" w:cs="Arial"/>
-          <w:color w:val="FF0000"/>
         </w:rPr>
       </w:pPr>
     </w:p>
@@ -22865,14 +22794,12 @@
       <w:pPr>
         <w:rPr>
           <w:rFonts w:asciiTheme="majorHAnsi" w:hAnsiTheme="majorHAnsi" w:cs="Arial"/>
-          <w:color w:val="FF0000"/>
           <w:sz w:val="22"/>
         </w:rPr>
       </w:pPr>
       <w:r>
         <w:rPr>
           <w:rFonts w:asciiTheme="majorHAnsi" w:hAnsiTheme="majorHAnsi" w:cs="Arial"/>
-          <w:color w:val="FF0000"/>
           <w:sz w:val="22"/>
         </w:rPr>
         <w:t>Pens with a single dosage</w:t>
@@ -22882,14 +22809,12 @@
       <w:pPr>
         <w:rPr>
           <w:rFonts w:ascii="Arial" w:hAnsi="Arial" w:cs="Arial"/>
-          <w:color w:val="FF0000"/>
           <w:u w:val="single"/>
         </w:rPr>
       </w:pPr>
       <w:r>
         <w:rPr>
           <w:rFonts w:ascii="Arial" w:hAnsi="Arial" w:cs="Arial"/>
-          <w:color w:val="FF0000"/>
           <w:u w:val="single"/>
         </w:rPr>
         <w:t>Single use pens</w:t>
@@ -22899,13 +22824,11 @@
       <w:pPr>
         <w:rPr>
           <w:rFonts w:ascii="Arial" w:hAnsi="Arial" w:cs="Arial"/>
-          <w:color w:val="FF0000"/>
-        </w:rPr>
-      </w:pPr>
-      <w:r>
-        <w:rPr>
-          <w:rFonts w:ascii="Arial" w:hAnsi="Arial" w:cs="Arial"/>
-          <w:color w:val="FF0000"/>
+        </w:rPr>
+      </w:pPr>
+      <w:r>
+        <w:rPr>
+          <w:rFonts w:ascii="Arial" w:hAnsi="Arial" w:cs="Arial"/>
         </w:rPr>
         <w:t>For those pens that are single use, presentation strength is appropriate; for example:</w:t>
       </w:r>
@@ -22915,13 +22838,11 @@
         <w:ind w:left="720"/>
         <w:rPr>
           <w:rFonts w:ascii="Arial" w:hAnsi="Arial" w:cs="Arial"/>
-          <w:color w:val="FF0000"/>
-        </w:rPr>
-      </w:pPr>
-      <w:r>
-        <w:rPr>
-          <w:rFonts w:ascii="Arial" w:hAnsi="Arial" w:cs="Arial"/>
-          <w:color w:val="FF0000"/>
+        </w:rPr>
+      </w:pPr>
+      <w:r>
+        <w:rPr>
+          <w:rFonts w:ascii="Arial" w:hAnsi="Arial" w:cs="Arial"/>
         </w:rPr>
         <w:t>adalimumab 40 mg per 0.4 mL solution for injection pen</w:t>
       </w:r>
@@ -22931,13 +22852,11 @@
         <w:ind w:left="720"/>
         <w:rPr>
           <w:rFonts w:ascii="Arial" w:hAnsi="Arial" w:cs="Arial"/>
-          <w:color w:val="FF0000"/>
-        </w:rPr>
-      </w:pPr>
-      <w:r>
-        <w:rPr>
-          <w:rFonts w:ascii="Arial" w:hAnsi="Arial" w:cs="Arial"/>
-          <w:color w:val="FF0000"/>
+        </w:rPr>
+      </w:pPr>
+      <w:r>
+        <w:rPr>
+          <w:rFonts w:ascii="Arial" w:hAnsi="Arial" w:cs="Arial"/>
         </w:rPr>
         <w:t>alirocumab 150 mg per 1 mL solution for injection pen</w:t>
       </w:r>
@@ -22946,7 +22865,6 @@
       <w:pPr>
         <w:rPr>
           <w:rFonts w:ascii="Arial" w:hAnsi="Arial" w:cs="Arial"/>
-          <w:color w:val="FF0000"/>
           <w:u w:val="single"/>
         </w:rPr>
       </w:pPr>
@@ -22955,14 +22873,12 @@
       <w:pPr>
         <w:rPr>
           <w:rFonts w:ascii="Arial" w:hAnsi="Arial" w:cs="Arial"/>
-          <w:color w:val="FF0000"/>
           <w:u w:val="single"/>
         </w:rPr>
       </w:pPr>
       <w:r>
         <w:rPr>
           <w:rFonts w:ascii="Arial" w:hAnsi="Arial" w:cs="Arial"/>
-          <w:color w:val="FF0000"/>
           <w:u w:val="single"/>
         </w:rPr>
         <w:t>Multiple use pens</w:t>
@@ -22970,7 +22886,6 @@
       <w:r>
         <w:rPr>
           <w:rFonts w:ascii="Arial" w:hAnsi="Arial" w:cs="Arial"/>
-          <w:color w:val="FF0000"/>
           <w:u w:val="single"/>
         </w:rPr>
         <w:br/>
@@ -22980,7 +22895,6 @@
       <w:pPr>
         <w:rPr>
           <w:rFonts w:ascii="Arial" w:hAnsi="Arial" w:cs="Arial"/>
-          <w:color w:val="222222"/>
           <w:sz w:val="24"/>
           <w:szCs w:val="24"/>
         </w:rPr>
@@ -22988,21 +22902,18 @@
       <w:r>
         <w:rPr>
           <w:rFonts w:ascii="Arial" w:hAnsi="Arial" w:cs="Arial"/>
-          <w:color w:val="FF0000"/>
         </w:rPr>
         <w:t>By having a fixed dosage amount, these pens are equivalent products that have a metered dose delivery that “bounds” the presentation of the product to the patient, and as such are best described using Strength pattern 1C, with the addition of “</w:t>
       </w:r>
       <w:r>
         <w:rPr>
           <w:rFonts w:ascii="Arial" w:hAnsi="Arial" w:cs="Arial"/>
-          <w:color w:val="FF0000"/>
         </w:rPr>
         <w:t>pre-filled</w:t>
       </w:r>
       <w:r>
         <w:rPr>
           <w:rFonts w:ascii="Arial" w:hAnsi="Arial" w:cs="Arial"/>
-          <w:color w:val="FF0000"/>
         </w:rPr>
         <w:t xml:space="preserve"> pen” as this is truly a description of the container added to help the user.</w:t>
       </w:r>
@@ -23011,13 +22922,11 @@
       <w:pPr>
         <w:rPr>
           <w:rFonts w:ascii="Arial" w:hAnsi="Arial" w:cs="Arial"/>
-          <w:color w:val="FF0000"/>
-        </w:rPr>
-      </w:pPr>
-      <w:r>
-        <w:rPr>
-          <w:rFonts w:ascii="Arial" w:hAnsi="Arial" w:cs="Arial"/>
-          <w:color w:val="FF0000"/>
+        </w:rPr>
+      </w:pPr>
+      <w:r>
+        <w:rPr>
+          <w:rFonts w:ascii="Arial" w:hAnsi="Arial" w:cs="Arial"/>
         </w:rPr>
         <w:t>For example:</w:t>
       </w:r>
@@ -23027,28 +22936,23 @@
         <w:ind w:left="720"/>
         <w:rPr>
           <w:rFonts w:ascii="Arial" w:hAnsi="Arial" w:cs="Arial"/>
-          <w:color w:val="FF0000"/>
-        </w:rPr>
-      </w:pPr>
-      <w:r>
-        <w:rPr>
-          <w:rFonts w:ascii="Arial" w:hAnsi="Arial" w:cs="Arial"/>
-          <w:color w:val="FF0000"/>
-        </w:rPr>
-        <w:lastRenderedPageBreak/>
+        </w:rPr>
+      </w:pPr>
+      <w:r>
+        <w:rPr>
+          <w:rFonts w:ascii="Arial" w:hAnsi="Arial" w:cs="Arial"/>
+        </w:rPr>
         <w:t>exenatide 5 mcg per actuation solution for injection p</w:t>
       </w:r>
       <w:r>
         <w:rPr>
           <w:rFonts w:ascii="Arial" w:hAnsi="Arial" w:cs="Arial"/>
-          <w:color w:val="FF0000"/>
         </w:rPr>
         <w:t xml:space="preserve">re-filled </w:t>
       </w:r>
       <w:r>
         <w:rPr>
           <w:rFonts w:ascii="Arial" w:hAnsi="Arial" w:cs="Arial"/>
-          <w:color w:val="FF0000"/>
         </w:rPr>
         <w:t>pen</w:t>
       </w:r>
@@ -23058,14 +22962,12 @@
         <w:ind w:left="720"/>
         <w:rPr>
           <w:rFonts w:ascii="Arial" w:hAnsi="Arial" w:cs="Arial"/>
-          <w:color w:val="FF0000"/>
         </w:rPr>
       </w:pPr>
       <w:proofErr w:type="spellStart"/>
       <w:r>
         <w:rPr>
           <w:rFonts w:ascii="Arial" w:hAnsi="Arial" w:cs="Arial"/>
-          <w:color w:val="FF0000"/>
         </w:rPr>
         <w:t>lixisenatide</w:t>
       </w:r>
@@ -23073,21 +22975,18 @@
       <w:r>
         <w:rPr>
           <w:rFonts w:ascii="Arial" w:hAnsi="Arial" w:cs="Arial"/>
-          <w:color w:val="FF0000"/>
         </w:rPr>
         <w:t xml:space="preserve"> 20 mcg per actuation solution for injection p</w:t>
       </w:r>
       <w:r>
         <w:rPr>
           <w:rFonts w:ascii="Arial" w:hAnsi="Arial" w:cs="Arial"/>
-          <w:color w:val="FF0000"/>
         </w:rPr>
         <w:t xml:space="preserve">re-filled </w:t>
       </w:r>
       <w:r>
         <w:rPr>
           <w:rFonts w:ascii="Arial" w:hAnsi="Arial" w:cs="Arial"/>
-          <w:color w:val="FF0000"/>
         </w:rPr>
         <w:t>pen</w:t>
       </w:r>
@@ -23101,441 +23000,7 @@
     </w:p>
     <w:p>
       <w:pPr>
-        <w:rPr>
-          <w:rFonts w:ascii="Arial" w:hAnsi="Arial" w:cs="Arial"/>
-          <w:color w:val="FF0000"/>
-        </w:rPr>
-      </w:pPr>
-      <w:r>
-        <w:rPr>
-          <w:rFonts w:ascii="Arial" w:hAnsi="Arial" w:cs="Arial"/>
-          <w:color w:val="FF0000"/>
-        </w:rPr>
-        <w:t>[JMJ 20180724]</w:t>
-      </w:r>
-    </w:p>
-    <w:p>
-      <w:pPr>
-        <w:pStyle w:val="Heading2"/>
-      </w:pPr>
-      <w:r>
-        <w:t>Film coated tablets – not included in CCDD dose forms</w:t>
-      </w:r>
-    </w:p>
-    <w:p/>
-    <w:p>
-      <w:pPr>
-        <w:pStyle w:val="Heading2"/>
-        <w:rPr>
-          <w:color w:val="FF0000"/>
-        </w:rPr>
-      </w:pPr>
-      <w:r>
-        <w:rPr>
-          <w:color w:val="FF0000"/>
-        </w:rPr>
-        <w:t>Lotions</w:t>
-      </w:r>
-    </w:p>
-    <w:p>
-      <w:pPr>
-        <w:rPr>
-          <w:rFonts w:ascii="Arial" w:hAnsi="Arial" w:cs="Arial"/>
-          <w:color w:val="FF0000"/>
-        </w:rPr>
-      </w:pPr>
-      <w:r>
-        <w:rPr>
-          <w:rFonts w:ascii="Arial" w:hAnsi="Arial" w:cs="Arial"/>
-          <w:color w:val="FF0000"/>
-        </w:rPr>
-        <w:t>“Lotion” is not an EDQM standard dose form (although there is a concept called an “eye lotion”, defined as “Liquid sterile single-dose or multidose preparation consisting of an aqueous solution intended for washing or bathing the eye”; here the implication of the lotion appears to be the sense of “washing” the eye, which is explicitly stated in the administration method characteristic (bathing/rinsing/washing)).</w:t>
-      </w:r>
-    </w:p>
-    <w:p>
-      <w:pPr>
-        <w:rPr>
-          <w:rFonts w:ascii="Arial" w:hAnsi="Arial" w:cs="Arial"/>
-          <w:color w:val="FF0000"/>
-        </w:rPr>
-      </w:pPr>
-    </w:p>
-    <w:p>
-      <w:pPr>
-        <w:rPr>
-          <w:rFonts w:ascii="Arial" w:hAnsi="Arial" w:cs="Arial"/>
-          <w:color w:val="FF0000"/>
-        </w:rPr>
-      </w:pPr>
-      <w:r>
-        <w:rPr>
-          <w:rFonts w:ascii="Arial" w:hAnsi="Arial" w:cs="Arial"/>
-          <w:color w:val="FF0000"/>
-        </w:rPr>
-        <w:t>The Merriam-Webster medical dictionary defines a lotion as “</w:t>
-      </w:r>
-      <w:r>
-        <w:rPr>
-          <w:rFonts w:ascii="Arial" w:hAnsi="Arial" w:cs="Arial"/>
-          <w:i/>
-          <w:color w:val="FF0000"/>
-        </w:rPr>
-        <w:t>a liquid usually aqueous medicinal preparation containing one or more insoluble substances and applied externally for skin disorders</w:t>
-      </w:r>
-      <w:r>
-        <w:rPr>
-          <w:rFonts w:ascii="Arial" w:hAnsi="Arial" w:cs="Arial"/>
-          <w:color w:val="FF0000"/>
-        </w:rPr>
-        <w:t>”.  This definition hints at the problem; products called “lotions” must be either:</w:t>
-      </w:r>
-    </w:p>
-    <w:p>
-      <w:pPr>
-        <w:pStyle w:val="ListParagraph"/>
-        <w:numPr>
-          <w:ilvl w:val="0"/>
-          <w:numId w:val="6"/>
-        </w:numPr>
-        <w:rPr>
-          <w:rFonts w:ascii="Arial" w:hAnsi="Arial" w:cs="Arial"/>
-          <w:color w:val="FF0000"/>
-          <w:sz w:val="20"/>
-        </w:rPr>
-      </w:pPr>
-      <w:r>
-        <w:rPr>
-          <w:rFonts w:ascii="Arial" w:hAnsi="Arial" w:cs="Arial"/>
-          <w:color w:val="FF0000"/>
-          <w:sz w:val="20"/>
-        </w:rPr>
-        <w:t xml:space="preserve">a </w:t>
-      </w:r>
-      <w:r>
-        <w:rPr>
-          <w:rFonts w:ascii="Arial" w:hAnsi="Arial" w:cs="Arial"/>
-          <w:b/>
-          <w:color w:val="FF0000"/>
-          <w:sz w:val="20"/>
-        </w:rPr>
-        <w:t>cutaneous solution</w:t>
-      </w:r>
-      <w:r>
-        <w:rPr>
-          <w:rFonts w:ascii="Arial" w:hAnsi="Arial" w:cs="Arial"/>
-          <w:color w:val="FF0000"/>
-          <w:sz w:val="20"/>
-        </w:rPr>
-        <w:t xml:space="preserve">, where agents have been used to make an insoluble </w:t>
-      </w:r>
-      <w:r>
-        <w:rPr>
-          <w:rFonts w:ascii="Arial" w:hAnsi="Arial" w:cs="Arial"/>
-          <w:color w:val="FF0000"/>
-          <w:sz w:val="20"/>
-        </w:rPr>
-        <w:t xml:space="preserve">active </w:t>
-      </w:r>
-      <w:r>
-        <w:rPr>
-          <w:rFonts w:ascii="Arial" w:hAnsi="Arial" w:cs="Arial"/>
-          <w:color w:val="FF0000"/>
-          <w:sz w:val="20"/>
-        </w:rPr>
-        <w:t>substance (such as a corticosteroid) “soluble” in the liquid phase; the most common agents being some of the long chain alcohols (such as propylene glycol)</w:t>
-      </w:r>
-    </w:p>
-    <w:p>
-      <w:pPr>
-        <w:pStyle w:val="ListParagraph"/>
-        <w:numPr>
-          <w:ilvl w:val="0"/>
-          <w:numId w:val="6"/>
-        </w:numPr>
-        <w:rPr>
-          <w:rFonts w:ascii="Arial" w:hAnsi="Arial" w:cs="Arial"/>
-          <w:color w:val="FF0000"/>
-          <w:sz w:val="20"/>
-        </w:rPr>
-      </w:pPr>
-      <w:r>
-        <w:rPr>
-          <w:rFonts w:ascii="Arial" w:hAnsi="Arial" w:cs="Arial"/>
-          <w:color w:val="FF0000"/>
-          <w:sz w:val="20"/>
-        </w:rPr>
-        <w:t xml:space="preserve">a </w:t>
-      </w:r>
-      <w:r>
-        <w:rPr>
-          <w:rFonts w:ascii="Arial" w:hAnsi="Arial" w:cs="Arial"/>
-          <w:b/>
-          <w:color w:val="FF0000"/>
-          <w:sz w:val="20"/>
-        </w:rPr>
-        <w:t>cutaneous suspension</w:t>
-      </w:r>
-      <w:r>
-        <w:rPr>
-          <w:rFonts w:ascii="Arial" w:hAnsi="Arial" w:cs="Arial"/>
-          <w:color w:val="FF0000"/>
-          <w:sz w:val="20"/>
-        </w:rPr>
-        <w:t>, where particles of the</w:t>
-      </w:r>
-      <w:r>
-        <w:rPr>
-          <w:rFonts w:ascii="Arial" w:hAnsi="Arial" w:cs="Arial"/>
-          <w:color w:val="FF0000"/>
-          <w:sz w:val="20"/>
-        </w:rPr>
-        <w:t xml:space="preserve"> insoluble</w:t>
-      </w:r>
-      <w:r>
-        <w:rPr>
-          <w:rFonts w:ascii="Arial" w:hAnsi="Arial" w:cs="Arial"/>
-          <w:color w:val="FF0000"/>
-          <w:sz w:val="20"/>
-        </w:rPr>
-        <w:t xml:space="preserve"> active substance are suspended in the liquid phase</w:t>
-      </w:r>
-      <w:r>
-        <w:rPr>
-          <w:rFonts w:ascii="Arial" w:hAnsi="Arial" w:cs="Arial"/>
-          <w:color w:val="FF0000"/>
-          <w:sz w:val="20"/>
-        </w:rPr>
-        <w:t xml:space="preserve"> often with the help of a suspending agent; [example: calamine lotion]</w:t>
-      </w:r>
-    </w:p>
-    <w:p>
-      <w:pPr>
-        <w:pStyle w:val="ListParagraph"/>
-        <w:numPr>
-          <w:ilvl w:val="0"/>
-          <w:numId w:val="6"/>
-        </w:numPr>
-        <w:rPr>
-          <w:rFonts w:ascii="Arial" w:eastAsiaTheme="minorHAnsi" w:hAnsi="Arial" w:cs="Arial"/>
-          <w:color w:val="FF0000"/>
-          <w:sz w:val="20"/>
-          <w:szCs w:val="20"/>
-          <w:lang w:eastAsia="en-US"/>
-        </w:rPr>
-      </w:pPr>
-      <w:r>
-        <w:rPr>
-          <w:rFonts w:ascii="Arial" w:hAnsi="Arial" w:cs="Arial"/>
-          <w:color w:val="FF0000"/>
-          <w:sz w:val="20"/>
-        </w:rPr>
-        <w:t xml:space="preserve">a </w:t>
-      </w:r>
-      <w:r>
-        <w:rPr>
-          <w:rFonts w:ascii="Arial" w:hAnsi="Arial" w:cs="Arial"/>
-          <w:b/>
-          <w:color w:val="FF0000"/>
-          <w:sz w:val="20"/>
-        </w:rPr>
-        <w:t>cutaneous emulsion</w:t>
-      </w:r>
-      <w:r>
-        <w:rPr>
-          <w:rFonts w:ascii="Arial" w:hAnsi="Arial" w:cs="Arial"/>
-          <w:color w:val="FF0000"/>
-          <w:sz w:val="20"/>
-        </w:rPr>
-        <w:t xml:space="preserve">, where the active substance is dissolved in a hydrophobic liquid, </w:t>
-      </w:r>
-      <w:r>
-        <w:rPr>
-          <w:rFonts w:ascii="Arial" w:eastAsiaTheme="minorHAnsi" w:hAnsi="Arial" w:cs="Arial"/>
-          <w:color w:val="FF0000"/>
-          <w:sz w:val="20"/>
-          <w:szCs w:val="20"/>
-          <w:lang w:eastAsia="en-US"/>
-        </w:rPr>
-        <w:t>small droplets of which are emulsified into the hydrophilic liquid [example: benzoyl peroxide]</w:t>
-      </w:r>
-    </w:p>
-    <w:p>
-      <w:pPr>
-        <w:rPr>
-          <w:rFonts w:ascii="Arial" w:hAnsi="Arial" w:cs="Arial"/>
-          <w:color w:val="FF0000"/>
-        </w:rPr>
-      </w:pPr>
-      <w:r>
-        <w:rPr>
-          <w:rFonts w:ascii="Arial" w:hAnsi="Arial" w:cs="Arial"/>
-          <w:color w:val="FF0000"/>
-        </w:rPr>
-        <w:t>Because of this variation and because the use of “lotion” as a dose form has been somewhat loosely</w:t>
-      </w:r>
-      <w:r>
-        <w:rPr>
-          <w:rFonts w:ascii="Arial" w:hAnsi="Arial" w:cs="Arial"/>
-          <w:color w:val="545454"/>
-          <w:shd w:val="clear" w:color="auto" w:fill="FFFFFF"/>
-        </w:rPr>
-        <w:t xml:space="preserve"> </w:t>
-      </w:r>
-      <w:r>
-        <w:rPr>
-          <w:rFonts w:ascii="Arial" w:hAnsi="Arial" w:cs="Arial"/>
-          <w:color w:val="FF0000"/>
-        </w:rPr>
-        <w:t>applied in the past</w:t>
-      </w:r>
-      <w:r>
-        <w:rPr>
-          <w:rFonts w:ascii="Arial" w:hAnsi="Arial" w:cs="Arial"/>
-          <w:color w:val="FF0000"/>
-        </w:rPr>
-        <w:t>, it is not possible to do a “dose form transform” on products that have the DPD dose form.</w:t>
-      </w:r>
-    </w:p>
-    <w:p>
-      <w:pPr>
-        <w:rPr>
-          <w:rFonts w:ascii="Arial" w:hAnsi="Arial" w:cs="Arial"/>
-          <w:color w:val="FF0000"/>
-        </w:rPr>
-      </w:pPr>
-      <w:r>
-        <w:rPr>
-          <w:rFonts w:ascii="Arial" w:hAnsi="Arial" w:cs="Arial"/>
-          <w:color w:val="FF0000"/>
-        </w:rPr>
-        <w:t>It can be very difficult, even with full product monographs and lists of excipients, to know exactly how a particular</w:t>
-      </w:r>
-      <w:r>
-        <w:rPr>
-          <w:rFonts w:ascii="Arial" w:hAnsi="Arial" w:cs="Arial"/>
-          <w:color w:val="FF0000"/>
-        </w:rPr>
-        <w:t xml:space="preserve"> “lotion”</w:t>
-      </w:r>
-      <w:r>
-        <w:rPr>
-          <w:rFonts w:ascii="Arial" w:hAnsi="Arial" w:cs="Arial"/>
-          <w:color w:val="FF0000"/>
-        </w:rPr>
-        <w:t xml:space="preserve"> product is formulated</w:t>
-      </w:r>
-      <w:r>
-        <w:rPr>
-          <w:rFonts w:ascii="Arial" w:hAnsi="Arial" w:cs="Arial"/>
-          <w:color w:val="FF0000"/>
-        </w:rPr>
-        <w:t>, so even trying to make changes to individual products (or groups of products) is challenging.</w:t>
-      </w:r>
-    </w:p>
-    <w:p>
-      <w:pPr>
-        <w:rPr>
-          <w:rFonts w:ascii="Arial" w:hAnsi="Arial" w:cs="Arial"/>
-          <w:color w:val="FF0000"/>
-        </w:rPr>
-      </w:pPr>
-    </w:p>
-    <w:p>
-      <w:pPr>
-        <w:rPr>
-          <w:rFonts w:ascii="Arial" w:hAnsi="Arial" w:cs="Arial"/>
-          <w:color w:val="FF0000"/>
-        </w:rPr>
-      </w:pPr>
-      <w:r>
-        <w:rPr>
-          <w:rFonts w:ascii="Arial" w:hAnsi="Arial" w:cs="Arial"/>
-          <w:color w:val="FF0000"/>
-        </w:rPr>
-        <w:t xml:space="preserve">For products already released with an NTP dose form of “lotion” unless there is a customer query (as there has been for one or two products), this dose form will continue to be used (e.g. </w:t>
-      </w:r>
-      <w:r>
-        <w:rPr>
-          <w:rFonts w:ascii="Arial" w:hAnsi="Arial" w:cs="Arial"/>
-          <w:color w:val="FF0000"/>
-        </w:rPr>
-        <w:t>betamethasone (betamethasone valerate) 0.1 % lotion</w:t>
-      </w:r>
-      <w:r>
-        <w:rPr>
-          <w:rFonts w:ascii="Arial" w:hAnsi="Arial" w:cs="Arial"/>
-          <w:color w:val="FF0000"/>
-        </w:rPr>
-        <w:t>)</w:t>
-      </w:r>
-      <w:r>
-        <w:rPr>
-          <w:rFonts w:ascii="Arial" w:hAnsi="Arial" w:cs="Arial"/>
-          <w:color w:val="FF0000"/>
-        </w:rPr>
-        <w:t xml:space="preserve"> until or unless a more accurate dose form can be found</w:t>
-      </w:r>
-      <w:r>
-        <w:rPr>
-          <w:rFonts w:ascii="Arial" w:hAnsi="Arial" w:cs="Arial"/>
-          <w:color w:val="FF0000"/>
-        </w:rPr>
-        <w:t xml:space="preserve">.  For all new NTPs, if at all possible, the DPD dose form should be one of </w:t>
-      </w:r>
-      <w:r>
-        <w:rPr>
-          <w:rFonts w:ascii="Arial" w:hAnsi="Arial" w:cs="Arial"/>
-          <w:color w:val="FF0000"/>
-        </w:rPr>
-        <w:t>cutaneous solution/ cutaneous suspension/ cutaneous emulsion</w:t>
-      </w:r>
-      <w:r>
-        <w:rPr>
-          <w:rFonts w:ascii="Arial" w:hAnsi="Arial" w:cs="Arial"/>
-          <w:color w:val="FF0000"/>
-        </w:rPr>
-        <w:t xml:space="preserve"> and so the NTP will have the correct dose form on generation.  If this is not possible, then </w:t>
-      </w:r>
-      <w:r>
-        <w:rPr>
-          <w:rFonts w:ascii="Arial" w:hAnsi="Arial" w:cs="Arial"/>
-          <w:color w:val="FF0000"/>
-        </w:rPr>
-        <w:t>new NTPs may also use the dose form of</w:t>
-      </w:r>
-      <w:r>
-        <w:rPr>
-          <w:rFonts w:ascii="Arial" w:hAnsi="Arial" w:cs="Arial"/>
-          <w:color w:val="FF0000"/>
-        </w:rPr>
-        <w:t xml:space="preserve"> “lotion”.</w:t>
-      </w:r>
-    </w:p>
-    <w:p>
-      <w:pPr>
-        <w:rPr>
-          <w:rFonts w:ascii="Arial" w:hAnsi="Arial" w:cs="Arial"/>
-          <w:color w:val="FF0000"/>
-        </w:rPr>
-      </w:pPr>
-      <w:r>
-        <w:rPr>
-          <w:rFonts w:ascii="Arial" w:hAnsi="Arial" w:cs="Arial"/>
-          <w:color w:val="FF0000"/>
-        </w:rPr>
-        <w:t>[JMJ 20180717]</w:t>
-      </w:r>
-    </w:p>
-    <w:p>
-      <w:pPr>
-        <w:rPr>
-          <w:rFonts w:ascii="Arial" w:hAnsi="Arial" w:cs="Arial"/>
-        </w:rPr>
-      </w:pPr>
-    </w:p>
-    <w:p>
-      <w:pPr>
-        <w:pStyle w:val="Heading2"/>
+        <w:pStyle w:val="Heading3"/>
       </w:pPr>
       <w:r>
         <w:t>Dual Chamber Products</w:t>
@@ -23548,7 +23013,7 @@
           <w:lang w:eastAsia="en-GB"/>
         </w:rPr>
         <w:drawing>
-          <wp:inline distT="0" distB="0" distL="0" distR="0">
+          <wp:inline distT="0" distB="0" distL="0" distR="0" wp14:anchorId="48EAC76D" wp14:editId="71F188E5">
             <wp:extent cx="775411" cy="1731130"/>
             <wp:effectExtent l="0" t="0" r="5715" b="2540"/>
             <wp:docPr id="1" name="Picture 1" descr="Image result for solu cortef"/>
@@ -23565,7 +23030,7 @@
                     </pic:cNvPicPr>
                   </pic:nvPicPr>
                   <pic:blipFill>
-                    <a:blip r:embed="rId8" r:link="rId9">
+                    <a:blip r:embed="rId8" r:link="rId9" cstate="print">
                       <a:extLst>
                         <a:ext uri="{28A0092B-C50C-407E-A947-70E740481C1C}">
                           <a14:useLocalDpi xmlns:a14="http://schemas.microsoft.com/office/drawing/2010/main" val="0"/>
@@ -23605,7 +23070,7 @@
           <w:lang w:eastAsia="en-GB"/>
         </w:rPr>
         <w:drawing>
-          <wp:inline distT="0" distB="0" distL="0" distR="0">
+          <wp:inline distT="0" distB="0" distL="0" distR="0" wp14:anchorId="5A1DB366" wp14:editId="407833C9">
             <wp:extent cx="2289658" cy="1260767"/>
             <wp:effectExtent l="0" t="0" r="0" b="0"/>
             <wp:docPr id="2" name="Picture 2" descr="Image result for xyntha"/>
@@ -23715,11 +23180,356 @@
         <w:rPr>
           <w:rFonts w:ascii="Arial" w:hAnsi="Arial" w:cs="Arial"/>
         </w:rPr>
-        <w:t>&lt;substance&gt; &lt;strength</w:t>
-      </w:r>
-      <w:r>
-        <w:rPr>
-          <w:rFonts w:ascii="Arial" w:hAnsi="Arial" w:cs="Arial"/>
+        <w:t>&lt;substance&gt; &lt;strength per vial&gt; &lt;dose form) with diluent solution</w:t>
+      </w:r>
+    </w:p>
+    <w:p>
+      <w:pPr>
+        <w:rPr>
+          <w:rFonts w:ascii="Arial" w:hAnsi="Arial" w:cs="Arial"/>
+        </w:rPr>
+      </w:pPr>
+      <w:r>
+        <w:rPr>
+          <w:rFonts w:ascii="Arial" w:hAnsi="Arial" w:cs="Arial"/>
+        </w:rPr>
+        <w:t xml:space="preserve">Example: </w:t>
+      </w:r>
+      <w:r>
+        <w:rPr>
+          <w:rFonts w:ascii="Arial" w:hAnsi="Arial" w:cs="Arial"/>
+        </w:rPr>
+        <w:t>risperidone 25 mg per vial powder for prolonged-release suspension for injection with diluent solution</w:t>
+      </w:r>
+    </w:p>
+    <w:p>
+      <w:pPr>
+        <w:rPr>
+          <w:rFonts w:ascii="Arial" w:hAnsi="Arial" w:cs="Arial"/>
+        </w:rPr>
+      </w:pPr>
+    </w:p>
+    <w:p>
+      <w:pPr>
+        <w:rPr>
+          <w:rFonts w:ascii="Arial" w:hAnsi="Arial" w:cs="Arial"/>
+        </w:rPr>
+      </w:pPr>
+      <w:r>
+        <w:rPr>
+          <w:rFonts w:ascii="Arial" w:hAnsi="Arial" w:cs="Arial"/>
+        </w:rPr>
+        <w:t>Dual chamber products are also considered combination products, but are described using the following pattern:</w:t>
+      </w:r>
+    </w:p>
+    <w:p>
+      <w:pPr>
+        <w:rPr>
+          <w:rFonts w:ascii="Arial" w:hAnsi="Arial" w:cs="Arial"/>
+        </w:rPr>
+      </w:pPr>
+      <w:r>
+        <w:rPr>
+          <w:rFonts w:ascii="Arial" w:hAnsi="Arial" w:cs="Arial"/>
+        </w:rPr>
+        <w:t>&lt;substance&gt; &lt;strength&gt; &lt;dose form) with diluent solution per vial</w:t>
+      </w:r>
+    </w:p>
+    <w:p>
+      <w:pPr>
+        <w:rPr>
+          <w:rFonts w:ascii="Arial" w:hAnsi="Arial" w:cs="Arial"/>
+        </w:rPr>
+      </w:pPr>
+      <w:r>
+        <w:rPr>
+          <w:rFonts w:ascii="Arial" w:hAnsi="Arial" w:cs="Arial"/>
+        </w:rPr>
+        <w:t xml:space="preserve">Example: </w:t>
+      </w:r>
+      <w:r>
+        <w:rPr>
+          <w:rFonts w:ascii="Arial" w:hAnsi="Arial" w:cs="Arial"/>
+        </w:rPr>
+        <w:t>hydrocortisone (hydrocortisone sodium succinate) 1 g powder for solution for injection with diluent solution per vial</w:t>
+      </w:r>
+    </w:p>
+    <w:p>
+      <w:pPr>
+        <w:rPr>
+          <w:rFonts w:ascii="Arial" w:hAnsi="Arial" w:cs="Arial"/>
+        </w:rPr>
+      </w:pPr>
+      <w:r>
+        <w:rPr>
+          <w:rFonts w:ascii="Arial" w:hAnsi="Arial" w:cs="Arial"/>
+        </w:rPr>
+        <w:t xml:space="preserve">This pattern differentiates dual chamber products from combination products, and by having the “per vial” (or per syringe) at the end, it indicates that both the active ingredient substance </w:t>
+      </w:r>
+      <w:r>
+        <w:rPr>
+          <w:rFonts w:ascii="Arial" w:hAnsi="Arial" w:cs="Arial"/>
+          <w:i/>
+        </w:rPr>
+        <w:t>and</w:t>
+      </w:r>
+      <w:r>
+        <w:rPr>
+          <w:rFonts w:ascii="Arial" w:hAnsi="Arial" w:cs="Arial"/>
+        </w:rPr>
+        <w:t xml:space="preserve"> the diluent are in the intimate container together.</w:t>
+      </w:r>
+    </w:p>
+    <w:p>
+      <w:pPr>
+        <w:rPr>
+          <w:rFonts w:ascii="Arial" w:hAnsi="Arial" w:cs="Arial"/>
+        </w:rPr>
+      </w:pPr>
+      <w:r>
+        <w:rPr>
+          <w:rFonts w:ascii="Arial" w:hAnsi="Arial" w:cs="Arial"/>
+        </w:rPr>
+        <w:t>All combination product information is authored manually and added into the CCDD generation process, so this change in pattern order can be maintained without needing any change to the generation process.</w:t>
+      </w:r>
+    </w:p>
+    <w:p>
+      <w:pPr>
+        <w:rPr>
+          <w:rFonts w:ascii="Arial" w:hAnsi="Arial" w:cs="Arial"/>
+        </w:rPr>
+      </w:pPr>
+    </w:p>
+    <w:p>
+      <w:pPr>
+        <w:pStyle w:val="Heading2"/>
+      </w:pPr>
+      <w:r>
+        <w:t>Film coated tablets – not included in CCDD dose forms</w:t>
+      </w:r>
+    </w:p>
+    <w:p/>
+    <w:p>
+      <w:pPr>
+        <w:pStyle w:val="Heading2"/>
+      </w:pPr>
+      <w:r>
+        <w:t>Lotions</w:t>
+      </w:r>
+    </w:p>
+    <w:p>
+      <w:pPr>
+        <w:rPr>
+          <w:rFonts w:ascii="Arial" w:hAnsi="Arial" w:cs="Arial"/>
+        </w:rPr>
+      </w:pPr>
+      <w:r>
+        <w:rPr>
+          <w:rFonts w:ascii="Arial" w:hAnsi="Arial" w:cs="Arial"/>
+        </w:rPr>
+        <w:t>“Lotion” is not an EDQM standard dose form (although there is a concept called an “eye lotion”, defined as “Liquid sterile single-dose or multidose preparation consisting of an aqueous solution intended for washing or bathing the eye”; here the implication of the lotion appears to be the sense of “washing” the eye, which is explicitly stated in the administration method characteristic (bathing/rinsing/washing)).</w:t>
+      </w:r>
+    </w:p>
+    <w:p>
+      <w:pPr>
+        <w:rPr>
+          <w:rFonts w:ascii="Arial" w:hAnsi="Arial" w:cs="Arial"/>
+        </w:rPr>
+      </w:pPr>
+    </w:p>
+    <w:p>
+      <w:pPr>
+        <w:rPr>
+          <w:rFonts w:ascii="Arial" w:hAnsi="Arial" w:cs="Arial"/>
+        </w:rPr>
+      </w:pPr>
+      <w:r>
+        <w:rPr>
+          <w:rFonts w:ascii="Arial" w:hAnsi="Arial" w:cs="Arial"/>
+        </w:rPr>
+        <w:t>The Merriam-Webster medical dictionary defines a lotion as “</w:t>
+      </w:r>
+      <w:r>
+        <w:rPr>
+          <w:rFonts w:ascii="Arial" w:hAnsi="Arial" w:cs="Arial"/>
+          <w:i/>
+        </w:rPr>
+        <w:t>a liquid usually aqueous medicinal preparation containing one or more insoluble substances and applied externally for skin disorders</w:t>
+      </w:r>
+      <w:r>
+        <w:rPr>
+          <w:rFonts w:ascii="Arial" w:hAnsi="Arial" w:cs="Arial"/>
+        </w:rPr>
+        <w:t>”.  This definition hints at the problem; products called “lotions” must be either:</w:t>
+      </w:r>
+    </w:p>
+    <w:p>
+      <w:pPr>
+        <w:pStyle w:val="ListParagraph"/>
+        <w:numPr>
+          <w:ilvl w:val="0"/>
+          <w:numId w:val="6"/>
+        </w:numPr>
+        <w:rPr>
+          <w:rFonts w:ascii="Arial" w:hAnsi="Arial" w:cs="Arial"/>
+          <w:sz w:val="20"/>
+        </w:rPr>
+      </w:pPr>
+      <w:r>
+        <w:rPr>
+          <w:rFonts w:ascii="Arial" w:hAnsi="Arial" w:cs="Arial"/>
+          <w:sz w:val="20"/>
+        </w:rPr>
+        <w:t xml:space="preserve">a </w:t>
+      </w:r>
+      <w:r>
+        <w:rPr>
+          <w:rFonts w:ascii="Arial" w:hAnsi="Arial" w:cs="Arial"/>
+          <w:b/>
+          <w:sz w:val="20"/>
+        </w:rPr>
+        <w:t>cutaneous solution</w:t>
+      </w:r>
+      <w:r>
+        <w:rPr>
+          <w:rFonts w:ascii="Arial" w:hAnsi="Arial" w:cs="Arial"/>
+          <w:sz w:val="20"/>
+        </w:rPr>
+        <w:t xml:space="preserve">, where agents have been used to make an insoluble </w:t>
+      </w:r>
+      <w:r>
+        <w:rPr>
+          <w:rFonts w:ascii="Arial" w:hAnsi="Arial" w:cs="Arial"/>
+          <w:sz w:val="20"/>
+        </w:rPr>
+        <w:t xml:space="preserve">active </w:t>
+      </w:r>
+      <w:r>
+        <w:rPr>
+          <w:rFonts w:ascii="Arial" w:hAnsi="Arial" w:cs="Arial"/>
+          <w:sz w:val="20"/>
+        </w:rPr>
+        <w:t>substance (such as a corticosteroid) “soluble” in the liquid phase; the most common agents being some of the long chain alcohols (such as propylene glycol)</w:t>
+      </w:r>
+    </w:p>
+    <w:p>
+      <w:pPr>
+        <w:pStyle w:val="ListParagraph"/>
+        <w:numPr>
+          <w:ilvl w:val="0"/>
+          <w:numId w:val="6"/>
+        </w:numPr>
+        <w:rPr>
+          <w:rFonts w:ascii="Arial" w:hAnsi="Arial" w:cs="Arial"/>
+          <w:sz w:val="20"/>
+        </w:rPr>
+      </w:pPr>
+      <w:r>
+        <w:rPr>
+          <w:rFonts w:ascii="Arial" w:hAnsi="Arial" w:cs="Arial"/>
+          <w:sz w:val="20"/>
+        </w:rPr>
+        <w:t xml:space="preserve">a </w:t>
+      </w:r>
+      <w:r>
+        <w:rPr>
+          <w:rFonts w:ascii="Arial" w:hAnsi="Arial" w:cs="Arial"/>
+          <w:b/>
+          <w:sz w:val="20"/>
+        </w:rPr>
+        <w:t>cutaneous suspension</w:t>
+      </w:r>
+      <w:r>
+        <w:rPr>
+          <w:rFonts w:ascii="Arial" w:hAnsi="Arial" w:cs="Arial"/>
+          <w:sz w:val="20"/>
+        </w:rPr>
+        <w:t>, where particles of the</w:t>
+      </w:r>
+      <w:r>
+        <w:rPr>
+          <w:rFonts w:ascii="Arial" w:hAnsi="Arial" w:cs="Arial"/>
+          <w:sz w:val="20"/>
+        </w:rPr>
+        <w:t xml:space="preserve"> insoluble</w:t>
+      </w:r>
+      <w:r>
+        <w:rPr>
+          <w:rFonts w:ascii="Arial" w:hAnsi="Arial" w:cs="Arial"/>
+          <w:sz w:val="20"/>
+        </w:rPr>
+        <w:t xml:space="preserve"> active substance are suspended in the liquid phase</w:t>
+      </w:r>
+      <w:r>
+        <w:rPr>
+          <w:rFonts w:ascii="Arial" w:hAnsi="Arial" w:cs="Arial"/>
+          <w:sz w:val="20"/>
+        </w:rPr>
+        <w:t xml:space="preserve"> often with the help of a suspending agent; [example: calamine lotion]</w:t>
+      </w:r>
+    </w:p>
+    <w:p>
+      <w:pPr>
+        <w:pStyle w:val="ListParagraph"/>
+        <w:numPr>
+          <w:ilvl w:val="0"/>
+          <w:numId w:val="6"/>
+        </w:numPr>
+        <w:rPr>
+          <w:rFonts w:ascii="Arial" w:eastAsiaTheme="minorHAnsi" w:hAnsi="Arial" w:cs="Arial"/>
+          <w:sz w:val="20"/>
+          <w:szCs w:val="20"/>
+          <w:lang w:eastAsia="en-US"/>
+        </w:rPr>
+      </w:pPr>
+      <w:r>
+        <w:rPr>
+          <w:rFonts w:ascii="Arial" w:hAnsi="Arial" w:cs="Arial"/>
+          <w:sz w:val="20"/>
+        </w:rPr>
+        <w:t xml:space="preserve">a </w:t>
+      </w:r>
+      <w:r>
+        <w:rPr>
+          <w:rFonts w:ascii="Arial" w:hAnsi="Arial" w:cs="Arial"/>
+          <w:b/>
+          <w:sz w:val="20"/>
+        </w:rPr>
+        <w:t>cutaneous emulsion</w:t>
+      </w:r>
+      <w:r>
+        <w:rPr>
+          <w:rFonts w:ascii="Arial" w:hAnsi="Arial" w:cs="Arial"/>
+          <w:sz w:val="20"/>
+        </w:rPr>
+        <w:t xml:space="preserve">, where the active substance is dissolved in a hydrophobic liquid, </w:t>
+      </w:r>
+      <w:r>
+        <w:rPr>
+          <w:rFonts w:ascii="Arial" w:eastAsiaTheme="minorHAnsi" w:hAnsi="Arial" w:cs="Arial"/>
+          <w:sz w:val="20"/>
+          <w:szCs w:val="20"/>
+          <w:lang w:eastAsia="en-US"/>
+        </w:rPr>
+        <w:t>small droplets of which are emulsified into the hydrophilic liquid [example: benzoyl peroxide]</w:t>
+      </w:r>
+    </w:p>
+    <w:p>
+      <w:pPr>
+        <w:rPr>
+          <w:rFonts w:ascii="Arial" w:hAnsi="Arial" w:cs="Arial"/>
+        </w:rPr>
+      </w:pPr>
+      <w:r>
+        <w:rPr>
+          <w:rFonts w:ascii="Arial" w:hAnsi="Arial" w:cs="Arial"/>
+        </w:rPr>
+        <w:t>Because of this variation and because the use of “lotion” as a dose form has been somewhat loosely</w:t>
+      </w:r>
+      <w:r>
+        <w:rPr>
+          <w:rFonts w:ascii="Arial" w:hAnsi="Arial" w:cs="Arial"/>
+          <w:shd w:val="clear" w:color="auto" w:fill="FFFFFF"/>
         </w:rPr>
         <w:t xml:space="preserve"> </w:t>
       </w:r>
@@ -23727,119 +23537,90 @@
         <w:rPr>
           <w:rFonts w:ascii="Arial" w:hAnsi="Arial" w:cs="Arial"/>
         </w:rPr>
-        <w:t>per vial&gt; &lt;dose form) with diluent solution</w:t>
-      </w:r>
-    </w:p>
-    <w:p>
-      <w:pPr>
-        <w:rPr>
-          <w:rFonts w:ascii="Arial" w:hAnsi="Arial" w:cs="Arial"/>
-        </w:rPr>
-      </w:pPr>
-      <w:r>
-        <w:rPr>
-          <w:rFonts w:ascii="Arial" w:hAnsi="Arial" w:cs="Arial"/>
-        </w:rPr>
-        <w:lastRenderedPageBreak/>
-        <w:t xml:space="preserve">Example: </w:t>
-      </w:r>
-      <w:r>
-        <w:rPr>
-          <w:rFonts w:ascii="Arial" w:hAnsi="Arial" w:cs="Arial"/>
-        </w:rPr>
-        <w:t>risperidone 25 mg per vial powder for prolonged-release suspension for injection with diluent solution</w:t>
-      </w:r>
-    </w:p>
-    <w:p>
-      <w:pPr>
-        <w:rPr>
-          <w:rFonts w:ascii="Arial" w:hAnsi="Arial" w:cs="Arial"/>
-        </w:rPr>
-      </w:pPr>
-    </w:p>
-    <w:p>
-      <w:pPr>
-        <w:rPr>
-          <w:rFonts w:ascii="Arial" w:hAnsi="Arial" w:cs="Arial"/>
-        </w:rPr>
-      </w:pPr>
-      <w:r>
-        <w:rPr>
-          <w:rFonts w:ascii="Arial" w:hAnsi="Arial" w:cs="Arial"/>
-        </w:rPr>
-        <w:t>Dual chamber products are also considered combination products, but are described using the following pattern:</w:t>
-      </w:r>
-    </w:p>
-    <w:p>
-      <w:pPr>
-        <w:rPr>
-          <w:rFonts w:ascii="Arial" w:hAnsi="Arial" w:cs="Arial"/>
-        </w:rPr>
-      </w:pPr>
-      <w:r>
-        <w:rPr>
-          <w:rFonts w:ascii="Arial" w:hAnsi="Arial" w:cs="Arial"/>
-        </w:rPr>
-        <w:t>&lt;substance&gt; &lt;strength&gt; &lt;dose form) with diluent solution per vial</w:t>
-      </w:r>
-    </w:p>
-    <w:p>
-      <w:pPr>
-        <w:rPr>
-          <w:rFonts w:ascii="Arial" w:hAnsi="Arial" w:cs="Arial"/>
-        </w:rPr>
-      </w:pPr>
-      <w:r>
-        <w:rPr>
-          <w:rFonts w:ascii="Arial" w:hAnsi="Arial" w:cs="Arial"/>
-        </w:rPr>
-        <w:t xml:space="preserve">Example: </w:t>
-      </w:r>
-      <w:r>
-        <w:rPr>
-          <w:rFonts w:ascii="Arial" w:hAnsi="Arial" w:cs="Arial"/>
-        </w:rPr>
-        <w:t>hydrocortisone (hydrocortisone sodium succinate) 1 g powder for solution for injection with diluent solution per vial</w:t>
-      </w:r>
-    </w:p>
-    <w:p>
-      <w:pPr>
-        <w:rPr>
-          <w:rFonts w:ascii="Arial" w:hAnsi="Arial" w:cs="Arial"/>
-        </w:rPr>
-      </w:pPr>
-      <w:r>
-        <w:rPr>
-          <w:rFonts w:ascii="Arial" w:hAnsi="Arial" w:cs="Arial"/>
-        </w:rPr>
-        <w:t xml:space="preserve">This pattern differentiates dual chamber products from combination products, and by having the “per vial” (or per syringe) at the end, it indicates that both the active ingredient substance </w:t>
-      </w:r>
-      <w:r>
-        <w:rPr>
-          <w:rFonts w:ascii="Arial" w:hAnsi="Arial" w:cs="Arial"/>
-          <w:i/>
-        </w:rPr>
-        <w:t>and</w:t>
-      </w:r>
-      <w:r>
-        <w:rPr>
-          <w:rFonts w:ascii="Arial" w:hAnsi="Arial" w:cs="Arial"/>
-        </w:rPr>
-        <w:t xml:space="preserve"> the diluent are in the intimate container together.</w:t>
-      </w:r>
-    </w:p>
-    <w:p>
-      <w:pPr>
-        <w:rPr>
-          <w:rFonts w:ascii="Arial" w:hAnsi="Arial" w:cs="Arial"/>
-        </w:rPr>
-      </w:pPr>
-      <w:r>
-        <w:rPr>
-          <w:rFonts w:ascii="Arial" w:hAnsi="Arial" w:cs="Arial"/>
-        </w:rPr>
-        <w:t>All combination product information is authored manually and added into the CCDD generation process, so this change in pattern order can be maintained without needing any change to the generation process.</w:t>
-      </w:r>
+        <w:t>applied in the past, it is not possible to do a “dose form transform” on products that have the DPD dose form.</w:t>
+      </w:r>
+    </w:p>
+    <w:p>
+      <w:pPr>
+        <w:rPr>
+          <w:rFonts w:ascii="Arial" w:hAnsi="Arial" w:cs="Arial"/>
+        </w:rPr>
+      </w:pPr>
+      <w:r>
+        <w:rPr>
+          <w:rFonts w:ascii="Arial" w:hAnsi="Arial" w:cs="Arial"/>
+        </w:rPr>
+        <w:t>It can be very difficult, even with full product monographs and lists of excipients, to know exactly how a particular</w:t>
+      </w:r>
+      <w:r>
+        <w:rPr>
+          <w:rFonts w:ascii="Arial" w:hAnsi="Arial" w:cs="Arial"/>
+        </w:rPr>
+        <w:t xml:space="preserve"> “lotion”</w:t>
+      </w:r>
+      <w:r>
+        <w:rPr>
+          <w:rFonts w:ascii="Arial" w:hAnsi="Arial" w:cs="Arial"/>
+        </w:rPr>
+        <w:t xml:space="preserve"> product is formulated</w:t>
+      </w:r>
+      <w:r>
+        <w:rPr>
+          <w:rFonts w:ascii="Arial" w:hAnsi="Arial" w:cs="Arial"/>
+        </w:rPr>
+        <w:t>, so even trying to make changes to individual products (or groups of products) is challenging.</w:t>
+      </w:r>
+    </w:p>
+    <w:p>
+      <w:pPr>
+        <w:rPr>
+          <w:rFonts w:ascii="Arial" w:hAnsi="Arial" w:cs="Arial"/>
+        </w:rPr>
+      </w:pPr>
+    </w:p>
+    <w:p>
+      <w:pPr>
+        <w:rPr>
+          <w:rFonts w:ascii="Arial" w:hAnsi="Arial" w:cs="Arial"/>
+        </w:rPr>
+      </w:pPr>
+      <w:r>
+        <w:rPr>
+          <w:rFonts w:ascii="Arial" w:hAnsi="Arial" w:cs="Arial"/>
+        </w:rPr>
+        <w:t>For products already released with an NTP dose form of “lotion” unless there is a customer query (as there has been for one or two products), this dose form will continue to be used (e.g. betamethasone (betamethasone valerate) 0.1 % lotion)</w:t>
+      </w:r>
+      <w:r>
+        <w:rPr>
+          <w:rFonts w:ascii="Arial" w:hAnsi="Arial" w:cs="Arial"/>
+        </w:rPr>
+        <w:t xml:space="preserve"> until or unless a more accurate dose form can be found</w:t>
+      </w:r>
+      <w:r>
+        <w:rPr>
+          <w:rFonts w:ascii="Arial" w:hAnsi="Arial" w:cs="Arial"/>
+        </w:rPr>
+        <w:t xml:space="preserve">.  For all new NTPs, if at all possible, the DPD dose form should be one of cutaneous solution/ cutaneous suspension/ cutaneous emulsion and so the NTP will have the correct dose form on generation.  If this is not possible, then </w:t>
+      </w:r>
+      <w:r>
+        <w:rPr>
+          <w:rFonts w:ascii="Arial" w:hAnsi="Arial" w:cs="Arial"/>
+        </w:rPr>
+        <w:t>new NTPs may also use the dose form of</w:t>
+      </w:r>
+      <w:r>
+        <w:rPr>
+          <w:rFonts w:ascii="Arial" w:hAnsi="Arial" w:cs="Arial"/>
+        </w:rPr>
+        <w:t xml:space="preserve"> “lotion”.</w:t>
+      </w:r>
+    </w:p>
+    <w:p>
+      <w:pPr>
+        <w:rPr>
+          <w:rFonts w:ascii="Arial" w:hAnsi="Arial" w:cs="Arial"/>
+        </w:rPr>
+      </w:pPr>
     </w:p>
     <w:p>
       <w:pPr>
@@ -24898,7 +24679,6 @@
         <w:rPr>
           <w:rFonts w:ascii="Arial" w:hAnsi="Arial" w:cs="Arial"/>
         </w:rPr>
-        <w:lastRenderedPageBreak/>
         <w:t>Some medicinal products are designed to be administered using in a nebuliser: a device that aerosolises a liquid medication into a fine mist by various mechanisms (e.g. a jet nozzle or ultrasound) and then delivers the medication to the patient in a flow of air or air with added oxygen administered through a mask or mouthpiece.</w:t>
       </w:r>
     </w:p>
@@ -25253,10 +25033,14 @@
     </w:p>
     <w:p>
       <w:pPr>
-        <w:rPr>
-          <w:rFonts w:ascii="Arial" w:hAnsi="Arial" w:cs="Arial"/>
-        </w:rPr>
-      </w:pPr>
+        <w:pStyle w:val="Heading2"/>
+        <w:rPr>
+          <w:rFonts w:ascii="Arial" w:hAnsi="Arial"/>
+        </w:rPr>
+      </w:pPr>
+      <w:r>
+        <w:t>Naming of Insulins in CCDD</w:t>
+      </w:r>
     </w:p>
     <w:p>
       <w:pPr>
@@ -25267,15 +25051,6 @@
           <w:color w:val="FF3333"/>
         </w:rPr>
       </w:pPr>
-      <w:r>
-        <w:rPr>
-          <w:rFonts w:ascii="Calibri Light" w:hAnsi="Calibri Light" w:cs="Arial"/>
-          <w:color w:val="FF3333"/>
-          <w:sz w:val="32"/>
-          <w:szCs w:val="32"/>
-        </w:rPr>
-        <w:t>Naming of Insulins in CCDD</w:t>
-      </w:r>
     </w:p>
     <w:p>
       <w:pPr>
@@ -25283,9 +25058,136 @@
         <w:spacing w:after="0" w:line="200" w:lineRule="atLeast"/>
         <w:rPr>
           <w:rFonts w:ascii="Arial" w:hAnsi="Arial"/>
-          <w:color w:val="FF3333"/>
-        </w:rPr>
-      </w:pPr>
+        </w:rPr>
+      </w:pPr>
+      <w:r>
+        <w:rPr>
+          <w:rFonts w:ascii="Arial" w:hAnsi="Arial"/>
+        </w:rPr>
+        <w:t xml:space="preserve">Across jurisdictions there are various terms used to refer to natural or native insulin such as </w:t>
+      </w:r>
+      <w:r>
+        <w:rPr>
+          <w:rFonts w:ascii="Arial" w:hAnsi="Arial"/>
+        </w:rPr>
+        <w:t>‘</w:t>
+      </w:r>
+      <w:r>
+        <w:rPr>
+          <w:rFonts w:ascii="Arial" w:hAnsi="Arial"/>
+        </w:rPr>
+        <w:t>soluble</w:t>
+      </w:r>
+      <w:r>
+        <w:rPr>
+          <w:rFonts w:ascii="Arial" w:hAnsi="Arial"/>
+        </w:rPr>
+        <w:t>’</w:t>
+      </w:r>
+      <w:r>
+        <w:rPr>
+          <w:rFonts w:ascii="Arial" w:hAnsi="Arial"/>
+        </w:rPr>
+        <w:t xml:space="preserve">, </w:t>
+      </w:r>
+      <w:r>
+        <w:rPr>
+          <w:rFonts w:ascii="Arial" w:hAnsi="Arial"/>
+        </w:rPr>
+        <w:t>‘</w:t>
+      </w:r>
+      <w:r>
+        <w:rPr>
+          <w:rFonts w:ascii="Arial" w:hAnsi="Arial"/>
+        </w:rPr>
+        <w:t>regular</w:t>
+      </w:r>
+      <w:r>
+        <w:rPr>
+          <w:rFonts w:ascii="Arial" w:hAnsi="Arial"/>
+        </w:rPr>
+        <w:t>’</w:t>
+      </w:r>
+      <w:r>
+        <w:rPr>
+          <w:rFonts w:ascii="Arial" w:hAnsi="Arial"/>
+        </w:rPr>
+        <w:t xml:space="preserve"> or </w:t>
+      </w:r>
+      <w:r>
+        <w:rPr>
+          <w:rFonts w:ascii="Arial" w:hAnsi="Arial"/>
+        </w:rPr>
+        <w:t>‘</w:t>
+      </w:r>
+      <w:r>
+        <w:rPr>
+          <w:rFonts w:ascii="Arial" w:hAnsi="Arial"/>
+        </w:rPr>
+        <w:t>T</w:t>
+      </w:r>
+      <w:r>
+        <w:rPr>
+          <w:rFonts w:ascii="Arial" w:hAnsi="Arial"/>
+        </w:rPr>
+        <w:t>oronto</w:t>
+      </w:r>
+      <w:r>
+        <w:rPr>
+          <w:rFonts w:ascii="Arial" w:hAnsi="Arial"/>
+        </w:rPr>
+        <w:t>’</w:t>
+      </w:r>
+      <w:r>
+        <w:rPr>
+          <w:rFonts w:ascii="Arial" w:hAnsi="Arial"/>
+        </w:rPr>
+        <w:t xml:space="preserve">. In the CCDD, natural insulin is simply referred to as insulin, followed by its source (insulin human, insulin pork). When the insulin molecule or formulation has been modified in some way, the modifier will follow the term insulin (e.g., insulin isophane, insulin </w:t>
+      </w:r>
+      <w:proofErr w:type="spellStart"/>
+      <w:r>
+        <w:rPr>
+          <w:rFonts w:ascii="Arial" w:hAnsi="Arial"/>
+        </w:rPr>
+        <w:t>aspart</w:t>
+      </w:r>
+      <w:proofErr w:type="spellEnd"/>
+      <w:r>
+        <w:rPr>
+          <w:rFonts w:ascii="Arial" w:hAnsi="Arial"/>
+        </w:rPr>
+        <w:t>, insulin lispro). Canadian marketed insulin isophane products may originate from human or pork and therefore the source will be specified</w:t>
+      </w:r>
+      <w:r>
+        <w:rPr>
+          <w:rFonts w:ascii="Arial" w:hAnsi="Arial"/>
+        </w:rPr>
+        <w:t xml:space="preserve"> after the modifier</w:t>
+      </w:r>
+      <w:r>
+        <w:rPr>
+          <w:rFonts w:ascii="Arial" w:hAnsi="Arial"/>
+        </w:rPr>
+        <w:t>. As all recombinant analogues are derived from human insulin, human is implied and therefore “human” is not used in the name</w:t>
+      </w:r>
+      <w:r>
+        <w:rPr>
+          <w:rFonts w:ascii="Arial" w:hAnsi="Arial"/>
+        </w:rPr>
+        <w:t xml:space="preserve"> and the analogue name is given as ‘insulin [analogue]’ (e.g</w:t>
+      </w:r>
+      <w:r>
+        <w:rPr>
+          <w:rFonts w:ascii="Arial" w:hAnsi="Arial"/>
+        </w:rPr>
+        <w:t>.</w:t>
+      </w:r>
+      <w:r>
+        <w:rPr>
+          <w:rFonts w:ascii="Arial" w:hAnsi="Arial"/>
+        </w:rPr>
+        <w:t xml:space="preserve"> ‘insulin lispro’).</w:t>
+      </w:r>
     </w:p>
     <w:p>
       <w:pPr>
@@ -25293,54 +25195,6 @@
         <w:spacing w:after="0" w:line="200" w:lineRule="atLeast"/>
         <w:rPr>
           <w:rFonts w:ascii="Arial" w:hAnsi="Arial"/>
-          <w:color w:val="FF3333"/>
-        </w:rPr>
-      </w:pPr>
-      <w:r>
-        <w:rPr>
-          <w:rFonts w:ascii="Arial" w:hAnsi="Arial"/>
-          <w:color w:val="FF3333"/>
-        </w:rPr>
-        <w:t xml:space="preserve">Across jurisdictions there are various terms used to refer to natural or native insulin such as soluble, regular or </w:t>
-      </w:r>
-      <w:r>
-        <w:rPr>
-          <w:rFonts w:ascii="Arial" w:hAnsi="Arial"/>
-          <w:color w:val="FF3333"/>
-        </w:rPr>
-        <w:t>T</w:t>
-      </w:r>
-      <w:r>
-        <w:rPr>
-          <w:rFonts w:ascii="Arial" w:hAnsi="Arial"/>
-          <w:color w:val="FF3333"/>
-        </w:rPr>
-        <w:t xml:space="preserve">oronto. In the CCDD, natural insulin is simply referred to as insulin, followed by its source (insulin human, insulin pork). When the insulin molecule or formulation has been modified in some way, the modifier will follow the term insulin (e.g., insulin isophane, insulin </w:t>
-      </w:r>
-      <w:proofErr w:type="spellStart"/>
-      <w:r>
-        <w:rPr>
-          <w:rFonts w:ascii="Arial" w:hAnsi="Arial"/>
-          <w:color w:val="FF3333"/>
-        </w:rPr>
-        <w:t>aspart</w:t>
-      </w:r>
-      <w:proofErr w:type="spellEnd"/>
-      <w:r>
-        <w:rPr>
-          <w:rFonts w:ascii="Arial" w:hAnsi="Arial"/>
-          <w:color w:val="FF3333"/>
-        </w:rPr>
-        <w:t>, insulin lispro). Canadian marketed insulin isophane products may originate from human or pork and therefore the source will be specified. As all recombinant analogues are derived from human insulin, human is implied and therefore “human” is not used in the name.</w:t>
-      </w:r>
-    </w:p>
-    <w:p>
-      <w:pPr>
-        <w:pStyle w:val="BodyText"/>
-        <w:spacing w:after="0" w:line="200" w:lineRule="atLeast"/>
-        <w:rPr>
-          <w:rFonts w:ascii="Arial" w:hAnsi="Arial"/>
-          <w:color w:val="FF3333"/>
         </w:rPr>
       </w:pPr>
     </w:p>
@@ -25385,7 +25239,6 @@
                 <w:rFonts w:ascii="Arial" w:hAnsi="Arial"/>
                 <w:b/>
                 <w:bCs/>
-                <w:color w:val="FF3333"/>
               </w:rPr>
               <w:t>Insulin Concepts in CCDD</w:t>
             </w:r>
@@ -25410,14 +25263,12 @@
               <w:spacing w:after="0" w:line="200" w:lineRule="atLeast"/>
               <w:rPr>
                 <w:rFonts w:ascii="Arial" w:eastAsia="SimSun" w:hAnsi="Arial"/>
-                <w:color w:val="FF3333"/>
                 <w:lang w:eastAsia="ar-SA"/>
               </w:rPr>
             </w:pPr>
             <w:r>
               <w:rPr>
                 <w:rFonts w:ascii="Arial" w:hAnsi="Arial"/>
-                <w:color w:val="FF3333"/>
               </w:rPr>
               <w:t xml:space="preserve">Insulin </w:t>
             </w:r>
@@ -25425,7 +25276,6 @@
             <w:r>
               <w:rPr>
                 <w:rFonts w:ascii="Arial" w:hAnsi="Arial"/>
-                <w:color w:val="FF3333"/>
               </w:rPr>
               <w:t>aspart</w:t>
             </w:r>
@@ -25437,13 +25287,11 @@
               <w:spacing w:after="0" w:line="200" w:lineRule="atLeast"/>
               <w:rPr>
                 <w:rFonts w:ascii="Arial" w:hAnsi="Arial"/>
-                <w:color w:val="FF3333"/>
               </w:rPr>
             </w:pPr>
             <w:r>
               <w:rPr>
                 <w:rFonts w:ascii="Arial" w:hAnsi="Arial"/>
-                <w:color w:val="FF3333"/>
               </w:rPr>
               <w:t xml:space="preserve">Insulin </w:t>
             </w:r>
@@ -25451,7 +25299,6 @@
             <w:r>
               <w:rPr>
                 <w:rFonts w:ascii="Arial" w:hAnsi="Arial"/>
-                <w:color w:val="FF3333"/>
               </w:rPr>
               <w:t>aspart</w:t>
             </w:r>
@@ -25459,7 +25306,6 @@
             <w:r>
               <w:rPr>
                 <w:rFonts w:ascii="Arial" w:hAnsi="Arial"/>
-                <w:color w:val="FF3333"/>
               </w:rPr>
               <w:t xml:space="preserve"> and insulin </w:t>
             </w:r>
@@ -25467,7 +25313,6 @@
             <w:r>
               <w:rPr>
                 <w:rFonts w:ascii="Arial" w:hAnsi="Arial"/>
-                <w:color w:val="FF3333"/>
               </w:rPr>
               <w:t>aspart</w:t>
             </w:r>
@@ -25475,7 +25320,6 @@
             <w:r>
               <w:rPr>
                 <w:rFonts w:ascii="Arial" w:hAnsi="Arial"/>
-                <w:color w:val="FF3333"/>
               </w:rPr>
               <w:t xml:space="preserve"> protamine</w:t>
             </w:r>
@@ -25486,13 +25330,11 @@
               <w:spacing w:after="0" w:line="200" w:lineRule="atLeast"/>
               <w:rPr>
                 <w:rFonts w:ascii="Arial" w:hAnsi="Arial"/>
-                <w:color w:val="FF3333"/>
               </w:rPr>
             </w:pPr>
             <w:r>
               <w:rPr>
                 <w:rFonts w:ascii="Arial" w:hAnsi="Arial"/>
-                <w:color w:val="FF3333"/>
               </w:rPr>
               <w:t xml:space="preserve">Insulin </w:t>
             </w:r>
@@ -25500,7 +25342,6 @@
             <w:r>
               <w:rPr>
                 <w:rFonts w:ascii="Arial" w:hAnsi="Arial"/>
-                <w:color w:val="FF3333"/>
               </w:rPr>
               <w:t>degludec</w:t>
             </w:r>
@@ -25512,13 +25353,11 @@
               <w:spacing w:after="0" w:line="200" w:lineRule="atLeast"/>
               <w:rPr>
                 <w:rFonts w:ascii="Arial" w:hAnsi="Arial"/>
-                <w:color w:val="FF3333"/>
               </w:rPr>
             </w:pPr>
             <w:r>
               <w:rPr>
                 <w:rFonts w:ascii="Arial" w:hAnsi="Arial"/>
-                <w:color w:val="FF3333"/>
               </w:rPr>
               <w:t>Insulin detemir</w:t>
             </w:r>
@@ -25529,13 +25368,11 @@
               <w:spacing w:after="0" w:line="200" w:lineRule="atLeast"/>
               <w:rPr>
                 <w:rFonts w:ascii="Arial" w:hAnsi="Arial"/>
-                <w:color w:val="FF3333"/>
               </w:rPr>
             </w:pPr>
             <w:r>
               <w:rPr>
                 <w:rFonts w:ascii="Arial" w:hAnsi="Arial"/>
-                <w:color w:val="FF3333"/>
               </w:rPr>
               <w:t>Insulin glargine</w:t>
             </w:r>
@@ -25546,13 +25383,11 @@
               <w:spacing w:after="0" w:line="200" w:lineRule="atLeast"/>
               <w:rPr>
                 <w:rFonts w:ascii="Arial" w:hAnsi="Arial"/>
-                <w:color w:val="FF3333"/>
               </w:rPr>
             </w:pPr>
             <w:r>
               <w:rPr>
                 <w:rFonts w:ascii="Arial" w:hAnsi="Arial"/>
-                <w:color w:val="FF3333"/>
               </w:rPr>
               <w:t xml:space="preserve">Insulin </w:t>
             </w:r>
@@ -25560,7 +25395,6 @@
             <w:r>
               <w:rPr>
                 <w:rFonts w:ascii="Arial" w:hAnsi="Arial"/>
-                <w:color w:val="FF3333"/>
               </w:rPr>
               <w:t>glulisine</w:t>
             </w:r>
@@ -25572,13 +25406,11 @@
               <w:spacing w:after="0" w:line="200" w:lineRule="atLeast"/>
               <w:rPr>
                 <w:rFonts w:ascii="Arial" w:hAnsi="Arial"/>
-                <w:color w:val="FF3333"/>
               </w:rPr>
             </w:pPr>
             <w:r>
               <w:rPr>
                 <w:rFonts w:ascii="Arial" w:hAnsi="Arial"/>
-                <w:color w:val="FF3333"/>
               </w:rPr>
               <w:t>Insulin human</w:t>
             </w:r>
@@ -25589,13 +25421,11 @@
               <w:spacing w:after="0" w:line="200" w:lineRule="atLeast"/>
               <w:rPr>
                 <w:rFonts w:ascii="Arial" w:hAnsi="Arial"/>
-                <w:color w:val="FF3333"/>
               </w:rPr>
             </w:pPr>
             <w:r>
               <w:rPr>
                 <w:rFonts w:ascii="Arial" w:hAnsi="Arial"/>
-                <w:color w:val="FF3333"/>
               </w:rPr>
               <w:t>insulin human and insulin isophane human</w:t>
             </w:r>
@@ -25606,13 +25436,11 @@
               <w:spacing w:after="0" w:line="200" w:lineRule="atLeast"/>
               <w:rPr>
                 <w:rFonts w:ascii="Arial" w:hAnsi="Arial"/>
-                <w:color w:val="FF3333"/>
               </w:rPr>
             </w:pPr>
             <w:r>
               <w:rPr>
                 <w:rFonts w:ascii="Arial" w:hAnsi="Arial"/>
-                <w:color w:val="FF3333"/>
               </w:rPr>
               <w:t>Insulin isophane human</w:t>
             </w:r>
@@ -25623,13 +25451,11 @@
               <w:spacing w:after="0" w:line="200" w:lineRule="atLeast"/>
               <w:rPr>
                 <w:rFonts w:ascii="Arial" w:hAnsi="Arial"/>
-                <w:color w:val="FF3333"/>
               </w:rPr>
             </w:pPr>
             <w:r>
               <w:rPr>
                 <w:rFonts w:ascii="Arial" w:hAnsi="Arial"/>
-                <w:color w:val="FF3333"/>
               </w:rPr>
               <w:t>Insulin isophane pork</w:t>
             </w:r>
@@ -25640,13 +25466,11 @@
               <w:spacing w:after="0" w:line="200" w:lineRule="atLeast"/>
               <w:rPr>
                 <w:rFonts w:ascii="Arial" w:hAnsi="Arial"/>
-                <w:color w:val="FF3333"/>
               </w:rPr>
             </w:pPr>
             <w:r>
               <w:rPr>
                 <w:rFonts w:ascii="Arial" w:hAnsi="Arial"/>
-                <w:color w:val="FF3333"/>
               </w:rPr>
               <w:t>Insulin lispro</w:t>
             </w:r>
@@ -25657,13 +25481,11 @@
               <w:spacing w:after="0" w:line="200" w:lineRule="atLeast"/>
               <w:rPr>
                 <w:rFonts w:ascii="Arial" w:hAnsi="Arial"/>
-                <w:color w:val="FF3333"/>
               </w:rPr>
             </w:pPr>
             <w:r>
               <w:rPr>
                 <w:rFonts w:ascii="Arial" w:hAnsi="Arial"/>
-                <w:color w:val="FF3333"/>
               </w:rPr>
               <w:t>Insulin lispro and insulin lispro protamine</w:t>
             </w:r>
@@ -25679,7 +25501,6 @@
             <w:r>
               <w:rPr>
                 <w:rFonts w:ascii="Arial" w:hAnsi="Arial"/>
-                <w:color w:val="FF3333"/>
               </w:rPr>
               <w:t>Insulin pork</w:t>
             </w:r>
@@ -25687,24 +25508,6 @@
         </w:tc>
       </w:tr>
     </w:tbl>
-    <w:p>
-      <w:pPr>
-        <w:pStyle w:val="BodyText"/>
-        <w:spacing w:after="0" w:line="200" w:lineRule="atLeast"/>
-        <w:rPr>
-          <w:rFonts w:ascii="Arial" w:eastAsia="SimSun" w:hAnsi="Arial"/>
-          <w:color w:val="FF3333"/>
-          <w:lang w:eastAsia="ar-SA"/>
-        </w:rPr>
-      </w:pPr>
-      <w:r>
-        <w:rPr>
-          <w:rFonts w:ascii="Arial" w:hAnsi="Arial"/>
-          <w:color w:val="FF3333"/>
-        </w:rPr>
-        <w:t>[JH 20180710]</w:t>
-      </w:r>
-    </w:p>
     <w:p>
       <w:pPr>
         <w:rPr>
@@ -26778,7 +26581,6 @@
     <w:lsdException w:name="HTML Sample" w:semiHidden="1" w:unhideWhenUsed="1"/>
     <w:lsdException w:name="HTML Typewriter" w:semiHidden="1" w:unhideWhenUsed="1"/>
     <w:lsdException w:name="HTML Variable" w:semiHidden="1" w:unhideWhenUsed="1"/>
-    <w:lsdException w:name="Normal Table" w:semiHidden="1" w:unhideWhenUsed="1"/>
     <w:lsdException w:name="annotation subject" w:semiHidden="1" w:unhideWhenUsed="1"/>
     <w:lsdException w:name="No List" w:semiHidden="1" w:unhideWhenUsed="1"/>
     <w:lsdException w:name="Outline List 1" w:semiHidden="1" w:unhideWhenUsed="1"/>
@@ -26822,10 +26624,8 @@
     <w:lsdException w:name="Table Elegant" w:semiHidden="1" w:unhideWhenUsed="1"/>
     <w:lsdException w:name="Table Professional" w:semiHidden="1" w:unhideWhenUsed="1"/>
     <w:lsdException w:name="Table Subtle 1" w:semiHidden="1" w:unhideWhenUsed="1"/>
-    <w:lsdException w:name="Table Subtle 2" w:semiHidden="1" w:unhideWhenUsed="1"/>
     <w:lsdException w:name="Table Web 1" w:semiHidden="1" w:unhideWhenUsed="1"/>
     <w:lsdException w:name="Table Web 2" w:semiHidden="1" w:unhideWhenUsed="1"/>
-    <w:lsdException w:name="Table Web 3" w:semiHidden="1" w:unhideWhenUsed="1"/>
     <w:lsdException w:name="Balloon Text" w:semiHidden="1" w:unhideWhenUsed="1"/>
     <w:lsdException w:name="Table Grid" w:uiPriority="39"/>
     <w:lsdException w:name="Table Theme" w:semiHidden="1" w:unhideWhenUsed="1"/>

</xml_diff>

<commit_message>
Black List Instructions added
</commit_message>
<xml_diff>
--- a/Working QA Team Folders/Guidance documents/Work Instructions CCDD.docx
+++ b/Working QA Team Folders/Guidance documents/Work Instructions CCDD.docx
@@ -7,8 +7,6 @@
         <w:pStyle w:val="Heading1"/>
         <w:jc w:val="center"/>
       </w:pPr>
-      <w:bookmarkStart w:id="0" w:name="_GoBack"/>
-      <w:bookmarkEnd w:id="0"/>
       <w:r>
         <w:t>Canadian Clinical Drug Dataset</w:t>
       </w:r>
@@ -11322,8 +11320,8 @@
       <w:pPr>
         <w:pStyle w:val="Heading2"/>
       </w:pPr>
-      <w:bookmarkStart w:id="1" w:name="_Strength_Units_of"/>
-      <w:bookmarkEnd w:id="1"/>
+      <w:bookmarkStart w:id="0" w:name="_Strength_Units_of"/>
+      <w:bookmarkEnd w:id="0"/>
       <w:r>
         <w:t>Strength Units of Measure</w:t>
       </w:r>
@@ -12071,6 +12069,7 @@
               <w:rPr>
                 <w:rFonts w:ascii="Arial" w:hAnsi="Arial" w:cs="Arial"/>
               </w:rPr>
+              <w:lastRenderedPageBreak/>
               <w:t>EXOTOCILLIN 500mg IV INJ JOES GENERICS INC</w:t>
             </w:r>
           </w:p>
@@ -13476,6 +13475,7 @@
                 <w:rFonts w:ascii="Arial" w:hAnsi="Arial" w:cs="Arial"/>
                 <w:color w:val="FF0000"/>
               </w:rPr>
+              <w:lastRenderedPageBreak/>
               <w:t>EXOTOCILLIN 1000mg IV INJ JOES GENERICS INC</w:t>
             </w:r>
           </w:p>
@@ -16025,6 +16025,7 @@
                 <w:szCs w:val="22"/>
                 <w:lang w:eastAsia="en-GB"/>
               </w:rPr>
+              <w:lastRenderedPageBreak/>
               <w:t>69271</w:t>
             </w:r>
           </w:p>
@@ -18511,6 +18512,7 @@
               <w:rPr>
                 <w:rFonts w:ascii="Arial" w:hAnsi="Arial" w:cs="Arial"/>
               </w:rPr>
+              <w:lastRenderedPageBreak/>
               <w:t>2B</w:t>
             </w:r>
           </w:p>
@@ -19847,6 +19849,7 @@
           <w:rFonts w:ascii="Arial" w:hAnsi="Arial" w:cs="Arial"/>
           <w:sz w:val="20"/>
         </w:rPr>
+        <w:lastRenderedPageBreak/>
         <w:t xml:space="preserve">Set the calculation flag to </w:t>
       </w:r>
       <w:r>
@@ -20852,6 +20855,7 @@
                 <w:sz w:val="22"/>
                 <w:szCs w:val="22"/>
               </w:rPr>
+              <w:lastRenderedPageBreak/>
               <w:t>estradiol</w:t>
             </w:r>
             <w:proofErr w:type="spellEnd"/>
@@ -20928,6 +20932,7 @@
                 <w:sz w:val="22"/>
                 <w:szCs w:val="22"/>
               </w:rPr>
+              <w:lastRenderedPageBreak/>
               <w:t>desogestrel</w:t>
             </w:r>
             <w:proofErr w:type="spellEnd"/>
@@ -20978,7 +20983,17 @@
                 <w:sz w:val="22"/>
                 <w:szCs w:val="22"/>
               </w:rPr>
-              <w:t xml:space="preserve"> 125 mcg and </w:t>
+              <w:t xml:space="preserve"> </w:t>
+            </w:r>
+            <w:r>
+              <w:rPr>
+                <w:rFonts w:ascii="Calibri" w:hAnsi="Calibri"/>
+                <w:color w:val="000000"/>
+                <w:sz w:val="22"/>
+                <w:szCs w:val="22"/>
+              </w:rPr>
+              <w:lastRenderedPageBreak/>
+              <w:t xml:space="preserve">125 mcg and </w:t>
             </w:r>
             <w:proofErr w:type="spellStart"/>
             <w:r>
@@ -21063,6 +21078,7 @@
                 <w:sz w:val="22"/>
                 <w:szCs w:val="22"/>
               </w:rPr>
+              <w:lastRenderedPageBreak/>
               <w:t>Comb</w:t>
             </w:r>
           </w:p>
@@ -21907,6 +21923,436 @@
           <w:rFonts w:ascii="Arial" w:hAnsi="Arial" w:cs="Arial"/>
         </w:rPr>
         <w:t>NOTE: all fields in this table are strings; all entries should be checked for spelling, typos and correct use of letter case.</w:t>
+      </w:r>
+    </w:p>
+    <w:p>
+      <w:pPr>
+        <w:pStyle w:val="Heading1"/>
+      </w:pPr>
+      <w:r>
+        <w:t xml:space="preserve"> “Black List”</w:t>
+      </w:r>
+      <w:r>
+        <w:t xml:space="preserve"> File</w:t>
+      </w:r>
+    </w:p>
+    <w:p>
+      <w:pPr>
+        <w:pStyle w:val="Heading3"/>
+      </w:pPr>
+      <w:r>
+        <w:t>Purpose</w:t>
+      </w:r>
+    </w:p>
+    <w:p>
+      <w:pPr>
+        <w:rPr>
+          <w:rFonts w:ascii="Arial" w:hAnsi="Arial" w:cs="Arial"/>
+          <w:color w:val="FF0000"/>
+        </w:rPr>
+      </w:pPr>
+      <w:bookmarkStart w:id="1" w:name="_GoBack"/>
+      <w:r>
+        <w:rPr>
+          <w:rFonts w:ascii="Arial" w:hAnsi="Arial" w:cs="Arial"/>
+          <w:color w:val="FF0000"/>
+        </w:rPr>
+        <w:t xml:space="preserve">The Black List File is used to exclude a product (an MP and its associated NTP) from a publication dataset.  It is used in the generation of the Release Candidate; it is not applied for the QA generation(s) so that all data can be checked, including any changed data.  </w:t>
+      </w:r>
+    </w:p>
+    <w:p>
+      <w:pPr>
+        <w:rPr>
+          <w:rFonts w:ascii="Arial" w:hAnsi="Arial" w:cs="Arial"/>
+          <w:color w:val="FF0000"/>
+        </w:rPr>
+      </w:pPr>
+      <w:r>
+        <w:rPr>
+          <w:rFonts w:ascii="Arial" w:hAnsi="Arial" w:cs="Arial"/>
+          <w:color w:val="FF0000"/>
+        </w:rPr>
+        <w:lastRenderedPageBreak/>
+        <w:t>When a new product is added to the DPD and therefore becomes eligible for inclusion in the CCDD, the data in the DPD is not always authored so that the NTP that is generated conforms to the CCDD Editorial Guidelines.  It may even be that an NTP is created that should not exist.</w:t>
+      </w:r>
+    </w:p>
+    <w:p>
+      <w:pPr>
+        <w:rPr>
+          <w:rFonts w:ascii="Arial" w:hAnsi="Arial" w:cs="Arial"/>
+          <w:color w:val="FF0000"/>
+        </w:rPr>
+      </w:pPr>
+      <w:r>
+        <w:rPr>
+          <w:rFonts w:ascii="Arial" w:hAnsi="Arial" w:cs="Arial"/>
+          <w:color w:val="FF0000"/>
+        </w:rPr>
+        <w:t>For TMs already released it is important not to release new related NTPs and MPs if the NTP has not generated correctly.  The mechanism to do this is to exclude the “offending” MP(s) from the generation process that creates the Release Candidate, so that neither it nor the incorrect NTP that is associated with it are within the set of content for publication.</w:t>
+      </w:r>
+    </w:p>
+    <w:p>
+      <w:pPr>
+        <w:rPr>
+          <w:rFonts w:ascii="Arial" w:hAnsi="Arial" w:cs="Arial"/>
+          <w:color w:val="FF0000"/>
+        </w:rPr>
+      </w:pPr>
+      <w:r>
+        <w:rPr>
+          <w:rFonts w:ascii="Arial" w:hAnsi="Arial" w:cs="Arial"/>
+          <w:b/>
+          <w:color w:val="FF0000"/>
+        </w:rPr>
+        <w:t>For example:</w:t>
+      </w:r>
+      <w:r>
+        <w:rPr>
+          <w:rFonts w:ascii="Arial" w:hAnsi="Arial" w:cs="Arial"/>
+          <w:color w:val="FF0000"/>
+        </w:rPr>
+        <w:t xml:space="preserve"> </w:t>
+      </w:r>
+      <w:r>
+        <w:rPr>
+          <w:rFonts w:ascii="Arial" w:hAnsi="Arial" w:cs="Arial"/>
+          <w:color w:val="FF0000"/>
+        </w:rPr>
+        <w:br/>
+        <w:t xml:space="preserve">MOSASPRAY (DIN 02455870) changed to a ‘marketed’ status in DPD </w:t>
+      </w:r>
+      <w:proofErr w:type="spellStart"/>
+      <w:r>
+        <w:rPr>
+          <w:rFonts w:ascii="Arial" w:hAnsi="Arial" w:cs="Arial"/>
+          <w:color w:val="FF0000"/>
+        </w:rPr>
+        <w:t>some time</w:t>
+      </w:r>
+      <w:proofErr w:type="spellEnd"/>
+      <w:r>
+        <w:rPr>
+          <w:rFonts w:ascii="Arial" w:hAnsi="Arial" w:cs="Arial"/>
+          <w:color w:val="FF0000"/>
+        </w:rPr>
+        <w:t xml:space="preserve"> after the main set of mometasone products were released.  The Editorial Guidelines pattern for description of strength for metered dose nasal sprays is “per actuation” whereas MOSASPRAY had its strength data entered as “50MCG/SPRAY” generating an NTP of</w:t>
+      </w:r>
+      <w:r>
+        <w:rPr>
+          <w:rFonts w:ascii="Arial" w:hAnsi="Arial" w:cs="Arial"/>
+          <w:color w:val="FF0000"/>
+        </w:rPr>
+        <w:br/>
+        <w:t xml:space="preserve">                            mometasone furoate 50 mcg per spray nasal spray</w:t>
+      </w:r>
+      <w:r>
+        <w:rPr>
+          <w:rFonts w:ascii="Arial" w:hAnsi="Arial" w:cs="Arial"/>
+          <w:color w:val="FF0000"/>
+        </w:rPr>
+        <w:br/>
+        <w:t xml:space="preserve">instead of </w:t>
+      </w:r>
+      <w:r>
+        <w:rPr>
+          <w:rFonts w:ascii="Arial" w:hAnsi="Arial" w:cs="Arial"/>
+          <w:color w:val="FF0000"/>
+        </w:rPr>
+        <w:br/>
+        <w:t xml:space="preserve">                            mometasone furoate 50 mcg per actuation nasal spray</w:t>
+      </w:r>
+      <w:r>
+        <w:rPr>
+          <w:rFonts w:ascii="Arial" w:hAnsi="Arial" w:cs="Arial"/>
+          <w:color w:val="FF0000"/>
+        </w:rPr>
+        <w:br/>
+        <w:t>which matches with the three other existing MPs and the existing NTP (9006259).</w:t>
+      </w:r>
+    </w:p>
+    <w:p>
+      <w:pPr>
+        <w:rPr>
+          <w:rFonts w:ascii="Arial" w:hAnsi="Arial" w:cs="Arial"/>
+          <w:color w:val="FF0000"/>
+        </w:rPr>
+      </w:pPr>
+      <w:r>
+        <w:rPr>
+          <w:rFonts w:ascii="Arial" w:hAnsi="Arial" w:cs="Arial"/>
+          <w:color w:val="FF0000"/>
+        </w:rPr>
+        <w:t xml:space="preserve">Therefore, the MOSASPRAY product needed to be suppressed so that neither it nor its incorrect NTP were released until the DPD data could be changed to give the correct NTP through the generation.  To do this, the MOSASPRAY </w:t>
+      </w:r>
+      <w:proofErr w:type="spellStart"/>
+      <w:r>
+        <w:rPr>
+          <w:rFonts w:ascii="Arial" w:hAnsi="Arial" w:cs="Arial"/>
+          <w:color w:val="FF0000"/>
+        </w:rPr>
+        <w:t>drug_code</w:t>
+      </w:r>
+      <w:proofErr w:type="spellEnd"/>
+      <w:r>
+        <w:rPr>
+          <w:rFonts w:ascii="Arial" w:hAnsi="Arial" w:cs="Arial"/>
+          <w:color w:val="FF0000"/>
+        </w:rPr>
+        <w:t xml:space="preserve"> was included on the Black List, using its </w:t>
+      </w:r>
+      <w:proofErr w:type="spellStart"/>
+      <w:r>
+        <w:rPr>
+          <w:rFonts w:ascii="Arial" w:hAnsi="Arial" w:cs="Arial"/>
+          <w:color w:val="FF0000"/>
+        </w:rPr>
+        <w:t>drug_code</w:t>
+      </w:r>
+      <w:proofErr w:type="spellEnd"/>
+      <w:r>
+        <w:rPr>
+          <w:rFonts w:ascii="Arial" w:hAnsi="Arial" w:cs="Arial"/>
+          <w:color w:val="FF0000"/>
+        </w:rPr>
+        <w:t xml:space="preserve"> of 94272.</w:t>
+      </w:r>
+    </w:p>
+    <w:bookmarkEnd w:id="1"/>
+    <w:p>
+      <w:pPr>
+        <w:rPr>
+          <w:rFonts w:ascii="Arial" w:hAnsi="Arial" w:cs="Arial"/>
+        </w:rPr>
+      </w:pPr>
+    </w:p>
+    <w:p>
+      <w:pPr>
+        <w:pStyle w:val="Heading3"/>
+      </w:pPr>
+      <w:r>
+        <w:t>Black List File Details</w:t>
+      </w:r>
+    </w:p>
+    <w:p>
+      <w:pPr>
+        <w:rPr>
+          <w:rFonts w:ascii="Arial" w:hAnsi="Arial" w:cs="Arial"/>
+          <w:color w:val="FF0000"/>
+        </w:rPr>
+      </w:pPr>
+      <w:r>
+        <w:rPr>
+          <w:rFonts w:ascii="Arial" w:hAnsi="Arial" w:cs="Arial"/>
+          <w:color w:val="FF0000"/>
+        </w:rPr>
+        <w:t xml:space="preserve">The Black List file [ccdd-mp-blacklist-draft.csv] is found in the </w:t>
+      </w:r>
+      <w:proofErr w:type="spellStart"/>
+      <w:r>
+        <w:rPr>
+          <w:rFonts w:ascii="Arial" w:hAnsi="Arial" w:cs="Arial"/>
+          <w:color w:val="FF0000"/>
+        </w:rPr>
+        <w:t>src</w:t>
+      </w:r>
+      <w:proofErr w:type="spellEnd"/>
+      <w:r>
+        <w:rPr>
+          <w:rFonts w:ascii="Arial" w:hAnsi="Arial" w:cs="Arial"/>
+          <w:color w:val="FF0000"/>
+        </w:rPr>
+        <w:t xml:space="preserve"> folder on GitHub:</w:t>
+      </w:r>
+    </w:p>
+    <w:p>
+      <w:r>
+        <w:rPr>
+          <w:noProof/>
+        </w:rPr>
+        <w:drawing>
+          <wp:inline distT="0" distB="0" distL="0" distR="0" wp14:anchorId="18AC253A" wp14:editId="1F1CD001">
+            <wp:extent cx="5731510" cy="4126230"/>
+            <wp:effectExtent l="0" t="0" r="2540" b="7620"/>
+            <wp:docPr id="6" name="Picture 6"/>
+            <wp:cNvGraphicFramePr>
+              <a:graphicFrameLocks xmlns:a="http://schemas.openxmlformats.org/drawingml/2006/main" noChangeAspect="1"/>
+            </wp:cNvGraphicFramePr>
+            <a:graphic xmlns:a="http://schemas.openxmlformats.org/drawingml/2006/main">
+              <a:graphicData uri="http://schemas.openxmlformats.org/drawingml/2006/picture">
+                <pic:pic xmlns:pic="http://schemas.openxmlformats.org/drawingml/2006/picture">
+                  <pic:nvPicPr>
+                    <pic:cNvPr id="1" name="Blacklist 1.png"/>
+                    <pic:cNvPicPr/>
+                  </pic:nvPicPr>
+                  <pic:blipFill>
+                    <a:blip r:embed="rId6" cstate="print">
+                      <a:extLst>
+                        <a:ext uri="{28A0092B-C50C-407E-A947-70E740481C1C}">
+                          <a14:useLocalDpi xmlns:a14="http://schemas.microsoft.com/office/drawing/2010/main" val="0"/>
+                        </a:ext>
+                      </a:extLst>
+                    </a:blip>
+                    <a:stretch>
+                      <a:fillRect/>
+                    </a:stretch>
+                  </pic:blipFill>
+                  <pic:spPr>
+                    <a:xfrm>
+                      <a:off x="0" y="0"/>
+                      <a:ext cx="5731510" cy="4126230"/>
+                    </a:xfrm>
+                    <a:prstGeom prst="rect">
+                      <a:avLst/>
+                    </a:prstGeom>
+                  </pic:spPr>
+                </pic:pic>
+              </a:graphicData>
+            </a:graphic>
+          </wp:inline>
+        </w:drawing>
+      </w:r>
+    </w:p>
+    <w:p>
+      <w:pPr>
+        <w:rPr>
+          <w:rFonts w:ascii="Arial" w:hAnsi="Arial" w:cs="Arial"/>
+          <w:color w:val="FF0000"/>
+        </w:rPr>
+      </w:pPr>
+    </w:p>
+    <w:p>
+      <w:pPr>
+        <w:rPr>
+          <w:rFonts w:ascii="Arial" w:hAnsi="Arial" w:cs="Arial"/>
+          <w:color w:val="FF0000"/>
+        </w:rPr>
+      </w:pPr>
+      <w:r>
+        <w:rPr>
+          <w:rFonts w:ascii="Arial" w:hAnsi="Arial" w:cs="Arial"/>
+          <w:color w:val="FF0000"/>
+        </w:rPr>
+        <w:t>T</w:t>
+      </w:r>
+      <w:r>
+        <w:rPr>
+          <w:rFonts w:ascii="Arial" w:hAnsi="Arial" w:cs="Arial"/>
+          <w:color w:val="FF0000"/>
+        </w:rPr>
+        <w:t xml:space="preserve">he structure of the “Black List” is a flat list of DPD </w:t>
+      </w:r>
+      <w:proofErr w:type="spellStart"/>
+      <w:r>
+        <w:rPr>
+          <w:rFonts w:ascii="Arial" w:hAnsi="Arial" w:cs="Arial"/>
+          <w:color w:val="FF0000"/>
+        </w:rPr>
+        <w:t>drug_codes</w:t>
+      </w:r>
+      <w:proofErr w:type="spellEnd"/>
+      <w:r>
+        <w:rPr>
+          <w:rFonts w:ascii="Arial" w:hAnsi="Arial" w:cs="Arial"/>
+          <w:color w:val="FF0000"/>
+        </w:rPr>
+        <w:t xml:space="preserve"> (NOT DINs) with each one on a separate line, enclosed in double quotes:</w:t>
+      </w:r>
+    </w:p>
+    <w:p>
+      <w:r>
+        <w:rPr>
+          <w:noProof/>
+        </w:rPr>
+        <w:lastRenderedPageBreak/>
+        <w:drawing>
+          <wp:inline distT="0" distB="0" distL="0" distR="0" wp14:anchorId="2F64771A" wp14:editId="3C39F7E3">
+            <wp:extent cx="5731510" cy="2426335"/>
+            <wp:effectExtent l="0" t="0" r="2540" b="0"/>
+            <wp:docPr id="7" name="Picture 7"/>
+            <wp:cNvGraphicFramePr>
+              <a:graphicFrameLocks xmlns:a="http://schemas.openxmlformats.org/drawingml/2006/main" noChangeAspect="1"/>
+            </wp:cNvGraphicFramePr>
+            <a:graphic xmlns:a="http://schemas.openxmlformats.org/drawingml/2006/main">
+              <a:graphicData uri="http://schemas.openxmlformats.org/drawingml/2006/picture">
+                <pic:pic xmlns:pic="http://schemas.openxmlformats.org/drawingml/2006/picture">
+                  <pic:nvPicPr>
+                    <pic:cNvPr id="1" name=""/>
+                    <pic:cNvPicPr/>
+                  </pic:nvPicPr>
+                  <pic:blipFill>
+                    <a:blip r:embed="rId7"/>
+                    <a:stretch>
+                      <a:fillRect/>
+                    </a:stretch>
+                  </pic:blipFill>
+                  <pic:spPr>
+                    <a:xfrm>
+                      <a:off x="0" y="0"/>
+                      <a:ext cx="5731510" cy="2426335"/>
+                    </a:xfrm>
+                    <a:prstGeom prst="rect">
+                      <a:avLst/>
+                    </a:prstGeom>
+                  </pic:spPr>
+                </pic:pic>
+              </a:graphicData>
+            </a:graphic>
+          </wp:inline>
+        </w:drawing>
+      </w:r>
+    </w:p>
+    <w:p>
+      <w:pPr>
+        <w:rPr>
+          <w:rFonts w:ascii="Arial" w:hAnsi="Arial" w:cs="Arial"/>
+          <w:color w:val="FF0000"/>
+        </w:rPr>
+      </w:pPr>
+      <w:r>
+        <w:rPr>
+          <w:rFonts w:ascii="Arial" w:hAnsi="Arial" w:cs="Arial"/>
+          <w:color w:val="FF0000"/>
+        </w:rPr>
+        <w:t xml:space="preserve">The </w:t>
+      </w:r>
+      <w:proofErr w:type="spellStart"/>
+      <w:r>
+        <w:rPr>
+          <w:rFonts w:ascii="Arial" w:hAnsi="Arial" w:cs="Arial"/>
+          <w:color w:val="FF0000"/>
+        </w:rPr>
+        <w:t>drug_code</w:t>
+      </w:r>
+      <w:proofErr w:type="spellEnd"/>
+      <w:r>
+        <w:rPr>
+          <w:rFonts w:ascii="Arial" w:hAnsi="Arial" w:cs="Arial"/>
+          <w:color w:val="FF0000"/>
+        </w:rPr>
+        <w:t xml:space="preserve"> for any product to be added to the Black List must be obtained from the DPD, either by direct request of HC staff or by look-up in the DPD QRYM_DRUG_PRODUCT files.</w:t>
+      </w:r>
+    </w:p>
+    <w:p>
+      <w:pPr>
+        <w:rPr>
+          <w:rFonts w:ascii="Arial" w:hAnsi="Arial" w:cs="Arial"/>
+          <w:color w:val="FF0000"/>
+        </w:rPr>
+      </w:pPr>
+    </w:p>
+    <w:p>
+      <w:pPr>
+        <w:rPr>
+          <w:rFonts w:ascii="Arial" w:hAnsi="Arial" w:cs="Arial"/>
+          <w:color w:val="FF0000"/>
+        </w:rPr>
+      </w:pPr>
+      <w:r>
+        <w:rPr>
+          <w:rFonts w:ascii="Arial" w:hAnsi="Arial" w:cs="Arial"/>
+          <w:color w:val="FF0000"/>
+        </w:rPr>
+        <w:t>Note: The Black List can be used for active (marketed) and inactive (cancelled post market or dormant) products; particularly for the latter products may stay on the Black List indefinitely as it is not always possible or sensible to ask for DPD data change for a product that is no longer available for clinical use.</w:t>
       </w:r>
     </w:p>
     <w:p>
@@ -22204,6 +22650,7 @@
         <w:pStyle w:val="Heading3"/>
       </w:pPr>
       <w:r>
+        <w:lastRenderedPageBreak/>
         <w:t>Syringe as a Unit of Presentation</w:t>
       </w:r>
     </w:p>
@@ -22261,7 +22708,7 @@
                     <pic:cNvPicPr/>
                   </pic:nvPicPr>
                   <pic:blipFill>
-                    <a:blip r:embed="rId6">
+                    <a:blip r:embed="rId8">
                       <a:extLst>
                         <a:ext uri="{28A0092B-C50C-407E-A947-70E740481C1C}">
                           <a14:useLocalDpi xmlns:a14="http://schemas.microsoft.com/office/drawing/2010/main" val="0"/>
@@ -22614,7 +23061,7 @@
                     <pic:cNvPicPr/>
                   </pic:nvPicPr>
                   <pic:blipFill>
-                    <a:blip r:embed="rId7">
+                    <a:blip r:embed="rId9">
                       <a:extLst>
                         <a:ext uri="{28A0092B-C50C-407E-A947-70E740481C1C}">
                           <a14:useLocalDpi xmlns:a14="http://schemas.microsoft.com/office/drawing/2010/main" val="0"/>
@@ -23003,6 +23450,7 @@
         <w:pStyle w:val="Heading3"/>
       </w:pPr>
       <w:r>
+        <w:lastRenderedPageBreak/>
         <w:t>Dual Chamber Products</w:t>
       </w:r>
     </w:p>
@@ -23030,7 +23478,7 @@
                     </pic:cNvPicPr>
                   </pic:nvPicPr>
                   <pic:blipFill>
-                    <a:blip r:embed="rId8" r:link="rId9" cstate="print">
+                    <a:blip r:embed="rId10" r:link="rId11" cstate="print">
                       <a:extLst>
                         <a:ext uri="{28A0092B-C50C-407E-A947-70E740481C1C}">
                           <a14:useLocalDpi xmlns:a14="http://schemas.microsoft.com/office/drawing/2010/main" val="0"/>
@@ -23087,7 +23535,7 @@
                     </pic:cNvPicPr>
                   </pic:nvPicPr>
                   <pic:blipFill>
-                    <a:blip r:embed="rId10" cstate="print">
+                    <a:blip r:embed="rId12" cstate="print">
                       <a:extLst>
                         <a:ext uri="{28A0092B-C50C-407E-A947-70E740481C1C}">
                           <a14:useLocalDpi xmlns:a14="http://schemas.microsoft.com/office/drawing/2010/main" val="0"/>
@@ -23550,6 +23998,7 @@
         <w:rPr>
           <w:rFonts w:ascii="Arial" w:hAnsi="Arial" w:cs="Arial"/>
         </w:rPr>
+        <w:lastRenderedPageBreak/>
         <w:t>It can be very difficult, even with full product monographs and lists of excipients, to know exactly how a particular</w:t>
       </w:r>
       <w:r>
@@ -24679,7 +25128,14 @@
         <w:rPr>
           <w:rFonts w:ascii="Arial" w:hAnsi="Arial" w:cs="Arial"/>
         </w:rPr>
-        <w:t>Some medicinal products are designed to be administered using in a nebuliser: a device that aerosolises a liquid medication into a fine mist by various mechanisms (e.g. a jet nozzle or ultrasound) and then delivers the medication to the patient in a flow of air or air with added oxygen administered through a mask or mouthpiece.</w:t>
+        <w:t xml:space="preserve">Some medicinal products are designed to be administered using in a nebuliser: a device that aerosolises a liquid medication into a fine mist by various mechanisms (e.g. a jet nozzle or </w:t>
+      </w:r>
+      <w:r>
+        <w:rPr>
+          <w:rFonts w:ascii="Arial" w:hAnsi="Arial" w:cs="Arial"/>
+        </w:rPr>
+        <w:lastRenderedPageBreak/>
+        <w:t>ultrasound) and then delivers the medication to the patient in a flow of air or air with added oxygen administered through a mask or mouthpiece.</w:t>
       </w:r>
     </w:p>
     <w:p>
@@ -26581,6 +27037,7 @@
     <w:lsdException w:name="HTML Sample" w:semiHidden="1" w:unhideWhenUsed="1"/>
     <w:lsdException w:name="HTML Typewriter" w:semiHidden="1" w:unhideWhenUsed="1"/>
     <w:lsdException w:name="HTML Variable" w:semiHidden="1" w:unhideWhenUsed="1"/>
+    <w:lsdException w:name="Normal Table" w:semiHidden="1" w:unhideWhenUsed="1"/>
     <w:lsdException w:name="annotation subject" w:semiHidden="1" w:unhideWhenUsed="1"/>
     <w:lsdException w:name="No List" w:semiHidden="1" w:unhideWhenUsed="1"/>
     <w:lsdException w:name="Outline List 1" w:semiHidden="1" w:unhideWhenUsed="1"/>
@@ -26624,8 +27081,10 @@
     <w:lsdException w:name="Table Elegant" w:semiHidden="1" w:unhideWhenUsed="1"/>
     <w:lsdException w:name="Table Professional" w:semiHidden="1" w:unhideWhenUsed="1"/>
     <w:lsdException w:name="Table Subtle 1" w:semiHidden="1" w:unhideWhenUsed="1"/>
+    <w:lsdException w:name="Table Subtle 2" w:semiHidden="1" w:unhideWhenUsed="1"/>
     <w:lsdException w:name="Table Web 1" w:semiHidden="1" w:unhideWhenUsed="1"/>
     <w:lsdException w:name="Table Web 2" w:semiHidden="1" w:unhideWhenUsed="1"/>
+    <w:lsdException w:name="Table Web 3" w:semiHidden="1" w:unhideWhenUsed="1"/>
     <w:lsdException w:name="Balloon Text" w:semiHidden="1" w:unhideWhenUsed="1"/>
     <w:lsdException w:name="Table Grid" w:uiPriority="39"/>
     <w:lsdException w:name="Table Theme" w:semiHidden="1" w:unhideWhenUsed="1"/>

</xml_diff>